<commit_message>
Lähteiden muuttamista bibtex-muotoon + muuta
Lisäksi selostin metodiehdotusta eteenpäin ja päivitin
output-tiedostot. Toivottavasti tuo merkistö-ongelma saadaan
selvitettyä...
</commit_message>
<xml_diff>
--- a/output/koko_artikkeli.docx
+++ b/output/koko_artikkeli.docx
@@ -84,12 +84,186 @@
     </w:p>
     <w:p>
       <w:pPr>
+        <w:pStyle w:val="FirstParagraph"/>
+      </w:pPr>
+      <w:r>
+        <w:t xml:space="preserve">Oppilaitoksissa ja korkeakouluissa opiskelee kasvava joukko kirjoittajia,</w:t>
+      </w:r>
+      <w:r>
+        <w:t xml:space="preserve"> </w:t>
+      </w:r>
+      <w:r>
+        <w:t xml:space="preserve">jolla ei peruskoulun päättötodistuksesta huolimatta ole hallinnassaan</w:t>
+      </w:r>
+      <w:r>
+        <w:t xml:space="preserve"> </w:t>
+      </w:r>
+      <w:r>
+        <w:t xml:space="preserve">opinnoissa menestymiseen tarvittavia tekstitaitoja ja riittävää</w:t>
+      </w:r>
+      <w:r>
+        <w:t xml:space="preserve"> </w:t>
+      </w:r>
+      <w:r>
+        <w:t xml:space="preserve">repertuaaria kirjoitetulle ilmaisulle tyypillisiä rakenteita. Osa heistä</w:t>
+      </w:r>
+      <w:r>
+        <w:t xml:space="preserve"> </w:t>
+      </w:r>
+      <w:r>
+        <w:t xml:space="preserve">on suorittanut opintonsa S2-oppimäärän mukaisesti, mutta opiskeluun</w:t>
+      </w:r>
+      <w:r>
+        <w:t xml:space="preserve"> </w:t>
+      </w:r>
+      <w:r>
+        <w:t xml:space="preserve">liittyvien tekstilajien ja ns. akateemisten genrejen hallinta tuottaa</w:t>
+      </w:r>
+      <w:r>
+        <w:t xml:space="preserve"> </w:t>
+      </w:r>
+      <w:r>
+        <w:t xml:space="preserve">hankaluuksia myös suomalaisen peruskoulun suomi äidinkielenä -oppimäärän</w:t>
+      </w:r>
+      <w:r>
+        <w:t xml:space="preserve"> </w:t>
+      </w:r>
+      <w:r>
+        <w:t xml:space="preserve">suorittaneille</w:t>
+      </w:r>
+      <w:r>
+        <w:t xml:space="preserve"> </w:t>
+      </w:r>
+      <w:r>
+        <w:t xml:space="preserve">(ks. esim. Kuusela 2010)</w:t>
+      </w:r>
+      <w:r>
+        <w:t xml:space="preserve">. 2010-luvulla kielten ja</w:t>
+      </w:r>
+      <w:r>
+        <w:t xml:space="preserve"> </w:t>
+      </w:r>
+      <w:r>
+        <w:t xml:space="preserve">kirjoittamisen opetuksessa korostuu tekstilähtöisyys ja funktionaalinen</w:t>
+      </w:r>
+      <w:r>
+        <w:t xml:space="preserve"> </w:t>
+      </w:r>
+      <w:r>
+        <w:t xml:space="preserve">tapa tarkastella kieltä (ks esim. opsit &amp; muita lähteitä). Tässä</w:t>
+      </w:r>
+      <w:r>
+        <w:t xml:space="preserve"> </w:t>
+      </w:r>
+      <w:r>
+        <w:t xml:space="preserve">kehyksessä perinteinen, Suomenkin kontekstissa pääosin preskriptiivinen</w:t>
+      </w:r>
+      <w:r>
+        <w:t xml:space="preserve"> </w:t>
+      </w:r>
+      <w:r>
+        <w:t xml:space="preserve">kuvaus</w:t>
+      </w:r>
+      <w:r>
+        <w:t xml:space="preserve"> </w:t>
+      </w:r>
+      <w:r>
+        <w:t xml:space="preserve">(Komppa 2012: 121)</w:t>
+      </w:r>
+      <w:r>
+        <w:t xml:space="preserve"> </w:t>
+      </w:r>
+      <w:r>
+        <w:t xml:space="preserve">tekstikokonaisuuden ja -kappaleen rakentumisesta</w:t>
+      </w:r>
+      <w:r>
+        <w:t xml:space="preserve"> </w:t>
+      </w:r>
+      <w:r>
+        <w:t xml:space="preserve">ei palvele tarkoitustaan. Ns. uusi kirjoittaja on aktiivinen tiedonhakija</w:t>
+      </w:r>
+      <w:r>
+        <w:t xml:space="preserve"> </w:t>
+      </w:r>
+      <w:r>
+        <w:t xml:space="preserve">ja tekstien tutkija, joka ei enää kysy, miten minun pitäisi tämä tehdä</w:t>
+      </w:r>
+      <w:r>
+        <w:t xml:space="preserve"> </w:t>
+      </w:r>
+      <w:r>
+        <w:t xml:space="preserve">vaan miten eri tavoilla tämä on tehty.</w:t>
+      </w:r>
+    </w:p>
+    <w:p>
+      <w:pPr>
+        <w:pStyle w:val="BodyText"/>
+      </w:pPr>
+      <w:r>
+        <w:t xml:space="preserve">Tutkimusperustaisen kirjoittamisenopetuksen tueksi tarvitaan</w:t>
+      </w:r>
+      <w:r>
+        <w:t xml:space="preserve"> </w:t>
+      </w:r>
+      <w:r>
+        <w:t xml:space="preserve">käyttöpohjaista, kuvailevaa tutkimusta. Yksi keskeinen kriteeri mm.</w:t>
+      </w:r>
+      <w:r>
+        <w:t xml:space="preserve"> </w:t>
+      </w:r>
+      <w:r>
+        <w:t xml:space="preserve">äidinkielen ylioppilaskokeen arvioinnissa on kappaleiden sujuva</w:t>
+      </w:r>
+      <w:r>
+        <w:t xml:space="preserve"> </w:t>
+      </w:r>
+      <w:r>
+        <w:t xml:space="preserve">liittyminen toisiinsa (Ylioppilastutkintolautakunta 2017), mutta</w:t>
+      </w:r>
+      <w:r>
+        <w:t xml:space="preserve"> </w:t>
+      </w:r>
+      <w:r>
+        <w:t xml:space="preserve">saatavilla on enemmän tietoa siitä, miten se pitäisi tehdä, kuin</w:t>
+      </w:r>
+      <w:r>
+        <w:t xml:space="preserve"> </w:t>
+      </w:r>
+      <w:r>
+        <w:t xml:space="preserve">todellisesta kielenkäytöstä (Komppa sanoo tämän sivulla 121 ja viittaa</w:t>
+      </w:r>
+      <w:r>
+        <w:t xml:space="preserve"> </w:t>
+      </w:r>
+      <w:r>
+        <w:t xml:space="preserve">(Chafe 1994: 296)</w:t>
+      </w:r>
+      <w:r>
+        <w:t xml:space="preserve">)</w:t>
+      </w:r>
+    </w:p>
+    <w:p>
+      <w:pPr>
+        <w:pStyle w:val="BodyText"/>
+      </w:pPr>
+      <w:r>
+        <w:t xml:space="preserve">Tarve syntaksin ja tekstin rajapinnan analyysille (lähdeviite,</w:t>
+      </w:r>
+      <w:r>
+        <w:t xml:space="preserve"> </w:t>
+      </w:r>
+      <w:r>
+        <w:t xml:space="preserve">eu-kartoitus) -&gt; sovellusmahdollisuudet</w:t>
+      </w:r>
+    </w:p>
+    <w:p>
+      <w:pPr>
         <w:pStyle w:val="Heading1"/>
       </w:pPr>
-      <w:bookmarkStart w:id="22" w:name="otsikko"/>
+      <w:bookmarkStart w:id="22" w:name="tutkimusaineisto-ja--metodi"/>
       <w:bookmarkEnd w:id="22"/>
       <w:r>
-        <w:t xml:space="preserve">Otsikko</w:t>
+        <w:t xml:space="preserve">Tutkimusaineisto ja -metodi</w:t>
       </w:r>
     </w:p>
     <w:p>
@@ -97,7 +271,179 @@
         <w:pStyle w:val="FirstParagraph"/>
       </w:pPr>
       <w:r>
-        <w:t xml:space="preserve">TEstiä</w:t>
+        <w:t xml:space="preserve">Tutkimuksen ensimmäisessä vaiheessa aineistoon valikoidut tekstit analysoitiin</w:t>
+      </w:r>
+      <w:r>
+        <w:t xml:space="preserve"> </w:t>
+      </w:r>
+      <w:r>
+        <w:t xml:space="preserve">kappaleittain</w:t>
+      </w:r>
+      <w:r>
+        <w:rPr>
+          <w:rStyle w:val="FootnoteReference"/>
+        </w:rPr>
+        <w:footnoteReference w:id="23"/>
+      </w:r>
+      <w:r>
+        <w:t xml:space="preserve"> </w:t>
+      </w:r>
+      <w:r>
+        <w:t xml:space="preserve">siten, että jokaiselle kappaleelle merkittiin</w:t>
+      </w:r>
+      <w:r>
+        <w:t xml:space="preserve"> </w:t>
+      </w:r>
+      <w:r>
+        <w:t xml:space="preserve">topiikki eli se, mistä kappale kertoo (vrt. Lambrechtin määritelmä). Yhteensä</w:t>
+      </w:r>
+      <w:r>
+        <w:t xml:space="preserve"> </w:t>
+      </w:r>
+      <w:r>
+        <w:t xml:space="preserve">neljäkymmentä tekstiä</w:t>
+      </w:r>
+      <w:r>
+        <w:rPr>
+          <w:rStyle w:val="FootnoteReference"/>
+        </w:rPr>
+        <w:footnoteReference w:id="24"/>
+      </w:r>
+      <w:r>
+        <w:t xml:space="preserve"> </w:t>
+      </w:r>
+      <w:r>
+        <w:t xml:space="preserve">kattaneen kokeiluaineiston perusteella päätettiin</w:t>
+      </w:r>
+      <w:r>
+        <w:t xml:space="preserve"> </w:t>
+      </w:r>
+      <w:r>
+        <w:t xml:space="preserve">keskittyä</w:t>
+      </w:r>
+      <w:r>
+        <w:t xml:space="preserve"> </w:t>
+      </w:r>
+      <w:r>
+        <w:rPr>
+          <w:i/>
+        </w:rPr>
+        <w:t xml:space="preserve">asumisesta</w:t>
+      </w:r>
+      <w:r>
+        <w:t xml:space="preserve"> </w:t>
+      </w:r>
+      <w:r>
+        <w:t xml:space="preserve">kertoviin kappaleisiin siitä syystä, että asumista</w:t>
+      </w:r>
+      <w:r>
+        <w:t xml:space="preserve"> </w:t>
+      </w:r>
+      <w:r>
+        <w:t xml:space="preserve">käsiteltiin lähes jokaisessa analysoidussa näytetekstissä ja että asuminen</w:t>
+      </w:r>
+      <w:r>
+        <w:t xml:space="preserve"> </w:t>
+      </w:r>
+      <w:r>
+        <w:t xml:space="preserve">aiheena havaittiin tavallisesti melko selvärajaiseksi. Koska tekstejä analysoi</w:t>
+      </w:r>
+      <w:r>
+        <w:t xml:space="preserve"> </w:t>
+      </w:r>
+      <w:r>
+        <w:t xml:space="preserve">kaksi eri henkilöä (kumpikin 20 tekstiä), näyteaineiston avulla testattiin</w:t>
+      </w:r>
+      <w:r>
+        <w:t xml:space="preserve"> </w:t>
+      </w:r>
+      <w:r>
+        <w:t xml:space="preserve">myös, kuinka samanlaisia tulkinnat kappaleiden aiheista olivat. (tähän joku</w:t>
+      </w:r>
+      <w:r>
+        <w:t xml:space="preserve"> </w:t>
+      </w:r>
+      <w:r>
+        <w:t xml:space="preserve">maininta niistä tuloksista).</w:t>
+      </w:r>
+    </w:p>
+    <w:p>
+      <w:pPr>
+        <w:pStyle w:val="BodyText"/>
+      </w:pPr>
+      <w:r>
+        <w:t xml:space="preserve">Kun kaikki tekstit kattava varsinainen kappalekohtainen analyysi saatiin</w:t>
+      </w:r>
+      <w:r>
+        <w:t xml:space="preserve"> </w:t>
+      </w:r>
+      <w:r>
+        <w:t xml:space="preserve">päätökseen, lopulliseksi aineistoksi muodostui 415</w:t>
+      </w:r>
+      <w:r>
+        <w:t xml:space="preserve"> </w:t>
+      </w:r>
+      <w:r>
+        <w:t xml:space="preserve">asumisesta kertovan kappaleen sisältävää tekstiä. Tekstit sinänsä ovat</w:t>
+      </w:r>
+      <w:r>
+        <w:t xml:space="preserve"> </w:t>
+      </w:r>
+      <w:r>
+        <w:t xml:space="preserve">keskimäärin 945 sanaa pitkiä ja sisältävät</w:t>
+      </w:r>
+      <w:r>
+        <w:t xml:space="preserve"> </w:t>
+      </w:r>
+      <w:r>
+        <w:t xml:space="preserve">kaiken kaikkiaan keskimäärin 13</w:t>
+      </w:r>
+      <w:r>
+        <w:t xml:space="preserve"> </w:t>
+      </w:r>
+      <w:r>
+        <w:t xml:space="preserve">kappaletta, joista vähintään yhden topiikiksi on edellä kuvatussa</w:t>
+      </w:r>
+      <w:r>
+        <w:t xml:space="preserve"> </w:t>
+      </w:r>
+      <w:r>
+        <w:t xml:space="preserve">tutkimusvaiheessa analysoitu asuminen.</w:t>
+      </w:r>
+    </w:p>
+    <w:p>
+      <w:pPr>
+        <w:pStyle w:val="BodyText"/>
+      </w:pPr>
+      <w:r>
+        <w:t xml:space="preserve">Asumisesta kertovien kappaleiden syntaktisesta rakenteesta saatiin yleiskuva</w:t>
+      </w:r>
+      <w:r>
+        <w:t xml:space="preserve"> </w:t>
+      </w:r>
+      <w:r>
+        <w:t xml:space="preserve">annotoimalla kappaleet koneellisesti dependenssijäsentimellä</w:t>
+      </w:r>
+      <w:r>
+        <w:t xml:space="preserve"> </w:t>
+      </w:r>
+      <w:r>
+        <w:t xml:space="preserve">(ks. Haverinen ym. 2014)</w:t>
+      </w:r>
+      <w:r>
+        <w:t xml:space="preserve">. Koneellisesti tuotettu annotointi toimi lähtökohtana, kun</w:t>
+      </w:r>
+      <w:r>
+        <w:t xml:space="preserve"> </w:t>
+      </w:r>
+      <w:r>
+        <w:t xml:space="preserve">kappaleita ryhdyttiin luokittelemaan eri ryhmiin sen mukaan, miten niissä</w:t>
+      </w:r>
+      <w:r>
+        <w:t xml:space="preserve"> </w:t>
+      </w:r>
+      <w:r>
+        <w:t xml:space="preserve">indikoitiin asumistopiikkia. Luokittelu tapahtui seuraavien vaiheiden mukaisesti:</w:t>
       </w:r>
     </w:p>
     <w:p>
@@ -109,7 +455,94 @@
         </w:numPr>
       </w:pPr>
       <w:r>
-        <w:t xml:space="preserve">lista 1</w:t>
+        <w:t xml:space="preserve">Määriteltiin, että kaikista potentiaalisesti asumista indikoivista sanoista</w:t>
+      </w:r>
+      <w:r>
+        <w:t xml:space="preserve"> </w:t>
+      </w:r>
+      <w:r>
+        <w:t xml:space="preserve">otetaan mukaan ainoastaan varsinaiset asua-verbin johdokset, koska tämä oli</w:t>
+      </w:r>
+      <w:r>
+        <w:t xml:space="preserve"> </w:t>
+      </w:r>
+      <w:r>
+        <w:t xml:space="preserve">selvimmin rajattavissa oleva kategoria. Tarkasteltaessa</w:t>
+      </w:r>
+      <w:r>
+        <w:t xml:space="preserve"> </w:t>
+      </w:r>
+      <w:r>
+        <w:t xml:space="preserve">topiikki-indikaattoreita tarkasteltiin siis sitä, minkälaisissa rakenteissa</w:t>
+      </w:r>
+      <w:r>
+        <w:t xml:space="preserve"> </w:t>
+      </w:r>
+      <w:r>
+        <w:t xml:space="preserve">kunkin kappaleen ensimmäinen asua-johdos (kuten verbi</w:t>
+      </w:r>
+      <w:r>
+        <w:t xml:space="preserve"> </w:t>
+      </w:r>
+      <w:r>
+        <w:rPr>
+          <w:i/>
+        </w:rPr>
+        <w:t xml:space="preserve">asua</w:t>
+      </w:r>
+      <w:r>
+        <w:t xml:space="preserve"> </w:t>
+      </w:r>
+      <w:r>
+        <w:t xml:space="preserve">tai substantiivit</w:t>
+      </w:r>
+      <w:r>
+        <w:t xml:space="preserve"> </w:t>
+      </w:r>
+      <w:r>
+        <w:rPr>
+          <w:i/>
+        </w:rPr>
+        <w:t xml:space="preserve">asuminen</w:t>
+      </w:r>
+      <w:r>
+        <w:t xml:space="preserve">,</w:t>
+      </w:r>
+      <w:r>
+        <w:t xml:space="preserve"> </w:t>
+      </w:r>
+      <w:r>
+        <w:rPr>
+          <w:i/>
+        </w:rPr>
+        <w:t xml:space="preserve">asunto</w:t>
+      </w:r>
+      <w:r>
+        <w:t xml:space="preserve">,</w:t>
+      </w:r>
+      <w:r>
+        <w:t xml:space="preserve"> </w:t>
+      </w:r>
+      <w:r>
+        <w:rPr>
+          <w:i/>
+        </w:rPr>
+        <w:t xml:space="preserve">asuntoasia</w:t>
+      </w:r>
+      <w:r>
+        <w:t xml:space="preserve">,</w:t>
+      </w:r>
+      <w:r>
+        <w:t xml:space="preserve"> </w:t>
+      </w:r>
+      <w:r>
+        <w:rPr>
+          <w:i/>
+        </w:rPr>
+        <w:t xml:space="preserve">asuntomarkkinat</w:t>
+      </w:r>
+      <w:r>
+        <w:t xml:space="preserve">) esiintyi.</w:t>
       </w:r>
     </w:p>
     <w:p>
@@ -121,365 +554,36 @@
         </w:numPr>
       </w:pPr>
       <w:r>
-        <w:t xml:space="preserve">lista 2</w:t>
-      </w:r>
-    </w:p>
-    <w:p>
-      <w:pPr>
-        <w:pStyle w:val="Heading2"/>
-      </w:pPr>
-      <w:bookmarkStart w:id="23" w:name="otsikko-2"/>
-      <w:bookmarkEnd w:id="23"/>
-      <w:r>
-        <w:t xml:space="preserve">Otsikko 2</w:t>
-      </w:r>
-    </w:p>
-    <w:p>
-      <w:pPr>
-        <w:pStyle w:val="FirstParagraph"/>
-      </w:pPr>
-      <w:r>
-        <w:t xml:space="preserve">lklkjlkj</w:t>
-      </w:r>
-    </w:p>
-    <w:p>
-      <w:pPr>
-        <w:pStyle w:val="Heading3"/>
-      </w:pPr>
-      <w:bookmarkStart w:id="24" w:name="otsikko-3"/>
-      <w:bookmarkEnd w:id="24"/>
-      <w:r>
-        <w:t xml:space="preserve">Otsikko 3</w:t>
-      </w:r>
-    </w:p>
-    <w:p>
-      <w:pPr>
-        <w:pStyle w:val="Heading1"/>
-      </w:pPr>
-      <w:bookmarkStart w:id="25" w:name="tutkimusaineisto-ja--metodi"/>
-      <w:bookmarkEnd w:id="25"/>
-      <w:r>
-        <w:t xml:space="preserve">Tutkimusaineisto ja -metodi</w:t>
-      </w:r>
-    </w:p>
-    <w:p>
-      <w:pPr>
-        <w:pStyle w:val="FirstParagraph"/>
-      </w:pPr>
-      <w:r>
-        <w:t xml:space="preserve">Tutkimuksen ensimmäisessä vaiheessa aineistoon valikoidut tekstit analysoitiin</w:t>
-      </w:r>
-      <w:r>
-        <w:t xml:space="preserve"> </w:t>
-      </w:r>
-      <w:r>
-        <w:t xml:space="preserve">kappaleittain</w:t>
-      </w:r>
-      <w:r>
-        <w:rPr>
-          <w:rStyle w:val="FootnoteReference"/>
-        </w:rPr>
-        <w:footnoteReference w:id="26"/>
-      </w:r>
-      <w:r>
-        <w:t xml:space="preserve"> </w:t>
-      </w:r>
-      <w:r>
-        <w:t xml:space="preserve">siten, että jokaiselle kappaleelle merkittiin</w:t>
-      </w:r>
-      <w:r>
-        <w:t xml:space="preserve"> </w:t>
-      </w:r>
-      <w:r>
-        <w:t xml:space="preserve">topiikki eli se, mistä kappale kertoo (vrt. Lambrechtin määritelmä). Yhteensä</w:t>
-      </w:r>
-      <w:r>
-        <w:t xml:space="preserve"> </w:t>
-      </w:r>
-      <w:r>
-        <w:t xml:space="preserve">neljäkymmentä tekstiä</w:t>
-      </w:r>
-      <w:r>
-        <w:rPr>
-          <w:rStyle w:val="FootnoteReference"/>
-        </w:rPr>
-        <w:footnoteReference w:id="27"/>
-      </w:r>
-      <w:r>
-        <w:t xml:space="preserve"> </w:t>
-      </w:r>
-      <w:r>
-        <w:t xml:space="preserve">kattaneen kokeiluaineiston perusteella päätettiin</w:t>
-      </w:r>
-      <w:r>
-        <w:t xml:space="preserve"> </w:t>
-      </w:r>
-      <w:r>
-        <w:t xml:space="preserve">keskittyä</w:t>
-      </w:r>
-      <w:r>
-        <w:t xml:space="preserve"> </w:t>
-      </w:r>
-      <w:r>
-        <w:rPr>
-          <w:i/>
-        </w:rPr>
-        <w:t xml:space="preserve">asumisesta</w:t>
-      </w:r>
-      <w:r>
-        <w:t xml:space="preserve"> </w:t>
-      </w:r>
-      <w:r>
-        <w:t xml:space="preserve">kertoviin kappaleisiin siitä syystä, että asumista</w:t>
-      </w:r>
-      <w:r>
-        <w:t xml:space="preserve"> </w:t>
-      </w:r>
-      <w:r>
-        <w:t xml:space="preserve">käsiteltiin lähes jokaisessa analysoidussa näytetekstissä ja että asuminen</w:t>
-      </w:r>
-      <w:r>
-        <w:t xml:space="preserve"> </w:t>
-      </w:r>
-      <w:r>
-        <w:t xml:space="preserve">aiheena havaittiin tavallisesti melko selvärajaiseksi. Koska tekstejä analysoi</w:t>
-      </w:r>
-      <w:r>
-        <w:t xml:space="preserve"> </w:t>
-      </w:r>
-      <w:r>
-        <w:t xml:space="preserve">kaksi eri henkilöä (kumpikin 20 tekstiä), näyteaineiston avulla testattiin</w:t>
-      </w:r>
-      <w:r>
-        <w:t xml:space="preserve"> </w:t>
-      </w:r>
-      <w:r>
-        <w:t xml:space="preserve">myös, kuinka samanlaisia tulkinnat kappaleiden aiheista olivat. (tähän joku</w:t>
-      </w:r>
-      <w:r>
-        <w:t xml:space="preserve"> </w:t>
-      </w:r>
-      <w:r>
-        <w:t xml:space="preserve">maininta niistä tuloksista).</w:t>
-      </w:r>
-    </w:p>
-    <w:p>
-      <w:pPr>
-        <w:pStyle w:val="BodyText"/>
-      </w:pPr>
-      <w:r>
-        <w:t xml:space="preserve">Kun kaikki tekstit kattava varsinainen kappalekohtainen analyysi saatiin</w:t>
-      </w:r>
-      <w:r>
-        <w:t xml:space="preserve"> </w:t>
-      </w:r>
-      <w:r>
-        <w:t xml:space="preserve">päätökseen, lopulliseksi aineistoksi muodostui 415</w:t>
-      </w:r>
-      <w:r>
-        <w:t xml:space="preserve"> </w:t>
-      </w:r>
-      <w:r>
-        <w:t xml:space="preserve">asumisesta kertovan kappaleen sisältävää tekstiä. Tekstit sinänsä ovat</w:t>
-      </w:r>
-      <w:r>
-        <w:t xml:space="preserve"> </w:t>
-      </w:r>
-      <w:r>
-        <w:t xml:space="preserve">keskimäärin 945 sanaa pitkiä ja sisältävät</w:t>
-      </w:r>
-      <w:r>
-        <w:t xml:space="preserve"> </w:t>
-      </w:r>
-      <w:r>
-        <w:t xml:space="preserve">kaiken kaikkiaan keskimäärin 13</w:t>
-      </w:r>
-      <w:r>
-        <w:t xml:space="preserve"> </w:t>
-      </w:r>
-      <w:r>
-        <w:t xml:space="preserve">kappaletta, joista vähintään yhden topiikiksi on edellä kuvatussa</w:t>
-      </w:r>
-      <w:r>
-        <w:t xml:space="preserve"> </w:t>
-      </w:r>
-      <w:r>
-        <w:t xml:space="preserve">tutkimusvaiheessa analysoitu asuminen.</w:t>
-      </w:r>
-    </w:p>
-    <w:p>
-      <w:pPr>
-        <w:pStyle w:val="BodyText"/>
-      </w:pPr>
-      <w:r>
-        <w:t xml:space="preserve">Asumisesta kertovien kappaleiden syntaktisesta rakenteesta saatiin yleiskuva</w:t>
-      </w:r>
-      <w:r>
-        <w:t xml:space="preserve"> </w:t>
-      </w:r>
-      <w:r>
-        <w:t xml:space="preserve">annotoimalla kappaleet koneellisesti dependenssijäsentimellä</w:t>
-      </w:r>
-      <w:r>
-        <w:t xml:space="preserve"> </w:t>
-      </w:r>
-      <w:r>
-        <w:t xml:space="preserve">(ks. Haverinen ym. 2014)</w:t>
-      </w:r>
-      <w:r>
-        <w:t xml:space="preserve">. Koneellisesti tuotettu annotointi toimi lähtökohtana, kun</w:t>
-      </w:r>
-      <w:r>
-        <w:t xml:space="preserve"> </w:t>
-      </w:r>
-      <w:r>
-        <w:t xml:space="preserve">kappaleita ryhdyttiin luokittelemaan eri ryhmiin sen mukaan, miten niissä</w:t>
-      </w:r>
-      <w:r>
-        <w:t xml:space="preserve"> </w:t>
-      </w:r>
-      <w:r>
-        <w:t xml:space="preserve">indikoitiin asumistopiikkia. Luokittelu tapahtui seuraavien vaiheiden mukaisesti:</w:t>
+        <w:t xml:space="preserve">Jokaisesta kategoriasta valittiin tarkasteltavaksi puolet (tai vähintään x)</w:t>
+      </w:r>
+      <w:r>
+        <w:t xml:space="preserve"> </w:t>
+      </w:r>
+      <w:r>
+        <w:t xml:space="preserve">Tätä kautta mukaan valikoitui eniten niitä, joita… yms.</w:t>
+      </w:r>
+      <w:r>
+        <w:t xml:space="preserve"> </w:t>
+      </w:r>
+      <w:r>
+        <w:t xml:space="preserve">Tämä joukko analysoitiin siten, että mukaan otettiin vain tapaukset, joissa</w:t>
+      </w:r>
+      <w:r>
+        <w:t xml:space="preserve"> </w:t>
+      </w:r>
+      <w:r>
+        <w:t xml:space="preserve">tulkintamme mukaan toteutettiin alatopiikin funktiota.</w:t>
       </w:r>
     </w:p>
     <w:p>
       <w:pPr>
         <w:pStyle w:val="Compact"/>
         <w:numPr>
-          <w:numId w:val="1002"/>
+          <w:numId w:val="1001"/>
           <w:ilvl w:val="0"/>
         </w:numPr>
       </w:pPr>
       <w:r>
-        <w:t xml:space="preserve">Määriteltiin, että kaikista potentiaalisesti asumista indikoivista sanoista</w:t>
-      </w:r>
-      <w:r>
-        <w:t xml:space="preserve"> </w:t>
-      </w:r>
-      <w:r>
-        <w:t xml:space="preserve">otetaan mukaan ainoastaan varsinaiset asua-verbin johdokset, koska tämä oli</w:t>
-      </w:r>
-      <w:r>
-        <w:t xml:space="preserve"> </w:t>
-      </w:r>
-      <w:r>
-        <w:t xml:space="preserve">selvimmin rajattavissa oleva kategoria. Tarkasteltaessa</w:t>
-      </w:r>
-      <w:r>
-        <w:t xml:space="preserve"> </w:t>
-      </w:r>
-      <w:r>
-        <w:t xml:space="preserve">topiikki-indikaattoreita tarkasteltiin siis sitä, minkälaisissa rakenteissa</w:t>
-      </w:r>
-      <w:r>
-        <w:t xml:space="preserve"> </w:t>
-      </w:r>
-      <w:r>
-        <w:t xml:space="preserve">kunkin kappaleen ensimmäinen asua-johdos (kuten verbi</w:t>
-      </w:r>
-      <w:r>
-        <w:t xml:space="preserve"> </w:t>
-      </w:r>
-      <w:r>
-        <w:rPr>
-          <w:i/>
-        </w:rPr>
-        <w:t xml:space="preserve">asua</w:t>
-      </w:r>
-      <w:r>
-        <w:t xml:space="preserve"> </w:t>
-      </w:r>
-      <w:r>
-        <w:t xml:space="preserve">tai substantiivit</w:t>
-      </w:r>
-      <w:r>
-        <w:t xml:space="preserve"> </w:t>
-      </w:r>
-      <w:r>
-        <w:rPr>
-          <w:i/>
-        </w:rPr>
-        <w:t xml:space="preserve">asuminen</w:t>
-      </w:r>
-      <w:r>
-        <w:t xml:space="preserve">,</w:t>
-      </w:r>
-      <w:r>
-        <w:t xml:space="preserve"> </w:t>
-      </w:r>
-      <w:r>
-        <w:rPr>
-          <w:i/>
-        </w:rPr>
-        <w:t xml:space="preserve">asunto</w:t>
-      </w:r>
-      <w:r>
-        <w:t xml:space="preserve">,</w:t>
-      </w:r>
-      <w:r>
-        <w:t xml:space="preserve"> </w:t>
-      </w:r>
-      <w:r>
-        <w:rPr>
-          <w:i/>
-        </w:rPr>
-        <w:t xml:space="preserve">asuntoasia</w:t>
-      </w:r>
-      <w:r>
-        <w:t xml:space="preserve">,</w:t>
-      </w:r>
-      <w:r>
-        <w:t xml:space="preserve"> </w:t>
-      </w:r>
-      <w:r>
-        <w:rPr>
-          <w:i/>
-        </w:rPr>
-        <w:t xml:space="preserve">asuntomarkkinat</w:t>
-      </w:r>
-      <w:r>
-        <w:t xml:space="preserve">) esiintyi.</w:t>
-      </w:r>
-    </w:p>
-    <w:p>
-      <w:pPr>
-        <w:pStyle w:val="Compact"/>
-        <w:numPr>
-          <w:numId w:val="1002"/>
-          <w:ilvl w:val="0"/>
-        </w:numPr>
-      </w:pPr>
-      <w:r>
-        <w:t xml:space="preserve">Jokaisesta kategoriasta valittiin tarkasteltavaksi puolet (tai vähintään x)</w:t>
-      </w:r>
-      <w:r>
-        <w:t xml:space="preserve"> </w:t>
-      </w:r>
-      <w:r>
-        <w:t xml:space="preserve">Tätä kautta mukaan valikoitui eniten niitä, joita… yms.</w:t>
-      </w:r>
-      <w:r>
-        <w:t xml:space="preserve"> </w:t>
-      </w:r>
-      <w:r>
-        <w:t xml:space="preserve">Tämä joukko analysoitiin siten, että mukaan otettiin vain tapaukset, joissa</w:t>
-      </w:r>
-      <w:r>
-        <w:t xml:space="preserve"> </w:t>
-      </w:r>
-      <w:r>
-        <w:t xml:space="preserve">tulkintamme mukaan toteutettiin alatopiikin funktiota.</w:t>
-      </w:r>
-    </w:p>
-    <w:p>
-      <w:pPr>
-        <w:pStyle w:val="Compact"/>
-        <w:numPr>
-          <w:numId w:val="1002"/>
-          <w:ilvl w:val="0"/>
-        </w:numPr>
-      </w:pPr>
-      <w:r>
         <w:t xml:space="preserve">Kun jokaisesta syntaktisesta kategoriasta oli saatu kategorian suhteellisen</w:t>
       </w:r>
       <w:r>
@@ -513,8 +617,8 @@
       <w:pPr>
         <w:pStyle w:val="Heading1"/>
       </w:pPr>
-      <w:bookmarkStart w:id="28" w:name="alatopiikkitapaukset-syntaktisten-kategorioiden-mukaan-ryhmiteltyina"/>
-      <w:bookmarkEnd w:id="28"/>
+      <w:bookmarkStart w:id="25" w:name="alatopiikkitapaukset-syntaktisten-kategorioiden-mukaan-ryhmiteltyina"/>
+      <w:bookmarkEnd w:id="25"/>
       <w:r>
         <w:t xml:space="preserve">Alatopiikkitapaukset syntaktisten kategorioiden mukaan ryhmiteltyinä</w:t>
       </w:r>
@@ -595,7 +699,7 @@
                     </pic:cNvPicPr>
                   </pic:nvPicPr>
                   <pic:blipFill>
-                    <a:blip r:embed="rId29"/>
+                    <a:blip r:embed="rId26"/>
                     <a:stretch>
                       <a:fillRect/>
                     </a:stretch>
@@ -1050,12 +1154,148 @@
     </w:tbl>
     <w:p>
       <w:pPr>
+        <w:pStyle w:val="BodyText"/>
+      </w:pPr>
+      <w:r>
+        <w:t xml:space="preserve">Taulukossa 1 kuvatut kategoriat on seuraavassa</w:t>
+      </w:r>
+      <w:r>
+        <w:t xml:space="preserve"> </w:t>
+      </w:r>
+      <w:r>
+        <w:t xml:space="preserve">analysoitu seuraavalla tavalla:</w:t>
+      </w:r>
+    </w:p>
+    <w:p>
+      <w:pPr>
+        <w:pStyle w:val="Compact"/>
+        <w:numPr>
+          <w:numId w:val="1002"/>
+          <w:ilvl w:val="0"/>
+        </w:numPr>
+      </w:pPr>
+      <w:r>
+        <w:t xml:space="preserve">Jokaisesta kategoriasta on tutkittu taulukossa 1</w:t>
+      </w:r>
+      <w:r>
+        <w:t xml:space="preserve"> </w:t>
+      </w:r>
+      <w:r>
+        <w:t xml:space="preserve">esitetyn otannan mukainen määrä tapauksia ja näistä on eroteltu ne tapaukset,</w:t>
+      </w:r>
+      <w:r>
+        <w:t xml:space="preserve"> </w:t>
+      </w:r>
+      <w:r>
+        <w:t xml:space="preserve">joissa kyseessä todella on ollut alatopiikki.</w:t>
+      </w:r>
+    </w:p>
+    <w:p>
+      <w:pPr>
+        <w:pStyle w:val="Compact"/>
+        <w:numPr>
+          <w:numId w:val="1002"/>
+          <w:ilvl w:val="0"/>
+        </w:numPr>
+      </w:pPr>
+      <w:r>
+        <w:t xml:space="preserve">Alatopiikkitapaukset on ryhmitelty siten, että ne tapaukset, jotka tulkintamme mukaan</w:t>
+      </w:r>
+      <w:r>
+        <w:t xml:space="preserve"> </w:t>
+      </w:r>
+      <w:r>
+        <w:t xml:space="preserve">ovat olleet samanlaisia, on analysoitu osaksi samaa ryhmää</w:t>
+      </w:r>
+    </w:p>
+    <w:p>
+      <w:pPr>
+        <w:pStyle w:val="Compact"/>
+        <w:numPr>
+          <w:numId w:val="1002"/>
+          <w:ilvl w:val="0"/>
+        </w:numPr>
+      </w:pPr>
+      <w:r>
+        <w:t xml:space="preserve">Lopuksi eri syntaktisten kategorioiden perusteella saaduista tapauksista tehdään synteesi,</w:t>
+      </w:r>
+      <w:r>
+        <w:t xml:space="preserve"> </w:t>
+      </w:r>
+      <w:r>
+        <w:t xml:space="preserve">joka esitelmään Päätelmiä-osiossa.</w:t>
+      </w:r>
+    </w:p>
+    <w:p>
+      <w:pPr>
         <w:pStyle w:val="Heading2"/>
       </w:pPr>
-      <w:bookmarkStart w:id="30" w:name="predikaattiverbit"/>
+      <w:bookmarkStart w:id="27" w:name="objektit"/>
+      <w:bookmarkEnd w:id="27"/>
+      <w:r>
+        <w:t xml:space="preserve">Objektit</w:t>
+      </w:r>
+    </w:p>
+    <w:p>
+      <w:pPr>
+        <w:pStyle w:val="FirstParagraph"/>
+      </w:pPr>
+      <w:r>
+        <w:t xml:space="preserve">Alkuun: kuinka monta alatopiikkitapausta</w:t>
+      </w:r>
+    </w:p>
+    <w:p>
+      <w:pPr>
+        <w:pStyle w:val="Heading2"/>
+      </w:pPr>
+      <w:bookmarkStart w:id="28" w:name="predikaattiverbit"/>
+      <w:bookmarkEnd w:id="28"/>
+      <w:r>
+        <w:t xml:space="preserve">Predikaattiverbit</w:t>
+      </w:r>
+    </w:p>
+    <w:p>
+      <w:pPr>
+        <w:pStyle w:val="FirstParagraph"/>
+      </w:pPr>
+      <w:r>
+        <w:t xml:space="preserve">Alkuun: kuinka monta alatopiikkitapausta</w:t>
+      </w:r>
+    </w:p>
+    <w:p>
+      <w:pPr>
+        <w:pStyle w:val="BodyText"/>
+      </w:pPr>
+      <w:r>
+        <w:t xml:space="preserve">Predikaattiverbitapaukset ovat harvoin..</w:t>
+      </w:r>
+    </w:p>
+    <w:p>
+      <w:pPr>
+        <w:pStyle w:val="Heading2"/>
+      </w:pPr>
+      <w:bookmarkStart w:id="29" w:name="jne"/>
+      <w:bookmarkEnd w:id="29"/>
+      <w:r>
+        <w:t xml:space="preserve">jne</w:t>
+      </w:r>
+    </w:p>
+    <w:p>
+      <w:pPr>
+        <w:pStyle w:val="FirstParagraph"/>
+      </w:pPr>
+      <w:r>
+        <w:t xml:space="preserve">Alkuun: kuinka monta alatopiikkitapausta</w:t>
+      </w:r>
+    </w:p>
+    <w:p>
+      <w:pPr>
+        <w:pStyle w:val="Heading1"/>
+      </w:pPr>
+      <w:bookmarkStart w:id="30" w:name="paatelmia"/>
       <w:bookmarkEnd w:id="30"/>
       <w:r>
-        <w:t xml:space="preserve">Predikaattiverbit</w:t>
+        <w:t xml:space="preserve">Päätelmiä</w:t>
       </w:r>
     </w:p>
     <w:p>
@@ -1063,37 +1303,15 @@
         <w:pStyle w:val="FirstParagraph"/>
       </w:pPr>
       <w:r>
-        <w:t xml:space="preserve">Predikaattiverbitapaukset ovat harvoin..</w:t>
-      </w:r>
-    </w:p>
-    <w:p>
-      <w:pPr>
-        <w:pStyle w:val="Heading2"/>
-      </w:pPr>
-      <w:bookmarkStart w:id="31" w:name="objektit"/>
-      <w:bookmarkEnd w:id="31"/>
-      <w:r>
-        <w:t xml:space="preserve">Objektit</w:t>
-      </w:r>
-    </w:p>
-    <w:p>
-      <w:pPr>
-        <w:pStyle w:val="Heading2"/>
-      </w:pPr>
-      <w:bookmarkStart w:id="32" w:name="jne"/>
-      <w:bookmarkEnd w:id="32"/>
-      <w:r>
-        <w:t xml:space="preserve">jne</w:t>
-      </w:r>
-    </w:p>
-    <w:p>
-      <w:pPr>
-        <w:pStyle w:val="Heading1"/>
-      </w:pPr>
-      <w:bookmarkStart w:id="33" w:name="paatelmia"/>
-      <w:bookmarkEnd w:id="33"/>
-      <w:r>
-        <w:t xml:space="preserve">Päätelmiä</w:t>
+        <w:t xml:space="preserve">Ensin: edellä tehdyn analyysin perusteella saadut ryhmät kootusti</w:t>
+      </w:r>
+    </w:p>
+    <w:p>
+      <w:pPr>
+        <w:pStyle w:val="BodyText"/>
+      </w:pPr>
+      <w:r>
+        <w:t xml:space="preserve">Sitten:</w:t>
       </w:r>
     </w:p>
     <w:p>
@@ -1122,7 +1340,6 @@
     </w:p>
     <w:p>
       <w:pPr>
-        <w:pStyle w:val="Compact"/>
         <w:numPr>
           <w:numId w:val="1003"/>
           <w:ilvl w:val="0"/>
@@ -1134,12 +1351,61 @@
     </w:p>
     <w:p>
       <w:pPr>
+        <w:numPr>
+          <w:numId w:val="1003"/>
+          <w:ilvl w:val="0"/>
+        </w:numPr>
+      </w:pPr>
+      <w:r>
+        <w:t xml:space="preserve">Testaa</w:t>
+      </w:r>
+      <w:r>
+        <w:t xml:space="preserve"> </w:t>
+      </w:r>
+      <w:r>
+        <w:t xml:space="preserve">“</w:t>
+      </w:r>
+      <w:r>
+        <w:t xml:space="preserve">valvottua klusterianalyysiä</w:t>
+      </w:r>
+      <w:r>
+        <w:t xml:space="preserve">”</w:t>
+      </w:r>
+      <w:r>
+        <w:t xml:space="preserve"> </w:t>
+      </w:r>
+      <w:r>
+        <w:t xml:space="preserve">käyttäen tässä tehtyä luokittelua pohjana</w:t>
+      </w:r>
+    </w:p>
+    <w:p>
+      <w:pPr>
         <w:pStyle w:val="Heading1"/>
       </w:pPr>
-      <w:bookmarkStart w:id="34" w:name="lahteet"/>
-      <w:bookmarkEnd w:id="34"/>
+      <w:bookmarkStart w:id="31" w:name="lahteet"/>
+      <w:bookmarkEnd w:id="31"/>
       <w:r>
         <w:t xml:space="preserve">Lähteet</w:t>
+      </w:r>
+    </w:p>
+    <w:p>
+      <w:pPr>
+        <w:pStyle w:val="Bibliography"/>
+      </w:pPr>
+      <w:r>
+        <w:t xml:space="preserve">Chafe, Wallace 1994.</w:t>
+      </w:r>
+      <w:r>
+        <w:t xml:space="preserve"> </w:t>
+      </w:r>
+      <w:r>
+        <w:rPr>
+          <w:i/>
+        </w:rPr>
+        <w:t xml:space="preserve">Discourse, consciousness, and time: The flow and displacement of conscious experience in speaking and writing</w:t>
+      </w:r>
+      <w:r>
+        <w:t xml:space="preserve">. University of Chicago Press.</w:t>
       </w:r>
     </w:p>
     <w:p>
@@ -1163,6 +1429,54 @@
       </w:r>
       <w:r>
         <w:t xml:space="preserve">48:3, 1–39.</w:t>
+      </w:r>
+    </w:p>
+    <w:p>
+      <w:pPr>
+        <w:pStyle w:val="Bibliography"/>
+      </w:pPr>
+      <w:r>
+        <w:t xml:space="preserve">Komppa, Johanna 2012. Retorisen rakenteen teoria suomi toisena kielenä-ylioppilaskokeen kirjoitelman kokonaisrakenteen ja kappalejaon tarkastelussa.</w:t>
+      </w:r>
+    </w:p>
+    <w:p>
+      <w:pPr>
+        <w:pStyle w:val="Bibliography"/>
+      </w:pPr>
+      <w:r>
+        <w:t xml:space="preserve">Kuusela, Jorma 2010. Kun kirjoittaminen ei suju. Teoksessa: Elina Harjunen, Riitta Juvonen, Jorma Kuusela, Beatrice Silén, M Sääkslahti, &amp; M Örnmark (eds.)</w:t>
+      </w:r>
+      <w:r>
+        <w:t xml:space="preserve"> </w:t>
+      </w:r>
+      <w:r>
+        <w:rPr>
+          <w:i/>
+        </w:rPr>
+        <w:t xml:space="preserve">Miten peruskoululaiset kirjoittavat?</w:t>
+      </w:r>
+      <w:r>
+        <w:t xml:space="preserve"> </w:t>
+      </w:r>
+      <w:r>
+        <w:t xml:space="preserve">Vsk. 9. Opetushallitus. Saatavissa:</w:t>
+      </w:r>
+      <w:r>
+        <w:t xml:space="preserve"> </w:t>
+      </w:r>
+      <w:hyperlink r:id="rId32">
+        <w:r>
+          <w:rPr>
+            <w:rStyle w:val="Hyperlink"/>
+          </w:rPr>
+          <w:t xml:space="preserve">http://oph.fi/download/132345_Miten_peruskoululaiset_kirjoittavat.pdf</w:t>
+        </w:r>
+      </w:hyperlink>
+      <w:r>
+        <w:t xml:space="preserve"> </w:t>
+      </w:r>
+      <w:r>
+        <w:t xml:space="preserve">[viitattu 19.12.2017].</w:t>
       </w:r>
     </w:p>
     <w:sectPr/>
@@ -1186,7 +1500,7 @@
       </w:r>
     </w:p>
   </w:footnote>
-  <w:footnote w:id="26">
+  <w:footnote w:id="23">
     <w:p>
       <w:pPr>
         <w:pStyle w:val="FootnoteText"/>
@@ -1211,7 +1525,7 @@
       </w:r>
     </w:p>
   </w:footnote>
-  <w:footnote w:id="27">
+  <w:footnote w:id="24">
     <w:p>
       <w:pPr>
         <w:pStyle w:val="FootnoteText"/>
@@ -1317,7 +1631,7 @@
     </w:lvl>
   </w:abstractNum>
   <w:abstractNum w:abstractNumId="990">
-    <w:nsid w:val="4ac03156"/>
+    <w:nsid w:val="d0c2bba6"/>
     <w:multiLevelType w:val="multilevel"/>
     <w:lvl w:ilvl="0">
       <w:numFmt w:val="bullet"/>
@@ -1397,89 +1711,8 @@
       </w:pPr>
     </w:lvl>
   </w:abstractNum>
-  <w:abstractNum w:abstractNumId="991">
-    <w:nsid w:val="b0e92359"/>
-    <w:multiLevelType w:val="multilevel"/>
-    <w:lvl w:ilvl="0">
-      <w:numFmt w:val="bullet"/>
-      <w:lvlText w:val="•"/>
-      <w:lvlJc w:val="left"/>
-      <w:pPr>
-        <w:tabs>
-          <w:tab w:val="num" w:pos="0"/>
-        </w:tabs>
-        <w:ind w:left="480" w:hanging="480"/>
-      </w:pPr>
-    </w:lvl>
-    <w:lvl w:ilvl="1">
-      <w:numFmt w:val="bullet"/>
-      <w:lvlText w:val="–"/>
-      <w:lvlJc w:val="left"/>
-      <w:pPr>
-        <w:tabs>
-          <w:tab w:val="num" w:pos="720"/>
-        </w:tabs>
-        <w:ind w:left="1200" w:hanging="480"/>
-      </w:pPr>
-    </w:lvl>
-    <w:lvl w:ilvl="2">
-      <w:numFmt w:val="bullet"/>
-      <w:lvlText w:val="•"/>
-      <w:lvlJc w:val="left"/>
-      <w:pPr>
-        <w:tabs>
-          <w:tab w:val="num" w:pos="1440"/>
-        </w:tabs>
-        <w:ind w:left="1920" w:hanging="480"/>
-      </w:pPr>
-    </w:lvl>
-    <w:lvl w:ilvl="3">
-      <w:numFmt w:val="bullet"/>
-      <w:lvlText w:val="–"/>
-      <w:lvlJc w:val="left"/>
-      <w:pPr>
-        <w:tabs>
-          <w:tab w:val="num" w:pos="2160"/>
-        </w:tabs>
-        <w:ind w:left="2640" w:hanging="480"/>
-      </w:pPr>
-    </w:lvl>
-    <w:lvl w:ilvl="4">
-      <w:numFmt w:val="bullet"/>
-      <w:lvlText w:val="•"/>
-      <w:lvlJc w:val="left"/>
-      <w:pPr>
-        <w:tabs>
-          <w:tab w:val="num" w:pos="2880"/>
-        </w:tabs>
-        <w:ind w:left="3360" w:hanging="480"/>
-      </w:pPr>
-    </w:lvl>
-    <w:lvl w:ilvl="5">
-      <w:numFmt w:val="bullet"/>
-      <w:lvlText w:val="–"/>
-      <w:lvlJc w:val="left"/>
-      <w:pPr>
-        <w:tabs>
-          <w:tab w:val="num" w:pos="3600"/>
-        </w:tabs>
-        <w:ind w:left="4080" w:hanging="480"/>
-      </w:pPr>
-    </w:lvl>
-    <w:lvl w:ilvl="6">
-      <w:numFmt w:val="bullet"/>
-      <w:lvlText w:val="•"/>
-      <w:lvlJc w:val="left"/>
-      <w:pPr>
-        <w:tabs>
-          <w:tab w:val="num" w:pos="4320"/>
-        </w:tabs>
-        <w:ind w:left="4800" w:hanging="480"/>
-      </w:pPr>
-    </w:lvl>
-  </w:abstractNum>
   <w:abstractNum w:abstractNumId="99411">
-    <w:nsid w:val="41e68227"/>
+    <w:nsid w:val="2f1ff1f5"/>
     <w:multiLevelType w:val="multilevel"/>
     <w:lvl w:ilvl="0">
       <w:start w:val="1"/>
@@ -1557,6 +1790,87 @@
       <w:start w:val="1"/>
       <w:numFmt w:val="decimal"/>
       <w:lvlText w:val="%7."/>
+      <w:lvlJc w:val="left"/>
+      <w:pPr>
+        <w:tabs>
+          <w:tab w:val="num" w:pos="4320"/>
+        </w:tabs>
+        <w:ind w:left="4800" w:hanging="480"/>
+      </w:pPr>
+    </w:lvl>
+  </w:abstractNum>
+  <w:abstractNum w:abstractNumId="991">
+    <w:nsid w:val="e65f817d"/>
+    <w:multiLevelType w:val="multilevel"/>
+    <w:lvl w:ilvl="0">
+      <w:numFmt w:val="bullet"/>
+      <w:lvlText w:val="•"/>
+      <w:lvlJc w:val="left"/>
+      <w:pPr>
+        <w:tabs>
+          <w:tab w:val="num" w:pos="0"/>
+        </w:tabs>
+        <w:ind w:left="480" w:hanging="480"/>
+      </w:pPr>
+    </w:lvl>
+    <w:lvl w:ilvl="1">
+      <w:numFmt w:val="bullet"/>
+      <w:lvlText w:val="–"/>
+      <w:lvlJc w:val="left"/>
+      <w:pPr>
+        <w:tabs>
+          <w:tab w:val="num" w:pos="720"/>
+        </w:tabs>
+        <w:ind w:left="1200" w:hanging="480"/>
+      </w:pPr>
+    </w:lvl>
+    <w:lvl w:ilvl="2">
+      <w:numFmt w:val="bullet"/>
+      <w:lvlText w:val="•"/>
+      <w:lvlJc w:val="left"/>
+      <w:pPr>
+        <w:tabs>
+          <w:tab w:val="num" w:pos="1440"/>
+        </w:tabs>
+        <w:ind w:left="1920" w:hanging="480"/>
+      </w:pPr>
+    </w:lvl>
+    <w:lvl w:ilvl="3">
+      <w:numFmt w:val="bullet"/>
+      <w:lvlText w:val="–"/>
+      <w:lvlJc w:val="left"/>
+      <w:pPr>
+        <w:tabs>
+          <w:tab w:val="num" w:pos="2160"/>
+        </w:tabs>
+        <w:ind w:left="2640" w:hanging="480"/>
+      </w:pPr>
+    </w:lvl>
+    <w:lvl w:ilvl="4">
+      <w:numFmt w:val="bullet"/>
+      <w:lvlText w:val="•"/>
+      <w:lvlJc w:val="left"/>
+      <w:pPr>
+        <w:tabs>
+          <w:tab w:val="num" w:pos="2880"/>
+        </w:tabs>
+        <w:ind w:left="3360" w:hanging="480"/>
+      </w:pPr>
+    </w:lvl>
+    <w:lvl w:ilvl="5">
+      <w:numFmt w:val="bullet"/>
+      <w:lvlText w:val="–"/>
+      <w:lvlJc w:val="left"/>
+      <w:pPr>
+        <w:tabs>
+          <w:tab w:val="num" w:pos="3600"/>
+        </w:tabs>
+        <w:ind w:left="4080" w:hanging="480"/>
+      </w:pPr>
+    </w:lvl>
+    <w:lvl w:ilvl="6">
+      <w:numFmt w:val="bullet"/>
+      <w:lvlText w:val="•"/>
       <w:lvlJc w:val="left"/>
       <w:pPr>
         <w:tabs>
@@ -1573,7 +1887,28 @@
     <w:abstractNumId w:val="990"/>
   </w:num>
   <w:num w:numId="1001">
-    <w:abstractNumId w:val="991"/>
+    <w:abstractNumId w:val="99411"/>
+    <w:lvlOverride w:ilvl="0">
+      <w:startOverride w:val="1"/>
+    </w:lvlOverride>
+    <w:lvlOverride w:ilvl="1">
+      <w:startOverride w:val="1"/>
+    </w:lvlOverride>
+    <w:lvlOverride w:ilvl="2">
+      <w:startOverride w:val="1"/>
+    </w:lvlOverride>
+    <w:lvlOverride w:ilvl="3">
+      <w:startOverride w:val="1"/>
+    </w:lvlOverride>
+    <w:lvlOverride w:ilvl="4">
+      <w:startOverride w:val="1"/>
+    </w:lvlOverride>
+    <w:lvlOverride w:ilvl="5">
+      <w:startOverride w:val="1"/>
+    </w:lvlOverride>
+    <w:lvlOverride w:ilvl="6">
+      <w:startOverride w:val="1"/>
+    </w:lvlOverride>
   </w:num>
   <w:num w:numId="1002">
     <w:abstractNumId w:val="99411"/>

</xml_diff>

<commit_message>
Ensimmäiset 20 alatopiikkitapausta "analysoitu"
Nämä siis löytää tuosta excel-tiedostosta alatopiikkianalyysi_luonnostelu.xlsx. Jätin
aika monta kysymysmerkkiä, koska rupesin miettimään niitä tapauksia, joissa
ajanilmaus ei ole koko lauseen ja  kappaleen ensimmäisenä sanana. Missä tapauksissa
niitä olisi mielekästä pitää alatopiikkeina? Pitäisikö ottaa mahdollisimman löyhä
linja, niin että ymmärretään "alatopiikki" tässä jotenkin väljästi vain niin, että
asuminen on oikeastaan aina tässä varsinaisen tekstin diskurssitopiikista lohkaistu
alatopiikkipalanen...? Vai jotenkin tiukemmin...
</commit_message>
<xml_diff>
--- a/output/koko_artikkeli.docx
+++ b/output/koko_artikkeli.docx
@@ -676,7 +676,7 @@
         <w:t xml:space="preserve"> </w:t>
       </w:r>
       <w:r>
-        <w:t xml:space="preserve">kuvion 1 mukaisesti:</w:t>
+        <w:t xml:space="preserve">kuvion mukaisesti:</w:t>
       </w:r>
     </w:p>
     <w:p>
@@ -796,7 +796,7 @@
         <w:t xml:space="preserve"> </w:t>
       </w:r>
       <w:r>
-        <w:t xml:space="preserve">määrä on esitetty taulukossa 1:</w:t>
+        <w:t xml:space="preserve">määrä on esitetty taulukossa :</w:t>
       </w:r>
     </w:p>
     <w:p>
@@ -1631,7 +1631,7 @@
     </w:lvl>
   </w:abstractNum>
   <w:abstractNum w:abstractNumId="990">
-    <w:nsid w:val="d0c2bba6"/>
+    <w:nsid w:val="c3dfa328"/>
     <w:multiLevelType w:val="multilevel"/>
     <w:lvl w:ilvl="0">
       <w:numFmt w:val="bullet"/>
@@ -1712,7 +1712,7 @@
     </w:lvl>
   </w:abstractNum>
   <w:abstractNum w:abstractNumId="99411">
-    <w:nsid w:val="2f1ff1f5"/>
+    <w:nsid w:val="dc468a0f"/>
     <w:multiLevelType w:val="multilevel"/>
     <w:lvl w:ilvl="0">
       <w:start w:val="1"/>
@@ -1800,7 +1800,7 @@
     </w:lvl>
   </w:abstractNum>
   <w:abstractNum w:abstractNumId="991">
-    <w:nsid w:val="e65f817d"/>
+    <w:nsid w:val="43781508"/>
     <w:multiLevelType w:val="multilevel"/>
     <w:lvl w:ilvl="0">
       <w:numFmt w:val="bullet"/>

</xml_diff>

<commit_message>
Testattu käytännössä siteiden merkitsemistä
</commit_message>
<xml_diff>
--- a/output/koko_artikkeli.docx
+++ b/output/koko_artikkeli.docx
@@ -85,6 +85,14 @@
     <w:p>
       <w:pPr>
         <w:pStyle w:val="FirstParagraph"/>
+      </w:pPr>
+      <w:r>
+        <w:t xml:space="preserve">Pieni muutos</w:t>
+      </w:r>
+    </w:p>
+    <w:p>
+      <w:pPr>
+        <w:pStyle w:val="BodyText"/>
       </w:pPr>
       <w:r>
         <w:t xml:space="preserve">Oppilaitoksissa ja korkeakouluissa opiskelee kasvava joukko kirjoittajia,</w:t>
@@ -680,10 +688,71 @@
     </w:p>
     <w:p>
       <w:pPr>
+        <w:pStyle w:val="BodyText"/>
+      </w:pPr>
+      <w:r>
+        <w:t xml:space="preserve">Jos muuten rinnastelee vähän sitä, mitkä siteet linkittyvät</w:t>
+      </w:r>
+      <w:r>
+        <w:t xml:space="preserve"> </w:t>
+      </w:r>
+      <w:r>
+        <w:t xml:space="preserve">mihinkin ryhmään:</w:t>
+      </w:r>
+    </w:p>
+    <w:p>
+      <w:pPr>
+        <w:pStyle w:val="BodyText"/>
+      </w:pPr>
+      <w:r>
+        <w:drawing>
+          <wp:inline>
+            <wp:extent cx="4620126" cy="3696101"/>
+            <wp:effectExtent b="0" l="0" r="0" t="0"/>
+            <wp:docPr descr="" title="" id="1" name="Picture"/>
+            <a:graphic>
+              <a:graphicData uri="http://schemas.openxmlformats.org/drawingml/2006/picture">
+                <pic:pic>
+                  <pic:nvPicPr>
+                    <pic:cNvPr descr="/home/juho/projects/100-tapaa-indikoida-topiikkia/output/koko_artikkeli_files/figure-docx/unnamed-chunk-3-1.png" id="0" name="Picture"/>
+                    <pic:cNvPicPr>
+                      <a:picLocks noChangeArrowheads="1" noChangeAspect="1"/>
+                    </pic:cNvPicPr>
+                  </pic:nvPicPr>
+                  <pic:blipFill>
+                    <a:blip r:embed="rId27"/>
+                    <a:stretch>
+                      <a:fillRect/>
+                    </a:stretch>
+                  </pic:blipFill>
+                  <pic:spPr bwMode="auto">
+                    <a:xfrm>
+                      <a:off x="0" y="0"/>
+                      <a:ext cx="4620126" cy="3696101"/>
+                    </a:xfrm>
+                    <a:prstGeom prst="rect">
+                      <a:avLst/>
+                    </a:prstGeom>
+                    <a:noFill/>
+                    <a:ln w="9525">
+                      <a:noFill/>
+                      <a:headEnd/>
+                      <a:tailEnd/>
+                    </a:ln>
+                  </pic:spPr>
+                </pic:pic>
+              </a:graphicData>
+            </a:graphic>
+          </wp:inline>
+        </w:drawing>
+      </w:r>
+    </w:p>
+    <w:p>
+      <w:pPr>
         <w:pStyle w:val="Heading1"/>
       </w:pPr>
-      <w:bookmarkStart w:id="27" w:name="zoomaus"/>
-      <w:bookmarkEnd w:id="27"/>
+      <w:bookmarkStart w:id="28" w:name="zoomaus"/>
+      <w:bookmarkEnd w:id="28"/>
       <w:r>
         <w:t xml:space="preserve">Zoomaus</w:t>
       </w:r>
@@ -700,8 +769,8 @@
       <w:pPr>
         <w:pStyle w:val="Heading1"/>
       </w:pPr>
-      <w:bookmarkStart w:id="28" w:name="paatelmia"/>
-      <w:bookmarkEnd w:id="28"/>
+      <w:bookmarkStart w:id="29" w:name="paatelmia"/>
+      <w:bookmarkEnd w:id="29"/>
       <w:r>
         <w:t xml:space="preserve">Päätelmiä</w:t>
       </w:r>
@@ -815,8 +884,8 @@
       <w:pPr>
         <w:pStyle w:val="Heading1"/>
       </w:pPr>
-      <w:bookmarkStart w:id="29" w:name="lahteet"/>
-      <w:bookmarkEnd w:id="29"/>
+      <w:bookmarkStart w:id="30" w:name="lahteet"/>
+      <w:bookmarkEnd w:id="30"/>
       <w:r>
         <w:t xml:space="preserve">Lähteet</w:t>
       </w:r>
@@ -897,7 +966,7 @@
       <w:r>
         <w:t xml:space="preserve"> </w:t>
       </w:r>
-      <w:hyperlink r:id="rId30">
+      <w:hyperlink r:id="rId31">
         <w:r>
           <w:rPr>
             <w:rStyle w:val="Hyperlink"/>
@@ -1064,7 +1133,7 @@
     </w:lvl>
   </w:abstractNum>
   <w:abstractNum w:abstractNumId="990">
-    <w:nsid w:val="f60c5188"/>
+    <w:nsid w:val="c4c89096"/>
     <w:multiLevelType w:val="multilevel"/>
     <w:lvl w:ilvl="0">
       <w:numFmt w:val="bullet"/>
@@ -1145,7 +1214,7 @@
     </w:lvl>
   </w:abstractNum>
   <w:abstractNum w:abstractNumId="99411">
-    <w:nsid w:val="4d30b7af"/>
+    <w:nsid w:val="6b91587e"/>
     <w:multiLevelType w:val="multilevel"/>
     <w:lvl w:ilvl="0">
       <w:start w:val="1"/>
@@ -1233,7 +1302,7 @@
     </w:lvl>
   </w:abstractNum>
   <w:abstractNum w:abstractNumId="991">
-    <w:nsid w:val="d73605ae"/>
+    <w:nsid w:val="377a9c9a"/>
     <w:multiLevelType w:val="multilevel"/>
     <w:lvl w:ilvl="0">
       <w:numFmt w:val="bullet"/>

</xml_diff>

<commit_message>
kirjoitusohjeista maininta aineisto-osan alkuun
</commit_message>
<xml_diff>
--- a/output/koko_artikkeli.docx
+++ b/output/koko_artikkeli.docx
@@ -87,6 +87,14 @@
         <w:pStyle w:val="FirstParagraph"/>
       </w:pPr>
       <w:r>
+        <w:t xml:space="preserve">Johdanto</w:t>
+      </w:r>
+    </w:p>
+    <w:p>
+      <w:pPr>
+        <w:pStyle w:val="BodyText"/>
+      </w:pPr>
+      <w:r>
         <w:t xml:space="preserve">Oppilaitoksissa ja korkeakouluissa opiskelee kasvava joukko kirjoittajia, jolla ei peruskoulun päättötodistuksesta huolimatta ole hallinnassaan opinnoissa menestymiseen tarvittavia tekstitaitoja ja riittävää repertuaaria kirjoitetulle ilmaisulle tyypillisiä rakenteita. Opiskeluun liittyvien tekstilajien ja ns. akateemisten genrejen hallinta tuottaa hankaluuksia sekä osalle suomalaisen peruskoulun suomi äidinkielenä -oppimäärän suorittaneita</w:t>
       </w:r>
       <w:r>
@@ -189,6 +197,50 @@
         <w:pStyle w:val="BodyText"/>
       </w:pPr>
       <w:r>
+        <w:t xml:space="preserve">(Tässä tutkimuksessa siis tarkastellaan, millä tavalla uudessa tekstikappaleessa indikoidaan kappaleen rakentamaan alatopiikkia. Yksi tyypillinen viestinnällinen tarve, joka uudella kirjoittajalla voisi olla, on tekstin diskurssitopiikin käsitteleminen ja jaottelu alatopiikkeihin. Miten tämä tehdään, miten rakenteita varioidaan?)</w:t>
+      </w:r>
+    </w:p>
+    <w:p>
+      <w:pPr>
+        <w:pStyle w:val="BodyText"/>
+      </w:pPr>
+      <w:r>
+        <w:t xml:space="preserve">Analyysin avulla haetaan vastausta seuraaviin tutkimuskysymyksiin:</w:t>
+      </w:r>
+      <w:r>
+        <w:t xml:space="preserve"> </w:t>
+      </w:r>
+      <w:r>
+        <w:t xml:space="preserve">1) x</w:t>
+      </w:r>
+      <w:r>
+        <w:t xml:space="preserve"> </w:t>
+      </w:r>
+      <w:r>
+        <w:t xml:space="preserve">2) y</w:t>
+      </w:r>
+    </w:p>
+    <w:p>
+      <w:pPr>
+        <w:pStyle w:val="BodyText"/>
+      </w:pPr>
+      <w:r>
+        <w:t xml:space="preserve">Muutama sana johdannon loppuun aineistosta ja menetelmistä.Tähän perustelut aineistovalinnalle.</w:t>
+      </w:r>
+    </w:p>
+    <w:p>
+      <w:pPr>
+        <w:pStyle w:val="BodyText"/>
+      </w:pPr>
+      <w:r>
+        <w:t xml:space="preserve">TÄSTÄ ALKAA TEORIAOSA</w:t>
+      </w:r>
+    </w:p>
+    <w:p>
+      <w:pPr>
+        <w:pStyle w:val="BodyText"/>
+      </w:pPr>
+      <w:r>
         <w:t xml:space="preserve">Korkeakouluopiskelijat kirjoittavat paljon, ja opintojen aikana kirjoitetuilla teksteillä (luentopäiväkirjat, esseet, opinnäytteet jne.) on selkeä funktio. Tekstien muotoa ohjaa joukko konventioita. Vuorijärvi tiivistää tekstilajin käsitteestä ja sosiaalisesta luonteesta:</w:t>
       </w:r>
       <w:r>
@@ -245,63 +297,12 @@
         <w:pStyle w:val="BodyText"/>
       </w:pPr>
       <w:r>
-        <w:t xml:space="preserve">HUOM! Tästä liutaan vihdoin topiikkia kohti. Alku on liian pitkää löpinää, sen sijaan tutkimuskysymykset ja aineisto pitää saada aiemmaksi. Voisi sitten olla erikseen otsikko “kirjoittaminen korkeakoulussa tms., jossa tätä taustoittavaa tutkimusta avataan tarkemmin.</w:t>
-      </w:r>
-    </w:p>
-    <w:p>
-      <w:pPr>
-        <w:pStyle w:val="BodyText"/>
-      </w:pPr>
-      <w:r>
         <w:t xml:space="preserve">Erityisesti englanninkielisessä kirjoittamisen opetuksen perinteessä on ollut tapana käyttää topic sentence -käsitettä kuvaamaan virkettä, jolla kirjoittaja ilmaisee kappaleen tärkeimmän ajatuksen. Suomeksi tämä kääntyy nykyisellään useimmiten ydinvirkkeeksi (tähän lähteitä). Ydinvirkkeiden todellisesta yleisyydestä ollaan tutkijoiden keskuudessa kuitenkin montaa mieltä. ks. Smith 2008). Tekstikappaleen ytimen tavoittelun sijaan tarkoituksenamme onkin tässä tutkimuksessa selvittää, minkälaisten vihjeiden avulla lukija johdatellaan kappaleen aiheeseen. Näitä vihjeitä nimitämme indikaattoreiksi. Tavoitteenamme oli siis kartoittaa rakenteet, joita varioimalla kirjoittajat indikoivat kappaleen topiikkia. Yksi keskeinen kriteeri mm. äidinkielen ylioppilaskokeen arvioinnissa on kappaleiden sujuva liittyminen toisiinsa (Ylioppilastutkintolautakunta 2017). Lopputuloksena hahmottelemme asumiseen liittyvien topiikki-indikaattorien taksonomiaa</w:t>
       </w:r>
     </w:p>
     <w:p>
       <w:pPr>
         <w:pStyle w:val="BodyText"/>
-      </w:pPr>
-      <w:r>
-        <w:t xml:space="preserve">Analyysin avulla haetaan vastausta seuraaviin tutkimuskysymyksiin:</w:t>
-      </w:r>
-      <w:r>
-        <w:t xml:space="preserve"> </w:t>
-      </w:r>
-      <w:r>
-        <w:t xml:space="preserve">1) x</w:t>
-      </w:r>
-      <w:r>
-        <w:t xml:space="preserve"> </w:t>
-      </w:r>
-      <w:r>
-        <w:t xml:space="preserve">2) y</w:t>
-      </w:r>
-    </w:p>
-    <w:p>
-      <w:pPr>
-        <w:pStyle w:val="BodyText"/>
-      </w:pPr>
-      <w:r>
-        <w:t xml:space="preserve">(Tässä tutkimuksessa siis tarkastellaan, millä tavalla uudessa tekstikappaleessa indikoidaan kappaleen rakentamaan alatopiikkia. Yksi tyypillinen viestinnällinen tarve, joka uudella kirjoittajalla voisi olla, on tekstin diskurssitopiikin käsitteleminen ja jaottelu alatopiikkeihin. Miten tämä tehdään, miten rakenteita varioidaan?)</w:t>
-      </w:r>
-    </w:p>
-    <w:p>
-      <w:pPr>
-        <w:pStyle w:val="BodyText"/>
-      </w:pPr>
-      <w:r>
-        <w:t xml:space="preserve">Muutama sana johdannon loppuun aineistosta ja menetelmistä.Kö?</w:t>
-      </w:r>
-    </w:p>
-    <w:p>
-      <w:r>
-        <w:pict>
-          <v:rect style="width:0;height:1.5pt" o:hralign="center" o:hrstd="t" o:hr="t"/>
-        </w:pict>
-      </w:r>
-    </w:p>
-    <w:p>
-      <w:pPr>
-        <w:pStyle w:val="FirstParagraph"/>
       </w:pPr>
       <w:r>
         <w:t xml:space="preserve">Tekstikappale tarkastelun kohteena (Olin ajatellut tätä teoriaosan alle, mutta eikös olekin yksi tulos jo se, millaisia tekstit ovat kokonaisrakenteeltaan…)</w:t>
@@ -458,78 +459,6 @@
         <w:pStyle w:val="BodyText"/>
       </w:pPr>
       <w:r>
-        <w:t xml:space="preserve">Kirjoitusohjeet</w:t>
-      </w:r>
-    </w:p>
-    <w:p>
-      <w:pPr>
-        <w:pStyle w:val="BodyText"/>
-      </w:pPr>
-      <w:r>
-        <w:t xml:space="preserve">Matkakertomuksen kirjoittamisen tueksi on annettu selkeä ohjeistus. Tekstin tavoitteena on vaihtokokemusta kuvaileva ja arvioiva teksti, jonka keskeinen funktio on välittää tietoa ja kokemuksia opiskelijavaihtoa harkitseville ja suunnitteleville opiskelijoille. Vaikka ohjeistus on tarkoitettu kirjoittamisen tueksi ja opiskelijoille annetaan vapaat kädet kertomuksen rakentamisen suhteen, valtaosa pääty noudattelemaan annettua rakennetta ja vastaamaan ohjeessa asetettuihin kysymyksiin. Ohjeistuksessa on kahdeksan erillistä kohtaa, jotka koskettavat etukäteisjärjestelyjä, kohteeseen saapumista, asumista, opiskelua vaihtokohteessa jne. Taulukossa 1 on esitetty kohtien pääotsikot.</w:t>
-      </w:r>
-    </w:p>
-    <w:p>
-      <w:pPr>
-        <w:pStyle w:val="BodyText"/>
-      </w:pPr>
-      <w:r>
-        <w:t xml:space="preserve">TAULUKKO 1</w:t>
-      </w:r>
-      <w:r>
-        <w:t xml:space="preserve"> </w:t>
-      </w:r>
-      <w:r>
-        <w:t xml:space="preserve">Etukäteisjärjestelyt Suomessa</w:t>
-      </w:r>
-      <w:r>
-        <w:t xml:space="preserve"> </w:t>
-      </w:r>
-      <w:r>
-        <w:t xml:space="preserve">Kohdemaahan saapuminen</w:t>
-      </w:r>
-      <w:r>
-        <w:t xml:space="preserve"> </w:t>
-      </w:r>
-      <w:r>
-        <w:t xml:space="preserve">Asuminen</w:t>
-      </w:r>
-      <w:r>
-        <w:t xml:space="preserve"> </w:t>
-      </w:r>
-      <w:r>
-        <w:t xml:space="preserve">Opiskelu</w:t>
-      </w:r>
-      <w:r>
-        <w:t xml:space="preserve"> </w:t>
-      </w:r>
-      <w:r>
-        <w:t xml:space="preserve">Muuta mainitsemisen arvoista</w:t>
-      </w:r>
-      <w:r>
-        <w:t xml:space="preserve"> </w:t>
-      </w:r>
-      <w:r>
-        <w:t xml:space="preserve">Paluu kotikaupunkiin</w:t>
-      </w:r>
-      <w:r>
-        <w:t xml:space="preserve"> </w:t>
-      </w:r>
-      <w:r>
-        <w:t xml:space="preserve">Merkityksellisyys</w:t>
-      </w:r>
-      <w:r>
-        <w:t xml:space="preserve"> </w:t>
-      </w:r>
-      <w:r>
-        <w:t xml:space="preserve">Kritiikkiä ja/tai kiitoksia vaihtovuodesta</w:t>
-      </w:r>
-    </w:p>
-    <w:p>
-      <w:pPr>
-        <w:pStyle w:val="BodyText"/>
-      </w:pPr>
-      <w:r>
         <w:t xml:space="preserve">Satunnaisesti valitun 30 tekstin otoksesta voi tehdä karkean luokittelun kolmeen erityyppiseen kokonaisrakenteeseen. Tyypittely on tehty kirjoittajan tekemän tekstikappalejaon perusteella.</w:t>
       </w:r>
     </w:p>
@@ -570,6 +499,86 @@
     <w:p>
       <w:pPr>
         <w:pStyle w:val="FirstParagraph"/>
+      </w:pPr>
+      <w:r>
+        <w:t xml:space="preserve">Tähän alkuun tarkemmin aineistosta:</w:t>
+      </w:r>
+    </w:p>
+    <w:p>
+      <w:pPr>
+        <w:pStyle w:val="BodyText"/>
+      </w:pPr>
+      <w:r>
+        <w:t xml:space="preserve">Kirjoitusohjeet</w:t>
+      </w:r>
+    </w:p>
+    <w:p>
+      <w:pPr>
+        <w:pStyle w:val="BodyText"/>
+      </w:pPr>
+      <w:r>
+        <w:t xml:space="preserve">Matkakertomuksen kirjoittamisen tueksi on annettu selkeä ohjeistus. Tekstin tavoitteena on vaihtokokemusta kuvaileva ja arvioiva teksti, jonka keskeinen funktio on välittää tietoa ja kokemuksia opiskelijavaihtoa harkitseville ja suunnitteleville opiskelijoille. Vaikka ohjeistus on tarkoitettu kirjoittamisen tueksi ja opiskelijoille annetaan vapaat kädet kertomuksen rakentamisen suhteen, valtaosa pääty noudattelemaan annettua rakennetta ja vastaamaan ohjeessa asetettuihin kysymyksiin. Ohjeistuksessa on kahdeksan erillistä kohtaa, jotka koskettavat etukäteisjärjestelyjä, kohteeseen saapumista, asumista, opiskelua vaihtokohteessa jne. Taulukossa 1 on esitetty kohtien pääotsikot.</w:t>
+      </w:r>
+    </w:p>
+    <w:p>
+      <w:pPr>
+        <w:pStyle w:val="BodyText"/>
+      </w:pPr>
+      <w:r>
+        <w:t xml:space="preserve">TAULUKKO 1</w:t>
+      </w:r>
+      <w:r>
+        <w:t xml:space="preserve"> </w:t>
+      </w:r>
+      <w:r>
+        <w:t xml:space="preserve">Etukäteisjärjestelyt Suomessa</w:t>
+      </w:r>
+      <w:r>
+        <w:t xml:space="preserve"> </w:t>
+      </w:r>
+      <w:r>
+        <w:t xml:space="preserve">Kohdemaahan saapuminen</w:t>
+      </w:r>
+      <w:r>
+        <w:t xml:space="preserve"> </w:t>
+      </w:r>
+      <w:r>
+        <w:t xml:space="preserve">Asuminen</w:t>
+      </w:r>
+      <w:r>
+        <w:t xml:space="preserve"> </w:t>
+      </w:r>
+      <w:r>
+        <w:t xml:space="preserve">Opiskelu</w:t>
+      </w:r>
+      <w:r>
+        <w:t xml:space="preserve"> </w:t>
+      </w:r>
+      <w:r>
+        <w:t xml:space="preserve">Muuta mainitsemisen arvoista</w:t>
+      </w:r>
+      <w:r>
+        <w:t xml:space="preserve"> </w:t>
+      </w:r>
+      <w:r>
+        <w:t xml:space="preserve">Paluu kotikaupunkiin</w:t>
+      </w:r>
+      <w:r>
+        <w:t xml:space="preserve"> </w:t>
+      </w:r>
+      <w:r>
+        <w:t xml:space="preserve">Merkityksellisyys</w:t>
+      </w:r>
+      <w:r>
+        <w:t xml:space="preserve"> </w:t>
+      </w:r>
+      <w:r>
+        <w:t xml:space="preserve">Kritiikkiä ja/tai kiitoksia vaihtovuodesta</w:t>
+      </w:r>
+    </w:p>
+    <w:p>
+      <w:pPr>
+        <w:pStyle w:val="BodyText"/>
       </w:pPr>
       <w:r>
         <w:t xml:space="preserve">Tutkimuksen ensimmäisessä vaiheessa aineistoon valikoidut tekstit analysoitiin</w:t>
@@ -1783,7 +1792,7 @@
     </w:lvl>
   </w:abstractNum>
   <w:abstractNum w:abstractNumId="990">
-    <w:nsid w:val="2f0fffe4"/>
+    <w:nsid w:val="d0198b37"/>
     <w:multiLevelType w:val="multilevel"/>
     <w:lvl w:ilvl="0">
       <w:numFmt w:val="bullet"/>
@@ -1864,7 +1873,7 @@
     </w:lvl>
   </w:abstractNum>
   <w:abstractNum w:abstractNumId="991">
-    <w:nsid w:val="809e9072"/>
+    <w:nsid w:val="2de60395"/>
     <w:multiLevelType w:val="multilevel"/>
     <w:lvl w:ilvl="0">
       <w:numFmt w:val="bullet"/>
@@ -1945,7 +1954,7 @@
     </w:lvl>
   </w:abstractNum>
   <w:abstractNum w:abstractNumId="99411">
-    <w:nsid w:val="e6c1dc9e"/>
+    <w:nsid w:val="b8ad03a6"/>
     <w:multiLevelType w:val="multilevel"/>
     <w:lvl w:ilvl="0">
       <w:start w:val="1"/>

</xml_diff>

<commit_message>
metodin loppuun alustava laadullisen analyysin kuvaus
</commit_message>
<xml_diff>
--- a/output/koko_artikkeli.docx
+++ b/output/koko_artikkeli.docx
@@ -1046,15 +1046,15 @@
     <w:tbl>
       <w:tblPr>
         <w:tblStyle w:val="TableNormal"/>
-        <w:tblW w:type="pct" w:w="5000.0"/>
+        <w:tblW w:type="pct" w:w="4999.999999999999"/>
         <w:tblLook w:firstRow="1"/>
       </w:tblPr>
       <w:tblGrid>
-        <w:gridCol w:w="1011"/>
-        <w:gridCol w:w="1095"/>
-        <w:gridCol w:w="2696"/>
-        <w:gridCol w:w="2696"/>
-        <w:gridCol w:w="421"/>
+        <w:gridCol w:w="1080"/>
+        <w:gridCol w:w="1170"/>
+        <w:gridCol w:w="2700"/>
+        <w:gridCol w:w="2700"/>
+        <w:gridCol w:w="270"/>
       </w:tblGrid>
       <w:tr>
         <w:trPr>
@@ -1816,6 +1816,20 @@
     </w:p>
     <w:p>
       <w:pPr>
+        <w:pStyle w:val="BodyText"/>
+      </w:pPr>
+      <w:r>
+        <w:t xml:space="preserve">Aineistosta eroteltujen 168 tekstin laadullisen</w:t>
+      </w:r>
+      <w:r>
+        <w:t xml:space="preserve"> </w:t>
+      </w:r>
+      <w:r>
+        <w:t xml:space="preserve">analyysin tavoitteeksi asetettiin tapausten ryhmitteleminen</w:t>
+      </w:r>
+    </w:p>
+    <w:p>
+      <w:pPr>
         <w:pStyle w:val="Heading1"/>
       </w:pPr>
       <w:bookmarkStart w:id="26" w:name="yleiskuva"/>
@@ -1841,12 +1855,12 @@
           <wp:inline>
             <wp:extent cx="4620126" cy="3696101"/>
             <wp:effectExtent b="0" l="0" r="0" t="0"/>
-            <wp:docPr descr="" title="" id="1" name="Picture"/>
+            <wp:docPr descr="" id="1" name="Picture"/>
             <a:graphic>
               <a:graphicData uri="http://schemas.openxmlformats.org/drawingml/2006/picture">
                 <pic:pic>
                   <pic:nvPicPr>
-                    <pic:cNvPr descr="/home/juho/projects/100-tapaa-indikoida-topiikkia/output/koko_artikkeli_files/figure-docx/unnamed-chunk-2-1.png" id="0" name="Picture"/>
+                    <pic:cNvPr descr="/home/juho_harme/100-tapaa-indikoida-topiikkia/output/koko_artikkeli_files/figure-docx/unnamed-chunk-2-1.png" id="0" name="Picture"/>
                     <pic:cNvPicPr>
                       <a:picLocks noChangeArrowheads="1" noChangeAspect="1"/>
                     </pic:cNvPicPr>
@@ -1902,12 +1916,12 @@
           <wp:inline>
             <wp:extent cx="4620126" cy="3696101"/>
             <wp:effectExtent b="0" l="0" r="0" t="0"/>
-            <wp:docPr descr="" title="" id="1" name="Picture"/>
+            <wp:docPr descr="" id="1" name="Picture"/>
             <a:graphic>
               <a:graphicData uri="http://schemas.openxmlformats.org/drawingml/2006/picture">
                 <pic:pic>
                   <pic:nvPicPr>
-                    <pic:cNvPr descr="/home/juho/projects/100-tapaa-indikoida-topiikkia/output/koko_artikkeli_files/figure-docx/unnamed-chunk-3-1.png" id="0" name="Picture"/>
+                    <pic:cNvPr descr="/home/juho_harme/100-tapaa-indikoida-topiikkia/output/koko_artikkeli_files/figure-docx/unnamed-chunk-3-1.png" id="0" name="Picture"/>
                     <pic:cNvPicPr>
                       <a:picLocks noChangeArrowheads="1" noChangeAspect="1"/>
                     </pic:cNvPicPr>
@@ -2108,7 +2122,7 @@
         <w:pStyle w:val="Bibliography"/>
       </w:pPr>
       <w:r>
-        <w:t xml:space="preserve">Haverinen, Katri, Jenna Nyblom, Timo Viljanen, Veronika Laippala, Samuel Kohonen, Anna Missilä, Stina Ojala, Tapio Salakoski &amp; Filip Ginter 2014. Building the essential resources for Finnish: the Turku Dependency Treebank.</w:t>
+        <w:t xml:space="preserve">Haverinen, Katri, Jenna Nyblom, Timo Viljanen, Veronika Laippala, Samuel Kohonen, Anna Missilä, Stina Ojala, Tapio Salakoski &amp; Filip Ginter 2014. Building the essential resources for Finnish: The Turku Dependency Treebank.</w:t>
       </w:r>
       <w:r>
         <w:t xml:space="preserve"> </w:t>
@@ -2148,7 +2162,7 @@
         <w:rPr>
           <w:i/>
         </w:rPr>
-        <w:t xml:space="preserve">How to do linguistics with R: Data exploration and statistical analysis</w:t>
+        <w:t xml:space="preserve">How to do linguistics with r: Data exploration and statistical analysis</w:t>
       </w:r>
       <w:r>
         <w:t xml:space="preserve">. John Benjamins Publishing Company.</w:t>
@@ -2312,7 +2326,7 @@
     </w:lvl>
   </w:abstractNum>
   <w:abstractNum w:abstractNumId="990">
-    <w:nsid w:val="5c41a8ad"/>
+    <w:nsid w:val="aafc5fb9"/>
     <w:multiLevelType w:val="multilevel"/>
     <w:lvl w:ilvl="0">
       <w:numFmt w:val="bullet"/>
@@ -2393,7 +2407,7 @@
     </w:lvl>
   </w:abstractNum>
   <w:abstractNum w:abstractNumId="991">
-    <w:nsid w:val="bf3ef810"/>
+    <w:nsid w:val="edf8902c"/>
     <w:multiLevelType w:val="multilevel"/>
     <w:lvl w:ilvl="0">
       <w:numFmt w:val="bullet"/>
@@ -2474,7 +2488,7 @@
     </w:lvl>
   </w:abstractNum>
   <w:abstractNum w:abstractNumId="99411">
-    <w:nsid w:val="bb83beef"/>
+    <w:nsid w:val="ee7dd8c3"/>
     <w:multiLevelType w:val="multilevel"/>
     <w:lvl w:ilvl="0">
       <w:start w:val="1"/>

</xml_diff>

<commit_message>
Malli yhden esimerkin avaamisesta
</commit_message>
<xml_diff>
--- a/output/koko_artikkeli.docx
+++ b/output/koko_artikkeli.docx
@@ -1955,19 +1955,25 @@
         <w:t xml:space="preserve"> </w:t>
       </w:r>
       <w:r>
-        <w:t xml:space="preserve">ryhmään. Kustakin ryhmästä on seuraavassa annettu yksi edustava esimerkkivirke. Virkkeen lopussa</w:t>
-      </w:r>
-      <w:r>
-        <w:t xml:space="preserve"> </w:t>
-      </w:r>
-      <w:r>
-        <w:t xml:space="preserve">on ilmoitettu, kuinka monta lausetta kuhunkin ryhmään kuuluu. Virkkeet</w:t>
-      </w:r>
-      <w:r>
-        <w:t xml:space="preserve"> </w:t>
-      </w:r>
-      <w:r>
-        <w:t xml:space="preserve">analysoidaan tarkemmin kohta.</w:t>
+        <w:t xml:space="preserve">ryhmään. Kustakin ryhmästä on seuraavassa annettu yksi edustava esimerkkivirke.</w:t>
+      </w:r>
+      <w:r>
+        <w:t xml:space="preserve"> </w:t>
+      </w:r>
+      <w:r>
+        <w:t xml:space="preserve">Esimerkkien tarkempiin konteksteihin pureudutaan alempana yksityiskohtaisemmin. Jo tässä vaiheessa</w:t>
+      </w:r>
+      <w:r>
+        <w:t xml:space="preserve"> </w:t>
+      </w:r>
+      <w:r>
+        <w:t xml:space="preserve">on syytä huoomauttaa, että osassa tapauksista asumisesta kertovaa kappaletta</w:t>
+      </w:r>
+      <w:r>
+        <w:t xml:space="preserve"> </w:t>
+      </w:r>
+      <w:r>
+        <w:t xml:space="preserve">edelsi väliotsikko.</w:t>
       </w:r>
     </w:p>
     <w:p>
@@ -2131,7 +2137,55 @@
         <w:pStyle w:val="FirstParagraph"/>
       </w:pPr>
       <w:r>
-        <w:t xml:space="preserve">Esimerkissä 6 kirjoittaja</w:t>
+        <w:t xml:space="preserve">Esimerkissä 6 indikaattorina on koko lauseen ensimmäisena sijaitseva</w:t>
+      </w:r>
+      <w:r>
+        <w:t xml:space="preserve"> </w:t>
+      </w:r>
+      <w:r>
+        <w:rPr>
+          <w:i/>
+        </w:rPr>
+        <w:t xml:space="preserve">asuminen</w:t>
+      </w:r>
+      <w:r>
+        <w:t xml:space="preserve">-sana. Tämän ryhmän teksteille tyypillisesti esimerkki</w:t>
+      </w:r>
+      <w:r>
+        <w:t xml:space="preserve"> </w:t>
+      </w:r>
+      <w:r>
+        <w:t xml:space="preserve">esittää yleisen tason huomioita asumisesta (tai paikasta) – esimerkiksi</w:t>
+      </w:r>
+      <w:r>
+        <w:t xml:space="preserve"> </w:t>
+      </w:r>
+      <w:r>
+        <w:t xml:space="preserve">hinnoista, asumisen hankkimisen helppoudesta tai vaikeudesta</w:t>
+      </w:r>
+      <w:r>
+        <w:t xml:space="preserve"> </w:t>
+      </w:r>
+      <w:r>
+        <w:rPr>
+          <w:i/>
+        </w:rPr>
+        <w:t xml:space="preserve">yleensä</w:t>
+      </w:r>
+      <w:r>
+        <w:t xml:space="preserve">.</w:t>
+      </w:r>
+      <w:r>
+        <w:t xml:space="preserve"> </w:t>
+      </w:r>
+      <w:r>
+        <w:t xml:space="preserve">Rakenteellisesti tarkasteltuna…. y.3.p</w:t>
+      </w:r>
+      <w:r>
+        <w:t xml:space="preserve"> </w:t>
+      </w:r>
+      <w:r>
+        <w:t xml:space="preserve">Tämän kyseisen esimerkin ympäristö</w:t>
       </w:r>
     </w:p>
     <w:p>
@@ -2594,7 +2648,7 @@
     </w:lvl>
   </w:abstractNum>
   <w:abstractNum w:abstractNumId="990">
-    <w:nsid w:val="a0793fbf"/>
+    <w:nsid w:val="88bf84ad"/>
     <w:multiLevelType w:val="multilevel"/>
     <w:lvl w:ilvl="0">
       <w:numFmt w:val="bullet"/>
@@ -2675,7 +2729,7 @@
     </w:lvl>
   </w:abstractNum>
   <w:abstractNum w:abstractNumId="991">
-    <w:nsid w:val="651f6d59"/>
+    <w:nsid w:val="9edbbfa0"/>
     <w:multiLevelType w:val="multilevel"/>
     <w:lvl w:ilvl="0">
       <w:numFmt w:val="bullet"/>
@@ -2756,7 +2810,7 @@
     </w:lvl>
   </w:abstractNum>
   <w:abstractNum w:abstractNumId="99411">
-    <w:nsid w:val="76708924"/>
+    <w:nsid w:val="1da59163"/>
     <w:multiLevelType w:val="multilevel"/>
     <w:lvl w:ilvl="0">
       <w:start w:val="1"/>
@@ -2844,7 +2898,7 @@
     </w:lvl>
   </w:abstractNum>
   <w:abstractNum w:abstractNumId="99331">
-    <w:nsid w:val="808dfa96"/>
+    <w:nsid w:val="5645fe67"/>
     <w:multiLevelType w:val="multilevel"/>
     <w:lvl w:ilvl="0">
       <w:start w:val="1"/>

</xml_diff>

<commit_message>
päivitä narratiiviesimerkki + output
</commit_message>
<xml_diff>
--- a/output/koko_artikkeli.docx
+++ b/output/koko_artikkeli.docx
@@ -87,7 +87,97 @@
         <w:pStyle w:val="FirstParagraph"/>
       </w:pPr>
       <w:r>
-        <w:t xml:space="preserve">Oppilaitoksissa ja korkeakouluissa opiskelee kasvava joukko kirjoittajia, jolla ei peruskoulun päättötodistuksesta huolimatta ole hallinnassaan opinnoissa menestymiseen tarvittavia tekstitaitoja. Opiskeluun liittyvien tekstilajien ja ns. akateemisten genrejen hallinta tuottaa hankaluuksia sekä osalle suomalaisen peruskoulun suomi äidinkielenä -oppimäärän suorittaneita</w:t>
+        <w:t xml:space="preserve">Pari sanaa asumisesta -</w:t>
+      </w:r>
+      <w:r>
+        <w:t xml:space="preserve"> </w:t>
+      </w:r>
+      <w:r>
+        <w:t xml:space="preserve">Eli miten yliopisto-opiskelijoiden kirjoittamissa vaihtoraporteissa asetetaan asuminen tekstikappaleen topiikiksi?</w:t>
+      </w:r>
+    </w:p>
+    <w:p>
+      <w:pPr>
+        <w:pStyle w:val="BodyText"/>
+      </w:pPr>
+      <w:r>
+        <w:t xml:space="preserve">Opiskelijavaihdosta kirjoitettava vaihtoraportti on institutionaalinen teksti, jonka kirjoittamiseen yliopisto antaa lähinnä sisältöä koskevan, viitteellisen ohjeistuksen. Näillä verkossa julkaistavilla raporteilla on selkeä funktio: tukea vaihtojaksoa suunnittelevia opiskelijoita päätöksenteossa ja omaan tulevaan vaihtojaksoonsa valmistautumisessa. Vaikka kirjoitusohjeita ja suomenkielisiä mallitekstejäkin on tämän tekstin tapaan löydettävissä verkosta nykyisin runsaasti, opiskeluun ja työelämään liittyvien tekstilajien hallinta tuottaa hankaluuksia sekä peruskoulun(ja lukion) suomi äidinkielenä -oppimäärän suorittaneille että opintonsa S2-oppimäärän mukaisesti käyneille. Oppilaitoksissa ja korkeakouluissa opiskelee siis kasvava joukko kirjoittajia, jolla ei ole hallinnassaan opinnoissa menestymiseen tarvittavia tekstitaitoja.</w:t>
+      </w:r>
+    </w:p>
+    <w:p>
+      <w:pPr>
+        <w:pStyle w:val="BodyText"/>
+      </w:pPr>
+      <w:r>
+        <w:t xml:space="preserve">Matkaraportti, kuten tekstilajit yleensäkin on dynaaminen ja voi toteutua kielellisesti äärettömän monella eri tavalla (onhan riittävän yleistä tietoa, ei kai kaipaa viiterimpsua, dynaamisuudesta puhuu esim. Vuorijärvi 2003, 13), ja tekstiä, jossa kieltä käytetään varioiden ja monipuolisesti mutta lajinsa konventioita riittävässä määrin noudatellen arvostetaan ja pidetään lukijan näkökulmasta luettavana ja mielenkiintoisena. Vuorijärven mukaan (2013, 15) uusissa institutionaalisissa tilanteissa ja tekstilajikonventioiden haltuunotossa ” tarvitaan kielenkäytön sosiokulttuuristen käytänteiden tuntemusta, tekstilajin tajua (viittaus Kalliokoskeen, lisää tähänkin jos jää tekstiin)” riippumatta siitä, käytetäänkö kieltä L1- vai L2-kontekstissa. Avoimeksi kuitenkin jää, mistä kirjoittaja saa repertuaariinsa sen rakenteiden, ilmaisujen ja lekseemien valikoiman, josta varioidaan tekstilajin mukaista tekstiä - ja millä perustellaa valinnat tehdään. Kysymys on luonnollisesti akuutimpi L2-kontekstissa.</w:t>
+      </w:r>
+    </w:p>
+    <w:p>
+      <w:pPr>
+        <w:pStyle w:val="BodyText"/>
+      </w:pPr>
+      <w:r>
+        <w:t xml:space="preserve">Fennistiikassa on tutkittu kielen rakenteiden ja tekstin rajapintaa, mutta useimmiten (esim. Juvosen vk, sivunumerot tähän &amp; siinä mainitut lähteet) kuvaamalla joillain kriteereillä valittujen rakenteiden erilaisia funktioita tekstissä. Sen sijaan koulukirjoittamista ei ole mainittavasti tutkittu</w:t>
+      </w:r>
+      <w:r>
+        <w:t xml:space="preserve"> </w:t>
+      </w:r>
+      <w:r>
+        <w:t xml:space="preserve">(Komppa 2012: 9–10)</w:t>
+      </w:r>
+      <w:r>
+        <w:t xml:space="preserve">, ja tutkimusperustaisen kirjoittamisenopetuksen tueksi tarvitaan nähdäksemme lisää käyttöpohjaista, kuvailevaa tutkimusta. Lisää tähän lähteeksi myös katsaus lukio-ikäisten kirjoittamisen tutkimukseen &amp; Juvosen vk. Tekstin kirjoittamisen osalta, tekstikappaleiden tasolla, saatavilla on siis toistaiseksi enemmän tietoa siitä, miten se pitäisi tehdä, kuin todellisesta kielenkäytöstä</w:t>
+      </w:r>
+      <w:r>
+        <w:t xml:space="preserve"> </w:t>
+      </w:r>
+      <w:r>
+        <w:t xml:space="preserve">(Komppa 2012: 121)</w:t>
+      </w:r>
+      <w:r>
+        <w:t xml:space="preserve"> </w:t>
+      </w:r>
+      <w:r>
+        <w:t xml:space="preserve">(Chafe 1994: 296)</w:t>
+      </w:r>
+      <w:r>
+        <w:t xml:space="preserve">. Lisää vielä tähän side EU-kartoitukseen ja tutkimustarpeeseen sovellusten kehittämistä varten.</w:t>
+      </w:r>
+    </w:p>
+    <w:p>
+      <w:pPr>
+        <w:pStyle w:val="BodyText"/>
+      </w:pPr>
+      <w:r>
+        <w:t xml:space="preserve">Akateemisen kirjoittamisen oppimisen ja opettamisen yhteydessä tekstin ja kielen rakenteiden &amp; leksikon rajapintaa on käsitteellistetty eri tavoin riippuen tutkimuksen viitekehyksestä. Diskurssikompetenssi (Bhatia, Bruce), kirjoittamisen kompetensseista laajemmin suomeksi Makkonen-Craig. Teoreettisissa tarkasteluissa myös usein todetaan, että ”tekstilajitietoisuuden ja tekstilajituntemuksen lisääntyessä yksilön ilmaisurepertuaari ja kielellinen valinnanvara laajenevat kattamaan myös yhteisön puhetavat (esim. Bruce 2008 5-6, Solin 2006, 82 samoin Luukka 2002b, 14, 27)”. Vuosikymmenen loppua lähetyttäessä kirjoittamisen tutkimus kuitenkin päätyy useasti ratkaisuun, että vasta rakenteiden erilaisten käyttötapojen konkreettinen hallinta oman tuottamisen tasolla vie myös tekstin kohti tekstilajin mukaista tavoitetta. Näin ajatellen ei olisi kyse dikotomiasta vaan kimpusta tms., jota voidaan eritellä ja tarkastella eri suunnista. (tajunnanvirtaa iltapäivästä)</w:t>
+      </w:r>
+    </w:p>
+    <w:p>
+      <w:pPr>
+        <w:pStyle w:val="BodyText"/>
+      </w:pPr>
+      <w:r>
+        <w:t xml:space="preserve">Nykyisin kielten ja kirjoittamisen opetuksessa ja asetetuissa tavoitteissa korostuu tekstilähtöisyys ja funktionaalinen tapa tarkastella kieltä (ks esim. opsit &amp; parit ÄOL vuosikirjat, Kirsi lisää viitteitä tähän). Tässä kehyksessä perinteinen, pääosin preskriptiivinen kuvaus tekstikokonaisuuden ja -kappaleen rakentumisesta ei palvele tarkoitustaan. Ns. uusi kirjoittaja on aktiivinen tiedonhakija ja tekstien tutkija, joka ei enää kysy, miten minun pitäisi tämä tehdä vaan millä eri tavoilla tämä on tehty. Tällä kirjoittajalla voi olla nykyisen, tekstitaitoja korostavan kouluopetuksen pohjalta ymmärrys tekstilajista, mutta repertuaarissa ei olekaan sopivaa rakennetta, jolla pystyisi itse tuottamaan tavoitemuotoisen tekstin ja esim. käymään dialogia lukijansa kanssa (ks. Juvonen 2012). Ja me siis haluamme lähestyä tätä niin päin, että kirjoittaja tietää mitä haluaisi tehdä, mutta ei sitä, millaisia rakenteita tai funktioita käyttäen se olisi mahdollista.</w:t>
+      </w:r>
+    </w:p>
+    <w:p>
+      <w:pPr>
+        <w:pStyle w:val="BodyText"/>
+      </w:pPr>
+      <w:r>
+        <w:t xml:space="preserve">Sen rinnalle, että tarkastellaan, miten jokin retorinen kuvio reaalistuu rakenteiden avulla, haluamme tutkia, miten kirjoittaja voi päästä alkuun kappaleen kirjoittamisessa, jos hän tietää, mitä kappaleen pitäisi pitää sisällään. Eli toisin sanoen: Jos tiedän, ja niin kuin tämän aineiston kirjoittajat ovat tienneet, että minun on tässä raportissa kerrottava siitä, miten olin järjestänyt asumiseni opiskelijavaihdon aikana, millaisia erilaisia tapoja minulla on se tehdä. Tekstilaji on sinänsä selvä, apuna on satoja raportteja ja kohtalaisen tarkat kirjoitusohjeet.</w:t>
+      </w:r>
+      <w:r>
+        <w:t xml:space="preserve"> </w:t>
+      </w:r>
+      <w:r>
+        <w:t xml:space="preserve">“</w:t>
+      </w:r>
+      <w:r>
+        <w:t xml:space="preserve">Tekstit eivät synny tyhjiössä, vaan pikemminkin ne liikkuvat laumoina ja ovat suhteessa toisiinsa monin tavoin</w:t>
+      </w:r>
+      <w:r>
+        <w:t xml:space="preserve">”</w:t>
       </w:r>
       <w:r>
         <w:t xml:space="preserve"> </w:t>
@@ -105,10 +195,113 @@
         <w:t xml:space="preserve">)</w:t>
       </w:r>
       <w:r>
-        <w:t xml:space="preserve"> </w:t>
-      </w:r>
-      <w:r>
-        <w:t xml:space="preserve">että opintonsa S2-oppimäärän mukaisesti (lähdeviite s2-kartoitukseen) suorittaneita. Aino Vuorijärvi</w:t>
+        <w:t xml:space="preserve">.</w:t>
+      </w:r>
+    </w:p>
+    <w:p>
+      <w:pPr>
+        <w:pStyle w:val="BodyText"/>
+      </w:pPr>
+      <w:r>
+        <w:t xml:space="preserve">(Tässä tutkimuksessa siis tarkastellaan, millä tavalla uudessa tekstikappaleessa indikoidaan kappaleen rakentamaan alatopiikkia. Yksi tyypillinen viestinnällinen tarve, joka uudella kirjoittajalla voisi olla, on tekstin diskurssitopiikin käsitteleminen ja jaottelu alatopiikkeihin. Miten tämä tehdään, miten rakenteita varioidaan?)</w:t>
+      </w:r>
+    </w:p>
+    <w:p>
+      <w:pPr>
+        <w:pStyle w:val="BodyText"/>
+      </w:pPr>
+      <w:r>
+        <w:t xml:space="preserve">Analyysin avulla haetaan vastausta seuraaviin tutkimuskysymyksiin:</w:t>
+      </w:r>
+      <w:r>
+        <w:t xml:space="preserve"> </w:t>
+      </w:r>
+      <w:r>
+        <w:t xml:space="preserve">1)Millaisia syntaktisia ja funktionaalisia tapoja yliopisto-opiskelijat käyttävät saman topiikin asettamiseen?</w:t>
+      </w:r>
+      <w:r>
+        <w:t xml:space="preserve"> </w:t>
+      </w:r>
+      <w:r>
+        <w:t xml:space="preserve">2) Miten tällaisia .. soveltaa kirjoittamisessa ja sen opettamisessa (–&gt; vastauksena taksonomia)</w:t>
+      </w:r>
+    </w:p>
+    <w:p>
+      <w:pPr>
+        <w:pStyle w:val="BodyText"/>
+      </w:pPr>
+      <w:r>
+        <w:t xml:space="preserve">Muutama sana johdannon loppuun aineistosta ja menetelmistä. Tähän perustelut aineistovalinnalle.</w:t>
+      </w:r>
+    </w:p>
+    <w:p>
+      <w:pPr>
+        <w:pStyle w:val="BodyText"/>
+      </w:pPr>
+      <w:r>
+        <w:t xml:space="preserve">Akateemiset genret ovat kompleksisia (Bhatia 2012), ja siksi kirjoittamisprosessiin vaikuttaa aina lisäksi kirjoitettavan sisällön kompleksisuus. Tämä heijastuu väistämättä myös tekstin tuottamiseen (Bereiter and Scardamalia 1987; Camp 2012). Tämä tutkimuksen aineistovalinnassa haluttiin etsiä analysoitavaksi tekstejä, joiden rakentumisessa tehtävän kuormittuvuus ei muodostuisi keskeiseksi tekijäksi. Vaihtoraporttien sisältö - kirjoittajan oma toiminta, kokemukset ja ajanjakson arviointi - on kirjoittajalle saavutettavissa vähäisin ponnistuksin ja tarjolla on seikkaperäiset ja havainnolliset ohjeet, tehtävä itsessään ei ole ollut kuormittava. Lisäksi kirjoittamiseen on tarjolla seikkaperäinen ohjeistus ja malliksi satoja aikasemmin kirjoitettuja, verkossa julkaistuja tekstejä.</w:t>
+      </w:r>
+    </w:p>
+    <w:p>
+      <w:pPr>
+        <w:pStyle w:val="BodyText"/>
+      </w:pPr>
+      <w:r>
+        <w:t xml:space="preserve">Miksi ko. aineisto?</w:t>
+      </w:r>
+      <w:r>
+        <w:t xml:space="preserve"> </w:t>
+      </w:r>
+      <w:r>
+        <w:t xml:space="preserve">-Iso, keskenään yhtenäinen tekstiaineisto</w:t>
+      </w:r>
+      <w:r>
+        <w:t xml:space="preserve"> </w:t>
+      </w:r>
+      <w:r>
+        <w:t xml:space="preserve">-Kirjoitettu johonkin funktioon</w:t>
+      </w:r>
+      <w:r>
+        <w:t xml:space="preserve"> </w:t>
+      </w:r>
+      <w:r>
+        <w:t xml:space="preserve">-Ei ammattikirjoittajia tai editoituja tekstejä, mutta tottuneita kirjoittajia</w:t>
+      </w:r>
+      <w:r>
+        <w:t xml:space="preserve"> </w:t>
+      </w:r>
+      <w:r>
+        <w:t xml:space="preserve">-Tehtävä itsessään ei ole ollut kongnitiivisesti kuormittava ja malleja on ollut saatavilla runsaasti</w:t>
+      </w:r>
+    </w:p>
+    <w:p>
+      <w:pPr>
+        <w:pStyle w:val="Heading1"/>
+      </w:pPr>
+      <w:bookmarkStart w:id="22" w:name="teoriaa-otsikko-auki"/>
+      <w:bookmarkEnd w:id="22"/>
+      <w:r>
+        <w:t xml:space="preserve">Teoriaa (otsikko auki)</w:t>
+      </w:r>
+    </w:p>
+    <w:p>
+      <w:pPr>
+        <w:pStyle w:val="FirstParagraph"/>
+      </w:pPr>
+      <w:r>
+        <w:t xml:space="preserve">Korkeakouluopiskelijat kirjoittavat paljon, ja opintojen aikana kirjoitetuilla teksteillä (luentopäiväkirjat, esseet, opinnäytteet jne.) on selkeä funktio. Tekstien muotoa ohjaa joukko konventioita. Vuorijärvi tiivistää tekstilajin käsitteestä ja sosiaalisesta luonteesta:</w:t>
+      </w:r>
+      <w:r>
+        <w:t xml:space="preserve"> </w:t>
+      </w:r>
+      <w:r>
+        <w:t xml:space="preserve">“</w:t>
+      </w:r>
+      <w:r>
+        <w:t xml:space="preserve">Tekstit eivät synny tyhjiössä, vaan pikemminkin ne liikkuvat laumoina ja ovat suhteessa toisiinsa monin tavoin</w:t>
+      </w:r>
+      <w:r>
+        <w:t xml:space="preserve">”</w:t>
       </w:r>
       <w:r>
         <w:t xml:space="preserve"> </w:t>
@@ -126,184 +319,7 @@
         <w:t xml:space="preserve">)</w:t>
       </w:r>
       <w:r>
-        <w:t xml:space="preserve"> </w:t>
-      </w:r>
-      <w:r>
-        <w:t xml:space="preserve">kirjoittaakin, että uusissa institutionaalisissa tilanteissa ja näihin liittyvien tekstilajikonventioiden haltuunotossa ”kielenkäytön sosiokulttuuristen käytänteiden tuntemusta, tekstilajin tajua” tarvitsevat yhtäläisesti syntyperäiset kielenkäyttäjät. Vuorijärvellä on tässä lähdeviitteitä, muista tarkastaa vielä muotoilu.</w:t>
-      </w:r>
-    </w:p>
-    <w:p>
-      <w:pPr>
-        <w:pStyle w:val="BodyText"/>
-      </w:pPr>
-      <w:r>
-        <w:t xml:space="preserve">2010-luvulla kielten ja kirjoittamisen opetuksessa korostuu tekstilähtöisyys ja funktionaalinen tapa tarkastella kieltä (ks esim. opsit &amp; parit ÄOL vuosikirjat, Kirsi lisää viitteitä tähän). Tässä kehyksessä perinteinen, Suomenkin kontekstissa pääosin preskriptiivinen kuvaus tekstikokonaisuuden ja -kappaleen rakentumisesta</w:t>
-      </w:r>
-      <w:r>
-        <w:t xml:space="preserve"> </w:t>
-      </w:r>
-      <w:r>
-        <w:t xml:space="preserve">(Komppa 2012: 121)</w:t>
-      </w:r>
-      <w:r>
-        <w:t xml:space="preserve"> </w:t>
-      </w:r>
-      <w:r>
-        <w:t xml:space="preserve">ei palvele tarkoitustaan. Ns. uusi kirjoittaja on aktiivinen tiedonhakija ja tekstien tutkija, joka ei enää kysy, miten minun pitäisi tämä tehdä vaan millä eri tavoilla tämä on tehty. Tällä kirjoittajalla voi olla nyksyisen, tekstitaitoja korostavan kouluopetuksen pohjalta ymmärrys tekstilajista, mutta repertuaarissa ei olekaan sopivaa rakennetta, jolla pystyisi itse tuottamaan tavoitemuotoisen tekstin ja esim. käymään dialogia lukijansa kanssa (ks. Juvonen 2012).</w:t>
-      </w:r>
-    </w:p>
-    <w:p>
-      <w:pPr>
-        <w:pStyle w:val="BodyText"/>
-      </w:pPr>
-      <w:r>
-        <w:t xml:space="preserve">On tosin kirjoitettu (ja tämän vielä tarkistan), että ”tekstilajitietoisuuden ja tekstilajituntemuksen lisääntyessä yksilön ilmaisurepertuaari ja kielellinen valinnanvara laajenevat kattamaan myös yhteisön puhetavat (esim. Bruce 2008 5-6, Solin 2006, 82 samoin Luukka 2002b, 14, 27)”. Mutta on olemassa myös tästä poikkeavia näkemyksiä, jotka pitää noutaa vielä tähän johdantoon. Ajatus on, että syntaksin ja tekstin rajapinnassa tarvitaan myös tietoa ja esimerkkejä rakenteista, joilla tekstilajin muovaamia odotuksia aivan konkreettisesti toteutetaan (ja tätähän me tässä olemme yrittämässä).</w:t>
-      </w:r>
-    </w:p>
-    <w:p>
-      <w:pPr>
-        <w:pStyle w:val="BodyText"/>
-      </w:pPr>
-      <w:r>
-        <w:t xml:space="preserve">Kansainväliseen kenttään verrattuna Suomessa ei koulukirjoittamista ole mainittavasti tutkittu</w:t>
-      </w:r>
-      <w:r>
-        <w:t xml:space="preserve"> </w:t>
-      </w:r>
-      <w:r>
-        <w:t xml:space="preserve">(Komppa 2012: 9–10)</w:t>
-      </w:r>
-      <w:r>
-        <w:t xml:space="preserve">, ja tutkimusperustaisen kirjoittamisenopetuksen tueksi tarvitaan nähdäksemme lisää käyttöpohjaista, kuvailevaa tutkimusta. Johanna Komppa tarkastelee suomi toisena kielenä -ylioppilaskirjoitusten kirjoitelmia tekstikokonaisuuksina deskriptiivisestä näkökulmasta.Lisää tähän lähteeksi myös katsaus lukio-ikäisten kirjoittamisen tutkimukseen &amp; Juvosen vk. Saatavilla on enemmän tietoa siitä, miten se pitäisi tehdä, kuin todellisesta kielenkäytöstä</w:t>
-      </w:r>
-      <w:r>
-        <w:t xml:space="preserve"> </w:t>
-      </w:r>
-      <w:r>
-        <w:t xml:space="preserve">(Komppa 2012: 121)</w:t>
-      </w:r>
-      <w:r>
-        <w:t xml:space="preserve"> </w:t>
-      </w:r>
-      <w:r>
-        <w:t xml:space="preserve">(Chafe 1994: 296)</w:t>
-      </w:r>
-      <w:r>
-        <w:t xml:space="preserve">. Lisää vielä tähän side EU-kartoitukseen ja tutkimustarpeeseen sovellusten kehittämistä varten.</w:t>
-      </w:r>
-    </w:p>
-    <w:p>
-      <w:pPr>
-        <w:pStyle w:val="BodyText"/>
-      </w:pPr>
-      <w:r>
-        <w:t xml:space="preserve">(Tähän vielä linkkaus Juvoseen, joka kirjoittaa, että fennistiikassa on kyllä tutkittu kielen rakenteiden ja tekstin rajapintaa, mutta tehty niin kuin hän itsekin on tehnyt, eli kuvaa tiettyjen rakenteiden funktioita tekstissä, ei niinkään sitä, miten jokin tietty funktio on toteutettu tekstissä.</w:t>
-      </w:r>
-    </w:p>
-    <w:p>
-      <w:pPr>
-        <w:pStyle w:val="BodyText"/>
-      </w:pPr>
-      <w:r>
-        <w:t xml:space="preserve">(Tässä tutkimuksessa siis tarkastellaan, millä tavalla uudessa tekstikappaleessa indikoidaan kappaleen rakentamaan alatopiikkia. Yksi tyypillinen viestinnällinen tarve, joka uudella kirjoittajalla voisi olla, on tekstin diskurssitopiikin käsitteleminen ja jaottelu alatopiikkeihin. Miten tämä tehdään, miten rakenteita varioidaan?)</w:t>
-      </w:r>
-    </w:p>
-    <w:p>
-      <w:pPr>
-        <w:pStyle w:val="BodyText"/>
-      </w:pPr>
-      <w:r>
-        <w:t xml:space="preserve">Analyysin avulla haetaan vastausta seuraaviin tutkimuskysymyksiin:</w:t>
-      </w:r>
-      <w:r>
-        <w:t xml:space="preserve"> </w:t>
-      </w:r>
-      <w:r>
-        <w:t xml:space="preserve">1) Millaisia syntaktisia ja funktionaalisia tapoja yliopisto-opiskelijat käyttävät saman topiikin asettamiseen?</w:t>
-      </w:r>
-      <w:r>
-        <w:t xml:space="preserve"> </w:t>
-      </w:r>
-      <w:r>
-        <w:t xml:space="preserve">2) Miten tällaisia .. soveltaa kirjoittamisessa ja sen opettamisessa (–&gt; vastauksena taksonomia)</w:t>
-      </w:r>
-    </w:p>
-    <w:p>
-      <w:pPr>
-        <w:pStyle w:val="BodyText"/>
-      </w:pPr>
-      <w:r>
-        <w:t xml:space="preserve">Muutama sana johdannon loppuun aineistosta ja menetelmistä.Tähän perustelut aineistovalinnalle.</w:t>
-      </w:r>
-    </w:p>
-    <w:p>
-      <w:pPr>
-        <w:pStyle w:val="BodyText"/>
-      </w:pPr>
-      <w:r>
-        <w:t xml:space="preserve">Akateemiset genret ovat kompleksisia (Bhatia 2012), ja siksi kirjoittamisprosessiin vaikuttaa aina lisäksi kirjoitettavan sisällön kompleksisuus. Tämä heijastuu väistämättä myös tekstin tuottamiseen (Bereiter and Scardamalia 1987; Camp 2012). Tämä tutkimuksen aineistovalinnassa haluttiin etsiä analysoitavaksi tekstejä, joiden rakentumisessa tehtävän kuormittuvuus ei muodostuisi keskeiseksi tekijäksi. Vaihtoraporttien sisältö - kirjoittajan oma toiminta, kokemukset ja ajanjakson arviointi - on kirjoittajalle saavutettavissa vähäisin ponnistuksin ja tarjolla on seikkaperäiset ja havainnolliset ohjeet, tehtävä itsessään ei ole ollut kuormittava. Lisäksi kirjoittamiseen on tarjolla seikkaperäinen ohjeistus ja malliksi satoja aikasemmin kirjoitettuja, verkossa julkaistuja tekstejä.</w:t>
-      </w:r>
-    </w:p>
-    <w:p>
-      <w:pPr>
-        <w:pStyle w:val="BodyText"/>
-      </w:pPr>
-      <w:r>
-        <w:t xml:space="preserve">Miksi tämä aineisto?</w:t>
-      </w:r>
-      <w:r>
-        <w:t xml:space="preserve"> </w:t>
-      </w:r>
-      <w:r>
-        <w:t xml:space="preserve">-Iso, keskenään yhtenäinen tekstiaineisto</w:t>
-      </w:r>
-      <w:r>
-        <w:t xml:space="preserve"> </w:t>
-      </w:r>
-      <w:r>
-        <w:t xml:space="preserve">-Kirjoitettu johonkin funktioon</w:t>
-      </w:r>
-      <w:r>
-        <w:t xml:space="preserve"> </w:t>
-      </w:r>
-      <w:r>
-        <w:t xml:space="preserve">-Ei ammattikirjoittajia tai editoituja tekstejä, mutta tottuneita kirjoittajia</w:t>
-      </w:r>
-      <w:r>
-        <w:t xml:space="preserve"> </w:t>
-      </w:r>
-      <w:r>
-        <w:t xml:space="preserve">-Tehtävä itsessään ei ole ollut kongnitiivisesti kuormittava ja malleja on ollut saatavilla runsaasti</w:t>
-      </w:r>
-    </w:p>
-    <w:p>
-      <w:pPr>
-        <w:pStyle w:val="Heading1"/>
-      </w:pPr>
-      <w:bookmarkStart w:id="22" w:name="teoriaa-otsikko-auki"/>
-      <w:bookmarkEnd w:id="22"/>
-      <w:r>
-        <w:t xml:space="preserve">Teoriaa (otsikko auki)</w:t>
-      </w:r>
-    </w:p>
-    <w:p>
-      <w:pPr>
-        <w:pStyle w:val="FirstParagraph"/>
-      </w:pPr>
-      <w:r>
-        <w:t xml:space="preserve">Korkeakouluopiskelijat kirjoittavat paljon, ja opintojen aikana kirjoitetuilla teksteillä (luentopäiväkirjat, esseet, opinnäytteet jne.) on selkeä funktio. Tekstien muotoa ohjaa joukko konventioita. Vuorijärvi tiivistää tekstilajin käsitteestä ja sosiaalisesta luonteesta:</w:t>
-      </w:r>
-      <w:r>
-        <w:t xml:space="preserve"> </w:t>
-      </w:r>
-      <w:r>
-        <w:t xml:space="preserve">“</w:t>
-      </w:r>
-      <w:r>
-        <w:t xml:space="preserve">Tekstit eivät synny tyhjiössä, vaan pikemminkin ne liikkuvat laumoina ja ovat suhteessa toisiinsa monin tavoin</w:t>
-      </w:r>
-      <w:r>
-        <w:t xml:space="preserve">”</w:t>
+        <w:t xml:space="preserve">. Suomalaisissa oppilaitoksissa ja korkeakouluissa akateemiseen kirjoittamiseen ja tekstin tuottamiseen ei ole syvennytty samassa määrin kuin esim. USA:ssa, jossa akateemista kirjoittamista tyypillisesti opetetaan tehostetummin ja on myös tutkittu pitkään</w:t>
       </w:r>
       <w:r>
         <w:t xml:space="preserve"> </w:t>
@@ -321,24 +337,6 @@
         <w:t xml:space="preserve">)</w:t>
       </w:r>
       <w:r>
-        <w:t xml:space="preserve">. Suomalaisissa oppilaitoksissa ja korkeakouluissa akateemiseen kirjoittamiseen ja tekstin tuottamiseen ei ole syvennytty samassa määrin kuin esim. USA:ssa, jossa akateemista kirjoittamista tyypillisesti opetetaan tehostetummin ja on myös tutkittu pitkään</w:t>
-      </w:r>
-      <w:r>
-        <w:t xml:space="preserve"> </w:t>
-      </w:r>
-      <w:r>
-        <w:t xml:space="preserve">(</w:t>
-      </w:r>
-      <w:r>
-        <w:rPr>
-          <w:b/>
-        </w:rPr>
-        <w:t xml:space="preserve">???</w:t>
-      </w:r>
-      <w:r>
-        <w:t xml:space="preserve">)</w:t>
-      </w:r>
-      <w:r>
         <w:t xml:space="preserve">. Kirjoittamisen opetus- ja opiskelukulttuurit eroavat siis huomattavasti toisistaan. Kuitenkin jotain jo on: Ammattikorkeakoulun opinnäytetyön diskussio-osan siirtotyyppien analyysillä Vuorijärvi on saanut selville joukon kielellisiä resursseja, joista kielenkäyttäjän on mahdollista valita sopivimmat. Vuorijärvi toteaa, että näitä valintoja ohjaa lähinnä tekstilaji, opinnäytetyö on sekä vakiintunut että dynaaminen (s. 213-214). ”Tämä työ asettuu monessa suhteessa myös erikoiskielten tutkimuksen kontekstiin, joissa motivaationa on hankkia deskriptiivistä tietoa akateemisista tai professionaalisista tekstilajeista. Näissä tuloksia ja sovelluksia mallinnetaan erityisesti L2-käyttäjien näkökulmasta, mutta aineisto on syntyperäisten tuottamaa. (Vuorijärvi 96.)”</w:t>
       </w:r>
     </w:p>
@@ -363,7 +361,15 @@
         <w:pStyle w:val="BodyText"/>
       </w:pPr>
       <w:r>
-        <w:t xml:space="preserve">Tutkimusaineisto rajautuu ulkoisesti raportin kirjoittamiseen annetun ohjeistuksen ja raporttien julkaisualustan perusteella. Tekstin kokonaisrakenteen analyysissä on tyypillistä erottaa toisaalta funktionaaliset jaksot ja toisaalta visuaaliset elementin, tekstikappale lukeutuu jälkimmäiseen. Tässä tutkimuksessa tarkastelun kohteeksi otettiin tekstikappaleet, joka ei ehkä ole se tyypillinen tapa lähestyä tekstiä. Tehty valinta perustui tutkimuksen ensimmäisessä vaiheessa tehtyihin havaintoihin. (Miten pitkästi avaamme tätä?) Vaihtoraportit ovat kokonaisrakenteeltaan pääosin topiikkipohjaisia - retorisen rakenteen teorian läpi tarkasteluna moniytimisiä. Näin ollen jokainen tekstikappale aloittaa uuden tekstikokonaisuuden, joka ei niinkään asetu hierakiseen suhteeseen edeltävien tekstikappaleiden kanssa, vaan ennemminkin on joko sekventiaalisesti tai listamaisesti jäsentynyt tekstin päätopiikin alle.</w:t>
+        <w:t xml:space="preserve">Tutkimusaineisto rajautuu ulkoisesti raportin kirjoittamiseen annetun ohjeistuksen ja raporttien julkaisualustan perusteella. Tekstin kokonaisrakenteen analyysissä on tyypillistä erottaa toisaalta funktionaaliset jaksot ja toisaalta visuaaliset elementin, tekstikappale lukeutuu jälkimmäiseen. Tässä tutkimuksessa tarkastelun kohteeksi otettiin tekstikappaleet, joka ei ehkä ole se tyypillinen tapa lähestyä tekstiä. Tehty valinta perustui tutkimuksen ensimmäisessä vaiheessa tehtyihin havaintoihin. (Miten pitkästi avaamme tätä?)</w:t>
+      </w:r>
+    </w:p>
+    <w:p>
+      <w:pPr>
+        <w:pStyle w:val="BodyText"/>
+      </w:pPr>
+      <w:r>
+        <w:t xml:space="preserve">Vaihtoraportit ovat kokonaisrakenteeltaan pääosin topiikkipohjaisia - retorisen rakenteen teorian läpi tarkasteluna moniytimisiä. Näin ollen jokainen tekstikappale aloittaa uuden tekstikokonaisuuden, joka ei niinkään asetu hierakiseen suhteeseen edeltävien tekstikappaleiden kanssa, vaan ennemminkin on joko sekventiaalisesti tai listamaisesti jäsentynyt tekstin päätopiikin alle.</w:t>
       </w:r>
     </w:p>
     <w:p>
@@ -436,69 +442,19 @@
     </w:p>
     <w:p>
       <w:pPr>
-        <w:pStyle w:val="BodyText"/>
-      </w:pPr>
-      <w:r>
-        <w:t xml:space="preserve">Aineisto ja menetelmät</w:t>
-      </w:r>
-    </w:p>
-    <w:p>
-      <w:pPr>
+        <w:pStyle w:val="Compact"/>
         <w:numPr>
           <w:numId w:val="1001"/>
           <w:ilvl w:val="0"/>
         </w:numPr>
       </w:pPr>
       <w:r>
-        <w:t xml:space="preserve">Akateemiset genret ovat kompleksisia (Bhatia 2012), ja siksi kirjoittamisprosessiin vaikuttaa aina lisäksi kirjoitettavan sisällön kompleksisuus. Tämä heijastuu väistämättä myös tekstin tuottamiseen (Bereiter and Scardamalia 1987; Camp 2012). Tämä tutkimuksen aineistovalinnassa haluttiin etsiä analysoitavaksi tekstejä, joiden rakentumisessa tehtävän kuormittuvuus ei muodostuisi keskeiseksi tekijäksi. Vaihtoraporttien sisältö - kirjoittajan oma toiminta, kokemukset ja ajanjakson arviointi - on kirjoittajalle saavutettavissa vähäisin ponnistuksin ja tarjolla on seikkaperäiset ja havainnolliset ohjeet, tehtävä itsessään ei ole ollut kuormittava.</w:t>
-      </w:r>
-    </w:p>
-    <w:p>
-      <w:pPr>
-        <w:numPr>
-          <w:numId w:val="1001"/>
-          <w:ilvl w:val="0"/>
-        </w:numPr>
-      </w:pPr>
-      <w:r>
         <w:t xml:space="preserve">Raportti ja raportointi eivät esiinny monialaisten yliopistojen akateemisen kirjoittamisen ohjeistuksissa (ks. esim. Kielijelppi, Opiskelijoiden tekstilajeja) samalla tavalla kuin ammattikorkeakoulujen ohjeistuksissa, joissa sekä opinnäytetyön raportointi että harjoitustöistä kirjoitettavat raportit ovat keskeisiä tekstejä (ks. esim. Jyväskylän ammattikorkeakoulu). Yliopiston dokumentaatiossa tekstejä nimetäänkin matkakertomuksiksi, mutta ohjeistuksessa annetut tukikysymykset viittaavat sisällöltään raportin kirjoittamiseen (ks. tarkemmin analyysiluvut). Myös tekstille eksplisiittisesti määritellyt tavoitteet, tukea vaihtoa harkitsevien päätöksentekoa ja auttaa valmistautumisessa, painottavat odotuksia raporttimaisen tekstin suuntaan.</w:t>
       </w:r>
     </w:p>
     <w:p>
       <w:pPr>
         <w:pStyle w:val="FirstParagraph"/>
-      </w:pPr>
-      <w:r>
-        <w:t xml:space="preserve">Miksi tämä aineisto?</w:t>
-      </w:r>
-      <w:r>
-        <w:t xml:space="preserve"> </w:t>
-      </w:r>
-      <w:r>
-        <w:t xml:space="preserve">-Iso, keskenään yhtenäinen tekstiaineisto</w:t>
-      </w:r>
-      <w:r>
-        <w:t xml:space="preserve"> </w:t>
-      </w:r>
-      <w:r>
-        <w:t xml:space="preserve">-Kirjoitettu johonkin funktioon</w:t>
-      </w:r>
-      <w:r>
-        <w:t xml:space="preserve"> </w:t>
-      </w:r>
-      <w:r>
-        <w:t xml:space="preserve">-Ei ammattikirjoittajia tai editoituja tekstejä, mutta tottuneita kirjoittajia</w:t>
-      </w:r>
-      <w:r>
-        <w:t xml:space="preserve"> </w:t>
-      </w:r>
-      <w:r>
-        <w:t xml:space="preserve">-Tutkimuslupa hankittu</w:t>
-      </w:r>
-    </w:p>
-    <w:p>
-      <w:pPr>
-        <w:pStyle w:val="BodyText"/>
       </w:pPr>
       <w:r>
         <w:t xml:space="preserve">Käyttämämme menetelmä muistuttaa prosessina Vuorijärven analyysiprosessin vaiheita: sivut (116-117).</w:t>
@@ -1096,7 +1052,7 @@
         <w:t xml:space="preserve"> </w:t>
       </w:r>
       <w:r>
-        <w:t xml:space="preserve">saadaan taulukon 2 mukainen jakauma.</w:t>
+        <w:t xml:space="preserve">saadaan taulukon mukainen jakauma.</w:t>
       </w:r>
     </w:p>
     <w:tbl>
@@ -1763,7 +1719,7 @@
         <w:pStyle w:val="BodyText"/>
       </w:pPr>
       <w:r>
-        <w:t xml:space="preserve">Taulukko 2: Asua-johdosten jakautuminen eri syntaktisiin kategorioihin.</w:t>
+        <w:t xml:space="preserve">Taulukko 1: Asua-johdosten jakautuminen eri syntaktisiin kategorioihin.</w:t>
       </w:r>
     </w:p>
     <w:p>
@@ -1997,7 +1953,7 @@
         </w:numPr>
       </w:pPr>
       <w:r>
-        <w:t xml:space="preserve">Orientation weekin lopussa muutettiin lopulliseen asuntolaan. (9 kpl)</w:t>
+        <w:t xml:space="preserve">Lensin Wieniin sunnuntaina ja lento-kentältä suuntasin suoraan asunnolleni. (9 kpl)</w:t>
       </w:r>
     </w:p>
     <w:p>
@@ -2193,6 +2149,87 @@
         <w:pStyle w:val="BodyText"/>
       </w:pPr>
       <w:r>
+        <w:t xml:space="preserve">Esimerkissä 1 indikaattorina on</w:t>
+      </w:r>
+      <w:r>
+        <w:t xml:space="preserve"> </w:t>
+      </w:r>
+      <w:r>
+        <w:rPr>
+          <w:i/>
+        </w:rPr>
+        <w:t xml:space="preserve">asuntoni</w:t>
+      </w:r>
+      <w:r>
+        <w:t xml:space="preserve">-sana. Tämän ryhmän tekstit muodostavat aineiston määrällisesti laajimman ryhmän ja leimallista indikaattorin sisältäville lauseille on, että indikaattori on useimmiten lauseen objekti ja hyvin usein myös lauseen ensimmäinen sana. Tämän ryhmän teksteissä indikaattori edustaa yleensä kontekstissaan ns. uutta tietoa, eli asumiseen, asuntoon, asuntolaan tms. ei ole viitattu edeltävässä tekstissä. Tätä esimerkkiä edeltävässä tekstissä kirjoittaja on käsitellyt ensin valimistelujaan kotoa käsin, sitten kielikurssia melko seikkaperäisesti, vaihto-opiskelijoille järjestettyä vapaa-ajan ohjelmaa ja lopuksi vielä reflektoi omaa osaamistaan valitsemallaa kielikurssilla. Pitää vielä lisätä, minkä verran tässä ryhmässä on väliotsikoita. Hiukan kesken siis on.</w:t>
+      </w:r>
+    </w:p>
+    <w:p>
+      <w:pPr>
+        <w:pStyle w:val="BodyText"/>
+      </w:pPr>
+      <w:r>
+        <w:t xml:space="preserve">Esimerkissä</w:t>
+      </w:r>
+      <w:r>
+        <w:t xml:space="preserve"> </w:t>
+      </w:r>
+      <w:r>
+        <w:t xml:space="preserve">(</w:t>
+      </w:r>
+      <w:r>
+        <w:rPr>
+          <w:b/>
+        </w:rPr>
+        <w:t xml:space="preserve">???</w:t>
+      </w:r>
+      <w:r>
+        <w:t xml:space="preserve">)</w:t>
+      </w:r>
+      <w:r>
+        <w:t xml:space="preserve"> </w:t>
+      </w:r>
+      <w:r>
+        <w:t xml:space="preserve">indikaattorina on</w:t>
+      </w:r>
+      <w:r>
+        <w:t xml:space="preserve"> </w:t>
+      </w:r>
+      <w:r>
+        <w:rPr>
+          <w:i/>
+        </w:rPr>
+        <w:t xml:space="preserve">asuntolaan</w:t>
+      </w:r>
+      <w:r>
+        <w:t xml:space="preserve">-sana. Tämän ryhmän teksteissä asuminen raportoidaan kertovan tekstityypin avulla, joka käy tästä esimerkistä esiin erityisen selvästi, koska kirjoittaja on käyttänyt ajan ilmausta. Aikamuoto näissä tapauksissa on tyypillisesti imperfekti. Kesken tämäkin.</w:t>
+      </w:r>
+    </w:p>
+    <w:p>
+      <w:pPr>
+        <w:pStyle w:val="BodyText"/>
+      </w:pPr>
+      <w:r>
+        <w:t xml:space="preserve">Esimerkissä 5 indikaattorina on</w:t>
+      </w:r>
+      <w:r>
+        <w:t xml:space="preserve"> </w:t>
+      </w:r>
+      <w:r>
+        <w:rPr>
+          <w:i/>
+        </w:rPr>
+        <w:t xml:space="preserve">asuntoloista</w:t>
+      </w:r>
+      <w:r>
+        <w:t xml:space="preserve">-sana. Ilman kontekstia tarkasteluna tapaus vaikuttaa samalta kuin listamainen esimerkki, mutta laajemman analyysin tuloksena selvisi, että kirjoittaja on jo aiempana, kirjoittaessaan etukäteisjärjestelyistä ja kohdemaahan saapumisesta, rakentanut kuvaa paikallisista asuntolavaihtoehdoista ja asuntolassa elämisestä. Tämän ryhmän tekstit sijoittuvatkin toissijaisesti myös johonkin toiseen alaryhmään, mutta ovat erottuneet omasta alaryhmästään kontekstin tarkastelun vaiheessa. Eli kirjoittaja on edeltävässä tekstissään kirjoittanut sisään asumisen tavalla tai toisella ja jollakin lailla monimutkaisemmin kuin vain maininnut sen. Kesken tämänkin, siirsin jo kokeeksi kumminkin.</w:t>
+      </w:r>
+    </w:p>
+    <w:p>
+      <w:pPr>
+        <w:pStyle w:val="BodyText"/>
+      </w:pPr>
+      <w:r>
         <w:t xml:space="preserve">Esimerkissä 7 edellisessä kappaleessa jotain, muttei linkkiä</w:t>
       </w:r>
     </w:p>
@@ -2201,7 +2238,7 @@
         <w:pStyle w:val="BodyText"/>
       </w:pPr>
       <w:r>
-        <w:t xml:space="preserve">Esimerkissä 3 väliotsikko</w:t>
+        <w:t xml:space="preserve">Esimerkissä 3 väliotsikko jotain</w:t>
       </w:r>
     </w:p>
     <w:p>
@@ -2249,15 +2286,7 @@
         <w:pStyle w:val="FirstParagraph"/>
       </w:pPr>
       <w:r>
-        <w:t xml:space="preserve">Tänne ajatus siitä, että otetaan yksi tai useampi esimerkkilausetta ja käydään läpi vaihtoehtoisia ilmaisutapoja</w:t>
-      </w:r>
-    </w:p>
-    <w:p>
-      <w:pPr>
-        <w:pStyle w:val="BodyText"/>
-      </w:pPr>
-      <w:r>
-        <w:t xml:space="preserve">Tämän analyysin tarkoituksena oli ottaa muutama tyypillinen eri asteisesti listamainen tapaus ja sen jälkeen asettaa se rinnakkain samaa ilmiötä toteuttavien muunlaisten ratkaisutapojen kanssa. (olihan se näin?)</w:t>
+        <w:t xml:space="preserve">Tämän analyysin tarkoituksena oli ottaa muutama tyypillinen eri asteisesti listamainen tapaus ja sen jälkeen asettaa se rinnakkain samaa ilmiötä toteuttavien muunlaisten ratkaisutapojen kanssa. Tässä on nyt kuitenkin yleistä tekstien rakenteen hahmottelua, ehkei mahdu/haluta lopulliseen, mutta ajatusten järjestelemiseksi ainakin tässä vaiheessa.</w:t>
       </w:r>
     </w:p>
     <w:p>
@@ -2269,7 +2298,7 @@
         </w:numPr>
       </w:pPr>
       <w:r>
-        <w:t xml:space="preserve">tapaus: puhdas listatyyppinen (id732), asumista käsittelevä kappale on nyt tässä kokonaisuudessaan hetken aikaa.</w:t>
+        <w:t xml:space="preserve">tapaus: puhdas listatyyppinen (id732)</w:t>
       </w:r>
     </w:p>
     <w:p>
@@ -2277,18 +2306,197 @@
         <w:pStyle w:val="FirstParagraph"/>
       </w:pPr>
       <w:r>
-        <w:t xml:space="preserve">(Ennen tätä kappaletta kirjoittaja on käsitellyt ensin valistelujaan kotoa käsin, sitten kielikurssia melko seikkaperäisesti, vaihto-opiskelijoille järjestettyä vapaa-ajan ohjelmaa ja lopuksi vielä reflektoi omaa osaamistaan valitsemallaa kielikurssilla.)</w:t>
-      </w:r>
-    </w:p>
-    <w:p>
-      <w:pPr>
-        <w:pStyle w:val="BodyText"/>
-      </w:pPr>
+        <w:t xml:space="preserve">Ennen tätä kappaletta kirjoittaja on käsitellyt valmistelujaan kotoa käsin, sitten kielikurssia melko seikkaperäisesti, vaihto-opiskelijoille järjestettyä vapaa-ajan ohjelmaa ja lopuksi vielä reflektoi omaa osaamistaan valitsemallaan kielikurssilla. Näiden alatopiikkien (?) jälkeen kirjoittaja alkaa uuden tekstikappaleen seuraavasti:</w:t>
+      </w:r>
+    </w:p>
+    <w:p>
+      <w:pPr>
+        <w:pStyle w:val="BodyText"/>
+      </w:pPr>
+      <w:r>
+        <w:t xml:space="preserve">Esimerkki x.x</w:t>
+      </w:r>
+    </w:p>
+    <w:p>
+      <w:pPr>
+        <w:pStyle w:val="BodyText"/>
+      </w:pPr>
+      <w:r>
+        <w:t xml:space="preserve">Asuntoni sain vuokrattua Apartiksen (paikallinen TOAS) kautta. Vaihtareille on varattu kaksi erillistä taloa, toinen (Beauregard) sijaitsee aivan kaupungin keskustassa juna-aseman ja yliopiston päärakennuksen vieressä ja toinen (Bellevue) puolestaan noin 20 minuutin kävelymatkan päässä keskustasta. Asuntohakemus toimitettiin myös kaikkien muiden hakemuspapereiden yhteydessä eli hakuprosessi oli siis senkin osalta tehty todella helpoksi. –</w:t>
+      </w:r>
+    </w:p>
+    <w:p>
+      <w:pPr>
+        <w:pStyle w:val="BodyText"/>
+      </w:pPr>
+      <w:r>
+        <w:t xml:space="preserve">Shoren (2008, 42) sanoin tätä tapausta voisi kuvailla niin, että tekstin teemankulun hahmottaminen perustuu tietoihin, jotka</w:t>
+      </w:r>
+      <w:r>
+        <w:t xml:space="preserve"> </w:t>
+      </w:r>
       <w:r>
         <w:t xml:space="preserve">“</w:t>
       </w:r>
       <w:r>
-        <w:t xml:space="preserve">Asuntoni sain vuokrattua Apartiksen (paikallinen TOAS) kautta. Vaihtareille on varattu kaksi erillistä taloa, toinen (Beauregard) sijaitsee aivan kaupungin keskustassa juna-aseman ja yliopiston päärakennuksen vieressä ja toinen (Bellevue) puolestaan noin 20 minuutin kävelymatkan päässä keskustasta. Asuntohakemus toimitettiin myös kaikkien muiden hakemuspapereiden yhteydessä eli hakuprosessi oli siis senkin osalta tehty todella helpoksi. Itse asuin kolmen hengen solussa keskustan vaihtaritalossa, joka oli mielestäni sijaintiinsa nähden melko edullinen asunto, sillä vuokraan sisältyi vesi, sähkö ja nettiyhteys. Koin vaihtaritalossa asumisen minulle parhaana vaihtoehtona, sillä kaikki vaihtarikaverit asuivat lähellä, ja näin ollen illanviettoihin ja muihin oli todella helppoa osallistua. Sveitsin hintataso on yleisesti ottaen tietysti melko korkea, mutta näin suomalaiselle se ei kuitenkaan mielestäni kovin suurena shokkina tullut, joten sen vuoksi en missään nimessä jättäisi Sveitsiin lähtemättä. Kaupoista löytyvät yhtälailla halvemmat merkit hyvinä vaihtoehtoina aivan kuin Suomessakin.</w:t>
+        <w:t xml:space="preserve">eivät ole tekstissä ilmipantuja vaan lähinnä kielenulkoista tietoa (viite). Teema on siis tekstin etenemisen kannalta (enemmäin tai vähemmän uusi): se ei perustu selkeisiin merkityssuhteisiin vaan kehyksiin, skeemoihin. yms. pääteltävä teema siis.</w:t>
+      </w:r>
+      <w:r>
+        <w:t xml:space="preserve">”</w:t>
+      </w:r>
+      <w:r>
+        <w:t xml:space="preserve"> </w:t>
+      </w:r>
+      <w:r>
+        <w:t xml:space="preserve">Tällä kirjoittajalla tuntuu olevan sama strategia koko ajan, koska jatkaa topiikeilla</w:t>
+      </w:r>
+      <w:r>
+        <w:t xml:space="preserve"> </w:t>
+      </w:r>
+      <w:r>
+        <w:t xml:space="preserve">‘</w:t>
+      </w:r>
+      <w:r>
+        <w:t xml:space="preserve">vaihtarit</w:t>
+      </w:r>
+      <w:r>
+        <w:t xml:space="preserve">’</w:t>
+      </w:r>
+      <w:r>
+        <w:t xml:space="preserve"> </w:t>
+      </w:r>
+      <w:r>
+        <w:t xml:space="preserve">ja</w:t>
+      </w:r>
+      <w:r>
+        <w:t xml:space="preserve"> </w:t>
+      </w:r>
+      <w:r>
+        <w:t xml:space="preserve">‘</w:t>
+      </w:r>
+      <w:r>
+        <w:t xml:space="preserve">asuntohakemus</w:t>
+      </w:r>
+      <w:r>
+        <w:t xml:space="preserve">’</w:t>
+      </w:r>
+      <w:r>
+        <w:t xml:space="preserve">. Lukijan kannalta tekstin koherennssi perustuu siis siihen, että opiskelijavaihdon kehys on lähtökohtaisesti tuttu tai lukija on lukenut joko raportin ohjeistuksen tai tutustunut muihin samalla alustalla julkaistuihin teksteihin.</w:t>
+      </w:r>
+    </w:p>
+    <w:p>
+      <w:pPr>
+        <w:pStyle w:val="BodyText"/>
+      </w:pPr>
+      <w:r>
+        <w:t xml:space="preserve">Tekstin kokonaisrakenne tällä, kuten usealla muullakin aineiston kirjoittajalla, on Vuorijärven termiä käyttäen topiikkipohjainen. Raportissa käsitellään sisältö topiikki kerrallaan, eivätkä nämä sekvenssit ole hierarkkisessa suhteessa keskenään. (ks. myös Komppa). JA TULISIKO TÄHÄN LINKKI YLEISKUVAN TULOKSIIN, ELI ETTÄ USEIN LAUSEENALKUINEN OBJEKTI ON SE SYNTAKTINEN RAKENNE, JOTA HYÖDYNNETÄÄN?</w:t>
+      </w:r>
+    </w:p>
+    <w:p>
+      <w:pPr>
+        <w:pStyle w:val="BodyText"/>
+      </w:pPr>
+      <w:r>
+        <w:t xml:space="preserve">Jos tekisimme näin, niin sitten tästä voisi jatkua suoraan jonkinlainen kuvio ja esimerkit, millaisia muita funktioita samalla rakenteella tehtään. (Tämä olisi ehkä jopa mielekäs kohta sille.)</w:t>
+      </w:r>
+    </w:p>
+    <w:p>
+      <w:pPr>
+        <w:pStyle w:val="BodyText"/>
+      </w:pPr>
+      <w:r>
+        <w:t xml:space="preserve">Hiearkkisen rakenteen sijaan aineistosta löytyy kuitenkin kirjoittajia, jotka rakentavat tekstinsä temporaalisten sekvenssien avulla. Tämän strategian käyttö luo raportiin narratiivin.</w:t>
+      </w:r>
+    </w:p>
+    <w:p>
+      <w:pPr>
+        <w:pStyle w:val="BodyText"/>
+      </w:pPr>
+      <w:r>
+        <w:t xml:space="preserve">Esimerkki x.x. (id 399, linkitetty &amp; narratiivinen)</w:t>
+      </w:r>
+    </w:p>
+    <w:p>
+      <w:pPr>
+        <w:pStyle w:val="BodyText"/>
+      </w:pPr>
+      <w:r>
+        <w:t xml:space="preserve">“</w:t>
+      </w:r>
+      <w:r>
+        <w:t xml:space="preserve">Hong Kongiin saavuttuani kaikki sujui täysin mutkattomasti ja haluan antaa CUHK:lle täyden kympin vaihtaritoiminnan hyvästä hoitamisesta. Saapuessani yliopistolle kaikki vaihtarit majoitettiin ensimmäisen viikon ajaksi samaan collegeen, jotta meidän olisi mahdollisimman helppo tutustua toisiimme ja jotta vaihtarien tapahtumien koordinointi olisi mahdollisimman helppoa. Ensimmäinen viikko oli niin kutsuttu Orientation week, joka oli täynnä kevyitä luentoja koskien mm. yliopiston tai asuntolan</w:t>
+      </w:r>
+      <w:r>
+        <w:t xml:space="preserve">”</w:t>
+      </w:r>
+      <w:r>
+        <w:t xml:space="preserve">pelisääntöjä” tai kuinka selvitä hengissä Hong Kongissa. Lisäksi kv-toimisto oli järjestänyt meille joinain iltoina ohjelmaa, kuten esimerkiksi Tervetuliaisillallisen. Ensimmäinen viikko on siis täydellinen tilaisuus tutustua uusiin vaihtareihin ja päästä nauttimaan vaihtokokemuksesta jo heti ensimmäisestä päivästä lähtien.</w:t>
+      </w:r>
+    </w:p>
+    <w:p>
+      <w:pPr>
+        <w:pStyle w:val="BodyText"/>
+      </w:pPr>
+      <w:r>
+        <w:t xml:space="preserve">Orientation weekin lopussa muutettiin lopulliseen asuntolaan. Minä päädyin ennalta tekemieni valintojen pohjalta (no mandatory meal etc.) Shaw Collegen I-house 2:seen, johon liittyy paljon hyviä ja huonoja puolia. Ensinäkin yliopistolla asuminen on ylivoimaisen käytännöllistä ja halpaa yksityisen asunnon vuokraamiseen verrattuna. – "</w:t>
+      </w:r>
+    </w:p>
+    <w:p>
+      <w:pPr>
+        <w:pStyle w:val="BodyText"/>
+      </w:pPr>
+      <w:r>
+        <w:t xml:space="preserve">Tässä topiikkia indikoi</w:t>
+      </w:r>
+      <w:r>
+        <w:t xml:space="preserve"> </w:t>
+      </w:r>
+      <w:r>
+        <w:t xml:space="preserve">‘</w:t>
+      </w:r>
+      <w:r>
+        <w:t xml:space="preserve">asuntola</w:t>
+      </w:r>
+      <w:r>
+        <w:t xml:space="preserve">’</w:t>
+      </w:r>
+      <w:r>
+        <w:t xml:space="preserve">, joka on lauseessa täydennyksenä toimiva paikan adverbiaali. Lause linkittyy edelliseen kappaleeseen (Shoren sanoin, mutta meille Dikin käsittein, kun teoriaosa on kirjoitettu) orientoivana sivuteemana toimivan ajan adverbiaalin avulla. Edellisessä kappaleessa on kuitenkin puhuttu orientaatioviikosta ja majoittamisestakin, eli tämä kirjoittaja ei ensimmäisen esimerkin tavoin nojaa tekstin ulkopuoliseen tietoon, vaan itse kirjoittamaansa edeltävään tekstijaksoon.</w:t>
+      </w:r>
+    </w:p>
+    <w:p>
+      <w:pPr>
+        <w:pStyle w:val="BodyText"/>
+      </w:pPr>
+      <w:r>
+        <w:t xml:space="preserve">Ja vielä kolmas esimerkki, joka asettuisi tulkintani mukaan jollakin jatkumolla näiden kahden välimaastoon.</w:t>
+      </w:r>
+    </w:p>
+    <w:p>
+      <w:pPr>
+        <w:pStyle w:val="BodyText"/>
+      </w:pPr>
+      <w:r>
+        <w:t xml:space="preserve">Esimerkki x.x tekstin id 618</w:t>
+      </w:r>
+    </w:p>
+    <w:p>
+      <w:pPr>
+        <w:pStyle w:val="BodyText"/>
+      </w:pPr>
+      <w:r>
+        <w:t xml:space="preserve">Kirjoittaja on edellisessä kappaleessa kuvannut saapumistaan kohdemaahan ja järjestelyjä siihen liittyen. Kappaleessa on yksi maininta asumisjärjestelyistä, mutta se tulee esille yleisen aikatauluttamisen yhteydessä, joten se ei sinänsä orientoi millään tavalla seuraavan kappaleen topiikkia.</w:t>
+      </w:r>
+    </w:p>
+    <w:p>
+      <w:pPr>
+        <w:pStyle w:val="BodyText"/>
+      </w:pPr>
+      <w:r>
+        <w:t xml:space="preserve">“</w:t>
+      </w:r>
+      <w:r>
+        <w:t xml:space="preserve">Soluasunnon itselleni hain Saksasta wg-gesuchtin nettisivujen kautta. Saksalaisen perheen vuokraamassa solussa asui lisäkseni kolme muuta. Vaikkei kämppiksien kanssa yhteiselo aina ilman ongelmia onnistunutkaan, suosittelen ehdottomasti ainakin harkitsemaan opiskelija-asuntolan sijaan soluasunnossa asumista.–</w:t>
       </w:r>
       <w:r>
         <w:t xml:space="preserve">”</w:t>
@@ -2648,7 +2856,7 @@
     </w:lvl>
   </w:abstractNum>
   <w:abstractNum w:abstractNumId="990">
-    <w:nsid w:val="88bf84ad"/>
+    <w:nsid w:val="d2462b8e"/>
     <w:multiLevelType w:val="multilevel"/>
     <w:lvl w:ilvl="0">
       <w:numFmt w:val="bullet"/>
@@ -2729,7 +2937,7 @@
     </w:lvl>
   </w:abstractNum>
   <w:abstractNum w:abstractNumId="991">
-    <w:nsid w:val="9edbbfa0"/>
+    <w:nsid w:val="12c2f480"/>
     <w:multiLevelType w:val="multilevel"/>
     <w:lvl w:ilvl="0">
       <w:numFmt w:val="bullet"/>
@@ -2810,7 +3018,7 @@
     </w:lvl>
   </w:abstractNum>
   <w:abstractNum w:abstractNumId="99411">
-    <w:nsid w:val="1da59163"/>
+    <w:nsid w:val="2e90024d"/>
     <w:multiLevelType w:val="multilevel"/>
     <w:lvl w:ilvl="0">
       <w:start w:val="1"/>
@@ -2898,7 +3106,7 @@
     </w:lvl>
   </w:abstractNum>
   <w:abstractNum w:abstractNumId="99331">
-    <w:nsid w:val="5645fe67"/>
+    <w:nsid w:val="64d1d9f0"/>
     <w:multiLevelType w:val="multilevel"/>
     <w:lvl w:ilvl="0">
       <w:start w:val="1"/>

</xml_diff>

<commit_message>
Oma kokemus + yleistys + pari sanaa
Nämä mulle sovitut esimerkit purettu ja output päivitetty.
</commit_message>
<xml_diff>
--- a/output/koko_artikkeli.docx
+++ b/output/koko_artikkeli.docx
@@ -1052,7 +1052,7 @@
         <w:t xml:space="preserve"> </w:t>
       </w:r>
       <w:r>
-        <w:t xml:space="preserve">saadaan taulukon mukainen jakauma.</w:t>
+        <w:t xml:space="preserve">saadaan taulukon 1 mukainen jakauma.</w:t>
       </w:r>
     </w:p>
     <w:tbl>
@@ -1888,10 +1888,10 @@
       <w:pPr>
         <w:pStyle w:val="Heading1"/>
       </w:pPr>
-      <w:bookmarkStart w:id="26" w:name="yleiskuva"/>
+      <w:bookmarkStart w:id="26" w:name="yleiskatsaus-eri-tavoista-asettaa-topiikki"/>
       <w:bookmarkEnd w:id="26"/>
       <w:r>
-        <w:t xml:space="preserve">Yleiskuva</w:t>
+        <w:t xml:space="preserve">Yleiskatsaus eri tavoista asettaa topiikki</w:t>
       </w:r>
     </w:p>
     <w:p>
@@ -1923,7 +1923,7 @@
         <w:t xml:space="preserve"> </w:t>
       </w:r>
       <w:r>
-        <w:t xml:space="preserve">on syytä huoomauttaa, että osassa tapauksista asumisesta kertovaa kappaletta</w:t>
+        <w:t xml:space="preserve">on syytä huomauttaa, että osassa tapauksista asumisesta kertovaa kappaletta</w:t>
       </w:r>
       <w:r>
         <w:t xml:space="preserve"> </w:t>
@@ -2093,7 +2093,19 @@
         <w:pStyle w:val="FirstParagraph"/>
       </w:pPr>
       <w:r>
-        <w:t xml:space="preserve">Esimerkissä 6 indikaattorina on koko lauseen ensimmäisena sijaitseva</w:t>
+        <w:t xml:space="preserve">Esimerkki 9 edustaa ryhmää, johon kuuluvissa teksteissä</w:t>
+      </w:r>
+      <w:r>
+        <w:t xml:space="preserve"> </w:t>
+      </w:r>
+      <w:r>
+        <w:t xml:space="preserve">topiikki asetetaan luonnehtimalla jotenkin kirjoittajan henkilökohtaista kokemusta</w:t>
+      </w:r>
+      <w:r>
+        <w:t xml:space="preserve"> </w:t>
+      </w:r>
+      <w:r>
+        <w:t xml:space="preserve">aiheesta. Tähän valitussa virkkeessä topiikkia indikoi</w:t>
       </w:r>
       <w:r>
         <w:t xml:space="preserve"> </w:t>
@@ -2105,55 +2117,168 @@
         <w:t xml:space="preserve">asuminen</w:t>
       </w:r>
       <w:r>
-        <w:t xml:space="preserve">-sana. Tämän ryhmän teksteille tyypillisesti esimerkki asettaa</w:t>
-      </w:r>
-      <w:r>
-        <w:t xml:space="preserve"> </w:t>
-      </w:r>
-      <w:r>
-        <w:t xml:space="preserve">uuden topiikin esittämällä</w:t>
-      </w:r>
-      <w:r>
-        <w:t xml:space="preserve"> </w:t>
-      </w:r>
-      <w:r>
-        <w:t xml:space="preserve">yleisen tason huomioita käsiteltävästä ilmiöstä. Toisin kuin esimerkin</w:t>
-      </w:r>
-      <w:r>
-        <w:t xml:space="preserve"> </w:t>
-      </w:r>
-      <w:r>
-        <w:t xml:space="preserve">9 tapauksessa, kirjoittaja ei siis lähde liikkeelle omista</w:t>
-      </w:r>
-      <w:r>
-        <w:t xml:space="preserve"> </w:t>
-      </w:r>
-      <w:r>
-        <w:t xml:space="preserve">kokemuksistaan, vaan käsittelee tilannetta laajemmin, tavoitteenaan eräässä</w:t>
-      </w:r>
-      <w:r>
-        <w:t xml:space="preserve"> </w:t>
-      </w:r>
-      <w:r>
-        <w:t xml:space="preserve">mielessä jakaa maailmantietoa lukijalleen. Esimerkin 6 edustama</w:t>
-      </w:r>
-      <w:r>
-        <w:t xml:space="preserve"> </w:t>
-      </w:r>
-      <w:r>
-        <w:t xml:space="preserve">ryhmä kattaa kaikkiaan</w:t>
-      </w:r>
-      <w:r>
-        <w:t xml:space="preserve"> </w:t>
-      </w:r>
-      <w:r>
-        <w:t xml:space="preserve">10 tapausta (5,95 % koko aineistosta),</w:t>
-      </w:r>
-      <w:r>
-        <w:t xml:space="preserve"> </w:t>
-      </w:r>
-      <w:r>
-        <w:t xml:space="preserve">joista 2:ssa (mukaan lukien esimerkki 6)</w:t>
+        <w:t xml:space="preserve">, mikä ryhmään</w:t>
+      </w:r>
+      <w:r>
+        <w:t xml:space="preserve"> </w:t>
+      </w:r>
+      <w:r>
+        <w:t xml:space="preserve">luokitelluilla kaikkiaan 16 tapauksella</w:t>
+      </w:r>
+      <w:r>
+        <w:t xml:space="preserve"> </w:t>
+      </w:r>
+      <w:r>
+        <w:t xml:space="preserve">(9,52 % koko aineistosa) onkin tyypillistä:</w:t>
+      </w:r>
+      <w:r>
+        <w:t xml:space="preserve"> </w:t>
+      </w:r>
+      <w:r>
+        <w:t xml:space="preserve">kenties suoraviivaisin tapa kuvailla omaa kokemusta jostakin varsinaisen</w:t>
+      </w:r>
+      <w:r>
+        <w:t xml:space="preserve"> </w:t>
+      </w:r>
+      <w:r>
+        <w:t xml:space="preserve">diskurssitopiikin osa-alueesta on niputtaa kokemus nominalisoituun</w:t>
+      </w:r>
+      <w:r>
+        <w:t xml:space="preserve"> </w:t>
+      </w:r>
+      <w:r>
+        <w:t xml:space="preserve">verbimuotoon ja luonnehtia tätä predikatiivilauseella. Näissä tapauksissa</w:t>
+      </w:r>
+      <w:r>
+        <w:t xml:space="preserve"> </w:t>
+      </w:r>
+      <w:r>
+        <w:t xml:space="preserve">kuvataan, miten</w:t>
+      </w:r>
+      <w:r>
+        <w:t xml:space="preserve"> </w:t>
+      </w:r>
+      <w:r>
+        <w:rPr>
+          <w:i/>
+        </w:rPr>
+        <w:t xml:space="preserve">asunnon hakeminen oli helppoa</w:t>
+      </w:r>
+      <w:r>
+        <w:t xml:space="preserve"> </w:t>
+      </w:r>
+      <w:r>
+        <w:t xml:space="preserve">tai miten</w:t>
+      </w:r>
+      <w:r>
+        <w:t xml:space="preserve"> </w:t>
+      </w:r>
+      <w:r>
+        <w:rPr>
+          <w:i/>
+        </w:rPr>
+        <w:t xml:space="preserve">kaikkein vaikeinta</w:t>
+      </w:r>
+      <w:r>
+        <w:rPr>
+          <w:i/>
+        </w:rPr>
+        <w:t xml:space="preserve"> </w:t>
+      </w:r>
+      <w:r>
+        <w:rPr>
+          <w:i/>
+        </w:rPr>
+        <w:t xml:space="preserve">oli asunnon löytäminen</w:t>
+      </w:r>
+      <w:r>
+        <w:t xml:space="preserve">. Kirjoittajan näkökulma onkin usein koko tekstin ja diskurssitopiikinkin</w:t>
+      </w:r>
+      <w:r>
+        <w:t xml:space="preserve"> </w:t>
+      </w:r>
+      <w:r>
+        <w:t xml:space="preserve">tasolla subjektiivinen – strategiana on kertoa käsiteltävästä asiasta</w:t>
+      </w:r>
+      <w:r>
+        <w:t xml:space="preserve"> </w:t>
+      </w:r>
+      <w:r>
+        <w:t xml:space="preserve">sen kautta, miten asiat ovat sujuneet, omia onnistumisia ja epäonnistumisia</w:t>
+      </w:r>
+      <w:r>
+        <w:t xml:space="preserve"> </w:t>
+      </w:r>
+      <w:r>
+        <w:t xml:space="preserve">arvioiden. Kovinkaan monessa tämän ryhmän tapauksessa asumisesta kertovaa</w:t>
+      </w:r>
+      <w:r>
+        <w:t xml:space="preserve"> </w:t>
+      </w:r>
+      <w:r>
+        <w:t xml:space="preserve">kappaletta ei edellä otsikko (yhteensä 2 tapausta).</w:t>
+      </w:r>
+    </w:p>
+    <w:p>
+      <w:pPr>
+        <w:pStyle w:val="BodyText"/>
+      </w:pPr>
+      <w:r>
+        <w:t xml:space="preserve">Esimerkissä 6 indikaattorina on koko lauseen ensimmäisena sijaitseva</w:t>
+      </w:r>
+      <w:r>
+        <w:t xml:space="preserve"> </w:t>
+      </w:r>
+      <w:r>
+        <w:rPr>
+          <w:i/>
+        </w:rPr>
+        <w:t xml:space="preserve">asuminen</w:t>
+      </w:r>
+      <w:r>
+        <w:t xml:space="preserve">-sana. Tämän ryhmän teksteille tyypillisesti esimerkki asettaa uuden</w:t>
+      </w:r>
+      <w:r>
+        <w:t xml:space="preserve"> </w:t>
+      </w:r>
+      <w:r>
+        <w:t xml:space="preserve">topiikin esittämällä yleisen tason huomioita käsiteltävästä ilmiöstä. Toisin</w:t>
+      </w:r>
+      <w:r>
+        <w:t xml:space="preserve"> </w:t>
+      </w:r>
+      <w:r>
+        <w:t xml:space="preserve">kuin esimerkin 9 tapauksessa, kirjoittaja ei siis lähde liikkeelle</w:t>
+      </w:r>
+      <w:r>
+        <w:t xml:space="preserve"> </w:t>
+      </w:r>
+      <w:r>
+        <w:t xml:space="preserve">omista kokemuksistaan, vaan käsittelee tilannetta laajemmin, tavoitteenaan</w:t>
+      </w:r>
+      <w:r>
+        <w:t xml:space="preserve"> </w:t>
+      </w:r>
+      <w:r>
+        <w:t xml:space="preserve">eräässä mielessä jakaa maailmantietoa lukijalleen. Esimerkin 6</w:t>
+      </w:r>
+      <w:r>
+        <w:t xml:space="preserve"> </w:t>
+      </w:r>
+      <w:r>
+        <w:t xml:space="preserve">edustama ryhmä kattaa kaikkiaan 10 tapausta</w:t>
+      </w:r>
+      <w:r>
+        <w:t xml:space="preserve"> </w:t>
+      </w:r>
+      <w:r>
+        <w:t xml:space="preserve">(5,95 % koko aineistosta), joista</w:t>
+      </w:r>
+      <w:r>
+        <w:t xml:space="preserve"> </w:t>
+      </w:r>
+      <w:r>
+        <w:t xml:space="preserve">2:ssa (mukaan lukien esimerkki 6)</w:t>
       </w:r>
       <w:r>
         <w:t xml:space="preserve"> </w:t>
@@ -2179,7 +2304,61 @@
         <w:pStyle w:val="BodyText"/>
       </w:pPr>
       <w:r>
-        <w:t xml:space="preserve">Rakenteellisesti tarkasteltuna…. y.3.p Tämän kyseisen esimerkin ympäristö</w:t>
+        <w:t xml:space="preserve">Oman, selvästi muista erottuvan ryhmänsä muodostavat ne esimerkin 4</w:t>
+      </w:r>
+      <w:r>
+        <w:t xml:space="preserve"> </w:t>
+      </w:r>
+      <w:r>
+        <w:t xml:space="preserve">edustamat 6 tapausta, joissa kirjoittaja</w:t>
+      </w:r>
+      <w:r>
+        <w:t xml:space="preserve"> </w:t>
+      </w:r>
+      <w:r>
+        <w:t xml:space="preserve">eksplisiittisesti ilmaisee siirtyvänsä käsittelemään asumista.</w:t>
+      </w:r>
+      <w:r>
+        <w:t xml:space="preserve"> </w:t>
+      </w:r>
+      <w:r>
+        <w:rPr>
+          <w:i/>
+        </w:rPr>
+        <w:t xml:space="preserve">Sitten pari sanaa asumisesta</w:t>
+      </w:r>
+      <w:r>
+        <w:t xml:space="preserve"> </w:t>
+      </w:r>
+      <w:r>
+        <w:t xml:space="preserve">-tyyppisten</w:t>
+      </w:r>
+      <w:r>
+        <w:t xml:space="preserve"> </w:t>
+      </w:r>
+      <w:r>
+        <w:t xml:space="preserve">johdantovirkkeiden voisi ajatella jossain määrin korvaavan väliotsikoita tekstissä,</w:t>
+      </w:r>
+      <w:r>
+        <w:t xml:space="preserve"> </w:t>
+      </w:r>
+      <w:r>
+        <w:t xml:space="preserve">vaikka yksi tähän ryhmään luokiteltu virke</w:t>
+      </w:r>
+      <w:r>
+        <w:t xml:space="preserve"> </w:t>
+      </w:r>
+      <w:r>
+        <w:t xml:space="preserve">(</w:t>
+      </w:r>
+      <w:r>
+        <w:rPr>
+          <w:i/>
+        </w:rPr>
+        <w:t xml:space="preserve">Monella varmaan herää jo kysymys, entäs asuminen?</w:t>
+      </w:r>
+      <w:r>
+        <w:t xml:space="preserve">) tekeekin poikkeuksen.</w:t>
       </w:r>
     </w:p>
     <w:p>
@@ -2410,20 +2589,6 @@
       </w:pPr>
       <w:r>
         <w:t xml:space="preserve">Vertaa esimerkkiä 9 esimerkkiin 6</w:t>
-      </w:r>
-    </w:p>
-    <w:p>
-      <w:pPr>
-        <w:pStyle w:val="BodyText"/>
-      </w:pPr>
-      <w:r>
-        <w:t xml:space="preserve">Jäljempänä tarkasteltavien x-tapausten jälkeen suurimmat ryhmät</w:t>
-      </w:r>
-      <w:r>
-        <w:t xml:space="preserve"> </w:t>
-      </w:r>
-      <w:r>
-        <w:t xml:space="preserve">olivat</w:t>
       </w:r>
     </w:p>
     <w:p>
@@ -3011,7 +3176,7 @@
     </w:lvl>
   </w:abstractNum>
   <w:abstractNum w:abstractNumId="990">
-    <w:nsid w:val="c781adab"/>
+    <w:nsid w:val="c6201ab9"/>
     <w:multiLevelType w:val="multilevel"/>
     <w:lvl w:ilvl="0">
       <w:numFmt w:val="bullet"/>
@@ -3092,7 +3257,7 @@
     </w:lvl>
   </w:abstractNum>
   <w:abstractNum w:abstractNumId="991">
-    <w:nsid w:val="76591f83"/>
+    <w:nsid w:val="e5c05158"/>
     <w:multiLevelType w:val="multilevel"/>
     <w:lvl w:ilvl="0">
       <w:numFmt w:val="bullet"/>
@@ -3173,7 +3338,7 @@
     </w:lvl>
   </w:abstractNum>
   <w:abstractNum w:abstractNumId="99411">
-    <w:nsid w:val="411dcc3e"/>
+    <w:nsid w:val="b594d95e"/>
     <w:multiLevelType w:val="multilevel"/>
     <w:lvl w:ilvl="0">
       <w:start w:val="1"/>
@@ -3261,7 +3426,7 @@
     </w:lvl>
   </w:abstractNum>
   <w:abstractNum w:abstractNumId="99331">
-    <w:nsid w:val="f9e36cc0"/>
+    <w:nsid w:val="e18070a6"/>
     <w:multiLevelType w:val="multilevel"/>
     <w:lvl w:ilvl="0">
       <w:start w:val="1"/>

</xml_diff>

<commit_message>
Output päivitetty ja pari typoa
</commit_message>
<xml_diff>
--- a/output/koko_artikkeli.docx
+++ b/output/koko_artikkeli.docx
@@ -7,37 +7,73 @@
         <w:pStyle w:val="Title"/>
       </w:pPr>
       <w:r>
-        <w:t xml:space="preserve">Sata</w:t>
-      </w:r>
-      <w:r>
-        <w:t xml:space="preserve"> </w:t>
-      </w:r>
-      <w:r>
-        <w:t xml:space="preserve">ja</w:t>
-      </w:r>
-      <w:r>
-        <w:t xml:space="preserve"> </w:t>
-      </w:r>
-      <w:r>
-        <w:t xml:space="preserve">yksi</w:t>
-      </w:r>
-      <w:r>
-        <w:t xml:space="preserve"> </w:t>
-      </w:r>
-      <w:r>
-        <w:t xml:space="preserve">tapaa</w:t>
-      </w:r>
-      <w:r>
-        <w:t xml:space="preserve"> </w:t>
-      </w:r>
-      <w:r>
-        <w:t xml:space="preserve">ilmaista</w:t>
-      </w:r>
-      <w:r>
-        <w:t xml:space="preserve"> </w:t>
-      </w:r>
-      <w:r>
-        <w:t xml:space="preserve">topiikkia</w:t>
+        <w:t xml:space="preserve">Pari</w:t>
+      </w:r>
+      <w:r>
+        <w:t xml:space="preserve"> </w:t>
+      </w:r>
+      <w:r>
+        <w:t xml:space="preserve">sanaa</w:t>
+      </w:r>
+      <w:r>
+        <w:t xml:space="preserve"> </w:t>
+      </w:r>
+      <w:r>
+        <w:t xml:space="preserve">asumisesta</w:t>
+      </w:r>
+      <w:r>
+        <w:t xml:space="preserve"> </w:t>
+      </w:r>
+      <w:r>
+        <w:t xml:space="preserve">–</w:t>
+      </w:r>
+      <w:r>
+        <w:t xml:space="preserve"> </w:t>
+      </w:r>
+      <w:r>
+        <w:t xml:space="preserve">miten</w:t>
+      </w:r>
+      <w:r>
+        <w:t xml:space="preserve"> </w:t>
+      </w:r>
+      <w:r>
+        <w:t xml:space="preserve">yliopisto-opiskelijoiden</w:t>
+      </w:r>
+      <w:r>
+        <w:t xml:space="preserve"> </w:t>
+      </w:r>
+      <w:r>
+        <w:t xml:space="preserve">kirjoittamissa</w:t>
+      </w:r>
+      <w:r>
+        <w:t xml:space="preserve"> </w:t>
+      </w:r>
+      <w:r>
+        <w:t xml:space="preserve">vaihtoraporteissa</w:t>
+      </w:r>
+      <w:r>
+        <w:t xml:space="preserve"> </w:t>
+      </w:r>
+      <w:r>
+        <w:t xml:space="preserve">asetetaan</w:t>
+      </w:r>
+      <w:r>
+        <w:t xml:space="preserve"> </w:t>
+      </w:r>
+      <w:r>
+        <w:t xml:space="preserve">asuminen</w:t>
+      </w:r>
+      <w:r>
+        <w:t xml:space="preserve"> </w:t>
+      </w:r>
+      <w:r>
+        <w:t xml:space="preserve">tekstikappaleen</w:t>
+      </w:r>
+      <w:r>
+        <w:t xml:space="preserve"> </w:t>
+      </w:r>
+      <w:r>
+        <w:t xml:space="preserve">topiikiksi?</w:t>
       </w:r>
     </w:p>
     <w:p>
@@ -87,20 +123,6 @@
         <w:pStyle w:val="FirstParagraph"/>
       </w:pPr>
       <w:r>
-        <w:t xml:space="preserve">Pari sanaa asumisesta -</w:t>
-      </w:r>
-      <w:r>
-        <w:t xml:space="preserve"> </w:t>
-      </w:r>
-      <w:r>
-        <w:t xml:space="preserve">Eli miten yliopisto-opiskelijoiden kirjoittamissa vaihtoraporteissa asetetaan asuminen tekstikappaleen topiikiksi?</w:t>
-      </w:r>
-    </w:p>
-    <w:p>
-      <w:pPr>
-        <w:pStyle w:val="BodyText"/>
-      </w:pPr>
-      <w:r>
         <w:t xml:space="preserve">Opiskelijavaihdosta kirjoitettava vaihtoraportti on institutionaalinen teksti, jonka kirjoittamiseen yliopisto antaa lähinnä sisältöä koskevan, viitteellisen ohjeistuksen. Näillä verkossa julkaistavilla raporteilla on selkeä funktio: tukea vaihtojaksoa suunnittelevia opiskelijoita päätöksenteossa ja omaan tulevaan vaihtojaksoonsa valmistautumisessa. Vaikka kirjoitusohjeita ja suomenkielisiä mallitekstejäkin on tämän tekstin tapaan löydettävissä verkosta nykyisin runsaasti, opiskeluun ja työelämään liittyvien tekstilajien hallinta tuottaa hankaluuksia sekä peruskoulun(ja lukion) suomi äidinkielenä -oppimäärän suorittaneille että opintonsa S2-oppimäärän mukaisesti käyneille. Oppilaitoksissa ja korkeakouluissa opiskelee siis kasvava joukko kirjoittajia, jolla ei ole hallinnassaan opinnoissa menestymiseen tarvittavia tekstitaitoja.</w:t>
       </w:r>
     </w:p>
@@ -178,6 +200,269 @@
       </w:r>
       <w:r>
         <w:t xml:space="preserve">”</w:t>
+      </w:r>
+      <w:r>
+        <w:t xml:space="preserve"> </w:t>
+      </w:r>
+      <w:r>
+        <w:t xml:space="preserve">(2013: 69)</w:t>
+      </w:r>
+      <w:r>
+        <w:t xml:space="preserve">.</w:t>
+      </w:r>
+    </w:p>
+    <w:p>
+      <w:pPr>
+        <w:pStyle w:val="BodyText"/>
+      </w:pPr>
+      <w:r>
+        <w:t xml:space="preserve">(Tässä tutkimuksessa siis tarkastellaan, millä tavalla uudessa tekstikappaleessa indikoidaan kappaleen rakentamaan alatopiikkia. Yksi tyypillinen viestinnällinen tarve, joka uudella kirjoittajalla voisi olla, on tekstin diskurssitopiikin käsitteleminen ja jaottelu alatopiikkeihin. Miten tämä tehdään, miten rakenteita varioidaan?)</w:t>
+      </w:r>
+    </w:p>
+    <w:p>
+      <w:pPr>
+        <w:pStyle w:val="BodyText"/>
+      </w:pPr>
+      <w:r>
+        <w:t xml:space="preserve">Analyysin avulla haetaan vastausta seuraaviin tutkimuskysymyksiin:</w:t>
+      </w:r>
+      <w:r>
+        <w:t xml:space="preserve"> </w:t>
+      </w:r>
+      <w:r>
+        <w:t xml:space="preserve">1)Millaisia syntaktisia ja funktionaalisia tapoja yliopisto-opiskelijat käyttävät saman topiikin asettamiseen?</w:t>
+      </w:r>
+      <w:r>
+        <w:t xml:space="preserve"> </w:t>
+      </w:r>
+      <w:r>
+        <w:t xml:space="preserve">2) Miten tällaisia .. soveltaa kirjoittamisessa ja sen opettamisessa (–&gt; vastauksena taksonomia)</w:t>
+      </w:r>
+    </w:p>
+    <w:p>
+      <w:pPr>
+        <w:pStyle w:val="BodyText"/>
+      </w:pPr>
+      <w:r>
+        <w:t xml:space="preserve">Muutama sana johdannon loppuun aineistosta ja menetelmistä. Tähän perustelut aineistovalinnalle.</w:t>
+      </w:r>
+    </w:p>
+    <w:p>
+      <w:pPr>
+        <w:pStyle w:val="BodyText"/>
+      </w:pPr>
+      <w:r>
+        <w:t xml:space="preserve">Akateemiset genret ovat kompleksisia (Bhatia 2012), ja siksi kirjoittamisprosessiin vaikuttaa aina lisäksi kirjoitettavan sisällön kompleksisuus. Tämä heijastuu väistämättä myös tekstin tuottamiseen (Bereiter and Scardamalia 1987; Camp 2012). Tämä tutkimuksen aineistovalinnassa haluttiin etsiä analysoitavaksi tekstejä, joiden rakentumisessa tehtävän kuormittuvuus ei muodostuisi keskeiseksi tekijäksi. Vaihtoraporttien sisältö - kirjoittajan oma toiminta, kokemukset ja ajanjakson arviointi - on kirjoittajalle saavutettavissa vähäisin ponnistuksin ja tarjolla on seikkaperäiset ja havainnolliset ohjeet, tehtävä itsessään ei ole ollut kuormittava. Lisäksi kirjoittamiseen on tarjolla seikkaperäinen ohjeistus ja malliksi satoja aikasemmin kirjoitettuja, verkossa julkaistuja tekstejä.</w:t>
+      </w:r>
+    </w:p>
+    <w:p>
+      <w:pPr>
+        <w:pStyle w:val="BodyText"/>
+      </w:pPr>
+      <w:r>
+        <w:t xml:space="preserve">Miksi ko. aineisto?</w:t>
+      </w:r>
+      <w:r>
+        <w:t xml:space="preserve"> </w:t>
+      </w:r>
+      <w:r>
+        <w:t xml:space="preserve">-Iso, keskenään yhtenäinen tekstiaineisto</w:t>
+      </w:r>
+      <w:r>
+        <w:t xml:space="preserve"> </w:t>
+      </w:r>
+      <w:r>
+        <w:t xml:space="preserve">-Kirjoitettu johonkin funktioon</w:t>
+      </w:r>
+      <w:r>
+        <w:t xml:space="preserve"> </w:t>
+      </w:r>
+      <w:r>
+        <w:t xml:space="preserve">-Ei ammattikirjoittajia tai editoituja tekstejä, mutta tottuneita kirjoittajia</w:t>
+      </w:r>
+      <w:r>
+        <w:t xml:space="preserve"> </w:t>
+      </w:r>
+      <w:r>
+        <w:t xml:space="preserve">-Tehtävä itsessään ei ole ollut kongnitiivisesti kuormittava ja malleja on ollut saatavilla runsaasti</w:t>
+      </w:r>
+    </w:p>
+    <w:p>
+      <w:pPr>
+        <w:pStyle w:val="Heading1"/>
+      </w:pPr>
+      <w:bookmarkStart w:id="22" w:name="teoriaa-otsikko-auki"/>
+      <w:bookmarkEnd w:id="22"/>
+      <w:r>
+        <w:t xml:space="preserve">Teoriaa (otsikko auki)</w:t>
+      </w:r>
+    </w:p>
+    <w:p>
+      <w:pPr>
+        <w:pStyle w:val="FirstParagraph"/>
+      </w:pPr>
+      <w:r>
+        <w:t xml:space="preserve">(muistissa tässä vain itsellä: nämä eivät ole ns. konventionaalisen raportin muotoisia, raportti ei monialaisen yliopiston repertuaarissa ole keskeinen, sen sijaan tekstit ovat keskenään saman muotoisia ja funktioltaan samanlaisia, joten niitä voisi nimetä omaksi tekstilajikseen, vaihtoraportiksi tai vaihtokertomukseksi.)</w:t>
+      </w:r>
+    </w:p>
+    <w:p>
+      <w:pPr>
+        <w:pStyle w:val="BodyText"/>
+      </w:pPr>
+      <w:r>
+        <w:t xml:space="preserve">Usein puhutaan tekstin makro- ja mikrotasosta. Vaikka tarkastelemme tekstikappaleita ja rajaamme vieläkin pienempään eli avausvirkkeeseen, tutkimuskysymyksemme on ennemmin makro- kuin mikrotasolla. Nimittäin, teksti on jakautunut myös topiikkiin, ylätopiikki jakautuu alatopiikkeihin sisällönkin puolesta, ei ainoastaan funktioiden. Ja kirjoittaja voi yhtäläisesti rakentaa tekstiä niiden avulla. Ja tarvita konkreettista ohjeistusta siihen, miten tämä kielen tasolla tehdään.</w:t>
+      </w:r>
+    </w:p>
+    <w:p>
+      <w:pPr>
+        <w:pStyle w:val="BodyText"/>
+      </w:pPr>
+      <w:r>
+        <w:t xml:space="preserve">Korkeakoulun tekstilajit ja niiden hallinta (voisiko olla yläotsikko?)</w:t>
+      </w:r>
+    </w:p>
+    <w:p>
+      <w:pPr>
+        <w:pStyle w:val="BodyText"/>
+      </w:pPr>
+      <w:r>
+        <w:t xml:space="preserve">Tekstikappaleet ja niiden väliset suhteet (alaotsikko)</w:t>
+      </w:r>
+    </w:p>
+    <w:p>
+      <w:pPr>
+        <w:pStyle w:val="BodyText"/>
+      </w:pPr>
+      <w:r>
+        <w:t xml:space="preserve">Tämä tutkimus on alusta alkaen rakennettu tähdäten opiskelun ja opettamisen sovellusmahdollisuuksiin. Samasta lähtökohdasta on myös valittu keskeinen analyysiyksikkö, joka on siis tekstikappale.</w:t>
+      </w:r>
+      <w:r>
+        <w:t xml:space="preserve"> </w:t>
+      </w:r>
+      <w:r>
+        <w:t xml:space="preserve">Tekstin kokonaisrakenteen analyysissä on tyypillistä erottaa toisaalta funktionaaliset jaksot ja toisaalta visuaaliset elementin, tekstikappale lukeutuu jälkimmäiseen. Valintamme poikkeaa useimmista lähestymistavoista, sillä tyypillisesti tekstikappaleita ei tarkastella itsenäisinä kokonaisuuksina tekstilingvistisessä siirtoanalyysissä (pari lähdettä) eikä retorisen rakenteen analyysissä (pari lähdettä), jotka Suomen kontekstissa ovat keskeisimmät lähestymistavat opiskelutekstien analyysiin. Toisin sanoen tekstikappaleita pidetään lähinnä ortografisina merkkeinä, jotka eivät itsessään ole merkitseviä tekstin rakentumisen kannalta.</w:t>
+      </w:r>
+    </w:p>
+    <w:p>
+      <w:pPr>
+        <w:pStyle w:val="BodyText"/>
+      </w:pPr>
+      <w:r>
+        <w:t xml:space="preserve">Kirjoittajan kannalta kappalejako on kuitenkin hyvin konkreettinen ja käytännön sanelema työkalu. Kirjoittamisoppaissa ja ohjeistuksissa annetaan kuvauksia siitä, millä tavalla teksti rakentuu kappaleistaan, ja millaisia kappaleiden – sisällön ja funktion tasolla – olisi hyvä olla. Lisäksi kappaleiden koherentti toisiinsa sitominen on tyypillisesti arviointikriteeri, esim. ylioppilaskirjoituksissa (viite).</w:t>
+      </w:r>
+    </w:p>
+    <w:p>
+      <w:pPr>
+        <w:pStyle w:val="BodyText"/>
+      </w:pPr>
+      <w:r>
+        <w:t xml:space="preserve">Sitten kerron hiukan siitä, millaisia tuloksia on korkeakoulukontekstissa saatu. (Sopisikos tähän myös jotakin turkulaisten jutusta, joka tähtää myös hyvin konkreettisiin apuvälineisiin.?</w:t>
+      </w:r>
+    </w:p>
+    <w:p>
+      <w:pPr>
+        <w:pStyle w:val="BodyText"/>
+      </w:pPr>
+      <w:r>
+        <w:t xml:space="preserve">Ammattikorkeakoulun opinnäytetyön diskussio-osan siirtotyyppien analyysillä Vuorijärvi on saanut selville joukon kielellisiä resursseja, joista kielenkäyttäjän on mahdollista valita sopivimmat. Vuorijärvi toteaa, että näitä valintoja ohjaa lähinnä tekstilaji, opinnäytetyö on sekä vakiintunut että dynaaminen (s. 213-214). ”Tämä työ asettuu monessa suhteessa myös erikoiskielten tutkimuksen kontekstiin, joissa motivaationa on hankkia deskriptiivistä tietoa akateemisista tai professionaalisista tekstilajeista. Näissä tuloksia ja sovelluksia mallinnetaan erityisesti L2-käyttäjien näkökulmasta, mutta aineisto on syntyperäisten tuottamaa. (Vuorijärvi 96.)”</w:t>
+      </w:r>
+    </w:p>
+    <w:p>
+      <w:pPr>
+        <w:pStyle w:val="BodyText"/>
+      </w:pPr>
+      <w:r>
+        <w:t xml:space="preserve">Vuorijärvi käyttää käsitettä topiikkipohjainen rakenne (me siis jatkossa myös), jonka alle eri tavalla rakentuneet opinnäytetyötekstit asettuvat (s. 75). Tekstin aihetta siis avataan osa kerrallaan. Topiikilla tarkoitetaan tässä yhteydessä sisältötopiikkia eli aihetta tai aihepiiriä, josta tekstissä sanotaan jotakin. Vuorijärvi esittelee (s. 75-76) Paltridgen 2002, 135 mukaisen skeeman</w:t>
+      </w:r>
+      <w:r>
+        <w:t xml:space="preserve"> </w:t>
+      </w:r>
+      <w:r>
+        <w:t xml:space="preserve">Johdanto</w:t>
+      </w:r>
+      <w:r>
+        <w:t xml:space="preserve"> </w:t>
+      </w:r>
+      <w:r>
+        <w:t xml:space="preserve">Topiikki 1</w:t>
+      </w:r>
+      <w:r>
+        <w:t xml:space="preserve"> </w:t>
+      </w:r>
+      <w:r>
+        <w:t xml:space="preserve">Topiikki 2</w:t>
+      </w:r>
+      <w:r>
+        <w:t xml:space="preserve"> </w:t>
+      </w:r>
+      <w:r>
+        <w:t xml:space="preserve">Topiikki 3</w:t>
+      </w:r>
+      <w:r>
+        <w:t xml:space="preserve"> </w:t>
+      </w:r>
+      <w:r>
+        <w:t xml:space="preserve">…..</w:t>
+      </w:r>
+      <w:r>
+        <w:t xml:space="preserve"> </w:t>
+      </w:r>
+      <w:r>
+        <w:t xml:space="preserve">Päätelmät</w:t>
+      </w:r>
+    </w:p>
+    <w:p>
+      <w:pPr>
+        <w:pStyle w:val="BodyText"/>
+      </w:pPr>
+      <w:r>
+        <w:t xml:space="preserve">(tällaiseen skeemaan yliopiston antama ohjekin kevyesti ohjaa, tosin johdantoa ja päätelmiä ei mainita, mutta ne ovat ikään kuin läsnä annetuissa topiikeissa)</w:t>
+      </w:r>
+    </w:p>
+    <w:p>
+      <w:pPr>
+        <w:pStyle w:val="BodyText"/>
+      </w:pPr>
+      <w:r>
+        <w:t xml:space="preserve">Tämän mallin rinnalla Vuorijärvi tarkastelee perinteistä, tutkimuslähtöistä mallia, jossa on osat: johdanto, menetelmä ja aineisto, tulokset ja pohdinta. Noin puolet Vuorijärven aineistosta asettuu tutkimuslähtöiseen malliin kategoriaan. (s. 81)</w:t>
+      </w:r>
+    </w:p>
+    <w:p>
+      <w:pPr>
+        <w:pStyle w:val="BodyText"/>
+      </w:pPr>
+      <w:r>
+        <w:t xml:space="preserve">Retorisen rakenteen teoriassa pyritään tekstinosien välisiin suhteisiin, ja teoria rakentuu oletukselle, että tekstinosat ovat hierakkisessa suhteessa toisiinsa. Tässä tutkimuksessa ei ole tutkittu tekstinosien välisiä suhteita. Kuten Komppakin kirjoittaa, tekstinosa ydin voi sijaita yhtälailla ortografisen kappaleen alussa tai muualla ja kuten Juvonen sanoo, eri tekstityyppejä yhdistellen voi päästä samaan lopputulokseen, ei oletuksemme voi olla, että ortografisen kappaleen ensimmäinen lause tai virke yksinään paljastaisikaan mitään siitä, millaisessa asemassa kappale hierakkisesti on tekstin kokonaisrakenteen kannalta. Yhtälaisesti kuin että mitä tekstissäni seuraavaksi teen, kirjoittajalla voi olla ajatus siitä, mistä asiasta, eli topiikista haluaisi seuraavaksi kirjoittaa. Hän siis tarvitsee myös sisällölisen linkin, joka on mukana rakentamassa tekstin kokonaiskoherenssia. Lähdemme siis oletuksesta, että topiikit eivät ole sidoksissa vaiheisiin, jaksoihin tai muihin tekstin rakenteen kannalta keskeisiin osiin.</w:t>
+      </w:r>
+    </w:p>
+    <w:p>
+      <w:pPr>
+        <w:pStyle w:val="BodyText"/>
+      </w:pPr>
+      <w:r>
+        <w:t xml:space="preserve">Retorisen rakenteen teoriassa (Komppa) eritellään tekstin osat ja kartoitetaan näiden osien tyypillisesti hierakinen suhde (ydin &amp; satelliitit).</w:t>
+      </w:r>
+    </w:p>
+    <w:p>
+      <w:pPr>
+        <w:pStyle w:val="BodyText"/>
+      </w:pPr>
+      <w:r>
+        <w:t xml:space="preserve">Vaihtoraportit ovat kokonaisrakenteeltaan pääosin topiikkipohjaisia - retorisen rakenteen teorian läpi tarkasteluna moniytimisiä. Näin ollen jokainen tekstikappale aloittaa uuden tekstikokonaisuuden, joka ei niinkään asetu hierakiseen suhteeseen edeltävien tekstikappaleiden kanssa, vaan ennemminkin on joko sekventiaalisesti tai listamaisesti jäsentynyt tekstin päätopiikin alle.</w:t>
+      </w:r>
+      <w:r>
+        <w:t xml:space="preserve"> </w:t>
+      </w:r>
+      <w:r>
+        <w:t xml:space="preserve">Tämän tutkimuksen aineisto sisältää pääosin tekstejä, joiden osat ovat moniytimisessä suhteessa, jolloin osat ovat ennemmin rinnasteisia, keskenään tasavertaisia, eikä yhtä voida asettaa toisten ytimeksi. Komppa s. 39 antaa esimerkin sarjasta sekvenssisuhteita, jos haluamme hyödyntää.</w:t>
+      </w:r>
+    </w:p>
+    <w:p>
+      <w:pPr>
+        <w:pStyle w:val="BodyText"/>
+      </w:pPr>
+      <w:r>
+        <w:t xml:space="preserve">(Lopeta tämä kappale tähän) Suomalaisissa oppilaitoksissa ja korkeakouluissa akateemiseen kirjoittamiseen ja tekstin tuottamiseen ei ole syvennytty samassa määrin kuin esim. USA:ssa, jossa akateemista kirjoittamista tyypillisesti opetetaan tehostetummin ja on myös tutkittu pitkään</w:t>
       </w:r>
       <w:r>
         <w:t xml:space="preserve"> </w:t>
@@ -203,92 +488,6 @@
         <w:pStyle w:val="BodyText"/>
       </w:pPr>
       <w:r>
-        <w:t xml:space="preserve">(Tässä tutkimuksessa siis tarkastellaan, millä tavalla uudessa tekstikappaleessa indikoidaan kappaleen rakentamaan alatopiikkia. Yksi tyypillinen viestinnällinen tarve, joka uudella kirjoittajalla voisi olla, on tekstin diskurssitopiikin käsitteleminen ja jaottelu alatopiikkeihin. Miten tämä tehdään, miten rakenteita varioidaan?)</w:t>
-      </w:r>
-    </w:p>
-    <w:p>
-      <w:pPr>
-        <w:pStyle w:val="BodyText"/>
-      </w:pPr>
-      <w:r>
-        <w:t xml:space="preserve">Analyysin avulla haetaan vastausta seuraaviin tutkimuskysymyksiin:</w:t>
-      </w:r>
-      <w:r>
-        <w:t xml:space="preserve"> </w:t>
-      </w:r>
-      <w:r>
-        <w:t xml:space="preserve">1)Millaisia syntaktisia ja funktionaalisia tapoja yliopisto-opiskelijat käyttävät saman topiikin asettamiseen?</w:t>
-      </w:r>
-      <w:r>
-        <w:t xml:space="preserve"> </w:t>
-      </w:r>
-      <w:r>
-        <w:t xml:space="preserve">2) Miten tällaisia .. soveltaa kirjoittamisessa ja sen opettamisessa (–&gt; vastauksena taksonomia)</w:t>
-      </w:r>
-    </w:p>
-    <w:p>
-      <w:pPr>
-        <w:pStyle w:val="BodyText"/>
-      </w:pPr>
-      <w:r>
-        <w:t xml:space="preserve">Muutama sana johdannon loppuun aineistosta ja menetelmistä. Tähän perustelut aineistovalinnalle.</w:t>
-      </w:r>
-    </w:p>
-    <w:p>
-      <w:pPr>
-        <w:pStyle w:val="BodyText"/>
-      </w:pPr>
-      <w:r>
-        <w:t xml:space="preserve">Akateemiset genret ovat kompleksisia (Bhatia 2012), ja siksi kirjoittamisprosessiin vaikuttaa aina lisäksi kirjoitettavan sisällön kompleksisuus. Tämä heijastuu väistämättä myös tekstin tuottamiseen (Bereiter and Scardamalia 1987; Camp 2012). Tämä tutkimuksen aineistovalinnassa haluttiin etsiä analysoitavaksi tekstejä, joiden rakentumisessa tehtävän kuormittuvuus ei muodostuisi keskeiseksi tekijäksi. Vaihtoraporttien sisältö - kirjoittajan oma toiminta, kokemukset ja ajanjakson arviointi - on kirjoittajalle saavutettavissa vähäisin ponnistuksin ja tarjolla on seikkaperäiset ja havainnolliset ohjeet, tehtävä itsessään ei ole ollut kuormittava. Lisäksi kirjoittamiseen on tarjolla seikkaperäinen ohjeistus ja malliksi satoja aikasemmin kirjoitettuja, verkossa julkaistuja tekstejä.</w:t>
-      </w:r>
-    </w:p>
-    <w:p>
-      <w:pPr>
-        <w:pStyle w:val="BodyText"/>
-      </w:pPr>
-      <w:r>
-        <w:t xml:space="preserve">Miksi ko. aineisto?</w:t>
-      </w:r>
-      <w:r>
-        <w:t xml:space="preserve"> </w:t>
-      </w:r>
-      <w:r>
-        <w:t xml:space="preserve">-Iso, keskenään yhtenäinen tekstiaineisto</w:t>
-      </w:r>
-      <w:r>
-        <w:t xml:space="preserve"> </w:t>
-      </w:r>
-      <w:r>
-        <w:t xml:space="preserve">-Kirjoitettu johonkin funktioon</w:t>
-      </w:r>
-      <w:r>
-        <w:t xml:space="preserve"> </w:t>
-      </w:r>
-      <w:r>
-        <w:t xml:space="preserve">-Ei ammattikirjoittajia tai editoituja tekstejä, mutta tottuneita kirjoittajia</w:t>
-      </w:r>
-      <w:r>
-        <w:t xml:space="preserve"> </w:t>
-      </w:r>
-      <w:r>
-        <w:t xml:space="preserve">-Tehtävä itsessään ei ole ollut kongnitiivisesti kuormittava ja malleja on ollut saatavilla runsaasti</w:t>
-      </w:r>
-    </w:p>
-    <w:p>
-      <w:pPr>
-        <w:pStyle w:val="Heading1"/>
-      </w:pPr>
-      <w:bookmarkStart w:id="22" w:name="teoriaa-otsikko-auki"/>
-      <w:bookmarkEnd w:id="22"/>
-      <w:r>
-        <w:t xml:space="preserve">Teoriaa (otsikko auki)</w:t>
-      </w:r>
-    </w:p>
-    <w:p>
-      <w:pPr>
-        <w:pStyle w:val="FirstParagraph"/>
-      </w:pPr>
-      <w:r>
         <w:t xml:space="preserve">Korkeakouluopiskelijat kirjoittavat paljon, ja opintojen aikana kirjoitetuilla teksteillä (luentopäiväkirjat, esseet, opinnäytteet jne.) on selkeä funktio. Tekstien muotoa ohjaa joukko konventioita. Vuorijärvi tiivistää tekstilajin käsitteestä ja sosiaalisesta luonteesta:</w:t>
       </w:r>
       <w:r>
@@ -302,6 +501,15 @@
       </w:r>
       <w:r>
         <w:t xml:space="preserve">”</w:t>
+      </w:r>
+      <w:r>
+        <w:t xml:space="preserve"> </w:t>
+      </w:r>
+      <w:r>
+        <w:t xml:space="preserve">(2013: 69)</w:t>
+      </w:r>
+      <w:r>
+        <w:t xml:space="preserve">. Suomalaisissa oppilaitoksissa ja korkeakouluissa akateemiseen kirjoittamiseen ja tekstin tuottamiseen ei ole syvennytty samassa määrin kuin esim. USA:ssa, jossa akateemista kirjoittamista tyypillisesti opetetaan tehostetummin ja on myös tutkittu pitkään</w:t>
       </w:r>
       <w:r>
         <w:t xml:space="preserve"> </w:t>
@@ -319,125 +527,374 @@
         <w:t xml:space="preserve">)</w:t>
       </w:r>
       <w:r>
-        <w:t xml:space="preserve">. Suomalaisissa oppilaitoksissa ja korkeakouluissa akateemiseen kirjoittamiseen ja tekstin tuottamiseen ei ole syvennytty samassa määrin kuin esim. USA:ssa, jossa akateemista kirjoittamista tyypillisesti opetetaan tehostetummin ja on myös tutkittu pitkään</w:t>
-      </w:r>
-      <w:r>
-        <w:t xml:space="preserve"> </w:t>
-      </w:r>
-      <w:r>
-        <w:t xml:space="preserve">(</w:t>
+        <w:t xml:space="preserve">. Kirjoittamisen opetus- ja opiskelukulttuurit eroavat siis huomattavasti toisistaan. Kuitenkin jotain jo on: Ammattikorkeakoulun opinnäytetyön diskussio-osan siirtotyyppien analyysillä Vuorijärvi on saanut selville joukon kielellisiä resursseja, joista kielenkäyttäjän on mahdollista valita sopivimmat. Vuorijärvi toteaa, että näitä valintoja ohjaa lähinnä tekstilaji, opinnäytetyö on sekä vakiintunut että dynaaminen (s. 213-214). ”Tämä työ asettuu monessa suhteessa myös erikoiskielten tutkimuksen kontekstiin, joissa motivaationa on hankkia deskriptiivistä tietoa akateemisista tai professionaalisista tekstilajeista. Näissä tuloksia ja sovelluksia mallinnetaan erityisesti L2-käyttäjien näkökulmasta, mutta aineisto on syntyperäisten tuottamaa. (Vuorijärvi 96.)”</w:t>
+      </w:r>
+    </w:p>
+    <w:p>
+      <w:pPr>
+        <w:pStyle w:val="BodyText"/>
+      </w:pPr>
+      <w:r>
+        <w:t xml:space="preserve">Topiikin asettaminen (alaotsikko)</w:t>
+      </w:r>
+    </w:p>
+    <w:p>
+      <w:pPr>
+        <w:pStyle w:val="BodyText"/>
+      </w:pPr>
+      <w:r>
+        <w:t xml:space="preserve">Erityisesti englanninkielisessä kirjoittamisen opetuksen perinteessä on ollut tapana käyttää topic sentence -käsitettä kuvaamaan virkettä, jolla kirjoittaja ilmaisee kappaleen tärkeimmän ajatuksen. Suomeksi tämä kääntyy nykyisellään useimmiten ydinvirkkeeksi (tähän lähteitä). Ydinvirkkeiden todellisesta yleisyydestä ollaan tutkijoiden keskuudessa kuitenkin montaa mieltä. ks. Smith 2008). Tekstikappaleen ytimen tavoittelun sijaan tarkoituksenamme onkin tässä tutkimuksessa selvittää, minkälaisten vihjeiden avulla lukija johdatellaan kappaleen aiheeseen. Näitä vihjeitä nimitämme indikaattoreiksi. Tavoitteenamme oli siis kartoittaa rakenteet, joita varioimalla kirjoittajat indikoivat kappaleen topiikkia. Yksi keskeinen kriteeri mm. äidinkielen ylioppilaskokeen arvioinnissa on kappaleiden sujuva liittyminen toisiinsa (Ylioppilastutkintolautakunta 2017). Lopputuloksena hahmottelemme asumiseen liittyvien topiikki-indikaattorien taksonomiaa</w:t>
+      </w:r>
+    </w:p>
+    <w:p>
+      <w:pPr>
+        <w:pStyle w:val="BodyText"/>
+      </w:pPr>
+      <w:r>
+        <w:t xml:space="preserve">Samoin Paltridge (2002) on verranut tutkielmaoppaita ja todellisten tutkielmien rakennetta ja toteaa, että yhtä mallia esitetään ja todellisuudessa variaatiota on huimasti. Tässä meidän tapauksessamme jo yliopiston antama ohjeistus ohjaa kirjoittajaa Paltridgen kuvaamaan topiikkipohjaiseen jäsennykseen (jota myös Komppa ja Vuorijärvi ovat löytäneet) sen sijaan, että odotukseksi asetettaisiin konventiaalisen raportin malli, johon ohjataan esim. ammattikorkeakoulujen kirjoitusoppaissa (ks. esim. viiten Jyväskylän yliopiston sivuille, viite olemassa jo.)</w:t>
+      </w:r>
+    </w:p>
+    <w:p>
+      <w:pPr>
+        <w:pStyle w:val="BodyText"/>
+      </w:pPr>
+      <w:r>
+        <w:t xml:space="preserve">JA sitten voisi jatkua Dik &amp; alatopiikit tähän omaksi kokonaisuudekseen, mutta tämän kirjoittaminen lienee viisasta, kun tulososa on hahmollaan.</w:t>
+      </w:r>
+    </w:p>
+    <w:p>
+      <w:pPr>
+        <w:pStyle w:val="BodyText"/>
+      </w:pPr>
+      <w:r>
+        <w:t xml:space="preserve">Käyttämämme menetelmä muistuttaa prosessina Vuorijärven analyysiprosessin vaiheita: sivut (116-117).</w:t>
+      </w:r>
+    </w:p>
+    <w:p>
+      <w:pPr>
+        <w:pStyle w:val="Heading1"/>
+      </w:pPr>
+      <w:bookmarkStart w:id="23" w:name="tutkimusaineisto-ja--metodi"/>
+      <w:bookmarkEnd w:id="23"/>
+      <w:r>
+        <w:t xml:space="preserve">Tutkimusaineisto ja -metodi</w:t>
+      </w:r>
+    </w:p>
+    <w:p>
+      <w:pPr>
+        <w:pStyle w:val="FirstParagraph"/>
+      </w:pPr>
+      <w:r>
+        <w:t xml:space="preserve">Nyt käsillä olevan tutkimuksen aineisto koostuu siis yliopisto-opiskelijoiden</w:t>
+      </w:r>
+      <w:r>
+        <w:t xml:space="preserve"> </w:t>
+      </w:r>
+      <w:r>
+        <w:t xml:space="preserve">vaihtokokemuksestaan kirjoittamista teksteistä. Tarkka tehtävänanto tekstien laatimiseen</w:t>
+      </w:r>
+      <w:r>
+        <w:t xml:space="preserve"> </w:t>
+      </w:r>
+      <w:r>
+        <w:t xml:space="preserve">oli annettu erillisissä ohjeissa, joissa opiskelijoita pyydetään kirjoittamaan</w:t>
+      </w:r>
+      <w:r>
+        <w:t xml:space="preserve"> </w:t>
+      </w:r>
+      <w:r>
+        <w:t xml:space="preserve">“</w:t>
+      </w:r>
+      <w:r>
+        <w:t xml:space="preserve">matkakertomus, jossa kuvaillaan ja arvioidaan opiskelua ulkomaisessa</w:t>
+      </w:r>
+      <w:r>
+        <w:t xml:space="preserve"> </w:t>
+      </w:r>
+      <w:r>
+        <w:t xml:space="preserve">yliopistossa tai harjoittelua ulkomailla</w:t>
+      </w:r>
+      <w:r>
+        <w:t xml:space="preserve">”</w:t>
+      </w:r>
+      <w:r>
+        <w:t xml:space="preserve">. Ohjeet sisältävät kahdeksankohtaisen</w:t>
+      </w:r>
+      <w:r>
+        <w:t xml:space="preserve"> </w:t>
+      </w:r>
+      <w:r>
+        <w:t xml:space="preserve">listan mahdollisesti käsiteltävistä asioista (mm.</w:t>
+      </w:r>
+      <w:r>
+        <w:t xml:space="preserve"> </w:t>
       </w:r>
       <w:r>
         <w:rPr>
-          <w:b/>
+          <w:i/>
         </w:rPr>
-        <w:t xml:space="preserve">???</w:t>
-      </w:r>
-      <w:r>
-        <w:t xml:space="preserve">)</w:t>
-      </w:r>
-      <w:r>
-        <w:t xml:space="preserve">. Kirjoittamisen opetus- ja opiskelukulttuurit eroavat siis huomattavasti toisistaan. Kuitenkin jotain jo on: Ammattikorkeakoulun opinnäytetyön diskussio-osan siirtotyyppien analyysillä Vuorijärvi on saanut selville joukon kielellisiä resursseja, joista kielenkäyttäjän on mahdollista valita sopivimmat. Vuorijärvi toteaa, että näitä valintoja ohjaa lähinnä tekstilaji, opinnäytetyö on sekä vakiintunut että dynaaminen (s. 213-214). ”Tämä työ asettuu monessa suhteessa myös erikoiskielten tutkimuksen kontekstiin, joissa motivaationa on hankkia deskriptiivistä tietoa akateemisista tai professionaalisista tekstilajeista. Näissä tuloksia ja sovelluksia mallinnetaan erityisesti L2-käyttäjien näkökulmasta, mutta aineisto on syntyperäisten tuottamaa. (Vuorijärvi 96.)”</w:t>
-      </w:r>
-    </w:p>
-    <w:p>
-      <w:pPr>
-        <w:pStyle w:val="BodyText"/>
-      </w:pPr>
-      <w:r>
-        <w:t xml:space="preserve">Erityisesti englanninkielisessä kirjoittamisen opetuksen perinteessä on ollut tapana käyttää topic sentence -käsitettä kuvaamaan virkettä, jolla kirjoittaja ilmaisee kappaleen tärkeimmän ajatuksen. Suomeksi tämä kääntyy nykyisellään useimmiten ydinvirkkeeksi (tähän lähteitä). Ydinvirkkeiden todellisesta yleisyydestä ollaan tutkijoiden keskuudessa kuitenkin montaa mieltä. ks. Smith 2008). Tekstikappaleen ytimen tavoittelun sijaan tarkoituksenamme onkin tässä tutkimuksessa selvittää, minkälaisten vihjeiden avulla lukija johdatellaan kappaleen aiheeseen. Näitä vihjeitä nimitämme indikaattoreiksi. Tavoitteenamme oli siis kartoittaa rakenteet, joita varioimalla kirjoittajat indikoivat kappaleen topiikkia. Yksi keskeinen kriteeri mm. äidinkielen ylioppilaskokeen arvioinnissa on kappaleiden sujuva liittyminen toisiinsa (Ylioppilastutkintolautakunta 2017). Lopputuloksena hahmottelemme asumiseen liittyvien topiikki-indikaattorien taksonomiaa</w:t>
-      </w:r>
-    </w:p>
-    <w:p>
-      <w:pPr>
-        <w:pStyle w:val="BodyText"/>
-      </w:pPr>
-      <w:r>
-        <w:t xml:space="preserve">Tekstikappale tarkastelun kohteena (Olin ajatellut tätä teoriaosan alle, mutta eikös olekin yksi tulos jo se, millaisia tekstit ovat kokonaisrakenteeltaan…)</w:t>
-      </w:r>
-    </w:p>
-    <w:p>
-      <w:pPr>
-        <w:pStyle w:val="BodyText"/>
-      </w:pPr>
-      <w:r>
-        <w:t xml:space="preserve">Tutkimusaineisto rajautuu ulkoisesti raportin kirjoittamiseen annetun ohjeistuksen ja raporttien julkaisualustan perusteella. Tekstin kokonaisrakenteen analyysissä on tyypillistä erottaa toisaalta funktionaaliset jaksot ja toisaalta visuaaliset elementin, tekstikappale lukeutuu jälkimmäiseen. Tässä tutkimuksessa tarkastelun kohteeksi otettiin tekstikappaleet, joka ei ehkä ole se tyypillinen tapa lähestyä tekstiä. Tehty valinta perustui tutkimuksen ensimmäisessä vaiheessa tehtyihin havaintoihin. (Miten pitkästi avaamme tätä?)</w:t>
-      </w:r>
-    </w:p>
-    <w:p>
-      <w:pPr>
-        <w:pStyle w:val="BodyText"/>
-      </w:pPr>
-      <w:r>
-        <w:t xml:space="preserve">Vaihtoraportit ovat kokonaisrakenteeltaan pääosin topiikkipohjaisia - retorisen rakenteen teorian läpi tarkasteluna moniytimisiä. Näin ollen jokainen tekstikappale aloittaa uuden tekstikokonaisuuden, joka ei niinkään asetu hierakiseen suhteeseen edeltävien tekstikappaleiden kanssa, vaan ennemminkin on joko sekventiaalisesti tai listamaisesti jäsentynyt tekstin päätopiikin alle.</w:t>
-      </w:r>
-    </w:p>
-    <w:p>
-      <w:pPr>
-        <w:pStyle w:val="BodyText"/>
-      </w:pPr>
-      <w:r>
-        <w:t xml:space="preserve">Vuorijärvi käyttää käsitettä topiikkipohjainen rakenne, jonka alle eri tavalla rakentuneet opinnäytetyötekstit asettuvat (s. 75). Tekstin aihetta siis avataan osa kerrallaan. Topiikilla tarkoitetaan tässä yhteydessä sisältötopiikkia eli aihetta tai aihepiiriä, josta tekstissä sanotaan jotakin. Vuorijärvi esittelee (s. 75-76) Paltridgen 2002, 135 mukaisen skeeman</w:t>
-      </w:r>
-      <w:r>
-        <w:t xml:space="preserve"> </w:t>
-      </w:r>
-      <w:r>
-        <w:t xml:space="preserve">Johdanto</w:t>
-      </w:r>
-      <w:r>
-        <w:t xml:space="preserve"> </w:t>
-      </w:r>
-      <w:r>
-        <w:t xml:space="preserve">Topiikki 1</w:t>
-      </w:r>
-      <w:r>
-        <w:t xml:space="preserve"> </w:t>
-      </w:r>
-      <w:r>
-        <w:t xml:space="preserve">Topiikki 2</w:t>
-      </w:r>
-      <w:r>
-        <w:t xml:space="preserve"> </w:t>
-      </w:r>
-      <w:r>
-        <w:t xml:space="preserve">Topiikki 3</w:t>
-      </w:r>
-      <w:r>
-        <w:t xml:space="preserve"> </w:t>
-      </w:r>
-      <w:r>
-        <w:t xml:space="preserve">…..</w:t>
-      </w:r>
-      <w:r>
-        <w:t xml:space="preserve"> </w:t>
-      </w:r>
-      <w:r>
-        <w:t xml:space="preserve">Päätelmät</w:t>
-      </w:r>
-    </w:p>
-    <w:p>
-      <w:pPr>
-        <w:pStyle w:val="BodyText"/>
-      </w:pPr>
-      <w:r>
-        <w:t xml:space="preserve">Tämän mallin rinnalla Vuorijärvi tarkastelee perinteistä, tutkimuslähtöistä mallia, jossa on osat: johdanto, menetelmä ja aineisto, tulokset ja pohdinta. Noin puolet Vuorijärven aineistosta asettuu tutkimuslähtöiseen malliin kategoriaan. (s. 81)</w:t>
-      </w:r>
-    </w:p>
-    <w:p>
-      <w:pPr>
-        <w:pStyle w:val="BodyText"/>
-      </w:pPr>
-      <w:r>
-        <w:t xml:space="preserve">Retorisen rakenteen teoriassa (Komppa) eritellään tekstin osat ja kartoitetaan näiden osien tyypillisesti hierakinen suhde (ydin &amp; satelliitit). Tämän tutkimuksen aineisto sisältää pääosin tekstejä, joiden osat ovat moniytimisessä suhteessa, jolloin osat ovat ennemmin rinnasteisia, keskenään tasavertaisia, eikä yhtä voida asettaa toisten ytimeksi. Komppa s. 39 antaa esimerkin sarjasta sekvenssisuhteita, jos haluamme hyödyntää.</w:t>
-      </w:r>
-    </w:p>
-    <w:p>
-      <w:pPr>
-        <w:pStyle w:val="BodyText"/>
-      </w:pPr>
-      <w:r>
-        <w:t xml:space="preserve">JA sitten voisi jatkua Dik &amp; alatopiikit tähän omaksi kokonaisuudekseen, mutta tämän kirjoittaminen lienee viisasta, kun tulososa on hahmollaan.</w:t>
+        <w:t xml:space="preserve">etukäteisjärjestelyt</w:t>
+      </w:r>
+      <w:r>
+        <w:t xml:space="preserve">,</w:t>
+      </w:r>
+      <w:r>
+        <w:t xml:space="preserve"> </w:t>
+      </w:r>
+      <w:r>
+        <w:rPr>
+          <w:i/>
+        </w:rPr>
+        <w:t xml:space="preserve">asuminen</w:t>
+      </w:r>
+      <w:r>
+        <w:t xml:space="preserve"> </w:t>
+      </w:r>
+      <w:r>
+        <w:t xml:space="preserve">ja</w:t>
+      </w:r>
+      <w:r>
+        <w:t xml:space="preserve"> </w:t>
+      </w:r>
+      <w:r>
+        <w:rPr>
+          <w:i/>
+        </w:rPr>
+        <w:t xml:space="preserve">merkityksellisyys</w:t>
+      </w:r>
+      <w:r>
+        <w:t xml:space="preserve">). Listaa kehotetaan tulkitsemaan toteamalla, että</w:t>
+      </w:r>
+      <w:r>
+        <w:t xml:space="preserve"> </w:t>
+      </w:r>
+      <w:r>
+        <w:t xml:space="preserve">“</w:t>
+      </w:r>
+      <w:r>
+        <w:t xml:space="preserve">seuraavat ohjeet eivät ole sitovia, mutta ne on hyvä lukea läpi ennen kirjoittamista</w:t>
+      </w:r>
+      <w:r>
+        <w:t xml:space="preserve">”</w:t>
+      </w:r>
+      <w:r>
+        <w:t xml:space="preserve">.</w:t>
+      </w:r>
+    </w:p>
+    <w:p>
+      <w:pPr>
+        <w:pStyle w:val="BodyText"/>
+      </w:pPr>
+      <w:r>
+        <w:t xml:space="preserve">Tässä käsiteltävä lopullinen tutkimusaineisto kattaa kaikkiaan 415</w:t>
+      </w:r>
+      <w:r>
+        <w:t xml:space="preserve"> </w:t>
+      </w:r>
+      <w:r>
+        <w:t xml:space="preserve">opiskelijoiden laatimaa tekstiä, jotka tutkimuksen ensimmäisessä vaiheessa annotoitiin</w:t>
+      </w:r>
+      <w:r>
+        <w:t xml:space="preserve"> </w:t>
+      </w:r>
+      <w:r>
+        <w:t xml:space="preserve">kappaleittain</w:t>
+      </w:r>
+      <w:r>
+        <w:rPr>
+          <w:rStyle w:val="FootnoteReference"/>
+        </w:rPr>
+        <w:footnoteReference w:id="24"/>
+      </w:r>
+      <w:r>
+        <w:t xml:space="preserve"> </w:t>
+      </w:r>
+      <w:r>
+        <w:t xml:space="preserve">siten, että jokaiselle kappaleelle merkittiin</w:t>
+      </w:r>
+      <w:r>
+        <w:t xml:space="preserve"> </w:t>
+      </w:r>
+      <w:r>
+        <w:t xml:space="preserve">topiikki. Yhteensä kaksikymmentä tekstiä käsittäneen kokeiluaineiston</w:t>
+      </w:r>
+      <w:r>
+        <w:t xml:space="preserve"> </w:t>
+      </w:r>
+      <w:r>
+        <w:t xml:space="preserve">perusteella päätettiin keskittyä</w:t>
+      </w:r>
+      <w:r>
+        <w:t xml:space="preserve"> </w:t>
+      </w:r>
+      <w:r>
+        <w:rPr>
+          <w:i/>
+        </w:rPr>
+        <w:t xml:space="preserve">asumisesta</w:t>
+      </w:r>
+      <w:r>
+        <w:t xml:space="preserve"> </w:t>
+      </w:r>
+      <w:r>
+        <w:t xml:space="preserve">kertoviin kappaleisiin siitä</w:t>
+      </w:r>
+      <w:r>
+        <w:t xml:space="preserve"> </w:t>
+      </w:r>
+      <w:r>
+        <w:t xml:space="preserve">syystä, että asumisesta kirjoitettiin lähes jokaisessa analysoidussa näytetekstissä</w:t>
+      </w:r>
+      <w:r>
+        <w:t xml:space="preserve"> </w:t>
+      </w:r>
+      <w:r>
+        <w:t xml:space="preserve">ja koska asuminen aiheena havaittiin tavallisesti melko selvärajaiseksi. Koska</w:t>
+      </w:r>
+      <w:r>
+        <w:t xml:space="preserve"> </w:t>
+      </w:r>
+      <w:r>
+        <w:t xml:space="preserve">tekstit analysoi kaksi eri henkilöä (artikkelin tekijät), näyteaineiston</w:t>
+      </w:r>
+      <w:r>
+        <w:t xml:space="preserve"> </w:t>
+      </w:r>
+      <w:r>
+        <w:t xml:space="preserve">avulla testattiin myös, kuinka samanlaisia tulkinnat kappaleiden aiheista</w:t>
+      </w:r>
+      <w:r>
+        <w:t xml:space="preserve"> </w:t>
+      </w:r>
+      <w:r>
+        <w:t xml:space="preserve">olivat. Asumiskappaleiden osalta arvioijien tulkinnat olivat samoja 45</w:t>
+      </w:r>
+      <w:r>
+        <w:t xml:space="preserve"> </w:t>
+      </w:r>
+      <w:r>
+        <w:t xml:space="preserve">tapauksessa 47:stä.</w:t>
+      </w:r>
+    </w:p>
+    <w:p>
+      <w:pPr>
+        <w:pStyle w:val="BodyText"/>
+      </w:pPr>
+      <w:r>
+        <w:t xml:space="preserve">Kokeiluaineiston jälkeen koko tutkimusaineisto käytiin läpi siten, että</w:t>
+      </w:r>
+      <w:r>
+        <w:t xml:space="preserve"> </w:t>
+      </w:r>
+      <w:r>
+        <w:t xml:space="preserve">teksteistä etsittiin vain kappaleita, joiden topiikki oli tulkittavissa asumiseksi.</w:t>
+      </w:r>
+      <w:r>
+        <w:t xml:space="preserve"> </w:t>
+      </w:r>
+      <w:r>
+        <w:t xml:space="preserve">Kun tämä kaikki tekstit kattava varsinainen annotointiprosessi saatiin</w:t>
+      </w:r>
+      <w:r>
+        <w:t xml:space="preserve"> </w:t>
+      </w:r>
+      <w:r>
+        <w:t xml:space="preserve">päätökseen, lopulliseksi aineistoksi muodostui 415</w:t>
+      </w:r>
+      <w:r>
+        <w:t xml:space="preserve"> </w:t>
+      </w:r>
+      <w:r>
+        <w:t xml:space="preserve">vähintään yhden asumisesta kertovan kappaleen sisältävää tekstiä. Tekstit ovat</w:t>
+      </w:r>
+      <w:r>
+        <w:t xml:space="preserve"> </w:t>
+      </w:r>
+      <w:r>
+        <w:t xml:space="preserve">keskimäärin 945 sanaa pitkiä ja sisältävät</w:t>
+      </w:r>
+      <w:r>
+        <w:t xml:space="preserve"> </w:t>
+      </w:r>
+      <w:r>
+        <w:t xml:space="preserve">kaiken kaikkiaan keskimäärin 13</w:t>
+      </w:r>
+      <w:r>
+        <w:t xml:space="preserve"> </w:t>
+      </w:r>
+      <w:r>
+        <w:t xml:space="preserve">kappaletta. Prosessin tuloksena saatu tutkimusaineisto on siis</w:t>
+      </w:r>
+      <w:r>
+        <w:t xml:space="preserve"> </w:t>
+      </w:r>
+      <w:r>
+        <w:t xml:space="preserve">kohtalaisen kokoinen, ja sitä voidaan mahdollisesti jatkossa käyttää erilaisten</w:t>
+      </w:r>
+      <w:r>
+        <w:t xml:space="preserve"> </w:t>
+      </w:r>
+      <w:r>
+        <w:t xml:space="preserve">kvantitatiivisten päätelmien pohjana. Nyt käsillä olevaa tutkimusta varten päädyttiin</w:t>
+      </w:r>
+      <w:r>
+        <w:t xml:space="preserve"> </w:t>
+      </w:r>
+      <w:r>
+        <w:t xml:space="preserve">kuitenkin hyödyntämään aineistoa ennen muuta kvalitatiivisesti. Tätä varten</w:t>
+      </w:r>
+      <w:r>
+        <w:t xml:space="preserve"> </w:t>
+      </w:r>
+      <w:r>
+        <w:t xml:space="preserve">aineistosta eroteltiin tarkempaa analyysia silmällä pitäen</w:t>
+      </w:r>
+      <w:r>
+        <w:t xml:space="preserve"> </w:t>
+      </w:r>
+      <w:r>
+        <w:t xml:space="preserve">käsiteltäväksi painotettu satunnaisotanta.</w:t>
+      </w:r>
+    </w:p>
+    <w:p>
+      <w:pPr>
+        <w:pStyle w:val="BodyText"/>
+      </w:pPr>
+      <w:r>
+        <w:t xml:space="preserve">Satunnaisotannan painottamisella pyrittiin varmistamaan, että analysoitava</w:t>
+      </w:r>
+      <w:r>
+        <w:t xml:space="preserve"> </w:t>
+      </w:r>
+      <w:r>
+        <w:t xml:space="preserve">otos edustaa mahdollisimman kattavasti koko tutkimusaineistoa</w:t>
+      </w:r>
+      <w:r>
+        <w:t xml:space="preserve"> </w:t>
+      </w:r>
+      <w:r>
+        <w:t xml:space="preserve">(satunnaisotantaan liittyvistä periaatteista ks. esim. Levshina 2015: 8)</w:t>
+      </w:r>
+      <w:r>
+        <w:t xml:space="preserve">.</w:t>
+      </w:r>
+      <w:r>
+        <w:t xml:space="preserve"> </w:t>
+      </w:r>
+      <w:r>
+        <w:t xml:space="preserve">Otoksen edustavuuden takaamiseksi kaikki 415 tekstiä kattava korpus</w:t>
+      </w:r>
+      <w:r>
+        <w:t xml:space="preserve"> </w:t>
+      </w:r>
+      <w:r>
+        <w:t xml:space="preserve">rajattiin ja annotoitiin ensin automaattisesti niin pitkälle kuin mahdollista.</w:t>
+      </w:r>
+      <w:r>
+        <w:t xml:space="preserve"> </w:t>
+      </w:r>
+      <w:r>
+        <w:t xml:space="preserve">Prosessi piti sisällään seuraavat vaiheet:</w:t>
       </w:r>
     </w:p>
     <w:p>
@@ -449,104 +906,13 @@
         </w:numPr>
       </w:pPr>
       <w:r>
-        <w:t xml:space="preserve">Raportti ja raportointi eivät esiinny monialaisten yliopistojen akateemisen kirjoittamisen ohjeistuksissa (ks. esim. Kielijelppi, Opiskelijoiden tekstilajeja) samalla tavalla kuin ammattikorkeakoulujen ohjeistuksissa, joissa sekä opinnäytetyön raportointi että harjoitustöistä kirjoitettavat raportit ovat keskeisiä tekstejä (ks. esim. Jyväskylän ammattikorkeakoulu). Yliopiston dokumentaatiossa tekstejä nimetäänkin matkakertomuksiksi, mutta ohjeistuksessa annetut tukikysymykset viittaavat sisällöltään raportin kirjoittamiseen (ks. tarkemmin analyysiluvut). Myös tekstille eksplisiittisesti määritellyt tavoitteet, tukea vaihtoa harkitsevien päätöksentekoa ja auttaa valmistautumisessa, painottavat odotuksia raporttimaisen tekstin suuntaan.</w:t>
-      </w:r>
-    </w:p>
-    <w:p>
-      <w:pPr>
-        <w:pStyle w:val="FirstParagraph"/>
-      </w:pPr>
-      <w:r>
-        <w:t xml:space="preserve">Käyttämämme menetelmä muistuttaa prosessina Vuorijärven analyysiprosessin vaiheita: sivut (116-117).</w:t>
-      </w:r>
-    </w:p>
-    <w:p>
-      <w:pPr>
-        <w:pStyle w:val="BodyText"/>
-      </w:pPr>
-      <w:r>
-        <w:t xml:space="preserve">Satunnaisesti valitun 30 tekstin otoksesta voi tehdä karkean luokittelun kolmeen erityyppiseen kokonaisrakenteeseen. Tyypittely on tehty kirjoittajan tekemän tekstikappalejaon perusteella.</w:t>
-      </w:r>
-    </w:p>
-    <w:p>
-      <w:pPr>
-        <w:pStyle w:val="BodyText"/>
-      </w:pPr>
-      <w:r>
-        <w:t xml:space="preserve">Tyyppi 1 Kirjoittaja aloittaa tekstin vastaamalla ohjeistuksen ensimmäisen kohdan kysymyksiin. Jos lopussa on evaluoiva jakso, se jää irralliseksi.</w:t>
-      </w:r>
-    </w:p>
-    <w:p>
-      <w:pPr>
-        <w:pStyle w:val="BodyText"/>
-      </w:pPr>
-      <w:r>
-        <w:t xml:space="preserve">Tyyppi 2 Kirjoittaja aloittaa johdannolla ja sen jälkeen siirtyy vastaamaan kysymyksiin. Tekstikappaleet ovat kuitenkin irrallisia toisistaan ja muistuttavat avoimen kyselylomakkeen vastauksia. Lopun arviointi jää hiukan pinnalliseksi.</w:t>
-      </w:r>
-    </w:p>
-    <w:p>
-      <w:pPr>
-        <w:pStyle w:val="BodyText"/>
-      </w:pPr>
-      <w:r>
-        <w:t xml:space="preserve">Tyyppi 3 Kirjoittaja aloittaa johdannolla, ja raportoiva ote säilyy teksti läpi niin, että myös arvioiva jakso lopussa yhdistyy tekstiin luontevasti.</w:t>
-      </w:r>
-    </w:p>
-    <w:p>
-      <w:pPr>
-        <w:pStyle w:val="Heading1"/>
-      </w:pPr>
-      <w:bookmarkStart w:id="23" w:name="tutkimusaineisto-ja--metodi"/>
-      <w:bookmarkEnd w:id="23"/>
-      <w:r>
-        <w:t xml:space="preserve">Tutkimusaineisto ja -metodi</w:t>
-      </w:r>
-    </w:p>
-    <w:p>
-      <w:pPr>
-        <w:pStyle w:val="FirstParagraph"/>
-      </w:pPr>
-      <w:r>
-        <w:t xml:space="preserve">Nyt käsillä olevan tutkimuksen aineisto koostuu siis yliopisto-opiskelijoiden</w:t>
-      </w:r>
-      <w:r>
-        <w:t xml:space="preserve"> </w:t>
-      </w:r>
-      <w:r>
-        <w:t xml:space="preserve">vaihtokokemuksestaan kirjoittamista teksteistä. Tarkka tehtävänanto tekstien laatimiseen</w:t>
-      </w:r>
-      <w:r>
-        <w:t xml:space="preserve"> </w:t>
-      </w:r>
-      <w:r>
-        <w:t xml:space="preserve">oli annettu erillisissä ohjeissa, joissa opiskelijoita pyydetään kirjoittamaan</w:t>
-      </w:r>
-      <w:r>
-        <w:t xml:space="preserve"> </w:t>
-      </w:r>
-      <w:r>
-        <w:t xml:space="preserve">“</w:t>
-      </w:r>
-      <w:r>
-        <w:t xml:space="preserve">matkakertomus, jossa kuvaillaan ja arvioidaan opiskelua ulkomaisessa</w:t>
-      </w:r>
-      <w:r>
-        <w:t xml:space="preserve"> </w:t>
-      </w:r>
-      <w:r>
-        <w:t xml:space="preserve">yliopistossa tai harjoittelua ulkomailla</w:t>
-      </w:r>
-      <w:r>
-        <w:t xml:space="preserve">”</w:t>
-      </w:r>
-      <w:r>
-        <w:t xml:space="preserve">. Ohjeet sisältävät kahdeksankohtaisen</w:t>
-      </w:r>
-      <w:r>
-        <w:t xml:space="preserve"> </w:t>
-      </w:r>
-      <w:r>
-        <w:t xml:space="preserve">listan mahdollisesti käsiteltävistä asioista (mm.</w:t>
+        <w:t xml:space="preserve">Määriteltiin, että analysoitavien kappaleiden topiikin asettavat</w:t>
+      </w:r>
+      <w:r>
+        <w:t xml:space="preserve"> </w:t>
+      </w:r>
+      <w:r>
+        <w:t xml:space="preserve">virkkeet luokitellaan sen perusteella, mikä sana toimii</w:t>
       </w:r>
       <w:r>
         <w:t xml:space="preserve"> </w:t>
@@ -555,10 +921,70 @@
         <w:rPr>
           <w:i/>
         </w:rPr>
-        <w:t xml:space="preserve">etukäteisjärjestelyt</w:t>
+        <w:t xml:space="preserve">topiikki-indikaattorina</w:t>
+      </w:r>
+      <w:r>
+        <w:t xml:space="preserve"> </w:t>
+      </w:r>
+      <w:r>
+        <w:t xml:space="preserve">eli ensimmäisenä leksikaalisena vihjeenä kappaleen topiikista.</w:t>
+      </w:r>
+      <w:r>
+        <w:t xml:space="preserve"> </w:t>
+      </w:r>
+      <w:r>
+        <w:t xml:space="preserve">Analysoitavien kappaleiden määrää rajattiin siten, että mukaan otettiin</w:t>
+      </w:r>
+      <w:r>
+        <w:t xml:space="preserve"> </w:t>
+      </w:r>
+      <w:r>
+        <w:t xml:space="preserve">ainoastaan sellaiset tapaukset, joissa topiikki-indikaattorina oli</w:t>
+      </w:r>
+      <w:r>
+        <w:t xml:space="preserve"> </w:t>
+      </w:r>
+      <w:r>
+        <w:t xml:space="preserve">joskin</w:t>
+      </w:r>
+      <w:r>
+        <w:t xml:space="preserve"> </w:t>
+      </w:r>
+      <w:r>
+        <w:rPr>
+          <w:i/>
+        </w:rPr>
+        <w:t xml:space="preserve">asua</w:t>
+      </w:r>
+      <w:r>
+        <w:t xml:space="preserve">-verbin johdos (kuten</w:t>
+      </w:r>
+      <w:r>
+        <w:t xml:space="preserve"> </w:t>
+      </w:r>
+      <w:r>
+        <w:rPr>
+          <w:i/>
+        </w:rPr>
+        <w:t xml:space="preserve">asunto</w:t>
       </w:r>
       <w:r>
         <w:t xml:space="preserve">,</w:t>
+      </w:r>
+      <w:r>
+        <w:t xml:space="preserve"> </w:t>
+      </w:r>
+      <w:r>
+        <w:rPr>
+          <w:i/>
+        </w:rPr>
+        <w:t xml:space="preserve">asuntoasia</w:t>
+      </w:r>
+      <w:r>
+        <w:t xml:space="preserve"> </w:t>
+      </w:r>
+      <w:r>
+        <w:t xml:space="preserve">tai</w:t>
       </w:r>
       <w:r>
         <w:t xml:space="preserve"> </w:t>
@@ -570,304 +996,13 @@
         <w:t xml:space="preserve">asuminen</w:t>
       </w:r>
       <w:r>
-        <w:t xml:space="preserve"> </w:t>
-      </w:r>
-      <w:r>
-        <w:t xml:space="preserve">ja</w:t>
-      </w:r>
-      <w:r>
-        <w:t xml:space="preserve"> </w:t>
-      </w:r>
-      <w:r>
-        <w:rPr>
-          <w:i/>
-        </w:rPr>
-        <w:t xml:space="preserve">merkityksellisyys</w:t>
-      </w:r>
-      <w:r>
-        <w:t xml:space="preserve">). Listaa kehotetaan tulkitsemaan toteamalla, että</w:t>
-      </w:r>
-      <w:r>
-        <w:t xml:space="preserve"> </w:t>
-      </w:r>
-      <w:r>
-        <w:t xml:space="preserve">“</w:t>
-      </w:r>
-      <w:r>
-        <w:t xml:space="preserve">seuraavat ohjeet eivät ole sitovia, mutta ne on hyvä lukea läpi ennen kirjoittamista</w:t>
-      </w:r>
-      <w:r>
-        <w:t xml:space="preserve">”</w:t>
-      </w:r>
-      <w:r>
-        <w:t xml:space="preserve">.</w:t>
-      </w:r>
-    </w:p>
-    <w:p>
-      <w:pPr>
-        <w:pStyle w:val="BodyText"/>
-      </w:pPr>
-      <w:r>
-        <w:t xml:space="preserve">Tässä käsiteltävä lopullinen tutkimusaineisto kattaa kaikkiaan 415</w:t>
-      </w:r>
-      <w:r>
-        <w:t xml:space="preserve"> </w:t>
-      </w:r>
-      <w:r>
-        <w:t xml:space="preserve">opiskelijoiden laatimaa tekstiä, jotka tutkimuksen ensimmäisessä vaiheessa annotoitiin</w:t>
-      </w:r>
-      <w:r>
-        <w:t xml:space="preserve"> </w:t>
-      </w:r>
-      <w:r>
-        <w:t xml:space="preserve">kappaleittain</w:t>
-      </w:r>
-      <w:r>
-        <w:rPr>
-          <w:rStyle w:val="FootnoteReference"/>
-        </w:rPr>
-        <w:footnoteReference w:id="24"/>
-      </w:r>
-      <w:r>
-        <w:t xml:space="preserve"> </w:t>
-      </w:r>
-      <w:r>
-        <w:t xml:space="preserve">siten, että jokaiselle kappaleelle merkittiin</w:t>
-      </w:r>
-      <w:r>
-        <w:t xml:space="preserve"> </w:t>
-      </w:r>
-      <w:r>
-        <w:t xml:space="preserve">topiikki. Yhteensä kaksikymmentä tekstiä käsittäneen kokeiluaineiston</w:t>
-      </w:r>
-      <w:r>
-        <w:t xml:space="preserve"> </w:t>
-      </w:r>
-      <w:r>
-        <w:t xml:space="preserve">perusteella päätettiin keskittyä</w:t>
-      </w:r>
-      <w:r>
-        <w:t xml:space="preserve"> </w:t>
-      </w:r>
-      <w:r>
-        <w:rPr>
-          <w:i/>
-        </w:rPr>
-        <w:t xml:space="preserve">asumisesta</w:t>
-      </w:r>
-      <w:r>
-        <w:t xml:space="preserve"> </w:t>
-      </w:r>
-      <w:r>
-        <w:t xml:space="preserve">kertoviin kappaleisiin siitä</w:t>
-      </w:r>
-      <w:r>
-        <w:t xml:space="preserve"> </w:t>
-      </w:r>
-      <w:r>
-        <w:t xml:space="preserve">syystä, että asumisesta kirjoitettiin lähes jokaisessa analysoidussa näytetekstissä</w:t>
-      </w:r>
-      <w:r>
-        <w:t xml:space="preserve"> </w:t>
-      </w:r>
-      <w:r>
-        <w:t xml:space="preserve">ja koska asuminen aiheena havaittiin tavallisesti melko selvärajaiseksi. Koska</w:t>
-      </w:r>
-      <w:r>
-        <w:t xml:space="preserve"> </w:t>
-      </w:r>
-      <w:r>
-        <w:t xml:space="preserve">tekstit analysoi kaksi eri henkilöä (artikkelin tekijät), näyteaineiston</w:t>
-      </w:r>
-      <w:r>
-        <w:t xml:space="preserve"> </w:t>
-      </w:r>
-      <w:r>
-        <w:t xml:space="preserve">avulla testattiin myös, kuinka samanlaisia tulkinnat kappaleiden aiheista</w:t>
-      </w:r>
-      <w:r>
-        <w:t xml:space="preserve"> </w:t>
-      </w:r>
-      <w:r>
-        <w:t xml:space="preserve">olivat. Asumiskappaleiden osalta arvioijien tulkinnat olivat samoja 45</w:t>
-      </w:r>
-      <w:r>
-        <w:t xml:space="preserve"> </w:t>
-      </w:r>
-      <w:r>
-        <w:t xml:space="preserve">tapauksessa 47:stä.</w:t>
-      </w:r>
-    </w:p>
-    <w:p>
-      <w:pPr>
-        <w:pStyle w:val="BodyText"/>
-      </w:pPr>
-      <w:r>
-        <w:t xml:space="preserve">Kokeiluaineiston jälkeen koko tutkimusaineisto käytiin läpi siten, että</w:t>
-      </w:r>
-      <w:r>
-        <w:t xml:space="preserve"> </w:t>
-      </w:r>
-      <w:r>
-        <w:t xml:space="preserve">teksteistä etsittiin vain kappaleita, joiden topiikki oli tulkittavissa asumiseksi.</w:t>
-      </w:r>
-      <w:r>
-        <w:t xml:space="preserve"> </w:t>
-      </w:r>
-      <w:r>
-        <w:t xml:space="preserve">Kun tämä kaikki tekstit kattava varsinainen annotointiprosessi saatiin</w:t>
-      </w:r>
-      <w:r>
-        <w:t xml:space="preserve"> </w:t>
-      </w:r>
-      <w:r>
-        <w:t xml:space="preserve">päätökseen, lopulliseksi aineistoksi muodostui 415</w:t>
-      </w:r>
-      <w:r>
-        <w:t xml:space="preserve"> </w:t>
-      </w:r>
-      <w:r>
-        <w:t xml:space="preserve">vähintään yhden asumisesta kertovan kappaleen sisältävää tekstiä. Tekstit ovat</w:t>
-      </w:r>
-      <w:r>
-        <w:t xml:space="preserve"> </w:t>
-      </w:r>
-      <w:r>
-        <w:t xml:space="preserve">keskimäärin 945 sanaa pitkiä ja sisältävät</w:t>
-      </w:r>
-      <w:r>
-        <w:t xml:space="preserve"> </w:t>
-      </w:r>
-      <w:r>
-        <w:t xml:space="preserve">kaiken kaikkiaan keskimäärin 13</w:t>
-      </w:r>
-      <w:r>
-        <w:t xml:space="preserve"> </w:t>
-      </w:r>
-      <w:r>
-        <w:t xml:space="preserve">kappaletta. Prosessin tuloksena saatu tutkimusaineisto on siis</w:t>
-      </w:r>
-      <w:r>
-        <w:t xml:space="preserve"> </w:t>
-      </w:r>
-      <w:r>
-        <w:t xml:space="preserve">kohtalaisen kokoinen, ja sitä voidaan mahdollisesti jatkossa käyttää erilaisten</w:t>
-      </w:r>
-      <w:r>
-        <w:t xml:space="preserve"> </w:t>
-      </w:r>
-      <w:r>
-        <w:t xml:space="preserve">kvantitatiivisten päätelmien pohjana. Nyt käsillä olevaa tutkimusta varten päädyttiin</w:t>
-      </w:r>
-      <w:r>
-        <w:t xml:space="preserve"> </w:t>
-      </w:r>
-      <w:r>
-        <w:t xml:space="preserve">kuitenkin hyödyntämään aineistoa ennen muuta kvalitatiivisesti. Tätä varten</w:t>
-      </w:r>
-      <w:r>
-        <w:t xml:space="preserve"> </w:t>
-      </w:r>
-      <w:r>
-        <w:t xml:space="preserve">aineistosta eroteltiin tarkempaa analyysia silmällä pitäen</w:t>
-      </w:r>
-      <w:r>
-        <w:t xml:space="preserve"> </w:t>
-      </w:r>
-      <w:r>
-        <w:t xml:space="preserve">käsiteltäväksi painotettu satunnaisotanta.</w:t>
-      </w:r>
-    </w:p>
-    <w:p>
-      <w:pPr>
-        <w:pStyle w:val="BodyText"/>
-      </w:pPr>
-      <w:r>
-        <w:t xml:space="preserve">Satunnaisotannan painottamisella pyrittiin varmistamaan, että analysoitava</w:t>
-      </w:r>
-      <w:r>
-        <w:t xml:space="preserve"> </w:t>
-      </w:r>
-      <w:r>
-        <w:t xml:space="preserve">otos edustaa mahdollisimman kattavasti koko tutkimusaineistoa</w:t>
-      </w:r>
-      <w:r>
-        <w:t xml:space="preserve"> </w:t>
-      </w:r>
-      <w:r>
-        <w:t xml:space="preserve">(satunnaisotantaan liittyvistä periaatteista ks. esim. Levshina 2015: 8)</w:t>
-      </w:r>
-      <w:r>
-        <w:t xml:space="preserve">.</w:t>
-      </w:r>
-      <w:r>
-        <w:t xml:space="preserve"> </w:t>
-      </w:r>
-      <w:r>
-        <w:t xml:space="preserve">Otoksen edustavuuden takaamiseksi kaikki 415 tekstiä kattava korpus</w:t>
-      </w:r>
-      <w:r>
-        <w:t xml:space="preserve"> </w:t>
-      </w:r>
-      <w:r>
-        <w:t xml:space="preserve">rajattiin ja annotoitiin ensin automaattisesti niin pitkälle kuin mahdollista.</w:t>
-      </w:r>
-      <w:r>
-        <w:t xml:space="preserve"> </w:t>
-      </w:r>
-      <w:r>
-        <w:t xml:space="preserve">Prosessi piti sisällään seuraavat vaiheet:</w:t>
-      </w:r>
-    </w:p>
-    <w:p>
-      <w:pPr>
-        <w:pStyle w:val="Compact"/>
-        <w:numPr>
-          <w:numId w:val="1002"/>
-          <w:ilvl w:val="0"/>
-        </w:numPr>
-      </w:pPr>
-      <w:r>
-        <w:t xml:space="preserve">Määriteltiin, että analysoitavien kappaleiden topiikin asettavat</w:t>
-      </w:r>
-      <w:r>
-        <w:t xml:space="preserve"> </w:t>
-      </w:r>
-      <w:r>
-        <w:t xml:space="preserve">virkkeet luokitellaan sen perusteella, mikä sana toimii</w:t>
-      </w:r>
-      <w:r>
-        <w:t xml:space="preserve"> </w:t>
-      </w:r>
-      <w:r>
-        <w:rPr>
-          <w:i/>
-        </w:rPr>
-        <w:t xml:space="preserve">topiikki-indikaattorina</w:t>
-      </w:r>
-      <w:r>
-        <w:t xml:space="preserve"> </w:t>
-      </w:r>
-      <w:r>
-        <w:t xml:space="preserve">eli ensimmäisenä leksikaalisena vihjeenä kappaleen topiikista.</w:t>
-      </w:r>
-      <w:r>
-        <w:t xml:space="preserve"> </w:t>
-      </w:r>
-      <w:r>
-        <w:t xml:space="preserve">Analysoitavien kappaleiden määrää rajattiin siten, että mukaan otettiin</w:t>
-      </w:r>
-      <w:r>
-        <w:t xml:space="preserve"> </w:t>
-      </w:r>
-      <w:r>
-        <w:t xml:space="preserve">ainoastaan sellaiset tapaukset, joissa topiikki-indikaattorina oli</w:t>
-      </w:r>
-      <w:r>
-        <w:t xml:space="preserve"> </w:t>
-      </w:r>
-      <w:r>
-        <w:t xml:space="preserve">joskin</w:t>
+        <w:t xml:space="preserve">)</w:t>
+      </w:r>
+      <w:r>
+        <w:t xml:space="preserve"> </w:t>
+      </w:r>
+      <w:r>
+        <w:t xml:space="preserve">tai</w:t>
       </w:r>
       <w:r>
         <w:t xml:space="preserve"> </w:t>
@@ -879,52 +1014,25 @@
         <w:t xml:space="preserve">asua</w:t>
       </w:r>
       <w:r>
-        <w:t xml:space="preserve">-verbin johdos (kuten</w:t>
-      </w:r>
-      <w:r>
-        <w:t xml:space="preserve"> </w:t>
-      </w:r>
-      <w:r>
-        <w:rPr>
-          <w:i/>
-        </w:rPr>
-        <w:t xml:space="preserve">asunto</w:t>
-      </w:r>
-      <w:r>
-        <w:t xml:space="preserve">,</w:t>
-      </w:r>
-      <w:r>
-        <w:t xml:space="preserve"> </w:t>
-      </w:r>
-      <w:r>
-        <w:rPr>
-          <w:i/>
-        </w:rPr>
-        <w:t xml:space="preserve">asuntoasia</w:t>
-      </w:r>
-      <w:r>
-        <w:t xml:space="preserve"> </w:t>
-      </w:r>
-      <w:r>
-        <w:t xml:space="preserve">tai</w:t>
-      </w:r>
-      <w:r>
-        <w:t xml:space="preserve"> </w:t>
-      </w:r>
-      <w:r>
-        <w:rPr>
-          <w:i/>
-        </w:rPr>
-        <w:t xml:space="preserve">asuminen</w:t>
-      </w:r>
-      <w:r>
-        <w:t xml:space="preserve">)</w:t>
-      </w:r>
-      <w:r>
-        <w:t xml:space="preserve"> </w:t>
-      </w:r>
-      <w:r>
-        <w:t xml:space="preserve">tai</w:t>
+        <w:t xml:space="preserve">-verbi itse.</w:t>
+      </w:r>
+    </w:p>
+    <w:p>
+      <w:pPr>
+        <w:pStyle w:val="Compact"/>
+        <w:numPr>
+          <w:numId w:val="1001"/>
+          <w:ilvl w:val="0"/>
+        </w:numPr>
+      </w:pPr>
+      <w:r>
+        <w:t xml:space="preserve">Huomio kohdistettiin vain niihin 338</w:t>
+      </w:r>
+      <w:r>
+        <w:t xml:space="preserve"> </w:t>
+      </w:r>
+      <w:r>
+        <w:t xml:space="preserve">tapaukseen, joissa</w:t>
       </w:r>
       <w:r>
         <w:t xml:space="preserve"> </w:t>
@@ -936,62 +1044,32 @@
         <w:t xml:space="preserve">asua</w:t>
       </w:r>
       <w:r>
-        <w:t xml:space="preserve">-verbi itse.</w:t>
+        <w:t xml:space="preserve">-johdos sijaitsee ensimmäisen asumisesta kertovan</w:t>
+      </w:r>
+      <w:r>
+        <w:t xml:space="preserve"> </w:t>
+      </w:r>
+      <w:r>
+        <w:t xml:space="preserve">kappaleen ensimmäisessä virkkeessä. Tällä varmistettiin se, että tarkastelun kohteeksi</w:t>
+      </w:r>
+      <w:r>
+        <w:t xml:space="preserve"> </w:t>
+      </w:r>
+      <w:r>
+        <w:t xml:space="preserve">tulee mahdollisimman paljon juuri niitä virkkeitä, joissa kirjoittaja</w:t>
+      </w:r>
+      <w:r>
+        <w:t xml:space="preserve"> </w:t>
+      </w:r>
+      <w:r>
+        <w:t xml:space="preserve">todella siirtyy vanhasta topiikista uuteen.</w:t>
       </w:r>
     </w:p>
     <w:p>
       <w:pPr>
         <w:pStyle w:val="Compact"/>
         <w:numPr>
-          <w:numId w:val="1002"/>
-          <w:ilvl w:val="0"/>
-        </w:numPr>
-      </w:pPr>
-      <w:r>
-        <w:t xml:space="preserve">Huomio kohdistettiin vain niihin 338</w:t>
-      </w:r>
-      <w:r>
-        <w:t xml:space="preserve"> </w:t>
-      </w:r>
-      <w:r>
-        <w:t xml:space="preserve">tapaukseen, joissa</w:t>
-      </w:r>
-      <w:r>
-        <w:t xml:space="preserve"> </w:t>
-      </w:r>
-      <w:r>
-        <w:rPr>
-          <w:i/>
-        </w:rPr>
-        <w:t xml:space="preserve">asua</w:t>
-      </w:r>
-      <w:r>
-        <w:t xml:space="preserve">-johdos sijaitsee ensimmäisen asumisesta kertovan</w:t>
-      </w:r>
-      <w:r>
-        <w:t xml:space="preserve"> </w:t>
-      </w:r>
-      <w:r>
-        <w:t xml:space="preserve">kappaleen ensimmäisessä virkkeessä. Tällä varmistettiin se, että tarkastelun kohteeksi</w:t>
-      </w:r>
-      <w:r>
-        <w:t xml:space="preserve"> </w:t>
-      </w:r>
-      <w:r>
-        <w:t xml:space="preserve">tulee mahdollisimman paljon juuri niitä virkkeitä, joissa kirjoittaja</w:t>
-      </w:r>
-      <w:r>
-        <w:t xml:space="preserve"> </w:t>
-      </w:r>
-      <w:r>
-        <w:t xml:space="preserve">todella siirtyy vanhasta topiikista uuteen.</w:t>
-      </w:r>
-    </w:p>
-    <w:p>
-      <w:pPr>
-        <w:pStyle w:val="Compact"/>
-        <w:numPr>
-          <w:numId w:val="1002"/>
+          <w:numId w:val="1001"/>
           <w:ilvl w:val="0"/>
         </w:numPr>
       </w:pPr>
@@ -1936,12 +2014,336 @@
       <w:pPr>
         <w:pStyle w:val="Compact"/>
         <w:numPr>
-          <w:numId w:val="1003"/>
+          <w:numId w:val="1002"/>
           <w:ilvl w:val="0"/>
         </w:numPr>
       </w:pPr>
       <w:r>
         <w:t xml:space="preserve">Asuntoni sain vuokrattua Apartiksen( paikallinen TOAS) kautta. (31 kpl)</w:t>
+      </w:r>
+    </w:p>
+    <w:p>
+      <w:pPr>
+        <w:pStyle w:val="Compact"/>
+        <w:numPr>
+          <w:numId w:val="1002"/>
+          <w:ilvl w:val="0"/>
+        </w:numPr>
+      </w:pPr>
+      <w:r>
+        <w:t xml:space="preserve">Lensin Wieniin sunnuntaina ja lento-kentältä suuntasin suoraan asunnolleni. (9 kpl)</w:t>
+      </w:r>
+    </w:p>
+    <w:p>
+      <w:pPr>
+        <w:pStyle w:val="Compact"/>
+        <w:numPr>
+          <w:numId w:val="1002"/>
+          <w:ilvl w:val="0"/>
+        </w:numPr>
+      </w:pPr>
+      <w:r>
+        <w:t xml:space="preserve">Vaihtoni aikana asuin Grandmontin asuntolassa. (21 kpl)</w:t>
+      </w:r>
+    </w:p>
+    <w:p>
+      <w:pPr>
+        <w:pStyle w:val="Compact"/>
+        <w:numPr>
+          <w:numId w:val="1002"/>
+          <w:ilvl w:val="0"/>
+        </w:numPr>
+      </w:pPr>
+      <w:r>
+        <w:t xml:space="preserve">Sitten pari sanaa asumisesta. (6 kpl)</w:t>
+      </w:r>
+    </w:p>
+    <w:p>
+      <w:pPr>
+        <w:pStyle w:val="Compact"/>
+        <w:numPr>
+          <w:numId w:val="1002"/>
+          <w:ilvl w:val="0"/>
+        </w:numPr>
+      </w:pPr>
+      <w:r>
+        <w:t xml:space="preserve">Asuntoloista valitsin Julius Raab Heimin vanhojen matkakertomusten perusteella. (14 kpl)</w:t>
+      </w:r>
+    </w:p>
+    <w:p>
+      <w:pPr>
+        <w:pStyle w:val="Compact"/>
+        <w:numPr>
+          <w:numId w:val="1002"/>
+          <w:ilvl w:val="0"/>
+        </w:numPr>
+      </w:pPr>
+      <w:r>
+        <w:t xml:space="preserve">Asuminen Tokiossa on aika kallista. (10 kpl)</w:t>
+      </w:r>
+    </w:p>
+    <w:p>
+      <w:pPr>
+        <w:pStyle w:val="Compact"/>
+        <w:numPr>
+          <w:numId w:val="1002"/>
+          <w:ilvl w:val="0"/>
+        </w:numPr>
+      </w:pPr>
+      <w:r>
+        <w:t xml:space="preserve">Olin löytänyt asunnon ensimmäiseksi kuukaudeksi Airbnb:n kautta ennen Italiaan saapumista. (21 kpl)</w:t>
+      </w:r>
+    </w:p>
+    <w:p>
+      <w:pPr>
+        <w:pStyle w:val="Compact"/>
+        <w:numPr>
+          <w:numId w:val="1002"/>
+          <w:ilvl w:val="0"/>
+        </w:numPr>
+      </w:pPr>
+      <w:r>
+        <w:t xml:space="preserve">Saapuessani Varsovaan minulla oli onneksi jo asunto tiedossa. (5 kpl)</w:t>
+      </w:r>
+    </w:p>
+    <w:p>
+      <w:pPr>
+        <w:pStyle w:val="Compact"/>
+        <w:numPr>
+          <w:numId w:val="1002"/>
+          <w:ilvl w:val="0"/>
+        </w:numPr>
+      </w:pPr>
+      <w:r>
+        <w:t xml:space="preserve">Asuminen, tai siis lähinnä asunnon hankkiminen, oli varmaankin vaihdon hankalin juttu. (16 kpl)</w:t>
+      </w:r>
+    </w:p>
+    <w:p>
+      <w:pPr>
+        <w:pStyle w:val="Compact"/>
+        <w:numPr>
+          <w:numId w:val="1002"/>
+          <w:ilvl w:val="0"/>
+        </w:numPr>
+      </w:pPr>
+      <w:r>
+        <w:t xml:space="preserve">Suurlähetystön henkilökunta tarjosi resurssiensa puitteissa apuaan mm. maahantuloon, käytännön järjestelyihin sekä asunnon löytämiseen liittyvissä asioissa. (9 kpl)</w:t>
+      </w:r>
+    </w:p>
+    <w:p>
+      <w:pPr>
+        <w:pStyle w:val="Compact"/>
+        <w:numPr>
+          <w:numId w:val="1002"/>
+          <w:ilvl w:val="0"/>
+        </w:numPr>
+      </w:pPr>
+      <w:r>
+        <w:t xml:space="preserve">Lähes kaikki Bratislavan kauppakorkeakoulun vaihto-opiskelijat asuivat Ekonom-nimisessä dormitoryssa. (4 kpl)</w:t>
+      </w:r>
+    </w:p>
+    <w:p>
+      <w:pPr>
+        <w:pStyle w:val="Compact"/>
+        <w:numPr>
+          <w:numId w:val="1002"/>
+          <w:ilvl w:val="0"/>
+        </w:numPr>
+      </w:pPr>
+      <w:r>
+        <w:t xml:space="preserve">Itse hankin asunnon jo etukäteen, ja paikallinen kaverini kävi sitä katsomassa ja hakemassa avaimen jo etukäteen. (10 kpl)</w:t>
+      </w:r>
+    </w:p>
+    <w:p>
+      <w:pPr>
+        <w:pStyle w:val="Compact"/>
+        <w:numPr>
+          <w:numId w:val="1002"/>
+          <w:ilvl w:val="0"/>
+        </w:numPr>
+      </w:pPr>
+      <w:r>
+        <w:t xml:space="preserve">Asuminen tapahtuu pienessä huoneessa yhdessä kämppiksen tai kahden kanssa. (12 kpl)</w:t>
+      </w:r>
+    </w:p>
+    <w:p>
+      <w:pPr>
+        <w:pStyle w:val="FirstParagraph"/>
+      </w:pPr>
+      <w:r>
+        <w:t xml:space="preserve">Esimerkissä 6 indikaattorina on koko lauseen ensimmäisena sijaitseva</w:t>
+      </w:r>
+      <w:r>
+        <w:t xml:space="preserve"> </w:t>
+      </w:r>
+      <w:r>
+        <w:rPr>
+          <w:i/>
+        </w:rPr>
+        <w:t xml:space="preserve">asuminen</w:t>
+      </w:r>
+      <w:r>
+        <w:t xml:space="preserve">-sana. Tämän ryhmän teksteille tyypillisesti esimerkki</w:t>
+      </w:r>
+      <w:r>
+        <w:t xml:space="preserve"> </w:t>
+      </w:r>
+      <w:r>
+        <w:t xml:space="preserve">esittää yleisen tason huomioita asumisesta (tai paikasta) – esimerkiksi</w:t>
+      </w:r>
+      <w:r>
+        <w:t xml:space="preserve"> </w:t>
+      </w:r>
+      <w:r>
+        <w:t xml:space="preserve">hinnoista, asumisen hankkimisen helppoudesta tai vaikeudesta</w:t>
+      </w:r>
+      <w:r>
+        <w:t xml:space="preserve"> </w:t>
+      </w:r>
+      <w:r>
+        <w:rPr>
+          <w:i/>
+        </w:rPr>
+        <w:t xml:space="preserve">yleensä</w:t>
+      </w:r>
+      <w:r>
+        <w:t xml:space="preserve">.</w:t>
+      </w:r>
+      <w:r>
+        <w:t xml:space="preserve"> </w:t>
+      </w:r>
+      <w:r>
+        <w:t xml:space="preserve">Rakenteellisesti tarkasteltuna…. y.3.p</w:t>
+      </w:r>
+      <w:r>
+        <w:t xml:space="preserve"> </w:t>
+      </w:r>
+      <w:r>
+        <w:t xml:space="preserve">Tämän kyseisen esimerkin ympäristö</w:t>
+      </w:r>
+    </w:p>
+    <w:p>
+      <w:pPr>
+        <w:pStyle w:val="BodyText"/>
+      </w:pPr>
+      <w:r>
+        <w:t xml:space="preserve">Esimerkissä 1 indikaattorina on</w:t>
+      </w:r>
+      <w:r>
+        <w:t xml:space="preserve"> </w:t>
+      </w:r>
+      <w:r>
+        <w:rPr>
+          <w:i/>
+        </w:rPr>
+        <w:t xml:space="preserve">asuntoni</w:t>
+      </w:r>
+      <w:r>
+        <w:t xml:space="preserve">-sana. Tämän ryhmän tekstit muodostavat aineiston määrällisesti laajimman ryhmän ja leimallista indikaattorin sisältäville lauseille on, että indikaattori on useimmiten lauseen objekti ja hyvin usein myös lauseen ensimmäinen sana. Tämän ryhmän teksteissä indikaattori edustaa yleensä kontekstissaan ns. uutta tietoa, eli asumiseen, asuntoon, asuntolaan tms. ei ole viitattu edeltävässä tekstissä. Tätä esimerkkiä edeltävässä tekstissä kirjoittaja on käsitellyt ensin valimistelujaan kotoa käsin, sitten kielikurssia melko seikkaperäisesti, vaihto-opiskelijoille järjestettyä vapaa-ajan ohjelmaa ja lopuksi vielä reflektoi omaa osaamistaan valitsemallaa kielikurssilla. Pitää vielä lisätä, minkä verran tässä ryhmässä on väliotsikoita. Hiukan kesken siis on.</w:t>
+      </w:r>
+    </w:p>
+    <w:p>
+      <w:pPr>
+        <w:pStyle w:val="BodyText"/>
+      </w:pPr>
+      <w:r>
+        <w:t xml:space="preserve">Esimerkissä 2 indikaattorina on</w:t>
+      </w:r>
+      <w:r>
+        <w:t xml:space="preserve"> </w:t>
+      </w:r>
+      <w:r>
+        <w:rPr>
+          <w:i/>
+        </w:rPr>
+        <w:t xml:space="preserve">asuntolaan</w:t>
+      </w:r>
+      <w:r>
+        <w:t xml:space="preserve">-sana. Tämän ryhmän teksteissä asuminen raportoidaan kertovan tekstityypin avulla, joka käy tästä esimerkistä esiin erityisen selvästi, koska kirjoittaja on käyttänyt ajan ilmausta. Aikamuoto näissä tapauksissa on tyypillisesti imperfekti. Kesken tämäkin.</w:t>
+      </w:r>
+    </w:p>
+    <w:p>
+      <w:pPr>
+        <w:pStyle w:val="BodyText"/>
+      </w:pPr>
+      <w:r>
+        <w:t xml:space="preserve">Esimerkissä 5 indikaattorina on</w:t>
+      </w:r>
+      <w:r>
+        <w:t xml:space="preserve"> </w:t>
+      </w:r>
+      <w:r>
+        <w:rPr>
+          <w:i/>
+        </w:rPr>
+        <w:t xml:space="preserve">asuntoloista</w:t>
+      </w:r>
+      <w:r>
+        <w:t xml:space="preserve">-sana. Ilman kontekstia tarkasteluna tapaus vaikuttaa samalta kuin listamainen esimerkki, mutta laajemman analyysin tuloksena selvisi, että kirjoittaja on jo aiempana, kirjoittaessaan etukäteisjärjestelyistä ja kohdemaahan saapumisesta, rakentanut kuvaa paikallisista asuntolavaihtoehdoista ja asuntolassa elämisestä. Tämän ryhmän tekstit sijoittuvatkin toissijaisesti myös johonkin toiseen alaryhmään, mutta ovat erottuneet omasta alaryhmästään kontekstin tarkastelun vaiheessa. Eli kirjoittaja on edeltävässä tekstissään kirjoittanut sisään asumisen tavalla tai toisella ja jollakin lailla monimutkaisemmin kuin vain maininnut sen. Kesken tämänkin, siirsin jo kokeeksi kumminkin.</w:t>
+      </w:r>
+    </w:p>
+    <w:p>
+      <w:pPr>
+        <w:pStyle w:val="BodyText"/>
+      </w:pPr>
+      <w:r>
+        <w:t xml:space="preserve">Esimerkissä 7 edellisessä kappaleessa jotain, muttei linkkiä</w:t>
+      </w:r>
+    </w:p>
+    <w:p>
+      <w:pPr>
+        <w:pStyle w:val="BodyText"/>
+      </w:pPr>
+      <w:r>
+        <w:t xml:space="preserve">Esimerkissä 3 väliotsikko jotain</w:t>
+      </w:r>
+    </w:p>
+    <w:p>
+      <w:pPr>
+        <w:pStyle w:val="BodyText"/>
+      </w:pPr>
+      <w:r>
+        <w:t xml:space="preserve">Esimerkissä 8 väliotsikko</w:t>
+      </w:r>
+    </w:p>
+    <w:p>
+      <w:pPr>
+        <w:pStyle w:val="BodyText"/>
+      </w:pPr>
+      <w:r>
+        <w:t xml:space="preserve">Vertaa esimerkkiä 9 esimerkkiin 6</w:t>
+      </w:r>
+    </w:p>
+    <w:p>
+      <w:pPr>
+        <w:pStyle w:val="BodyText"/>
+      </w:pPr>
+      <w:r>
+        <w:t xml:space="preserve">Jäljempänä tarkasteltavien x-tapausten jälkeen suurimmat ryhmät</w:t>
+      </w:r>
+      <w:r>
+        <w:t xml:space="preserve"> </w:t>
+      </w:r>
+      <w:r>
+        <w:t xml:space="preserve">olivat</w:t>
+      </w:r>
+    </w:p>
+    <w:p>
+      <w:pPr>
+        <w:pStyle w:val="Heading1"/>
+      </w:pPr>
+      <w:bookmarkStart w:id="27" w:name="zoomaus"/>
+      <w:bookmarkEnd w:id="27"/>
+      <w:r>
+        <w:t xml:space="preserve">Zoomaus</w:t>
+      </w:r>
+    </w:p>
+    <w:p>
+      <w:pPr>
+        <w:pStyle w:val="FirstParagraph"/>
+      </w:pPr>
+      <w:r>
+        <w:t xml:space="preserve">Tämän analyysin tarkoituksena oli ottaa muutama tyypillinen eri asteisesti listamainen tapaus ja sen jälkeen asettaa se rinnakkain samaa ilmiötä toteuttavien muunlaisten ratkaisutapojen kanssa. Tässä on nyt kuitenkin yleistä tekstien rakenteen hahmottelua, ehkei mahdu/haluta lopulliseen, mutta ajatusten järjestelemiseksi ainakin tässä vaiheessa.</w:t>
       </w:r>
     </w:p>
     <w:p>
@@ -1953,139 +2355,7 @@
         </w:numPr>
       </w:pPr>
       <w:r>
-        <w:t xml:space="preserve">Lensin Wieniin sunnuntaina ja lento-kentältä suuntasin suoraan asunnolleni. (9 kpl)</w:t>
-      </w:r>
-    </w:p>
-    <w:p>
-      <w:pPr>
-        <w:pStyle w:val="Compact"/>
-        <w:numPr>
-          <w:numId w:val="1003"/>
-          <w:ilvl w:val="0"/>
-        </w:numPr>
-      </w:pPr>
-      <w:r>
-        <w:t xml:space="preserve">Vaihtoni aikana asuin Grandmontin asuntolassa. (21 kpl)</w:t>
-      </w:r>
-    </w:p>
-    <w:p>
-      <w:pPr>
-        <w:pStyle w:val="Compact"/>
-        <w:numPr>
-          <w:numId w:val="1003"/>
-          <w:ilvl w:val="0"/>
-        </w:numPr>
-      </w:pPr>
-      <w:r>
-        <w:t xml:space="preserve">Sitten pari sanaa asumisesta. (6 kpl)</w:t>
-      </w:r>
-    </w:p>
-    <w:p>
-      <w:pPr>
-        <w:pStyle w:val="Compact"/>
-        <w:numPr>
-          <w:numId w:val="1003"/>
-          <w:ilvl w:val="0"/>
-        </w:numPr>
-      </w:pPr>
-      <w:r>
-        <w:t xml:space="preserve">Asuntoloista valitsin Julius Raab Heimin vanhojen matkakertomusten perusteella. (14 kpl)</w:t>
-      </w:r>
-    </w:p>
-    <w:p>
-      <w:pPr>
-        <w:pStyle w:val="Compact"/>
-        <w:numPr>
-          <w:numId w:val="1003"/>
-          <w:ilvl w:val="0"/>
-        </w:numPr>
-      </w:pPr>
-      <w:r>
-        <w:t xml:space="preserve">Asuminen Tokiossa on aika kallista. (10 kpl)</w:t>
-      </w:r>
-    </w:p>
-    <w:p>
-      <w:pPr>
-        <w:pStyle w:val="Compact"/>
-        <w:numPr>
-          <w:numId w:val="1003"/>
-          <w:ilvl w:val="0"/>
-        </w:numPr>
-      </w:pPr>
-      <w:r>
-        <w:t xml:space="preserve">Olin löytänyt asunnon ensimmäiseksi kuukaudeksi Airbnb:n kautta ennen Italiaan saapumista. (21 kpl)</w:t>
-      </w:r>
-    </w:p>
-    <w:p>
-      <w:pPr>
-        <w:pStyle w:val="Compact"/>
-        <w:numPr>
-          <w:numId w:val="1003"/>
-          <w:ilvl w:val="0"/>
-        </w:numPr>
-      </w:pPr>
-      <w:r>
-        <w:t xml:space="preserve">Saapuessani Varsovaan minulla oli onneksi jo asunto tiedossa. (5 kpl)</w:t>
-      </w:r>
-    </w:p>
-    <w:p>
-      <w:pPr>
-        <w:pStyle w:val="Compact"/>
-        <w:numPr>
-          <w:numId w:val="1003"/>
-          <w:ilvl w:val="0"/>
-        </w:numPr>
-      </w:pPr>
-      <w:r>
-        <w:t xml:space="preserve">Asuminen, tai siis lähinnä asunnon hankkiminen, oli varmaankin vaihdon hankalin juttu. (16 kpl)</w:t>
-      </w:r>
-    </w:p>
-    <w:p>
-      <w:pPr>
-        <w:pStyle w:val="Compact"/>
-        <w:numPr>
-          <w:numId w:val="1003"/>
-          <w:ilvl w:val="0"/>
-        </w:numPr>
-      </w:pPr>
-      <w:r>
-        <w:t xml:space="preserve">Suurlähetystön henkilökunta tarjosi resurssiensa puitteissa apuaan mm. maahantuloon, käytännön järjestelyihin sekä asunnon löytämiseen liittyvissä asioissa. (9 kpl)</w:t>
-      </w:r>
-    </w:p>
-    <w:p>
-      <w:pPr>
-        <w:pStyle w:val="Compact"/>
-        <w:numPr>
-          <w:numId w:val="1003"/>
-          <w:ilvl w:val="0"/>
-        </w:numPr>
-      </w:pPr>
-      <w:r>
-        <w:t xml:space="preserve">Lähes kaikki Bratislavan kauppakorkeakoulun vaihto-opiskelijat asuivat Ekonom-nimisessä dormitoryssa. (4 kpl)</w:t>
-      </w:r>
-    </w:p>
-    <w:p>
-      <w:pPr>
-        <w:pStyle w:val="Compact"/>
-        <w:numPr>
-          <w:numId w:val="1003"/>
-          <w:ilvl w:val="0"/>
-        </w:numPr>
-      </w:pPr>
-      <w:r>
-        <w:t xml:space="preserve">Itse hankin asunnon jo etukäteen, ja paikallinen kaverini kävi sitä katsomassa ja hakemassa avaimen jo etukäteen. (10 kpl)</w:t>
-      </w:r>
-    </w:p>
-    <w:p>
-      <w:pPr>
-        <w:pStyle w:val="Compact"/>
-        <w:numPr>
-          <w:numId w:val="1003"/>
-          <w:ilvl w:val="0"/>
-        </w:numPr>
-      </w:pPr>
-      <w:r>
-        <w:t xml:space="preserve">Asuminen tapahtuu pienessä huoneessa yhdessä kämppiksen tai kahden kanssa. (12 kpl)</w:t>
+        <w:t xml:space="preserve">tapaus: puhdas listatyyppinen (id732)</w:t>
       </w:r>
     </w:p>
     <w:p>
@@ -2093,192 +2363,210 @@
         <w:pStyle w:val="FirstParagraph"/>
       </w:pPr>
       <w:r>
-        <w:t xml:space="preserve">Esimerkissä 6 indikaattorina on koko lauseen ensimmäisena sijaitseva</w:t>
-      </w:r>
-      <w:r>
-        <w:t xml:space="preserve"> </w:t>
-      </w:r>
-      <w:r>
-        <w:rPr>
-          <w:i/>
-        </w:rPr>
-        <w:t xml:space="preserve">asuminen</w:t>
-      </w:r>
-      <w:r>
-        <w:t xml:space="preserve">-sana. Tämän ryhmän teksteille tyypillisesti esimerkki</w:t>
-      </w:r>
-      <w:r>
-        <w:t xml:space="preserve"> </w:t>
-      </w:r>
-      <w:r>
-        <w:t xml:space="preserve">esittää yleisen tason huomioita asumisesta (tai paikasta) – esimerkiksi</w:t>
-      </w:r>
-      <w:r>
-        <w:t xml:space="preserve"> </w:t>
-      </w:r>
-      <w:r>
-        <w:t xml:space="preserve">hinnoista, asumisen hankkimisen helppoudesta tai vaikeudesta</w:t>
-      </w:r>
-      <w:r>
-        <w:t xml:space="preserve"> </w:t>
-      </w:r>
-      <w:r>
-        <w:rPr>
-          <w:i/>
-        </w:rPr>
-        <w:t xml:space="preserve">yleensä</w:t>
-      </w:r>
-      <w:r>
-        <w:t xml:space="preserve">.</w:t>
-      </w:r>
-      <w:r>
-        <w:t xml:space="preserve"> </w:t>
-      </w:r>
-      <w:r>
-        <w:t xml:space="preserve">Rakenteellisesti tarkasteltuna…. y.3.p</w:t>
-      </w:r>
-      <w:r>
-        <w:t xml:space="preserve"> </w:t>
-      </w:r>
-      <w:r>
-        <w:t xml:space="preserve">Tämän kyseisen esimerkin ympäristö</w:t>
-      </w:r>
-    </w:p>
-    <w:p>
-      <w:pPr>
-        <w:pStyle w:val="BodyText"/>
-      </w:pPr>
-      <w:r>
-        <w:t xml:space="preserve">Esimerkissä 1 indikaattorina on</w:t>
-      </w:r>
-      <w:r>
-        <w:t xml:space="preserve"> </w:t>
-      </w:r>
-      <w:r>
-        <w:rPr>
-          <w:i/>
-        </w:rPr>
-        <w:t xml:space="preserve">asuntoni</w:t>
-      </w:r>
-      <w:r>
-        <w:t xml:space="preserve">-sana. Tämän ryhmän tekstit muodostavat aineiston määrällisesti laajimman ryhmän ja leimallista indikaattorin sisältäville lauseille on, että indikaattori on useimmiten lauseen objekti ja hyvin usein myös lauseen ensimmäinen sana. Tämän ryhmän teksteissä indikaattori edustaa yleensä kontekstissaan ns. uutta tietoa, eli asumiseen, asuntoon, asuntolaan tms. ei ole viitattu edeltävässä tekstissä. Tätä esimerkkiä edeltävässä tekstissä kirjoittaja on käsitellyt ensin valimistelujaan kotoa käsin, sitten kielikurssia melko seikkaperäisesti, vaihto-opiskelijoille järjestettyä vapaa-ajan ohjelmaa ja lopuksi vielä reflektoi omaa osaamistaan valitsemallaa kielikurssilla. Pitää vielä lisätä, minkä verran tässä ryhmässä on väliotsikoita. Hiukan kesken siis on.</w:t>
-      </w:r>
-    </w:p>
-    <w:p>
-      <w:pPr>
-        <w:pStyle w:val="BodyText"/>
-      </w:pPr>
-      <w:r>
-        <w:t xml:space="preserve">Esimerkissä</w:t>
-      </w:r>
-      <w:r>
-        <w:t xml:space="preserve"> </w:t>
-      </w:r>
-      <w:r>
-        <w:t xml:space="preserve">(</w:t>
-      </w:r>
-      <w:r>
-        <w:rPr>
-          <w:b/>
-        </w:rPr>
-        <w:t xml:space="preserve">???</w:t>
-      </w:r>
-      <w:r>
-        <w:t xml:space="preserve">)</w:t>
-      </w:r>
-      <w:r>
-        <w:t xml:space="preserve"> </w:t>
-      </w:r>
-      <w:r>
-        <w:t xml:space="preserve">indikaattorina on</w:t>
-      </w:r>
-      <w:r>
-        <w:t xml:space="preserve"> </w:t>
-      </w:r>
-      <w:r>
-        <w:rPr>
-          <w:i/>
-        </w:rPr>
-        <w:t xml:space="preserve">asuntolaan</w:t>
-      </w:r>
-      <w:r>
-        <w:t xml:space="preserve">-sana. Tämän ryhmän teksteissä asuminen raportoidaan kertovan tekstityypin avulla, joka käy tästä esimerkistä esiin erityisen selvästi, koska kirjoittaja on käyttänyt ajan ilmausta. Aikamuoto näissä tapauksissa on tyypillisesti imperfekti. Kesken tämäkin.</w:t>
-      </w:r>
-    </w:p>
-    <w:p>
-      <w:pPr>
-        <w:pStyle w:val="BodyText"/>
-      </w:pPr>
-      <w:r>
-        <w:t xml:space="preserve">Esimerkissä 5 indikaattorina on</w:t>
-      </w:r>
-      <w:r>
-        <w:t xml:space="preserve"> </w:t>
-      </w:r>
-      <w:r>
-        <w:rPr>
-          <w:i/>
-        </w:rPr>
-        <w:t xml:space="preserve">asuntoloista</w:t>
-      </w:r>
-      <w:r>
-        <w:t xml:space="preserve">-sana. Ilman kontekstia tarkasteluna tapaus vaikuttaa samalta kuin listamainen esimerkki, mutta laajemman analyysin tuloksena selvisi, että kirjoittaja on jo aiempana, kirjoittaessaan etukäteisjärjestelyistä ja kohdemaahan saapumisesta, rakentanut kuvaa paikallisista asuntolavaihtoehdoista ja asuntolassa elämisestä. Tämän ryhmän tekstit sijoittuvatkin toissijaisesti myös johonkin toiseen alaryhmään, mutta ovat erottuneet omasta alaryhmästään kontekstin tarkastelun vaiheessa. Eli kirjoittaja on edeltävässä tekstissään kirjoittanut sisään asumisen tavalla tai toisella ja jollakin lailla monimutkaisemmin kuin vain maininnut sen. Kesken tämänkin, siirsin jo kokeeksi kumminkin.</w:t>
-      </w:r>
-    </w:p>
-    <w:p>
-      <w:pPr>
-        <w:pStyle w:val="BodyText"/>
-      </w:pPr>
-      <w:r>
-        <w:t xml:space="preserve">Esimerkissä 7 edellisessä kappaleessa jotain, muttei linkkiä</w:t>
-      </w:r>
-    </w:p>
-    <w:p>
-      <w:pPr>
-        <w:pStyle w:val="BodyText"/>
-      </w:pPr>
-      <w:r>
-        <w:t xml:space="preserve">Esimerkissä 3 väliotsikko jotain</w:t>
-      </w:r>
-    </w:p>
-    <w:p>
-      <w:pPr>
-        <w:pStyle w:val="BodyText"/>
-      </w:pPr>
-      <w:r>
-        <w:t xml:space="preserve">Esimerkissä 8 väliotsikko</w:t>
-      </w:r>
-    </w:p>
-    <w:p>
-      <w:pPr>
-        <w:pStyle w:val="BodyText"/>
-      </w:pPr>
-      <w:r>
-        <w:t xml:space="preserve">Vertaa esimerkkiä 9 esimerkkiin 6</w:t>
-      </w:r>
-    </w:p>
-    <w:p>
-      <w:pPr>
-        <w:pStyle w:val="BodyText"/>
-      </w:pPr>
-      <w:r>
-        <w:t xml:space="preserve">Jäljempänä tarkasteltavien x-tapausten jälkeen suurimmat ryhmät</w:t>
-      </w:r>
-      <w:r>
-        <w:t xml:space="preserve"> </w:t>
-      </w:r>
-      <w:r>
-        <w:t xml:space="preserve">olivat</w:t>
+        <w:t xml:space="preserve">Ennen tätä kappaletta kirjoittaja on käsitellyt valmistelujaan kotoa käsin, sitten kielikurssia melko seikkaperäisesti, vaihto-opiskelijoille järjestettyä vapaa-ajan ohjelmaa ja lopuksi vielä reflektoi omaa osaamistaan valitsemallaan kielikurssilla. Näiden alatopiikkien (?) jälkeen kirjoittaja alkaa uuden tekstikappaleen seuraavasti:</w:t>
+      </w:r>
+    </w:p>
+    <w:p>
+      <w:pPr>
+        <w:pStyle w:val="BodyText"/>
+      </w:pPr>
+      <w:r>
+        <w:t xml:space="preserve">Esimerkki x.x</w:t>
+      </w:r>
+    </w:p>
+    <w:p>
+      <w:pPr>
+        <w:pStyle w:val="BodyText"/>
+      </w:pPr>
+      <w:r>
+        <w:t xml:space="preserve">Asuntoni sain vuokrattua Apartiksen (paikallinen TOAS) kautta. Vaihtareille on varattu kaksi erillistä taloa, toinen (Beauregard) sijaitsee aivan kaupungin keskustassa juna-aseman ja yliopiston päärakennuksen vieressä ja toinen (Bellevue) puolestaan noin 20 minuutin kävelymatkan päässä keskustasta. Asuntohakemus toimitettiin myös kaikkien muiden hakemuspapereiden yhteydessä eli hakuprosessi oli siis senkin osalta tehty todella helpoksi. –</w:t>
+      </w:r>
+    </w:p>
+    <w:p>
+      <w:pPr>
+        <w:pStyle w:val="BodyText"/>
+      </w:pPr>
+      <w:r>
+        <w:t xml:space="preserve">Shoren (2008, 42) sanoin tätä tapausta voisi kuvailla niin, että tekstin teemankulun hahmottaminen perustuu tietoihin, jotka</w:t>
+      </w:r>
+      <w:r>
+        <w:t xml:space="preserve"> </w:t>
+      </w:r>
+      <w:r>
+        <w:t xml:space="preserve">“</w:t>
+      </w:r>
+      <w:r>
+        <w:t xml:space="preserve">eivät ole tekstissä ilmipantuja vaan lähinnä kielenulkoista tietoa (viite). Teema on siis tekstin etenemisen kannalta (enemmäin tai vähemmän uusi): se ei perustu selkeisiin merkityssuhteisiin vaan kehyksiin, skeemoihin. yms. pääteltävä teema siis.</w:t>
+      </w:r>
+      <w:r>
+        <w:t xml:space="preserve">”</w:t>
+      </w:r>
+      <w:r>
+        <w:t xml:space="preserve"> </w:t>
+      </w:r>
+      <w:r>
+        <w:t xml:space="preserve">Tällä kirjoittajalla tuntuu olevan sama strategia koko ajan, koska jatkaa topiikeilla</w:t>
+      </w:r>
+      <w:r>
+        <w:t xml:space="preserve"> </w:t>
+      </w:r>
+      <w:r>
+        <w:t xml:space="preserve">‘</w:t>
+      </w:r>
+      <w:r>
+        <w:t xml:space="preserve">vaihtarit</w:t>
+      </w:r>
+      <w:r>
+        <w:t xml:space="preserve">’</w:t>
+      </w:r>
+      <w:r>
+        <w:t xml:space="preserve"> </w:t>
+      </w:r>
+      <w:r>
+        <w:t xml:space="preserve">ja</w:t>
+      </w:r>
+      <w:r>
+        <w:t xml:space="preserve"> </w:t>
+      </w:r>
+      <w:r>
+        <w:t xml:space="preserve">‘</w:t>
+      </w:r>
+      <w:r>
+        <w:t xml:space="preserve">asuntohakemus</w:t>
+      </w:r>
+      <w:r>
+        <w:t xml:space="preserve">’</w:t>
+      </w:r>
+      <w:r>
+        <w:t xml:space="preserve">. Lukijan kannalta tekstin koherennssi perustuu siis siihen, että opiskelijavaihdon kehys on lähtökohtaisesti tuttu tai lukija on lukenut joko raportin ohjeistuksen tai tutustunut muihin samalla alustalla julkaistuihin teksteihin.</w:t>
+      </w:r>
+    </w:p>
+    <w:p>
+      <w:pPr>
+        <w:pStyle w:val="BodyText"/>
+      </w:pPr>
+      <w:r>
+        <w:t xml:space="preserve">Tekstin kokonaisrakenne tällä, kuten usealla muullakin aineiston kirjoittajalla, on Vuorijärven termiä käyttäen topiikkipohjainen. Raportissa käsitellään sisältö topiikki kerrallaan, eivätkä nämä sekvenssit ole hierarkkisessa suhteessa keskenään. (ks. myös Komppa). JA TULISIKO TÄHÄN LINKKI YLEISKUVAN TULOKSIIN, ELI ETTÄ USEIN LAUSEENALKUINEN OBJEKTI ON SE SYNTAKTINEN RAKENNE, JOTA HYÖDYNNETÄÄN?</w:t>
+      </w:r>
+    </w:p>
+    <w:p>
+      <w:pPr>
+        <w:pStyle w:val="BodyText"/>
+      </w:pPr>
+      <w:r>
+        <w:t xml:space="preserve">Jos tekisimme näin, niin sitten tästä voisi jatkua suoraan jonkinlainen kuvio ja esimerkit, millaisia muita funktioita samalla rakenteella tehtään. (Tämä olisi ehkä jopa mielekäs kohta sille.)</w:t>
+      </w:r>
+    </w:p>
+    <w:p>
+      <w:pPr>
+        <w:pStyle w:val="BodyText"/>
+      </w:pPr>
+      <w:r>
+        <w:t xml:space="preserve">Hiearkkisen rakenteen sijaan aineistosta löytyy kuitenkin kirjoittajia, jotka rakentavat tekstinsä temporaalisten sekvenssien avulla. Tämän strategian käyttö luo raportiin narratiivin.</w:t>
+      </w:r>
+    </w:p>
+    <w:p>
+      <w:pPr>
+        <w:pStyle w:val="BodyText"/>
+      </w:pPr>
+      <w:r>
+        <w:t xml:space="preserve">Esimerkki x.x. (id 399, linkitetty &amp; narratiivinen)</w:t>
+      </w:r>
+    </w:p>
+    <w:p>
+      <w:pPr>
+        <w:pStyle w:val="BodyText"/>
+      </w:pPr>
+      <w:r>
+        <w:t xml:space="preserve">“</w:t>
+      </w:r>
+      <w:r>
+        <w:t xml:space="preserve">Hong Kongiin saavuttuani kaikki sujui täysin mutkattomasti ja haluan antaa CUHK:lle täyden kympin vaihtaritoiminnan hyvästä hoitamisesta. Saapuessani yliopistolle kaikki vaihtarit majoitettiin ensimmäisen viikon ajaksi samaan collegeen, jotta meidän olisi mahdollisimman helppo tutustua toisiimme ja jotta vaihtarien tapahtumien koordinointi olisi mahdollisimman helppoa. Ensimmäinen viikko oli niin kutsuttu Orientation week, joka oli täynnä kevyitä luentoja koskien mm. yliopiston tai asuntolan</w:t>
+      </w:r>
+      <w:r>
+        <w:t xml:space="preserve">”</w:t>
+      </w:r>
+      <w:r>
+        <w:t xml:space="preserve">pelisääntöjä” tai kuinka selvitä hengissä Hong Kongissa. Lisäksi kv-toimisto oli järjestänyt meille joinain iltoina ohjelmaa, kuten esimerkiksi Tervetuliaisillallisen. Ensimmäinen viikko on siis täydellinen tilaisuus tutustua uusiin vaihtareihin ja päästä nauttimaan vaihtokokemuksesta jo heti ensimmäisestä päivästä lähtien.</w:t>
+      </w:r>
+    </w:p>
+    <w:p>
+      <w:pPr>
+        <w:pStyle w:val="BodyText"/>
+      </w:pPr>
+      <w:r>
+        <w:t xml:space="preserve">Orientation weekin lopussa muutettiin lopulliseen asuntolaan. Minä päädyin ennalta tekemieni valintojen pohjalta (no mandatory meal etc.) Shaw Collegen I-house 2:seen, johon liittyy paljon hyviä ja huonoja puolia. Ensinäkin yliopistolla asuminen on ylivoimaisen käytännöllistä ja halpaa yksityisen asunnon vuokraamiseen verrattuna. – "</w:t>
+      </w:r>
+    </w:p>
+    <w:p>
+      <w:pPr>
+        <w:pStyle w:val="BodyText"/>
+      </w:pPr>
+      <w:r>
+        <w:t xml:space="preserve">Tässä topiikkia indikoi</w:t>
+      </w:r>
+      <w:r>
+        <w:t xml:space="preserve"> </w:t>
+      </w:r>
+      <w:r>
+        <w:t xml:space="preserve">‘</w:t>
+      </w:r>
+      <w:r>
+        <w:t xml:space="preserve">asuntola</w:t>
+      </w:r>
+      <w:r>
+        <w:t xml:space="preserve">’</w:t>
+      </w:r>
+      <w:r>
+        <w:t xml:space="preserve">, joka on lauseessa täydennyksenä toimiva paikan adverbiaali. Lause linkittyy edelliseen kappaleeseen (Shoren sanoin, mutta meille Dikin käsittein, kun teoriaosa on kirjoitettu) orientoivana sivuteemana toimivan ajan adverbiaalin avulla. Edellisessä kappaleessa on kuitenkin puhuttu orientaatioviikosta ja majoittamisestakin, eli tämä kirjoittaja ei ensimmäisen esimerkin tavoin nojaa tekstin ulkopuoliseen tietoon, vaan itse kirjoittamaansa edeltävään tekstijaksoon.</w:t>
+      </w:r>
+    </w:p>
+    <w:p>
+      <w:pPr>
+        <w:pStyle w:val="BodyText"/>
+      </w:pPr>
+      <w:r>
+        <w:t xml:space="preserve">Ja vielä kolmas esimerkki, joka asettuisi tulkintani mukaan jollakin jatkumolla näiden kahden välimaastoon.</w:t>
+      </w:r>
+    </w:p>
+    <w:p>
+      <w:pPr>
+        <w:pStyle w:val="BodyText"/>
+      </w:pPr>
+      <w:r>
+        <w:t xml:space="preserve">Esimerkki x.x tekstin id 618</w:t>
+      </w:r>
+    </w:p>
+    <w:p>
+      <w:pPr>
+        <w:pStyle w:val="BodyText"/>
+      </w:pPr>
+      <w:r>
+        <w:t xml:space="preserve">Kirjoittaja on edellisessä kappaleessa kuvannut saapumistaan kohdemaahan ja järjestelyjä siihen liittyen. Kappaleessa on yksi maininta asumisjärjestelyistä, mutta se tulee esille yleisen aikatauluttamisen yhteydessä, joten se ei sinänsä orientoi millään tavalla seuraavan kappaleen topiikkia.</w:t>
+      </w:r>
+    </w:p>
+    <w:p>
+      <w:pPr>
+        <w:pStyle w:val="BodyText"/>
+      </w:pPr>
+      <w:r>
+        <w:t xml:space="preserve">“</w:t>
+      </w:r>
+      <w:r>
+        <w:t xml:space="preserve">Soluasunnon itselleni hain Saksasta wg-gesuchtin nettisivujen kautta. Saksalaisen perheen vuokraamassa solussa asui lisäkseni kolme muuta. Vaikkei kämppiksien kanssa yhteiselo aina ilman ongelmia onnistunutkaan, suosittelen ehdottomasti ainakin harkitsemaan opiskelija-asuntolan sijaan soluasunnossa asumista.–</w:t>
+      </w:r>
+      <w:r>
+        <w:t xml:space="preserve">”</w:t>
       </w:r>
     </w:p>
     <w:p>
       <w:pPr>
         <w:pStyle w:val="Heading1"/>
       </w:pPr>
-      <w:bookmarkStart w:id="27" w:name="zoomaus"/>
-      <w:bookmarkEnd w:id="27"/>
-      <w:r>
-        <w:t xml:space="preserve">Zoomaus</w:t>
+      <w:bookmarkStart w:id="28" w:name="paatelmia"/>
+      <w:bookmarkEnd w:id="28"/>
+      <w:r>
+        <w:t xml:space="preserve">Päätelmiä</w:t>
       </w:r>
     </w:p>
     <w:p>
@@ -2286,7 +2574,15 @@
         <w:pStyle w:val="FirstParagraph"/>
       </w:pPr>
       <w:r>
-        <w:t xml:space="preserve">Tämän analyysin tarkoituksena oli ottaa muutama tyypillinen eri asteisesti listamainen tapaus ja sen jälkeen asettaa se rinnakkain samaa ilmiötä toteuttavien muunlaisten ratkaisutapojen kanssa. Tässä on nyt kuitenkin yleistä tekstien rakenteen hahmottelua, ehkei mahdu/haluta lopulliseen, mutta ajatusten järjestelemiseksi ainakin tässä vaiheessa.</w:t>
+        <w:t xml:space="preserve">Ensin: edellä tehdyn analyysin perusteella saadut ryhmät kootusti</w:t>
+      </w:r>
+    </w:p>
+    <w:p>
+      <w:pPr>
+        <w:pStyle w:val="BodyText"/>
+      </w:pPr>
+      <w:r>
+        <w:t xml:space="preserve">Sitten:</w:t>
       </w:r>
     </w:p>
     <w:p>
@@ -2298,39 +2594,42 @@
         </w:numPr>
       </w:pPr>
       <w:r>
-        <w:t xml:space="preserve">tapaus: puhdas listatyyppinen (id732)</w:t>
-      </w:r>
-    </w:p>
-    <w:p>
-      <w:pPr>
-        <w:pStyle w:val="FirstParagraph"/>
-      </w:pPr>
-      <w:r>
-        <w:t xml:space="preserve">Ennen tätä kappaletta kirjoittaja on käsitellyt valmistelujaan kotoa käsin, sitten kielikurssia melko seikkaperäisesti, vaihto-opiskelijoille järjestettyä vapaa-ajan ohjelmaa ja lopuksi vielä reflektoi omaa osaamistaan valitsemallaan kielikurssilla. Näiden alatopiikkien (?) jälkeen kirjoittaja alkaa uuden tekstikappaleen seuraavasti:</w:t>
-      </w:r>
-    </w:p>
-    <w:p>
-      <w:pPr>
-        <w:pStyle w:val="BodyText"/>
-      </w:pPr>
-      <w:r>
-        <w:t xml:space="preserve">Esimerkki x.x</w:t>
-      </w:r>
-    </w:p>
-    <w:p>
-      <w:pPr>
-        <w:pStyle w:val="BodyText"/>
-      </w:pPr>
-      <w:r>
-        <w:t xml:space="preserve">Asuntoni sain vuokrattua Apartiksen (paikallinen TOAS) kautta. Vaihtareille on varattu kaksi erillistä taloa, toinen (Beauregard) sijaitsee aivan kaupungin keskustassa juna-aseman ja yliopiston päärakennuksen vieressä ja toinen (Bellevue) puolestaan noin 20 minuutin kävelymatkan päässä keskustasta. Asuntohakemus toimitettiin myös kaikkien muiden hakemuspapereiden yhteydessä eli hakuprosessi oli siis senkin osalta tehty todella helpoksi. –</w:t>
-      </w:r>
-    </w:p>
-    <w:p>
-      <w:pPr>
-        <w:pStyle w:val="BodyText"/>
-      </w:pPr>
-      <w:r>
-        <w:t xml:space="preserve">Shoren (2008, 42) sanoin tätä tapausta voisi kuvailla niin, että tekstin teemankulun hahmottaminen perustuu tietoihin, jotka</w:t>
+        <w:t xml:space="preserve">Kuinka monta eri tapaa oikeasti löydettiin?</w:t>
+      </w:r>
+    </w:p>
+    <w:p>
+      <w:pPr>
+        <w:pStyle w:val="Compact"/>
+        <w:numPr>
+          <w:numId w:val="1004"/>
+          <w:ilvl w:val="0"/>
+        </w:numPr>
+      </w:pPr>
+      <w:r>
+        <w:t xml:space="preserve">mihin tällaista voisi soveltaa?</w:t>
+      </w:r>
+    </w:p>
+    <w:p>
+      <w:pPr>
+        <w:numPr>
+          <w:numId w:val="1004"/>
+          <w:ilvl w:val="0"/>
+        </w:numPr>
+      </w:pPr>
+      <w:r>
+        <w:t xml:space="preserve">mitä voidaan sanoa tekstilajista / kirjoittajista / yms.?</w:t>
+      </w:r>
+    </w:p>
+    <w:p>
+      <w:pPr>
+        <w:pStyle w:val="Compact"/>
+        <w:numPr>
+          <w:numId w:val="1004"/>
+          <w:ilvl w:val="0"/>
+        </w:numPr>
+      </w:pPr>
+      <w:r>
+        <w:t xml:space="preserve">Testaa</w:t>
       </w:r>
       <w:r>
         <w:t xml:space="preserve"> </w:t>
@@ -2339,7 +2638,7 @@
         <w:t xml:space="preserve">“</w:t>
       </w:r>
       <w:r>
-        <w:t xml:space="preserve">eivät ole tekstissä ilmipantuja vaan lähinnä kielenulkoista tietoa (viite). Teema on siis tekstin etenemisen kannalta (enemmäin tai vähemmän uusi): se ei perustu selkeisiin merkityssuhteisiin vaan kehyksiin, skeemoihin. yms. pääteltävä teema siis.</w:t>
+        <w:t xml:space="preserve">valvottua klusterianalyysiä</w:t>
       </w:r>
       <w:r>
         <w:t xml:space="preserve">”</w:t>
@@ -2348,184 +2647,7 @@
         <w:t xml:space="preserve"> </w:t>
       </w:r>
       <w:r>
-        <w:t xml:space="preserve">Tällä kirjoittajalla tuntuu olevan sama strategia koko ajan, koska jatkaa topiikeilla</w:t>
-      </w:r>
-      <w:r>
-        <w:t xml:space="preserve"> </w:t>
-      </w:r>
-      <w:r>
-        <w:t xml:space="preserve">‘</w:t>
-      </w:r>
-      <w:r>
-        <w:t xml:space="preserve">vaihtarit</w:t>
-      </w:r>
-      <w:r>
-        <w:t xml:space="preserve">’</w:t>
-      </w:r>
-      <w:r>
-        <w:t xml:space="preserve"> </w:t>
-      </w:r>
-      <w:r>
-        <w:t xml:space="preserve">ja</w:t>
-      </w:r>
-      <w:r>
-        <w:t xml:space="preserve"> </w:t>
-      </w:r>
-      <w:r>
-        <w:t xml:space="preserve">‘</w:t>
-      </w:r>
-      <w:r>
-        <w:t xml:space="preserve">asuntohakemus</w:t>
-      </w:r>
-      <w:r>
-        <w:t xml:space="preserve">’</w:t>
-      </w:r>
-      <w:r>
-        <w:t xml:space="preserve">. Lukijan kannalta tekstin koherennssi perustuu siis siihen, että opiskelijavaihdon kehys on lähtökohtaisesti tuttu tai lukija on lukenut joko raportin ohjeistuksen tai tutustunut muihin samalla alustalla julkaistuihin teksteihin.</w:t>
-      </w:r>
-    </w:p>
-    <w:p>
-      <w:pPr>
-        <w:pStyle w:val="BodyText"/>
-      </w:pPr>
-      <w:r>
-        <w:t xml:space="preserve">Tekstin kokonaisrakenne tällä, kuten usealla muullakin aineiston kirjoittajalla, on Vuorijärven termiä käyttäen topiikkipohjainen. Raportissa käsitellään sisältö topiikki kerrallaan, eivätkä nämä sekvenssit ole hierarkkisessa suhteessa keskenään. (ks. myös Komppa). JA TULISIKO TÄHÄN LINKKI YLEISKUVAN TULOKSIIN, ELI ETTÄ USEIN LAUSEENALKUINEN OBJEKTI ON SE SYNTAKTINEN RAKENNE, JOTA HYÖDYNNETÄÄN?</w:t>
-      </w:r>
-    </w:p>
-    <w:p>
-      <w:pPr>
-        <w:pStyle w:val="BodyText"/>
-      </w:pPr>
-      <w:r>
-        <w:t xml:space="preserve">Jos tekisimme näin, niin sitten tästä voisi jatkua suoraan jonkinlainen kuvio ja esimerkit, millaisia muita funktioita samalla rakenteella tehtään. (Tämä olisi ehkä jopa mielekäs kohta sille.)</w:t>
-      </w:r>
-    </w:p>
-    <w:p>
-      <w:pPr>
-        <w:pStyle w:val="BodyText"/>
-      </w:pPr>
-      <w:r>
-        <w:t xml:space="preserve">Hiearkkisen rakenteen sijaan aineistosta löytyy kuitenkin kirjoittajia, jotka rakentavat tekstinsä temporaalisten sekvenssien avulla. Tämän strategian käyttö luo raportiin narratiivin.</w:t>
-      </w:r>
-    </w:p>
-    <w:p>
-      <w:pPr>
-        <w:pStyle w:val="BodyText"/>
-      </w:pPr>
-      <w:r>
-        <w:t xml:space="preserve">Esimerkki x.x. (id 399, linkitetty &amp; narratiivinen)</w:t>
-      </w:r>
-    </w:p>
-    <w:p>
-      <w:pPr>
-        <w:pStyle w:val="BodyText"/>
-      </w:pPr>
-      <w:r>
-        <w:t xml:space="preserve">“</w:t>
-      </w:r>
-      <w:r>
-        <w:t xml:space="preserve">Hong Kongiin saavuttuani kaikki sujui täysin mutkattomasti ja haluan antaa CUHK:lle täyden kympin vaihtaritoiminnan hyvästä hoitamisesta. Saapuessani yliopistolle kaikki vaihtarit majoitettiin ensimmäisen viikon ajaksi samaan collegeen, jotta meidän olisi mahdollisimman helppo tutustua toisiimme ja jotta vaihtarien tapahtumien koordinointi olisi mahdollisimman helppoa. Ensimmäinen viikko oli niin kutsuttu Orientation week, joka oli täynnä kevyitä luentoja koskien mm. yliopiston tai asuntolan</w:t>
-      </w:r>
-      <w:r>
-        <w:t xml:space="preserve">”</w:t>
-      </w:r>
-      <w:r>
-        <w:t xml:space="preserve">pelisääntöjä” tai kuinka selvitä hengissä Hong Kongissa. Lisäksi kv-toimisto oli järjestänyt meille joinain iltoina ohjelmaa, kuten esimerkiksi Tervetuliaisillallisen. Ensimmäinen viikko on siis täydellinen tilaisuus tutustua uusiin vaihtareihin ja päästä nauttimaan vaihtokokemuksesta jo heti ensimmäisestä päivästä lähtien.</w:t>
-      </w:r>
-    </w:p>
-    <w:p>
-      <w:pPr>
-        <w:pStyle w:val="BodyText"/>
-      </w:pPr>
-      <w:r>
-        <w:t xml:space="preserve">Orientation weekin lopussa muutettiin lopulliseen asuntolaan. Minä päädyin ennalta tekemieni valintojen pohjalta (no mandatory meal etc.) Shaw Collegen I-house 2:seen, johon liittyy paljon hyviä ja huonoja puolia. Ensinäkin yliopistolla asuminen on ylivoimaisen käytännöllistä ja halpaa yksityisen asunnon vuokraamiseen verrattuna. – "</w:t>
-      </w:r>
-    </w:p>
-    <w:p>
-      <w:pPr>
-        <w:pStyle w:val="BodyText"/>
-      </w:pPr>
-      <w:r>
-        <w:t xml:space="preserve">Tässä topiikkia indikoi</w:t>
-      </w:r>
-      <w:r>
-        <w:t xml:space="preserve"> </w:t>
-      </w:r>
-      <w:r>
-        <w:t xml:space="preserve">‘</w:t>
-      </w:r>
-      <w:r>
-        <w:t xml:space="preserve">asuntola</w:t>
-      </w:r>
-      <w:r>
-        <w:t xml:space="preserve">’</w:t>
-      </w:r>
-      <w:r>
-        <w:t xml:space="preserve">, joka on lauseessa täydennyksenä toimiva paikan adverbiaali. Lause linkittyy edelliseen kappaleeseen (Shoren sanoin, mutta meille Dikin käsittein, kun teoriaosa on kirjoitettu) orientoivana sivuteemana toimivan ajan adverbiaalin avulla. Edellisessä kappaleessa on kuitenkin puhuttu orientaatioviikosta ja majoittamisestakin, eli tämä kirjoittaja ei ensimmäisen esimerkin tavoin nojaa tekstin ulkopuoliseen tietoon, vaan itse kirjoittamaansa edeltävään tekstijaksoon.</w:t>
-      </w:r>
-    </w:p>
-    <w:p>
-      <w:pPr>
-        <w:pStyle w:val="BodyText"/>
-      </w:pPr>
-      <w:r>
-        <w:t xml:space="preserve">Ja vielä kolmas esimerkki, joka asettuisi tulkintani mukaan jollakin jatkumolla näiden kahden välimaastoon.</w:t>
-      </w:r>
-    </w:p>
-    <w:p>
-      <w:pPr>
-        <w:pStyle w:val="BodyText"/>
-      </w:pPr>
-      <w:r>
-        <w:t xml:space="preserve">Esimerkki x.x tekstin id 618</w:t>
-      </w:r>
-    </w:p>
-    <w:p>
-      <w:pPr>
-        <w:pStyle w:val="BodyText"/>
-      </w:pPr>
-      <w:r>
-        <w:t xml:space="preserve">Kirjoittaja on edellisessä kappaleessa kuvannut saapumistaan kohdemaahan ja järjestelyjä siihen liittyen. Kappaleessa on yksi maininta asumisjärjestelyistä, mutta se tulee esille yleisen aikatauluttamisen yhteydessä, joten se ei sinänsä orientoi millään tavalla seuraavan kappaleen topiikkia.</w:t>
-      </w:r>
-    </w:p>
-    <w:p>
-      <w:pPr>
-        <w:pStyle w:val="BodyText"/>
-      </w:pPr>
-      <w:r>
-        <w:t xml:space="preserve">“</w:t>
-      </w:r>
-      <w:r>
-        <w:t xml:space="preserve">Soluasunnon itselleni hain Saksasta wg-gesuchtin nettisivujen kautta. Saksalaisen perheen vuokraamassa solussa asui lisäkseni kolme muuta. Vaikkei kämppiksien kanssa yhteiselo aina ilman ongelmia onnistunutkaan, suosittelen ehdottomasti ainakin harkitsemaan opiskelija-asuntolan sijaan soluasunnossa asumista.–</w:t>
-      </w:r>
-      <w:r>
-        <w:t xml:space="preserve">”</w:t>
-      </w:r>
-    </w:p>
-    <w:p>
-      <w:pPr>
-        <w:pStyle w:val="Heading1"/>
-      </w:pPr>
-      <w:bookmarkStart w:id="28" w:name="paatelmia"/>
-      <w:bookmarkEnd w:id="28"/>
-      <w:r>
-        <w:t xml:space="preserve">Päätelmiä</w:t>
-      </w:r>
-    </w:p>
-    <w:p>
-      <w:pPr>
-        <w:pStyle w:val="FirstParagraph"/>
-      </w:pPr>
-      <w:r>
-        <w:t xml:space="preserve">Ensin: edellä tehdyn analyysin perusteella saadut ryhmät kootusti</w:t>
-      </w:r>
-    </w:p>
-    <w:p>
-      <w:pPr>
-        <w:pStyle w:val="BodyText"/>
-      </w:pPr>
-      <w:r>
-        <w:t xml:space="preserve">Sitten:</w:t>
+        <w:t xml:space="preserve">käyttäen tässä tehtyä luokittelua pohjana</w:t>
       </w:r>
     </w:p>
     <w:p>
@@ -2533,71 +2655,6 @@
         <w:pStyle w:val="Compact"/>
         <w:numPr>
           <w:numId w:val="1005"/>
-          <w:ilvl w:val="0"/>
-        </w:numPr>
-      </w:pPr>
-      <w:r>
-        <w:t xml:space="preserve">Kuinka monta eri tapaa oikeasti löydettiin?</w:t>
-      </w:r>
-    </w:p>
-    <w:p>
-      <w:pPr>
-        <w:pStyle w:val="Compact"/>
-        <w:numPr>
-          <w:numId w:val="1005"/>
-          <w:ilvl w:val="0"/>
-        </w:numPr>
-      </w:pPr>
-      <w:r>
-        <w:t xml:space="preserve">mihin tällaista voisi soveltaa?</w:t>
-      </w:r>
-    </w:p>
-    <w:p>
-      <w:pPr>
-        <w:numPr>
-          <w:numId w:val="1005"/>
-          <w:ilvl w:val="0"/>
-        </w:numPr>
-      </w:pPr>
-      <w:r>
-        <w:t xml:space="preserve">mitä voidaan sanoa tekstilajista / kirjoittajista / yms.?</w:t>
-      </w:r>
-    </w:p>
-    <w:p>
-      <w:pPr>
-        <w:pStyle w:val="Compact"/>
-        <w:numPr>
-          <w:numId w:val="1005"/>
-          <w:ilvl w:val="0"/>
-        </w:numPr>
-      </w:pPr>
-      <w:r>
-        <w:t xml:space="preserve">Testaa</w:t>
-      </w:r>
-      <w:r>
-        <w:t xml:space="preserve"> </w:t>
-      </w:r>
-      <w:r>
-        <w:t xml:space="preserve">“</w:t>
-      </w:r>
-      <w:r>
-        <w:t xml:space="preserve">valvottua klusterianalyysiä</w:t>
-      </w:r>
-      <w:r>
-        <w:t xml:space="preserve">”</w:t>
-      </w:r>
-      <w:r>
-        <w:t xml:space="preserve"> </w:t>
-      </w:r>
-      <w:r>
-        <w:t xml:space="preserve">käyttäen tässä tehtyä luokittelua pohjana</w:t>
-      </w:r>
-    </w:p>
-    <w:p>
-      <w:pPr>
-        <w:pStyle w:val="Compact"/>
-        <w:numPr>
-          <w:numId w:val="1006"/>
           <w:ilvl w:val="1"/>
         </w:numPr>
       </w:pPr>
@@ -2696,6 +2753,14 @@
       </w:r>
       <w:r>
         <w:t xml:space="preserve">. John Benjamins Publishing Company.</w:t>
+      </w:r>
+    </w:p>
+    <w:p>
+      <w:pPr>
+        <w:pStyle w:val="Bibliography"/>
+      </w:pPr>
+      <w:r>
+        <w:t xml:space="preserve">Vuorijärvi, Aino 2013. Tekstilaji ja yhteisö: Ammattikorkeakoulun opinnäytetyön diskussio tekstinä.</w:t>
       </w:r>
     </w:p>
     <w:sectPr/>
@@ -2856,7 +2921,7 @@
     </w:lvl>
   </w:abstractNum>
   <w:abstractNum w:abstractNumId="990">
-    <w:nsid w:val="82bf8281"/>
+    <w:nsid w:val="af3ec061"/>
     <w:multiLevelType w:val="multilevel"/>
     <w:lvl w:ilvl="0">
       <w:numFmt w:val="bullet"/>
@@ -2936,89 +3001,8 @@
       </w:pPr>
     </w:lvl>
   </w:abstractNum>
-  <w:abstractNum w:abstractNumId="991">
-    <w:nsid w:val="63c92123"/>
-    <w:multiLevelType w:val="multilevel"/>
-    <w:lvl w:ilvl="0">
-      <w:numFmt w:val="bullet"/>
-      <w:lvlText w:val="•"/>
-      <w:lvlJc w:val="left"/>
-      <w:pPr>
-        <w:tabs>
-          <w:tab w:val="num" w:pos="0"/>
-        </w:tabs>
-        <w:ind w:left="480" w:hanging="480"/>
-      </w:pPr>
-    </w:lvl>
-    <w:lvl w:ilvl="1">
-      <w:numFmt w:val="bullet"/>
-      <w:lvlText w:val="–"/>
-      <w:lvlJc w:val="left"/>
-      <w:pPr>
-        <w:tabs>
-          <w:tab w:val="num" w:pos="720"/>
-        </w:tabs>
-        <w:ind w:left="1200" w:hanging="480"/>
-      </w:pPr>
-    </w:lvl>
-    <w:lvl w:ilvl="2">
-      <w:numFmt w:val="bullet"/>
-      <w:lvlText w:val="•"/>
-      <w:lvlJc w:val="left"/>
-      <w:pPr>
-        <w:tabs>
-          <w:tab w:val="num" w:pos="1440"/>
-        </w:tabs>
-        <w:ind w:left="1920" w:hanging="480"/>
-      </w:pPr>
-    </w:lvl>
-    <w:lvl w:ilvl="3">
-      <w:numFmt w:val="bullet"/>
-      <w:lvlText w:val="–"/>
-      <w:lvlJc w:val="left"/>
-      <w:pPr>
-        <w:tabs>
-          <w:tab w:val="num" w:pos="2160"/>
-        </w:tabs>
-        <w:ind w:left="2640" w:hanging="480"/>
-      </w:pPr>
-    </w:lvl>
-    <w:lvl w:ilvl="4">
-      <w:numFmt w:val="bullet"/>
-      <w:lvlText w:val="•"/>
-      <w:lvlJc w:val="left"/>
-      <w:pPr>
-        <w:tabs>
-          <w:tab w:val="num" w:pos="2880"/>
-        </w:tabs>
-        <w:ind w:left="3360" w:hanging="480"/>
-      </w:pPr>
-    </w:lvl>
-    <w:lvl w:ilvl="5">
-      <w:numFmt w:val="bullet"/>
-      <w:lvlText w:val="–"/>
-      <w:lvlJc w:val="left"/>
-      <w:pPr>
-        <w:tabs>
-          <w:tab w:val="num" w:pos="3600"/>
-        </w:tabs>
-        <w:ind w:left="4080" w:hanging="480"/>
-      </w:pPr>
-    </w:lvl>
-    <w:lvl w:ilvl="6">
-      <w:numFmt w:val="bullet"/>
-      <w:lvlText w:val="•"/>
-      <w:lvlJc w:val="left"/>
-      <w:pPr>
-        <w:tabs>
-          <w:tab w:val="num" w:pos="4320"/>
-        </w:tabs>
-        <w:ind w:left="4800" w:hanging="480"/>
-      </w:pPr>
-    </w:lvl>
-  </w:abstractNum>
   <w:abstractNum w:abstractNumId="99411">
-    <w:nsid w:val="2ddead0b"/>
+    <w:nsid w:val="2084941a"/>
     <w:multiLevelType w:val="multilevel"/>
     <w:lvl w:ilvl="0">
       <w:start w:val="1"/>
@@ -3106,7 +3090,7 @@
     </w:lvl>
   </w:abstractNum>
   <w:abstractNum w:abstractNumId="99331">
-    <w:nsid w:val="723f16b1"/>
+    <w:nsid w:val="acb94d18"/>
     <w:multiLevelType w:val="multilevel"/>
     <w:lvl w:ilvl="0">
       <w:start w:val="1"/>
@@ -3184,6 +3168,87 @@
       <w:start w:val="1"/>
       <w:numFmt w:val="decimal"/>
       <w:lvlText w:val="(%7)"/>
+      <w:lvlJc w:val="left"/>
+      <w:pPr>
+        <w:tabs>
+          <w:tab w:val="num" w:pos="4320"/>
+        </w:tabs>
+        <w:ind w:left="4800" w:hanging="480"/>
+      </w:pPr>
+    </w:lvl>
+  </w:abstractNum>
+  <w:abstractNum w:abstractNumId="991">
+    <w:nsid w:val="70e0b39c"/>
+    <w:multiLevelType w:val="multilevel"/>
+    <w:lvl w:ilvl="0">
+      <w:numFmt w:val="bullet"/>
+      <w:lvlText w:val="•"/>
+      <w:lvlJc w:val="left"/>
+      <w:pPr>
+        <w:tabs>
+          <w:tab w:val="num" w:pos="0"/>
+        </w:tabs>
+        <w:ind w:left="480" w:hanging="480"/>
+      </w:pPr>
+    </w:lvl>
+    <w:lvl w:ilvl="1">
+      <w:numFmt w:val="bullet"/>
+      <w:lvlText w:val="–"/>
+      <w:lvlJc w:val="left"/>
+      <w:pPr>
+        <w:tabs>
+          <w:tab w:val="num" w:pos="720"/>
+        </w:tabs>
+        <w:ind w:left="1200" w:hanging="480"/>
+      </w:pPr>
+    </w:lvl>
+    <w:lvl w:ilvl="2">
+      <w:numFmt w:val="bullet"/>
+      <w:lvlText w:val="•"/>
+      <w:lvlJc w:val="left"/>
+      <w:pPr>
+        <w:tabs>
+          <w:tab w:val="num" w:pos="1440"/>
+        </w:tabs>
+        <w:ind w:left="1920" w:hanging="480"/>
+      </w:pPr>
+    </w:lvl>
+    <w:lvl w:ilvl="3">
+      <w:numFmt w:val="bullet"/>
+      <w:lvlText w:val="–"/>
+      <w:lvlJc w:val="left"/>
+      <w:pPr>
+        <w:tabs>
+          <w:tab w:val="num" w:pos="2160"/>
+        </w:tabs>
+        <w:ind w:left="2640" w:hanging="480"/>
+      </w:pPr>
+    </w:lvl>
+    <w:lvl w:ilvl="4">
+      <w:numFmt w:val="bullet"/>
+      <w:lvlText w:val="•"/>
+      <w:lvlJc w:val="left"/>
+      <w:pPr>
+        <w:tabs>
+          <w:tab w:val="num" w:pos="2880"/>
+        </w:tabs>
+        <w:ind w:left="3360" w:hanging="480"/>
+      </w:pPr>
+    </w:lvl>
+    <w:lvl w:ilvl="5">
+      <w:numFmt w:val="bullet"/>
+      <w:lvlText w:val="–"/>
+      <w:lvlJc w:val="left"/>
+      <w:pPr>
+        <w:tabs>
+          <w:tab w:val="num" w:pos="3600"/>
+        </w:tabs>
+        <w:ind w:left="4080" w:hanging="480"/>
+      </w:pPr>
+    </w:lvl>
+    <w:lvl w:ilvl="6">
+      <w:numFmt w:val="bullet"/>
+      <w:lvlText w:val="•"/>
       <w:lvlJc w:val="left"/>
       <w:pPr>
         <w:tabs>
@@ -3200,9 +3265,6 @@
     <w:abstractNumId w:val="990"/>
   </w:num>
   <w:num w:numId="1001">
-    <w:abstractNumId w:val="991"/>
-  </w:num>
-  <w:num w:numId="1002">
     <w:abstractNumId w:val="99411"/>
     <w:lvlOverride w:ilvl="0">
       <w:startOverride w:val="1"/>
@@ -3226,7 +3288,7 @@
       <w:startOverride w:val="1"/>
     </w:lvlOverride>
   </w:num>
-  <w:num w:numId="1003">
+  <w:num w:numId="1002">
     <w:abstractNumId w:val="99331"/>
     <w:lvlOverride w:ilvl="0">
       <w:startOverride w:val="1"/>
@@ -3250,7 +3312,7 @@
       <w:startOverride w:val="1"/>
     </w:lvlOverride>
   </w:num>
-  <w:num w:numId="1004">
+  <w:num w:numId="1003">
     <w:abstractNumId w:val="99411"/>
     <w:lvlOverride w:ilvl="0">
       <w:startOverride w:val="1"/>
@@ -3274,10 +3336,10 @@
       <w:startOverride w:val="1"/>
     </w:lvlOverride>
   </w:num>
-  <w:num w:numId="1005">
+  <w:num w:numId="1004">
     <w:abstractNumId w:val="991"/>
   </w:num>
-  <w:num w:numId="1006">
+  <w:num w:numId="1005">
     <w:abstractNumId w:val="991"/>
   </w:num>
 </w:numbering>

</xml_diff>

<commit_message>
Hajanaisia ajatuksia yleiskuva-osion loppuun
</commit_message>
<xml_diff>
--- a/output/koko_artikkeli.docx
+++ b/output/koko_artikkeli.docx
@@ -1052,7 +1052,7 @@
         <w:t xml:space="preserve"> </w:t>
       </w:r>
       <w:r>
-        <w:t xml:space="preserve">saadaan taulukon 1 mukainen jakauma.</w:t>
+        <w:t xml:space="preserve">saadaan taulukon mukainen jakauma.</w:t>
       </w:r>
     </w:p>
     <w:tbl>
@@ -2588,25 +2588,39 @@
         <w:pStyle w:val="BodyText"/>
       </w:pPr>
       <w:r>
-        <w:t xml:space="preserve">Vertaa esimerkkiä 9 esimerkkiin 6</w:t>
-      </w:r>
-    </w:p>
-    <w:p>
-      <w:pPr>
-        <w:pStyle w:val="Heading1"/>
-      </w:pPr>
-      <w:bookmarkStart w:id="27" w:name="zoomaus"/>
-      <w:bookmarkEnd w:id="27"/>
-      <w:r>
-        <w:t xml:space="preserve">Zoomaus</w:t>
-      </w:r>
-    </w:p>
-    <w:p>
-      <w:pPr>
-        <w:pStyle w:val="FirstParagraph"/>
-      </w:pPr>
-      <w:r>
-        <w:t xml:space="preserve">Tämän analyysin tarkoituksena oli ottaa muutama tyypillinen eri asteisesti listamainen tapaus ja sen jälkeen asettaa se rinnakkain samaa ilmiötä toteuttavien muunlaisten ratkaisutapojen kanssa. Tässä on nyt kuitenkin yleistä tekstien rakenteen hahmottelua, ehkei mahdu/haluta lopulliseen, mutta ajatusten järjestelemiseksi ainakin tässä vaiheessa.</w:t>
+        <w:t xml:space="preserve">Kvantitatiivinen välipuhe, eli että ihan mukavasti muodostuneet ryhmät</w:t>
+      </w:r>
+      <w:r>
+        <w:t xml:space="preserve"> </w:t>
+      </w:r>
+      <w:r>
+        <w:t xml:space="preserve">ristiin..(?)</w:t>
+      </w:r>
+    </w:p>
+    <w:p>
+      <w:pPr>
+        <w:pStyle w:val="BodyText"/>
+      </w:pPr>
+      <w:r>
+        <w:t xml:space="preserve">Kaiken kaikkiaan analyysimme toi esiin runsaat kymmenen erilaista</w:t>
+      </w:r>
+      <w:r>
+        <w:t xml:space="preserve"> </w:t>
+      </w:r>
+      <w:r>
+        <w:t xml:space="preserve">tapaa asettaa topiikki – niissä tapauksissa kun ensimmäinen vihje</w:t>
+      </w:r>
+      <w:r>
+        <w:t xml:space="preserve"> </w:t>
+      </w:r>
+      <w:r>
+        <w:t xml:space="preserve">uudesta topiikista on annettu kappaleen alussa. Miten tätä tutkimustulosta</w:t>
+      </w:r>
+      <w:r>
+        <w:t xml:space="preserve"> </w:t>
+      </w:r>
+      <w:r>
+        <w:t xml:space="preserve">sitten voisi hyödyntää (eli vastaus tutkimuskysymykseen numero 2)?</w:t>
       </w:r>
     </w:p>
     <w:p>
@@ -2618,7 +2632,37 @@
         </w:numPr>
       </w:pPr>
       <w:r>
-        <w:t xml:space="preserve">tapaus: puhdas listatyyppinen (id732)</w:t>
+        <w:t xml:space="preserve">Kirjoittamisen opetuksen kannalta ajateltuna.</w:t>
+      </w:r>
+      <w:r>
+        <w:t xml:space="preserve"> </w:t>
+      </w:r>
+      <w:r>
+        <w:t xml:space="preserve">Työkaluja nimenomaan sen listaamiseen,</w:t>
+      </w:r>
+      <w:r>
+        <w:t xml:space="preserve"> </w:t>
+      </w:r>
+      <w:r>
+        <w:rPr>
+          <w:i/>
+        </w:rPr>
+        <w:t xml:space="preserve">miten on tehty</w:t>
+      </w:r>
+      <w:r>
+        <w:t xml:space="preserve">. HUOM&gt;&gt; oppilaalle itselleen</w:t>
+      </w:r>
+      <w:r>
+        <w:t xml:space="preserve"> </w:t>
+      </w:r>
+      <w:r>
+        <w:t xml:space="preserve">arvioitavaksi, mikä sopii tekstilajiin ja omaan tyyliin ja kulloinkin käsiteltävään</w:t>
+      </w:r>
+      <w:r>
+        <w:t xml:space="preserve"> </w:t>
+      </w:r>
+      <w:r>
+        <w:t xml:space="preserve">aiheeseen.</w:t>
       </w:r>
     </w:p>
     <w:p>
@@ -2626,226 +2670,27 @@
         <w:pStyle w:val="FirstParagraph"/>
       </w:pPr>
       <w:r>
-        <w:t xml:space="preserve">Ennen tätä kappaletta kirjoittaja on käsitellyt valmistelujaan kotoa käsin, sitten kielikurssia melko seikkaperäisesti, vaihto-opiskelijoille järjestettyä vapaa-ajan ohjelmaa ja lopuksi vielä reflektoi omaa osaamistaan valitsemallaan kielikurssilla. Näiden alatopiikkien (?) jälkeen kirjoittaja alkaa uuden tekstikappaleen seuraavasti:</w:t>
-      </w:r>
-    </w:p>
-    <w:p>
-      <w:pPr>
-        <w:pStyle w:val="BodyText"/>
-      </w:pPr>
-      <w:r>
-        <w:t xml:space="preserve">Esimerkki x.x</w:t>
-      </w:r>
-    </w:p>
-    <w:p>
-      <w:pPr>
-        <w:pStyle w:val="BodyText"/>
-      </w:pPr>
-      <w:r>
-        <w:t xml:space="preserve">Asuntoni sain vuokrattua Apartiksen (paikallinen TOAS) kautta. Vaihtareille on varattu kaksi erillistä taloa, toinen (Beauregard) sijaitsee aivan kaupungin keskustassa juna-aseman ja yliopiston päärakennuksen vieressä ja toinen (Bellevue) puolestaan noin 20 minuutin kävelymatkan päässä keskustasta. Asuntohakemus toimitettiin myös kaikkien muiden hakemuspapereiden yhteydessä eli hakuprosessi oli siis senkin osalta tehty todella helpoksi. –</w:t>
-      </w:r>
-    </w:p>
-    <w:p>
-      <w:pPr>
-        <w:pStyle w:val="BodyText"/>
-      </w:pPr>
-      <w:r>
-        <w:t xml:space="preserve">Shoren (2008, 42) sanoin tätä tapausta voisi kuvailla niin, että tekstin teemankulun hahmottaminen perustuu tietoihin, jotka</w:t>
-      </w:r>
-      <w:r>
-        <w:t xml:space="preserve"> </w:t>
-      </w:r>
-      <w:r>
-        <w:t xml:space="preserve">“</w:t>
-      </w:r>
-      <w:r>
-        <w:t xml:space="preserve">eivät ole tekstissä ilmipantuja vaan lähinnä kielenulkoista tietoa (viite). Teema on siis tekstin etenemisen kannalta (enemmäin tai vähemmän uusi): se ei perustu selkeisiin merkityssuhteisiin vaan kehyksiin, skeemoihin. yms. pääteltävä teema siis.</w:t>
-      </w:r>
-      <w:r>
-        <w:t xml:space="preserve">”</w:t>
-      </w:r>
-      <w:r>
-        <w:t xml:space="preserve"> </w:t>
-      </w:r>
-      <w:r>
-        <w:t xml:space="preserve">Tällä kirjoittajalla tuntuu olevan sama strategia koko ajan, koska jatkaa topiikeilla</w:t>
-      </w:r>
-      <w:r>
-        <w:t xml:space="preserve"> </w:t>
-      </w:r>
-      <w:r>
-        <w:t xml:space="preserve">‘</w:t>
-      </w:r>
-      <w:r>
-        <w:t xml:space="preserve">vaihtarit</w:t>
-      </w:r>
-      <w:r>
-        <w:t xml:space="preserve">’</w:t>
-      </w:r>
-      <w:r>
-        <w:t xml:space="preserve"> </w:t>
-      </w:r>
-      <w:r>
-        <w:t xml:space="preserve">ja</w:t>
-      </w:r>
-      <w:r>
-        <w:t xml:space="preserve"> </w:t>
-      </w:r>
-      <w:r>
-        <w:t xml:space="preserve">‘</w:t>
-      </w:r>
-      <w:r>
-        <w:t xml:space="preserve">asuntohakemus</w:t>
-      </w:r>
-      <w:r>
-        <w:t xml:space="preserve">’</w:t>
-      </w:r>
-      <w:r>
-        <w:t xml:space="preserve">. Lukijan kannalta tekstin koherennssi perustuu siis siihen, että opiskelijavaihdon kehys on lähtökohtaisesti tuttu tai lukija on lukenut joko raportin ohjeistuksen tai tutustunut muihin samalla alustalla julkaistuihin teksteihin.</w:t>
-      </w:r>
-    </w:p>
-    <w:p>
-      <w:pPr>
-        <w:pStyle w:val="BodyText"/>
-      </w:pPr>
-      <w:r>
-        <w:t xml:space="preserve">Tekstin kokonaisrakenne tällä, kuten usealla muullakin aineiston kirjoittajalla, on Vuorijärven termiä käyttäen topiikkipohjainen. Raportissa käsitellään sisältö topiikki kerrallaan, eivätkä nämä sekvenssit ole hierarkkisessa suhteessa keskenään. (ks. myös Komppa). JA TULISIKO TÄHÄN LINKKI YLEISKUVAN TULOKSIIN, ELI ETTÄ USEIN LAUSEENALKUINEN OBJEKTI ON SE SYNTAKTINEN RAKENNE, JOTA HYÖDYNNETÄÄN?</w:t>
-      </w:r>
-    </w:p>
-    <w:p>
-      <w:pPr>
-        <w:pStyle w:val="BodyText"/>
-      </w:pPr>
-      <w:r>
-        <w:t xml:space="preserve">Jos tekisimme näin, niin sitten tästä voisi jatkua suoraan jonkinlainen kuvio ja esimerkit, millaisia muita funktioita samalla rakenteella tehtään. (Tämä olisi ehkä jopa mielekäs kohta sille.)</w:t>
-      </w:r>
-    </w:p>
-    <w:p>
-      <w:pPr>
-        <w:pStyle w:val="BodyText"/>
-      </w:pPr>
-      <w:r>
-        <w:t xml:space="preserve">Hiearkkisen rakenteen sijaan aineistosta löytyy kuitenkin kirjoittajia, jotka rakentavat tekstinsä temporaalisten sekvenssien avulla. Tämän strategian käyttö luo raportiin narratiivin.</w:t>
-      </w:r>
-    </w:p>
-    <w:p>
-      <w:pPr>
-        <w:pStyle w:val="BodyText"/>
-      </w:pPr>
-      <w:r>
-        <w:t xml:space="preserve">Esimerkki x.x. (id 399, linkitetty &amp; narratiivinen)</w:t>
-      </w:r>
-    </w:p>
-    <w:p>
-      <w:pPr>
-        <w:pStyle w:val="BodyText"/>
-      </w:pPr>
-      <w:r>
-        <w:t xml:space="preserve">“</w:t>
-      </w:r>
-      <w:r>
-        <w:t xml:space="preserve">Hong Kongiin saavuttuani kaikki sujui täysin mutkattomasti ja haluan antaa CUHK:lle täyden kympin vaihtaritoiminnan hyvästä hoitamisesta. Saapuessani yliopistolle kaikki vaihtarit majoitettiin ensimmäisen viikon ajaksi samaan collegeen, jotta meidän olisi mahdollisimman helppo tutustua toisiimme ja jotta vaihtarien tapahtumien koordinointi olisi mahdollisimman helppoa. Ensimmäinen viikko oli niin kutsuttu Orientation week, joka oli täynnä kevyitä luentoja koskien mm. yliopiston tai asuntolan</w:t>
-      </w:r>
-      <w:r>
-        <w:t xml:space="preserve">”</w:t>
-      </w:r>
-      <w:r>
-        <w:t xml:space="preserve">pelisääntöjä” tai kuinka selvitä hengissä Hong Kongissa. Lisäksi kv-toimisto oli järjestänyt meille joinain iltoina ohjelmaa, kuten esimerkiksi Tervetuliaisillallisen. Ensimmäinen viikko on siis täydellinen tilaisuus tutustua uusiin vaihtareihin ja päästä nauttimaan vaihtokokemuksesta jo heti ensimmäisestä päivästä lähtien.</w:t>
-      </w:r>
-    </w:p>
-    <w:p>
-      <w:pPr>
-        <w:pStyle w:val="BodyText"/>
-      </w:pPr>
-      <w:r>
-        <w:t xml:space="preserve">Orientation weekin lopussa muutettiin lopulliseen asuntolaan. Minä päädyin ennalta tekemieni valintojen pohjalta (no mandatory meal etc.) Shaw Collegen I-house 2:seen, johon liittyy paljon hyviä ja huonoja puolia. Ensinäkin yliopistolla asuminen on ylivoimaisen käytännöllistä ja halpaa yksityisen asunnon vuokraamiseen verrattuna. – "</w:t>
-      </w:r>
-    </w:p>
-    <w:p>
-      <w:pPr>
-        <w:pStyle w:val="BodyText"/>
-      </w:pPr>
-      <w:r>
-        <w:t xml:space="preserve">Tässä topiikkia indikoi</w:t>
-      </w:r>
-      <w:r>
-        <w:t xml:space="preserve"> </w:t>
-      </w:r>
-      <w:r>
-        <w:t xml:space="preserve">‘</w:t>
-      </w:r>
-      <w:r>
-        <w:t xml:space="preserve">asuntola</w:t>
-      </w:r>
-      <w:r>
-        <w:t xml:space="preserve">’</w:t>
-      </w:r>
-      <w:r>
-        <w:t xml:space="preserve">, joka on lauseessa täydennyksenä toimiva paikan adverbiaali. Lause linkittyy edelliseen kappaleeseen (Shoren sanoin, mutta meille Dikin käsittein, kun teoriaosa on kirjoitettu) orientoivana sivuteemana toimivan ajan adverbiaalin avulla. Edellisessä kappaleessa on kuitenkin puhuttu orientaatioviikosta ja majoittamisestakin, eli tämä kirjoittaja ei ensimmäisen esimerkin tavoin nojaa tekstin ulkopuoliseen tietoon, vaan itse kirjoittamaansa edeltävään tekstijaksoon.</w:t>
-      </w:r>
-    </w:p>
-    <w:p>
-      <w:pPr>
-        <w:pStyle w:val="BodyText"/>
-      </w:pPr>
-      <w:r>
-        <w:t xml:space="preserve">Ja vielä kolmas esimerkki, joka asettuisi tulkintani mukaan jollakin jatkumolla näiden kahden välimaastoon.</w:t>
-      </w:r>
-    </w:p>
-    <w:p>
-      <w:pPr>
-        <w:pStyle w:val="BodyText"/>
-      </w:pPr>
-      <w:r>
-        <w:t xml:space="preserve">Esimerkki x.x tekstin id 618</w:t>
-      </w:r>
-    </w:p>
-    <w:p>
-      <w:pPr>
-        <w:pStyle w:val="BodyText"/>
-      </w:pPr>
-      <w:r>
-        <w:t xml:space="preserve">Kirjoittaja on edellisessä kappaleessa kuvannut saapumistaan kohdemaahan ja järjestelyjä siihen liittyen. Kappaleessa on yksi maininta asumisjärjestelyistä, mutta se tulee esille yleisen aikatauluttamisen yhteydessä, joten se ei sinänsä orientoi millään tavalla seuraavan kappaleen topiikkia.</w:t>
-      </w:r>
-    </w:p>
-    <w:p>
-      <w:pPr>
-        <w:pStyle w:val="BodyText"/>
-      </w:pPr>
-      <w:r>
-        <w:t xml:space="preserve">“</w:t>
-      </w:r>
-      <w:r>
-        <w:t xml:space="preserve">Soluasunnon itselleni hain Saksasta wg-gesuchtin nettisivujen kautta. Saksalaisen perheen vuokraamassa solussa asui lisäkseni kolme muuta. Vaikkei kämppiksien kanssa yhteiselo aina ilman ongelmia onnistunutkaan, suosittelen ehdottomasti ainakin harkitsemaan opiskelija-asuntolan sijaan soluasunnossa asumista.–</w:t>
-      </w:r>
-      <w:r>
-        <w:t xml:space="preserve">”</w:t>
-      </w:r>
-    </w:p>
-    <w:p>
-      <w:pPr>
-        <w:pStyle w:val="Heading1"/>
-      </w:pPr>
-      <w:bookmarkStart w:id="28" w:name="paatelmia"/>
-      <w:bookmarkEnd w:id="28"/>
-      <w:r>
-        <w:t xml:space="preserve">Päätelmiä</w:t>
-      </w:r>
-    </w:p>
-    <w:p>
-      <w:pPr>
-        <w:pStyle w:val="FirstParagraph"/>
-      </w:pPr>
-      <w:r>
-        <w:t xml:space="preserve">Ensin: edellä tehdyn analyysin perusteella saadut ryhmät kootusti</w:t>
-      </w:r>
-    </w:p>
-    <w:p>
-      <w:pPr>
-        <w:pStyle w:val="BodyText"/>
-      </w:pPr>
-      <w:r>
-        <w:t xml:space="preserve">Sitten:</w:t>
+        <w:t xml:space="preserve">Tähän analyysia siitä, miksi tietyt rakenteet vallitsevia. Kertooko esim siitä,</w:t>
+      </w:r>
+      <w:r>
+        <w:t xml:space="preserve"> </w:t>
+      </w:r>
+      <w:r>
+        <w:t xml:space="preserve">ettei tietoisesti rakenneta, vaan vedetään assosiatiivisesti?</w:t>
+      </w:r>
+    </w:p>
+    <w:p>
+      <w:pPr>
+        <w:pStyle w:val="BodyText"/>
+      </w:pPr>
+      <w:r>
+        <w:t xml:space="preserve">– Mitä hyötyä sitten siitä, että voi jostain kuulla erilaisista tavoista aloittaa</w:t>
+      </w:r>
+      <w:r>
+        <w:t xml:space="preserve"> </w:t>
+      </w:r>
+      <w:r>
+        <w:t xml:space="preserve">kappale?</w:t>
       </w:r>
     </w:p>
     <w:p>
@@ -2857,60 +2702,25 @@
         </w:numPr>
       </w:pPr>
       <w:r>
-        <w:t xml:space="preserve">Kuinka monta eri tapaa oikeasti löydettiin?</w:t>
-      </w:r>
-    </w:p>
-    <w:p>
-      <w:pPr>
-        <w:pStyle w:val="Compact"/>
-        <w:numPr>
-          <w:numId w:val="1005"/>
-          <w:ilvl w:val="0"/>
-        </w:numPr>
-      </w:pPr>
-      <w:r>
-        <w:t xml:space="preserve">mihin tällaista voisi soveltaa?</w:t>
-      </w:r>
-    </w:p>
-    <w:p>
-      <w:pPr>
-        <w:numPr>
-          <w:numId w:val="1005"/>
-          <w:ilvl w:val="0"/>
-        </w:numPr>
-      </w:pPr>
-      <w:r>
-        <w:t xml:space="preserve">mitä voidaan sanoa tekstilajista / kirjoittajista / yms.?</w:t>
-      </w:r>
-    </w:p>
-    <w:p>
-      <w:pPr>
-        <w:pStyle w:val="Compact"/>
-        <w:numPr>
-          <w:numId w:val="1005"/>
-          <w:ilvl w:val="0"/>
-        </w:numPr>
-      </w:pPr>
-      <w:r>
-        <w:t xml:space="preserve">Testaa</w:t>
-      </w:r>
-      <w:r>
-        <w:t xml:space="preserve"> </w:t>
-      </w:r>
-      <w:r>
-        <w:t xml:space="preserve">“</w:t>
-      </w:r>
-      <w:r>
-        <w:t xml:space="preserve">valvottua klusterianalyysiä</w:t>
-      </w:r>
-      <w:r>
-        <w:t xml:space="preserve">”</w:t>
-      </w:r>
-      <w:r>
-        <w:t xml:space="preserve"> </w:t>
-      </w:r>
-      <w:r>
-        <w:t xml:space="preserve">käyttäen tässä tehtyä luokittelua pohjana</w:t>
+        <w:t xml:space="preserve">Konkreettinen sovellus fraasipankissa tms.</w:t>
+      </w:r>
+    </w:p>
+    <w:p>
+      <w:pPr>
+        <w:pStyle w:val="Heading1"/>
+      </w:pPr>
+      <w:bookmarkStart w:id="27" w:name="zoomaus"/>
+      <w:bookmarkEnd w:id="27"/>
+      <w:r>
+        <w:t xml:space="preserve">Zoomaus</w:t>
+      </w:r>
+    </w:p>
+    <w:p>
+      <w:pPr>
+        <w:pStyle w:val="FirstParagraph"/>
+      </w:pPr>
+      <w:r>
+        <w:t xml:space="preserve">Tämän analyysin tarkoituksena oli ottaa muutama tyypillinen eri asteisesti listamainen tapaus ja sen jälkeen asettaa se rinnakkain samaa ilmiötä toteuttavien muunlaisten ratkaisutapojen kanssa. Tässä on nyt kuitenkin yleistä tekstien rakenteen hahmottelua, ehkei mahdu/haluta lopulliseen, mutta ajatusten järjestelemiseksi ainakin tässä vaiheessa.</w:t>
       </w:r>
     </w:p>
     <w:p>
@@ -2918,6 +2728,310 @@
         <w:pStyle w:val="Compact"/>
         <w:numPr>
           <w:numId w:val="1006"/>
+          <w:ilvl w:val="0"/>
+        </w:numPr>
+      </w:pPr>
+      <w:r>
+        <w:t xml:space="preserve">tapaus: puhdas listatyyppinen (id732)</w:t>
+      </w:r>
+    </w:p>
+    <w:p>
+      <w:pPr>
+        <w:pStyle w:val="FirstParagraph"/>
+      </w:pPr>
+      <w:r>
+        <w:t xml:space="preserve">Ennen tätä kappaletta kirjoittaja on käsitellyt valmistelujaan kotoa käsin, sitten kielikurssia melko seikkaperäisesti, vaihto-opiskelijoille järjestettyä vapaa-ajan ohjelmaa ja lopuksi vielä reflektoi omaa osaamistaan valitsemallaan kielikurssilla. Näiden alatopiikkien (?) jälkeen kirjoittaja alkaa uuden tekstikappaleen seuraavasti:</w:t>
+      </w:r>
+    </w:p>
+    <w:p>
+      <w:pPr>
+        <w:pStyle w:val="BodyText"/>
+      </w:pPr>
+      <w:r>
+        <w:t xml:space="preserve">Esimerkki x.x</w:t>
+      </w:r>
+    </w:p>
+    <w:p>
+      <w:pPr>
+        <w:pStyle w:val="BodyText"/>
+      </w:pPr>
+      <w:r>
+        <w:t xml:space="preserve">Asuntoni sain vuokrattua Apartiksen (paikallinen TOAS) kautta. Vaihtareille on varattu kaksi erillistä taloa, toinen (Beauregard) sijaitsee aivan kaupungin keskustassa juna-aseman ja yliopiston päärakennuksen vieressä ja toinen (Bellevue) puolestaan noin 20 minuutin kävelymatkan päässä keskustasta. Asuntohakemus toimitettiin myös kaikkien muiden hakemuspapereiden yhteydessä eli hakuprosessi oli siis senkin osalta tehty todella helpoksi. –</w:t>
+      </w:r>
+    </w:p>
+    <w:p>
+      <w:pPr>
+        <w:pStyle w:val="BodyText"/>
+      </w:pPr>
+      <w:r>
+        <w:t xml:space="preserve">Shoren (2008, 42) sanoin tätä tapausta voisi kuvailla niin, että tekstin teemankulun hahmottaminen perustuu tietoihin, jotka</w:t>
+      </w:r>
+      <w:r>
+        <w:t xml:space="preserve"> </w:t>
+      </w:r>
+      <w:r>
+        <w:t xml:space="preserve">“</w:t>
+      </w:r>
+      <w:r>
+        <w:t xml:space="preserve">eivät ole tekstissä ilmipantuja vaan lähinnä kielenulkoista tietoa (viite). Teema on siis tekstin etenemisen kannalta (enemmäin tai vähemmän uusi): se ei perustu selkeisiin merkityssuhteisiin vaan kehyksiin, skeemoihin. yms. pääteltävä teema siis.</w:t>
+      </w:r>
+      <w:r>
+        <w:t xml:space="preserve">”</w:t>
+      </w:r>
+      <w:r>
+        <w:t xml:space="preserve"> </w:t>
+      </w:r>
+      <w:r>
+        <w:t xml:space="preserve">Tällä kirjoittajalla tuntuu olevan sama strategia koko ajan, koska jatkaa topiikeilla</w:t>
+      </w:r>
+      <w:r>
+        <w:t xml:space="preserve"> </w:t>
+      </w:r>
+      <w:r>
+        <w:t xml:space="preserve">‘</w:t>
+      </w:r>
+      <w:r>
+        <w:t xml:space="preserve">vaihtarit</w:t>
+      </w:r>
+      <w:r>
+        <w:t xml:space="preserve">’</w:t>
+      </w:r>
+      <w:r>
+        <w:t xml:space="preserve"> </w:t>
+      </w:r>
+      <w:r>
+        <w:t xml:space="preserve">ja</w:t>
+      </w:r>
+      <w:r>
+        <w:t xml:space="preserve"> </w:t>
+      </w:r>
+      <w:r>
+        <w:t xml:space="preserve">‘</w:t>
+      </w:r>
+      <w:r>
+        <w:t xml:space="preserve">asuntohakemus</w:t>
+      </w:r>
+      <w:r>
+        <w:t xml:space="preserve">’</w:t>
+      </w:r>
+      <w:r>
+        <w:t xml:space="preserve">. Lukijan kannalta tekstin koherennssi perustuu siis siihen, että opiskelijavaihdon kehys on lähtökohtaisesti tuttu tai lukija on lukenut joko raportin ohjeistuksen tai tutustunut muihin samalla alustalla julkaistuihin teksteihin.</w:t>
+      </w:r>
+    </w:p>
+    <w:p>
+      <w:pPr>
+        <w:pStyle w:val="BodyText"/>
+      </w:pPr>
+      <w:r>
+        <w:t xml:space="preserve">Tekstin kokonaisrakenne tällä, kuten usealla muullakin aineiston kirjoittajalla, on Vuorijärven termiä käyttäen topiikkipohjainen. Raportissa käsitellään sisältö topiikki kerrallaan, eivätkä nämä sekvenssit ole hierarkkisessa suhteessa keskenään. (ks. myös Komppa). JA TULISIKO TÄHÄN LINKKI YLEISKUVAN TULOKSIIN, ELI ETTÄ USEIN LAUSEENALKUINEN OBJEKTI ON SE SYNTAKTINEN RAKENNE, JOTA HYÖDYNNETÄÄN?</w:t>
+      </w:r>
+    </w:p>
+    <w:p>
+      <w:pPr>
+        <w:pStyle w:val="BodyText"/>
+      </w:pPr>
+      <w:r>
+        <w:t xml:space="preserve">Jos tekisimme näin, niin sitten tästä voisi jatkua suoraan jonkinlainen kuvio ja esimerkit, millaisia muita funktioita samalla rakenteella tehtään. (Tämä olisi ehkä jopa mielekäs kohta sille.)</w:t>
+      </w:r>
+    </w:p>
+    <w:p>
+      <w:pPr>
+        <w:pStyle w:val="BodyText"/>
+      </w:pPr>
+      <w:r>
+        <w:t xml:space="preserve">Hiearkkisen rakenteen sijaan aineistosta löytyy kuitenkin kirjoittajia, jotka rakentavat tekstinsä temporaalisten sekvenssien avulla. Tämän strategian käyttö luo raportiin narratiivin.</w:t>
+      </w:r>
+    </w:p>
+    <w:p>
+      <w:pPr>
+        <w:pStyle w:val="BodyText"/>
+      </w:pPr>
+      <w:r>
+        <w:t xml:space="preserve">Esimerkki x.x. (id 399, linkitetty &amp; narratiivinen)</w:t>
+      </w:r>
+    </w:p>
+    <w:p>
+      <w:pPr>
+        <w:pStyle w:val="BodyText"/>
+      </w:pPr>
+      <w:r>
+        <w:t xml:space="preserve">“</w:t>
+      </w:r>
+      <w:r>
+        <w:t xml:space="preserve">Hong Kongiin saavuttuani kaikki sujui täysin mutkattomasti ja haluan antaa CUHK:lle täyden kympin vaihtaritoiminnan hyvästä hoitamisesta. Saapuessani yliopistolle kaikki vaihtarit majoitettiin ensimmäisen viikon ajaksi samaan collegeen, jotta meidän olisi mahdollisimman helppo tutustua toisiimme ja jotta vaihtarien tapahtumien koordinointi olisi mahdollisimman helppoa. Ensimmäinen viikko oli niin kutsuttu Orientation week, joka oli täynnä kevyitä luentoja koskien mm. yliopiston tai asuntolan</w:t>
+      </w:r>
+      <w:r>
+        <w:t xml:space="preserve">”</w:t>
+      </w:r>
+      <w:r>
+        <w:t xml:space="preserve">pelisääntöjä” tai kuinka selvitä hengissä Hong Kongissa. Lisäksi kv-toimisto oli järjestänyt meille joinain iltoina ohjelmaa, kuten esimerkiksi Tervetuliaisillallisen. Ensimmäinen viikko on siis täydellinen tilaisuus tutustua uusiin vaihtareihin ja päästä nauttimaan vaihtokokemuksesta jo heti ensimmäisestä päivästä lähtien.</w:t>
+      </w:r>
+    </w:p>
+    <w:p>
+      <w:pPr>
+        <w:pStyle w:val="BodyText"/>
+      </w:pPr>
+      <w:r>
+        <w:t xml:space="preserve">Orientation weekin lopussa muutettiin lopulliseen asuntolaan. Minä päädyin ennalta tekemieni valintojen pohjalta (no mandatory meal etc.) Shaw Collegen I-house 2:seen, johon liittyy paljon hyviä ja huonoja puolia. Ensinäkin yliopistolla asuminen on ylivoimaisen käytännöllistä ja halpaa yksityisen asunnon vuokraamiseen verrattuna. – "</w:t>
+      </w:r>
+    </w:p>
+    <w:p>
+      <w:pPr>
+        <w:pStyle w:val="BodyText"/>
+      </w:pPr>
+      <w:r>
+        <w:t xml:space="preserve">Tässä topiikkia indikoi</w:t>
+      </w:r>
+      <w:r>
+        <w:t xml:space="preserve"> </w:t>
+      </w:r>
+      <w:r>
+        <w:t xml:space="preserve">‘</w:t>
+      </w:r>
+      <w:r>
+        <w:t xml:space="preserve">asuntola</w:t>
+      </w:r>
+      <w:r>
+        <w:t xml:space="preserve">’</w:t>
+      </w:r>
+      <w:r>
+        <w:t xml:space="preserve">, joka on lauseessa täydennyksenä toimiva paikan adverbiaali. Lause linkittyy edelliseen kappaleeseen (Shoren sanoin, mutta meille Dikin käsittein, kun teoriaosa on kirjoitettu) orientoivana sivuteemana toimivan ajan adverbiaalin avulla. Edellisessä kappaleessa on kuitenkin puhuttu orientaatioviikosta ja majoittamisestakin, eli tämä kirjoittaja ei ensimmäisen esimerkin tavoin nojaa tekstin ulkopuoliseen tietoon, vaan itse kirjoittamaansa edeltävään tekstijaksoon.</w:t>
+      </w:r>
+    </w:p>
+    <w:p>
+      <w:pPr>
+        <w:pStyle w:val="BodyText"/>
+      </w:pPr>
+      <w:r>
+        <w:t xml:space="preserve">Ja vielä kolmas esimerkki, joka asettuisi tulkintani mukaan jollakin jatkumolla näiden kahden välimaastoon.</w:t>
+      </w:r>
+    </w:p>
+    <w:p>
+      <w:pPr>
+        <w:pStyle w:val="BodyText"/>
+      </w:pPr>
+      <w:r>
+        <w:t xml:space="preserve">Esimerkki x.x tekstin id 618</w:t>
+      </w:r>
+    </w:p>
+    <w:p>
+      <w:pPr>
+        <w:pStyle w:val="BodyText"/>
+      </w:pPr>
+      <w:r>
+        <w:t xml:space="preserve">Kirjoittaja on edellisessä kappaleessa kuvannut saapumistaan kohdemaahan ja järjestelyjä siihen liittyen. Kappaleessa on yksi maininta asumisjärjestelyistä, mutta se tulee esille yleisen aikatauluttamisen yhteydessä, joten se ei sinänsä orientoi millään tavalla seuraavan kappaleen topiikkia.</w:t>
+      </w:r>
+    </w:p>
+    <w:p>
+      <w:pPr>
+        <w:pStyle w:val="BodyText"/>
+      </w:pPr>
+      <w:r>
+        <w:t xml:space="preserve">“</w:t>
+      </w:r>
+      <w:r>
+        <w:t xml:space="preserve">Soluasunnon itselleni hain Saksasta wg-gesuchtin nettisivujen kautta. Saksalaisen perheen vuokraamassa solussa asui lisäkseni kolme muuta. Vaikkei kämppiksien kanssa yhteiselo aina ilman ongelmia onnistunutkaan, suosittelen ehdottomasti ainakin harkitsemaan opiskelija-asuntolan sijaan soluasunnossa asumista.–</w:t>
+      </w:r>
+      <w:r>
+        <w:t xml:space="preserve">”</w:t>
+      </w:r>
+    </w:p>
+    <w:p>
+      <w:pPr>
+        <w:pStyle w:val="Heading1"/>
+      </w:pPr>
+      <w:bookmarkStart w:id="28" w:name="paatelmia"/>
+      <w:bookmarkEnd w:id="28"/>
+      <w:r>
+        <w:t xml:space="preserve">Päätelmiä</w:t>
+      </w:r>
+    </w:p>
+    <w:p>
+      <w:pPr>
+        <w:pStyle w:val="FirstParagraph"/>
+      </w:pPr>
+      <w:r>
+        <w:t xml:space="preserve">Ensin: edellä tehdyn analyysin perusteella saadut ryhmät kootusti</w:t>
+      </w:r>
+    </w:p>
+    <w:p>
+      <w:pPr>
+        <w:pStyle w:val="BodyText"/>
+      </w:pPr>
+      <w:r>
+        <w:t xml:space="preserve">Sitten:</w:t>
+      </w:r>
+    </w:p>
+    <w:p>
+      <w:pPr>
+        <w:pStyle w:val="Compact"/>
+        <w:numPr>
+          <w:numId w:val="1007"/>
+          <w:ilvl w:val="0"/>
+        </w:numPr>
+      </w:pPr>
+      <w:r>
+        <w:t xml:space="preserve">Kuinka monta eri tapaa oikeasti löydettiin?</w:t>
+      </w:r>
+    </w:p>
+    <w:p>
+      <w:pPr>
+        <w:pStyle w:val="Compact"/>
+        <w:numPr>
+          <w:numId w:val="1007"/>
+          <w:ilvl w:val="0"/>
+        </w:numPr>
+      </w:pPr>
+      <w:r>
+        <w:t xml:space="preserve">mihin tällaista voisi soveltaa?</w:t>
+      </w:r>
+    </w:p>
+    <w:p>
+      <w:pPr>
+        <w:numPr>
+          <w:numId w:val="1007"/>
+          <w:ilvl w:val="0"/>
+        </w:numPr>
+      </w:pPr>
+      <w:r>
+        <w:t xml:space="preserve">mitä voidaan sanoa tekstilajista / kirjoittajista / yms.?</w:t>
+      </w:r>
+    </w:p>
+    <w:p>
+      <w:pPr>
+        <w:pStyle w:val="Compact"/>
+        <w:numPr>
+          <w:numId w:val="1007"/>
+          <w:ilvl w:val="0"/>
+        </w:numPr>
+      </w:pPr>
+      <w:r>
+        <w:t xml:space="preserve">Testaa</w:t>
+      </w:r>
+      <w:r>
+        <w:t xml:space="preserve"> </w:t>
+      </w:r>
+      <w:r>
+        <w:t xml:space="preserve">“</w:t>
+      </w:r>
+      <w:r>
+        <w:t xml:space="preserve">valvottua klusterianalyysiä</w:t>
+      </w:r>
+      <w:r>
+        <w:t xml:space="preserve">”</w:t>
+      </w:r>
+      <w:r>
+        <w:t xml:space="preserve"> </w:t>
+      </w:r>
+      <w:r>
+        <w:t xml:space="preserve">käyttäen tässä tehtyä luokittelua pohjana</w:t>
+      </w:r>
+    </w:p>
+    <w:p>
+      <w:pPr>
+        <w:pStyle w:val="Compact"/>
+        <w:numPr>
+          <w:numId w:val="1008"/>
           <w:ilvl w:val="1"/>
         </w:numPr>
       </w:pPr>
@@ -3176,7 +3290,7 @@
     </w:lvl>
   </w:abstractNum>
   <w:abstractNum w:abstractNumId="990">
-    <w:nsid w:val="c6201ab9"/>
+    <w:nsid w:val="9f684499"/>
     <w:multiLevelType w:val="multilevel"/>
     <w:lvl w:ilvl="0">
       <w:numFmt w:val="bullet"/>
@@ -3257,7 +3371,7 @@
     </w:lvl>
   </w:abstractNum>
   <w:abstractNum w:abstractNumId="991">
-    <w:nsid w:val="e5c05158"/>
+    <w:nsid w:val="a4cc4ac7"/>
     <w:multiLevelType w:val="multilevel"/>
     <w:lvl w:ilvl="0">
       <w:numFmt w:val="bullet"/>
@@ -3338,7 +3452,7 @@
     </w:lvl>
   </w:abstractNum>
   <w:abstractNum w:abstractNumId="99411">
-    <w:nsid w:val="b594d95e"/>
+    <w:nsid w:val="66b3b7cb"/>
     <w:multiLevelType w:val="multilevel"/>
     <w:lvl w:ilvl="0">
       <w:start w:val="1"/>
@@ -3426,7 +3540,7 @@
     </w:lvl>
   </w:abstractNum>
   <w:abstractNum w:abstractNumId="99331">
-    <w:nsid w:val="e18070a6"/>
+    <w:nsid w:val="c6134876"/>
     <w:multiLevelType w:val="multilevel"/>
     <w:lvl w:ilvl="0">
       <w:start w:val="1"/>
@@ -3504,6 +3618,94 @@
       <w:start w:val="1"/>
       <w:numFmt w:val="decimal"/>
       <w:lvlText w:val="(%7)"/>
+      <w:lvlJc w:val="left"/>
+      <w:pPr>
+        <w:tabs>
+          <w:tab w:val="num" w:pos="4320"/>
+        </w:tabs>
+        <w:ind w:left="4800" w:hanging="480"/>
+      </w:pPr>
+    </w:lvl>
+  </w:abstractNum>
+  <w:abstractNum w:abstractNumId="99412">
+    <w:nsid w:val="95ccc7f1"/>
+    <w:multiLevelType w:val="multilevel"/>
+    <w:lvl w:ilvl="0">
+      <w:start w:val="2"/>
+      <w:numFmt w:val="decimal"/>
+      <w:lvlText w:val="%1."/>
+      <w:lvlJc w:val="left"/>
+      <w:pPr>
+        <w:tabs>
+          <w:tab w:val="num" w:pos="0"/>
+        </w:tabs>
+        <w:ind w:left="480" w:hanging="480"/>
+      </w:pPr>
+    </w:lvl>
+    <w:lvl w:ilvl="1">
+      <w:start w:val="2"/>
+      <w:numFmt w:val="decimal"/>
+      <w:lvlText w:val="%2."/>
+      <w:lvlJc w:val="left"/>
+      <w:pPr>
+        <w:tabs>
+          <w:tab w:val="num" w:pos="720"/>
+        </w:tabs>
+        <w:ind w:left="1200" w:hanging="480"/>
+      </w:pPr>
+    </w:lvl>
+    <w:lvl w:ilvl="2">
+      <w:start w:val="2"/>
+      <w:numFmt w:val="decimal"/>
+      <w:lvlText w:val="%3."/>
+      <w:lvlJc w:val="left"/>
+      <w:pPr>
+        <w:tabs>
+          <w:tab w:val="num" w:pos="1440"/>
+        </w:tabs>
+        <w:ind w:left="1920" w:hanging="480"/>
+      </w:pPr>
+    </w:lvl>
+    <w:lvl w:ilvl="3">
+      <w:start w:val="2"/>
+      <w:numFmt w:val="decimal"/>
+      <w:lvlText w:val="%4."/>
+      <w:lvlJc w:val="left"/>
+      <w:pPr>
+        <w:tabs>
+          <w:tab w:val="num" w:pos="2160"/>
+        </w:tabs>
+        <w:ind w:left="2640" w:hanging="480"/>
+      </w:pPr>
+    </w:lvl>
+    <w:lvl w:ilvl="4">
+      <w:start w:val="2"/>
+      <w:numFmt w:val="decimal"/>
+      <w:lvlText w:val="%5."/>
+      <w:lvlJc w:val="left"/>
+      <w:pPr>
+        <w:tabs>
+          <w:tab w:val="num" w:pos="2880"/>
+        </w:tabs>
+        <w:ind w:left="3360" w:hanging="480"/>
+      </w:pPr>
+    </w:lvl>
+    <w:lvl w:ilvl="5">
+      <w:start w:val="2"/>
+      <w:numFmt w:val="decimal"/>
+      <w:lvlText w:val="%6."/>
+      <w:lvlJc w:val="left"/>
+      <w:pPr>
+        <w:tabs>
+          <w:tab w:val="num" w:pos="3600"/>
+        </w:tabs>
+        <w:ind w:left="4080" w:hanging="480"/>
+      </w:pPr>
+    </w:lvl>
+    <w:lvl w:ilvl="6">
+      <w:start w:val="2"/>
+      <w:numFmt w:val="decimal"/>
+      <w:lvlText w:val="%7."/>
       <w:lvlJc w:val="left"/>
       <w:pPr>
         <w:tabs>
@@ -3595,9 +3797,57 @@
     </w:lvlOverride>
   </w:num>
   <w:num w:numId="1005">
+    <w:abstractNumId w:val="99412"/>
+    <w:lvlOverride w:ilvl="0">
+      <w:startOverride w:val="2"/>
+    </w:lvlOverride>
+    <w:lvlOverride w:ilvl="1">
+      <w:startOverride w:val="2"/>
+    </w:lvlOverride>
+    <w:lvlOverride w:ilvl="2">
+      <w:startOverride w:val="2"/>
+    </w:lvlOverride>
+    <w:lvlOverride w:ilvl="3">
+      <w:startOverride w:val="2"/>
+    </w:lvlOverride>
+    <w:lvlOverride w:ilvl="4">
+      <w:startOverride w:val="2"/>
+    </w:lvlOverride>
+    <w:lvlOverride w:ilvl="5">
+      <w:startOverride w:val="2"/>
+    </w:lvlOverride>
+    <w:lvlOverride w:ilvl="6">
+      <w:startOverride w:val="2"/>
+    </w:lvlOverride>
+  </w:num>
+  <w:num w:numId="1006">
+    <w:abstractNumId w:val="99411"/>
+    <w:lvlOverride w:ilvl="0">
+      <w:startOverride w:val="1"/>
+    </w:lvlOverride>
+    <w:lvlOverride w:ilvl="1">
+      <w:startOverride w:val="1"/>
+    </w:lvlOverride>
+    <w:lvlOverride w:ilvl="2">
+      <w:startOverride w:val="1"/>
+    </w:lvlOverride>
+    <w:lvlOverride w:ilvl="3">
+      <w:startOverride w:val="1"/>
+    </w:lvlOverride>
+    <w:lvlOverride w:ilvl="4">
+      <w:startOverride w:val="1"/>
+    </w:lvlOverride>
+    <w:lvlOverride w:ilvl="5">
+      <w:startOverride w:val="1"/>
+    </w:lvlOverride>
+    <w:lvlOverride w:ilvl="6">
+      <w:startOverride w:val="1"/>
+    </w:lvlOverride>
+  </w:num>
+  <w:num w:numId="1007">
     <w:abstractNumId w:val="991"/>
   </w:num>
-  <w:num w:numId="1006">
+  <w:num w:numId="1008">
     <w:abstractNumId w:val="991"/>
   </w:num>
 </w:numbering>

</xml_diff>

<commit_message>
Viittaus vuorijärven metodiin + kuvio
Tässä vihdoin muotoiltuna viittaus vuorijärveen (#25)
+ hätäinen versio tekstin rakenne -kuviosta
</commit_message>
<xml_diff>
--- a/output/koko_artikkeli.docx
+++ b/output/koko_artikkeli.docx
@@ -602,6 +602,103 @@
       <w:r>
         <w:t xml:space="preserve">.</w:t>
       </w:r>
+      <w:r>
+        <w:t xml:space="preserve"> </w:t>
+      </w:r>
+      <w:r>
+        <w:t xml:space="preserve">Vaikka ohjeet eivät siis velvoita noudattamaan juuri tiettyä sisältörakennetta,</w:t>
+      </w:r>
+      <w:r>
+        <w:t xml:space="preserve"> </w:t>
+      </w:r>
+      <w:r>
+        <w:t xml:space="preserve">ylivoimaisesti suurin osa teksteistä on rakennettu juuri ohjetekstin</w:t>
+      </w:r>
+      <w:r>
+        <w:t xml:space="preserve"> </w:t>
+      </w:r>
+      <w:r>
+        <w:t xml:space="preserve">ehdottaman aiherajauksen perusteella. Tekstien rakenne</w:t>
+      </w:r>
+      <w:r>
+        <w:t xml:space="preserve"> </w:t>
+      </w:r>
+      <w:r>
+        <w:t xml:space="preserve">on siis kuvion kaltainen: niiden</w:t>
+      </w:r>
+      <w:r>
+        <w:t xml:space="preserve"> </w:t>
+      </w:r>
+      <w:r>
+        <w:t xml:space="preserve">diskurssitopiikkina on vaihtokokemus ylipäätään, ja tätä</w:t>
+      </w:r>
+      <w:r>
+        <w:t xml:space="preserve"> </w:t>
+      </w:r>
+      <w:r>
+        <w:t xml:space="preserve">ylemmän tason topiikkia käsitellään jakamalla se alatopiikkeihin,</w:t>
+      </w:r>
+      <w:r>
+        <w:t xml:space="preserve"> </w:t>
+      </w:r>
+      <w:r>
+        <w:t xml:space="preserve">joista tavallisimmat on lueteltu kuviossa.</w:t>
+      </w:r>
+    </w:p>
+    <w:p>
+      <w:pPr>
+        <w:pStyle w:val="FigureWithCaption"/>
+      </w:pPr>
+      <w:r>
+        <w:drawing>
+          <wp:inline>
+            <wp:extent cx="5334000" cy="2800350"/>
+            <wp:effectExtent b="0" l="0" r="0" t="0"/>
+            <wp:docPr descr="Kuvio 1: Matkakertomustekstien diskurssitopiikki ja alatopiikit" title="" id="1" name="Picture"/>
+            <a:graphic>
+              <a:graphicData uri="http://schemas.openxmlformats.org/drawingml/2006/picture">
+                <pic:pic>
+                  <pic:nvPicPr>
+                    <pic:cNvPr descr="output/figure/chart.png" id="0" name="Picture"/>
+                    <pic:cNvPicPr>
+                      <a:picLocks noChangeArrowheads="1" noChangeAspect="1"/>
+                    </pic:cNvPicPr>
+                  </pic:nvPicPr>
+                  <pic:blipFill>
+                    <a:blip r:embed="rId24"/>
+                    <a:stretch>
+                      <a:fillRect/>
+                    </a:stretch>
+                  </pic:blipFill>
+                  <pic:spPr bwMode="auto">
+                    <a:xfrm>
+                      <a:off x="0" y="0"/>
+                      <a:ext cx="5334000" cy="2800350"/>
+                    </a:xfrm>
+                    <a:prstGeom prst="rect">
+                      <a:avLst/>
+                    </a:prstGeom>
+                    <a:noFill/>
+                    <a:ln w="9525">
+                      <a:noFill/>
+                      <a:headEnd/>
+                      <a:tailEnd/>
+                    </a:ln>
+                  </pic:spPr>
+                </pic:pic>
+              </a:graphicData>
+            </a:graphic>
+          </wp:inline>
+        </w:drawing>
+      </w:r>
+    </w:p>
+    <w:p>
+      <w:pPr>
+        <w:pStyle w:val="ImageCaption"/>
+      </w:pPr>
+      <w:r>
+        <w:t xml:space="preserve">Kuvio 1: Matkakertomustekstien diskurssitopiikki ja alatopiikit</w:t>
+      </w:r>
     </w:p>
     <w:p>
       <w:pPr>
@@ -626,7 +723,7 @@
         <w:rPr>
           <w:rStyle w:val="FootnoteReference"/>
         </w:rPr>
-        <w:footnoteReference w:id="24"/>
+        <w:footnoteReference w:id="25"/>
       </w:r>
       <w:r>
         <w:t xml:space="preserve"> </w:t>
@@ -1811,7 +1908,7 @@
         <w:rPr>
           <w:rStyle w:val="FootnoteReference"/>
         </w:rPr>
-        <w:footnoteReference w:id="25"/>
+        <w:footnoteReference w:id="26"/>
       </w:r>
       <w:r>
         <w:t xml:space="preserve"> </w:t>
@@ -1881,15 +1978,131 @@
         <w:pStyle w:val="BodyText"/>
       </w:pPr>
       <w:r>
-        <w:t xml:space="preserve">….toinen kappale ryhmittelyn perusteista ja siitä, ettei semant. kriteerejä käytetty…</w:t>
+        <w:t xml:space="preserve">Metodimme muistuttaa jonkin verran Vuorijärven</w:t>
+      </w:r>
+      <w:r>
+        <w:t xml:space="preserve"> </w:t>
+      </w:r>
+      <w:r>
+        <w:t xml:space="preserve">(2013: 116)</w:t>
+      </w:r>
+      <w:r>
+        <w:t xml:space="preserve"> </w:t>
+      </w:r>
+      <w:r>
+        <w:t xml:space="preserve">mainitsemaa</w:t>
+      </w:r>
+      <w:r>
+        <w:t xml:space="preserve"> </w:t>
+      </w:r>
+      <w:r>
+        <w:t xml:space="preserve">korpuslingvistisessä tekstianalyysissä käytettyä menetelmää</w:t>
+      </w:r>
+      <w:r>
+        <w:t xml:space="preserve"> </w:t>
+      </w:r>
+      <w:r>
+        <w:t xml:space="preserve">(ks. Biber ym. 2007)</w:t>
+      </w:r>
+      <w:r>
+        <w:t xml:space="preserve">, jossa</w:t>
+      </w:r>
+      <w:r>
+        <w:t xml:space="preserve"> </w:t>
+      </w:r>
+      <w:r>
+        <w:t xml:space="preserve">analyysiin otettavat tekstit käydään ensin yksitellen läpi, minkä jälkeen</w:t>
+      </w:r>
+      <w:r>
+        <w:t xml:space="preserve"> </w:t>
+      </w:r>
+      <w:r>
+        <w:t xml:space="preserve">kukin teksti pyritään pilkkomaan tiettyä viestitätarkoitusta toteuttaviin, erikseen</w:t>
+      </w:r>
+      <w:r>
+        <w:t xml:space="preserve"> </w:t>
+      </w:r>
+      <w:r>
+        <w:t xml:space="preserve">nimettäviin jaksoihin. On kuitenkin olennaista huomata se lähtökohtaero, ettei</w:t>
+      </w:r>
+      <w:r>
+        <w:t xml:space="preserve"> </w:t>
+      </w:r>
+      <w:r>
+        <w:t xml:space="preserve">nyt käsillä olevassa tutkimuksessa niinkään etsitä eri tekstijaksojen</w:t>
+      </w:r>
+      <w:r>
+        <w:t xml:space="preserve"> </w:t>
+      </w:r>
+      <w:r>
+        <w:t xml:space="preserve">viestintätarkoituksia, vaan liikutaan puhtaasti topiikkien tasolla kysymällä, miten</w:t>
+      </w:r>
+      <w:r>
+        <w:t xml:space="preserve"> </w:t>
+      </w:r>
+      <w:r>
+        <w:t xml:space="preserve">jokin uusi aihe esitellään lukijalle. Toinen ero on siinä, että tarkasteltavien</w:t>
+      </w:r>
+      <w:r>
+        <w:t xml:space="preserve"> </w:t>
+      </w:r>
+      <w:r>
+        <w:t xml:space="preserve">tekstijaksojen rajauksessa lähtökohtana pidetään kirjoittajan itsensä tekemää</w:t>
+      </w:r>
+      <w:r>
+        <w:t xml:space="preserve"> </w:t>
+      </w:r>
+      <w:r>
+        <w:t xml:space="preserve">ortografista kappalejakoa – kirjoittajan omaa näkemystä siitä, milloin tekstissä</w:t>
+      </w:r>
+      <w:r>
+        <w:t xml:space="preserve"> </w:t>
+      </w:r>
+      <w:r>
+        <w:t xml:space="preserve">siirrytään sellaiseen uuteen jaksoon, joka ansaitsee tulla erotetuksi edeltävästä</w:t>
+      </w:r>
+      <w:r>
+        <w:t xml:space="preserve"> </w:t>
+      </w:r>
+      <w:r>
+        <w:t xml:space="preserve">tekstistä. Kolmanneksi tämän tutkimuksen metodin erottaa edellä mainituista se,</w:t>
+      </w:r>
+      <w:r>
+        <w:t xml:space="preserve"> </w:t>
+      </w:r>
+      <w:r>
+        <w:t xml:space="preserve">ettei analyysin tuloksena syntyneitä ryhmiä pyritä nimeämään</w:t>
+      </w:r>
+      <w:r>
+        <w:t xml:space="preserve"> </w:t>
+      </w:r>
+      <w:r>
+        <w:t xml:space="preserve">(vrt. Vuorijärvi 2013: 117)</w:t>
+      </w:r>
+      <w:r>
+        <w:t xml:space="preserve">, vaan ne määritellään ainoastaan suhteessa</w:t>
+      </w:r>
+      <w:r>
+        <w:t xml:space="preserve"> </w:t>
+      </w:r>
+      <w:r>
+        <w:t xml:space="preserve">toisiin teksteihin.</w:t>
+      </w:r>
+    </w:p>
+    <w:p>
+      <w:pPr>
+        <w:pStyle w:val="BodyText"/>
+      </w:pPr>
+      <w:r>
+        <w:t xml:space="preserve">….vielä kappale ryhmittelyn perusteista ja siitä, ettei semant. kriteerejä käytetty…</w:t>
       </w:r>
     </w:p>
     <w:p>
       <w:pPr>
         <w:pStyle w:val="Heading1"/>
       </w:pPr>
-      <w:bookmarkStart w:id="26" w:name="yleiskatsaus-eri-tavoista-asettaa-topiikki"/>
-      <w:bookmarkEnd w:id="26"/>
+      <w:bookmarkStart w:id="27" w:name="yleiskatsaus-eri-tavoista-asettaa-topiikki"/>
+      <w:bookmarkEnd w:id="27"/>
       <w:r>
         <w:t xml:space="preserve">Yleiskatsaus eri tavoista asettaa topiikki</w:t>
       </w:r>
@@ -2709,8 +2922,8 @@
       <w:pPr>
         <w:pStyle w:val="Heading1"/>
       </w:pPr>
-      <w:bookmarkStart w:id="27" w:name="zoomaus"/>
-      <w:bookmarkEnd w:id="27"/>
+      <w:bookmarkStart w:id="28" w:name="zoomaus"/>
+      <w:bookmarkEnd w:id="28"/>
       <w:r>
         <w:t xml:space="preserve">Zoomaus</w:t>
       </w:r>
@@ -2940,8 +3153,8 @@
       <w:pPr>
         <w:pStyle w:val="Heading1"/>
       </w:pPr>
-      <w:bookmarkStart w:id="28" w:name="paatelmia"/>
-      <w:bookmarkEnd w:id="28"/>
+      <w:bookmarkStart w:id="29" w:name="paatelmia"/>
+      <w:bookmarkEnd w:id="29"/>
       <w:r>
         <w:t xml:space="preserve">Päätelmiä</w:t>
       </w:r>
@@ -3055,10 +3268,33 @@
       <w:pPr>
         <w:pStyle w:val="Heading1"/>
       </w:pPr>
-      <w:bookmarkStart w:id="29" w:name="lahteet"/>
-      <w:bookmarkEnd w:id="29"/>
+      <w:bookmarkStart w:id="30" w:name="lahteet"/>
+      <w:bookmarkEnd w:id="30"/>
       <w:r>
         <w:t xml:space="preserve">Lähteet</w:t>
+      </w:r>
+    </w:p>
+    <w:p>
+      <w:pPr>
+        <w:pStyle w:val="Bibliography"/>
+      </w:pPr>
+      <w:r>
+        <w:t xml:space="preserve">Biber, Douglas, Ulla Connor &amp; Thomas A. Upton 2007.</w:t>
+      </w:r>
+      <w:r>
+        <w:t xml:space="preserve"> </w:t>
+      </w:r>
+      <w:r>
+        <w:rPr>
+          <w:i/>
+        </w:rPr>
+        <w:t xml:space="preserve">Discourse on the move: Using corpus analysis to describe discourse structure</w:t>
+      </w:r>
+      <w:r>
+        <w:t xml:space="preserve"> </w:t>
+      </w:r>
+      <w:r>
+        <w:t xml:space="preserve">Vsk. 28. John Benjamins Publishing.</w:t>
       </w:r>
     </w:p>
     <w:p>
@@ -3130,6 +3366,14 @@
       </w:r>
       <w:r>
         <w:t xml:space="preserve">. John Benjamins Publishing Company.</w:t>
+      </w:r>
+    </w:p>
+    <w:p>
+      <w:pPr>
+        <w:pStyle w:val="Bibliography"/>
+      </w:pPr>
+      <w:r>
+        <w:t xml:space="preserve">Vuorijärvi, Aino 2013. Tekstilaji ja yhteisö: Ammattikorkeakoulun opinnäytetyön diskussio tekstinä.</w:t>
       </w:r>
     </w:p>
     <w:sectPr/>
@@ -3153,7 +3397,7 @@
       </w:r>
     </w:p>
   </w:footnote>
-  <w:footnote w:id="24">
+  <w:footnote w:id="25">
     <w:p>
       <w:pPr>
         <w:pStyle w:val="FootnoteText"/>
@@ -3178,7 +3422,7 @@
       </w:r>
     </w:p>
   </w:footnote>
-  <w:footnote w:id="25">
+  <w:footnote w:id="26">
     <w:p>
       <w:pPr>
         <w:pStyle w:val="FootnoteText"/>
@@ -3290,7 +3534,7 @@
     </w:lvl>
   </w:abstractNum>
   <w:abstractNum w:abstractNumId="990">
-    <w:nsid w:val="9f684499"/>
+    <w:nsid w:val="f2f32ae1"/>
     <w:multiLevelType w:val="multilevel"/>
     <w:lvl w:ilvl="0">
       <w:numFmt w:val="bullet"/>
@@ -3371,7 +3615,7 @@
     </w:lvl>
   </w:abstractNum>
   <w:abstractNum w:abstractNumId="991">
-    <w:nsid w:val="a4cc4ac7"/>
+    <w:nsid w:val="6603a43d"/>
     <w:multiLevelType w:val="multilevel"/>
     <w:lvl w:ilvl="0">
       <w:numFmt w:val="bullet"/>
@@ -3452,7 +3696,7 @@
     </w:lvl>
   </w:abstractNum>
   <w:abstractNum w:abstractNumId="99411">
-    <w:nsid w:val="66b3b7cb"/>
+    <w:nsid w:val="c66ad446"/>
     <w:multiLevelType w:val="multilevel"/>
     <w:lvl w:ilvl="0">
       <w:start w:val="1"/>
@@ -3540,7 +3784,7 @@
     </w:lvl>
   </w:abstractNum>
   <w:abstractNum w:abstractNumId="99331">
-    <w:nsid w:val="c6134876"/>
+    <w:nsid w:val="ce54f2a7"/>
     <w:multiLevelType w:val="multilevel"/>
     <w:lvl w:ilvl="0">
       <w:start w:val="1"/>
@@ -3628,7 +3872,7 @@
     </w:lvl>
   </w:abstractNum>
   <w:abstractNum w:abstractNumId="99412">
-    <w:nsid w:val="95ccc7f1"/>
+    <w:nsid w:val="43becd30"/>
     <w:multiLevelType w:val="multilevel"/>
     <w:lvl w:ilvl="0">
       <w:start w:val="2"/>

</xml_diff>

<commit_message>
Yleiskatsauksen tilastollinen puoli + muuta
Tässä ehkä vähän radikaalimmin uusia ajatuksia tuohon
yleiskatsaus-osioon.

Ensinnäkin järjestelin esimerkit niin, että alussa on määrällisesti
suurin ryhmä.

Toiseksi kirjoitin ennakoivat-ryhmään puuttuvat kuvaukset.

Kolmanneksi lisäsin ajatuksen siitä, että jonkinlainen verkkokuva
ehkä voitaisiin tiivistelmänä eri ryhmistä lisätä varsinaiseenkin
artikkeliin. Tosin siitä pitäisi nuo nimet muuttaa numeroiksi ja
muutenkin tähdentää sitä, minkälaisia ryhmien välisiä linkkejä
me haluttaisiin esittää.

Neljänneksi katsoin sen, mitä tilastollisin keinoin ryhmistäå voidaan
sanoa: lähinnä siis sen, että määrittävätkö tiettyä ryhmää tietyt
helposti ennustettavat ominaisuudet. Tämän koetin esittää
luokittelupuumenetelmällä (rpart R:ssä).

Näistä ja muusta kirjoittamisesta olisi varmaan hyvä ehtiä keskustella,
jos, @kirde80, jossain vaiheessa ehdit?
</commit_message>
<xml_diff>
--- a/output/koko_artikkeli.docx
+++ b/output/koko_artikkeli.docx
@@ -620,7 +620,7 @@
         <w:t xml:space="preserve"> </w:t>
       </w:r>
       <w:r>
-        <w:t xml:space="preserve">on siis kuvion kaltainen: niiden</w:t>
+        <w:t xml:space="preserve">on siis kuvion 1 kaltainen: niiden</w:t>
       </w:r>
       <w:r>
         <w:t xml:space="preserve"> </w:t>
@@ -701,7 +701,7 @@
         <w:pStyle w:val="BodyText"/>
       </w:pPr>
       <w:r>
-        <w:t xml:space="preserve">Tässä käsiteltävä lopullinen tutkimusaineisto kattaa kaikkiaan 415</w:t>
+        <w:t xml:space="preserve">Tässä käsiteltävä lopullinen tutkimusaineisto kattaa kaikkiaan 492</w:t>
       </w:r>
       <w:r>
         <w:t xml:space="preserve"> </w:t>
@@ -1145,7 +1145,7 @@
         <w:t xml:space="preserve"> </w:t>
       </w:r>
       <w:r>
-        <w:t xml:space="preserve">saadaan taulukon mukainen jakauma.</w:t>
+        <w:t xml:space="preserve">saadaan taulukon 1 mukainen jakauma.</w:t>
       </w:r>
     </w:p>
     <w:tbl>
@@ -2120,19 +2120,31 @@
         <w:t xml:space="preserve"> </w:t>
       </w:r>
       <w:r>
-        <w:t xml:space="preserve">ryhmään. Kustakin ryhmästä on seuraavassa annettu yksi edustava esimerkkivirke.</w:t>
-      </w:r>
-      <w:r>
-        <w:t xml:space="preserve"> </w:t>
-      </w:r>
-      <w:r>
-        <w:t xml:space="preserve">Esimerkkien tarkempiin konteksteihin pureudutaan alempana yksityiskohtaisemmin. Jo tässä vaiheessa</w:t>
-      </w:r>
-      <w:r>
-        <w:t xml:space="preserve"> </w:t>
-      </w:r>
-      <w:r>
-        <w:t xml:space="preserve">on syytä huomauttaa, että osassa tapauksista asumisesta kertovaa kappaletta</w:t>
+        <w:t xml:space="preserve">ryhmään, joista kustakin on seuraavassa annettu yksi edustava esimerkkivirke.</w:t>
+      </w:r>
+      <w:r>
+        <w:t xml:space="preserve"> </w:t>
+      </w:r>
+      <w:r>
+        <w:t xml:space="preserve">Ryhmäkohtaiset esimerkit on lueteltu suuruusjärjestyksessä suurimmasta ryhmästä</w:t>
+      </w:r>
+      <w:r>
+        <w:t xml:space="preserve"> </w:t>
+      </w:r>
+      <w:r>
+        <w:t xml:space="preserve">alkaen, ja jokaisen esimerkin tarkempiin konteksteihin pureudutaan alempana</w:t>
+      </w:r>
+      <w:r>
+        <w:t xml:space="preserve"> </w:t>
+      </w:r>
+      <w:r>
+        <w:t xml:space="preserve">yksityiskohtaisemmin. Jo tässä vaiheessa on syytä huomauttaa, että osassa</w:t>
+      </w:r>
+      <w:r>
+        <w:t xml:space="preserve"> </w:t>
+      </w:r>
+      <w:r>
+        <w:t xml:space="preserve">tapauksista asumisesta kertovaa kappaletta</w:t>
       </w:r>
       <w:r>
         <w:t xml:space="preserve"> </w:t>
@@ -2150,7 +2162,7 @@
         </w:numPr>
       </w:pPr>
       <w:r>
-        <w:t xml:space="preserve">Asuntoni sain vuokrattua Apartiksen( paikallinen TOAS) kautta. (31 kpl)</w:t>
+        <w:t xml:space="preserve">Asuntoni sain vuokrattua Apartiksen( paikallinen TOAS) kautta.</w:t>
       </w:r>
     </w:p>
     <w:p>
@@ -2162,7 +2174,7 @@
         </w:numPr>
       </w:pPr>
       <w:r>
-        <w:t xml:space="preserve">Lensin Wieniin sunnuntaina ja lento-kentältä suuntasin suoraan asunnolleni. (9 kpl)</w:t>
+        <w:t xml:space="preserve">Vaihtoni aikana asuin Grandmontin asuntolassa.</w:t>
       </w:r>
     </w:p>
     <w:p>
@@ -2174,7 +2186,7 @@
         </w:numPr>
       </w:pPr>
       <w:r>
-        <w:t xml:space="preserve">Vaihtoni aikana asuin Grandmontin asuntolassa. (21 kpl)</w:t>
+        <w:t xml:space="preserve">Olin löytänyt asunnon ensimmäiseksi kuukaudeksi Airbnb:n kautta ennen Italiaan saapumista.</w:t>
       </w:r>
     </w:p>
     <w:p>
@@ -2186,7 +2198,7 @@
         </w:numPr>
       </w:pPr>
       <w:r>
-        <w:t xml:space="preserve">Sitten pari sanaa asumisesta. (6 kpl)</w:t>
+        <w:t xml:space="preserve">Asuminen, tai siis lähinnä asunnon hankkiminen, oli varmaankin vaihdon hankalin juttu.</w:t>
       </w:r>
     </w:p>
     <w:p>
@@ -2198,7 +2210,7 @@
         </w:numPr>
       </w:pPr>
       <w:r>
-        <w:t xml:space="preserve">Asuntoloista valitsin Julius Raab Heimin vanhojen matkakertomusten perusteella. (14 kpl)</w:t>
+        <w:t xml:space="preserve">Asuntoloista valitsin Julius Raab Heimin vanhojen matkakertomusten perusteella.</w:t>
       </w:r>
     </w:p>
     <w:p>
@@ -2210,7 +2222,7 @@
         </w:numPr>
       </w:pPr>
       <w:r>
-        <w:t xml:space="preserve">Asuminen Tokiossa on aika kallista. (10 kpl)</w:t>
+        <w:t xml:space="preserve">Asuminen tapahtuu pienessä huoneessa yhdessä kämppiksen tai kahden kanssa.</w:t>
       </w:r>
     </w:p>
     <w:p>
@@ -2222,7 +2234,7 @@
         </w:numPr>
       </w:pPr>
       <w:r>
-        <w:t xml:space="preserve">Olin löytänyt asunnon ensimmäiseksi kuukaudeksi Airbnb:n kautta ennen Italiaan saapumista. (21 kpl)</w:t>
+        <w:t xml:space="preserve">Itse hankin asunnon jo etukäteen, ja paikallinen kaverini kävi sitä katsomassa ja hakemassa avaimen jo etukäteen.</w:t>
       </w:r>
     </w:p>
     <w:p>
@@ -2234,7 +2246,7 @@
         </w:numPr>
       </w:pPr>
       <w:r>
-        <w:t xml:space="preserve">Saapuessani Varsovaan minulla oli onneksi jo asunto tiedossa. (5 kpl)</w:t>
+        <w:t xml:space="preserve">Asuminen Tokiossa on aika kallista.</w:t>
       </w:r>
     </w:p>
     <w:p>
@@ -2246,7 +2258,7 @@
         </w:numPr>
       </w:pPr>
       <w:r>
-        <w:t xml:space="preserve">Asuminen, tai siis lähinnä asunnon hankkiminen, oli varmaankin vaihdon hankalin juttu. (16 kpl)</w:t>
+        <w:t xml:space="preserve">Suurlähetystön henkilökunta tarjosi resurssiensa puitteissa apuaan mm. maahantuloon, käytännön järjestelyihin sekä asunnon löytämiseen liittyvissä asioissa.</w:t>
       </w:r>
     </w:p>
     <w:p>
@@ -2258,7 +2270,7 @@
         </w:numPr>
       </w:pPr>
       <w:r>
-        <w:t xml:space="preserve">Suurlähetystön henkilökunta tarjosi resurssiensa puitteissa apuaan mm. maahantuloon, käytännön järjestelyihin sekä asunnon löytämiseen liittyvissä asioissa. (9 kpl)</w:t>
+        <w:t xml:space="preserve">Lensin Wieniin sunnuntaina ja lento-kentältä suuntasin suoraan asunnolleni.</w:t>
       </w:r>
     </w:p>
     <w:p>
@@ -2270,7 +2282,7 @@
         </w:numPr>
       </w:pPr>
       <w:r>
-        <w:t xml:space="preserve">Lähes kaikki Bratislavan kauppakorkeakoulun vaihto-opiskelijat asuivat Ekonom-nimisessä dormitoryssa. (4 kpl)</w:t>
+        <w:t xml:space="preserve">Sitten pari sanaa asumisesta.</w:t>
       </w:r>
     </w:p>
     <w:p>
@@ -2282,7 +2294,7 @@
         </w:numPr>
       </w:pPr>
       <w:r>
-        <w:t xml:space="preserve">Itse hankin asunnon jo etukäteen, ja paikallinen kaverini kävi sitä katsomassa ja hakemassa avaimen jo etukäteen. (10 kpl)</w:t>
+        <w:t xml:space="preserve">Saapuessani Varsovaan minulla oli onneksi jo asunto tiedossa.</w:t>
       </w:r>
     </w:p>
     <w:p>
@@ -2294,7 +2306,7 @@
         </w:numPr>
       </w:pPr>
       <w:r>
-        <w:t xml:space="preserve">Asuminen tapahtuu pienessä huoneessa yhdessä kämppiksen tai kahden kanssa. (12 kpl)</w:t>
+        <w:t xml:space="preserve">Lähes kaikki Bratislavan kauppakorkeakoulun vaihto-opiskelijat asuivat Ekonom-nimisessä dormitoryssa.</w:t>
       </w:r>
     </w:p>
     <w:p>
@@ -2302,7 +2314,229 @@
         <w:pStyle w:val="FirstParagraph"/>
       </w:pPr>
       <w:r>
-        <w:t xml:space="preserve">Esimerkki 9 edustaa ryhmää, johon kuuluvissa teksteissä</w:t>
+        <w:t xml:space="preserve">Esimerkissä 1 indikaattorina on</w:t>
+      </w:r>
+      <w:r>
+        <w:t xml:space="preserve"> </w:t>
+      </w:r>
+      <w:r>
+        <w:rPr>
+          <w:i/>
+        </w:rPr>
+        <w:t xml:space="preserve">asuntoni</w:t>
+      </w:r>
+      <w:r>
+        <w:t xml:space="preserve">-sana. Tämän ryhmän tekstit</w:t>
+      </w:r>
+      <w:r>
+        <w:t xml:space="preserve"> </w:t>
+      </w:r>
+      <w:r>
+        <w:t xml:space="preserve">muodostavat aineiston määrällisesti laajimman ryhmän ja leimallista</w:t>
+      </w:r>
+      <w:r>
+        <w:t xml:space="preserve"> </w:t>
+      </w:r>
+      <w:r>
+        <w:t xml:space="preserve">indikaattorin sisältäville lauseille on, että indikaattori on useimmiten</w:t>
+      </w:r>
+      <w:r>
+        <w:t xml:space="preserve"> </w:t>
+      </w:r>
+      <w:r>
+        <w:t xml:space="preserve">lauseen objekti ja hyvin usein myös lauseen ensimmäinen sana. Tämän ryhmän</w:t>
+      </w:r>
+      <w:r>
+        <w:t xml:space="preserve"> </w:t>
+      </w:r>
+      <w:r>
+        <w:t xml:space="preserve">teksteissä indikaattori edustaa yleensä kontekstissaan ns. uutta tietoa, eli</w:t>
+      </w:r>
+      <w:r>
+        <w:t xml:space="preserve"> </w:t>
+      </w:r>
+      <w:r>
+        <w:t xml:space="preserve">asumiseen, asuntoon, asuntolaan tms. ei ole viitattu edeltävässä tekstissä.</w:t>
+      </w:r>
+      <w:r>
+        <w:t xml:space="preserve"> </w:t>
+      </w:r>
+      <w:r>
+        <w:t xml:space="preserve">Tätä esimerkkiä edeltävässä tekstissä kirjoittaja on käsitellyt ensin</w:t>
+      </w:r>
+      <w:r>
+        <w:t xml:space="preserve"> </w:t>
+      </w:r>
+      <w:r>
+        <w:t xml:space="preserve">valimistelujaan kotoa käsin, sitten kielikurssia melko seikkaperäisesti,</w:t>
+      </w:r>
+      <w:r>
+        <w:t xml:space="preserve"> </w:t>
+      </w:r>
+      <w:r>
+        <w:t xml:space="preserve">vaihto-opiskelijoille järjestettyä vapaa-ajan ohjelmaa ja lopuksi vielä</w:t>
+      </w:r>
+      <w:r>
+        <w:t xml:space="preserve"> </w:t>
+      </w:r>
+      <w:r>
+        <w:t xml:space="preserve">reflektoi omaa osaamistaan valitsemallaa kielikurssilla. Pitää vielä lisätä,</w:t>
+      </w:r>
+      <w:r>
+        <w:t xml:space="preserve"> </w:t>
+      </w:r>
+      <w:r>
+        <w:t xml:space="preserve">minkä verran tässä ryhmässä on väliotsikoita. Hiukan kesken siis on.</w:t>
+      </w:r>
+    </w:p>
+    <w:p>
+      <w:pPr>
+        <w:pStyle w:val="BodyText"/>
+      </w:pPr>
+      <w:r>
+        <w:t xml:space="preserve">Toiseksi suurimman ryhmän (16 tapausta)</w:t>
+      </w:r>
+      <w:r>
+        <w:t xml:space="preserve"> </w:t>
+      </w:r>
+      <w:r>
+        <w:t xml:space="preserve">aineistossa muodostavat esimerkin 2 kaltaiset topiikkia asettavat</w:t>
+      </w:r>
+      <w:r>
+        <w:t xml:space="preserve"> </w:t>
+      </w:r>
+      <w:r>
+        <w:t xml:space="preserve">virkkeet. Kaikissa tämän ryhmän tapauksissa topiikki-indikaattorina</w:t>
+      </w:r>
+      <w:r>
+        <w:t xml:space="preserve"> </w:t>
+      </w:r>
+      <w:r>
+        <w:t xml:space="preserve">on persoonamuotoinen</w:t>
+      </w:r>
+      <w:r>
+        <w:t xml:space="preserve"> </w:t>
+      </w:r>
+      <w:r>
+        <w:rPr>
+          <w:i/>
+        </w:rPr>
+        <w:t xml:space="preserve">asua</w:t>
+      </w:r>
+      <w:r>
+        <w:t xml:space="preserve">-verbi, ja virkkeiden pääasiallinen sisältö</w:t>
+      </w:r>
+      <w:r>
+        <w:t xml:space="preserve"> </w:t>
+      </w:r>
+      <w:r>
+        <w:t xml:space="preserve">on yleensä informaatio siitä, missä kirjoittaja on vaihtonsa aikana asunut.</w:t>
+      </w:r>
+      <w:r>
+        <w:t xml:space="preserve"> </w:t>
+      </w:r>
+      <w:r>
+        <w:t xml:space="preserve">Tässä ryhmässä erilliset väliotsikot ovat melko harvinaisia, sillä</w:t>
+      </w:r>
+      <w:r>
+        <w:t xml:space="preserve"> </w:t>
+      </w:r>
+      <w:r>
+        <w:t xml:space="preserve">niitä esiintyy vain 12.5 % tapauksia.</w:t>
+      </w:r>
+    </w:p>
+    <w:p>
+      <w:pPr>
+        <w:pStyle w:val="BodyText"/>
+      </w:pPr>
+      <w:r>
+        <w:t xml:space="preserve">Esimerkin 3 edustamat virkkeet ovat ajallisesti</w:t>
+      </w:r>
+      <w:r>
+        <w:t xml:space="preserve"> </w:t>
+      </w:r>
+      <w:r>
+        <w:t xml:space="preserve">muita monitasoisempia. Lukija johdatetaan kappaleen topiikkiin kuvaamalla</w:t>
+      </w:r>
+      <w:r>
+        <w:t xml:space="preserve"> </w:t>
+      </w:r>
+      <w:r>
+        <w:t xml:space="preserve">jotakin, mikä on tapahtunut ennen sitä ajanjaksoa, jolle varsinainen</w:t>
+      </w:r>
+      <w:r>
+        <w:t xml:space="preserve"> </w:t>
+      </w:r>
+      <w:r>
+        <w:t xml:space="preserve">käsiteltävä topiikki sijoittuu. Esimerkin 3 tapauksessa</w:t>
+      </w:r>
+      <w:r>
+        <w:t xml:space="preserve"> </w:t>
+      </w:r>
+      <w:r>
+        <w:t xml:space="preserve">luodaan pieni jännite: jos kerran ensimmäiseksi kuukaudeksi oli löydetty</w:t>
+      </w:r>
+      <w:r>
+        <w:t xml:space="preserve"> </w:t>
+      </w:r>
+      <w:r>
+        <w:t xml:space="preserve">AirBnb-asunto, miten asumisasia lopullisesti ratkaistiin?</w:t>
+      </w:r>
+      <w:r>
+        <w:t xml:space="preserve"> </w:t>
+      </w:r>
+      <w:r>
+        <w:t xml:space="preserve">Avausvirkkeen jälkeen kappaleessa selviää, että AirBnb-ratkaisusta</w:t>
+      </w:r>
+      <w:r>
+        <w:t xml:space="preserve"> </w:t>
+      </w:r>
+      <w:r>
+        <w:t xml:space="preserve">muodostuikin lopulta asunto koko vaihdon ajaksi.</w:t>
+      </w:r>
+      <w:r>
+        <w:t xml:space="preserve"> </w:t>
+      </w:r>
+      <w:r>
+        <w:t xml:space="preserve">Kappaleen loppuosassa kirjoittaja kuvailee tarkemmin asunnon yksityiskohtia: sijaintia,</w:t>
+      </w:r>
+      <w:r>
+        <w:t xml:space="preserve"> </w:t>
+      </w:r>
+      <w:r>
+        <w:t xml:space="preserve">kulkuyhteyksiä ja tyypillisyyttä kohdekulttuurissa. Esimerkin 3</w:t>
+      </w:r>
+      <w:r>
+        <w:t xml:space="preserve"> </w:t>
+      </w:r>
+      <w:r>
+        <w:t xml:space="preserve">kaltaiset tapaukset on melko usein (7</w:t>
+      </w:r>
+      <w:r>
+        <w:t xml:space="preserve"> </w:t>
+      </w:r>
+      <w:r>
+        <w:t xml:space="preserve">tapausta 16:stä) eroteltu muusta tekstistä</w:t>
+      </w:r>
+      <w:r>
+        <w:t xml:space="preserve"> </w:t>
+      </w:r>
+      <w:r>
+        <w:t xml:space="preserve">väliotsikolla. Ryhmä muistuttaa</w:t>
+      </w:r>
+      <w:r>
+        <w:t xml:space="preserve"> </w:t>
+      </w:r>
+      <w:r>
+        <w:t xml:space="preserve">jossain määrin esimerkin 10 edustamaa ryhmää.</w:t>
+      </w:r>
+    </w:p>
+    <w:p>
+      <w:pPr>
+        <w:pStyle w:val="BodyText"/>
+      </w:pPr>
+      <w:r>
+        <w:t xml:space="preserve">Esimerkki 4 edustaa ryhmää, johon kuuluvissa teksteissä</w:t>
       </w:r>
       <w:r>
         <w:t xml:space="preserve"> </w:t>
@@ -2433,7 +2667,97 @@
         <w:pStyle w:val="BodyText"/>
       </w:pPr>
       <w:r>
-        <w:t xml:space="preserve">Esimerkissä 6 indikaattorina on koko lauseen ensimmäisena sijaitseva</w:t>
+        <w:t xml:space="preserve">Esimerkissä 5 indikaattorina on</w:t>
+      </w:r>
+      <w:r>
+        <w:t xml:space="preserve"> </w:t>
+      </w:r>
+      <w:r>
+        <w:rPr>
+          <w:i/>
+        </w:rPr>
+        <w:t xml:space="preserve">asuntoloista</w:t>
+      </w:r>
+      <w:r>
+        <w:t xml:space="preserve">-sana. Ilman kontekstia</w:t>
+      </w:r>
+      <w:r>
+        <w:t xml:space="preserve"> </w:t>
+      </w:r>
+      <w:r>
+        <w:t xml:space="preserve">tarkasteltuna tapaus vaikuttaa samalta kuin listamainen esimerkki, mutta</w:t>
+      </w:r>
+      <w:r>
+        <w:t xml:space="preserve"> </w:t>
+      </w:r>
+      <w:r>
+        <w:t xml:space="preserve">laajemman analyysin tuloksena selvisi, että kirjoittaja on jo aiempana,</w:t>
+      </w:r>
+      <w:r>
+        <w:t xml:space="preserve"> </w:t>
+      </w:r>
+      <w:r>
+        <w:t xml:space="preserve">kirjoittaessaan etukäteisjärjestelyistä ja kohdemaahan saapumisesta, rakentanut</w:t>
+      </w:r>
+      <w:r>
+        <w:t xml:space="preserve"> </w:t>
+      </w:r>
+      <w:r>
+        <w:t xml:space="preserve">kuvaa paikallisista asuntolavaihtoehdoista ja asuntolassa elämisestä. Tämän</w:t>
+      </w:r>
+      <w:r>
+        <w:t xml:space="preserve"> </w:t>
+      </w:r>
+      <w:r>
+        <w:t xml:space="preserve">ryhmän tekstit sijoittuvatkin toissijaisesti myös johonkin toiseen alaryhmään,</w:t>
+      </w:r>
+      <w:r>
+        <w:t xml:space="preserve"> </w:t>
+      </w:r>
+      <w:r>
+        <w:t xml:space="preserve">mutta ovat erottuneet omasta alaryhmästään kontekstin tarkastelun vaiheessa.</w:t>
+      </w:r>
+      <w:r>
+        <w:t xml:space="preserve"> </w:t>
+      </w:r>
+      <w:r>
+        <w:t xml:space="preserve">Eli kirjoittaja on edeltävässä tekstissään kirjoittanut sisään asumisen tavalla</w:t>
+      </w:r>
+      <w:r>
+        <w:t xml:space="preserve"> </w:t>
+      </w:r>
+      <w:r>
+        <w:t xml:space="preserve">tai toisella ja jollakin lailla monimutkaisemmin kuin vain maininnut sen.</w:t>
+      </w:r>
+      <w:r>
+        <w:t xml:space="preserve"> </w:t>
+      </w:r>
+      <w:r>
+        <w:t xml:space="preserve">Kesken tämänkin, siirsin jo kokeeksi kumminkin.</w:t>
+      </w:r>
+    </w:p>
+    <w:p>
+      <w:pPr>
+        <w:pStyle w:val="BodyText"/>
+      </w:pPr>
+      <w:r>
+        <w:t xml:space="preserve">Esimerkki 6</w:t>
+      </w:r>
+    </w:p>
+    <w:p>
+      <w:pPr>
+        <w:pStyle w:val="BodyText"/>
+      </w:pPr>
+      <w:r>
+        <w:t xml:space="preserve">Esimerkki 7</w:t>
+      </w:r>
+    </w:p>
+    <w:p>
+      <w:pPr>
+        <w:pStyle w:val="BodyText"/>
+      </w:pPr>
+      <w:r>
+        <w:t xml:space="preserve">Esimerkissä 8 indikaattorina on koko lauseen ensimmäisena sijaitseva</w:t>
       </w:r>
       <w:r>
         <w:t xml:space="preserve"> </w:t>
@@ -2457,7 +2781,7 @@
         <w:t xml:space="preserve"> </w:t>
       </w:r>
       <w:r>
-        <w:t xml:space="preserve">kuin esimerkin 9 tapauksessa, kirjoittaja ei siis lähde liikkeelle</w:t>
+        <w:t xml:space="preserve">kuin esimerkin 4 tapauksessa, kirjoittaja ei siis lähde liikkeelle</w:t>
       </w:r>
       <w:r>
         <w:t xml:space="preserve"> </w:t>
@@ -2469,7 +2793,7 @@
         <w:t xml:space="preserve"> </w:t>
       </w:r>
       <w:r>
-        <w:t xml:space="preserve">eräässä mielessä jakaa maailmantietoa lukijalleen. Esimerkin 6</w:t>
+        <w:t xml:space="preserve">eräässä mielessä jakaa maailmantietoa lukijalleen. Esimerkin 8</w:t>
       </w:r>
       <w:r>
         <w:t xml:space="preserve"> </w:t>
@@ -2487,7 +2811,7 @@
         <w:t xml:space="preserve"> </w:t>
       </w:r>
       <w:r>
-        <w:t xml:space="preserve">2:ssa (mukaan lukien esimerkki 6)</w:t>
+        <w:t xml:space="preserve">2:ssa (mukaan lukien esimerkki 8)</w:t>
       </w:r>
       <w:r>
         <w:t xml:space="preserve"> </w:t>
@@ -2513,7 +2837,59 @@
         <w:pStyle w:val="BodyText"/>
       </w:pPr>
       <w:r>
-        <w:t xml:space="preserve">Oman, selvästi muista erottuvan ryhmänsä muodostavat ne esimerkin 4</w:t>
+        <w:t xml:space="preserve">Esimerkki 9</w:t>
+      </w:r>
+    </w:p>
+    <w:p>
+      <w:pPr>
+        <w:pStyle w:val="BodyText"/>
+      </w:pPr>
+      <w:r>
+        <w:t xml:space="preserve">Esimerkissä 10 indikaattorina on</w:t>
+      </w:r>
+      <w:r>
+        <w:t xml:space="preserve"> </w:t>
+      </w:r>
+      <w:r>
+        <w:rPr>
+          <w:i/>
+        </w:rPr>
+        <w:t xml:space="preserve">asuntolaan</w:t>
+      </w:r>
+      <w:r>
+        <w:t xml:space="preserve">-sana. Tämän ryhmän</w:t>
+      </w:r>
+      <w:r>
+        <w:t xml:space="preserve"> </w:t>
+      </w:r>
+      <w:r>
+        <w:t xml:space="preserve">teksteissä asuminen raportoidaan kertovan tekstityypin avulla, joka käy tästä</w:t>
+      </w:r>
+      <w:r>
+        <w:t xml:space="preserve"> </w:t>
+      </w:r>
+      <w:r>
+        <w:t xml:space="preserve">esimerkistä esiin erityisen selvästi, koska kirjoittaja on käyttänyt ajan</w:t>
+      </w:r>
+      <w:r>
+        <w:t xml:space="preserve"> </w:t>
+      </w:r>
+      <w:r>
+        <w:t xml:space="preserve">ilmausta. Aikamuoto näissä tapauksissa on tyypillisesti imperfekti. Kesken</w:t>
+      </w:r>
+      <w:r>
+        <w:t xml:space="preserve"> </w:t>
+      </w:r>
+      <w:r>
+        <w:t xml:space="preserve">tämäkin.</w:t>
+      </w:r>
+    </w:p>
+    <w:p>
+      <w:pPr>
+        <w:pStyle w:val="BodyText"/>
+      </w:pPr>
+      <w:r>
+        <w:t xml:space="preserve">Oman, selvästi muista erottuvan ryhmänsä muodostavat ne esimerkin 11</w:t>
       </w:r>
       <w:r>
         <w:t xml:space="preserve"> </w:t>
@@ -2575,281 +2951,202 @@
         <w:pStyle w:val="BodyText"/>
       </w:pPr>
       <w:r>
-        <w:t xml:space="preserve">Esimerkissä 1 indikaattorina on</w:t>
-      </w:r>
-      <w:r>
-        <w:t xml:space="preserve"> </w:t>
-      </w:r>
-      <w:r>
-        <w:rPr>
-          <w:i/>
-        </w:rPr>
-        <w:t xml:space="preserve">asuntoni</w:t>
-      </w:r>
-      <w:r>
-        <w:t xml:space="preserve">-sana. Tämän ryhmän tekstit</w:t>
-      </w:r>
-      <w:r>
-        <w:t xml:space="preserve"> </w:t>
-      </w:r>
-      <w:r>
-        <w:t xml:space="preserve">muodostavat aineiston määrällisesti laajimman ryhmän ja leimallista</w:t>
-      </w:r>
-      <w:r>
-        <w:t xml:space="preserve"> </w:t>
-      </w:r>
-      <w:r>
-        <w:t xml:space="preserve">indikaattorin sisältäville lauseille on, että indikaattori on useimmiten</w:t>
-      </w:r>
-      <w:r>
-        <w:t xml:space="preserve"> </w:t>
-      </w:r>
-      <w:r>
-        <w:t xml:space="preserve">lauseen objekti ja hyvin usein myös lauseen ensimmäinen sana. Tämän ryhmän</w:t>
-      </w:r>
-      <w:r>
-        <w:t xml:space="preserve"> </w:t>
-      </w:r>
-      <w:r>
-        <w:t xml:space="preserve">teksteissä indikaattori edustaa yleensä kontekstissaan ns. uutta tietoa, eli</w:t>
-      </w:r>
-      <w:r>
-        <w:t xml:space="preserve"> </w:t>
-      </w:r>
-      <w:r>
-        <w:t xml:space="preserve">asumiseen, asuntoon, asuntolaan tms. ei ole viitattu edeltävässä tekstissä.</w:t>
-      </w:r>
-      <w:r>
-        <w:t xml:space="preserve"> </w:t>
-      </w:r>
-      <w:r>
-        <w:t xml:space="preserve">Tätä esimerkkiä edeltävässä tekstissä kirjoittaja on käsitellyt ensin</w:t>
-      </w:r>
-      <w:r>
-        <w:t xml:space="preserve"> </w:t>
-      </w:r>
-      <w:r>
-        <w:t xml:space="preserve">valimistelujaan kotoa käsin, sitten kielikurssia melko seikkaperäisesti,</w:t>
-      </w:r>
-      <w:r>
-        <w:t xml:space="preserve"> </w:t>
-      </w:r>
-      <w:r>
-        <w:t xml:space="preserve">vaihto-opiskelijoille järjestettyä vapaa-ajan ohjelmaa ja lopuksi vielä</w:t>
-      </w:r>
-      <w:r>
-        <w:t xml:space="preserve"> </w:t>
-      </w:r>
-      <w:r>
-        <w:t xml:space="preserve">reflektoi omaa osaamistaan valitsemallaa kielikurssilla. Pitää vielä lisätä,</w:t>
-      </w:r>
-      <w:r>
-        <w:t xml:space="preserve"> </w:t>
-      </w:r>
-      <w:r>
-        <w:t xml:space="preserve">minkä verran tässä ryhmässä on väliotsikoita. Hiukan kesken siis on.</w:t>
-      </w:r>
-    </w:p>
-    <w:p>
-      <w:pPr>
-        <w:pStyle w:val="BodyText"/>
-      </w:pPr>
-      <w:r>
-        <w:t xml:space="preserve">Esimerkissä 2 indikaattorina on</w:t>
-      </w:r>
-      <w:r>
-        <w:t xml:space="preserve"> </w:t>
-      </w:r>
-      <w:r>
-        <w:rPr>
-          <w:i/>
-        </w:rPr>
-        <w:t xml:space="preserve">asuntolaan</w:t>
-      </w:r>
-      <w:r>
-        <w:t xml:space="preserve">-sana. Tämän ryhmän</w:t>
-      </w:r>
-      <w:r>
-        <w:t xml:space="preserve"> </w:t>
-      </w:r>
-      <w:r>
-        <w:t xml:space="preserve">teksteissä asuminen raportoidaan kertovan tekstityypin avulla, joka käy tästä</w:t>
-      </w:r>
-      <w:r>
-        <w:t xml:space="preserve"> </w:t>
-      </w:r>
-      <w:r>
-        <w:t xml:space="preserve">esimerkistä esiin erityisen selvästi, koska kirjoittaja on käyttänyt ajan</w:t>
-      </w:r>
-      <w:r>
-        <w:t xml:space="preserve"> </w:t>
-      </w:r>
-      <w:r>
-        <w:t xml:space="preserve">ilmausta. Aikamuoto näissä tapauksissa on tyypillisesti imperfekti. Kesken</w:t>
-      </w:r>
-      <w:r>
-        <w:t xml:space="preserve"> </w:t>
-      </w:r>
-      <w:r>
-        <w:t xml:space="preserve">tämäkin.</w:t>
-      </w:r>
-    </w:p>
-    <w:p>
-      <w:pPr>
-        <w:pStyle w:val="BodyText"/>
-      </w:pPr>
-      <w:r>
-        <w:t xml:space="preserve">Esimerkissä 5 indikaattorina on</w:t>
-      </w:r>
-      <w:r>
-        <w:t xml:space="preserve"> </w:t>
-      </w:r>
-      <w:r>
-        <w:rPr>
-          <w:i/>
-        </w:rPr>
-        <w:t xml:space="preserve">asuntoloista</w:t>
-      </w:r>
-      <w:r>
-        <w:t xml:space="preserve">-sana. Ilman kontekstia</w:t>
-      </w:r>
-      <w:r>
-        <w:t xml:space="preserve"> </w:t>
-      </w:r>
-      <w:r>
-        <w:t xml:space="preserve">tarkasteluna tapaus vaikuttaa samalta kuin listamainen esimerkki, mutta</w:t>
-      </w:r>
-      <w:r>
-        <w:t xml:space="preserve"> </w:t>
-      </w:r>
-      <w:r>
-        <w:t xml:space="preserve">laajemman analyysin tuloksena selvisi, että kirjoittaja on jo aiempana,</w:t>
-      </w:r>
-      <w:r>
-        <w:t xml:space="preserve"> </w:t>
-      </w:r>
-      <w:r>
-        <w:t xml:space="preserve">kirjoittaessaan etukäteisjärjestelyistä ja kohdemaahan saapumisesta, rakentanut</w:t>
-      </w:r>
-      <w:r>
-        <w:t xml:space="preserve"> </w:t>
-      </w:r>
-      <w:r>
-        <w:t xml:space="preserve">kuvaa paikallisista asuntolavaihtoehdoista ja asuntolassa elämisestä. Tämän</w:t>
-      </w:r>
-      <w:r>
-        <w:t xml:space="preserve"> </w:t>
-      </w:r>
-      <w:r>
-        <w:t xml:space="preserve">ryhmän tekstit sijoittuvatkin toissijaisesti myös johonkin toiseen alaryhmään,</w:t>
-      </w:r>
-      <w:r>
-        <w:t xml:space="preserve"> </w:t>
-      </w:r>
-      <w:r>
-        <w:t xml:space="preserve">mutta ovat erottuneet omasta alaryhmästään kontekstin tarkastelun vaiheessa.</w:t>
-      </w:r>
-      <w:r>
-        <w:t xml:space="preserve"> </w:t>
-      </w:r>
-      <w:r>
-        <w:t xml:space="preserve">Eli kirjoittaja on edeltävässä tekstissään kirjoittanut sisään asumisen tavalla</w:t>
-      </w:r>
-      <w:r>
-        <w:t xml:space="preserve"> </w:t>
-      </w:r>
-      <w:r>
-        <w:t xml:space="preserve">tai toisella ja jollakin lailla monimutkaisemmin kuin vain maininnut sen.</w:t>
-      </w:r>
-      <w:r>
-        <w:t xml:space="preserve"> </w:t>
-      </w:r>
-      <w:r>
-        <w:t xml:space="preserve">Kesken tämänkin, siirsin jo kokeeksi kumminkin.</w:t>
-      </w:r>
-    </w:p>
-    <w:p>
-      <w:pPr>
-        <w:pStyle w:val="BodyText"/>
-      </w:pPr>
-      <w:r>
-        <w:t xml:space="preserve">Esimerkissä 7 edellisessä kappaleessa jotain, muttei linkkiä</w:t>
-      </w:r>
-    </w:p>
-    <w:p>
-      <w:pPr>
-        <w:pStyle w:val="BodyText"/>
-      </w:pPr>
-      <w:r>
-        <w:t xml:space="preserve">Esimerkissä 2 indikaattorina on</w:t>
-      </w:r>
-      <w:r>
-        <w:t xml:space="preserve"> </w:t>
-      </w:r>
-      <w:r>
-        <w:rPr>
-          <w:i/>
-        </w:rPr>
-        <w:t xml:space="preserve">asuntolaan</w:t>
-      </w:r>
-      <w:r>
-        <w:t xml:space="preserve">-sana. Tämän ryhmän teksteissä asuminen raportoidaan kertovan tekstityypin avulla, joka käy tästä esimerkistä esiin erityisen selvästi, koska kirjoittaja on käyttänyt ajan ilmausta. Aikamuoto näissä tapauksissa on tyypillisesti imperfekti. Kesken tämäkin.</w:t>
-      </w:r>
-    </w:p>
-    <w:p>
-      <w:pPr>
-        <w:pStyle w:val="BodyText"/>
-      </w:pPr>
-      <w:r>
-        <w:t xml:space="preserve">Esimerkissä 3 väliotsikko jotain</w:t>
-      </w:r>
-    </w:p>
-    <w:p>
-      <w:pPr>
-        <w:pStyle w:val="BodyText"/>
-      </w:pPr>
-      <w:r>
-        <w:t xml:space="preserve">Esimerkissä 8 väliotsikko</w:t>
-      </w:r>
-    </w:p>
-    <w:p>
-      <w:pPr>
-        <w:pStyle w:val="BodyText"/>
-      </w:pPr>
-      <w:r>
-        <w:t xml:space="preserve">Kvantitatiivinen välipuhe, eli että ihan mukavasti muodostuneet ryhmät</w:t>
-      </w:r>
-      <w:r>
-        <w:t xml:space="preserve"> </w:t>
-      </w:r>
-      <w:r>
-        <w:t xml:space="preserve">ristiin..(?)</w:t>
-      </w:r>
-    </w:p>
-    <w:p>
-      <w:pPr>
-        <w:pStyle w:val="BodyText"/>
-      </w:pPr>
-      <w:r>
-        <w:t xml:space="preserve">Kaiken kaikkiaan analyysimme toi esiin runsaat kymmenen erilaista</w:t>
-      </w:r>
-      <w:r>
-        <w:t xml:space="preserve"> </w:t>
-      </w:r>
-      <w:r>
-        <w:t xml:space="preserve">tapaa asettaa topiikki – niissä tapauksissa kun ensimmäinen vihje</w:t>
-      </w:r>
-      <w:r>
-        <w:t xml:space="preserve"> </w:t>
-      </w:r>
-      <w:r>
-        <w:t xml:space="preserve">uudesta topiikista on annettu kappaleen alussa. Miten tätä tutkimustulosta</w:t>
-      </w:r>
-      <w:r>
-        <w:t xml:space="preserve"> </w:t>
-      </w:r>
-      <w:r>
-        <w:t xml:space="preserve">sitten voisi hyödyntää (eli vastaus tutkimuskysymykseen numero 2)?</w:t>
+        <w:t xml:space="preserve">Esimerkissä 12 väliotsikko</w:t>
+      </w:r>
+    </w:p>
+    <w:p>
+      <w:pPr>
+        <w:pStyle w:val="BodyText"/>
+      </w:pPr>
+      <w:r>
+        <w:t xml:space="preserve">Esimerkissä 13</w:t>
+      </w:r>
+    </w:p>
+    <w:p>
+      <w:pPr>
+        <w:pStyle w:val="BodyText"/>
+      </w:pPr>
+      <w:r>
+        <w:t xml:space="preserve">Kuten edellä metodin kuvauksen yhteydessä todettiin, edellä kuvatut eri</w:t>
+      </w:r>
+      <w:r>
+        <w:t xml:space="preserve"> </w:t>
+      </w:r>
+      <w:r>
+        <w:t xml:space="preserve">topiikin asettamistapoja edustavat ryhmät on muodostettu</w:t>
+      </w:r>
+      <w:r>
+        <w:t xml:space="preserve"> </w:t>
+      </w:r>
+      <w:r>
+        <w:t xml:space="preserve">sijoittamalla aina toisaan muistuttavat tapaukset samaan kategoriaan. Ryhmien</w:t>
+      </w:r>
+      <w:r>
+        <w:t xml:space="preserve"> </w:t>
+      </w:r>
+      <w:r>
+        <w:t xml:space="preserve">väliset rajat eivät luonnollisestikaan ole suoraviivaisia, ja jaottelun</w:t>
+      </w:r>
+      <w:r>
+        <w:t xml:space="preserve"> </w:t>
+      </w:r>
+      <w:r>
+        <w:t xml:space="preserve">olis voinut tehdä muillakin tavoilla. Eri ryhmät ovat lisäksi enemmän</w:t>
+      </w:r>
+      <w:r>
+        <w:t xml:space="preserve"> </w:t>
+      </w:r>
+      <w:r>
+        <w:t xml:space="preserve">tai vähemmän läheisessä yhteydessä toisiinsa. Ryhmien keskinäisiä</w:t>
+      </w:r>
+      <w:r>
+        <w:t xml:space="preserve"> </w:t>
+      </w:r>
+      <w:r>
+        <w:t xml:space="preserve">suhteita on kuvattu tarkemmin suraavalla kuviolla, jossa</w:t>
+      </w:r>
+      <w:r>
+        <w:t xml:space="preserve"> </w:t>
+      </w:r>
+      <w:r>
+        <w:t xml:space="preserve">ryhmien on esitetty muodostavan keskinäisejä linkkejä sisältävän</w:t>
+      </w:r>
+      <w:r>
+        <w:t xml:space="preserve"> </w:t>
+      </w:r>
+      <w:r>
+        <w:t xml:space="preserve">verkoston:</w:t>
+      </w:r>
+    </w:p>
+    <w:p>
+      <w:pPr>
+        <w:pStyle w:val="FigureWithCaption"/>
+      </w:pPr>
+      <w:r>
+        <w:drawing>
+          <wp:inline>
+            <wp:extent cx="5334000" cy="3010858"/>
+            <wp:effectExtent b="0" l="0" r="0" t="0"/>
+            <wp:docPr descr="Kuvio 3: Topiikin asettamistapojen muodostamat ryhmät verkostona" title="" id="1" name="Picture"/>
+            <a:graphic>
+              <a:graphicData uri="http://schemas.openxmlformats.org/drawingml/2006/picture">
+                <pic:pic>
+                  <pic:nvPicPr>
+                    <pic:cNvPr descr="output/figure/network.png" id="0" name="Picture"/>
+                    <pic:cNvPicPr>
+                      <a:picLocks noChangeArrowheads="1" noChangeAspect="1"/>
+                    </pic:cNvPicPr>
+                  </pic:nvPicPr>
+                  <pic:blipFill>
+                    <a:blip r:embed="rId28"/>
+                    <a:stretch>
+                      <a:fillRect/>
+                    </a:stretch>
+                  </pic:blipFill>
+                  <pic:spPr bwMode="auto">
+                    <a:xfrm>
+                      <a:off x="0" y="0"/>
+                      <a:ext cx="5334000" cy="3010858"/>
+                    </a:xfrm>
+                    <a:prstGeom prst="rect">
+                      <a:avLst/>
+                    </a:prstGeom>
+                    <a:noFill/>
+                    <a:ln w="9525">
+                      <a:noFill/>
+                      <a:headEnd/>
+                      <a:tailEnd/>
+                    </a:ln>
+                  </pic:spPr>
+                </pic:pic>
+              </a:graphicData>
+            </a:graphic>
+          </wp:inline>
+        </w:drawing>
+      </w:r>
+    </w:p>
+    <w:p>
+      <w:pPr>
+        <w:pStyle w:val="ImageCaption"/>
+      </w:pPr>
+      <w:r>
+        <w:t xml:space="preserve">Kuvio 3: Topiikin asettamistapojen muodostamat ryhmät verkostona</w:t>
+      </w:r>
+    </w:p>
+    <w:p>
+      <w:pPr>
+        <w:pStyle w:val="BodyText"/>
+      </w:pPr>
+      <w:r>
+        <w:t xml:space="preserve">Kuviossa 3 ympyröiden koko on suhteessa ryhmän kokoon, mutta</w:t>
+      </w:r>
+      <w:r>
+        <w:t xml:space="preserve"> </w:t>
+      </w:r>
+      <w:r>
+        <w:t xml:space="preserve">eri noodien välinen fyysinen etäisyys ei ole merkitsevä. Kuten jo huomautettu, esimerkkien</w:t>
+      </w:r>
+      <w:r>
+        <w:t xml:space="preserve"> </w:t>
+      </w:r>
+      <w:r>
+        <w:t xml:space="preserve">10 ja 3 edustamien ryhmien välillä on selvä yhteys, samoin…</w:t>
+      </w:r>
+    </w:p>
+    <w:p>
+      <w:pPr>
+        <w:pStyle w:val="BodyText"/>
+      </w:pPr>
+      <w:r>
+        <w:t xml:space="preserve">Kustakin edellä esitellystä ryhmästä voidaan löytää jonkin verran</w:t>
+      </w:r>
+      <w:r>
+        <w:t xml:space="preserve"> </w:t>
+      </w:r>
+      <w:r>
+        <w:t xml:space="preserve">ryhmälle leimallisia syntaktisia tai tekstin rakenteeseen liittyviä piirteitä.</w:t>
+      </w:r>
+      <w:r>
+        <w:t xml:space="preserve"> </w:t>
+      </w:r>
+      <w:r>
+        <w:t xml:space="preserve">Tarkempi tilastollinen analyysi kuitenkin osoittaa, ettei ryhmien muodostamista</w:t>
+      </w:r>
+      <w:r>
+        <w:t xml:space="preserve"> </w:t>
+      </w:r>
+      <w:r>
+        <w:t xml:space="preserve">ole varsinaisesti ohjanneet mitkään selvästi eroteltavissa olevat yksittäiset tekijät.</w:t>
+      </w:r>
+      <w:r>
+        <w:t xml:space="preserve"> </w:t>
+      </w:r>
+      <w:r>
+        <w:t xml:space="preserve">Tämä voidaan havaita esimerkiksi kuviossa 4</w:t>
+      </w:r>
+      <w:r>
+        <w:t xml:space="preserve"> </w:t>
+      </w:r>
+      <w:r>
+        <w:t xml:space="preserve">kuvattua luokittelupuuta (viite) hyödyntäen. Luokittelupuussa</w:t>
+      </w:r>
+      <w:r>
+        <w:t xml:space="preserve"> </w:t>
+      </w:r>
+      <w:r>
+        <w:t xml:space="preserve">kutakin aineiston topiikkia asettavaa virkettä ja sille edellä kuvatussa</w:t>
+      </w:r>
+      <w:r>
+        <w:t xml:space="preserve"> </w:t>
+      </w:r>
+      <w:r>
+        <w:t xml:space="preserve">laadullisessa analyysissä määriteltyä ryhmää on tarkasteltu</w:t>
+      </w:r>
+      <w:r>
+        <w:t xml:space="preserve"> </w:t>
+      </w:r>
+      <w:r>
+        <w:t xml:space="preserve">seuraavien viiden muuttujan valossa.</w:t>
       </w:r>
     </w:p>
     <w:p>
@@ -2861,37 +3158,148 @@
         </w:numPr>
       </w:pPr>
       <w:r>
-        <w:t xml:space="preserve">Kirjoittamisen opetuksen kannalta ajateltuna.</w:t>
-      </w:r>
-      <w:r>
-        <w:t xml:space="preserve"> </w:t>
-      </w:r>
-      <w:r>
-        <w:t xml:space="preserve">Työkaluja nimenomaan sen listaamiseen,</w:t>
-      </w:r>
-      <w:r>
-        <w:t xml:space="preserve"> </w:t>
-      </w:r>
-      <w:r>
         <w:rPr>
           <w:i/>
         </w:rPr>
-        <w:t xml:space="preserve">miten on tehty</w:t>
-      </w:r>
-      <w:r>
-        <w:t xml:space="preserve">. HUOM&gt;&gt; oppilaalle itselleen</w:t>
-      </w:r>
-      <w:r>
-        <w:t xml:space="preserve"> </w:t>
-      </w:r>
-      <w:r>
-        <w:t xml:space="preserve">arvioitavaksi, mikä sopii tekstilajiin ja omaan tyyliin ja kulloinkin käsiteltävään</w:t>
-      </w:r>
-      <w:r>
-        <w:t xml:space="preserve"> </w:t>
-      </w:r>
-      <w:r>
-        <w:t xml:space="preserve">aiheeseen.</w:t>
+        <w:t xml:space="preserve">Topiikki-indikaattorin dependenssirooli.</w:t>
+      </w:r>
+      <w:r>
+        <w:t xml:space="preserve"> </w:t>
+      </w:r>
+      <w:r>
+        <w:t xml:space="preserve">Tämän muuttujan avulla määriteltiin</w:t>
+      </w:r>
+      <w:r>
+        <w:t xml:space="preserve"> </w:t>
+      </w:r>
+      <w:r>
+        <w:t xml:space="preserve">alkuperäinen satunnaisotanta. Sen arvoina ovat taulukossa 1</w:t>
+      </w:r>
+      <w:r>
+        <w:t xml:space="preserve"> </w:t>
+      </w:r>
+      <w:r>
+        <w:t xml:space="preserve">luetellut dependenssiroolit.</w:t>
+      </w:r>
+    </w:p>
+    <w:p>
+      <w:pPr>
+        <w:pStyle w:val="Compact"/>
+        <w:numPr>
+          <w:numId w:val="1003"/>
+          <w:ilvl w:val="0"/>
+        </w:numPr>
+      </w:pPr>
+      <w:r>
+        <w:rPr>
+          <w:i/>
+        </w:rPr>
+        <w:t xml:space="preserve">Topiikki-indikaattorin sijainti virkkeessä</w:t>
+      </w:r>
+      <w:r>
+        <w:t xml:space="preserve">. Tämä muuttuja jakaa aineiston</w:t>
+      </w:r>
+      <w:r>
+        <w:t xml:space="preserve"> </w:t>
+      </w:r>
+      <w:r>
+        <w:t xml:space="preserve">kahteen luokkaan: tapauksiin, joissa topiikki-indikaattori on koko virkkeen ensimmäisenä</w:t>
+      </w:r>
+      <w:r>
+        <w:t xml:space="preserve"> </w:t>
+      </w:r>
+      <w:r>
+        <w:t xml:space="preserve">ja muihin tapauksiin.</w:t>
+      </w:r>
+    </w:p>
+    <w:p>
+      <w:pPr>
+        <w:pStyle w:val="Compact"/>
+        <w:numPr>
+          <w:numId w:val="1003"/>
+          <w:ilvl w:val="0"/>
+        </w:numPr>
+      </w:pPr>
+      <w:r>
+        <w:rPr>
+          <w:i/>
+        </w:rPr>
+        <w:t xml:space="preserve">Lauseen predikaattiverbin persoona</w:t>
+      </w:r>
+      <w:r>
+        <w:t xml:space="preserve">. Myös tälle muuttujalle määriteltiin kaksi kategoriaa:</w:t>
+      </w:r>
+      <w:r>
+        <w:t xml:space="preserve"> </w:t>
+      </w:r>
+      <w:r>
+        <w:t xml:space="preserve">tapaukset, joissa predikaattiverbi on ensimmäisessä persoonassa ja muut tapaukset.</w:t>
+      </w:r>
+    </w:p>
+    <w:p>
+      <w:pPr>
+        <w:pStyle w:val="Compact"/>
+        <w:numPr>
+          <w:numId w:val="1003"/>
+          <w:ilvl w:val="0"/>
+        </w:numPr>
+      </w:pPr>
+      <w:r>
+        <w:rPr>
+          <w:i/>
+        </w:rPr>
+        <w:t xml:space="preserve">Side muuhun tekstiin</w:t>
+      </w:r>
+      <w:r>
+        <w:t xml:space="preserve">. Tällä muuttujalla on kolme kategoriaa: tapaukset, joissa</w:t>
+      </w:r>
+      <w:r>
+        <w:t xml:space="preserve"> </w:t>
+      </w:r>
+      <w:r>
+        <w:t xml:space="preserve">asumistopiikkia on pohjustettu jo edellisessä kappaleessa muttei niin selvästi, että</w:t>
+      </w:r>
+      <w:r>
+        <w:t xml:space="preserve"> </w:t>
+      </w:r>
+      <w:r>
+        <w:t xml:space="preserve">kyseessä olisi linkkitapaus; tapaukset, joissa topiikki asetetaan viittaamalla</w:t>
+      </w:r>
+      <w:r>
+        <w:t xml:space="preserve"> </w:t>
+      </w:r>
+      <w:r>
+        <w:t xml:space="preserve">selkeästi johonkin edellä muodostettuun linkkiin; tapaukset, joissa asumiskappaletta</w:t>
+      </w:r>
+      <w:r>
+        <w:t xml:space="preserve"> </w:t>
+      </w:r>
+      <w:r>
+        <w:t xml:space="preserve">edeltää väliotsikko; tapaukset, joissa mitään edellä kuvatuista siteistä ei ole.</w:t>
+      </w:r>
+    </w:p>
+    <w:p>
+      <w:pPr>
+        <w:pStyle w:val="Compact"/>
+        <w:numPr>
+          <w:numId w:val="1003"/>
+          <w:ilvl w:val="0"/>
+        </w:numPr>
+      </w:pPr>
+      <w:r>
+        <w:rPr>
+          <w:i/>
+        </w:rPr>
+        <w:t xml:space="preserve">Topiikki-indikaattorin morfologinen rakenne</w:t>
+      </w:r>
+      <w:r>
+        <w:t xml:space="preserve">. Tämä muuttuja erottelee toisistaan finiittiverbit,</w:t>
+      </w:r>
+      <w:r>
+        <w:t xml:space="preserve"> </w:t>
+      </w:r>
+      <w:r>
+        <w:t xml:space="preserve">infintiivimuodot (mukaan lukien minen-johdokset) ja substantiivit.</w:t>
       </w:r>
     </w:p>
     <w:p>
@@ -2899,27 +3307,219 @@
         <w:pStyle w:val="FirstParagraph"/>
       </w:pPr>
       <w:r>
-        <w:t xml:space="preserve">Tähän analyysia siitä, miksi tietyt rakenteet vallitsevia. Kertooko esim siitä,</w:t>
-      </w:r>
-      <w:r>
-        <w:t xml:space="preserve"> </w:t>
-      </w:r>
-      <w:r>
-        <w:t xml:space="preserve">ettei tietoisesti rakenneta, vaan vedetään assosiatiivisesti?</w:t>
-      </w:r>
-    </w:p>
-    <w:p>
-      <w:pPr>
-        <w:pStyle w:val="BodyText"/>
-      </w:pPr>
-      <w:r>
-        <w:t xml:space="preserve">– Mitä hyötyä sitten siitä, että voi jostain kuulla erilaisista tavoista aloittaa</w:t>
-      </w:r>
-      <w:r>
-        <w:t xml:space="preserve"> </w:t>
-      </w:r>
-      <w:r>
-        <w:t xml:space="preserve">kappale?</w:t>
+        <w:t xml:space="preserve">Tässä kuvattujen muuttujien selitysvoima eri ryhmien kannalta voidaan kuvata seuraavasti:</w:t>
+      </w:r>
+    </w:p>
+    <w:p>
+      <w:pPr>
+        <w:pStyle w:val="FigureWithCaption"/>
+      </w:pPr>
+      <w:r>
+        <w:drawing>
+          <wp:inline>
+            <wp:extent cx="4620126" cy="3696101"/>
+            <wp:effectExtent b="0" l="0" r="0" t="0"/>
+            <wp:docPr descr="Kuvio 4: Topiikkia asettavien ryhmien rakenne luokittelupuun avulla tarkasteltuna" title="" id="1" name="Picture"/>
+            <a:graphic>
+              <a:graphicData uri="http://schemas.openxmlformats.org/drawingml/2006/picture">
+                <pic:pic>
+                  <pic:nvPicPr>
+                    <pic:cNvPr descr="/home/juho/projects/100-tapaa-indikoida-topiikkia/output/koko_artikkeli_files/figure-docx/unnamed-chunk-4-1.png" id="0" name="Picture"/>
+                    <pic:cNvPicPr>
+                      <a:picLocks noChangeArrowheads="1" noChangeAspect="1"/>
+                    </pic:cNvPicPr>
+                  </pic:nvPicPr>
+                  <pic:blipFill>
+                    <a:blip r:embed="rId29"/>
+                    <a:stretch>
+                      <a:fillRect/>
+                    </a:stretch>
+                  </pic:blipFill>
+                  <pic:spPr bwMode="auto">
+                    <a:xfrm>
+                      <a:off x="0" y="0"/>
+                      <a:ext cx="4620126" cy="3696101"/>
+                    </a:xfrm>
+                    <a:prstGeom prst="rect">
+                      <a:avLst/>
+                    </a:prstGeom>
+                    <a:noFill/>
+                    <a:ln w="9525">
+                      <a:noFill/>
+                      <a:headEnd/>
+                      <a:tailEnd/>
+                    </a:ln>
+                  </pic:spPr>
+                </pic:pic>
+              </a:graphicData>
+            </a:graphic>
+          </wp:inline>
+        </w:drawing>
+      </w:r>
+    </w:p>
+    <w:p>
+      <w:pPr>
+        <w:pStyle w:val="ImageCaption"/>
+      </w:pPr>
+      <w:r>
+        <w:t xml:space="preserve">Kuvio 4: Topiikkia asettavien ryhmien rakenne luokittelupuun avulla tarkasteltuna</w:t>
+      </w:r>
+    </w:p>
+    <w:p>
+      <w:pPr>
+        <w:pStyle w:val="BodyText"/>
+      </w:pPr>
+      <w:r>
+        <w:t xml:space="preserve">Luokittelupuussa algoritmi on jakanut tapaukset ensin morfologinen rakenne -muuttujan</w:t>
+      </w:r>
+      <w:r>
+        <w:t xml:space="preserve"> </w:t>
+      </w:r>
+      <w:r>
+        <w:t xml:space="preserve">perusteella: jos topiikki-indikaattorina on finiittiverbi, kyseessä on useimmiten</w:t>
+      </w:r>
+      <w:r>
+        <w:t xml:space="preserve"> </w:t>
+      </w:r>
+      <w:r>
+        <w:t xml:space="preserve">esimerkin 2 edustama ryhmä (tapaukset, joissa on finiittiverbi ja joiden ryhmä</w:t>
+      </w:r>
+      <w:r>
+        <w:t xml:space="preserve"> </w:t>
+      </w:r>
+      <w:r>
+        <w:t xml:space="preserve">on 2 kattavat 15 % aineistosta). Toinen selkeä jako voidaan luonnollisesti</w:t>
+      </w:r>
+      <w:r>
+        <w:t xml:space="preserve"> </w:t>
+      </w:r>
+      <w:r>
+        <w:t xml:space="preserve">tehdä sillä perusteella, onko kyseessä esimerkin 5 kaltainen</w:t>
+      </w:r>
+      <w:r>
+        <w:t xml:space="preserve"> </w:t>
+      </w:r>
+      <w:r>
+        <w:t xml:space="preserve">edelliseen kontekstiin ankkuroiva tapaus vai ei (ei–finiittiset tapaukset, joiden</w:t>
+      </w:r>
+      <w:r>
+        <w:t xml:space="preserve"> </w:t>
+      </w:r>
+      <w:r>
+        <w:t xml:space="preserve">siteeksi on merkitty</w:t>
+      </w:r>
+      <w:r>
+        <w:t xml:space="preserve"> </w:t>
+      </w:r>
+      <w:r>
+        <w:rPr>
+          <w:i/>
+        </w:rPr>
+        <w:t xml:space="preserve">linkki</w:t>
+      </w:r>
+      <w:r>
+        <w:t xml:space="preserve"> </w:t>
+      </w:r>
+      <w:r>
+        <w:t xml:space="preserve">ja ryhmäksi 5 kattavat 5 % aineistosta).</w:t>
+      </w:r>
+      <w:r>
+        <w:t xml:space="preserve"> </w:t>
+      </w:r>
+      <w:r>
+        <w:t xml:space="preserve">Loput tapaukset jakautuvat selkeimmin sen perusteella, onko topiikki-indikaattori</w:t>
+      </w:r>
+      <w:r>
+        <w:t xml:space="preserve"> </w:t>
+      </w:r>
+      <w:r>
+        <w:t xml:space="preserve">virkkeen alussa vai ei. Jos indikaattori on lauseen alussa ja lauseen predikaatti</w:t>
+      </w:r>
+      <w:r>
+        <w:t xml:space="preserve"> </w:t>
+      </w:r>
+      <w:r>
+        <w:t xml:space="preserve">ensimmäisessä persoonassa, tuloksena on usein esimerkin 1 edustama ryhmä.</w:t>
+      </w:r>
+      <w:r>
+        <w:t xml:space="preserve"> </w:t>
+      </w:r>
+      <w:r>
+        <w:t xml:space="preserve">Melko selkeän joukon muodostavat myös tapaukset, joissa indikaattorin syntaktinen</w:t>
+      </w:r>
+      <w:r>
+        <w:t xml:space="preserve"> </w:t>
+      </w:r>
+      <w:r>
+        <w:t xml:space="preserve">rooli on subjekti ja joissa indikaattori ei sijaitse lauseen alussa – nämä</w:t>
+      </w:r>
+      <w:r>
+        <w:t xml:space="preserve"> </w:t>
+      </w:r>
+      <w:r>
+        <w:t xml:space="preserve">ovat analyysissa päätyneet tyypillisesti esimerkin 6 edustamaan ryhmään.</w:t>
+      </w:r>
+    </w:p>
+    <w:p>
+      <w:pPr>
+        <w:pStyle w:val="BodyText"/>
+      </w:pPr>
+      <w:r>
+        <w:t xml:space="preserve">Kaiken kaikkiaan voidaan todeta, että vaikka tietyistä tapauksista olisi ollut</w:t>
+      </w:r>
+      <w:r>
+        <w:t xml:space="preserve"> </w:t>
+      </w:r>
+      <w:r>
+        <w:t xml:space="preserve">mahdollista melko selkeästi ennustaa, mihin ryhmään ne päätyvät, ei analyysissa</w:t>
+      </w:r>
+      <w:r>
+        <w:t xml:space="preserve"> </w:t>
+      </w:r>
+      <w:r>
+        <w:t xml:space="preserve">ole toimittu mekaanisesti vain tiettyjä tekstin tai virkkeen rakenteeseen</w:t>
+      </w:r>
+      <w:r>
+        <w:t xml:space="preserve"> </w:t>
+      </w:r>
+      <w:r>
+        <w:t xml:space="preserve">liittyviä piirteitä tarkastellen. Toisaalta se, että muodostettuja ryhmiä</w:t>
+      </w:r>
+      <w:r>
+        <w:t xml:space="preserve"> </w:t>
+      </w:r>
+      <w:r>
+        <w:t xml:space="preserve">voidaan jossain määrin määritellä rakenteellisten piirteiden perusteella,</w:t>
+      </w:r>
+      <w:r>
+        <w:t xml:space="preserve"> </w:t>
+      </w:r>
+      <w:r>
+        <w:t xml:space="preserve">antaisi mahdollisuuksia tulevaisuudessa käyttää nyt luotua jaottelua pohjana</w:t>
+      </w:r>
+      <w:r>
+        <w:t xml:space="preserve"> </w:t>
+      </w:r>
+      <w:r>
+        <w:t xml:space="preserve">jonkin vastaavan aineiston automaattiseen luokitteluun.</w:t>
+      </w:r>
+    </w:p>
+    <w:p>
+      <w:pPr>
+        <w:pStyle w:val="Heading1"/>
+      </w:pPr>
+      <w:bookmarkStart w:id="30" w:name="zoomaus"/>
+      <w:bookmarkEnd w:id="30"/>
+      <w:r>
+        <w:t xml:space="preserve">Zoomaus</w:t>
+      </w:r>
+    </w:p>
+    <w:p>
+      <w:pPr>
+        <w:pStyle w:val="FirstParagraph"/>
+      </w:pPr>
+      <w:r>
+        <w:t xml:space="preserve">Tämän analyysin tarkoituksena oli ottaa muutama tyypillinen eri asteisesti listamainen tapaus ja sen jälkeen asettaa se rinnakkain samaa ilmiötä toteuttavien muunlaisten ratkaisutapojen kanssa. Tässä on nyt kuitenkin yleistä tekstien rakenteen hahmottelua, ehkei mahdu/haluta lopulliseen, mutta ajatusten järjestelemiseksi ainakin tässä vaiheessa.</w:t>
       </w:r>
     </w:p>
     <w:p>
@@ -2931,25 +3531,218 @@
         </w:numPr>
       </w:pPr>
       <w:r>
-        <w:t xml:space="preserve">Konkreettinen sovellus fraasipankissa tms.</w:t>
+        <w:t xml:space="preserve">tapaus: puhdas listatyyppinen (id732)</w:t>
+      </w:r>
+    </w:p>
+    <w:p>
+      <w:pPr>
+        <w:pStyle w:val="FirstParagraph"/>
+      </w:pPr>
+      <w:r>
+        <w:t xml:space="preserve">Ennen tätä kappaletta kirjoittaja on käsitellyt valmistelujaan kotoa käsin, sitten kielikurssia melko seikkaperäisesti, vaihto-opiskelijoille järjestettyä vapaa-ajan ohjelmaa ja lopuksi vielä reflektoi omaa osaamistaan valitsemallaan kielikurssilla. Näiden alatopiikkien (?) jälkeen kirjoittaja alkaa uuden tekstikappaleen seuraavasti:</w:t>
+      </w:r>
+    </w:p>
+    <w:p>
+      <w:pPr>
+        <w:pStyle w:val="BodyText"/>
+      </w:pPr>
+      <w:r>
+        <w:t xml:space="preserve">Esimerkki x.x</w:t>
+      </w:r>
+    </w:p>
+    <w:p>
+      <w:pPr>
+        <w:pStyle w:val="BodyText"/>
+      </w:pPr>
+      <w:r>
+        <w:t xml:space="preserve">Asuntoni sain vuokrattua Apartiksen (paikallinen TOAS) kautta. Vaihtareille on varattu kaksi erillistä taloa, toinen (Beauregard) sijaitsee aivan kaupungin keskustassa juna-aseman ja yliopiston päärakennuksen vieressä ja toinen (Bellevue) puolestaan noin 20 minuutin kävelymatkan päässä keskustasta. Asuntohakemus toimitettiin myös kaikkien muiden hakemuspapereiden yhteydessä eli hakuprosessi oli siis senkin osalta tehty todella helpoksi. –</w:t>
+      </w:r>
+    </w:p>
+    <w:p>
+      <w:pPr>
+        <w:pStyle w:val="BodyText"/>
+      </w:pPr>
+      <w:r>
+        <w:t xml:space="preserve">Shoren (2008, 42) sanoin tätä tapausta voisi kuvailla niin, että tekstin teemankulun hahmottaminen perustuu tietoihin, jotka</w:t>
+      </w:r>
+      <w:r>
+        <w:t xml:space="preserve"> </w:t>
+      </w:r>
+      <w:r>
+        <w:t xml:space="preserve">“</w:t>
+      </w:r>
+      <w:r>
+        <w:t xml:space="preserve">eivät ole tekstissä ilmipantuja vaan lähinnä kielenulkoista tietoa (viite). Teema on siis tekstin etenemisen kannalta (enemmäin tai vähemmän uusi): se ei perustu selkeisiin merkityssuhteisiin vaan kehyksiin, skeemoihin. yms. pääteltävä teema siis.</w:t>
+      </w:r>
+      <w:r>
+        <w:t xml:space="preserve">”</w:t>
+      </w:r>
+      <w:r>
+        <w:t xml:space="preserve"> </w:t>
+      </w:r>
+      <w:r>
+        <w:t xml:space="preserve">Tällä kirjoittajalla tuntuu olevan sama strategia koko ajan, koska jatkaa topiikeilla</w:t>
+      </w:r>
+      <w:r>
+        <w:t xml:space="preserve"> </w:t>
+      </w:r>
+      <w:r>
+        <w:t xml:space="preserve">‘</w:t>
+      </w:r>
+      <w:r>
+        <w:t xml:space="preserve">vaihtarit</w:t>
+      </w:r>
+      <w:r>
+        <w:t xml:space="preserve">’</w:t>
+      </w:r>
+      <w:r>
+        <w:t xml:space="preserve"> </w:t>
+      </w:r>
+      <w:r>
+        <w:t xml:space="preserve">ja</w:t>
+      </w:r>
+      <w:r>
+        <w:t xml:space="preserve"> </w:t>
+      </w:r>
+      <w:r>
+        <w:t xml:space="preserve">‘</w:t>
+      </w:r>
+      <w:r>
+        <w:t xml:space="preserve">asuntohakemus</w:t>
+      </w:r>
+      <w:r>
+        <w:t xml:space="preserve">’</w:t>
+      </w:r>
+      <w:r>
+        <w:t xml:space="preserve">. Lukijan kannalta tekstin koherennssi perustuu siis siihen, että opiskelijavaihdon kehys on lähtökohtaisesti tuttu tai lukija on lukenut joko raportin ohjeistuksen tai tutustunut muihin samalla alustalla julkaistuihin teksteihin.</w:t>
+      </w:r>
+    </w:p>
+    <w:p>
+      <w:pPr>
+        <w:pStyle w:val="BodyText"/>
+      </w:pPr>
+      <w:r>
+        <w:t xml:space="preserve">Tekstin kokonaisrakenne tällä, kuten usealla muullakin aineiston kirjoittajalla, on Vuorijärven termiä käyttäen topiikkipohjainen. Raportissa käsitellään sisältö topiikki kerrallaan, eivätkä nämä sekvenssit ole hierarkkisessa suhteessa keskenään. (ks. myös Komppa). JA TULISIKO TÄHÄN LINKKI YLEISKUVAN TULOKSIIN, ELI ETTÄ USEIN LAUSEENALKUINEN OBJEKTI ON SE SYNTAKTINEN RAKENNE, JOTA HYÖDYNNETÄÄN?</w:t>
+      </w:r>
+    </w:p>
+    <w:p>
+      <w:pPr>
+        <w:pStyle w:val="BodyText"/>
+      </w:pPr>
+      <w:r>
+        <w:t xml:space="preserve">Jos tekisimme näin, niin sitten tästä voisi jatkua suoraan jonkinlainen kuvio ja esimerkit, millaisia muita funktioita samalla rakenteella tehtään. (Tämä olisi ehkä jopa mielekäs kohta sille.)</w:t>
+      </w:r>
+    </w:p>
+    <w:p>
+      <w:pPr>
+        <w:pStyle w:val="BodyText"/>
+      </w:pPr>
+      <w:r>
+        <w:t xml:space="preserve">Hiearkkisen rakenteen sijaan aineistosta löytyy kuitenkin kirjoittajia, jotka rakentavat tekstinsä temporaalisten sekvenssien avulla. Tämän strategian käyttö luo raportiin narratiivin.</w:t>
+      </w:r>
+    </w:p>
+    <w:p>
+      <w:pPr>
+        <w:pStyle w:val="BodyText"/>
+      </w:pPr>
+      <w:r>
+        <w:t xml:space="preserve">Esimerkki x.x. (id 399, linkitetty &amp; narratiivinen)</w:t>
+      </w:r>
+    </w:p>
+    <w:p>
+      <w:pPr>
+        <w:pStyle w:val="BodyText"/>
+      </w:pPr>
+      <w:r>
+        <w:t xml:space="preserve">“</w:t>
+      </w:r>
+      <w:r>
+        <w:t xml:space="preserve">Hong Kongiin saavuttuani kaikki sujui täysin mutkattomasti ja haluan antaa CUHK:lle täyden kympin vaihtaritoiminnan hyvästä hoitamisesta. Saapuessani yliopistolle kaikki vaihtarit majoitettiin ensimmäisen viikon ajaksi samaan collegeen, jotta meidän olisi mahdollisimman helppo tutustua toisiimme ja jotta vaihtarien tapahtumien koordinointi olisi mahdollisimman helppoa. Ensimmäinen viikko oli niin kutsuttu Orientation week, joka oli täynnä kevyitä luentoja koskien mm. yliopiston tai asuntolan</w:t>
+      </w:r>
+      <w:r>
+        <w:t xml:space="preserve">”</w:t>
+      </w:r>
+      <w:r>
+        <w:t xml:space="preserve">pelisääntöjä” tai kuinka selvitä hengissä Hong Kongissa. Lisäksi kv-toimisto oli järjestänyt meille joinain iltoina ohjelmaa, kuten esimerkiksi Tervetuliaisillallisen. Ensimmäinen viikko on siis täydellinen tilaisuus tutustua uusiin vaihtareihin ja päästä nauttimaan vaihtokokemuksesta jo heti ensimmäisestä päivästä lähtien.</w:t>
+      </w:r>
+    </w:p>
+    <w:p>
+      <w:pPr>
+        <w:pStyle w:val="BodyText"/>
+      </w:pPr>
+      <w:r>
+        <w:t xml:space="preserve">Orientation weekin lopussa muutettiin lopulliseen asuntolaan. Minä päädyin ennalta tekemieni valintojen pohjalta (no mandatory meal etc.) Shaw Collegen I-house 2:seen, johon liittyy paljon hyviä ja huonoja puolia. Ensinäkin yliopistolla asuminen on ylivoimaisen käytännöllistä ja halpaa yksityisen asunnon vuokraamiseen verrattuna. – "</w:t>
+      </w:r>
+    </w:p>
+    <w:p>
+      <w:pPr>
+        <w:pStyle w:val="BodyText"/>
+      </w:pPr>
+      <w:r>
+        <w:t xml:space="preserve">Tässä topiikkia indikoi</w:t>
+      </w:r>
+      <w:r>
+        <w:t xml:space="preserve"> </w:t>
+      </w:r>
+      <w:r>
+        <w:t xml:space="preserve">‘</w:t>
+      </w:r>
+      <w:r>
+        <w:t xml:space="preserve">asuntola</w:t>
+      </w:r>
+      <w:r>
+        <w:t xml:space="preserve">’</w:t>
+      </w:r>
+      <w:r>
+        <w:t xml:space="preserve">, joka on lauseessa täydennyksenä toimiva paikan adverbiaali. Lause linkittyy edelliseen kappaleeseen (Shoren sanoin, mutta meille Dikin käsittein, kun teoriaosa on kirjoitettu) orientoivana sivuteemana toimivan ajan adverbiaalin avulla. Edellisessä kappaleessa on kuitenkin puhuttu orientaatioviikosta ja majoittamisestakin, eli tämä kirjoittaja ei ensimmäisen esimerkin tavoin nojaa tekstin ulkopuoliseen tietoon, vaan itse kirjoittamaansa edeltävään tekstijaksoon.</w:t>
+      </w:r>
+    </w:p>
+    <w:p>
+      <w:pPr>
+        <w:pStyle w:val="BodyText"/>
+      </w:pPr>
+      <w:r>
+        <w:t xml:space="preserve">Ja vielä kolmas esimerkki, joka asettuisi tulkintani mukaan jollakin jatkumolla näiden kahden välimaastoon.</w:t>
+      </w:r>
+    </w:p>
+    <w:p>
+      <w:pPr>
+        <w:pStyle w:val="BodyText"/>
+      </w:pPr>
+      <w:r>
+        <w:t xml:space="preserve">Esimerkki x.x tekstin id 618</w:t>
+      </w:r>
+    </w:p>
+    <w:p>
+      <w:pPr>
+        <w:pStyle w:val="BodyText"/>
+      </w:pPr>
+      <w:r>
+        <w:t xml:space="preserve">Kirjoittaja on edellisessä kappaleessa kuvannut saapumistaan kohdemaahan ja järjestelyjä siihen liittyen. Kappaleessa on yksi maininta asumisjärjestelyistä, mutta se tulee esille yleisen aikatauluttamisen yhteydessä, joten se ei sinänsä orientoi millään tavalla seuraavan kappaleen topiikkia.</w:t>
+      </w:r>
+    </w:p>
+    <w:p>
+      <w:pPr>
+        <w:pStyle w:val="BodyText"/>
+      </w:pPr>
+      <w:r>
+        <w:t xml:space="preserve">“</w:t>
+      </w:r>
+      <w:r>
+        <w:t xml:space="preserve">Soluasunnon itselleni hain Saksasta wg-gesuchtin nettisivujen kautta. Saksalaisen perheen vuokraamassa solussa asui lisäkseni kolme muuta. Vaikkei kämppiksien kanssa yhteiselo aina ilman ongelmia onnistunutkaan, suosittelen ehdottomasti ainakin harkitsemaan opiskelija-asuntolan sijaan soluasunnossa asumista.–</w:t>
+      </w:r>
+      <w:r>
+        <w:t xml:space="preserve">”</w:t>
       </w:r>
     </w:p>
     <w:p>
       <w:pPr>
         <w:pStyle w:val="Heading1"/>
       </w:pPr>
-      <w:bookmarkStart w:id="28" w:name="zoomaus"/>
-      <w:bookmarkEnd w:id="28"/>
-      <w:r>
-        <w:t xml:space="preserve">Zoomaus</w:t>
-      </w:r>
-    </w:p>
-    <w:p>
-      <w:pPr>
-        <w:pStyle w:val="FirstParagraph"/>
-      </w:pPr>
-      <w:r>
-        <w:t xml:space="preserve">Tämän analyysin tarkoituksena oli ottaa muutama tyypillinen eri asteisesti listamainen tapaus ja sen jälkeen asettaa se rinnakkain samaa ilmiötä toteuttavien muunlaisten ratkaisutapojen kanssa. Tässä on nyt kuitenkin yleistä tekstien rakenteen hahmottelua, ehkei mahdu/haluta lopulliseen, mutta ajatusten järjestelemiseksi ainakin tässä vaiheessa.</w:t>
+      <w:bookmarkStart w:id="31" w:name="paatelmia"/>
+      <w:bookmarkEnd w:id="31"/>
+      <w:r>
+        <w:t xml:space="preserve">Päätelmiä</w:t>
       </w:r>
     </w:p>
     <w:p>
@@ -2961,7 +3754,37 @@
         </w:numPr>
       </w:pPr>
       <w:r>
-        <w:t xml:space="preserve">tapaus: puhdas listatyyppinen (id732)</w:t>
+        <w:t xml:space="preserve">Kirjoittamisen opetuksen kannalta ajateltuna. Työkaluja nimenomaan sen</w:t>
+      </w:r>
+      <w:r>
+        <w:t xml:space="preserve"> </w:t>
+      </w:r>
+      <w:r>
+        <w:t xml:space="preserve">listaamiseen,</w:t>
+      </w:r>
+      <w:r>
+        <w:t xml:space="preserve"> </w:t>
+      </w:r>
+      <w:r>
+        <w:rPr>
+          <w:i/>
+        </w:rPr>
+        <w:t xml:space="preserve">miten on tehty</w:t>
+      </w:r>
+      <w:r>
+        <w:t xml:space="preserve">. HUOM&gt;&gt; oppilaalle itselleen arvioitavaksi,</w:t>
+      </w:r>
+      <w:r>
+        <w:t xml:space="preserve"> </w:t>
+      </w:r>
+      <w:r>
+        <w:t xml:space="preserve">mikä sopii tekstilajiin ja omaan tyyliin ja kulloinkin käsiteltävään</w:t>
+      </w:r>
+      <w:r>
+        <w:t xml:space="preserve"> </w:t>
+      </w:r>
+      <w:r>
+        <w:t xml:space="preserve">aiheeseen.</w:t>
       </w:r>
     </w:p>
     <w:p>
@@ -2969,226 +3792,27 @@
         <w:pStyle w:val="FirstParagraph"/>
       </w:pPr>
       <w:r>
-        <w:t xml:space="preserve">Ennen tätä kappaletta kirjoittaja on käsitellyt valmistelujaan kotoa käsin, sitten kielikurssia melko seikkaperäisesti, vaihto-opiskelijoille järjestettyä vapaa-ajan ohjelmaa ja lopuksi vielä reflektoi omaa osaamistaan valitsemallaan kielikurssilla. Näiden alatopiikkien (?) jälkeen kirjoittaja alkaa uuden tekstikappaleen seuraavasti:</w:t>
-      </w:r>
-    </w:p>
-    <w:p>
-      <w:pPr>
-        <w:pStyle w:val="BodyText"/>
-      </w:pPr>
-      <w:r>
-        <w:t xml:space="preserve">Esimerkki x.x</w:t>
-      </w:r>
-    </w:p>
-    <w:p>
-      <w:pPr>
-        <w:pStyle w:val="BodyText"/>
-      </w:pPr>
-      <w:r>
-        <w:t xml:space="preserve">Asuntoni sain vuokrattua Apartiksen (paikallinen TOAS) kautta. Vaihtareille on varattu kaksi erillistä taloa, toinen (Beauregard) sijaitsee aivan kaupungin keskustassa juna-aseman ja yliopiston päärakennuksen vieressä ja toinen (Bellevue) puolestaan noin 20 minuutin kävelymatkan päässä keskustasta. Asuntohakemus toimitettiin myös kaikkien muiden hakemuspapereiden yhteydessä eli hakuprosessi oli siis senkin osalta tehty todella helpoksi. –</w:t>
-      </w:r>
-    </w:p>
-    <w:p>
-      <w:pPr>
-        <w:pStyle w:val="BodyText"/>
-      </w:pPr>
-      <w:r>
-        <w:t xml:space="preserve">Shoren (2008, 42) sanoin tätä tapausta voisi kuvailla niin, että tekstin teemankulun hahmottaminen perustuu tietoihin, jotka</w:t>
-      </w:r>
-      <w:r>
-        <w:t xml:space="preserve"> </w:t>
-      </w:r>
-      <w:r>
-        <w:t xml:space="preserve">“</w:t>
-      </w:r>
-      <w:r>
-        <w:t xml:space="preserve">eivät ole tekstissä ilmipantuja vaan lähinnä kielenulkoista tietoa (viite). Teema on siis tekstin etenemisen kannalta (enemmäin tai vähemmän uusi): se ei perustu selkeisiin merkityssuhteisiin vaan kehyksiin, skeemoihin. yms. pääteltävä teema siis.</w:t>
-      </w:r>
-      <w:r>
-        <w:t xml:space="preserve">”</w:t>
-      </w:r>
-      <w:r>
-        <w:t xml:space="preserve"> </w:t>
-      </w:r>
-      <w:r>
-        <w:t xml:space="preserve">Tällä kirjoittajalla tuntuu olevan sama strategia koko ajan, koska jatkaa topiikeilla</w:t>
-      </w:r>
-      <w:r>
-        <w:t xml:space="preserve"> </w:t>
-      </w:r>
-      <w:r>
-        <w:t xml:space="preserve">‘</w:t>
-      </w:r>
-      <w:r>
-        <w:t xml:space="preserve">vaihtarit</w:t>
-      </w:r>
-      <w:r>
-        <w:t xml:space="preserve">’</w:t>
-      </w:r>
-      <w:r>
-        <w:t xml:space="preserve"> </w:t>
-      </w:r>
-      <w:r>
-        <w:t xml:space="preserve">ja</w:t>
-      </w:r>
-      <w:r>
-        <w:t xml:space="preserve"> </w:t>
-      </w:r>
-      <w:r>
-        <w:t xml:space="preserve">‘</w:t>
-      </w:r>
-      <w:r>
-        <w:t xml:space="preserve">asuntohakemus</w:t>
-      </w:r>
-      <w:r>
-        <w:t xml:space="preserve">’</w:t>
-      </w:r>
-      <w:r>
-        <w:t xml:space="preserve">. Lukijan kannalta tekstin koherennssi perustuu siis siihen, että opiskelijavaihdon kehys on lähtökohtaisesti tuttu tai lukija on lukenut joko raportin ohjeistuksen tai tutustunut muihin samalla alustalla julkaistuihin teksteihin.</w:t>
-      </w:r>
-    </w:p>
-    <w:p>
-      <w:pPr>
-        <w:pStyle w:val="BodyText"/>
-      </w:pPr>
-      <w:r>
-        <w:t xml:space="preserve">Tekstin kokonaisrakenne tällä, kuten usealla muullakin aineiston kirjoittajalla, on Vuorijärven termiä käyttäen topiikkipohjainen. Raportissa käsitellään sisältö topiikki kerrallaan, eivätkä nämä sekvenssit ole hierarkkisessa suhteessa keskenään. (ks. myös Komppa). JA TULISIKO TÄHÄN LINKKI YLEISKUVAN TULOKSIIN, ELI ETTÄ USEIN LAUSEENALKUINEN OBJEKTI ON SE SYNTAKTINEN RAKENNE, JOTA HYÖDYNNETÄÄN?</w:t>
-      </w:r>
-    </w:p>
-    <w:p>
-      <w:pPr>
-        <w:pStyle w:val="BodyText"/>
-      </w:pPr>
-      <w:r>
-        <w:t xml:space="preserve">Jos tekisimme näin, niin sitten tästä voisi jatkua suoraan jonkinlainen kuvio ja esimerkit, millaisia muita funktioita samalla rakenteella tehtään. (Tämä olisi ehkä jopa mielekäs kohta sille.)</w:t>
-      </w:r>
-    </w:p>
-    <w:p>
-      <w:pPr>
-        <w:pStyle w:val="BodyText"/>
-      </w:pPr>
-      <w:r>
-        <w:t xml:space="preserve">Hiearkkisen rakenteen sijaan aineistosta löytyy kuitenkin kirjoittajia, jotka rakentavat tekstinsä temporaalisten sekvenssien avulla. Tämän strategian käyttö luo raportiin narratiivin.</w:t>
-      </w:r>
-    </w:p>
-    <w:p>
-      <w:pPr>
-        <w:pStyle w:val="BodyText"/>
-      </w:pPr>
-      <w:r>
-        <w:t xml:space="preserve">Esimerkki x.x. (id 399, linkitetty &amp; narratiivinen)</w:t>
-      </w:r>
-    </w:p>
-    <w:p>
-      <w:pPr>
-        <w:pStyle w:val="BodyText"/>
-      </w:pPr>
-      <w:r>
-        <w:t xml:space="preserve">“</w:t>
-      </w:r>
-      <w:r>
-        <w:t xml:space="preserve">Hong Kongiin saavuttuani kaikki sujui täysin mutkattomasti ja haluan antaa CUHK:lle täyden kympin vaihtaritoiminnan hyvästä hoitamisesta. Saapuessani yliopistolle kaikki vaihtarit majoitettiin ensimmäisen viikon ajaksi samaan collegeen, jotta meidän olisi mahdollisimman helppo tutustua toisiimme ja jotta vaihtarien tapahtumien koordinointi olisi mahdollisimman helppoa. Ensimmäinen viikko oli niin kutsuttu Orientation week, joka oli täynnä kevyitä luentoja koskien mm. yliopiston tai asuntolan</w:t>
-      </w:r>
-      <w:r>
-        <w:t xml:space="preserve">”</w:t>
-      </w:r>
-      <w:r>
-        <w:t xml:space="preserve">pelisääntöjä” tai kuinka selvitä hengissä Hong Kongissa. Lisäksi kv-toimisto oli järjestänyt meille joinain iltoina ohjelmaa, kuten esimerkiksi Tervetuliaisillallisen. Ensimmäinen viikko on siis täydellinen tilaisuus tutustua uusiin vaihtareihin ja päästä nauttimaan vaihtokokemuksesta jo heti ensimmäisestä päivästä lähtien.</w:t>
-      </w:r>
-    </w:p>
-    <w:p>
-      <w:pPr>
-        <w:pStyle w:val="BodyText"/>
-      </w:pPr>
-      <w:r>
-        <w:t xml:space="preserve">Orientation weekin lopussa muutettiin lopulliseen asuntolaan. Minä päädyin ennalta tekemieni valintojen pohjalta (no mandatory meal etc.) Shaw Collegen I-house 2:seen, johon liittyy paljon hyviä ja huonoja puolia. Ensinäkin yliopistolla asuminen on ylivoimaisen käytännöllistä ja halpaa yksityisen asunnon vuokraamiseen verrattuna. – "</w:t>
-      </w:r>
-    </w:p>
-    <w:p>
-      <w:pPr>
-        <w:pStyle w:val="BodyText"/>
-      </w:pPr>
-      <w:r>
-        <w:t xml:space="preserve">Tässä topiikkia indikoi</w:t>
-      </w:r>
-      <w:r>
-        <w:t xml:space="preserve"> </w:t>
-      </w:r>
-      <w:r>
-        <w:t xml:space="preserve">‘</w:t>
-      </w:r>
-      <w:r>
-        <w:t xml:space="preserve">asuntola</w:t>
-      </w:r>
-      <w:r>
-        <w:t xml:space="preserve">’</w:t>
-      </w:r>
-      <w:r>
-        <w:t xml:space="preserve">, joka on lauseessa täydennyksenä toimiva paikan adverbiaali. Lause linkittyy edelliseen kappaleeseen (Shoren sanoin, mutta meille Dikin käsittein, kun teoriaosa on kirjoitettu) orientoivana sivuteemana toimivan ajan adverbiaalin avulla. Edellisessä kappaleessa on kuitenkin puhuttu orientaatioviikosta ja majoittamisestakin, eli tämä kirjoittaja ei ensimmäisen esimerkin tavoin nojaa tekstin ulkopuoliseen tietoon, vaan itse kirjoittamaansa edeltävään tekstijaksoon.</w:t>
-      </w:r>
-    </w:p>
-    <w:p>
-      <w:pPr>
-        <w:pStyle w:val="BodyText"/>
-      </w:pPr>
-      <w:r>
-        <w:t xml:space="preserve">Ja vielä kolmas esimerkki, joka asettuisi tulkintani mukaan jollakin jatkumolla näiden kahden välimaastoon.</w:t>
-      </w:r>
-    </w:p>
-    <w:p>
-      <w:pPr>
-        <w:pStyle w:val="BodyText"/>
-      </w:pPr>
-      <w:r>
-        <w:t xml:space="preserve">Esimerkki x.x tekstin id 618</w:t>
-      </w:r>
-    </w:p>
-    <w:p>
-      <w:pPr>
-        <w:pStyle w:val="BodyText"/>
-      </w:pPr>
-      <w:r>
-        <w:t xml:space="preserve">Kirjoittaja on edellisessä kappaleessa kuvannut saapumistaan kohdemaahan ja järjestelyjä siihen liittyen. Kappaleessa on yksi maininta asumisjärjestelyistä, mutta se tulee esille yleisen aikatauluttamisen yhteydessä, joten se ei sinänsä orientoi millään tavalla seuraavan kappaleen topiikkia.</w:t>
-      </w:r>
-    </w:p>
-    <w:p>
-      <w:pPr>
-        <w:pStyle w:val="BodyText"/>
-      </w:pPr>
-      <w:r>
-        <w:t xml:space="preserve">“</w:t>
-      </w:r>
-      <w:r>
-        <w:t xml:space="preserve">Soluasunnon itselleni hain Saksasta wg-gesuchtin nettisivujen kautta. Saksalaisen perheen vuokraamassa solussa asui lisäkseni kolme muuta. Vaikkei kämppiksien kanssa yhteiselo aina ilman ongelmia onnistunutkaan, suosittelen ehdottomasti ainakin harkitsemaan opiskelija-asuntolan sijaan soluasunnossa asumista.–</w:t>
-      </w:r>
-      <w:r>
-        <w:t xml:space="preserve">”</w:t>
-      </w:r>
-    </w:p>
-    <w:p>
-      <w:pPr>
-        <w:pStyle w:val="Heading1"/>
-      </w:pPr>
-      <w:bookmarkStart w:id="29" w:name="paatelmia"/>
-      <w:bookmarkEnd w:id="29"/>
-      <w:r>
-        <w:t xml:space="preserve">Päätelmiä</w:t>
-      </w:r>
-    </w:p>
-    <w:p>
-      <w:pPr>
-        <w:pStyle w:val="FirstParagraph"/>
-      </w:pPr>
-      <w:r>
-        <w:t xml:space="preserve">Ensin: edellä tehdyn analyysin perusteella saadut ryhmät kootusti</w:t>
-      </w:r>
-    </w:p>
-    <w:p>
-      <w:pPr>
-        <w:pStyle w:val="BodyText"/>
-      </w:pPr>
-      <w:r>
-        <w:t xml:space="preserve">Sitten:</w:t>
+        <w:t xml:space="preserve">Tähän analyysia siitä, miksi tietyt rakenteet vallitsevia. Kertooko esim siitä,</w:t>
+      </w:r>
+      <w:r>
+        <w:t xml:space="preserve"> </w:t>
+      </w:r>
+      <w:r>
+        <w:t xml:space="preserve">ettei tietoisesti rakenneta, vaan vedetään assosiatiivisesti?</w:t>
+      </w:r>
+    </w:p>
+    <w:p>
+      <w:pPr>
+        <w:pStyle w:val="BodyText"/>
+      </w:pPr>
+      <w:r>
+        <w:t xml:space="preserve">– Mitä hyötyä sitten siitä, että voi jostain kuulla erilaisista tavoista aloittaa</w:t>
+      </w:r>
+      <w:r>
+        <w:t xml:space="preserve"> </w:t>
+      </w:r>
+      <w:r>
+        <w:t xml:space="preserve">kappale?</w:t>
       </w:r>
     </w:p>
     <w:p>
@@ -3200,92 +3824,15 @@
         </w:numPr>
       </w:pPr>
       <w:r>
-        <w:t xml:space="preserve">Kuinka monta eri tapaa oikeasti löydettiin?</w:t>
-      </w:r>
-    </w:p>
-    <w:p>
-      <w:pPr>
-        <w:pStyle w:val="Compact"/>
-        <w:numPr>
-          <w:numId w:val="1006"/>
-          <w:ilvl w:val="0"/>
-        </w:numPr>
-      </w:pPr>
-      <w:r>
-        <w:t xml:space="preserve">mihin tällaista voisi soveltaa?</w:t>
-      </w:r>
-    </w:p>
-    <w:p>
-      <w:pPr>
-        <w:numPr>
-          <w:numId w:val="1006"/>
-          <w:ilvl w:val="0"/>
-        </w:numPr>
-      </w:pPr>
-      <w:r>
-        <w:t xml:space="preserve">mitä voidaan sanoa tekstilajista / kirjoittajista / yms.?</w:t>
-      </w:r>
-    </w:p>
-    <w:p>
-      <w:pPr>
-        <w:pStyle w:val="Compact"/>
-        <w:numPr>
-          <w:numId w:val="1006"/>
-          <w:ilvl w:val="0"/>
-        </w:numPr>
-      </w:pPr>
-      <w:r>
-        <w:t xml:space="preserve">Testaa</w:t>
-      </w:r>
-      <w:r>
-        <w:t xml:space="preserve"> </w:t>
-      </w:r>
-      <w:r>
-        <w:t xml:space="preserve">“</w:t>
-      </w:r>
-      <w:r>
-        <w:t xml:space="preserve">valvottua klusterianalyysiä</w:t>
-      </w:r>
-      <w:r>
-        <w:t xml:space="preserve">”</w:t>
-      </w:r>
-      <w:r>
-        <w:t xml:space="preserve"> </w:t>
-      </w:r>
-      <w:r>
-        <w:t xml:space="preserve">käyttäen tässä tehtyä luokittelua pohjana</w:t>
-      </w:r>
-    </w:p>
-    <w:p>
-      <w:pPr>
-        <w:pStyle w:val="Compact"/>
-        <w:numPr>
-          <w:numId w:val="1007"/>
-          <w:ilvl w:val="1"/>
-        </w:numPr>
-      </w:pPr>
-      <w:r>
-        <w:t xml:space="preserve">Manuaalisen analyysin perusteella todella voidaan paitsi määrittää</w:t>
-      </w:r>
-      <w:r>
-        <w:t xml:space="preserve"> </w:t>
-      </w:r>
-      <w:r>
-        <w:t xml:space="preserve">ryhmät, joihin indikointitavat voi jakaa, myös opettaa algoritmi, joilla</w:t>
-      </w:r>
-      <w:r>
-        <w:t xml:space="preserve"> </w:t>
-      </w:r>
-      <w:r>
-        <w:t xml:space="preserve">muita tekstejä voisi ryhmitellä samoin perustein.</w:t>
+        <w:t xml:space="preserve">Konkreettinen sovellus fraasipankissa tms.</w:t>
       </w:r>
     </w:p>
     <w:p>
       <w:pPr>
         <w:pStyle w:val="Heading1"/>
       </w:pPr>
-      <w:bookmarkStart w:id="30" w:name="lahteet"/>
-      <w:bookmarkEnd w:id="30"/>
+      <w:bookmarkStart w:id="32" w:name="lahteet"/>
+      <w:bookmarkEnd w:id="32"/>
       <w:r>
         <w:t xml:space="preserve">Lähteet</w:t>
       </w:r>
@@ -3550,7 +4097,7 @@
     </w:lvl>
   </w:abstractNum>
   <w:abstractNum w:abstractNumId="990">
-    <w:nsid w:val="c8930a71"/>
+    <w:nsid w:val="914c47fc"/>
     <w:multiLevelType w:val="multilevel"/>
     <w:lvl w:ilvl="0">
       <w:numFmt w:val="bullet"/>
@@ -3631,7 +4178,7 @@
     </w:lvl>
   </w:abstractNum>
   <w:abstractNum w:abstractNumId="99411">
-    <w:nsid w:val="2794a9ac"/>
+    <w:nsid w:val="c595000a"/>
     <w:multiLevelType w:val="multilevel"/>
     <w:lvl w:ilvl="0">
       <w:start w:val="1"/>
@@ -3719,7 +4266,7 @@
     </w:lvl>
   </w:abstractNum>
   <w:abstractNum w:abstractNumId="99331">
-    <w:nsid w:val="e15f59a1"/>
+    <w:nsid w:val="cf544ea0"/>
     <w:multiLevelType w:val="multilevel"/>
     <w:lvl w:ilvl="0">
       <w:start w:val="1"/>
@@ -3807,7 +4354,7 @@
     </w:lvl>
   </w:abstractNum>
   <w:abstractNum w:abstractNumId="99412">
-    <w:nsid w:val="fcbe1af4"/>
+    <w:nsid w:val="32014096"/>
     <w:multiLevelType w:val="multilevel"/>
     <w:lvl w:ilvl="0">
       <w:start w:val="2"/>
@@ -3885,87 +4432,6 @@
       <w:start w:val="2"/>
       <w:numFmt w:val="decimal"/>
       <w:lvlText w:val="%7."/>
-      <w:lvlJc w:val="left"/>
-      <w:pPr>
-        <w:tabs>
-          <w:tab w:val="num" w:pos="4320"/>
-        </w:tabs>
-        <w:ind w:left="4800" w:hanging="480"/>
-      </w:pPr>
-    </w:lvl>
-  </w:abstractNum>
-  <w:abstractNum w:abstractNumId="991">
-    <w:nsid w:val="8edc20ac"/>
-    <w:multiLevelType w:val="multilevel"/>
-    <w:lvl w:ilvl="0">
-      <w:numFmt w:val="bullet"/>
-      <w:lvlText w:val="•"/>
-      <w:lvlJc w:val="left"/>
-      <w:pPr>
-        <w:tabs>
-          <w:tab w:val="num" w:pos="0"/>
-        </w:tabs>
-        <w:ind w:left="480" w:hanging="480"/>
-      </w:pPr>
-    </w:lvl>
-    <w:lvl w:ilvl="1">
-      <w:numFmt w:val="bullet"/>
-      <w:lvlText w:val="–"/>
-      <w:lvlJc w:val="left"/>
-      <w:pPr>
-        <w:tabs>
-          <w:tab w:val="num" w:pos="720"/>
-        </w:tabs>
-        <w:ind w:left="1200" w:hanging="480"/>
-      </w:pPr>
-    </w:lvl>
-    <w:lvl w:ilvl="2">
-      <w:numFmt w:val="bullet"/>
-      <w:lvlText w:val="•"/>
-      <w:lvlJc w:val="left"/>
-      <w:pPr>
-        <w:tabs>
-          <w:tab w:val="num" w:pos="1440"/>
-        </w:tabs>
-        <w:ind w:left="1920" w:hanging="480"/>
-      </w:pPr>
-    </w:lvl>
-    <w:lvl w:ilvl="3">
-      <w:numFmt w:val="bullet"/>
-      <w:lvlText w:val="–"/>
-      <w:lvlJc w:val="left"/>
-      <w:pPr>
-        <w:tabs>
-          <w:tab w:val="num" w:pos="2160"/>
-        </w:tabs>
-        <w:ind w:left="2640" w:hanging="480"/>
-      </w:pPr>
-    </w:lvl>
-    <w:lvl w:ilvl="4">
-      <w:numFmt w:val="bullet"/>
-      <w:lvlText w:val="•"/>
-      <w:lvlJc w:val="left"/>
-      <w:pPr>
-        <w:tabs>
-          <w:tab w:val="num" w:pos="2880"/>
-        </w:tabs>
-        <w:ind w:left="3360" w:hanging="480"/>
-      </w:pPr>
-    </w:lvl>
-    <w:lvl w:ilvl="5">
-      <w:numFmt w:val="bullet"/>
-      <w:lvlText w:val="–"/>
-      <w:lvlJc w:val="left"/>
-      <w:pPr>
-        <w:tabs>
-          <w:tab w:val="num" w:pos="3600"/>
-        </w:tabs>
-        <w:ind w:left="4080" w:hanging="480"/>
-      </w:pPr>
-    </w:lvl>
-    <w:lvl w:ilvl="6">
-      <w:numFmt w:val="bullet"/>
-      <w:lvlText w:val="•"/>
       <w:lvlJc w:val="left"/>
       <w:pPr>
         <w:tabs>
@@ -4054,27 +4520,27 @@
     </w:lvlOverride>
   </w:num>
   <w:num w:numId="1004">
-    <w:abstractNumId w:val="99412"/>
+    <w:abstractNumId w:val="99411"/>
     <w:lvlOverride w:ilvl="0">
-      <w:startOverride w:val="2"/>
+      <w:startOverride w:val="1"/>
     </w:lvlOverride>
     <w:lvlOverride w:ilvl="1">
-      <w:startOverride w:val="2"/>
+      <w:startOverride w:val="1"/>
     </w:lvlOverride>
     <w:lvlOverride w:ilvl="2">
-      <w:startOverride w:val="2"/>
+      <w:startOverride w:val="1"/>
     </w:lvlOverride>
     <w:lvlOverride w:ilvl="3">
-      <w:startOverride w:val="2"/>
+      <w:startOverride w:val="1"/>
     </w:lvlOverride>
     <w:lvlOverride w:ilvl="4">
-      <w:startOverride w:val="2"/>
+      <w:startOverride w:val="1"/>
     </w:lvlOverride>
     <w:lvlOverride w:ilvl="5">
-      <w:startOverride w:val="2"/>
+      <w:startOverride w:val="1"/>
     </w:lvlOverride>
     <w:lvlOverride w:ilvl="6">
-      <w:startOverride w:val="2"/>
+      <w:startOverride w:val="1"/>
     </w:lvlOverride>
   </w:num>
   <w:num w:numId="1005">
@@ -4102,10 +4568,28 @@
     </w:lvlOverride>
   </w:num>
   <w:num w:numId="1006">
-    <w:abstractNumId w:val="991"/>
-  </w:num>
-  <w:num w:numId="1007">
-    <w:abstractNumId w:val="991"/>
+    <w:abstractNumId w:val="99412"/>
+    <w:lvlOverride w:ilvl="0">
+      <w:startOverride w:val="2"/>
+    </w:lvlOverride>
+    <w:lvlOverride w:ilvl="1">
+      <w:startOverride w:val="2"/>
+    </w:lvlOverride>
+    <w:lvlOverride w:ilvl="2">
+      <w:startOverride w:val="2"/>
+    </w:lvlOverride>
+    <w:lvlOverride w:ilvl="3">
+      <w:startOverride w:val="2"/>
+    </w:lvlOverride>
+    <w:lvlOverride w:ilvl="4">
+      <w:startOverride w:val="2"/>
+    </w:lvlOverride>
+    <w:lvlOverride w:ilvl="5">
+      <w:startOverride w:val="2"/>
+    </w:lvlOverride>
+    <w:lvlOverride w:ilvl="6">
+      <w:startOverride w:val="2"/>
+    </w:lvlOverride>
   </w:num>
 </w:numbering>
 </file>

</xml_diff>

<commit_message>
Uusi puu ja uusi rakenne
Tässä pilkottu myös tulososio eri palikoihin
</commit_message>
<xml_diff>
--- a/output/koko_artikkeli.docx
+++ b/output/koko_artikkeli.docx
@@ -620,7 +620,7 @@
         <w:t xml:space="preserve"> </w:t>
       </w:r>
       <w:r>
-        <w:t xml:space="preserve">on siis kuvion 1 kaltainen: niiden</w:t>
+        <w:t xml:space="preserve">on siis kuvion kaltainen: niiden</w:t>
       </w:r>
       <w:r>
         <w:t xml:space="preserve"> </w:t>
@@ -1145,7 +1145,7 @@
         <w:t xml:space="preserve"> </w:t>
       </w:r>
       <w:r>
-        <w:t xml:space="preserve">saadaan taulukon 1 mukainen jakauma.</w:t>
+        <w:t xml:space="preserve">saadaan taulukon mukainen jakauma.</w:t>
       </w:r>
     </w:p>
     <w:tbl>
@@ -2097,10 +2097,20 @@
       <w:pPr>
         <w:pStyle w:val="Heading1"/>
       </w:pPr>
-      <w:bookmarkStart w:id="27" w:name="yleiskatsaus-eri-tavoista-asettaa-topiikki"/>
+      <w:bookmarkStart w:id="27" w:name="tulokset"/>
       <w:bookmarkEnd w:id="27"/>
       <w:r>
-        <w:t xml:space="preserve">Yleiskatsaus eri tavoista asettaa topiikki</w:t>
+        <w:t xml:space="preserve">Tulokset</w:t>
+      </w:r>
+    </w:p>
+    <w:p>
+      <w:pPr>
+        <w:pStyle w:val="Heading2"/>
+      </w:pPr>
+      <w:bookmarkStart w:id="28" w:name="yleiskatsaus-tavoista-asettaa-topiikki"/>
+      <w:bookmarkEnd w:id="28"/>
+      <w:r>
+        <w:t xml:space="preserve">Yleiskatsaus tavoista asettaa topiikki</w:t>
       </w:r>
     </w:p>
     <w:p>
@@ -2997,105 +3007,22 @@
         <w:t xml:space="preserve"> </w:t>
       </w:r>
       <w:r>
-        <w:t xml:space="preserve">tai vähemmän läheisessä yhteydessä toisiinsa. Ryhmien keskinäisiä</w:t>
-      </w:r>
-      <w:r>
-        <w:t xml:space="preserve"> </w:t>
-      </w:r>
-      <w:r>
-        <w:t xml:space="preserve">suhteita on kuvattu tarkemmin suraavalla kuviolla, jossa</w:t>
-      </w:r>
-      <w:r>
-        <w:t xml:space="preserve"> </w:t>
-      </w:r>
-      <w:r>
-        <w:t xml:space="preserve">ryhmien on esitetty muodostavan keskinäisejä linkkejä sisältävän</w:t>
-      </w:r>
-      <w:r>
-        <w:t xml:space="preserve"> </w:t>
-      </w:r>
-      <w:r>
-        <w:t xml:space="preserve">verkoston:</w:t>
-      </w:r>
-    </w:p>
-    <w:p>
-      <w:pPr>
-        <w:pStyle w:val="FigureWithCaption"/>
-      </w:pPr>
-      <w:r>
-        <w:drawing>
-          <wp:inline>
-            <wp:extent cx="5334000" cy="3010858"/>
-            <wp:effectExtent b="0" l="0" r="0" t="0"/>
-            <wp:docPr descr="Kuvio 3: Topiikin asettamistapojen muodostamat ryhmät verkostona" title="" id="1" name="Picture"/>
-            <a:graphic>
-              <a:graphicData uri="http://schemas.openxmlformats.org/drawingml/2006/picture">
-                <pic:pic>
-                  <pic:nvPicPr>
-                    <pic:cNvPr descr="output/figure/network.png" id="0" name="Picture"/>
-                    <pic:cNvPicPr>
-                      <a:picLocks noChangeArrowheads="1" noChangeAspect="1"/>
-                    </pic:cNvPicPr>
-                  </pic:nvPicPr>
-                  <pic:blipFill>
-                    <a:blip r:embed="rId28"/>
-                    <a:stretch>
-                      <a:fillRect/>
-                    </a:stretch>
-                  </pic:blipFill>
-                  <pic:spPr bwMode="auto">
-                    <a:xfrm>
-                      <a:off x="0" y="0"/>
-                      <a:ext cx="5334000" cy="3010858"/>
-                    </a:xfrm>
-                    <a:prstGeom prst="rect">
-                      <a:avLst/>
-                    </a:prstGeom>
-                    <a:noFill/>
-                    <a:ln w="9525">
-                      <a:noFill/>
-                      <a:headEnd/>
-                      <a:tailEnd/>
-                    </a:ln>
-                  </pic:spPr>
-                </pic:pic>
-              </a:graphicData>
-            </a:graphic>
-          </wp:inline>
-        </w:drawing>
-      </w:r>
-    </w:p>
-    <w:p>
-      <w:pPr>
-        <w:pStyle w:val="ImageCaption"/>
-      </w:pPr>
-      <w:r>
-        <w:t xml:space="preserve">Kuvio 3: Topiikin asettamistapojen muodostamat ryhmät verkostona</w:t>
-      </w:r>
-    </w:p>
-    <w:p>
-      <w:pPr>
-        <w:pStyle w:val="BodyText"/>
-      </w:pPr>
-      <w:r>
-        <w:t xml:space="preserve">Kuviossa 3 ympyröiden koko on suhteessa ryhmän kokoon, mutta</w:t>
-      </w:r>
-      <w:r>
-        <w:t xml:space="preserve"> </w:t>
-      </w:r>
-      <w:r>
-        <w:t xml:space="preserve">eri noodien välinen fyysinen etäisyys ei ole merkitsevä. Kuten jo huomautettu, esimerkkien</w:t>
-      </w:r>
-      <w:r>
-        <w:t xml:space="preserve"> </w:t>
-      </w:r>
-      <w:r>
-        <w:t xml:space="preserve">10 ja 3 edustamien ryhmien välillä on selvä yhteys, samoin…</w:t>
-      </w:r>
-    </w:p>
-    <w:p>
-      <w:pPr>
-        <w:pStyle w:val="BodyText"/>
+        <w:t xml:space="preserve">tai vähemmän läheisessä yhteydessä toisiinsa.</w:t>
+      </w:r>
+    </w:p>
+    <w:p>
+      <w:pPr>
+        <w:pStyle w:val="Heading2"/>
+      </w:pPr>
+      <w:bookmarkStart w:id="29" w:name="puu"/>
+      <w:bookmarkEnd w:id="29"/>
+      <w:r>
+        <w:t xml:space="preserve">Puu</w:t>
+      </w:r>
+    </w:p>
+    <w:p>
+      <w:pPr>
+        <w:pStyle w:val="FirstParagraph"/>
       </w:pPr>
       <w:r>
         <w:t xml:space="preserve">Kustakin edellä esitellystä ryhmästä voidaan löytää jonkin verran</w:t>
@@ -3122,10 +3049,10 @@
         <w:t xml:space="preserve"> </w:t>
       </w:r>
       <w:r>
-        <w:t xml:space="preserve">Tämä voidaan havaita esimerkiksi kuviossa 4</w:t>
-      </w:r>
-      <w:r>
-        <w:t xml:space="preserve"> </w:t>
+        <w:t xml:space="preserve">Tämä voidaan havaita esimerkiksi kuviossa</w:t>
+      </w:r>
+      <w:r>
+        <w:br w:type="textWrapping"/>
       </w:r>
       <w:r>
         <w:t xml:space="preserve">kuvattua luokittelupuuta (viite) hyödyntäen. Luokittelupuussa</w:t>
@@ -3304,6 +3231,18 @@
     </w:p>
     <w:p>
       <w:pPr>
+        <w:pStyle w:val="Compact"/>
+        <w:numPr>
+          <w:numId w:val="1003"/>
+          <w:ilvl w:val="0"/>
+        </w:numPr>
+      </w:pPr>
+      <w:r>
+        <w:t xml:space="preserve">Aikamuoto</w:t>
+      </w:r>
+    </w:p>
+    <w:p>
+      <w:pPr>
         <w:pStyle w:val="FirstParagraph"/>
       </w:pPr>
       <w:r>
@@ -3319,7 +3258,7 @@
           <wp:inline>
             <wp:extent cx="4620126" cy="3696101"/>
             <wp:effectExtent b="0" l="0" r="0" t="0"/>
-            <wp:docPr descr="Kuvio 4: Topiikkia asettavien ryhmien rakenne luokittelupuun avulla tarkasteltuna" title="" id="1" name="Picture"/>
+            <wp:docPr descr="Kuvio 3: Topiikkia asettavien ryhmien rakenne luokittelupuun avulla tarkasteltuna" title="" id="1" name="Picture"/>
             <a:graphic>
               <a:graphicData uri="http://schemas.openxmlformats.org/drawingml/2006/picture">
                 <pic:pic>
@@ -3330,7 +3269,7 @@
                     </pic:cNvPicPr>
                   </pic:nvPicPr>
                   <pic:blipFill>
-                    <a:blip r:embed="rId29"/>
+                    <a:blip r:embed="rId30"/>
                     <a:stretch>
                       <a:fillRect/>
                     </a:stretch>
@@ -3362,7 +3301,7 @@
         <w:pStyle w:val="ImageCaption"/>
       </w:pPr>
       <w:r>
-        <w:t xml:space="preserve">Kuvio 4: Topiikkia asettavien ryhmien rakenne luokittelupuun avulla tarkasteltuna</w:t>
+        <w:t xml:space="preserve">Kuvio 3: Topiikkia asettavien ryhmien rakenne luokittelupuun avulla tarkasteltuna</w:t>
       </w:r>
     </w:p>
     <w:p>
@@ -3506,20 +3445,44 @@
     </w:p>
     <w:p>
       <w:pPr>
+        <w:pStyle w:val="Heading2"/>
+      </w:pPr>
+      <w:bookmarkStart w:id="31" w:name="kirjoittajan-nakokulma"/>
+      <w:bookmarkEnd w:id="31"/>
+      <w:r>
+        <w:t xml:space="preserve">Kirjoittajan näkökulma</w:t>
+      </w:r>
+    </w:p>
+    <w:p>
+      <w:pPr>
+        <w:pStyle w:val="FirstParagraph"/>
+      </w:pPr>
+      <w:r>
+        <w:t xml:space="preserve">“</w:t>
+      </w:r>
+      <w:r>
+        <w:t xml:space="preserve">Lingvististen piirteiden tanssi</w:t>
+      </w:r>
+      <w:r>
+        <w:t xml:space="preserve">”</w:t>
+      </w:r>
+    </w:p>
+    <w:p>
+      <w:pPr>
+        <w:pStyle w:val="BodyText"/>
+      </w:pPr>
+      <w:r>
+        <w:t xml:space="preserve">Tänne Kirsin ajatus kolmijaosta (writer oriented etc.)</w:t>
+      </w:r>
+    </w:p>
+    <w:p>
+      <w:pPr>
         <w:pStyle w:val="Heading1"/>
       </w:pPr>
-      <w:bookmarkStart w:id="30" w:name="zoomaus"/>
-      <w:bookmarkEnd w:id="30"/>
-      <w:r>
-        <w:t xml:space="preserve">Zoomaus</w:t>
-      </w:r>
-    </w:p>
-    <w:p>
-      <w:pPr>
-        <w:pStyle w:val="FirstParagraph"/>
-      </w:pPr>
-      <w:r>
-        <w:t xml:space="preserve">Tämän analyysin tarkoituksena oli ottaa muutama tyypillinen eri asteisesti listamainen tapaus ja sen jälkeen asettaa se rinnakkain samaa ilmiötä toteuttavien muunlaisten ratkaisutapojen kanssa. Tässä on nyt kuitenkin yleistä tekstien rakenteen hahmottelua, ehkei mahdu/haluta lopulliseen, mutta ajatusten järjestelemiseksi ainakin tässä vaiheessa.</w:t>
+      <w:bookmarkStart w:id="32" w:name="paatelmat"/>
+      <w:bookmarkEnd w:id="32"/>
+      <w:r>
+        <w:t xml:space="preserve">Päätelmät</w:t>
       </w:r>
     </w:p>
     <w:p>
@@ -3531,7 +3494,37 @@
         </w:numPr>
       </w:pPr>
       <w:r>
-        <w:t xml:space="preserve">tapaus: puhdas listatyyppinen (id732)</w:t>
+        <w:t xml:space="preserve">Kirjoittamisen opetuksen kannalta ajateltuna. Työkaluja nimenomaan sen</w:t>
+      </w:r>
+      <w:r>
+        <w:t xml:space="preserve"> </w:t>
+      </w:r>
+      <w:r>
+        <w:t xml:space="preserve">listaamiseen,</w:t>
+      </w:r>
+      <w:r>
+        <w:t xml:space="preserve"> </w:t>
+      </w:r>
+      <w:r>
+        <w:rPr>
+          <w:i/>
+        </w:rPr>
+        <w:t xml:space="preserve">miten on tehty</w:t>
+      </w:r>
+      <w:r>
+        <w:t xml:space="preserve">. HUOM&gt;&gt; oppilaalle itselleen arvioitavaksi,</w:t>
+      </w:r>
+      <w:r>
+        <w:t xml:space="preserve"> </w:t>
+      </w:r>
+      <w:r>
+        <w:t xml:space="preserve">mikä sopii tekstilajiin ja omaan tyyliin ja kulloinkin käsiteltävään</w:t>
+      </w:r>
+      <w:r>
+        <w:t xml:space="preserve"> </w:t>
+      </w:r>
+      <w:r>
+        <w:t xml:space="preserve">aiheeseen.</w:t>
       </w:r>
     </w:p>
     <w:p>
@@ -3539,7 +3532,13 @@
         <w:pStyle w:val="FirstParagraph"/>
       </w:pPr>
       <w:r>
-        <w:t xml:space="preserve">Ennen tätä kappaletta kirjoittaja on käsitellyt valmistelujaan kotoa käsin, sitten kielikurssia melko seikkaperäisesti, vaihto-opiskelijoille järjestettyä vapaa-ajan ohjelmaa ja lopuksi vielä reflektoi omaa osaamistaan valitsemallaan kielikurssilla. Näiden alatopiikkien (?) jälkeen kirjoittaja alkaa uuden tekstikappaleen seuraavasti:</w:t>
+        <w:t xml:space="preserve">Tähän analyysia siitä, miksi tietyt rakenteet vallitsevia. Kertooko esim siitä,</w:t>
+      </w:r>
+      <w:r>
+        <w:t xml:space="preserve"> </w:t>
+      </w:r>
+      <w:r>
+        <w:t xml:space="preserve">ettei tietoisesti rakenneta, vaan vedetään assosiatiivisesti?</w:t>
       </w:r>
     </w:p>
     <w:p>
@@ -3547,202 +3546,13 @@
         <w:pStyle w:val="BodyText"/>
       </w:pPr>
       <w:r>
-        <w:t xml:space="preserve">Esimerkki x.x</w:t>
-      </w:r>
-    </w:p>
-    <w:p>
-      <w:pPr>
-        <w:pStyle w:val="BodyText"/>
-      </w:pPr>
-      <w:r>
-        <w:t xml:space="preserve">Asuntoni sain vuokrattua Apartiksen (paikallinen TOAS) kautta. Vaihtareille on varattu kaksi erillistä taloa, toinen (Beauregard) sijaitsee aivan kaupungin keskustassa juna-aseman ja yliopiston päärakennuksen vieressä ja toinen (Bellevue) puolestaan noin 20 minuutin kävelymatkan päässä keskustasta. Asuntohakemus toimitettiin myös kaikkien muiden hakemuspapereiden yhteydessä eli hakuprosessi oli siis senkin osalta tehty todella helpoksi. –</w:t>
-      </w:r>
-    </w:p>
-    <w:p>
-      <w:pPr>
-        <w:pStyle w:val="BodyText"/>
-      </w:pPr>
-      <w:r>
-        <w:t xml:space="preserve">Shoren (2008, 42) sanoin tätä tapausta voisi kuvailla niin, että tekstin teemankulun hahmottaminen perustuu tietoihin, jotka</w:t>
-      </w:r>
-      <w:r>
-        <w:t xml:space="preserve"> </w:t>
-      </w:r>
-      <w:r>
-        <w:t xml:space="preserve">“</w:t>
-      </w:r>
-      <w:r>
-        <w:t xml:space="preserve">eivät ole tekstissä ilmipantuja vaan lähinnä kielenulkoista tietoa (viite). Teema on siis tekstin etenemisen kannalta (enemmäin tai vähemmän uusi): se ei perustu selkeisiin merkityssuhteisiin vaan kehyksiin, skeemoihin. yms. pääteltävä teema siis.</w:t>
-      </w:r>
-      <w:r>
-        <w:t xml:space="preserve">”</w:t>
-      </w:r>
-      <w:r>
-        <w:t xml:space="preserve"> </w:t>
-      </w:r>
-      <w:r>
-        <w:t xml:space="preserve">Tällä kirjoittajalla tuntuu olevan sama strategia koko ajan, koska jatkaa topiikeilla</w:t>
-      </w:r>
-      <w:r>
-        <w:t xml:space="preserve"> </w:t>
-      </w:r>
-      <w:r>
-        <w:t xml:space="preserve">‘</w:t>
-      </w:r>
-      <w:r>
-        <w:t xml:space="preserve">vaihtarit</w:t>
-      </w:r>
-      <w:r>
-        <w:t xml:space="preserve">’</w:t>
-      </w:r>
-      <w:r>
-        <w:t xml:space="preserve"> </w:t>
-      </w:r>
-      <w:r>
-        <w:t xml:space="preserve">ja</w:t>
-      </w:r>
-      <w:r>
-        <w:t xml:space="preserve"> </w:t>
-      </w:r>
-      <w:r>
-        <w:t xml:space="preserve">‘</w:t>
-      </w:r>
-      <w:r>
-        <w:t xml:space="preserve">asuntohakemus</w:t>
-      </w:r>
-      <w:r>
-        <w:t xml:space="preserve">’</w:t>
-      </w:r>
-      <w:r>
-        <w:t xml:space="preserve">. Lukijan kannalta tekstin koherennssi perustuu siis siihen, että opiskelijavaihdon kehys on lähtökohtaisesti tuttu tai lukija on lukenut joko raportin ohjeistuksen tai tutustunut muihin samalla alustalla julkaistuihin teksteihin.</w:t>
-      </w:r>
-    </w:p>
-    <w:p>
-      <w:pPr>
-        <w:pStyle w:val="BodyText"/>
-      </w:pPr>
-      <w:r>
-        <w:t xml:space="preserve">Tekstin kokonaisrakenne tällä, kuten usealla muullakin aineiston kirjoittajalla, on Vuorijärven termiä käyttäen topiikkipohjainen. Raportissa käsitellään sisältö topiikki kerrallaan, eivätkä nämä sekvenssit ole hierarkkisessa suhteessa keskenään. (ks. myös Komppa). JA TULISIKO TÄHÄN LINKKI YLEISKUVAN TULOKSIIN, ELI ETTÄ USEIN LAUSEENALKUINEN OBJEKTI ON SE SYNTAKTINEN RAKENNE, JOTA HYÖDYNNETÄÄN?</w:t>
-      </w:r>
-    </w:p>
-    <w:p>
-      <w:pPr>
-        <w:pStyle w:val="BodyText"/>
-      </w:pPr>
-      <w:r>
-        <w:t xml:space="preserve">Jos tekisimme näin, niin sitten tästä voisi jatkua suoraan jonkinlainen kuvio ja esimerkit, millaisia muita funktioita samalla rakenteella tehtään. (Tämä olisi ehkä jopa mielekäs kohta sille.)</w:t>
-      </w:r>
-    </w:p>
-    <w:p>
-      <w:pPr>
-        <w:pStyle w:val="BodyText"/>
-      </w:pPr>
-      <w:r>
-        <w:t xml:space="preserve">Hiearkkisen rakenteen sijaan aineistosta löytyy kuitenkin kirjoittajia, jotka rakentavat tekstinsä temporaalisten sekvenssien avulla. Tämän strategian käyttö luo raportiin narratiivin.</w:t>
-      </w:r>
-    </w:p>
-    <w:p>
-      <w:pPr>
-        <w:pStyle w:val="BodyText"/>
-      </w:pPr>
-      <w:r>
-        <w:t xml:space="preserve">Esimerkki x.x. (id 399, linkitetty &amp; narratiivinen)</w:t>
-      </w:r>
-    </w:p>
-    <w:p>
-      <w:pPr>
-        <w:pStyle w:val="BodyText"/>
-      </w:pPr>
-      <w:r>
-        <w:t xml:space="preserve">“</w:t>
-      </w:r>
-      <w:r>
-        <w:t xml:space="preserve">Hong Kongiin saavuttuani kaikki sujui täysin mutkattomasti ja haluan antaa CUHK:lle täyden kympin vaihtaritoiminnan hyvästä hoitamisesta. Saapuessani yliopistolle kaikki vaihtarit majoitettiin ensimmäisen viikon ajaksi samaan collegeen, jotta meidän olisi mahdollisimman helppo tutustua toisiimme ja jotta vaihtarien tapahtumien koordinointi olisi mahdollisimman helppoa. Ensimmäinen viikko oli niin kutsuttu Orientation week, joka oli täynnä kevyitä luentoja koskien mm. yliopiston tai asuntolan</w:t>
-      </w:r>
-      <w:r>
-        <w:t xml:space="preserve">”</w:t>
-      </w:r>
-      <w:r>
-        <w:t xml:space="preserve">pelisääntöjä” tai kuinka selvitä hengissä Hong Kongissa. Lisäksi kv-toimisto oli järjestänyt meille joinain iltoina ohjelmaa, kuten esimerkiksi Tervetuliaisillallisen. Ensimmäinen viikko on siis täydellinen tilaisuus tutustua uusiin vaihtareihin ja päästä nauttimaan vaihtokokemuksesta jo heti ensimmäisestä päivästä lähtien.</w:t>
-      </w:r>
-    </w:p>
-    <w:p>
-      <w:pPr>
-        <w:pStyle w:val="BodyText"/>
-      </w:pPr>
-      <w:r>
-        <w:t xml:space="preserve">Orientation weekin lopussa muutettiin lopulliseen asuntolaan. Minä päädyin ennalta tekemieni valintojen pohjalta (no mandatory meal etc.) Shaw Collegen I-house 2:seen, johon liittyy paljon hyviä ja huonoja puolia. Ensinäkin yliopistolla asuminen on ylivoimaisen käytännöllistä ja halpaa yksityisen asunnon vuokraamiseen verrattuna. – "</w:t>
-      </w:r>
-    </w:p>
-    <w:p>
-      <w:pPr>
-        <w:pStyle w:val="BodyText"/>
-      </w:pPr>
-      <w:r>
-        <w:t xml:space="preserve">Tässä topiikkia indikoi</w:t>
-      </w:r>
-      <w:r>
-        <w:t xml:space="preserve"> </w:t>
-      </w:r>
-      <w:r>
-        <w:t xml:space="preserve">‘</w:t>
-      </w:r>
-      <w:r>
-        <w:t xml:space="preserve">asuntola</w:t>
-      </w:r>
-      <w:r>
-        <w:t xml:space="preserve">’</w:t>
-      </w:r>
-      <w:r>
-        <w:t xml:space="preserve">, joka on lauseessa täydennyksenä toimiva paikan adverbiaali. Lause linkittyy edelliseen kappaleeseen (Shoren sanoin, mutta meille Dikin käsittein, kun teoriaosa on kirjoitettu) orientoivana sivuteemana toimivan ajan adverbiaalin avulla. Edellisessä kappaleessa on kuitenkin puhuttu orientaatioviikosta ja majoittamisestakin, eli tämä kirjoittaja ei ensimmäisen esimerkin tavoin nojaa tekstin ulkopuoliseen tietoon, vaan itse kirjoittamaansa edeltävään tekstijaksoon.</w:t>
-      </w:r>
-    </w:p>
-    <w:p>
-      <w:pPr>
-        <w:pStyle w:val="BodyText"/>
-      </w:pPr>
-      <w:r>
-        <w:t xml:space="preserve">Ja vielä kolmas esimerkki, joka asettuisi tulkintani mukaan jollakin jatkumolla näiden kahden välimaastoon.</w:t>
-      </w:r>
-    </w:p>
-    <w:p>
-      <w:pPr>
-        <w:pStyle w:val="BodyText"/>
-      </w:pPr>
-      <w:r>
-        <w:t xml:space="preserve">Esimerkki x.x tekstin id 618</w:t>
-      </w:r>
-    </w:p>
-    <w:p>
-      <w:pPr>
-        <w:pStyle w:val="BodyText"/>
-      </w:pPr>
-      <w:r>
-        <w:t xml:space="preserve">Kirjoittaja on edellisessä kappaleessa kuvannut saapumistaan kohdemaahan ja järjestelyjä siihen liittyen. Kappaleessa on yksi maininta asumisjärjestelyistä, mutta se tulee esille yleisen aikatauluttamisen yhteydessä, joten se ei sinänsä orientoi millään tavalla seuraavan kappaleen topiikkia.</w:t>
-      </w:r>
-    </w:p>
-    <w:p>
-      <w:pPr>
-        <w:pStyle w:val="BodyText"/>
-      </w:pPr>
-      <w:r>
-        <w:t xml:space="preserve">“</w:t>
-      </w:r>
-      <w:r>
-        <w:t xml:space="preserve">Soluasunnon itselleni hain Saksasta wg-gesuchtin nettisivujen kautta. Saksalaisen perheen vuokraamassa solussa asui lisäkseni kolme muuta. Vaikkei kämppiksien kanssa yhteiselo aina ilman ongelmia onnistunutkaan, suosittelen ehdottomasti ainakin harkitsemaan opiskelija-asuntolan sijaan soluasunnossa asumista.–</w:t>
-      </w:r>
-      <w:r>
-        <w:t xml:space="preserve">”</w:t>
-      </w:r>
-    </w:p>
-    <w:p>
-      <w:pPr>
-        <w:pStyle w:val="Heading1"/>
-      </w:pPr>
-      <w:bookmarkStart w:id="31" w:name="paatelmia"/>
-      <w:bookmarkEnd w:id="31"/>
-      <w:r>
-        <w:t xml:space="preserve">Päätelmiä</w:t>
+        <w:t xml:space="preserve">– Mitä hyötyä sitten siitä, että voi jostain kuulla erilaisista tavoista aloittaa</w:t>
+      </w:r>
+      <w:r>
+        <w:t xml:space="preserve"> </w:t>
+      </w:r>
+      <w:r>
+        <w:t xml:space="preserve">kappale?</w:t>
       </w:r>
     </w:p>
     <w:p>
@@ -3754,76 +3564,6 @@
         </w:numPr>
       </w:pPr>
       <w:r>
-        <w:t xml:space="preserve">Kirjoittamisen opetuksen kannalta ajateltuna. Työkaluja nimenomaan sen</w:t>
-      </w:r>
-      <w:r>
-        <w:t xml:space="preserve"> </w:t>
-      </w:r>
-      <w:r>
-        <w:t xml:space="preserve">listaamiseen,</w:t>
-      </w:r>
-      <w:r>
-        <w:t xml:space="preserve"> </w:t>
-      </w:r>
-      <w:r>
-        <w:rPr>
-          <w:i/>
-        </w:rPr>
-        <w:t xml:space="preserve">miten on tehty</w:t>
-      </w:r>
-      <w:r>
-        <w:t xml:space="preserve">. HUOM&gt;&gt; oppilaalle itselleen arvioitavaksi,</w:t>
-      </w:r>
-      <w:r>
-        <w:t xml:space="preserve"> </w:t>
-      </w:r>
-      <w:r>
-        <w:t xml:space="preserve">mikä sopii tekstilajiin ja omaan tyyliin ja kulloinkin käsiteltävään</w:t>
-      </w:r>
-      <w:r>
-        <w:t xml:space="preserve"> </w:t>
-      </w:r>
-      <w:r>
-        <w:t xml:space="preserve">aiheeseen.</w:t>
-      </w:r>
-    </w:p>
-    <w:p>
-      <w:pPr>
-        <w:pStyle w:val="FirstParagraph"/>
-      </w:pPr>
-      <w:r>
-        <w:t xml:space="preserve">Tähän analyysia siitä, miksi tietyt rakenteet vallitsevia. Kertooko esim siitä,</w:t>
-      </w:r>
-      <w:r>
-        <w:t xml:space="preserve"> </w:t>
-      </w:r>
-      <w:r>
-        <w:t xml:space="preserve">ettei tietoisesti rakenneta, vaan vedetään assosiatiivisesti?</w:t>
-      </w:r>
-    </w:p>
-    <w:p>
-      <w:pPr>
-        <w:pStyle w:val="BodyText"/>
-      </w:pPr>
-      <w:r>
-        <w:t xml:space="preserve">– Mitä hyötyä sitten siitä, että voi jostain kuulla erilaisista tavoista aloittaa</w:t>
-      </w:r>
-      <w:r>
-        <w:t xml:space="preserve"> </w:t>
-      </w:r>
-      <w:r>
-        <w:t xml:space="preserve">kappale?</w:t>
-      </w:r>
-    </w:p>
-    <w:p>
-      <w:pPr>
-        <w:pStyle w:val="Compact"/>
-        <w:numPr>
-          <w:numId w:val="1006"/>
-          <w:ilvl w:val="0"/>
-        </w:numPr>
-      </w:pPr>
-      <w:r>
         <w:t xml:space="preserve">Konkreettinen sovellus fraasipankissa tms.</w:t>
       </w:r>
     </w:p>
@@ -3831,8 +3571,8 @@
       <w:pPr>
         <w:pStyle w:val="Heading1"/>
       </w:pPr>
-      <w:bookmarkStart w:id="32" w:name="lahteet"/>
-      <w:bookmarkEnd w:id="32"/>
+      <w:bookmarkStart w:id="33" w:name="lahteet"/>
+      <w:bookmarkEnd w:id="33"/>
       <w:r>
         <w:t xml:space="preserve">Lähteet</w:t>
       </w:r>
@@ -4097,7 +3837,7 @@
     </w:lvl>
   </w:abstractNum>
   <w:abstractNum w:abstractNumId="990">
-    <w:nsid w:val="914c47fc"/>
+    <w:nsid w:val="7cbfd65d"/>
     <w:multiLevelType w:val="multilevel"/>
     <w:lvl w:ilvl="0">
       <w:numFmt w:val="bullet"/>
@@ -4178,7 +3918,7 @@
     </w:lvl>
   </w:abstractNum>
   <w:abstractNum w:abstractNumId="99411">
-    <w:nsid w:val="c595000a"/>
+    <w:nsid w:val="d12764ff"/>
     <w:multiLevelType w:val="multilevel"/>
     <w:lvl w:ilvl="0">
       <w:start w:val="1"/>
@@ -4266,7 +4006,7 @@
     </w:lvl>
   </w:abstractNum>
   <w:abstractNum w:abstractNumId="99331">
-    <w:nsid w:val="cf544ea0"/>
+    <w:nsid w:val="759232eb"/>
     <w:multiLevelType w:val="multilevel"/>
     <w:lvl w:ilvl="0">
       <w:start w:val="1"/>
@@ -4354,7 +4094,7 @@
     </w:lvl>
   </w:abstractNum>
   <w:abstractNum w:abstractNumId="99412">
-    <w:nsid w:val="32014096"/>
+    <w:nsid w:val="894c6b1b"/>
     <w:multiLevelType w:val="multilevel"/>
     <w:lvl w:ilvl="0">
       <w:start w:val="2"/>
@@ -4544,30 +4284,6 @@
     </w:lvlOverride>
   </w:num>
   <w:num w:numId="1005">
-    <w:abstractNumId w:val="99411"/>
-    <w:lvlOverride w:ilvl="0">
-      <w:startOverride w:val="1"/>
-    </w:lvlOverride>
-    <w:lvlOverride w:ilvl="1">
-      <w:startOverride w:val="1"/>
-    </w:lvlOverride>
-    <w:lvlOverride w:ilvl="2">
-      <w:startOverride w:val="1"/>
-    </w:lvlOverride>
-    <w:lvlOverride w:ilvl="3">
-      <w:startOverride w:val="1"/>
-    </w:lvlOverride>
-    <w:lvlOverride w:ilvl="4">
-      <w:startOverride w:val="1"/>
-    </w:lvlOverride>
-    <w:lvlOverride w:ilvl="5">
-      <w:startOverride w:val="1"/>
-    </w:lvlOverride>
-    <w:lvlOverride w:ilvl="6">
-      <w:startOverride w:val="1"/>
-    </w:lvlOverride>
-  </w:num>
-  <w:num w:numId="1006">
     <w:abstractNumId w:val="99412"/>
     <w:lvlOverride w:ilvl="0">
       <w:startOverride w:val="2"/>

</xml_diff>

<commit_message>
Tulosten ryhmittely kolmeen alalukuun
Pieni johdanto ennen alalukuja
</commit_message>
<xml_diff>
--- a/output/koko_artikkeli.docx
+++ b/output/koko_artikkeli.docx
@@ -620,7 +620,7 @@
         <w:t xml:space="preserve"> </w:t>
       </w:r>
       <w:r>
-        <w:t xml:space="preserve">on siis kuvion kaltainen: niiden</w:t>
+        <w:t xml:space="preserve">on siis kuvion 1 kaltainen: niiden</w:t>
       </w:r>
       <w:r>
         <w:t xml:space="preserve"> </w:t>
@@ -1145,7 +1145,7 @@
         <w:t xml:space="preserve"> </w:t>
       </w:r>
       <w:r>
-        <w:t xml:space="preserve">saadaan taulukon mukainen jakauma.</w:t>
+        <w:t xml:space="preserve">saadaan taulukon 1 mukainen jakauma.</w:t>
       </w:r>
     </w:p>
     <w:tbl>
@@ -2105,62 +2105,74 @@
     </w:p>
     <w:p>
       <w:pPr>
+        <w:pStyle w:val="FirstParagraph"/>
+      </w:pPr>
+      <w:r>
+        <w:t xml:space="preserve">Edellä kuvatun laadullisen analyysin tuloksena tutkittavaksi valitut</w:t>
+      </w:r>
+      <w:r>
+        <w:t xml:space="preserve"> </w:t>
+      </w:r>
+      <w:r>
+        <w:t xml:space="preserve">168 tekstiä jaoteteltiin 13</w:t>
+      </w:r>
+      <w:r>
+        <w:t xml:space="preserve"> </w:t>
+      </w:r>
+      <w:r>
+        <w:t xml:space="preserve">ryhmään. Osiossa 4.1. kutakin ryhmää luonnehditaan yleisellä tasolla tarkastelemalla</w:t>
+      </w:r>
+      <w:r>
+        <w:t xml:space="preserve"> </w:t>
+      </w:r>
+      <w:r>
+        <w:t xml:space="preserve">lähemmin yhtä edustavaa esimerkkiä. Vaikka varsinainen ryhmäjako on tehty</w:t>
+      </w:r>
+      <w:r>
+        <w:t xml:space="preserve"> </w:t>
+      </w:r>
+      <w:r>
+        <w:t xml:space="preserve">puhtaan laadullisin perustein pohjaamalla tapausten keskinäiseen</w:t>
+      </w:r>
+      <w:r>
+        <w:t xml:space="preserve"> </w:t>
+      </w:r>
+      <w:r>
+        <w:t xml:space="preserve">samankaltaisuuteen, tulkitaan osiossa 4.2. analyysin tulosta eli</w:t>
+      </w:r>
+      <w:r>
+        <w:t xml:space="preserve"> </w:t>
+      </w:r>
+      <w:r>
+        <w:t xml:space="preserve">itse jaottelua määrällisten ominaisuuksien pohjalta. Osio 4.3</w:t>
+      </w:r>
+      <w:r>
+        <w:t xml:space="preserve"> </w:t>
+      </w:r>
+      <w:r>
+        <w:t xml:space="preserve">peilaa tässä tehtyä ryhmittelyä aiempiin tutkimuksiin ja siihen, miten tässä</w:t>
+      </w:r>
+      <w:r>
+        <w:t xml:space="preserve"> </w:t>
+      </w:r>
+      <w:r>
+        <w:t xml:space="preserve">funktionaalisin perustein tehty jaottelu osuu yksiin sen kanssa, miten tekstejä</w:t>
+      </w:r>
+      <w:r>
+        <w:t xml:space="preserve"> </w:t>
+      </w:r>
+      <w:r>
+        <w:t xml:space="preserve">on toisaalla jaoteltu kirjoittajan näkökulman perusteella.</w:t>
+      </w:r>
+    </w:p>
+    <w:p>
+      <w:pPr>
         <w:pStyle w:val="Heading2"/>
       </w:pPr>
       <w:bookmarkStart w:id="28" w:name="yleiskatsaus-tavoista-asettaa-topiikki"/>
       <w:bookmarkEnd w:id="28"/>
       <w:r>
         <w:t xml:space="preserve">Yleiskatsaus tavoista asettaa topiikki</w:t>
-      </w:r>
-    </w:p>
-    <w:p>
-      <w:pPr>
-        <w:pStyle w:val="FirstParagraph"/>
-      </w:pPr>
-      <w:r>
-        <w:t xml:space="preserve">Edellä kuvatun laadullisen analyysin tuloksena tutkittavaksi valitut</w:t>
-      </w:r>
-      <w:r>
-        <w:t xml:space="preserve"> </w:t>
-      </w:r>
-      <w:r>
-        <w:t xml:space="preserve">168 tekstiä jaoteteltiin 13</w:t>
-      </w:r>
-      <w:r>
-        <w:t xml:space="preserve"> </w:t>
-      </w:r>
-      <w:r>
-        <w:t xml:space="preserve">ryhmään, joista kustakin on seuraavassa annettu yksi edustava esimerkkivirke.</w:t>
-      </w:r>
-      <w:r>
-        <w:t xml:space="preserve"> </w:t>
-      </w:r>
-      <w:r>
-        <w:t xml:space="preserve">Ryhmäkohtaiset esimerkit on lueteltu suuruusjärjestyksessä suurimmasta ryhmästä</w:t>
-      </w:r>
-      <w:r>
-        <w:t xml:space="preserve"> </w:t>
-      </w:r>
-      <w:r>
-        <w:t xml:space="preserve">alkaen, ja jokaisen esimerkin tarkempiin konteksteihin pureudutaan alempana</w:t>
-      </w:r>
-      <w:r>
-        <w:t xml:space="preserve"> </w:t>
-      </w:r>
-      <w:r>
-        <w:t xml:space="preserve">yksityiskohtaisemmin. Jo tässä vaiheessa on syytä huomauttaa, että osassa</w:t>
-      </w:r>
-      <w:r>
-        <w:t xml:space="preserve"> </w:t>
-      </w:r>
-      <w:r>
-        <w:t xml:space="preserve">tapauksista asumisesta kertovaa kappaletta</w:t>
-      </w:r>
-      <w:r>
-        <w:t xml:space="preserve"> </w:t>
-      </w:r>
-      <w:r>
-        <w:t xml:space="preserve">edelsi väliotsikko.</w:t>
       </w:r>
     </w:p>
     <w:p>
@@ -2177,150 +2189,6 @@
     </w:p>
     <w:p>
       <w:pPr>
-        <w:pStyle w:val="Compact"/>
-        <w:numPr>
-          <w:numId w:val="1002"/>
-          <w:ilvl w:val="0"/>
-        </w:numPr>
-      </w:pPr>
-      <w:r>
-        <w:t xml:space="preserve">Vaihtoni aikana asuin Grandmontin asuntolassa.</w:t>
-      </w:r>
-    </w:p>
-    <w:p>
-      <w:pPr>
-        <w:pStyle w:val="Compact"/>
-        <w:numPr>
-          <w:numId w:val="1002"/>
-          <w:ilvl w:val="0"/>
-        </w:numPr>
-      </w:pPr>
-      <w:r>
-        <w:t xml:space="preserve">Olin löytänyt asunnon ensimmäiseksi kuukaudeksi Airbnb:n kautta ennen Italiaan saapumista.</w:t>
-      </w:r>
-    </w:p>
-    <w:p>
-      <w:pPr>
-        <w:pStyle w:val="Compact"/>
-        <w:numPr>
-          <w:numId w:val="1002"/>
-          <w:ilvl w:val="0"/>
-        </w:numPr>
-      </w:pPr>
-      <w:r>
-        <w:t xml:space="preserve">Asuminen, tai siis lähinnä asunnon hankkiminen, oli varmaankin vaihdon hankalin juttu.</w:t>
-      </w:r>
-    </w:p>
-    <w:p>
-      <w:pPr>
-        <w:pStyle w:val="Compact"/>
-        <w:numPr>
-          <w:numId w:val="1002"/>
-          <w:ilvl w:val="0"/>
-        </w:numPr>
-      </w:pPr>
-      <w:r>
-        <w:t xml:space="preserve">Asuntoloista valitsin Julius Raab Heimin vanhojen matkakertomusten perusteella.</w:t>
-      </w:r>
-    </w:p>
-    <w:p>
-      <w:pPr>
-        <w:pStyle w:val="Compact"/>
-        <w:numPr>
-          <w:numId w:val="1002"/>
-          <w:ilvl w:val="0"/>
-        </w:numPr>
-      </w:pPr>
-      <w:r>
-        <w:t xml:space="preserve">Asuminen tapahtuu pienessä huoneessa yhdessä kämppiksen tai kahden kanssa.</w:t>
-      </w:r>
-    </w:p>
-    <w:p>
-      <w:pPr>
-        <w:pStyle w:val="Compact"/>
-        <w:numPr>
-          <w:numId w:val="1002"/>
-          <w:ilvl w:val="0"/>
-        </w:numPr>
-      </w:pPr>
-      <w:r>
-        <w:t xml:space="preserve">Itse hankin asunnon jo etukäteen, ja paikallinen kaverini kävi sitä katsomassa ja hakemassa avaimen jo etukäteen.</w:t>
-      </w:r>
-    </w:p>
-    <w:p>
-      <w:pPr>
-        <w:pStyle w:val="Compact"/>
-        <w:numPr>
-          <w:numId w:val="1002"/>
-          <w:ilvl w:val="0"/>
-        </w:numPr>
-      </w:pPr>
-      <w:r>
-        <w:t xml:space="preserve">Asuminen Tokiossa on aika kallista.</w:t>
-      </w:r>
-    </w:p>
-    <w:p>
-      <w:pPr>
-        <w:pStyle w:val="Compact"/>
-        <w:numPr>
-          <w:numId w:val="1002"/>
-          <w:ilvl w:val="0"/>
-        </w:numPr>
-      </w:pPr>
-      <w:r>
-        <w:t xml:space="preserve">Suurlähetystön henkilökunta tarjosi resurssiensa puitteissa apuaan mm. maahantuloon, käytännön järjestelyihin sekä asunnon löytämiseen liittyvissä asioissa.</w:t>
-      </w:r>
-    </w:p>
-    <w:p>
-      <w:pPr>
-        <w:pStyle w:val="Compact"/>
-        <w:numPr>
-          <w:numId w:val="1002"/>
-          <w:ilvl w:val="0"/>
-        </w:numPr>
-      </w:pPr>
-      <w:r>
-        <w:t xml:space="preserve">Lensin Wieniin sunnuntaina ja lento-kentältä suuntasin suoraan asunnolleni.</w:t>
-      </w:r>
-    </w:p>
-    <w:p>
-      <w:pPr>
-        <w:pStyle w:val="Compact"/>
-        <w:numPr>
-          <w:numId w:val="1002"/>
-          <w:ilvl w:val="0"/>
-        </w:numPr>
-      </w:pPr>
-      <w:r>
-        <w:t xml:space="preserve">Sitten pari sanaa asumisesta.</w:t>
-      </w:r>
-    </w:p>
-    <w:p>
-      <w:pPr>
-        <w:pStyle w:val="Compact"/>
-        <w:numPr>
-          <w:numId w:val="1002"/>
-          <w:ilvl w:val="0"/>
-        </w:numPr>
-      </w:pPr>
-      <w:r>
-        <w:t xml:space="preserve">Saapuessani Varsovaan minulla oli onneksi jo asunto tiedossa.</w:t>
-      </w:r>
-    </w:p>
-    <w:p>
-      <w:pPr>
-        <w:pStyle w:val="Compact"/>
-        <w:numPr>
-          <w:numId w:val="1002"/>
-          <w:ilvl w:val="0"/>
-        </w:numPr>
-      </w:pPr>
-      <w:r>
-        <w:t xml:space="preserve">Lähes kaikki Bratislavan kauppakorkeakoulun vaihto-opiskelijat asuivat Ekonom-nimisessä dormitoryssa.</w:t>
-      </w:r>
-    </w:p>
-    <w:p>
-      <w:pPr>
         <w:pStyle w:val="FirstParagraph"/>
       </w:pPr>
       <w:r>
@@ -2410,7 +2278,28 @@
         <w:t xml:space="preserve"> </w:t>
       </w:r>
       <w:r>
-        <w:t xml:space="preserve">aineistossa muodostavat esimerkin 2 kaltaiset topiikkia asettavat</w:t>
+        <w:t xml:space="preserve">aineistossa muodostavat esimerkin</w:t>
+      </w:r>
+      <w:r>
+        <w:t xml:space="preserve"> </w:t>
+      </w:r>
+      <w:r>
+        <w:t xml:space="preserve">(</w:t>
+      </w:r>
+      <w:r>
+        <w:rPr>
+          <w:b/>
+        </w:rPr>
+        <w:t xml:space="preserve">???</w:t>
+      </w:r>
+      <w:r>
+        <w:t xml:space="preserve">)</w:t>
+      </w:r>
+      <w:r>
+        <w:t xml:space="preserve"> </w:t>
+      </w:r>
+      <w:r>
+        <w:t xml:space="preserve">kaltaiset topiikkia asettavat</w:t>
       </w:r>
       <w:r>
         <w:t xml:space="preserve"> </w:t>
@@ -2460,7 +2349,28 @@
         <w:pStyle w:val="BodyText"/>
       </w:pPr>
       <w:r>
-        <w:t xml:space="preserve">Esimerkin 3 edustamat virkkeet ovat ajallisesti</w:t>
+        <w:t xml:space="preserve">Esimerkin</w:t>
+      </w:r>
+      <w:r>
+        <w:t xml:space="preserve"> </w:t>
+      </w:r>
+      <w:r>
+        <w:t xml:space="preserve">(</w:t>
+      </w:r>
+      <w:r>
+        <w:rPr>
+          <w:b/>
+        </w:rPr>
+        <w:t xml:space="preserve">???</w:t>
+      </w:r>
+      <w:r>
+        <w:t xml:space="preserve">)</w:t>
+      </w:r>
+      <w:r>
+        <w:t xml:space="preserve"> </w:t>
+      </w:r>
+      <w:r>
+        <w:t xml:space="preserve">edustamat virkkeet ovat ajallisesti</w:t>
       </w:r>
       <w:r>
         <w:t xml:space="preserve"> </w:t>
@@ -2478,7 +2388,28 @@
         <w:t xml:space="preserve"> </w:t>
       </w:r>
       <w:r>
-        <w:t xml:space="preserve">käsiteltävä topiikki sijoittuu. Esimerkin 3 tapauksessa</w:t>
+        <w:t xml:space="preserve">käsiteltävä topiikki sijoittuu. Esimerkin</w:t>
+      </w:r>
+      <w:r>
+        <w:t xml:space="preserve"> </w:t>
+      </w:r>
+      <w:r>
+        <w:t xml:space="preserve">(</w:t>
+      </w:r>
+      <w:r>
+        <w:rPr>
+          <w:b/>
+        </w:rPr>
+        <w:t xml:space="preserve">???</w:t>
+      </w:r>
+      <w:r>
+        <w:t xml:space="preserve">)</w:t>
+      </w:r>
+      <w:r>
+        <w:t xml:space="preserve"> </w:t>
+      </w:r>
+      <w:r>
+        <w:t xml:space="preserve">tapauksessa</w:t>
       </w:r>
       <w:r>
         <w:t xml:space="preserve"> </w:t>
@@ -2514,7 +2445,22 @@
         <w:t xml:space="preserve"> </w:t>
       </w:r>
       <w:r>
-        <w:t xml:space="preserve">kulkuyhteyksiä ja tyypillisyyttä kohdekulttuurissa. Esimerkin 3</w:t>
+        <w:t xml:space="preserve">kulkuyhteyksiä ja tyypillisyyttä kohdekulttuurissa. Esimerkin</w:t>
+      </w:r>
+      <w:r>
+        <w:t xml:space="preserve"> </w:t>
+      </w:r>
+      <w:r>
+        <w:t xml:space="preserve">(</w:t>
+      </w:r>
+      <w:r>
+        <w:rPr>
+          <w:b/>
+        </w:rPr>
+        <w:t xml:space="preserve">???</w:t>
+      </w:r>
+      <w:r>
+        <w:t xml:space="preserve">)</w:t>
       </w:r>
       <w:r>
         <w:t xml:space="preserve"> </w:t>
@@ -2538,7 +2484,28 @@
         <w:t xml:space="preserve"> </w:t>
       </w:r>
       <w:r>
-        <w:t xml:space="preserve">jossain määrin esimerkin 10 edustamaa ryhmää.</w:t>
+        <w:t xml:space="preserve">jossain määrin esimerkin</w:t>
+      </w:r>
+      <w:r>
+        <w:t xml:space="preserve"> </w:t>
+      </w:r>
+      <w:r>
+        <w:t xml:space="preserve">(</w:t>
+      </w:r>
+      <w:r>
+        <w:rPr>
+          <w:b/>
+        </w:rPr>
+        <w:t xml:space="preserve">???</w:t>
+      </w:r>
+      <w:r>
+        <w:t xml:space="preserve">)</w:t>
+      </w:r>
+      <w:r>
+        <w:t xml:space="preserve"> </w:t>
+      </w:r>
+      <w:r>
+        <w:t xml:space="preserve">edustamaa ryhmää.</w:t>
       </w:r>
     </w:p>
     <w:p>
@@ -2546,7 +2513,28 @@
         <w:pStyle w:val="BodyText"/>
       </w:pPr>
       <w:r>
-        <w:t xml:space="preserve">Esimerkki 4 edustaa ryhmää, johon kuuluvissa teksteissä</w:t>
+        <w:t xml:space="preserve">Esimerkki</w:t>
+      </w:r>
+      <w:r>
+        <w:t xml:space="preserve"> </w:t>
+      </w:r>
+      <w:r>
+        <w:t xml:space="preserve">(</w:t>
+      </w:r>
+      <w:r>
+        <w:rPr>
+          <w:b/>
+        </w:rPr>
+        <w:t xml:space="preserve">???</w:t>
+      </w:r>
+      <w:r>
+        <w:t xml:space="preserve">)</w:t>
+      </w:r>
+      <w:r>
+        <w:t xml:space="preserve"> </w:t>
+      </w:r>
+      <w:r>
+        <w:t xml:space="preserve">edustaa ryhmää, johon kuuluvissa teksteissä</w:t>
       </w:r>
       <w:r>
         <w:t xml:space="preserve"> </w:t>
@@ -2677,7 +2665,28 @@
         <w:pStyle w:val="BodyText"/>
       </w:pPr>
       <w:r>
-        <w:t xml:space="preserve">Esimerkissä 5 indikaattorina on</w:t>
+        <w:t xml:space="preserve">Esimerkissä</w:t>
+      </w:r>
+      <w:r>
+        <w:t xml:space="preserve"> </w:t>
+      </w:r>
+      <w:r>
+        <w:t xml:space="preserve">(</w:t>
+      </w:r>
+      <w:r>
+        <w:rPr>
+          <w:b/>
+        </w:rPr>
+        <w:t xml:space="preserve">???</w:t>
+      </w:r>
+      <w:r>
+        <w:t xml:space="preserve">)</w:t>
+      </w:r>
+      <w:r>
+        <w:t xml:space="preserve"> </w:t>
+      </w:r>
+      <w:r>
+        <w:t xml:space="preserve">indikaattorina on</w:t>
       </w:r>
       <w:r>
         <w:t xml:space="preserve"> </w:t>
@@ -2751,7 +2760,22 @@
         <w:pStyle w:val="BodyText"/>
       </w:pPr>
       <w:r>
-        <w:t xml:space="preserve">Esimerkki 6</w:t>
+        <w:t xml:space="preserve">Esimerkki</w:t>
+      </w:r>
+      <w:r>
+        <w:t xml:space="preserve"> </w:t>
+      </w:r>
+      <w:r>
+        <w:t xml:space="preserve">(</w:t>
+      </w:r>
+      <w:r>
+        <w:rPr>
+          <w:b/>
+        </w:rPr>
+        <w:t xml:space="preserve">???</w:t>
+      </w:r>
+      <w:r>
+        <w:t xml:space="preserve">)</w:t>
       </w:r>
     </w:p>
     <w:p>
@@ -2759,7 +2783,22 @@
         <w:pStyle w:val="BodyText"/>
       </w:pPr>
       <w:r>
-        <w:t xml:space="preserve">Esimerkki 7</w:t>
+        <w:t xml:space="preserve">Esimerkki</w:t>
+      </w:r>
+      <w:r>
+        <w:t xml:space="preserve"> </w:t>
+      </w:r>
+      <w:r>
+        <w:t xml:space="preserve">(</w:t>
+      </w:r>
+      <w:r>
+        <w:rPr>
+          <w:b/>
+        </w:rPr>
+        <w:t xml:space="preserve">???</w:t>
+      </w:r>
+      <w:r>
+        <w:t xml:space="preserve">)</w:t>
       </w:r>
     </w:p>
     <w:p>
@@ -2767,7 +2806,28 @@
         <w:pStyle w:val="BodyText"/>
       </w:pPr>
       <w:r>
-        <w:t xml:space="preserve">Esimerkissä 8 indikaattorina on koko lauseen ensimmäisena sijaitseva</w:t>
+        <w:t xml:space="preserve">Esimerkissä</w:t>
+      </w:r>
+      <w:r>
+        <w:t xml:space="preserve"> </w:t>
+      </w:r>
+      <w:r>
+        <w:t xml:space="preserve">(</w:t>
+      </w:r>
+      <w:r>
+        <w:rPr>
+          <w:b/>
+        </w:rPr>
+        <w:t xml:space="preserve">???</w:t>
+      </w:r>
+      <w:r>
+        <w:t xml:space="preserve">)</w:t>
+      </w:r>
+      <w:r>
+        <w:t xml:space="preserve"> </w:t>
+      </w:r>
+      <w:r>
+        <w:t xml:space="preserve">indikaattorina on koko lauseen ensimmäisena sijaitseva</w:t>
       </w:r>
       <w:r>
         <w:t xml:space="preserve"> </w:t>
@@ -2791,7 +2851,28 @@
         <w:t xml:space="preserve"> </w:t>
       </w:r>
       <w:r>
-        <w:t xml:space="preserve">kuin esimerkin 4 tapauksessa, kirjoittaja ei siis lähde liikkeelle</w:t>
+        <w:t xml:space="preserve">kuin esimerkin</w:t>
+      </w:r>
+      <w:r>
+        <w:t xml:space="preserve"> </w:t>
+      </w:r>
+      <w:r>
+        <w:t xml:space="preserve">(</w:t>
+      </w:r>
+      <w:r>
+        <w:rPr>
+          <w:b/>
+        </w:rPr>
+        <w:t xml:space="preserve">???</w:t>
+      </w:r>
+      <w:r>
+        <w:t xml:space="preserve">)</w:t>
+      </w:r>
+      <w:r>
+        <w:t xml:space="preserve"> </w:t>
+      </w:r>
+      <w:r>
+        <w:t xml:space="preserve">tapauksessa, kirjoittaja ei siis lähde liikkeelle</w:t>
       </w:r>
       <w:r>
         <w:t xml:space="preserve"> </w:t>
@@ -2803,7 +2884,22 @@
         <w:t xml:space="preserve"> </w:t>
       </w:r>
       <w:r>
-        <w:t xml:space="preserve">eräässä mielessä jakaa maailmantietoa lukijalleen. Esimerkin 8</w:t>
+        <w:t xml:space="preserve">eräässä mielessä jakaa maailmantietoa lukijalleen. Esimerkin</w:t>
+      </w:r>
+      <w:r>
+        <w:t xml:space="preserve"> </w:t>
+      </w:r>
+      <w:r>
+        <w:t xml:space="preserve">(</w:t>
+      </w:r>
+      <w:r>
+        <w:rPr>
+          <w:b/>
+        </w:rPr>
+        <w:t xml:space="preserve">???</w:t>
+      </w:r>
+      <w:r>
+        <w:t xml:space="preserve">)</w:t>
       </w:r>
       <w:r>
         <w:t xml:space="preserve"> </w:t>
@@ -2821,7 +2917,25 @@
         <w:t xml:space="preserve"> </w:t>
       </w:r>
       <w:r>
-        <w:t xml:space="preserve">2:ssa (mukaan lukien esimerkki 8)</w:t>
+        <w:t xml:space="preserve">2:ssa (mukaan lukien esimerkki</w:t>
+      </w:r>
+      <w:r>
+        <w:t xml:space="preserve"> </w:t>
+      </w:r>
+      <w:r>
+        <w:t xml:space="preserve">(</w:t>
+      </w:r>
+      <w:r>
+        <w:rPr>
+          <w:b/>
+        </w:rPr>
+        <w:t xml:space="preserve">???</w:t>
+      </w:r>
+      <w:r>
+        <w:t xml:space="preserve">)</w:t>
+      </w:r>
+      <w:r>
+        <w:t xml:space="preserve">)</w:t>
       </w:r>
       <w:r>
         <w:t xml:space="preserve"> </w:t>
@@ -2847,7 +2961,22 @@
         <w:pStyle w:val="BodyText"/>
       </w:pPr>
       <w:r>
-        <w:t xml:space="preserve">Esimerkki 9</w:t>
+        <w:t xml:space="preserve">Esimerkki</w:t>
+      </w:r>
+      <w:r>
+        <w:t xml:space="preserve"> </w:t>
+      </w:r>
+      <w:r>
+        <w:t xml:space="preserve">(</w:t>
+      </w:r>
+      <w:r>
+        <w:rPr>
+          <w:b/>
+        </w:rPr>
+        <w:t xml:space="preserve">???</w:t>
+      </w:r>
+      <w:r>
+        <w:t xml:space="preserve">)</w:t>
       </w:r>
     </w:p>
     <w:p>
@@ -2855,7 +2984,28 @@
         <w:pStyle w:val="BodyText"/>
       </w:pPr>
       <w:r>
-        <w:t xml:space="preserve">Esimerkissä 10 indikaattorina on</w:t>
+        <w:t xml:space="preserve">Esimerkissä</w:t>
+      </w:r>
+      <w:r>
+        <w:t xml:space="preserve"> </w:t>
+      </w:r>
+      <w:r>
+        <w:t xml:space="preserve">(</w:t>
+      </w:r>
+      <w:r>
+        <w:rPr>
+          <w:b/>
+        </w:rPr>
+        <w:t xml:space="preserve">???</w:t>
+      </w:r>
+      <w:r>
+        <w:t xml:space="preserve">)</w:t>
+      </w:r>
+      <w:r>
+        <w:t xml:space="preserve"> </w:t>
+      </w:r>
+      <w:r>
+        <w:t xml:space="preserve">indikaattorina on</w:t>
       </w:r>
       <w:r>
         <w:t xml:space="preserve"> </w:t>
@@ -2899,7 +3049,22 @@
         <w:pStyle w:val="BodyText"/>
       </w:pPr>
       <w:r>
-        <w:t xml:space="preserve">Oman, selvästi muista erottuvan ryhmänsä muodostavat ne esimerkin 11</w:t>
+        <w:t xml:space="preserve">Oman, selvästi muista erottuvan ryhmänsä muodostavat ne esimerkin</w:t>
+      </w:r>
+      <w:r>
+        <w:t xml:space="preserve"> </w:t>
+      </w:r>
+      <w:r>
+        <w:t xml:space="preserve">(</w:t>
+      </w:r>
+      <w:r>
+        <w:rPr>
+          <w:b/>
+        </w:rPr>
+        <w:t xml:space="preserve">???</w:t>
+      </w:r>
+      <w:r>
+        <w:t xml:space="preserve">)</w:t>
       </w:r>
       <w:r>
         <w:t xml:space="preserve"> </w:t>
@@ -2961,7 +3126,28 @@
         <w:pStyle w:val="BodyText"/>
       </w:pPr>
       <w:r>
-        <w:t xml:space="preserve">Esimerkissä 12 väliotsikko</w:t>
+        <w:t xml:space="preserve">Esimerkissä</w:t>
+      </w:r>
+      <w:r>
+        <w:t xml:space="preserve"> </w:t>
+      </w:r>
+      <w:r>
+        <w:t xml:space="preserve">(</w:t>
+      </w:r>
+      <w:r>
+        <w:rPr>
+          <w:b/>
+        </w:rPr>
+        <w:t xml:space="preserve">???</w:t>
+      </w:r>
+      <w:r>
+        <w:t xml:space="preserve">)</w:t>
+      </w:r>
+      <w:r>
+        <w:t xml:space="preserve"> </w:t>
+      </w:r>
+      <w:r>
+        <w:t xml:space="preserve">väliotsikko</w:t>
       </w:r>
     </w:p>
     <w:p>
@@ -2969,7 +3155,22 @@
         <w:pStyle w:val="BodyText"/>
       </w:pPr>
       <w:r>
-        <w:t xml:space="preserve">Esimerkissä 13</w:t>
+        <w:t xml:space="preserve">Esimerkissä</w:t>
+      </w:r>
+      <w:r>
+        <w:t xml:space="preserve"> </w:t>
+      </w:r>
+      <w:r>
+        <w:t xml:space="preserve">(</w:t>
+      </w:r>
+      <w:r>
+        <w:rPr>
+          <w:b/>
+        </w:rPr>
+        <w:t xml:space="preserve">???</w:t>
+      </w:r>
+      <w:r>
+        <w:t xml:space="preserve">)</w:t>
       </w:r>
     </w:p>
     <w:p>
@@ -3049,10 +3250,10 @@
         <w:t xml:space="preserve"> </w:t>
       </w:r>
       <w:r>
-        <w:t xml:space="preserve">Tämä voidaan havaita esimerkiksi kuviossa</w:t>
-      </w:r>
-      <w:r>
-        <w:br w:type="textWrapping"/>
+        <w:t xml:space="preserve">Tämä voidaan havaita esimerkiksi kuviossa 3</w:t>
+      </w:r>
+      <w:r>
+        <w:t xml:space="preserve"> </w:t>
       </w:r>
       <w:r>
         <w:t xml:space="preserve">kuvattua luokittelupuuta (viite) hyödyntäen. Luokittelupuussa</w:t>
@@ -3333,7 +3534,28 @@
         <w:t xml:space="preserve"> </w:t>
       </w:r>
       <w:r>
-        <w:t xml:space="preserve">tehdä sillä perusteella, onko kyseessä esimerkin 5 kaltainen</w:t>
+        <w:t xml:space="preserve">tehdä sillä perusteella, onko kyseessä esimerkin</w:t>
+      </w:r>
+      <w:r>
+        <w:t xml:space="preserve"> </w:t>
+      </w:r>
+      <w:r>
+        <w:t xml:space="preserve">(</w:t>
+      </w:r>
+      <w:r>
+        <w:rPr>
+          <w:b/>
+        </w:rPr>
+        <w:t xml:space="preserve">???</w:t>
+      </w:r>
+      <w:r>
+        <w:t xml:space="preserve">)</w:t>
+      </w:r>
+      <w:r>
+        <w:t xml:space="preserve"> </w:t>
+      </w:r>
+      <w:r>
+        <w:t xml:space="preserve">kaltainen</w:t>
       </w:r>
       <w:r>
         <w:t xml:space="preserve"> </w:t>
@@ -3396,7 +3618,28 @@
         <w:t xml:space="preserve"> </w:t>
       </w:r>
       <w:r>
-        <w:t xml:space="preserve">ovat analyysissa päätyneet tyypillisesti esimerkin 6 edustamaan ryhmään.</w:t>
+        <w:t xml:space="preserve">ovat analyysissa päätyneet tyypillisesti esimerkin</w:t>
+      </w:r>
+      <w:r>
+        <w:t xml:space="preserve"> </w:t>
+      </w:r>
+      <w:r>
+        <w:t xml:space="preserve">(</w:t>
+      </w:r>
+      <w:r>
+        <w:rPr>
+          <w:b/>
+        </w:rPr>
+        <w:t xml:space="preserve">???</w:t>
+      </w:r>
+      <w:r>
+        <w:t xml:space="preserve">)</w:t>
+      </w:r>
+      <w:r>
+        <w:t xml:space="preserve"> </w:t>
+      </w:r>
+      <w:r>
+        <w:t xml:space="preserve">edustamaan ryhmään.</w:t>
       </w:r>
     </w:p>
     <w:p>
@@ -3837,7 +4080,7 @@
     </w:lvl>
   </w:abstractNum>
   <w:abstractNum w:abstractNumId="990">
-    <w:nsid w:val="7cbfd65d"/>
+    <w:nsid w:val="79a2611f"/>
     <w:multiLevelType w:val="multilevel"/>
     <w:lvl w:ilvl="0">
       <w:numFmt w:val="bullet"/>
@@ -3918,7 +4161,7 @@
     </w:lvl>
   </w:abstractNum>
   <w:abstractNum w:abstractNumId="99411">
-    <w:nsid w:val="d12764ff"/>
+    <w:nsid w:val="b2032eb0"/>
     <w:multiLevelType w:val="multilevel"/>
     <w:lvl w:ilvl="0">
       <w:start w:val="1"/>
@@ -4006,7 +4249,7 @@
     </w:lvl>
   </w:abstractNum>
   <w:abstractNum w:abstractNumId="99331">
-    <w:nsid w:val="759232eb"/>
+    <w:nsid w:val="1093ee42"/>
     <w:multiLevelType w:val="multilevel"/>
     <w:lvl w:ilvl="0">
       <w:start w:val="1"/>
@@ -4094,7 +4337,7 @@
     </w:lvl>
   </w:abstractNum>
   <w:abstractNum w:abstractNumId="99412">
-    <w:nsid w:val="894c6b1b"/>
+    <w:nsid w:val="6909a7e1"/>
     <w:multiLevelType w:val="multilevel"/>
     <w:lvl w:ilvl="0">
       <w:start w:val="2"/>

</xml_diff>

<commit_message>
Tästä eteenpäin muokkaukset Wordiin
</commit_message>
<xml_diff>
--- a/output/koko_artikkeli.docx
+++ b/output/koko_artikkeli.docx
@@ -61,19 +61,13 @@
         <w:t xml:space="preserve"> </w:t>
       </w:r>
       <w:r>
-        <w:t xml:space="preserve">asuminen</w:t>
-      </w:r>
-      <w:r>
-        <w:t xml:space="preserve"> </w:t>
-      </w:r>
-      <w:r>
         <w:t xml:space="preserve">tekstikappaleen</w:t>
       </w:r>
       <w:r>
         <w:t xml:space="preserve"> </w:t>
       </w:r>
       <w:r>
-        <w:t xml:space="preserve">topiikiksi?</w:t>
+        <w:t xml:space="preserve">topiikki?</w:t>
       </w:r>
     </w:p>
     <w:p>
@@ -106,6 +100,90 @@
       </w:r>
       <w:r>
         <w:t xml:space="preserve">Härme</w:t>
+      </w:r>
+    </w:p>
+    <w:p>
+      <w:pPr>
+        <w:pStyle w:val="FirstParagraph"/>
+      </w:pPr>
+      <w:r>
+        <w:t xml:space="preserve">This paper explores the various strategies writers use to shift from one topic</w:t>
+      </w:r>
+      <w:r>
+        <w:t xml:space="preserve"> </w:t>
+      </w:r>
+      <w:r>
+        <w:t xml:space="preserve">to another based on a corpus of student exchange reports. The main questions</w:t>
+      </w:r>
+      <w:r>
+        <w:t xml:space="preserve"> </w:t>
+      </w:r>
+      <w:r>
+        <w:t xml:space="preserve">addressed in the study are 1) what linguistic means students use to set a new</w:t>
+      </w:r>
+      <w:r>
+        <w:t xml:space="preserve"> </w:t>
+      </w:r>
+      <w:r>
+        <w:t xml:space="preserve">topic and 2) how these means could be defined functionally and syntactically.</w:t>
+      </w:r>
+      <w:r>
+        <w:t xml:space="preserve"> </w:t>
+      </w:r>
+      <w:r>
+        <w:t xml:space="preserve">The data for the study consists of xxx reports from exchange period abroad.</w:t>
+      </w:r>
+      <w:r>
+        <w:t xml:space="preserve"> </w:t>
+      </w:r>
+      <w:r>
+        <w:t xml:space="preserve">Both qualitative and statistical approaches were adopted in order to capture</w:t>
+      </w:r>
+      <w:r>
+        <w:t xml:space="preserve"> </w:t>
+      </w:r>
+      <w:r>
+        <w:t xml:space="preserve">the complexities of the phenomenon. The paper descibes 13 separate functional</w:t>
+      </w:r>
+      <w:r>
+        <w:t xml:space="preserve"> </w:t>
+      </w:r>
+      <w:r>
+        <w:t xml:space="preserve">groups of topic-setting strategies. The statistical analysis conducted on these</w:t>
+      </w:r>
+      <w:r>
+        <w:t xml:space="preserve"> </w:t>
+      </w:r>
+      <w:r>
+        <w:t xml:space="preserve">groups shows that majority of them can be drawn from three simple micro-level</w:t>
+      </w:r>
+      <w:r>
+        <w:t xml:space="preserve"> </w:t>
+      </w:r>
+      <w:r>
+        <w:t xml:space="preserve">variables. This information can be used to develop teaching and writing</w:t>
+      </w:r>
+      <w:r>
+        <w:t xml:space="preserve"> </w:t>
+      </w:r>
+      <w:r>
+        <w:t xml:space="preserve">practises especially in L2 context but to some degree in L1 also.</w:t>
+      </w:r>
+    </w:p>
+    <w:p>
+      <w:pPr>
+        <w:pStyle w:val="TextBody"/>
+      </w:pPr>
+      <w:r>
+        <w:t xml:space="preserve">Avainsanat: topiikki, kirjoittaminen, korpusmentelmät</w:t>
+      </w:r>
+    </w:p>
+    <w:p>
+      <w:pPr>
+        <w:pStyle w:val="TextBody"/>
+      </w:pPr>
+      <w:r>
+        <w:t xml:space="preserve">Keywords: topic, writing, corpus-based methods</w:t>
       </w:r>
     </w:p>
     <w:p>
@@ -121,54 +199,6 @@
     <w:p>
       <w:pPr>
         <w:pStyle w:val="FirstParagraph"/>
-      </w:pPr>
-      <w:r>
-        <w:t xml:space="preserve">Abstrakti (Tämän räpiköinti loppuun odottaa konkluusion valmistumista. En osannut pidemmälle ilman sitä.)</w:t>
-      </w:r>
-    </w:p>
-    <w:p>
-      <w:pPr>
-        <w:pStyle w:val="TextBody"/>
-      </w:pPr>
-      <w:r>
-        <w:t xml:space="preserve">This paper explores textual organization in academic writing. The main questions addressed in the study are…</w:t>
-      </w:r>
-    </w:p>
-    <w:p>
-      <w:pPr>
-        <w:pStyle w:val="TextBody"/>
-      </w:pPr>
-      <w:r>
-        <w:t xml:space="preserve">The data for the study consist of ….</w:t>
-      </w:r>
-    </w:p>
-    <w:p>
-      <w:pPr>
-        <w:pStyle w:val="TextBody"/>
-      </w:pPr>
-      <w:r>
-        <w:t xml:space="preserve">The article discusses ….. from the point of view…</w:t>
-      </w:r>
-    </w:p>
-    <w:p>
-      <w:pPr>
-        <w:pStyle w:val="TextBody"/>
-      </w:pPr>
-      <w:r>
-        <w:t xml:space="preserve">The analysis shows that….</w:t>
-      </w:r>
-    </w:p>
-    <w:p>
-      <w:pPr>
-        <w:pStyle w:val="TextBody"/>
-      </w:pPr>
-      <w:r>
-        <w:t xml:space="preserve">Avainsanat: (mitäs ihmettä näihin laitetaan…) topiikki, dependenssi, kirjoittaminen, tekstilaji, korpus….??????</w:t>
-      </w:r>
-    </w:p>
-    <w:p>
-      <w:pPr>
-        <w:pStyle w:val="TextBody"/>
       </w:pPr>
       <w:r>
         <w:t xml:space="preserve">Opiskelijavaihdosta kirjoitettava vaihtoraportti on institutionaalinen teksti, jonka kirjoittamiseen yliopisto antaa sisältöpainotteisen ohjeistuksen. Näillä verkossa julkaistavilla raporteilla on selkeä funktio: tukea vaihtojaksoa suunnittelevia opiskelijoita päätöksenteossa ja omaan tulevaan vaihtojaksoonsa valmistautumisessa. Niiden voi katsoa edustavan samaa tekstilajia (tekstilajin määritelmästä ks. esim.</w:t>
@@ -202,7 +232,7 @@
         <w:pStyle w:val="TextBody"/>
       </w:pPr>
       <w:r>
-        <w:t xml:space="preserve">Lähestyessämme 2010-lukua Suomen oppilaitoksissa ja korkeakouluissa opiskelee kasvava joukko kirjoittajia (L1 ja L2), jolla ei opintojensa alkuvaiheessa ole opinnoissa menestymiseen tarvittavia tekstitaitoja. Akateemisen kirjoittamisen (laajemmin erikoiskielten) tarkasteluun liitty usein käsitys, että tekstilajitietoisuus ja -tuntemus edesauttaa ja laajentaa kielenkäyttäjän kielellistä repertuaaria</w:t>
+        <w:t xml:space="preserve">Lähestyessämme 2020-lukua Suomen oppilaitoksissa ja korkeakouluissa opiskelee kasvava joukko kirjoittajia (L1 ja L2), jolla ei opintojensa alkuvaiheessa ole opinnoissa menestymiseen tarvittavia tekstitaitoja. Akateemisen kirjoittamisen (laajemmin erikoiskielten) tarkasteluun liitty usein käsitys, että tekstilajitietoisuus ja -tuntemus edesauttaa ja laajentaa kielenkäyttäjän kielellistä repertuaaria</w:t>
       </w:r>
       <w:r>
         <w:t xml:space="preserve"> </w:t>
@@ -237,16 +267,7 @@
         <w:t xml:space="preserve"> </w:t>
       </w:r>
       <w:r>
-        <w:t xml:space="preserve">(</w:t>
-      </w:r>
-      <w:r>
-        <w:rPr>
-          <w:b/>
-        </w:rPr>
-        <w:t xml:space="preserve">???</w:t>
-      </w:r>
-      <w:r>
-        <w:t xml:space="preserve">)</w:t>
+        <w:t xml:space="preserve">(Juvonen 2014a)</w:t>
       </w:r>
       <w:r>
         <w:t xml:space="preserve">).</w:t>
@@ -263,16 +284,7 @@
         <w:t xml:space="preserve"> </w:t>
       </w:r>
       <w:r>
-        <w:t xml:space="preserve">(</w:t>
-      </w:r>
-      <w:r>
-        <w:rPr>
-          <w:b/>
-        </w:rPr>
-        <w:t xml:space="preserve">???</w:t>
-      </w:r>
-      <w:r>
-        <w:t xml:space="preserve">)</w:t>
+        <w:t xml:space="preserve">(Juvonen 2014a)</w:t>
       </w:r>
       <w:r>
         <w:t xml:space="preserve">(Komppa 2012)</w:t>
@@ -394,7 +406,7 @@
         <w:t xml:space="preserve"> </w:t>
       </w:r>
       <w:r>
-        <w:t xml:space="preserve">(Juvonen 2014)</w:t>
+        <w:t xml:space="preserve">(Juvonen 2014b)</w:t>
       </w:r>
       <w:r>
         <w:t xml:space="preserve">.</w:t>
@@ -804,7 +816,7 @@
         <w:t xml:space="preserve"> </w:t>
       </w:r>
       <w:r>
-        <w:t xml:space="preserve">on siis kuvion 1 kaltainen: niiden</w:t>
+        <w:t xml:space="preserve">on siis kuvion kaltainen: niiden</w:t>
       </w:r>
       <w:r>
         <w:t xml:space="preserve"> </w:t>
@@ -1329,7 +1341,7 @@
         <w:t xml:space="preserve"> </w:t>
       </w:r>
       <w:r>
-        <w:t xml:space="preserve">saadaan taulukon 2 mukainen jakauma.</w:t>
+        <w:t xml:space="preserve">saadaan taulukon mukainen jakauma.</w:t>
       </w:r>
     </w:p>
     <w:tbl>
@@ -1996,7 +2008,7 @@
         <w:pStyle w:val="TextBody"/>
       </w:pPr>
       <w:r>
-        <w:t xml:space="preserve">Taulukko 2: Asua-johdosten jakautuminen eri syntaktisiin kategorioihin.</w:t>
+        <w:t xml:space="preserve">Taulukko 1: Asua-johdosten jakautuminen eri syntaktisiin kategorioihin.</w:t>
       </w:r>
     </w:p>
     <w:p>
@@ -2388,7 +2400,49 @@
         <w:pStyle w:val="FirstParagraph"/>
       </w:pPr>
       <w:r>
-        <w:t xml:space="preserve">Taulukkoon 1 olemme koonneet edustavat esimerkit kustakin alaryhmästä. Niiden rinnalla on hyvin tiivis kuvaus topiikin asettamisen tavoista ja lisäksi muutama sana juuri kyseisen esimerkkivirkkeen kontekstista. Rajallisesta sivumäärästä johtuen syvennymme seuraavassa tarkemmin vain ryhmiin x, x, x, jotka osoittautuivat kirjoittamisen näkökulmasta erityisen kiinnostaviksi. Tarkemman käsittelyn tässä saavat esimerkit on taulukossa merkitty bbbb-merkillä.</w:t>
+        <w:t xml:space="preserve">Taulukkoon olemme koonneet edustavat esimerkit kustakin ryhmästä.</w:t>
+      </w:r>
+      <w:r>
+        <w:t xml:space="preserve"> </w:t>
+      </w:r>
+      <w:r>
+        <w:t xml:space="preserve">Niiden rinnalla on hyvin tiivis kuvaus topiikin asettamisen tavoista ja lisäksi</w:t>
+      </w:r>
+      <w:r>
+        <w:t xml:space="preserve"> </w:t>
+      </w:r>
+      <w:r>
+        <w:t xml:space="preserve">muutama sana juuri kyseisen esimerkkivirkkeen kontekstista. Rajallisesta</w:t>
+      </w:r>
+      <w:r>
+        <w:t xml:space="preserve"> </w:t>
+      </w:r>
+      <w:r>
+        <w:t xml:space="preserve">sivumäärästä johtuen syvennymme seuraavassa tarkemmin vain niihin ryhmiin,</w:t>
+      </w:r>
+      <w:r>
+        <w:t xml:space="preserve"> </w:t>
+      </w:r>
+      <w:r>
+        <w:t xml:space="preserve">jotka osoittautuivat kirjoittamisen näkökulmasta erityisen kiinnostaviksi.</w:t>
+      </w:r>
+      <w:r>
+        <w:t xml:space="preserve"> </w:t>
+      </w:r>
+      <w:r>
+        <w:t xml:space="preserve">Ryhmät on taulukossa esitetty koon mukaisessa järjestyksestä suurimmasta</w:t>
+      </w:r>
+      <w:r>
+        <w:t xml:space="preserve"> </w:t>
+      </w:r>
+      <w:r>
+        <w:t xml:space="preserve">pienimpään. Viittaamme ryhmiä edustaviin virkkeisiin jatkossa samoin, kuin</w:t>
+      </w:r>
+      <w:r>
+        <w:t xml:space="preserve"> </w:t>
+      </w:r>
+      <w:r>
+        <w:t xml:space="preserve">viittaisimme numeroituihin esimerkkeihin.</w:t>
       </w:r>
     </w:p>
     <w:tbl>
@@ -3911,7 +3965,7 @@
         <w:pStyle w:val="TextBody"/>
       </w:pPr>
       <w:r>
-        <w:t xml:space="preserve">Taulukko 1: Esimerkit laadullisen analyysin tuloksena syntyneistä ryhmistä</w:t>
+        <w:t xml:space="preserve">Taulukko 2: Esimerkit laadullisen analyysin tuloksena syntyneistä ryhmistä</w:t>
       </w:r>
     </w:p>
     <w:p>
@@ -4082,7 +4136,7 @@
         <w:pStyle w:val="TextBody"/>
       </w:pPr>
       <w:r>
-        <w:t xml:space="preserve">Kertova tekstityyppi on aineistona olevissa matkakertomuksissa tyypillistä, mikä näkyy useammassakin alaryhmässä. Esimerkin 10 edustamassa ryhmässä asumisesta raportoidaan kertovan tekstityypin avulla. Aikamuoto ryhmässä 10 on tyypillisesti imperfekti. Esimerkin 3 edustamat virkkeet ovat ajallisesti muita monitasoisempia. Lukija johdatetaan kappaleen topiikkiin kuvaamalla jotakin, mikä on tapahtunut ennen sitä ajanjaksoa, jolle varsinainen käsiteltävä topiikki sijoittuu.</w:t>
+        <w:t xml:space="preserve">Kertova tekstityyppi on aineistona olevissa matkakertomuksissa tyypillinen, mikä näkyy useammassakin ryhmässä. Ryhmässä 10 asumisesta raportoidaan kertovan tekstityypin avulla. Aikamuoto ryhmässä 10 on tyypillisesti imperfekti. Esimerkin 3 edustamat tapaukset ovat ajallisesti muita monitasoisempia. Lukija johdatetaan kappaleen topiikkiin kuvaamalla jotakin, mikä on tapahtunut ennen sitä ajanjaksoa, jolle varsinainen käsiteltävä topiikki sijoittuu.</w:t>
       </w:r>
     </w:p>
     <w:p>
@@ -4090,7 +4144,19 @@
         <w:pStyle w:val="TextBody"/>
       </w:pPr>
       <w:r>
-        <w:t xml:space="preserve">Yhtälailla olemme ryhmitelleet erilaisia tapoja aloittaa kappale luonnehtimalla omia kokemuksia. Esimerkissä 4 topiikkia indikoi</w:t>
+        <w:t xml:space="preserve">Oman selvän kokonaisuutensa muodostavat myös erilaiset tavat aloittaa kappale</w:t>
+      </w:r>
+      <w:r>
+        <w:t xml:space="preserve"> </w:t>
+      </w:r>
+      <w:r>
+        <w:t xml:space="preserve">luonnehtimalla omia kokemuksia. Esimerkissä 4</w:t>
+      </w:r>
+      <w:r>
+        <w:t xml:space="preserve"> </w:t>
+      </w:r>
+      <w:r>
+        <w:t xml:space="preserve">topiikkia indikoi</w:t>
       </w:r>
       <w:r>
         <w:t xml:space="preserve"> </w:t>
@@ -4102,7 +4168,31 @@
         <w:t xml:space="preserve">asuminen</w:t>
       </w:r>
       <w:r>
-        <w:t xml:space="preserve">, mikä tässä ryhmässä onkin varsin tyypillistä: jostakin varsinaisen diskurssitopiikin osa-alueelta tiivistetään oma kokemus esim. deverbaalijohdoksella tai sen ympärille muodostuneella lausekkeella, jota sitten luonnehditaan predikatiivilauseella. Näissä tapauksissa kuvataan, että</w:t>
+        <w:t xml:space="preserve">, mikä tässä</w:t>
+      </w:r>
+      <w:r>
+        <w:t xml:space="preserve"> </w:t>
+      </w:r>
+      <w:r>
+        <w:t xml:space="preserve">ryhmässä onkin varsin tyypillistä: jostakin varsinaisen diskurssitopiikin</w:t>
+      </w:r>
+      <w:r>
+        <w:t xml:space="preserve"> </w:t>
+      </w:r>
+      <w:r>
+        <w:t xml:space="preserve">osa-alueelta tiivistetään oma kokemus esim. deverbaalijohdoksella tai sen</w:t>
+      </w:r>
+      <w:r>
+        <w:t xml:space="preserve"> </w:t>
+      </w:r>
+      <w:r>
+        <w:t xml:space="preserve">ympärille muodostuneella lausekkeella, jota sitten luonnehditaan</w:t>
+      </w:r>
+      <w:r>
+        <w:t xml:space="preserve"> </w:t>
+      </w:r>
+      <w:r>
+        <w:t xml:space="preserve">predikatiivilauseella. Näissä tapauksissa kuvataan, että</w:t>
       </w:r>
       <w:r>
         <w:t xml:space="preserve"> </w:t>
@@ -4111,7 +4201,19 @@
         <w:rPr>
           <w:i/>
         </w:rPr>
-        <w:t xml:space="preserve">asunnon hakeminen oli helppoa</w:t>
+        <w:t xml:space="preserve">asunnon hakeminen oli</w:t>
+      </w:r>
+      <w:r>
+        <w:rPr>
+          <w:i/>
+        </w:rPr>
+        <w:t xml:space="preserve"> </w:t>
+      </w:r>
+      <w:r>
+        <w:rPr>
+          <w:i/>
+        </w:rPr>
+        <w:t xml:space="preserve">helppoa</w:t>
       </w:r>
       <w:r>
         <w:t xml:space="preserve"> </w:t>
@@ -4129,7 +4231,87 @@
         <w:t xml:space="preserve">kaikkein vaikeinta oli asunnon löytäminen</w:t>
       </w:r>
       <w:r>
-        <w:t xml:space="preserve">. Strategiana on omia onnistumisia ja epäonnistumisia arvioiden kertoa, miten asiat ovat sujuneet. Informaatiorakenteen kannalta nämä tapaukset ovat monesti ryhmän 1 tapaan alatopiikkeja. Esimerkki4 on kuitenkin esimerkkiä 1 selvemmin topiikkia asettava virke, sillä siinä asumisen rooli yhtenä vaihtokokemuksen osana on ilmaistu eksplisiittisesti.</w:t>
+        <w:t xml:space="preserve">. Strategiana on</w:t>
+      </w:r>
+      <w:r>
+        <w:t xml:space="preserve"> </w:t>
+      </w:r>
+      <w:r>
+        <w:t xml:space="preserve">omia onnistumisia ja epäonnistumisia arvioiden kertoa, miten asiat ovat</w:t>
+      </w:r>
+      <w:r>
+        <w:t xml:space="preserve"> </w:t>
+      </w:r>
+      <w:r>
+        <w:t xml:space="preserve">sujuneet. Informaatiorakenteen kannalta nämä tapaukset ovat monesti ryhmän</w:t>
+      </w:r>
+      <w:r>
+        <w:t xml:space="preserve"> </w:t>
+      </w:r>
+      <w:r>
+        <w:t xml:space="preserve">1 tapaan alatopiikkeja.</w:t>
+      </w:r>
+      <w:r>
+        <w:t xml:space="preserve"> </w:t>
+      </w:r>
+      <w:r>
+        <w:t xml:space="preserve">Esimerkki4 on kuitenkin</w:t>
+      </w:r>
+      <w:r>
+        <w:t xml:space="preserve"> </w:t>
+      </w:r>
+      <w:r>
+        <w:t xml:space="preserve">esimerkkiä 1 selvemmin topiikkia asettava virke, sillä</w:t>
+      </w:r>
+      <w:r>
+        <w:t xml:space="preserve"> </w:t>
+      </w:r>
+      <w:r>
+        <w:t xml:space="preserve">siinä asumisen rooli yhtenä vaihtokokemuksen osana on ilmaistu</w:t>
+      </w:r>
+      <w:r>
+        <w:t xml:space="preserve"> </w:t>
+      </w:r>
+      <w:r>
+        <w:t xml:space="preserve">eksplisiittisesti. Osittain samankaltaista reflektointia ja omien näkemysten</w:t>
+      </w:r>
+      <w:r>
+        <w:t xml:space="preserve"> </w:t>
+      </w:r>
+      <w:r>
+        <w:t xml:space="preserve">jakamista edustaa esimerkki 7 (n=10). Ryhmän ominaispiirteenä on vertailu tai</w:t>
+      </w:r>
+      <w:r>
+        <w:t xml:space="preserve"> </w:t>
+      </w:r>
+      <w:r>
+        <w:t xml:space="preserve">kontrastointi muihin vaihdossa olleisiin opiskelijoihin. Edellä esitetyn ryhmän</w:t>
+      </w:r>
+      <w:r>
+        <w:t xml:space="preserve"> </w:t>
+      </w:r>
+      <w:r>
+        <w:t xml:space="preserve">tavoin kirjoittajat käyttävät alatopiikkeja, ja olettavat indikaattorisanan</w:t>
+      </w:r>
+      <w:r>
+        <w:t xml:space="preserve"> </w:t>
+      </w:r>
+      <w:r>
+        <w:t xml:space="preserve">implikoiman topiikin jossain määrin esimerkin 1 kaltaisesti jo asetetuksi.</w:t>
+      </w:r>
+      <w:r>
+        <w:t xml:space="preserve"> </w:t>
+      </w:r>
+      <w:r>
+        <w:t xml:space="preserve">Yhdessäkään ryhmän 7 tapauksessa ei ole asumiseen viittaavaa väliotsikkoa.</w:t>
+      </w:r>
+    </w:p>
+    <w:p>
+      <w:pPr>
+        <w:pStyle w:val="TextBody"/>
+      </w:pPr>
+      <w:r>
+        <w:t xml:space="preserve">Siinä missä esimerkki 4 on informaatiorakenteen kannalta omasta vaihtokokemuksesta lohkaistu alatopiikki, ankkuroituu esimerkki 8 siihen fyysiseen paikkaan, jossa vaihto tapahtui. Ryhmän 8 (n=10) kirjoittajat eivät lähdekään liikkeelle omista kokemuksistaan, vaan käsittelevät tilannetta laajemmin, jakaen maailmantietoa lukijalleen. Kahdessa (mukaan lukien esimerkki 8) asumisesta kertovaa kappaletta edeltää väliotsikko Asuminen. Yleistys kirjoittajan oman kokemuspiirin ulkopuolelle voidaan kuitenkin tehdä myös toisella tavalla. Esimerkissä 9 ja kahdeksassa muussa tapauksessa tämä tapahtuu keskittymällä johonkin ulkoiseen agenttiin (tämä sanavalinta vaivaa minua, mutten keksi mitään parempaakaan), jonka toimet vaikuttavat kirjoittajaan yleisesti ja asumisen järjestymiseen erityisesti. Esimerkissä 9 on informaatiorakenteen kannalta katsottuna kyse esimerkkien 2, 3 ja 6 tapaan uudesta topiikista, mutta sen esittely toteutetaan hyödyntämällä jotakin tekstin kannalta keskeistä toimijaa, tässä tapauksessa suurlähetystön henkilökuntaa. Kuten ryhmän 7 kohdalla, myös ryhmässä 9 yli puolessa tapauksia (55.56 %) asumisesta kertovaa kappaletta edeltää väliotsikko.</w:t>
       </w:r>
     </w:p>
     <w:p>
@@ -4206,7 +4388,7 @@
         <w:pStyle w:val="FirstParagraph"/>
       </w:pPr>
       <w:r>
-        <w:t xml:space="preserve">Edellä (taulukko 1 ) esitimme tavan ryhmitellä</w:t>
+        <w:t xml:space="preserve">Edellä (taulukko 2 ) esitimme tavan ryhmitellä</w:t>
       </w:r>
       <w:r>
         <w:t xml:space="preserve"> </w:t>
@@ -4289,10 +4471,10 @@
         <w:t xml:space="preserve"> </w:t>
       </w:r>
       <w:r>
-        <w:t xml:space="preserve">on luokiteltu. Käytössämme ovat taulukon 4</w:t>
-      </w:r>
-      <w:r>
-        <w:t xml:space="preserve"> </w:t>
+        <w:t xml:space="preserve">on luokiteltu. Käytössämme ovat taulukon</w:t>
+      </w:r>
+      <w:r>
+        <w:br w:type="textWrapping"/>
       </w:r>
       <w:r>
         <w:t xml:space="preserve">mukaiset selittävät muuttujat.</w:t>
@@ -4384,7 +4566,7 @@
               <w:jc w:val="left"/>
             </w:pPr>
             <w:r>
-              <w:t xml:space="preserve">Arvot esitetty taulukossa 2,</w:t>
+              <w:t xml:space="preserve">Arvot esitetty taulukossa 1,</w:t>
             </w:r>
             <w:r>
               <w:t xml:space="preserve"> </w:t>
@@ -4902,7 +5084,7 @@
         <w:pStyle w:val="TextBody"/>
       </w:pPr>
       <w:r>
-        <w:t xml:space="preserve">Taulukko 4: Tilastollisen analyysin selittävät muuttujat</w:t>
+        <w:t xml:space="preserve">Taulukko 3: Tilastollisen analyysin selittävät muuttujat</w:t>
       </w:r>
     </w:p>
     <w:p>
@@ -4958,7 +5140,133 @@
         <w:t xml:space="preserve"> </w:t>
       </w:r>
       <w:r>
-        <w:t xml:space="preserve">Analyysin tulos on esitetty kuviossa 3.</w:t>
+        <w:t xml:space="preserve">Analyysin tulos on esitetty kuviossa .</w:t>
+      </w:r>
+    </w:p>
+    <w:p>
+      <w:pPr>
+        <w:pStyle w:val="SourceCode"/>
+      </w:pPr>
+      <w:r>
+        <w:rPr>
+          <w:rStyle w:val="VerbatimChar"/>
+        </w:rPr>
+        <w:t xml:space="preserve">## Loading required package: grid</w:t>
+      </w:r>
+    </w:p>
+    <w:p>
+      <w:pPr>
+        <w:pStyle w:val="SourceCode"/>
+      </w:pPr>
+      <w:r>
+        <w:rPr>
+          <w:rStyle w:val="VerbatimChar"/>
+        </w:rPr>
+        <w:t xml:space="preserve">## Loading required package: mvtnorm</w:t>
+      </w:r>
+    </w:p>
+    <w:p>
+      <w:pPr>
+        <w:pStyle w:val="SourceCode"/>
+      </w:pPr>
+      <w:r>
+        <w:rPr>
+          <w:rStyle w:val="VerbatimChar"/>
+        </w:rPr>
+        <w:t xml:space="preserve">## Loading required package: modeltools</w:t>
+      </w:r>
+    </w:p>
+    <w:p>
+      <w:pPr>
+        <w:pStyle w:val="SourceCode"/>
+      </w:pPr>
+      <w:r>
+        <w:rPr>
+          <w:rStyle w:val="VerbatimChar"/>
+        </w:rPr>
+        <w:t xml:space="preserve">## Loading required package: stats4</w:t>
+      </w:r>
+    </w:p>
+    <w:p>
+      <w:pPr>
+        <w:pStyle w:val="SourceCode"/>
+      </w:pPr>
+      <w:r>
+        <w:rPr>
+          <w:rStyle w:val="VerbatimChar"/>
+        </w:rPr>
+        <w:t xml:space="preserve">## Loading required package: strucchange</w:t>
+      </w:r>
+    </w:p>
+    <w:p>
+      <w:pPr>
+        <w:pStyle w:val="SourceCode"/>
+      </w:pPr>
+      <w:r>
+        <w:rPr>
+          <w:rStyle w:val="VerbatimChar"/>
+        </w:rPr>
+        <w:t xml:space="preserve">## Loading required package: zoo</w:t>
+      </w:r>
+    </w:p>
+    <w:p>
+      <w:pPr>
+        <w:pStyle w:val="SourceCode"/>
+      </w:pPr>
+      <w:r>
+        <w:rPr>
+          <w:rStyle w:val="VerbatimChar"/>
+        </w:rPr>
+        <w:t xml:space="preserve">## </w:t>
+      </w:r>
+      <w:r>
+        <w:br w:type="textWrapping"/>
+      </w:r>
+      <w:r>
+        <w:rPr>
+          <w:rStyle w:val="VerbatimChar"/>
+        </w:rPr>
+        <w:t xml:space="preserve">## Attaching package: 'zoo'</w:t>
+      </w:r>
+    </w:p>
+    <w:p>
+      <w:pPr>
+        <w:pStyle w:val="SourceCode"/>
+      </w:pPr>
+      <w:r>
+        <w:rPr>
+          <w:rStyle w:val="VerbatimChar"/>
+        </w:rPr>
+        <w:t xml:space="preserve">## The following objects are masked from 'package:base':</w:t>
+      </w:r>
+      <w:r>
+        <w:br w:type="textWrapping"/>
+      </w:r>
+      <w:r>
+        <w:rPr>
+          <w:rStyle w:val="VerbatimChar"/>
+        </w:rPr>
+        <w:t xml:space="preserve">## </w:t>
+      </w:r>
+      <w:r>
+        <w:br w:type="textWrapping"/>
+      </w:r>
+      <w:r>
+        <w:rPr>
+          <w:rStyle w:val="VerbatimChar"/>
+        </w:rPr>
+        <w:t xml:space="preserve">##     as.Date, as.Date.numeric</w:t>
+      </w:r>
+    </w:p>
+    <w:p>
+      <w:pPr>
+        <w:pStyle w:val="SourceCode"/>
+      </w:pPr>
+      <w:r>
+        <w:rPr>
+          <w:rStyle w:val="VerbatimChar"/>
+        </w:rPr>
+        <w:t xml:space="preserve">## Loading required package: sandwich</w:t>
       </w:r>
     </w:p>
     <w:p>
@@ -5227,7 +5535,7 @@
         <w:t xml:space="preserve"> </w:t>
       </w:r>
       <w:r>
-        <w:t xml:space="preserve">Taulukossa 3 on tiivistetty</w:t>
+        <w:t xml:space="preserve">Taulukossa on tiivistetty</w:t>
       </w:r>
       <w:r>
         <w:t xml:space="preserve"> </w:t>
@@ -5891,7 +6199,7 @@
         <w:pStyle w:val="TextBody"/>
       </w:pPr>
       <w:r>
-        <w:t xml:space="preserve">Taulukko 3: Kvantitatiivisesti pääteltävissä olevat ryhmät</w:t>
+        <w:t xml:space="preserve">Taulukko 4: Kvantitatiivisesti pääteltävissä olevat ryhmät</w:t>
       </w:r>
     </w:p>
     <w:p>
@@ -6042,7 +6350,31 @@
         <w:pStyle w:val="FirstParagraph"/>
       </w:pPr>
       <w:r>
-        <w:t xml:space="preserve">Tarkastelimme tässä tutkimuksessa tekstikappaleen sisältötopiikin muodostumista kahdella menetelmällä, ja tavoitteenamme oli selvittää, miten eri tavoin on tekstikappaleiden alut muodostuvat. Toinen tavoitteemme oli soveltava (kuvaa se vielä tähän).</w:t>
+        <w:t xml:space="preserve">Tarkastelimme tässä tutkimuksessa tekstikappaleen topiikin muodostumista</w:t>
+      </w:r>
+      <w:r>
+        <w:t xml:space="preserve"> </w:t>
+      </w:r>
+      <w:r>
+        <w:t xml:space="preserve">korpusvetoisesti, kahdella menetelmällä.</w:t>
+      </w:r>
+      <w:r>
+        <w:t xml:space="preserve"> </w:t>
+      </w:r>
+      <w:r>
+        <w:t xml:space="preserve">Tavoitteenamme oli selvittää, millaisia tapoja yliopisto-opiskelijat käyttävät</w:t>
+      </w:r>
+      <w:r>
+        <w:t xml:space="preserve"> </w:t>
+      </w:r>
+      <w:r>
+        <w:t xml:space="preserve">matkaraporteissaan saman topiikin asettamiseen ja miten näitä tapoja voidaan</w:t>
+      </w:r>
+      <w:r>
+        <w:t xml:space="preserve"> </w:t>
+      </w:r>
+      <w:r>
+        <w:t xml:space="preserve">määritellä toisaalta funktionaalisesti, toisaalta syntaktisesti.</w:t>
       </w:r>
     </w:p>
     <w:p>
@@ -6050,7 +6382,49 @@
         <w:pStyle w:val="TextBody"/>
       </w:pPr>
       <w:r>
-        <w:t xml:space="preserve">Laadullisen analyysin tuloksena löytyi 12 toisistaan eroavaa ryhmää. Tarkemmassa tarkastelussa selvisi, että eroavaisuudet palautuvat toisaaltaa siihen, millaisessa suhteessa aloitusvirkkeessä esitetty topiikki on aiempaan tekstiin ja toisaalta siihen, millaisesta näkökulmasta käsin kirjoittaja lähestyy tekstinsä aihetta (itsestään käsin vai etäännyttäen). Tutkimuksen aineistona oli yliopisto-opiskelijoiden kirjoittamista matkakertomuksista koostettu korpus, joten osa löydöksistä palautuu eittämättä myös tekstilajin piirteisiin. Päästäksemme tarkemmin kiinni niihin kielenpiirteisiin, joita varioimalla kirjoittajat avaavat testkikappaleen ja asettavat sen topiikin, tarkastelimme korpusta myös xxxx:n kautta.</w:t>
+        <w:t xml:space="preserve">Tutkimuksen aineistona oli yliopisto-opiskelijoiden kirjoittamista</w:t>
+      </w:r>
+      <w:r>
+        <w:t xml:space="preserve"> </w:t>
+      </w:r>
+      <w:r>
+        <w:t xml:space="preserve">matkakertomuksista koostettu korpus, ja osa artikkelin löydöksistä liittyykin</w:t>
+      </w:r>
+      <w:r>
+        <w:t xml:space="preserve"> </w:t>
+      </w:r>
+      <w:r>
+        <w:t xml:space="preserve">eittämättä myös tekstilajille ominaisiin ilmaisutapoihin, vaikka tutkimuksen</w:t>
+      </w:r>
+      <w:r>
+        <w:t xml:space="preserve"> </w:t>
+      </w:r>
+      <w:r>
+        <w:t xml:space="preserve">keskiössä olivat virkkeet ja niiden väliset suhteet. Käyttämämme</w:t>
+      </w:r>
+      <w:r>
+        <w:t xml:space="preserve"> </w:t>
+      </w:r>
+      <w:r>
+        <w:t xml:space="preserve">aineisto ja menetelmät eivät tarjoa vastauksia siihen, miksi kirjoittajat ovat</w:t>
+      </w:r>
+      <w:r>
+        <w:t xml:space="preserve"> </w:t>
+      </w:r>
+      <w:r>
+        <w:t xml:space="preserve">päätyneet ehkä hieman luettelomaisestikin kirjoittamaan ohjeessa annetuista</w:t>
+      </w:r>
+      <w:r>
+        <w:t xml:space="preserve"> </w:t>
+      </w:r>
+      <w:r>
+        <w:t xml:space="preserve">aiheista sen sijaan, että olisivat kirjoittaneet hierarkkisesti rakentuneen</w:t>
+      </w:r>
+      <w:r>
+        <w:t xml:space="preserve"> </w:t>
+      </w:r>
+      <w:r>
+        <w:t xml:space="preserve">tekstin.</w:t>
       </w:r>
     </w:p>
     <w:p>
@@ -6058,7 +6432,79 @@
         <w:pStyle w:val="TextBody"/>
       </w:pPr>
       <w:r>
-        <w:t xml:space="preserve">Tähän jotain sitten toisen analyysin tuloksesta lyhyesti.</w:t>
+        <w:t xml:space="preserve">Laadullisen analyysin tuloksena erotimme 13 erilaista tapaa toteuttaa</w:t>
+      </w:r>
+      <w:r>
+        <w:t xml:space="preserve"> </w:t>
+      </w:r>
+      <w:r>
+        <w:t xml:space="preserve">kappaleenalkuinen siirtymä topiikista toiseen. Pääpiirteissään näiden 13 ryhmän</w:t>
+      </w:r>
+      <w:r>
+        <w:t xml:space="preserve"> </w:t>
+      </w:r>
+      <w:r>
+        <w:t xml:space="preserve">eroavaisuudet palautuvat 1) siihen, toteuttaako kappale kertovaa, kuvailevaa</w:t>
+      </w:r>
+      <w:r>
+        <w:t xml:space="preserve"> </w:t>
+      </w:r>
+      <w:r>
+        <w:t xml:space="preserve">vai erittelevää tekstityyppiä</w:t>
+      </w:r>
+      <w:r>
+        <w:t xml:space="preserve"> </w:t>
+      </w:r>
+      <w:r>
+        <w:t xml:space="preserve">(vrt. Juvonen 2014b: 81–82)</w:t>
+      </w:r>
+      <w:r>
+        <w:t xml:space="preserve"> </w:t>
+      </w:r>
+      <w:r>
+        <w:t xml:space="preserve">2) siihen,</w:t>
+      </w:r>
+      <w:r>
+        <w:t xml:space="preserve"> </w:t>
+      </w:r>
+      <w:r>
+        <w:t xml:space="preserve">millaisessa suhteessa aloitusvirkkeessä esitetty topiikki on</w:t>
+      </w:r>
+      <w:r>
+        <w:t xml:space="preserve"> </w:t>
+      </w:r>
+      <w:r>
+        <w:t xml:space="preserve">aiempaan tekstiin ja 3) siihen, millaisesta näkökulmasta käsin</w:t>
+      </w:r>
+      <w:r>
+        <w:t xml:space="preserve"> </w:t>
+      </w:r>
+      <w:r>
+        <w:t xml:space="preserve">kirjoittaja lähestyy tekstinsä aihetta.</w:t>
+      </w:r>
+      <w:r>
+        <w:t xml:space="preserve"> </w:t>
+      </w:r>
+      <w:r>
+        <w:t xml:space="preserve">Tilastollisessa rakenteiden tason analyysissa suurin osa laadullisen analyysin</w:t>
+      </w:r>
+      <w:r>
+        <w:t xml:space="preserve"> </w:t>
+      </w:r>
+      <w:r>
+        <w:t xml:space="preserve">tuloksena laadituista ryhmistä pystyttiin lopulta päättelemään hyödyntämällä</w:t>
+      </w:r>
+      <w:r>
+        <w:t xml:space="preserve"> </w:t>
+      </w:r>
+      <w:r>
+        <w:t xml:space="preserve">kolmea yksinkertaista muuttujaa: predikaatin persoonaa ja aikamuotoa sekä</w:t>
+      </w:r>
+      <w:r>
+        <w:t xml:space="preserve"> </w:t>
+      </w:r>
+      <w:r>
+        <w:t xml:space="preserve">indikaattorisanan dependenssiroolia.</w:t>
       </w:r>
     </w:p>
     <w:p>
@@ -6066,113 +6512,148 @@
         <w:pStyle w:val="TextBody"/>
       </w:pPr>
       <w:r>
-        <w:t xml:space="preserve">Jo kirjallisuuskatsauksen pohjalta oli selvää, että tekstikappaleen ydin voi sijaita yhtä lailla ortografisen kappaleen alussa kuin muuallakin ja että tekstikappaleen ensimmäinen lause tai virke ei läheskään aina paljasta mitään siitä, millaisessa asemassa kappale hierakkisesti on tekstin kokonaisrakenteen kannalta. Lähderimpsu kotimaisia tekstintutkijoita [Voisiko tähän tulla myös niistä topic sentence -tilastoista)]. Kuten Juvonen toteaa (sivunumerot), tiettyyn tekstilajiin soveltuvaa kaavaa tekstikappaleen kirjoittamisesta on mahdotonta rakentaa, koska kirjoittaja voi eri tekstityyppejä yhdistellen päästä samaan lopputulokseen. Tuloksissamme näkyykin fennistisessä tutkimuksessa klassiseksi muodostunut Werlichin tekstityyppijaottelu (lähdeviite), josta kertova ja kuvaileva tekstityyppi asettuivat omiksi ryhmikseen, ja yhtymäkohtia on löydettävissä myös Juvosen käyttämään erittelevään tekstityyppiin.</w:t>
-      </w:r>
-    </w:p>
-    <w:p>
-      <w:pPr>
-        <w:pStyle w:val="TextBody"/>
-      </w:pPr>
-      <w:r>
-        <w:t xml:space="preserve">Vaikka tekstikappaleen ensimmäinen virke ei tutkimusten mukaan ole avain tekstin hierarkkisen rakenteen selvittämiseen - sen paremmin kai kirjoittamiseekaan - tutkimuksemme osoittaa, että topiikin suhteen avausvirke on usein avainasemassa. Se kertoo, mistä kappaleessa puhutaan ja antaa usein myös vihjeen tekstityypistä. Aineistossamme jo ensimmäisestä virkkeestä kävi selväksi, rakentaako kirjoittaja tekstiään henkilökohtaisen narratiivin avulla vai onko hallussa etäännyttävä, erittelevä kirjoitusstrategia (meneekö jo teoreettisesti liian kauas tämä? voipi poistaa?). Kappaleiden välinen sidosteisuus, koheesio ja/tai koherenssi on ei-fiktiivisessä tekstissä luotava nopeasti, jotta lukija pystyy ymmärtämään tekstin sisällön. Tulostemme pohjalta voimme voimme(ko) väittää, että tekstin sisältö saattaa tässä olla jopa keskeisempi tekijä kuin tekstin kokonaisrakenne.</w:t>
-      </w:r>
-    </w:p>
-    <w:p>
-      <w:pPr>
-        <w:pStyle w:val="TextBody"/>
-      </w:pPr>
-      <w:r>
-        <w:t xml:space="preserve">Ja tästä pääsemmekin vastaamaan toiseeen tutkimuskysymykseemme:</w:t>
-      </w:r>
-    </w:p>
-    <w:p>
-      <w:pPr>
-        <w:pStyle w:val="Compact"/>
-        <w:numPr>
-          <w:numId w:val="1003"/>
-          <w:ilvl w:val="0"/>
-        </w:numPr>
-      </w:pPr>
-      <w:r>
-        <w:t xml:space="preserve">Kirjoittamisen opetuksen kannalta ajateltuna. Tutkimuksen tuloksista kai voisi saada apua siihen, miten päästään alkuun tietyn tekstityypin käytössä ja sitä kautta rakennetaan haluttua tekstilajia??Työkaluja nimenomaan sen listaamiseen,</w:t>
-      </w:r>
-      <w:r>
-        <w:t xml:space="preserve"> </w:t>
-      </w:r>
-      <w:r>
-        <w:rPr>
-          <w:i/>
-        </w:rPr>
-        <w:t xml:space="preserve">miten on tehty</w:t>
-      </w:r>
-      <w:r>
-        <w:t xml:space="preserve">. HUOM&gt;&gt; oppilaalle itselleen arvioitavaksi,</w:t>
-      </w:r>
-      <w:r>
-        <w:t xml:space="preserve"> </w:t>
-      </w:r>
-      <w:r>
-        <w:t xml:space="preserve">mikä sopii tekstilajiin ja omaan tyyliin ja kulloinkin käsiteltävään</w:t>
-      </w:r>
-      <w:r>
-        <w:t xml:space="preserve"> </w:t>
-      </w:r>
-      <w:r>
-        <w:t xml:space="preserve">aiheeseen.</w:t>
-      </w:r>
-    </w:p>
-    <w:p>
-      <w:pPr>
-        <w:pStyle w:val="FirstParagraph"/>
-      </w:pPr>
-      <w:r>
-        <w:t xml:space="preserve">Tähän analyysia siitä, miksi tietyt rakenteet vallitsevia. Kertooko esim siitä,</w:t>
-      </w:r>
-      <w:r>
-        <w:t xml:space="preserve"> </w:t>
-      </w:r>
-      <w:r>
-        <w:t xml:space="preserve">ettei tietoisesti rakenneta, vaan vedetään assosiatiivisesti?</w:t>
-      </w:r>
-    </w:p>
-    <w:p>
-      <w:pPr>
-        <w:pStyle w:val="TextBody"/>
-      </w:pPr>
-      <w:r>
-        <w:t xml:space="preserve">Jos opettaja haluaa konkretisoida eri tekstistrategioita, hänen on tavallisesti turvauduttava vain abstrakteihin määritelmiin. Yhtenä tämän tutkimuksen tarkoituksena on kuitenkin tuottaa myös</w:t>
-      </w:r>
-      <w:r>
-        <w:t xml:space="preserve"> </w:t>
-      </w:r>
-      <w:r>
-        <w:t xml:space="preserve">toisenlaista, rakenteiden tason tietoa…</w:t>
-      </w:r>
-    </w:p>
-    <w:p>
-      <w:pPr>
-        <w:pStyle w:val="TextBody"/>
-      </w:pPr>
-      <w:r>
-        <w:t xml:space="preserve">– Mitä hyötyä sitten siitä, että voi jostain kuulla erilaisista tavoista aloittaa</w:t>
-      </w:r>
-      <w:r>
-        <w:t xml:space="preserve"> </w:t>
-      </w:r>
-      <w:r>
-        <w:t xml:space="preserve">kappale?</w:t>
-      </w:r>
-    </w:p>
-    <w:p>
-      <w:pPr>
-        <w:pStyle w:val="Compact"/>
-        <w:numPr>
-          <w:numId w:val="1004"/>
-          <w:ilvl w:val="0"/>
-        </w:numPr>
-      </w:pPr>
-      <w:r>
-        <w:t xml:space="preserve">Konkreettinen sovellus fraasipankissa tms.</w:t>
+        <w:t xml:space="preserve">Esimerkiksi tekstilajeja tai argumentointia käsitellessään opettajan tai</w:t>
+      </w:r>
+      <w:r>
+        <w:t xml:space="preserve"> </w:t>
+      </w:r>
+      <w:r>
+        <w:t xml:space="preserve">oppimateriaalin tekijän on usein turvauduttava melko abstrakteihin</w:t>
+      </w:r>
+      <w:r>
+        <w:t xml:space="preserve"> </w:t>
+      </w:r>
+      <w:r>
+        <w:t xml:space="preserve">komponentteihin ja määritelmiin. Yhtenä tämän tutkimuksen tuloksena ovatkin</w:t>
+      </w:r>
+      <w:r>
+        <w:t xml:space="preserve"> </w:t>
+      </w:r>
+      <w:r>
+        <w:t xml:space="preserve">funktionaalisten kuvausten lisäksi tuotetut rakenteiden tason määritelmät,</w:t>
+      </w:r>
+      <w:r>
+        <w:t xml:space="preserve"> </w:t>
+      </w:r>
+      <w:r>
+        <w:t xml:space="preserve">jotka tarjoavat vaihtoehtoisen lähestymistavan kappaleiden rakentamisen</w:t>
+      </w:r>
+      <w:r>
+        <w:t xml:space="preserve"> </w:t>
+      </w:r>
+      <w:r>
+        <w:t xml:space="preserve">opettamiseen ja omaksumiseen. Tämä lähestymistapa voi olla erityisen</w:t>
+      </w:r>
+      <w:r>
+        <w:t xml:space="preserve"> </w:t>
+      </w:r>
+      <w:r>
+        <w:t xml:space="preserve">hedelmällinen suomea toisena tai vieraana kielenä kirjoittaville:</w:t>
+      </w:r>
+      <w:r>
+        <w:t xml:space="preserve"> </w:t>
+      </w:r>
+      <w:r>
+        <w:t xml:space="preserve">konkreettiset kielenaineksiin viittaavat ohjeet kuten</w:t>
+      </w:r>
+      <w:r>
+        <w:t xml:space="preserve"> </w:t>
+      </w:r>
+      <w:r>
+        <w:t xml:space="preserve">“</w:t>
+      </w:r>
+      <w:r>
+        <w:t xml:space="preserve">rakenna lause yksikön</w:t>
+      </w:r>
+      <w:r>
+        <w:t xml:space="preserve"> </w:t>
+      </w:r>
+      <w:r>
+        <w:t xml:space="preserve">kolmannessa persoonassa</w:t>
+      </w:r>
+      <w:r>
+        <w:t xml:space="preserve">”</w:t>
+      </w:r>
+      <w:r>
+        <w:t xml:space="preserve"> </w:t>
+      </w:r>
+      <w:r>
+        <w:t xml:space="preserve">tai</w:t>
+      </w:r>
+      <w:r>
+        <w:t xml:space="preserve"> </w:t>
+      </w:r>
+      <w:r>
+        <w:t xml:space="preserve">“</w:t>
+      </w:r>
+      <w:r>
+        <w:t xml:space="preserve">muodosta käsiteltävästä asiasta</w:t>
+      </w:r>
+      <w:r>
+        <w:t xml:space="preserve"> </w:t>
+      </w:r>
+      <w:r>
+        <w:t xml:space="preserve">minen-substantiivi ja kuvaile sitä adjektiivilla</w:t>
+      </w:r>
+      <w:r>
+        <w:t xml:space="preserve">”</w:t>
+      </w:r>
+      <w:r>
+        <w:t xml:space="preserve"> </w:t>
+      </w:r>
+      <w:r>
+        <w:t xml:space="preserve">voivat monissa</w:t>
+      </w:r>
+      <w:r>
+        <w:t xml:space="preserve"> </w:t>
+      </w:r>
+      <w:r>
+        <w:t xml:space="preserve">tilanteissa olla helpommin lähestyttäviä kuin abstraktit kuvaukset siitä,</w:t>
+      </w:r>
+      <w:r>
+        <w:t xml:space="preserve"> </w:t>
+      </w:r>
+      <w:r>
+        <w:t xml:space="preserve">minkälaisia kappaleiden tulisi olla. Tässä tuotetut ryhmittelyt</w:t>
+      </w:r>
+      <w:r>
+        <w:t xml:space="preserve"> </w:t>
+      </w:r>
+      <w:r>
+        <w:t xml:space="preserve">voisivatkin toimia lähtölaukauksena myös erilaisia todellisista teksteistä</w:t>
+      </w:r>
+      <w:r>
+        <w:t xml:space="preserve"> </w:t>
+      </w:r>
+      <w:r>
+        <w:t xml:space="preserve">poimittuja mallirakenteita esittelevälle fraasipankille</w:t>
+      </w:r>
+      <w:r>
+        <w:t xml:space="preserve"> </w:t>
+      </w:r>
+      <w:r>
+        <w:t xml:space="preserve">(vrt. Chitez ym. 2015)</w:t>
+      </w:r>
+      <w:r>
+        <w:t xml:space="preserve">.</w:t>
+      </w:r>
+      <w:r>
+        <w:t xml:space="preserve"> </w:t>
+      </w:r>
+      <w:r>
+        <w:t xml:space="preserve">Juuri tällaiset materiaalit istuvat hyvin ajatukseen</w:t>
+      </w:r>
+      <w:r>
+        <w:t xml:space="preserve"> </w:t>
+      </w:r>
+      <w:r>
+        <w:t xml:space="preserve">uudesta kirjoittajasta, joka ei niinkään kysy, miten asiat pitäisi tehdä, vaan</w:t>
+      </w:r>
+      <w:r>
+        <w:t xml:space="preserve"> </w:t>
+      </w:r>
+      <w:r>
+        <w:t xml:space="preserve">etsii malleja siitä, millä eri tavoilla on jo tehty.</w:t>
       </w:r>
     </w:p>
     <w:p>
@@ -6246,6 +6727,26 @@
         <w:pStyle w:val="Bibliography"/>
       </w:pPr>
       <w:r>
+        <w:t xml:space="preserve">Chitez, Madalina, Christian Rapp &amp; Otto Kruse 2015. Corpus-supported academic writing: how can technology help? Teoksessa:</w:t>
+      </w:r>
+      <w:r>
+        <w:t xml:space="preserve"> </w:t>
+      </w:r>
+      <w:r>
+        <w:rPr>
+          <w:i/>
+        </w:rPr>
+        <w:t xml:space="preserve">Critical CALL-Proceedings of the 2015 EUROCALL Conference, Padova, Italy, F. Helm, L. Bradley, and S. Thouësny.(Eds)</w:t>
+      </w:r>
+      <w:r>
+        <w:t xml:space="preserve">, 125–132. Dublin, Ireland: Research-publishing.net.</w:t>
+      </w:r>
+    </w:p>
+    <w:p>
+      <w:pPr>
+        <w:pStyle w:val="Bibliography"/>
+      </w:pPr>
+      <w:r>
         <w:t xml:space="preserve">Dik, Simon C. 1989.</w:t>
       </w:r>
       <w:r>
@@ -6386,7 +6887,15 @@
         <w:pStyle w:val="Bibliography"/>
       </w:pPr>
       <w:r>
-        <w:t xml:space="preserve">Juvonen, Riitta 2014. Näkökulma kirjoitelman dialogisuuteen: Kuinka- ja miten-yhdyslauseet ylioppilasaineessa.</w:t>
+        <w:t xml:space="preserve">Juvonen, Riitta 2014a. Kirjoitelma ja tekijän ääni: kehystämisen yhdyslauseet suomenkielisen ylioppilasaineen dialogisuuden hallinnassa.</w:t>
+      </w:r>
+    </w:p>
+    <w:p>
+      <w:pPr>
+        <w:pStyle w:val="Bibliography"/>
+      </w:pPr>
+      <w:r>
+        <w:t xml:space="preserve">Juvonen, Riitta 2014b. Näkökulma kirjoitelman dialogisuuteen: Kuinka- ja miten-yhdyslauseet ylioppilasaineessa.</w:t>
       </w:r>
       <w:r>
         <w:t xml:space="preserve"> </w:t>
@@ -7274,7 +7783,7 @@
     </w:lvl>
   </w:abstractNum>
   <w:abstractNum w:abstractNumId="990">
-    <w:nsid w:val="5e6564c5"/>
+    <w:nsid w:val="b67a3f3c"/>
     <w:multiLevelType w:val="multilevel"/>
     <w:lvl w:ilvl="0">
       <w:numFmt w:val="bullet"/>
@@ -7355,7 +7864,7 @@
     </w:lvl>
   </w:abstractNum>
   <w:abstractNum w:abstractNumId="99421">
-    <w:nsid w:val="f8327925"/>
+    <w:nsid w:val="41eeaf69"/>
     <w:multiLevelType w:val="multilevel"/>
     <w:lvl w:ilvl="0">
       <w:start w:val="1"/>
@@ -7443,7 +7952,7 @@
     </w:lvl>
   </w:abstractNum>
   <w:abstractNum w:abstractNumId="99411">
-    <w:nsid w:val="90002e0d"/>
+    <w:nsid w:val="7cb018fc"/>
     <w:multiLevelType w:val="multilevel"/>
     <w:lvl w:ilvl="0">
       <w:start w:val="1"/>
@@ -7519,94 +8028,6 @@
     </w:lvl>
     <w:lvl w:ilvl="6">
       <w:start w:val="1"/>
-      <w:numFmt w:val="decimal"/>
-      <w:lvlText w:val="%7."/>
-      <w:lvlJc w:val="left"/>
-      <w:pPr>
-        <w:tabs>
-          <w:tab w:val="num" w:pos="4320"/>
-        </w:tabs>
-        <w:ind w:left="4800" w:hanging="480"/>
-      </w:pPr>
-    </w:lvl>
-  </w:abstractNum>
-  <w:abstractNum w:abstractNumId="99412">
-    <w:nsid w:val="f914366e"/>
-    <w:multiLevelType w:val="multilevel"/>
-    <w:lvl w:ilvl="0">
-      <w:start w:val="2"/>
-      <w:numFmt w:val="decimal"/>
-      <w:lvlText w:val="%1."/>
-      <w:lvlJc w:val="left"/>
-      <w:pPr>
-        <w:tabs>
-          <w:tab w:val="num" w:pos="0"/>
-        </w:tabs>
-        <w:ind w:left="480" w:hanging="480"/>
-      </w:pPr>
-    </w:lvl>
-    <w:lvl w:ilvl="1">
-      <w:start w:val="2"/>
-      <w:numFmt w:val="decimal"/>
-      <w:lvlText w:val="%2."/>
-      <w:lvlJc w:val="left"/>
-      <w:pPr>
-        <w:tabs>
-          <w:tab w:val="num" w:pos="720"/>
-        </w:tabs>
-        <w:ind w:left="1200" w:hanging="480"/>
-      </w:pPr>
-    </w:lvl>
-    <w:lvl w:ilvl="2">
-      <w:start w:val="2"/>
-      <w:numFmt w:val="decimal"/>
-      <w:lvlText w:val="%3."/>
-      <w:lvlJc w:val="left"/>
-      <w:pPr>
-        <w:tabs>
-          <w:tab w:val="num" w:pos="1440"/>
-        </w:tabs>
-        <w:ind w:left="1920" w:hanging="480"/>
-      </w:pPr>
-    </w:lvl>
-    <w:lvl w:ilvl="3">
-      <w:start w:val="2"/>
-      <w:numFmt w:val="decimal"/>
-      <w:lvlText w:val="%4."/>
-      <w:lvlJc w:val="left"/>
-      <w:pPr>
-        <w:tabs>
-          <w:tab w:val="num" w:pos="2160"/>
-        </w:tabs>
-        <w:ind w:left="2640" w:hanging="480"/>
-      </w:pPr>
-    </w:lvl>
-    <w:lvl w:ilvl="4">
-      <w:start w:val="2"/>
-      <w:numFmt w:val="decimal"/>
-      <w:lvlText w:val="%5."/>
-      <w:lvlJc w:val="left"/>
-      <w:pPr>
-        <w:tabs>
-          <w:tab w:val="num" w:pos="2880"/>
-        </w:tabs>
-        <w:ind w:left="3360" w:hanging="480"/>
-      </w:pPr>
-    </w:lvl>
-    <w:lvl w:ilvl="5">
-      <w:start w:val="2"/>
-      <w:numFmt w:val="decimal"/>
-      <w:lvlText w:val="%6."/>
-      <w:lvlJc w:val="left"/>
-      <w:pPr>
-        <w:tabs>
-          <w:tab w:val="num" w:pos="3600"/>
-        </w:tabs>
-        <w:ind w:left="4080" w:hanging="480"/>
-      </w:pPr>
-    </w:lvl>
-    <w:lvl w:ilvl="6">
-      <w:start w:val="2"/>
       <w:numFmt w:val="decimal"/>
       <w:lvlText w:val="%7."/>
       <w:lvlJc w:val="left"/>
@@ -7685,54 +8106,6 @@
     </w:lvlOverride>
     <w:lvlOverride w:ilvl="6">
       <w:startOverride w:val="1"/>
-    </w:lvlOverride>
-  </w:num>
-  <w:num w:numId="1003">
-    <w:abstractNumId w:val="99411"/>
-    <w:lvlOverride w:ilvl="0">
-      <w:startOverride w:val="1"/>
-    </w:lvlOverride>
-    <w:lvlOverride w:ilvl="1">
-      <w:startOverride w:val="1"/>
-    </w:lvlOverride>
-    <w:lvlOverride w:ilvl="2">
-      <w:startOverride w:val="1"/>
-    </w:lvlOverride>
-    <w:lvlOverride w:ilvl="3">
-      <w:startOverride w:val="1"/>
-    </w:lvlOverride>
-    <w:lvlOverride w:ilvl="4">
-      <w:startOverride w:val="1"/>
-    </w:lvlOverride>
-    <w:lvlOverride w:ilvl="5">
-      <w:startOverride w:val="1"/>
-    </w:lvlOverride>
-    <w:lvlOverride w:ilvl="6">
-      <w:startOverride w:val="1"/>
-    </w:lvlOverride>
-  </w:num>
-  <w:num w:numId="1004">
-    <w:abstractNumId w:val="99412"/>
-    <w:lvlOverride w:ilvl="0">
-      <w:startOverride w:val="2"/>
-    </w:lvlOverride>
-    <w:lvlOverride w:ilvl="1">
-      <w:startOverride w:val="2"/>
-    </w:lvlOverride>
-    <w:lvlOverride w:ilvl="2">
-      <w:startOverride w:val="2"/>
-    </w:lvlOverride>
-    <w:lvlOverride w:ilvl="3">
-      <w:startOverride w:val="2"/>
-    </w:lvlOverride>
-    <w:lvlOverride w:ilvl="4">
-      <w:startOverride w:val="2"/>
-    </w:lvlOverride>
-    <w:lvlOverride w:ilvl="5">
-      <w:startOverride w:val="2"/>
-    </w:lvlOverride>
-    <w:lvlOverride w:ilvl="6">
-      <w:startOverride w:val="2"/>
     </w:lvlOverride>
   </w:num>
 </w:numbering>

</xml_diff>

<commit_message>
Eka versio pidemmästä ryhmien kuvauksesta
Tässä tosiaan pohjana käytetty vanhaa pidempää kuvausta, jota
nyt sain kuitenkin jo jossain määrin muokattuna. Luonnosteltu
myös jaottelu kolmeen lähestymistapaan, joita en
ihan muistanut, mutta jotka voidaan fiksata. Samoin tehty
kuitenkin se ratkaisu, että ryhmät olisi selkeämpi nimetä.
Lisäksi luonnostelin liitteen, johon voisi ympätä kunkin esimerkin
koko kappaletekstin.
</commit_message>
<xml_diff>
--- a/output/koko_artikkeli.docx
+++ b/output/koko_artikkeli.docx
@@ -816,7 +816,7 @@
         <w:t xml:space="preserve"> </w:t>
       </w:r>
       <w:r>
-        <w:t xml:space="preserve">on siis kuvion kaltainen: niiden</w:t>
+        <w:t xml:space="preserve">on siis kuvion 1 kaltainen: niiden</w:t>
       </w:r>
       <w:r>
         <w:t xml:space="preserve"> </w:t>
@@ -1341,7 +1341,7 @@
         <w:t xml:space="preserve"> </w:t>
       </w:r>
       <w:r>
-        <w:t xml:space="preserve">saadaan taulukon mukainen jakauma.</w:t>
+        <w:t xml:space="preserve">saadaan taulukon 1 mukainen jakauma.</w:t>
       </w:r>
     </w:p>
     <w:tbl>
@@ -2400,43 +2400,43 @@
         <w:pStyle w:val="FirstParagraph"/>
       </w:pPr>
       <w:r>
-        <w:t xml:space="preserve">Käymme tässä alaluvussa laadullisen analyysin tuloksena syntyneet ryhmät läpi niiden</w:t>
-      </w:r>
-      <w:r>
-        <w:t xml:space="preserve"> </w:t>
-      </w:r>
-      <w:r>
-        <w:t xml:space="preserve">koon mukaisessa järjestyksessä suurimmasta pienimpään. Aineiston laajimman</w:t>
-      </w:r>
-      <w:r>
-        <w:t xml:space="preserve"> </w:t>
-      </w:r>
-      <w:r>
-        <w:t xml:space="preserve">ryhmän, kaikkiaan 31 tapausta, muodostavat esimerkin 1 kaltaiset</w:t>
-      </w:r>
-      <w:r>
-        <w:t xml:space="preserve"> </w:t>
-      </w:r>
-      <w:r>
-        <w:t xml:space="preserve">topiikkia asettavat virkkeet.</w:t>
-      </w:r>
-      <w:r>
-        <w:t xml:space="preserve"> </w:t>
-      </w:r>
-      <w:r>
-        <w:t xml:space="preserve">Ryhmässä on jonkin verran tekstejä</w:t>
-      </w:r>
-      <w:r>
-        <w:t xml:space="preserve"> </w:t>
-      </w:r>
-      <w:r>
-        <w:t xml:space="preserve">(7 kpl / 22.58 %), joissa varsinaista asumisesta kertovaa</w:t>
-      </w:r>
-      <w:r>
-        <w:t xml:space="preserve"> </w:t>
-      </w:r>
-      <w:r>
-        <w:t xml:space="preserve">kappaletta tai kappaleita edeltää aiheeseen johdattava väliotsikko kuten</w:t>
+        <w:t xml:space="preserve">Laadullisen analyysin tuloksena päädyttiin melko suureen määrään eri</w:t>
+      </w:r>
+      <w:r>
+        <w:t xml:space="preserve"> </w:t>
+      </w:r>
+      <w:r>
+        <w:t xml:space="preserve">kategorioita. Jaottelun hienojakoisuudella haluttiin säilyttää intuitio</w:t>
+      </w:r>
+      <w:r>
+        <w:t xml:space="preserve"> </w:t>
+      </w:r>
+      <w:r>
+        <w:t xml:space="preserve">tiettyjen topiikin asettamistapojen muita suuremmasta samankaltaisuudesta.</w:t>
+      </w:r>
+      <w:r>
+        <w:t xml:space="preserve"> </w:t>
+      </w:r>
+      <w:r>
+        <w:t xml:space="preserve">Määrittelemämme 13 kategoriaa voitaisiin luonnollisesti</w:t>
+      </w:r>
+      <w:r>
+        <w:t xml:space="preserve"> </w:t>
+      </w:r>
+      <w:r>
+        <w:t xml:space="preserve">koota myös laajemmiksi ryppäiksi. Yksi ryhmiä vertailemalla esiin nouseva</w:t>
+      </w:r>
+      <w:r>
+        <w:t xml:space="preserve"> </w:t>
+      </w:r>
+      <w:r>
+        <w:t xml:space="preserve">yhdistävä piirre on kirjoittamisen tutkimuksessa (viite x, y, z) käytetty</w:t>
+      </w:r>
+      <w:r>
+        <w:t xml:space="preserve"> </w:t>
+      </w:r>
+      <w:r>
+        <w:t xml:space="preserve">jaottelu kirjoittajakeskeisiin,</w:t>
       </w:r>
       <w:r>
         <w:t xml:space="preserve"> </w:t>
@@ -2445,13 +2445,13 @@
         <w:rPr>
           <w:i/>
         </w:rPr>
-        <w:t xml:space="preserve">Asuminen</w:t>
-      </w:r>
-      <w:r>
-        <w:t xml:space="preserve"> </w:t>
-      </w:r>
-      <w:r>
-        <w:t xml:space="preserve">tai</w:t>
+        <w:t xml:space="preserve">XXXXkeskeisiin</w:t>
+      </w:r>
+      <w:r>
+        <w:t xml:space="preserve"> </w:t>
+      </w:r>
+      <w:r>
+        <w:t xml:space="preserve">ja</w:t>
       </w:r>
       <w:r>
         <w:t xml:space="preserve"> </w:t>
@@ -2460,19 +2460,100 @@
         <w:rPr>
           <w:i/>
         </w:rPr>
-        <w:t xml:space="preserve">Asuminen Istanbulissa</w:t>
-      </w:r>
-      <w:r>
-        <w:t xml:space="preserve"> </w:t>
-      </w:r>
-      <w:r>
-        <w:t xml:space="preserve">– näin ei kuitenkaan ole tässä esitetyn</w:t>
-      </w:r>
-      <w:r>
-        <w:t xml:space="preserve"> </w:t>
-      </w:r>
-      <w:r>
-        <w:t xml:space="preserve">virkkeen tapauksessa.</w:t>
+        <w:t xml:space="preserve">XXXXkeskeisiin</w:t>
+      </w:r>
+      <w:r>
+        <w:t xml:space="preserve">.</w:t>
+      </w:r>
+      <w:r>
+        <w:t xml:space="preserve"> </w:t>
+      </w:r>
+      <w:r>
+        <w:t xml:space="preserve">Esittelemmekin erottelemamme topiikin asettamistavat seuraavassa jaoteltuna</w:t>
+      </w:r>
+      <w:r>
+        <w:t xml:space="preserve"> </w:t>
+      </w:r>
+      <w:r>
+        <w:t xml:space="preserve">löyhästi näiden kolmen kategorian mukaisiin alalukuihin. Esittely tehdään</w:t>
+      </w:r>
+      <w:r>
+        <w:t xml:space="preserve"> </w:t>
+      </w:r>
+      <w:r>
+        <w:t xml:space="preserve">käyttämällä jokaisesta ryhmästä mallina yhtä kappaleen avaavaa virkettä, jonka</w:t>
+      </w:r>
+      <w:r>
+        <w:t xml:space="preserve"> </w:t>
+      </w:r>
+      <w:r>
+        <w:t xml:space="preserve">laajempi konteksti on nähtävillä liitteessä 1.</w:t>
+      </w:r>
+    </w:p>
+    <w:p>
+      <w:pPr>
+        <w:pStyle w:val="Heading3"/>
+      </w:pPr>
+      <w:bookmarkStart w:id="30" w:name="kirjoittajakeskeiset-lahestymistavat"/>
+      <w:bookmarkEnd w:id="30"/>
+      <w:r>
+        <w:t xml:space="preserve">Kirjoittajakeskeiset lähestymistavat</w:t>
+      </w:r>
+    </w:p>
+    <w:p>
+      <w:pPr>
+        <w:pStyle w:val="FirstParagraph"/>
+      </w:pPr>
+      <w:r>
+        <w:t xml:space="preserve">Kirjoittajakeskeisiksi on tutkimuskirjallisuudessa kutsuttu… Omassa</w:t>
+      </w:r>
+      <w:r>
+        <w:t xml:space="preserve"> </w:t>
+      </w:r>
+      <w:r>
+        <w:t xml:space="preserve">aineistossamme tällaisiksi topiikinasettamistavoiksi voidaan luokitella</w:t>
+      </w:r>
+      <w:r>
+        <w:t xml:space="preserve"> </w:t>
+      </w:r>
+      <w:r>
+        <w:t xml:space="preserve">karkeasti ottaen N ryhmää, mikä tarkoittaa, että kyseessä oli selvästi suurin</w:t>
+      </w:r>
+      <w:r>
+        <w:t xml:space="preserve"> </w:t>
+      </w:r>
+      <w:r>
+        <w:t xml:space="preserve">tässä käsiteltävistä kolmesta kategoriasta. Kirjoittajakeskeisistä</w:t>
+      </w:r>
+      <w:r>
+        <w:t xml:space="preserve"> </w:t>
+      </w:r>
+      <w:r>
+        <w:t xml:space="preserve">ryhmistä suurin – ja samalla koko tutkimuksen yleisin</w:t>
+      </w:r>
+      <w:r>
+        <w:t xml:space="preserve"> </w:t>
+      </w:r>
+      <w:r>
+        <w:t xml:space="preserve">– kategoria ovat esimerkin 1 kaltaiset tapaukset, joihin jatkossa</w:t>
+      </w:r>
+      <w:r>
+        <w:t xml:space="preserve"> </w:t>
+      </w:r>
+      <w:r>
+        <w:t xml:space="preserve">viitataan nimellä</w:t>
+      </w:r>
+      <w:r>
+        <w:t xml:space="preserve"> </w:t>
+      </w:r>
+      <w:r>
+        <w:rPr>
+          <w:i/>
+        </w:rPr>
+        <w:t xml:space="preserve">listamaiset</w:t>
+      </w:r>
+      <w:r>
+        <w:t xml:space="preserve">.</w:t>
       </w:r>
     </w:p>
     <w:p>
@@ -2484,7 +2565,7 @@
         </w:numPr>
       </w:pPr>
       <w:r>
-        <w:t xml:space="preserve">Asuntoni sain vuokrattua Apartiksen (paikallinen TOAS) kautta.</w:t>
+        <w:t xml:space="preserve">Asuntoni sain vuokrattua Apartiksen( paikallinen TOAS) kautta.</w:t>
       </w:r>
     </w:p>
     <w:p>
@@ -2492,7 +2573,7 @@
         <w:pStyle w:val="FirstParagraph"/>
       </w:pPr>
       <w:r>
-        <w:t xml:space="preserve">Esimerkin 1 topiikki-indikaattorina on</w:t>
+        <w:t xml:space="preserve">Informaatiorakenteellisesti tarkasteltuna esimerkin 1</w:t>
       </w:r>
       <w:r>
         <w:t xml:space="preserve"> </w:t>
@@ -2504,55 +2585,111 @@
         <w:t xml:space="preserve">asuntoni</w:t>
       </w:r>
       <w:r>
-        <w:t xml:space="preserve">-sana, joka tälle</w:t>
-      </w:r>
-      <w:r>
-        <w:t xml:space="preserve"> </w:t>
-      </w:r>
-      <w:r>
-        <w:t xml:space="preserve">ryhmälle leimallisesti on lauseen alussa sijaitseva objekti.</w:t>
-      </w:r>
-      <w:r>
-        <w:t xml:space="preserve"> </w:t>
-      </w:r>
-      <w:r>
-        <w:t xml:space="preserve">Asumiseen tai asuntoon ei ole viitattu edeltävissä kappaleissa, vaan topiikkia</w:t>
-      </w:r>
-      <w:r>
-        <w:t xml:space="preserve"> </w:t>
-      </w:r>
-      <w:r>
-        <w:t xml:space="preserve">asettava virke on samalla ensimmäinen maininta itse topiikista: esimerkkiä</w:t>
-      </w:r>
-      <w:r>
-        <w:t xml:space="preserve"> </w:t>
-      </w:r>
-      <w:r>
-        <w:t xml:space="preserve">1 edeltävässä tekstissä kirjoittaja on käsitellyt ensin valmistelujaan</w:t>
-      </w:r>
-      <w:r>
-        <w:t xml:space="preserve"> </w:t>
-      </w:r>
-      <w:r>
-        <w:t xml:space="preserve">kotoa käsin, sitten kielikurssia melko seikkaperäisesti, vaihto-opiskelijoille</w:t>
-      </w:r>
-      <w:r>
-        <w:t xml:space="preserve"> </w:t>
-      </w:r>
-      <w:r>
-        <w:t xml:space="preserve">järjestettyä vapaa-ajan ohjelmaa ja lopuksi vielä reflektoinut omaa osaamistaan</w:t>
-      </w:r>
-      <w:r>
-        <w:t xml:space="preserve"> </w:t>
-      </w:r>
-      <w:r>
-        <w:t xml:space="preserve">valitsemallaan kielikurssilla.</w:t>
-      </w:r>
-      <w:r>
-        <w:t xml:space="preserve"> </w:t>
-      </w:r>
-      <w:r>
-        <w:t xml:space="preserve">Informaatiorakenteellisesti tarkasteltuna esimerkin 1</w:t>
+        <w:t xml:space="preserve"> </w:t>
+      </w:r>
+      <w:r>
+        <w:t xml:space="preserve">voitaisiin lukea lohkotopiikiksi, joskaan esimerkissä ei täyty Dikin</w:t>
+      </w:r>
+      <w:r>
+        <w:t xml:space="preserve"> </w:t>
+      </w:r>
+      <w:r>
+        <w:t xml:space="preserve">(1989: 275)</w:t>
+      </w:r>
+      <w:r>
+        <w:t xml:space="preserve"> </w:t>
+      </w:r>
+      <w:r>
+        <w:t xml:space="preserve">kuvailema ehto siitä, että varsinainen ylätopiikki olisi</w:t>
+      </w:r>
+      <w:r>
+        <w:t xml:space="preserve"> </w:t>
+      </w:r>
+      <w:r>
+        <w:t xml:space="preserve">erikseen esitelty lukijalle</w:t>
+      </w:r>
+      <w:r>
+        <w:t xml:space="preserve"> </w:t>
+      </w:r>
+      <w:r>
+        <w:t xml:space="preserve">(vrt. myös Guijarro 2001: 110)</w:t>
+      </w:r>
+      <w:r>
+        <w:t xml:space="preserve">. Asumiseen tai</w:t>
+      </w:r>
+      <w:r>
+        <w:t xml:space="preserve"> </w:t>
+      </w:r>
+      <w:r>
+        <w:t xml:space="preserve">asuntoon ei itse asiassa ole viitattu edeltävissä kappaleissa, vaan topiikkia</w:t>
+      </w:r>
+      <w:r>
+        <w:t xml:space="preserve"> </w:t>
+      </w:r>
+      <w:r>
+        <w:t xml:space="preserve">asettava virke on samalla ensimmäinen maininta itse topiikista. Kirjoittaja</w:t>
+      </w:r>
+      <w:r>
+        <w:t xml:space="preserve"> </w:t>
+      </w:r>
+      <w:r>
+        <w:t xml:space="preserve">operoi tässä ja useimmissa muissa listamaiset-ryhmän tapauksissa niin selkeästi</w:t>
+      </w:r>
+      <w:r>
+        <w:t xml:space="preserve"> </w:t>
+      </w:r>
+      <w:r>
+        <w:t xml:space="preserve">tehtävänannossa ehdotetun rakenteen puitteissa, että hän olettaa lukijan</w:t>
+      </w:r>
+      <w:r>
+        <w:t xml:space="preserve"> </w:t>
+      </w:r>
+      <w:r>
+        <w:t xml:space="preserve">automaattisesti jakavan käsityksen siitä, mitä aiheita tekstin</w:t>
+      </w:r>
+      <w:r>
+        <w:t xml:space="preserve"> </w:t>
+      </w:r>
+      <w:r>
+        <w:t xml:space="preserve">diskurssitopiikkiin, vaihtokokemukseen, liittyvien asioiden joukko pitää</w:t>
+      </w:r>
+      <w:r>
+        <w:t xml:space="preserve"> </w:t>
+      </w:r>
+      <w:r>
+        <w:t xml:space="preserve">sisällään. Voisi jopa sanoa, että esimerkin 1 kaltaiset tapaukset eivät niinkään</w:t>
+      </w:r>
+      <w:r>
+        <w:t xml:space="preserve"> </w:t>
+      </w:r>
+      <w:r>
+        <w:t xml:space="preserve">aseta topiikkia, vaan ennemmin käyttävät jo asetetuksi oletettua topiikkia.</w:t>
+      </w:r>
+    </w:p>
+    <w:p>
+      <w:pPr>
+        <w:pStyle w:val="TextBody"/>
+      </w:pPr>
+      <w:r>
+        <w:t xml:space="preserve">Esimerkin 2 kaltaisissa tapauksissa on kyse lohkotopiikin sijasta</w:t>
+      </w:r>
+      <w:r>
+        <w:t xml:space="preserve"> </w:t>
+      </w:r>
+      <w:r>
+        <w:t xml:space="preserve">esittelytopiikista. Tavallisimmin esittelyn kohteena on kirjoittajan asunto,</w:t>
+      </w:r>
+      <w:r>
+        <w:t xml:space="preserve"> </w:t>
+      </w:r>
+      <w:r>
+        <w:t xml:space="preserve">joka tuodaan tekstiin imperfektimuotoisen asua-verbin avulla, minkä</w:t>
+      </w:r>
+      <w:r>
+        <w:t xml:space="preserve"> </w:t>
+      </w:r>
+      <w:r>
+        <w:t xml:space="preserve">takia ryhmälle annettiin nimi</w:t>
       </w:r>
       <w:r>
         <w:t xml:space="preserve"> </w:t>
@@ -2561,147 +2698,10 @@
         <w:rPr>
           <w:i/>
         </w:rPr>
-        <w:t xml:space="preserve">asuntoni</w:t>
-      </w:r>
-      <w:r>
-        <w:t xml:space="preserve"> </w:t>
-      </w:r>
-      <w:r>
-        <w:t xml:space="preserve">voidaan nähdä alatopiikkina (ks. osio x.x edellä),</w:t>
-      </w:r>
-      <w:r>
-        <w:t xml:space="preserve"> </w:t>
-      </w:r>
-      <w:r>
-        <w:t xml:space="preserve">vaikka esimerkissä 1 ei täyty Dikin</w:t>
-      </w:r>
-      <w:r>
-        <w:t xml:space="preserve"> </w:t>
-      </w:r>
-      <w:r>
-        <w:t xml:space="preserve">(1989: 275)</w:t>
-      </w:r>
-      <w:r>
-        <w:t xml:space="preserve"> </w:t>
-      </w:r>
-      <w:r>
-        <w:t xml:space="preserve">kuvailema ehto siitä, että varsinainen ylätopiikki olisi</w:t>
-      </w:r>
-      <w:r>
-        <w:t xml:space="preserve"> </w:t>
-      </w:r>
-      <w:r>
-        <w:t xml:space="preserve">erikseen esitelty lukijalle</w:t>
-      </w:r>
-      <w:r>
-        <w:t xml:space="preserve"> </w:t>
-      </w:r>
-      <w:r>
-        <w:t xml:space="preserve">(vrt. myös Guijarro 2001: 110)</w:t>
-      </w:r>
-      <w:r>
-        <w:t xml:space="preserve">. Kirjoittaja kuitenkin operoi tässä ja useimmissa</w:t>
-      </w:r>
-      <w:r>
-        <w:t xml:space="preserve"> </w:t>
-      </w:r>
-      <w:r>
-        <w:t xml:space="preserve">ryhmän 1</w:t>
-      </w:r>
-      <w:r>
-        <w:rPr>
-          <w:rStyle w:val="FootnoteReference"/>
-        </w:rPr>
-        <w:footnoteReference w:id="30"/>
-      </w:r>
-      <w:r>
-        <w:t xml:space="preserve"> </w:t>
-      </w:r>
-      <w:r>
-        <w:t xml:space="preserve">tapauksissa niin selkeästi tehtävänannossa ehdotetun rakenteen</w:t>
-      </w:r>
-      <w:r>
-        <w:t xml:space="preserve"> </w:t>
-      </w:r>
-      <w:r>
-        <w:t xml:space="preserve">puitteissa, että hän olettaa lukijan automaattisesti jakavan käsityksen siitä,</w:t>
-      </w:r>
-      <w:r>
-        <w:t xml:space="preserve"> </w:t>
-      </w:r>
-      <w:r>
-        <w:t xml:space="preserve">mitä aiheita tekstin diskurssitopiikkiin, vaihtokokemukseen, liittyvien</w:t>
-      </w:r>
-      <w:r>
-        <w:t xml:space="preserve"> </w:t>
-      </w:r>
-      <w:r>
-        <w:t xml:space="preserve">asioiden joukko pitää sisällään. Asunto tai asuminen nähdään toisin sanoen</w:t>
-      </w:r>
-      <w:r>
-        <w:t xml:space="preserve"> </w:t>
-      </w:r>
-      <w:r>
-        <w:t xml:space="preserve">lukijan käytettävissä olevana entiteettinä</w:t>
-      </w:r>
-      <w:r>
-        <w:t xml:space="preserve"> </w:t>
-      </w:r>
-      <w:r>
-        <w:t xml:space="preserve">(vrt. Chafe 1987: 29; Lambrecht 1996: 99)</w:t>
-      </w:r>
-      <w:r>
-        <w:t xml:space="preserve">,</w:t>
-      </w:r>
-      <w:r>
-        <w:t xml:space="preserve"> </w:t>
-      </w:r>
-      <w:r>
-        <w:t xml:space="preserve">mikä mahdollistaa sen tuomisen tekstiin ilman ennakkomainintoja tai esittelyjä.</w:t>
-      </w:r>
-      <w:r>
-        <w:t xml:space="preserve"> </w:t>
-      </w:r>
-      <w:r>
-        <w:t xml:space="preserve">Voisi jopa sanoa, että esimerkin 1 kaltaiset tapaukset eivät niinkään</w:t>
-      </w:r>
-      <w:r>
-        <w:t xml:space="preserve"> </w:t>
-      </w:r>
-      <w:r>
-        <w:t xml:space="preserve">aseta topiikkia, vaan ennemmin käyttävät jo asetetetuksi oletettua topiikkia.</w:t>
-      </w:r>
-    </w:p>
-    <w:p>
-      <w:pPr>
-        <w:pStyle w:val="TextBody"/>
-      </w:pPr>
-      <w:r>
-        <w:t xml:space="preserve">Toiseksi suurimman laadullisen analyysin tuloksena syntyneistä ryhmistä muodostavat</w:t>
-      </w:r>
-      <w:r>
-        <w:t xml:space="preserve"> </w:t>
-      </w:r>
-      <w:r>
-        <w:t xml:space="preserve">esimerkin 2 kaltaiset tapaukset, joita tutkimusaineistossa on</w:t>
-      </w:r>
-      <w:r>
-        <w:t xml:space="preserve"> </w:t>
-      </w:r>
-      <w:r>
-        <w:t xml:space="preserve">21 kappaletta. Esimerkkiä 2 samoin kuin 6</w:t>
-      </w:r>
-      <w:r>
-        <w:t xml:space="preserve"> </w:t>
-      </w:r>
-      <w:r>
-        <w:t xml:space="preserve">muuta tämän ryhmän virkettä (yht. 33.33 % ryhmän tapauksista) edeltää</w:t>
-      </w:r>
-      <w:r>
-        <w:t xml:space="preserve"> </w:t>
-      </w:r>
-      <w:r>
-        <w:t xml:space="preserve">asumiseen viittaava väliotsikko.</w:t>
+        <w:t xml:space="preserve">asuin x:ssä</w:t>
+      </w:r>
+      <w:r>
+        <w:t xml:space="preserve">:</w:t>
       </w:r>
     </w:p>
     <w:p>
@@ -2721,49 +2721,72 @@
         <w:pStyle w:val="FirstParagraph"/>
       </w:pPr>
       <w:r>
-        <w:t xml:space="preserve">Kaikissa ryhmän 2 tapauksista topiikki-indikaattorina on</w:t>
-      </w:r>
-      <w:r>
-        <w:t xml:space="preserve"> </w:t>
-      </w:r>
-      <w:r>
-        <w:t xml:space="preserve">persoonamuotoinen</w:t>
-      </w:r>
-      <w:r>
-        <w:t xml:space="preserve"> </w:t>
-      </w:r>
-      <w:r>
         <w:rPr>
           <w:i/>
         </w:rPr>
-        <w:t xml:space="preserve">asua</w:t>
-      </w:r>
-      <w:r>
-        <w:t xml:space="preserve">-verbi, ja virkkeiden pääasiallinen sisältö on yleensä</w:t>
-      </w:r>
-      <w:r>
-        <w:t xml:space="preserve"> </w:t>
-      </w:r>
-      <w:r>
-        <w:t xml:space="preserve">informaatio siitä, missä kirjoittaja on vaihtonsa aikana asunut. Tämän ryhmän</w:t>
-      </w:r>
-      <w:r>
-        <w:t xml:space="preserve"> </w:t>
-      </w:r>
-      <w:r>
-        <w:t xml:space="preserve">tapaukset ovat edellistä ryhmää selkeämmin nimenomaan johdantoja uuteen</w:t>
-      </w:r>
-      <w:r>
-        <w:t xml:space="preserve"> </w:t>
-      </w:r>
-      <w:r>
-        <w:t xml:space="preserve">aiheeseen, ja Dikin jaottelun mukaisesti esimerkin 2 lopussa</w:t>
-      </w:r>
-      <w:r>
-        <w:t xml:space="preserve"> </w:t>
-      </w:r>
-      <w:r>
-        <w:t xml:space="preserve">mainittu</w:t>
+        <w:t xml:space="preserve">Asuin paikassa x</w:t>
+      </w:r>
+      <w:r>
+        <w:t xml:space="preserve"> </w:t>
+      </w:r>
+      <w:r>
+        <w:t xml:space="preserve">-tyyppiset rakenteet ovat hyvin suoraviivaisia keinoja</w:t>
+      </w:r>
+      <w:r>
+        <w:t xml:space="preserve"> </w:t>
+      </w:r>
+      <w:r>
+        <w:t xml:space="preserve">esitellä paikka x, josta tällaisella virkkeellä alkava kappale kertoo.</w:t>
+      </w:r>
+      <w:r>
+        <w:t xml:space="preserve"> </w:t>
+      </w:r>
+      <w:r>
+        <w:t xml:space="preserve">Esimerkiksi tässä esitellyn virkkeen tapauksessa kirjoittaja jatkaa</w:t>
+      </w:r>
+      <w:r>
+        <w:t xml:space="preserve"> </w:t>
+      </w:r>
+      <w:r>
+        <w:t xml:space="preserve">kappalettaan kuvailemalla asuntonsa sisustuksen, kämppäkaverit ja vuokran</w:t>
+      </w:r>
+      <w:r>
+        <w:t xml:space="preserve"> </w:t>
+      </w:r>
+      <w:r>
+        <w:t xml:space="preserve">suuruuden.</w:t>
+      </w:r>
+    </w:p>
+    <w:p>
+      <w:pPr>
+        <w:pStyle w:val="TextBody"/>
+      </w:pPr>
+      <w:r>
+        <w:t xml:space="preserve">Kolmannen kirjoittajakeskeisen ryhmän virkkeet ovat ajallisesti</w:t>
+      </w:r>
+      <w:r>
+        <w:t xml:space="preserve"> </w:t>
+      </w:r>
+      <w:r>
+        <w:t xml:space="preserve">muita monitasoisempia. Nämä tapaukset on ryhmitelty yhteen, koska</w:t>
+      </w:r>
+      <w:r>
+        <w:t xml:space="preserve"> </w:t>
+      </w:r>
+      <w:r>
+        <w:t xml:space="preserve">niissä kaikissa pohjustetaan asumisesta kertomista jollakin</w:t>
+      </w:r>
+      <w:r>
+        <w:t xml:space="preserve"> </w:t>
+      </w:r>
+      <w:r>
+        <w:t xml:space="preserve">asumista edeltävään aikaan liittyvällä tapahtumalla. Tällä perusteella</w:t>
+      </w:r>
+      <w:r>
+        <w:t xml:space="preserve"> </w:t>
+      </w:r>
+      <w:r>
+        <w:t xml:space="preserve">nimitämme tämän ryhmän tapauksia</w:t>
       </w:r>
       <w:r>
         <w:t xml:space="preserve"> </w:t>
@@ -2772,99 +2795,16 @@
         <w:rPr>
           <w:i/>
         </w:rPr>
-        <w:t xml:space="preserve">asuntola</w:t>
-      </w:r>
-      <w:r>
-        <w:t xml:space="preserve"> </w:t>
-      </w:r>
-      <w:r>
-        <w:t xml:space="preserve">muodostaa (osiossa x.x. määritellyssä termin teknisessä</w:t>
-      </w:r>
-      <w:r>
-        <w:t xml:space="preserve"> </w:t>
-      </w:r>
-      <w:r>
-        <w:t xml:space="preserve">merkityksessä) uuden topiikin</w:t>
-      </w:r>
-      <w:r>
-        <w:t xml:space="preserve"> </w:t>
-      </w:r>
-      <w:r>
-        <w:t xml:space="preserve">(1989: 269)</w:t>
-      </w:r>
-      <w:r>
-        <w:t xml:space="preserve">. Vastaavat</w:t>
-      </w:r>
-      <w:r>
-        <w:t xml:space="preserve"> </w:t>
-      </w:r>
-      <w:r>
-        <w:rPr>
-          <w:i/>
-        </w:rPr>
-        <w:t xml:space="preserve">asuin paikassa X</w:t>
-      </w:r>
-      <w:r>
-        <w:t xml:space="preserve"> </w:t>
-      </w:r>
-      <w:r>
-        <w:t xml:space="preserve">-tyyppiset</w:t>
-      </w:r>
-      <w:r>
-        <w:t xml:space="preserve"> </w:t>
-      </w:r>
-      <w:r>
-        <w:t xml:space="preserve">rakenteet ovat siis keinoja esitellä</w:t>
-      </w:r>
-      <w:r>
-        <w:t xml:space="preserve"> </w:t>
-      </w:r>
-      <w:r>
-        <w:rPr>
-          <w:i/>
-        </w:rPr>
-        <w:t xml:space="preserve">paikka X</w:t>
-      </w:r>
-      <w:r>
-        <w:t xml:space="preserve">, josta tällaisella virkkeellä</w:t>
-      </w:r>
-      <w:r>
-        <w:t xml:space="preserve"> </w:t>
-      </w:r>
-      <w:r>
-        <w:t xml:space="preserve">alkava kappale kertoo. Esimerkin 2 tapauksessa kirjoittaja</w:t>
-      </w:r>
-      <w:r>
-        <w:t xml:space="preserve"> </w:t>
-      </w:r>
-      <w:r>
-        <w:t xml:space="preserve">jatkaa kappalettaan kuvailemalla asuntonsa sisustuksen, kämppäkaverit ja vuokran</w:t>
-      </w:r>
-      <w:r>
-        <w:t xml:space="preserve"> </w:t>
-      </w:r>
-      <w:r>
-        <w:t xml:space="preserve">suuruuden.</w:t>
-      </w:r>
-    </w:p>
-    <w:p>
-      <w:pPr>
-        <w:pStyle w:val="TextBody"/>
-      </w:pPr>
-      <w:r>
-        <w:t xml:space="preserve">Esimerkin 3 kaltaisten tapausten muodostama ryhmä on täsmalleen</w:t>
-      </w:r>
-      <w:r>
-        <w:t xml:space="preserve"> </w:t>
-      </w:r>
-      <w:r>
-        <w:t xml:space="preserve">samankokoinen kuin ryhmä 2 (21 tapausta) – sattumalta myös otsikoitujen</w:t>
-      </w:r>
-      <w:r>
-        <w:t xml:space="preserve"> </w:t>
-      </w:r>
-      <w:r>
-        <w:t xml:space="preserve">kappaleiden määrä on identtinen (7 kappaletta).</w:t>
+        <w:t xml:space="preserve">ennakoiviksi</w:t>
+      </w:r>
+      <w:r>
+        <w:t xml:space="preserve">. Ryhmää edustaa esimerkki</w:t>
+      </w:r>
+      <w:r>
+        <w:t xml:space="preserve"> </w:t>
+      </w:r>
+      <w:r>
+        <w:t xml:space="preserve">3:</w:t>
       </w:r>
     </w:p>
     <w:p>
@@ -2884,73 +2824,43 @@
         <w:pStyle w:val="FirstParagraph"/>
       </w:pPr>
       <w:r>
-        <w:t xml:space="preserve">Esimerkin 3 edustamat virkkeet ovat ajallisesti</w:t>
-      </w:r>
-      <w:r>
-        <w:t xml:space="preserve"> </w:t>
-      </w:r>
-      <w:r>
-        <w:t xml:space="preserve">muita monitasoisempia. Lukija johdatetaan kappaleen topiikkiin kuvaamalla</w:t>
-      </w:r>
-      <w:r>
-        <w:t xml:space="preserve"> </w:t>
-      </w:r>
-      <w:r>
-        <w:t xml:space="preserve">jotakin, mikä on tapahtunut ennen sitä ajanjaksoa, jolle varsinainen</w:t>
-      </w:r>
-      <w:r>
-        <w:t xml:space="preserve"> </w:t>
-      </w:r>
-      <w:r>
-        <w:t xml:space="preserve">käsiteltävä topiikki sijoittuu. Esimerkin 3 tapauksessa</w:t>
-      </w:r>
-      <w:r>
-        <w:t xml:space="preserve"> </w:t>
-      </w:r>
-      <w:r>
-        <w:t xml:space="preserve">luodaan pieni jännite: jos kerran ensimmäiseksi kuukaudeksi oli löydetty</w:t>
-      </w:r>
-      <w:r>
-        <w:t xml:space="preserve"> </w:t>
-      </w:r>
-      <w:r>
-        <w:t xml:space="preserve">AirBnb-asunto, miten asumisasia lopullisesti ratkaistiin?</w:t>
-      </w:r>
-      <w:r>
-        <w:t xml:space="preserve"> </w:t>
-      </w:r>
-      <w:r>
-        <w:t xml:space="preserve">Avausvirkkeen jälkeen kappaleessa selviää, että AirBnb-ratkaisusta</w:t>
-      </w:r>
-      <w:r>
-        <w:t xml:space="preserve"> </w:t>
-      </w:r>
-      <w:r>
-        <w:t xml:space="preserve">muodostuikin lopulta asunto koko vaihdon ajaksi.</w:t>
-      </w:r>
-      <w:r>
-        <w:t xml:space="preserve"> </w:t>
-      </w:r>
-      <w:r>
-        <w:t xml:space="preserve">Kappaleen loppuosassa kirjoittaja kuvailee tarkemmin asunnon yksityiskohtia: sijaintia,</w:t>
-      </w:r>
-      <w:r>
-        <w:t xml:space="preserve"> </w:t>
-      </w:r>
-      <w:r>
-        <w:t xml:space="preserve">kulkuyhteyksiä ja tyypillisyyttä kohdekulttuurissa. Informaatiorakenteeltaan ryhmä 3</w:t>
-      </w:r>
-      <w:r>
-        <w:t xml:space="preserve"> </w:t>
-      </w:r>
-      <w:r>
-        <w:t xml:space="preserve">onkin hyvin samanlainen kuin edellinen ryhmä: koko kappaleen topiikkina</w:t>
-      </w:r>
-      <w:r>
-        <w:t xml:space="preserve"> </w:t>
-      </w:r>
-      <w:r>
-        <w:t xml:space="preserve">oleva</w:t>
+        <w:t xml:space="preserve">Esimerkissä 3 asumistopiikin pohjustus tapahtuu luomalla pieni</w:t>
+      </w:r>
+      <w:r>
+        <w:t xml:space="preserve"> </w:t>
+      </w:r>
+      <w:r>
+        <w:t xml:space="preserve">jännite: jos kerran ensimmäiseksi kuukaudeksi oli löydetty AirBnb-asunto, miten</w:t>
+      </w:r>
+      <w:r>
+        <w:t xml:space="preserve"> </w:t>
+      </w:r>
+      <w:r>
+        <w:t xml:space="preserve">asumisasia lopullisesti ratkaistiin? Avausvirkkeen jälkeen kappaleessa selviää,</w:t>
+      </w:r>
+      <w:r>
+        <w:t xml:space="preserve"> </w:t>
+      </w:r>
+      <w:r>
+        <w:t xml:space="preserve">että AirBnb-ratkaisusta muodostuikin lopulta asunto koko vaihdon ajaksi, ja</w:t>
+      </w:r>
+      <w:r>
+        <w:t xml:space="preserve"> </w:t>
+      </w:r>
+      <w:r>
+        <w:t xml:space="preserve">kappaleen loppuosassa kirjoittaja siirtyy kuvailemaan tarkemmin asunnon</w:t>
+      </w:r>
+      <w:r>
+        <w:t xml:space="preserve"> </w:t>
+      </w:r>
+      <w:r>
+        <w:t xml:space="preserve">yksityiskohtia. Informaatiorakenteeltaan ryhmä 3 onkin hyvin</w:t>
+      </w:r>
+      <w:r>
+        <w:t xml:space="preserve"> </w:t>
+      </w:r>
+      <w:r>
+        <w:t xml:space="preserve">samanlainen kuin edellinen ryhmä: koko kappaleen topiikkina oleva</w:t>
       </w:r>
       <w:r>
         <w:t xml:space="preserve"> </w:t>
@@ -2965,7 +2875,7 @@
         <w:t xml:space="preserve"> </w:t>
       </w:r>
       <w:r>
-        <w:t xml:space="preserve">esitellään uutena topiikkina ensimmäisessä virkkeessä.</w:t>
+        <w:t xml:space="preserve">tuodaan tekstiin esittelytopiikkina ensimmäisessä virkkeessä.</w:t>
       </w:r>
     </w:p>
     <w:p>
@@ -2973,19 +2883,31 @@
         <w:pStyle w:val="TextBody"/>
       </w:pPr>
       <w:r>
-        <w:t xml:space="preserve">Neljäntenä ryhmänä tarkastellaan seuraavanlaisia tapauksia, joissa</w:t>
-      </w:r>
-      <w:r>
-        <w:t xml:space="preserve"> </w:t>
-      </w:r>
-      <w:r>
-        <w:t xml:space="preserve">topiikki asetetaan luonnehtimalla jotenkin kirjoittajan henkilökohtaista kokemusta</w:t>
-      </w:r>
-      <w:r>
-        <w:t xml:space="preserve"> </w:t>
-      </w:r>
-      <w:r>
-        <w:t xml:space="preserve">aiheesta:</w:t>
+        <w:t xml:space="preserve">Esimerkin 4 edustamassa</w:t>
+      </w:r>
+      <w:r>
+        <w:t xml:space="preserve"> </w:t>
+      </w:r>
+      <w:r>
+        <w:rPr>
+          <w:i/>
+        </w:rPr>
+        <w:t xml:space="preserve">narratiiviset</w:t>
+      </w:r>
+      <w:r>
+        <w:t xml:space="preserve">-ryhmässä asumisesta</w:t>
+      </w:r>
+      <w:r>
+        <w:t xml:space="preserve"> </w:t>
+      </w:r>
+      <w:r>
+        <w:t xml:space="preserve">raportoidaan hieman ennakoivat-ryhmää muistuttavasti kertovan tekstityypin</w:t>
+      </w:r>
+      <w:r>
+        <w:t xml:space="preserve"> </w:t>
+      </w:r>
+      <w:r>
+        <w:t xml:space="preserve">avulla:</w:t>
       </w:r>
     </w:p>
     <w:p>
@@ -2997,7 +2919,7 @@
         </w:numPr>
       </w:pPr>
       <w:r>
-        <w:t xml:space="preserve">Asuminen, tai siis lähinnä asunnon hankkiminen, oli varmaankin vaihdon hankalin juttu.</w:t>
+        <w:t xml:space="preserve">Lensin Wieniin sunnuntaina ja lento-kentältä suuntasin suoraan asunnolleni.</w:t>
       </w:r>
     </w:p>
     <w:p>
@@ -3005,7 +2927,45 @@
         <w:pStyle w:val="FirstParagraph"/>
       </w:pPr>
       <w:r>
-        <w:t xml:space="preserve">Esimerkissä 4 topiikkia indikoi</w:t>
+        <w:t xml:space="preserve">Näissäkin tapauksissa topiikki-indikaattori on informaatiorakenteen kannalta</w:t>
+      </w:r>
+      <w:r>
+        <w:t xml:space="preserve"> </w:t>
+      </w:r>
+      <w:r>
+        <w:t xml:space="preserve">esittelytopiikki, joka esimerkin narratiivisuuden vuoksi tulee asetetuksi</w:t>
+      </w:r>
+      <w:r>
+        <w:t xml:space="preserve"> </w:t>
+      </w:r>
+      <w:r>
+        <w:t xml:space="preserve">muita tässä tarkasteltuja uuden topiikin sisältäviä ryhmiä</w:t>
+      </w:r>
+      <w:r>
+        <w:t xml:space="preserve"> </w:t>
+      </w:r>
+      <w:r>
+        <w:t xml:space="preserve">implisiittisemmin.</w:t>
+      </w:r>
+    </w:p>
+    <w:p>
+      <w:pPr>
+        <w:pStyle w:val="TextBody"/>
+      </w:pPr>
+      <w:r>
+        <w:t xml:space="preserve">Osa satunnaisotantaan päätyneistä lauseista muistutti toisaalta ennakoivia,</w:t>
+      </w:r>
+      <w:r>
+        <w:t xml:space="preserve"> </w:t>
+      </w:r>
+      <w:r>
+        <w:t xml:space="preserve">toisaalta narratiivisia tapauksia liittymättä kuitenkaan erityisen tiiviisti</w:t>
+      </w:r>
+      <w:r>
+        <w:t xml:space="preserve"> </w:t>
+      </w:r>
+      <w:r>
+        <w:t xml:space="preserve">kumpaankaan ryhmään. Näitä</w:t>
       </w:r>
       <w:r>
         <w:t xml:space="preserve"> </w:t>
@@ -3014,189 +2974,16 @@
         <w:rPr>
           <w:i/>
         </w:rPr>
-        <w:t xml:space="preserve">asuminen</w:t>
-      </w:r>
-      <w:r>
-        <w:t xml:space="preserve">, mikä tähän ryhmään</w:t>
-      </w:r>
-      <w:r>
-        <w:t xml:space="preserve"> </w:t>
-      </w:r>
-      <w:r>
-        <w:t xml:space="preserve">luokitelluilla kaikkiaan 16 tapauksella</w:t>
-      </w:r>
-      <w:r>
-        <w:t xml:space="preserve"> </w:t>
-      </w:r>
-      <w:r>
-        <w:t xml:space="preserve">onkin tyypillistä:</w:t>
-      </w:r>
-      <w:r>
-        <w:t xml:space="preserve"> </w:t>
-      </w:r>
-      <w:r>
-        <w:t xml:space="preserve">kenties suoraviivaisin tapa kuvailla omaa kokemusta jostakin varsinaisen</w:t>
-      </w:r>
-      <w:r>
-        <w:t xml:space="preserve"> </w:t>
-      </w:r>
-      <w:r>
-        <w:t xml:space="preserve">diskurssitopiikin osa-alueesta on niputtaa kokemus nominalisoituun</w:t>
-      </w:r>
-      <w:r>
-        <w:t xml:space="preserve"> </w:t>
-      </w:r>
-      <w:r>
-        <w:t xml:space="preserve">verbimuotoon ja luonnehtia tätä predikatiivilauseella. Näissä tapauksissa</w:t>
-      </w:r>
-      <w:r>
-        <w:t xml:space="preserve"> </w:t>
-      </w:r>
-      <w:r>
-        <w:t xml:space="preserve">kuvataan, miten</w:t>
-      </w:r>
-      <w:r>
-        <w:t xml:space="preserve"> </w:t>
-      </w:r>
-      <w:r>
-        <w:rPr>
-          <w:i/>
-        </w:rPr>
-        <w:t xml:space="preserve">asunnon hakeminen oli helppoa</w:t>
-      </w:r>
-      <w:r>
-        <w:t xml:space="preserve"> </w:t>
-      </w:r>
-      <w:r>
-        <w:t xml:space="preserve">tai miten</w:t>
-      </w:r>
-      <w:r>
-        <w:t xml:space="preserve"> </w:t>
-      </w:r>
-      <w:r>
-        <w:rPr>
-          <w:i/>
-        </w:rPr>
-        <w:t xml:space="preserve">kaikkein vaikeinta</w:t>
-      </w:r>
-      <w:r>
-        <w:rPr>
-          <w:i/>
-        </w:rPr>
-        <w:t xml:space="preserve"> </w:t>
-      </w:r>
-      <w:r>
-        <w:rPr>
-          <w:i/>
-        </w:rPr>
-        <w:t xml:space="preserve">oli asunnon löytäminen</w:t>
-      </w:r>
-      <w:r>
-        <w:t xml:space="preserve">. Kirjoittajan näkökulma onkin usein koko tekstin ja diskurssitopiikinkin</w:t>
-      </w:r>
-      <w:r>
-        <w:t xml:space="preserve"> </w:t>
-      </w:r>
-      <w:r>
-        <w:t xml:space="preserve">tasolla subjektiivinen – strategiana on kertoa käsiteltävästä asiasta</w:t>
-      </w:r>
-      <w:r>
-        <w:t xml:space="preserve"> </w:t>
-      </w:r>
-      <w:r>
-        <w:t xml:space="preserve">sen kautta, miten asiat ovat sujuneet, omia onnistumisia ja epäonnistumisia</w:t>
-      </w:r>
-      <w:r>
-        <w:t xml:space="preserve"> </w:t>
-      </w:r>
-      <w:r>
-        <w:t xml:space="preserve">arvioiden. Informaatiorakenteen kannalta</w:t>
-      </w:r>
-      <w:r>
-        <w:t xml:space="preserve"> </w:t>
-      </w:r>
-      <w:r>
-        <w:t xml:space="preserve">nämä tapaukset ovat monesti ryhmän 1 tapaan alatopiikkeja. Esimerkki 4</w:t>
-      </w:r>
-      <w:r>
-        <w:t xml:space="preserve"> </w:t>
-      </w:r>
-      <w:r>
-        <w:t xml:space="preserve">on kuitenkin esimerkkiä 1 selvemmin topiikkia asettava virke, sillä siinä</w:t>
-      </w:r>
-      <w:r>
-        <w:t xml:space="preserve"> </w:t>
-      </w:r>
-      <w:r>
-        <w:t xml:space="preserve">asumisen rooli yhtenä vaihtokokemuksen osana on ilmaistu eksplisiittisesti.</w:t>
-      </w:r>
-      <w:r>
-        <w:t xml:space="preserve"> </w:t>
-      </w:r>
-      <w:r>
-        <w:t xml:space="preserve">Vain kahdessa ryhmän 4 tapauksessa asumisesta kertovaa</w:t>
-      </w:r>
-      <w:r>
-        <w:t xml:space="preserve"> </w:t>
-      </w:r>
-      <w:r>
-        <w:t xml:space="preserve">kappaletta edeltää väliotsikko.</w:t>
-      </w:r>
-    </w:p>
-    <w:p>
-      <w:pPr>
-        <w:pStyle w:val="TextBody"/>
-      </w:pPr>
-      <w:r>
-        <w:t xml:space="preserve">Esimerkissä 5 indikaattorina on</w:t>
-      </w:r>
-      <w:r>
-        <w:t xml:space="preserve"> </w:t>
-      </w:r>
-      <w:r>
-        <w:rPr>
-          <w:i/>
-        </w:rPr>
-        <w:t xml:space="preserve">asuntoloista</w:t>
-      </w:r>
-      <w:r>
-        <w:t xml:space="preserve">-sana. Ilman kontekstia</w:t>
-      </w:r>
-      <w:r>
-        <w:t xml:space="preserve"> </w:t>
-      </w:r>
-      <w:r>
-        <w:t xml:space="preserve">tarkasteltuna tämäkin tapaus vaikuttaa samalta kuin listamainen esimerkki, mutta</w:t>
-      </w:r>
-      <w:r>
-        <w:t xml:space="preserve"> </w:t>
-      </w:r>
-      <w:r>
-        <w:t xml:space="preserve">laajemman analyysin tuloksena selvisi, että kirjoittaja on jo aiempana,</w:t>
-      </w:r>
-      <w:r>
-        <w:t xml:space="preserve"> </w:t>
-      </w:r>
-      <w:r>
-        <w:t xml:space="preserve">kirjoittaessaan etukäteisjärjestelyistä ja kohdemaahan saapumisesta, rakentanut</w:t>
-      </w:r>
-      <w:r>
-        <w:t xml:space="preserve"> </w:t>
-      </w:r>
-      <w:r>
-        <w:t xml:space="preserve">kuvaa paikallisista asuntolavaihtoehdoista ja asuntolassa elämisestä. Tämän</w:t>
-      </w:r>
-      <w:r>
-        <w:t xml:space="preserve"> </w:t>
-      </w:r>
-      <w:r>
-        <w:t xml:space="preserve">ryhmän tekstit sijoittuvatkin toissijaisesti myös johonkin toiseen alaryhmään,</w:t>
-      </w:r>
-      <w:r>
-        <w:t xml:space="preserve"> </w:t>
-      </w:r>
-      <w:r>
-        <w:t xml:space="preserve">mutta ovat erottuneet omasta alaryhmästään kontekstin tarkastelun vaiheessa.</w:t>
+        <w:t xml:space="preserve">ennakoivat/narratiiviset</w:t>
+      </w:r>
+      <w:r>
+        <w:t xml:space="preserve">-tapauksia</w:t>
+      </w:r>
+      <w:r>
+        <w:t xml:space="preserve"> </w:t>
+      </w:r>
+      <w:r>
+        <w:t xml:space="preserve">edustaa muun muassa seuraava virke:</w:t>
       </w:r>
     </w:p>
     <w:p>
@@ -3208,7 +2995,7 @@
         </w:numPr>
       </w:pPr>
       <w:r>
-        <w:t xml:space="preserve">Asuntoloista valitsin Julius Raab Heimin vanhojen matkakertomusten perusteella.</w:t>
+        <w:t xml:space="preserve">Saapuessani Varsovaan minulla oli onneksi jo asunto tiedossa.</w:t>
       </w:r>
     </w:p>
     <w:p>
@@ -3216,52 +3003,108 @@
         <w:pStyle w:val="FirstParagraph"/>
       </w:pPr>
       <w:r>
-        <w:t xml:space="preserve">Esimerkin 5 kaltaisia aiempaan kontekstiin tietoisesti sidottuja</w:t>
-      </w:r>
-      <w:r>
-        <w:t xml:space="preserve"> </w:t>
-      </w:r>
-      <w:r>
-        <w:t xml:space="preserve">tapauksia on aineistossa 14 kappaletta. Näissä tapauksissa kyse on</w:t>
-      </w:r>
-      <w:r>
-        <w:t xml:space="preserve"> </w:t>
-      </w:r>
-      <w:r>
-        <w:t xml:space="preserve">virketasolla tarkasteltuna joko annetuista topiikeista – jos</w:t>
-      </w:r>
-      <w:r>
-        <w:t xml:space="preserve"> </w:t>
-      </w:r>
-      <w:r>
-        <w:t xml:space="preserve">kontekstuaalinen linkki on muodostettu suhteellisen lähellä tässä käsiteltävää</w:t>
-      </w:r>
-      <w:r>
-        <w:t xml:space="preserve"> </w:t>
-      </w:r>
-      <w:r>
-        <w:t xml:space="preserve">varsinaista asumiskappaletta – tai, jos edellinen maininta on selvästi</w:t>
-      </w:r>
-      <w:r>
-        <w:t xml:space="preserve"> </w:t>
-      </w:r>
-      <w:r>
-        <w:t xml:space="preserve">kauempana, palautetuista topiikeista</w:t>
-      </w:r>
-      <w:r>
-        <w:t xml:space="preserve"> </w:t>
-      </w:r>
-      <w:r>
-        <w:t xml:space="preserve">(Dik 1989: 270–271)</w:t>
-      </w:r>
-      <w:r>
-        <w:t xml:space="preserve">. X:ssä</w:t>
-      </w:r>
-      <w:r>
-        <w:t xml:space="preserve"> </w:t>
-      </w:r>
-      <w:r>
-        <w:t xml:space="preserve">tämän ryhmän virkkeessä kappaletta edeltää välitotsikko.</w:t>
+        <w:t xml:space="preserve">Myös esimerkissä 5 indikaattorisanan (</w:t>
+      </w:r>
+      <w:r>
+        <w:rPr>
+          <w:i/>
+        </w:rPr>
+        <w:t xml:space="preserve">asunto</w:t>
+      </w:r>
+      <w:r>
+        <w:t xml:space="preserve">) rooli</w:t>
+      </w:r>
+      <w:r>
+        <w:t xml:space="preserve"> </w:t>
+      </w:r>
+      <w:r>
+        <w:t xml:space="preserve">informaatiorakenteen kannalta on esittelytopiikki.</w:t>
+      </w:r>
+      <w:r>
+        <w:t xml:space="preserve"> </w:t>
+      </w:r>
+      <w:r>
+        <w:t xml:space="preserve">Esimerkin 4 tavoin myös esimerkissä 5</w:t>
+      </w:r>
+      <w:r>
+        <w:t xml:space="preserve"> </w:t>
+      </w:r>
+      <w:r>
+        <w:t xml:space="preserve">kuvataan ajallinen jännite, mutta jännitteen ja sen ratkeamisen suunta on eri:</w:t>
+      </w:r>
+      <w:r>
+        <w:t xml:space="preserve"> </w:t>
+      </w:r>
+      <w:r>
+        <w:t xml:space="preserve">Siinä missä esimerkki 3</w:t>
+      </w:r>
+      <w:r>
+        <w:t xml:space="preserve"> </w:t>
+      </w:r>
+      <w:r>
+        <w:t xml:space="preserve">esitti kappaleen alussa avoimen tilanteen ja myöhemmässä kappaleessa tilanteen</w:t>
+      </w:r>
+      <w:r>
+        <w:t xml:space="preserve"> </w:t>
+      </w:r>
+      <w:r>
+        <w:t xml:space="preserve">ratkaisun, aloittaa esimerkki 5 ratkaisusta (saavuttaessa asunto</w:t>
+      </w:r>
+      <w:r>
+        <w:t xml:space="preserve"> </w:t>
+      </w:r>
+      <w:r>
+        <w:t xml:space="preserve">oli jo löydetty) ja käyttää lopun kappaleen takaumamaisesti sen kuvailuun,</w:t>
+      </w:r>
+      <w:r>
+        <w:t xml:space="preserve"> </w:t>
+      </w:r>
+      <w:r>
+        <w:t xml:space="preserve">miten ratkaisuun päästiin (kirjoittaja oli etsinyt asuntoa valmiiksi Facebookin</w:t>
+      </w:r>
+      <w:r>
+        <w:t xml:space="preserve"> </w:t>
+      </w:r>
+      <w:r>
+        <w:t xml:space="preserve">kautta).</w:t>
+      </w:r>
+    </w:p>
+    <w:p>
+      <w:pPr>
+        <w:pStyle w:val="TextBody"/>
+      </w:pPr>
+      <w:r>
+        <w:t xml:space="preserve">Esimerkki 6 kuvaa</w:t>
+      </w:r>
+      <w:r>
+        <w:t xml:space="preserve"> </w:t>
+      </w:r>
+      <w:r>
+        <w:rPr>
+          <w:i/>
+        </w:rPr>
+        <w:t xml:space="preserve">oma kokemus</w:t>
+      </w:r>
+      <w:r>
+        <w:t xml:space="preserve">-ryhmäksi nimeämäämme tapausten</w:t>
+      </w:r>
+      <w:r>
+        <w:t xml:space="preserve"> </w:t>
+      </w:r>
+      <w:r>
+        <w:t xml:space="preserve">joukkoa. Näissä tapauksissa kirjoittaja käsittelee asumista kuvaamalla sitä</w:t>
+      </w:r>
+      <w:r>
+        <w:t xml:space="preserve"> </w:t>
+      </w:r>
+      <w:r>
+        <w:t xml:space="preserve">omakohtaisena prosessina, jonka onnistumista tai epäonnistumista voidaan</w:t>
+      </w:r>
+      <w:r>
+        <w:t xml:space="preserve"> </w:t>
+      </w:r>
+      <w:r>
+        <w:t xml:space="preserve">arvioida.</w:t>
       </w:r>
     </w:p>
     <w:p>
@@ -3273,7 +3116,7 @@
         </w:numPr>
       </w:pPr>
       <w:r>
-        <w:t xml:space="preserve">Ulkomaisille opiskelijoille tarkoitettu asuntola on vain kolme vuotta vanha ja täten melko moderni.</w:t>
+        <w:t xml:space="preserve">Asuminen, tai siis lähinnä asunnon hankkiminen, oli varmaankin vaihdon hankalin juttu.</w:t>
       </w:r>
     </w:p>
     <w:p>
@@ -3281,79 +3124,121 @@
         <w:pStyle w:val="FirstParagraph"/>
       </w:pPr>
       <w:r>
-        <w:t xml:space="preserve">Esimerkissä 6 kirjoittaja esittelee uuden topiikin lähtemällä</w:t>
-      </w:r>
-      <w:r>
-        <w:t xml:space="preserve"> </w:t>
-      </w:r>
-      <w:r>
-        <w:t xml:space="preserve">liikkeelle konkreettisesti asuntonsa luonnehtimisesta (vrt. esimerkki</w:t>
-      </w:r>
-      <w:r>
-        <w:t xml:space="preserve"> </w:t>
-      </w:r>
-      <w:r>
-        <w:t xml:space="preserve">4, jossa luonnehditaan kirjoittajan kokemusta). Vastaavia</w:t>
-      </w:r>
-      <w:r>
-        <w:t xml:space="preserve"> </w:t>
-      </w:r>
-      <w:r>
-        <w:t xml:space="preserve">asuntolaa tai asumista staattisesti kuvaavia topiikin asettavia virkkeitä on</w:t>
-      </w:r>
-      <w:r>
-        <w:t xml:space="preserve"> </w:t>
-      </w:r>
-      <w:r>
-        <w:t xml:space="preserve">kaikkiaan 12 kappaletta. Informaatiorakenteeltaan nämä tapaukset ovat</w:t>
-      </w:r>
-      <w:r>
-        <w:t xml:space="preserve"> </w:t>
-      </w:r>
-      <w:r>
-        <w:t xml:space="preserve">monesti lähellä ryhmää 2, sillä molemmissa kappaleen ensimmäinen</w:t>
-      </w:r>
-      <w:r>
-        <w:t xml:space="preserve"> </w:t>
-      </w:r>
-      <w:r>
-        <w:t xml:space="preserve">virke esittelee lukijalle sen, minkä yksityiskohtaiseen kuvailuun koko</w:t>
-      </w:r>
-      <w:r>
-        <w:t xml:space="preserve"> </w:t>
-      </w:r>
-      <w:r>
-        <w:t xml:space="preserve">loppukappale keskittyy. Esimerkissä 6 topiikki asetetaan kuitenkin</w:t>
-      </w:r>
-      <w:r>
-        <w:t xml:space="preserve"> </w:t>
-      </w:r>
-      <w:r>
-        <w:t xml:space="preserve">jossain määrin implisiittisemmin, ja hyppäys edellisestä aiheesta (esimerkin</w:t>
-      </w:r>
-      <w:r>
-        <w:t xml:space="preserve"> </w:t>
-      </w:r>
-      <w:r>
-        <w:t xml:space="preserve">6 tapauksessa HIV-testin teettäminen) on tyypillisesti rajumpi.</w:t>
-      </w:r>
-      <w:r>
-        <w:t xml:space="preserve"> </w:t>
-      </w:r>
-      <w:r>
-        <w:t xml:space="preserve">Tämä selittää sitä, että peräti 58.33 % ryhmän 6</w:t>
-      </w:r>
-      <w:r>
-        <w:t xml:space="preserve"> </w:t>
-      </w:r>
-      <w:r>
-        <w:t xml:space="preserve">tapauksista (ei kuitenkaan tässä esitetty esimerkki) sisältää asumiskappaletta</w:t>
-      </w:r>
-      <w:r>
-        <w:t xml:space="preserve"> </w:t>
-      </w:r>
-      <w:r>
-        <w:t xml:space="preserve">edeltävän väliotsikon.</w:t>
+        <w:t xml:space="preserve">Esimerkissä 6 topiikkia indikoi deverbaalisubstantiivi (tässä</w:t>
+      </w:r>
+      <w:r>
+        <w:t xml:space="preserve"> </w:t>
+      </w:r>
+      <w:r>
+        <w:rPr>
+          <w:i/>
+        </w:rPr>
+        <w:t xml:space="preserve">asuminen</w:t>
+      </w:r>
+      <w:r>
+        <w:t xml:space="preserve">),</w:t>
+      </w:r>
+      <w:r>
+        <w:t xml:space="preserve"> </w:t>
+      </w:r>
+      <w:r>
+        <w:t xml:space="preserve">mikä ryhmälle onkin</w:t>
+      </w:r>
+      <w:r>
+        <w:t xml:space="preserve"> </w:t>
+      </w:r>
+      <w:r>
+        <w:t xml:space="preserve">tyypillistä: kenties suoraviivaisin tapa kuvailla omaa kokemusta jostakin</w:t>
+      </w:r>
+      <w:r>
+        <w:t xml:space="preserve"> </w:t>
+      </w:r>
+      <w:r>
+        <w:t xml:space="preserve">varsinaisen diskurssitopiikin osa-alueesta on niputtaa kokemus nominalisoituun</w:t>
+      </w:r>
+      <w:r>
+        <w:t xml:space="preserve"> </w:t>
+      </w:r>
+      <w:r>
+        <w:t xml:space="preserve">verbimuotoon ja luonnehtia tätä predikatiivilauseella. Näissä tapauksissa</w:t>
+      </w:r>
+      <w:r>
+        <w:t xml:space="preserve"> </w:t>
+      </w:r>
+      <w:r>
+        <w:t xml:space="preserve">kuvataan, miten</w:t>
+      </w:r>
+      <w:r>
+        <w:t xml:space="preserve"> </w:t>
+      </w:r>
+      <w:r>
+        <w:rPr>
+          <w:i/>
+        </w:rPr>
+        <w:t xml:space="preserve">asunnon hakeminen oli helppoa</w:t>
+      </w:r>
+      <w:r>
+        <w:t xml:space="preserve"> </w:t>
+      </w:r>
+      <w:r>
+        <w:t xml:space="preserve">tai miten</w:t>
+      </w:r>
+      <w:r>
+        <w:t xml:space="preserve"> </w:t>
+      </w:r>
+      <w:r>
+        <w:rPr>
+          <w:i/>
+        </w:rPr>
+        <w:t xml:space="preserve">kaikkein vaikeinta</w:t>
+      </w:r>
+      <w:r>
+        <w:rPr>
+          <w:i/>
+        </w:rPr>
+        <w:t xml:space="preserve"> </w:t>
+      </w:r>
+      <w:r>
+        <w:rPr>
+          <w:i/>
+        </w:rPr>
+        <w:t xml:space="preserve">oli asunnon löytäminen</w:t>
+      </w:r>
+      <w:r>
+        <w:t xml:space="preserve">. Informaatiorakenteen kannalta</w:t>
+      </w:r>
+      <w:r>
+        <w:t xml:space="preserve"> </w:t>
+      </w:r>
+      <w:r>
+        <w:rPr>
+          <w:i/>
+        </w:rPr>
+        <w:t xml:space="preserve">oma kokemus</w:t>
+      </w:r>
+      <w:r>
+        <w:t xml:space="preserve"> </w:t>
+      </w:r>
+      <w:r>
+        <w:t xml:space="preserve">-ryhmän tapaukset ovat</w:t>
+      </w:r>
+      <w:r>
+        <w:t xml:space="preserve"> </w:t>
+      </w:r>
+      <w:r>
+        <w:t xml:space="preserve">monesti listamaiset-ryhmän tapaan lohkotopiikkeja. Esimerkki 6 on</w:t>
+      </w:r>
+      <w:r>
+        <w:t xml:space="preserve"> </w:t>
+      </w:r>
+      <w:r>
+        <w:t xml:space="preserve">kuitenkin esimerkkiä 1 selvemmin topiikkia asettava virke, sillä siinä</w:t>
+      </w:r>
+      <w:r>
+        <w:t xml:space="preserve"> </w:t>
+      </w:r>
+      <w:r>
+        <w:t xml:space="preserve">asumisen rooli yhtenä vaihtokokemuksen osana on ilmaistu eksplisiittisesti.</w:t>
       </w:r>
     </w:p>
     <w:p>
@@ -3361,19 +3246,40 @@
         <w:pStyle w:val="TextBody"/>
       </w:pPr>
       <w:r>
-        <w:t xml:space="preserve">Esimerkki 7 edustaa kaikkiaan 10 tapausta käsittävää</w:t>
-      </w:r>
-      <w:r>
-        <w:t xml:space="preserve"> </w:t>
-      </w:r>
-      <w:r>
-        <w:t xml:space="preserve">ryhmää, jonka ominaispiirteenä on kirjottajan itsensä vertailu</w:t>
-      </w:r>
-      <w:r>
-        <w:t xml:space="preserve"> </w:t>
-      </w:r>
-      <w:r>
-        <w:t xml:space="preserve">muihin vaihdossa olleisiin.</w:t>
+        <w:t xml:space="preserve">Oma kokemus -ryhmää lähellä ovat esimerkin 7 kaltaiset tapaukset,</w:t>
+      </w:r>
+      <w:r>
+        <w:t xml:space="preserve"> </w:t>
+      </w:r>
+      <w:r>
+        <w:t xml:space="preserve">joissa niissäkin usein reflektoidaan omien valintojen onnistumista. Esimerkin 7</w:t>
+      </w:r>
+      <w:r>
+        <w:t xml:space="preserve"> </w:t>
+      </w:r>
+      <w:r>
+        <w:t xml:space="preserve">edustamassa</w:t>
+      </w:r>
+      <w:r>
+        <w:t xml:space="preserve"> </w:t>
+      </w:r>
+      <w:r>
+        <w:rPr>
+          <w:i/>
+        </w:rPr>
+        <w:t xml:space="preserve">kontrastia ilmaisevassa</w:t>
+      </w:r>
+      <w:r>
+        <w:t xml:space="preserve"> </w:t>
+      </w:r>
+      <w:r>
+        <w:t xml:space="preserve">ryhmässä omaa kokemusta kuitenkin</w:t>
+      </w:r>
+      <w:r>
+        <w:t xml:space="preserve"> </w:t>
+      </w:r>
+      <w:r>
+        <w:t xml:space="preserve">verrataan eksplisiittisesti toisten kokemuksiin.</w:t>
       </w:r>
     </w:p>
     <w:p>
@@ -3399,31 +3305,31 @@
         <w:t xml:space="preserve"> </w:t>
       </w:r>
       <w:r>
-        <w:t xml:space="preserve">alatopiikkeja, ja olettavat indikaattorisanan implikoiman topiikin jossain määrin</w:t>
-      </w:r>
-      <w:r>
-        <w:t xml:space="preserve"> </w:t>
-      </w:r>
-      <w:r>
-        <w:t xml:space="preserve">esimerkin 1 kaltaisesti jo asetetuksi. Toisaalta esimerkissä 7</w:t>
-      </w:r>
-      <w:r>
-        <w:t xml:space="preserve"> </w:t>
-      </w:r>
-      <w:r>
-        <w:t xml:space="preserve">on samoja piirteitä kuin esimerkissä 4: myös tässä</w:t>
-      </w:r>
-      <w:r>
-        <w:t xml:space="preserve"> </w:t>
-      </w:r>
-      <w:r>
-        <w:t xml:space="preserve">reflektoidaan sitä, mikä omassa kokemuksessa oli helppoa ja mikä vaikeaa. Yhdessäkään</w:t>
-      </w:r>
-      <w:r>
-        <w:t xml:space="preserve"> </w:t>
-      </w:r>
-      <w:r>
-        <w:t xml:space="preserve">ryhmän 7 tapauksessa ei ole asumiseen viittaavaa väliotsikkoa.</w:t>
+        <w:t xml:space="preserve">lohkotopiikkeja, ja olettavat indikaattorisanan implikoiman topiikin jossain määrin</w:t>
+      </w:r>
+      <w:r>
+        <w:t xml:space="preserve"> </w:t>
+      </w:r>
+      <w:r>
+        <w:t xml:space="preserve">esimerkin 1 kaltaisesti jo asetetuksi.</w:t>
+      </w:r>
+    </w:p>
+    <w:p>
+      <w:pPr>
+        <w:pStyle w:val="Heading3"/>
+      </w:pPr>
+      <w:bookmarkStart w:id="31" w:name="depersonalisoidut-lahestymistavat"/>
+      <w:bookmarkEnd w:id="31"/>
+      <w:r>
+        <w:t xml:space="preserve">Depersonalisoidut (??) lähestymistavat</w:t>
+      </w:r>
+    </w:p>
+    <w:p>
+      <w:pPr>
+        <w:pStyle w:val="FirstParagraph"/>
+      </w:pPr>
+      <w:r>
+        <w:t xml:space="preserve">Depersonalisoiduilla lähestymistavoilla viitataan… Kirjallisuudessa…</w:t>
       </w:r>
     </w:p>
     <w:p>
@@ -3431,13 +3337,19 @@
         <w:pStyle w:val="TextBody"/>
       </w:pPr>
       <w:r>
-        <w:t xml:space="preserve">Samoin kuin esimerkissä 4, myös esimerkissä 8</w:t>
-      </w:r>
-      <w:r>
-        <w:t xml:space="preserve"> </w:t>
-      </w:r>
-      <w:r>
-        <w:t xml:space="preserve">topiikki-indikaattorina on koko lauseen ensimmäisena sijaitseva</w:t>
+        <w:t xml:space="preserve">Laadullisen analyysin tuloksena laadituista ryhmistä kenties selkeimmin</w:t>
+      </w:r>
+      <w:r>
+        <w:t xml:space="preserve"> </w:t>
+      </w:r>
+      <w:r>
+        <w:t xml:space="preserve">kirjoittajan omasta kokemuksesta irtautuvat esimerkin 8</w:t>
+      </w:r>
+      <w:r>
+        <w:t xml:space="preserve"> </w:t>
+      </w:r>
+      <w:r>
+        <w:t xml:space="preserve">kaltaiset tapaukset, joita nimitämme</w:t>
       </w:r>
       <w:r>
         <w:t xml:space="preserve"> </w:t>
@@ -3446,28 +3358,10 @@
         <w:rPr>
           <w:i/>
         </w:rPr>
-        <w:t xml:space="preserve">asuminen</w:t>
-      </w:r>
-      <w:r>
-        <w:t xml:space="preserve">-sana. Erona näiden esimerkkien välillä on, että siinä</w:t>
-      </w:r>
-      <w:r>
-        <w:t xml:space="preserve"> </w:t>
-      </w:r>
-      <w:r>
-        <w:t xml:space="preserve">missä esimerkki 4 on informaatiorakenteen kannalta</w:t>
-      </w:r>
-      <w:r>
-        <w:t xml:space="preserve"> </w:t>
-      </w:r>
-      <w:r>
-        <w:t xml:space="preserve">omasta vaihtokokemuksesta lohkaistu alatopiikki, ankkuroituu esimerkki 8</w:t>
-      </w:r>
-      <w:r>
-        <w:t xml:space="preserve"> </w:t>
-      </w:r>
-      <w:r>
-        <w:t xml:space="preserve">siihen fyysiseen paikkaan, jossa vaihto tapahtui:</w:t>
+        <w:t xml:space="preserve">yleistäviksi</w:t>
+      </w:r>
+      <w:r>
+        <w:t xml:space="preserve">.</w:t>
       </w:r>
     </w:p>
     <w:p>
@@ -3487,37 +3381,13 @@
         <w:pStyle w:val="FirstParagraph"/>
       </w:pPr>
       <w:r>
-        <w:t xml:space="preserve">Ryhmän 8 kirjoittajat eivät lähde liikkeelle</w:t>
-      </w:r>
-      <w:r>
-        <w:t xml:space="preserve"> </w:t>
-      </w:r>
-      <w:r>
-        <w:t xml:space="preserve">omista kokemuksistaan, vaan käsittelevät tilannetta laajemmin, tavoitteenaan</w:t>
-      </w:r>
-      <w:r>
-        <w:t xml:space="preserve"> </w:t>
-      </w:r>
-      <w:r>
-        <w:t xml:space="preserve">eräässä mielessä jakaa maailmantietoa lukijalleen. Esimerkin 8</w:t>
-      </w:r>
-      <w:r>
-        <w:t xml:space="preserve"> </w:t>
-      </w:r>
-      <w:r>
-        <w:t xml:space="preserve">edustama ryhmä kattaa kaikkiaan 10 tapausta, joista</w:t>
-      </w:r>
-      <w:r>
-        <w:t xml:space="preserve"> </w:t>
-      </w:r>
-      <w:r>
-        <w:t xml:space="preserve">kahdessa (mukaan lukien esimerkki 8)</w:t>
-      </w:r>
-      <w:r>
-        <w:t xml:space="preserve"> </w:t>
-      </w:r>
-      <w:r>
-        <w:t xml:space="preserve">asumisesta kertovaa kappaletta edeltää väliotsikko</w:t>
+        <w:t xml:space="preserve">Samoin kuin esimerkissä 6, myös esimerkissä 8</w:t>
+      </w:r>
+      <w:r>
+        <w:t xml:space="preserve"> </w:t>
+      </w:r>
+      <w:r>
+        <w:t xml:space="preserve">topiikki-indikaattorina on koko lauseen ensimmäisenä sijaitseva</w:t>
       </w:r>
       <w:r>
         <w:t xml:space="preserve"> </w:t>
@@ -3526,10 +3396,46 @@
         <w:rPr>
           <w:i/>
         </w:rPr>
-        <w:t xml:space="preserve">Asuminen</w:t>
-      </w:r>
-      <w:r>
-        <w:t xml:space="preserve">.</w:t>
+        <w:t xml:space="preserve">asuminen</w:t>
+      </w:r>
+      <w:r>
+        <w:t xml:space="preserve">-sana. Erona näiden esimerkkien välillä on, että siinä</w:t>
+      </w:r>
+      <w:r>
+        <w:t xml:space="preserve"> </w:t>
+      </w:r>
+      <w:r>
+        <w:t xml:space="preserve">missä esimerkki 6 on informaatiorakenteen kannalta</w:t>
+      </w:r>
+      <w:r>
+        <w:t xml:space="preserve"> </w:t>
+      </w:r>
+      <w:r>
+        <w:t xml:space="preserve">omasta vaihtokokemuksesta lohkaistu lohkotopiikki, ankkuroituu esimerkki 8</w:t>
+      </w:r>
+      <w:r>
+        <w:t xml:space="preserve"> </w:t>
+      </w:r>
+      <w:r>
+        <w:t xml:space="preserve">siihen fyysiseen paikkaan, jossa vaihto tapahtui.</w:t>
+      </w:r>
+      <w:r>
+        <w:t xml:space="preserve"> </w:t>
+      </w:r>
+      <w:r>
+        <w:t xml:space="preserve">Ryhmän 8 kirjoittajat eivät siis niinkään lähde liikkeelle</w:t>
+      </w:r>
+      <w:r>
+        <w:t xml:space="preserve"> </w:t>
+      </w:r>
+      <w:r>
+        <w:t xml:space="preserve">omista kokemuksistaan, vaan käsittelevät tilannetta laajemmin, tavoitteenaan</w:t>
+      </w:r>
+      <w:r>
+        <w:t xml:space="preserve"> </w:t>
+      </w:r>
+      <w:r>
+        <w:t xml:space="preserve">eräässä mielessä jakaa maailmantietoa lukijalleen.</w:t>
       </w:r>
     </w:p>
     <w:p>
@@ -3537,37 +3443,25 @@
         <w:pStyle w:val="TextBody"/>
       </w:pPr>
       <w:r>
-        <w:t xml:space="preserve">Yleistys kirjoittajan oman kokemuspiirin ulkopuolelle voidaan</w:t>
-      </w:r>
-      <w:r>
-        <w:t xml:space="preserve"> </w:t>
-      </w:r>
-      <w:r>
-        <w:t xml:space="preserve">kuitenkin tehdä myös toisella tavalla. Esimerkissä</w:t>
-      </w:r>
-      <w:r>
-        <w:t xml:space="preserve"> </w:t>
-      </w:r>
-      <w:r>
-        <w:t xml:space="preserve">9 ja kahdeksassa muussa tapauksessa tämä tapahtuu</w:t>
-      </w:r>
-      <w:r>
-        <w:t xml:space="preserve"> </w:t>
-      </w:r>
-      <w:r>
-        <w:t xml:space="preserve">keskittymällä johonkin ulkoiseen agenttiin, jonka toimet</w:t>
-      </w:r>
-      <w:r>
-        <w:t xml:space="preserve"> </w:t>
-      </w:r>
-      <w:r>
-        <w:t xml:space="preserve">vaikuttavat kirjoittajaan yleisesti ja asumisen järjestymiseen</w:t>
-      </w:r>
-      <w:r>
-        <w:t xml:space="preserve"> </w:t>
-      </w:r>
-      <w:r>
-        <w:t xml:space="preserve">erityisesti:</w:t>
+        <w:t xml:space="preserve">Yleistys kirjoittajan oman kokemuspiirin ulkopuolelle voidaan kuitenkin tehdä</w:t>
+      </w:r>
+      <w:r>
+        <w:t xml:space="preserve"> </w:t>
+      </w:r>
+      <w:r>
+        <w:t xml:space="preserve">myös toisella tavalla. Esimerkissä 9 tämä tapahtuu keskittymällä</w:t>
+      </w:r>
+      <w:r>
+        <w:t xml:space="preserve"> </w:t>
+      </w:r>
+      <w:r>
+        <w:t xml:space="preserve">johonkin ulkoiseen agenttiin, jonka toimet vaikuttavat kirjoittajaan yleisesti</w:t>
+      </w:r>
+      <w:r>
+        <w:t xml:space="preserve"> </w:t>
+      </w:r>
+      <w:r>
+        <w:t xml:space="preserve">ja asumisen järjestymiseen erityisesti.</w:t>
       </w:r>
     </w:p>
     <w:p>
@@ -3593,57 +3487,76 @@
         <w:t xml:space="preserve"> </w:t>
       </w:r>
       <w:r>
-        <w:t xml:space="preserve">katsottuna kyse esimerkkien 2, 3 ja 6</w:t>
-      </w:r>
-      <w:r>
-        <w:t xml:space="preserve"> </w:t>
-      </w:r>
-      <w:r>
-        <w:t xml:space="preserve">tapaan uudesta topiikista, mutta sen esittely toteutetaan hyödyntämällä</w:t>
-      </w:r>
-      <w:r>
-        <w:t xml:space="preserve"> </w:t>
-      </w:r>
-      <w:r>
-        <w:t xml:space="preserve">jotakin tekstin kannalta keskeistä toimijaa, tässä tapauksessa</w:t>
-      </w:r>
-      <w:r>
-        <w:t xml:space="preserve"> </w:t>
-      </w:r>
-      <w:r>
-        <w:t xml:space="preserve">suurlähetystön henkilökuntaa. Kuten ryhmän 7 kohdalla,</w:t>
-      </w:r>
-      <w:r>
-        <w:t xml:space="preserve"> </w:t>
-      </w:r>
-      <w:r>
-        <w:t xml:space="preserve">myös ryhmässä 9 yli puolessa tapauksia (55.56 %)</w:t>
-      </w:r>
-      <w:r>
-        <w:t xml:space="preserve"> </w:t>
-      </w:r>
-      <w:r>
-        <w:t xml:space="preserve">asumisesta kertovaa kappaletta edeltää väliotsikko.</w:t>
-      </w:r>
-    </w:p>
-    <w:p>
-      <w:pPr>
-        <w:pStyle w:val="TextBody"/>
-      </w:pPr>
-      <w:r>
-        <w:t xml:space="preserve">Esimerkin 10 edustamassa ryhmässä asumisesta raportoidaan kertovan</w:t>
-      </w:r>
-      <w:r>
-        <w:t xml:space="preserve"> </w:t>
-      </w:r>
-      <w:r>
-        <w:t xml:space="preserve">tekstityypin avulla, mikä käy tästä esimerkistä esiin erityisen selvästi, koska</w:t>
-      </w:r>
-      <w:r>
-        <w:t xml:space="preserve"> </w:t>
-      </w:r>
-      <w:r>
-        <w:t xml:space="preserve">kirjoittaja on käyttänyt ajan ilmausta.</w:t>
+        <w:t xml:space="preserve">katsottuna kyse esimerkkien 2, 3 ja 11</w:t>
+      </w:r>
+      <w:r>
+        <w:t xml:space="preserve"> </w:t>
+      </w:r>
+      <w:r>
+        <w:t xml:space="preserve">tapaan esittelytopiikista, mutta tässä esittely toteutetaan hyödyntämällä</w:t>
+      </w:r>
+      <w:r>
+        <w:t xml:space="preserve"> </w:t>
+      </w:r>
+      <w:r>
+        <w:t xml:space="preserve">jotakin tekstin kannalta keskeistä ulkoista toimijaa (kuten suurlähetystön</w:t>
+      </w:r>
+      <w:r>
+        <w:t xml:space="preserve"> </w:t>
+      </w:r>
+      <w:r>
+        <w:t xml:space="preserve">henkilökuntaa), minkä takia tämä tapausjoukko nimettiin</w:t>
+      </w:r>
+      <w:r>
+        <w:t xml:space="preserve"> </w:t>
+      </w:r>
+      <w:r>
+        <w:rPr>
+          <w:i/>
+        </w:rPr>
+        <w:t xml:space="preserve">ulkoinen toimija</w:t>
+      </w:r>
+      <w:r>
+        <w:t xml:space="preserve"> </w:t>
+      </w:r>
+      <w:r>
+        <w:t xml:space="preserve">-ryhmäksi.</w:t>
+      </w:r>
+      <w:r>
+        <w:t xml:space="preserve"> </w:t>
+      </w:r>
+      <w:r>
+        <w:t xml:space="preserve">Näitä lähellä ovat esimerkin 10 kaltaiset</w:t>
+      </w:r>
+      <w:r>
+        <w:t xml:space="preserve"> </w:t>
+      </w:r>
+      <w:r>
+        <w:rPr>
+          <w:i/>
+        </w:rPr>
+        <w:t xml:space="preserve">suurin osa</w:t>
+      </w:r>
+      <w:r>
+        <w:t xml:space="preserve">-ryhmäksi</w:t>
+      </w:r>
+      <w:r>
+        <w:t xml:space="preserve"> </w:t>
+      </w:r>
+      <w:r>
+        <w:t xml:space="preserve">nimetyt tapaukset, joissa asumistopiikki esitellään kertomalla jotakin siitä,</w:t>
+      </w:r>
+      <w:r>
+        <w:t xml:space="preserve"> </w:t>
+      </w:r>
+      <w:r>
+        <w:t xml:space="preserve">miten kirjoittajan kuvaamassa tilanteessa yleensä toimitaan tai miten suurin osa</w:t>
+      </w:r>
+      <w:r>
+        <w:t xml:space="preserve"> </w:t>
+      </w:r>
+      <w:r>
+        <w:t xml:space="preserve">toimii:</w:t>
       </w:r>
     </w:p>
     <w:p>
@@ -3655,7 +3568,7 @@
         </w:numPr>
       </w:pPr>
       <w:r>
-        <w:t xml:space="preserve">Lensin Wieniin sunnuntaina ja lento-kentältä suuntasin suoraan asunnolleni.</w:t>
+        <w:t xml:space="preserve">Lähes kaikki Bratislavan kauppakorkeakoulun vaihto-opiskelijat asuivat Ekonom-nimisessä dormitoryssa.</w:t>
       </w:r>
     </w:p>
     <w:p>
@@ -3663,43 +3576,61 @@
         <w:pStyle w:val="FirstParagraph"/>
       </w:pPr>
       <w:r>
-        <w:t xml:space="preserve">Aikamuoto ryhmän 10 virkkeissä on tyypillisesti imperfekti.</w:t>
-      </w:r>
-      <w:r>
-        <w:t xml:space="preserve"> </w:t>
-      </w:r>
-      <w:r>
-        <w:t xml:space="preserve">Näissäkin tapauksissa topiikki-indikaattori on informaatiorakenteen kannalta</w:t>
-      </w:r>
-      <w:r>
-        <w:t xml:space="preserve"> </w:t>
-      </w:r>
-      <w:r>
-        <w:t xml:space="preserve">uusi topiikki, joka esimerkin narratiivisuuden vuoksi tulee asetetuksi</w:t>
-      </w:r>
-      <w:r>
-        <w:t xml:space="preserve"> </w:t>
-      </w:r>
-      <w:r>
-        <w:t xml:space="preserve">muita tässä tarkasteltuja uuden topiikin sisältäviä ryhmiä</w:t>
-      </w:r>
-      <w:r>
-        <w:t xml:space="preserve"> </w:t>
-      </w:r>
-      <w:r>
-        <w:t xml:space="preserve">implisiittisemmin. Kaikkiaan ryhmään 10 kuuluu</w:t>
-      </w:r>
-      <w:r>
-        <w:t xml:space="preserve"> </w:t>
-      </w:r>
-      <w:r>
-        <w:t xml:space="preserve">9 tapausta, joista niistäkin suurin osa (5 kpl)</w:t>
-      </w:r>
-      <w:r>
-        <w:t xml:space="preserve"> </w:t>
-      </w:r>
-      <w:r>
-        <w:t xml:space="preserve">sisältää väliotsikon.</w:t>
+        <w:t xml:space="preserve">Suurin osa -ryhmän virkkeet ovat lähellä kontrastiryhmää, johon luetuissa</w:t>
+      </w:r>
+      <w:r>
+        <w:t xml:space="preserve"> </w:t>
+      </w:r>
+      <w:r>
+        <w:t xml:space="preserve">tapauksissa oleellista on kirjoittajan itsensä vertailu muihin.</w:t>
+      </w:r>
+      <w:r>
+        <w:t xml:space="preserve"> </w:t>
+      </w:r>
+      <w:r>
+        <w:t xml:space="preserve">Esimerkin 10 edustamille tapauksissa kirjoittaja ei kuitenkaan</w:t>
+      </w:r>
+      <w:r>
+        <w:t xml:space="preserve"> </w:t>
+      </w:r>
+      <w:r>
+        <w:t xml:space="preserve">yleensä kuvaa omaa toimintaansa mitenkään yleiselle toimintatavalle vastakkaisena,</w:t>
+      </w:r>
+      <w:r>
+        <w:t xml:space="preserve"> </w:t>
+      </w:r>
+      <w:r>
+        <w:t xml:space="preserve">vaan useimmiten noudattaa myös itse kuvailemaansa enemmistön mallia.</w:t>
+      </w:r>
+      <w:r>
+        <w:t xml:space="preserve"> </w:t>
+      </w:r>
+      <w:r>
+        <w:t xml:space="preserve">Virke 10 on todella vain keino johdattaa lukija kappaleen varsinaiseen</w:t>
+      </w:r>
+      <w:r>
+        <w:t xml:space="preserve"> </w:t>
+      </w:r>
+      <w:r>
+        <w:t xml:space="preserve">aiheeseen,</w:t>
+      </w:r>
+      <w:r>
+        <w:t xml:space="preserve"> </w:t>
+      </w:r>
+      <w:r>
+        <w:rPr>
+          <w:i/>
+        </w:rPr>
+        <w:t xml:space="preserve">Ekonom</w:t>
+      </w:r>
+      <w:r>
+        <w:t xml:space="preserve">-nimiseen asuntolaan (esittelytopiikki), jonka sijainnista, vuokratasosta</w:t>
+      </w:r>
+      <w:r>
+        <w:t xml:space="preserve"> </w:t>
+      </w:r>
+      <w:r>
+        <w:t xml:space="preserve">ja muista ominaisuuksista kappale kertoo.</w:t>
       </w:r>
     </w:p>
     <w:p>
@@ -3707,19 +3638,22 @@
         <w:pStyle w:val="TextBody"/>
       </w:pPr>
       <w:r>
-        <w:t xml:space="preserve">Oman, selvästi muista erottuvan ryhmänsä muodostavat ne esimerkin 11</w:t>
-      </w:r>
-      <w:r>
-        <w:t xml:space="preserve"> </w:t>
-      </w:r>
-      <w:r>
-        <w:t xml:space="preserve">edustamat 6 tapausta, joissa kirjoittaja</w:t>
-      </w:r>
-      <w:r>
-        <w:t xml:space="preserve"> </w:t>
-      </w:r>
-      <w:r>
-        <w:t xml:space="preserve">eksplisiittisesti ilmaisee siirtyvänsä käsittelemään asumista.</w:t>
+        <w:t xml:space="preserve">Depersonalisoituihin tapauksiin laskettiin myös seuraavan esimerkin kaltaiset</w:t>
+      </w:r>
+      <w:r>
+        <w:t xml:space="preserve"> </w:t>
+      </w:r>
+      <w:r>
+        <w:rPr>
+          <w:i/>
+        </w:rPr>
+        <w:t xml:space="preserve">staattinen kuvailu</w:t>
+      </w:r>
+      <w:r>
+        <w:t xml:space="preserve"> </w:t>
+      </w:r>
+      <w:r>
+        <w:t xml:space="preserve">-ryhmäksi luokitellut tapaukset:</w:t>
       </w:r>
     </w:p>
     <w:p>
@@ -3731,78 +3665,132 @@
         </w:numPr>
       </w:pPr>
       <w:r>
-        <w:t xml:space="preserve">Sitten pari sanaa asumisesta.</w:t>
+        <w:t xml:space="preserve">Ulkomaisille opiskelijoille tarkoitettu asuntola on vain kolme vuotta vanha ja täten melko moderni.</w:t>
       </w:r>
     </w:p>
     <w:p>
       <w:pPr>
         <w:pStyle w:val="FirstParagraph"/>
       </w:pPr>
+      <w:r>
+        <w:t xml:space="preserve">Esimerkissä 11 kirjoittaja esittelee uuden topiikin lähtemällä</w:t>
+      </w:r>
+      <w:r>
+        <w:t xml:space="preserve"> </w:t>
+      </w:r>
+      <w:r>
+        <w:t xml:space="preserve">liikkeelle konkreettisesti asuntonsa luonnehtimisesta (vrt. esimerkki</w:t>
+      </w:r>
+      <w:r>
+        <w:t xml:space="preserve"> </w:t>
+      </w:r>
+      <w:r>
+        <w:t xml:space="preserve">6, jossa luonnehditaan kirjoittajan kokemusta).</w:t>
+      </w:r>
+      <w:r>
+        <w:t xml:space="preserve"> </w:t>
+      </w:r>
+      <w:r>
+        <w:t xml:space="preserve">Informaatiorakenteeltaan nämä tapaukset ovat</w:t>
+      </w:r>
+      <w:r>
+        <w:t xml:space="preserve"> </w:t>
+      </w:r>
+      <w:r>
+        <w:t xml:space="preserve">monesti lähellä ryhmää 2, sillä molemmissa kappaleen ensimmäinen</w:t>
+      </w:r>
+      <w:r>
+        <w:t xml:space="preserve"> </w:t>
+      </w:r>
+      <w:r>
+        <w:t xml:space="preserve">virke esittelee lukijalle sen, minkä yksityiskohtaiseen kuvailuun koko</w:t>
+      </w:r>
+      <w:r>
+        <w:t xml:space="preserve"> </w:t>
+      </w:r>
+      <w:r>
+        <w:t xml:space="preserve">loppukappale keskittyy. Esimerkissä 11 topiikki asetetaan kuitenkin</w:t>
+      </w:r>
+      <w:r>
+        <w:t xml:space="preserve"> </w:t>
+      </w:r>
+      <w:r>
+        <w:t xml:space="preserve">jossain määrin implisiittisemmin, ja hyppäys edellisestä aiheesta (esimerkin</w:t>
+      </w:r>
+      <w:r>
+        <w:t xml:space="preserve"> </w:t>
+      </w:r>
+      <w:r>
+        <w:t xml:space="preserve">11 tapauksessa HIV-testin teettäminen) on tyypillisesti rajumpi.</w:t>
+      </w:r>
+      <w:r>
+        <w:t xml:space="preserve"> </w:t>
+      </w:r>
+      <w:r>
+        <w:t xml:space="preserve">Tämä selittää sitä, että monet ryhmän 11</w:t>
+      </w:r>
+      <w:r>
+        <w:t xml:space="preserve"> </w:t>
+      </w:r>
+      <w:r>
+        <w:t xml:space="preserve">tapauksista (ei kuitenkaan tässä esitetty esimerkki) sisältävät asumiskappaletta</w:t>
+      </w:r>
+      <w:r>
+        <w:t xml:space="preserve"> </w:t>
+      </w:r>
+      <w:r>
+        <w:t xml:space="preserve">edeltävän väliotsikon, kuten</w:t>
+      </w:r>
+      <w:r>
+        <w:t xml:space="preserve"> </w:t>
+      </w:r>
       <w:r>
         <w:rPr>
           <w:i/>
         </w:rPr>
-        <w:t xml:space="preserve">Sitten pari sanaa asumisesta</w:t>
-      </w:r>
-      <w:r>
-        <w:t xml:space="preserve"> </w:t>
-      </w:r>
-      <w:r>
-        <w:t xml:space="preserve">-tyyppisten</w:t>
-      </w:r>
-      <w:r>
-        <w:t xml:space="preserve"> </w:t>
-      </w:r>
-      <w:r>
-        <w:t xml:space="preserve">johdantovirkkeiden voisi ajatella jossain määrin korvaavan väliotsikoita tekstissä,</w:t>
-      </w:r>
-      <w:r>
-        <w:t xml:space="preserve"> </w:t>
-      </w:r>
-      <w:r>
-        <w:t xml:space="preserve">vaikka yksi tähän ryhmään luokiteltu virke</w:t>
-      </w:r>
-      <w:r>
-        <w:t xml:space="preserve"> </w:t>
-      </w:r>
-      <w:r>
-        <w:t xml:space="preserve">(</w:t>
+        <w:t xml:space="preserve">Asuminen</w:t>
+      </w:r>
+      <w:r>
+        <w:t xml:space="preserve"> </w:t>
+      </w:r>
+      <w:r>
+        <w:t xml:space="preserve">tai</w:t>
+      </w:r>
+      <w:r>
+        <w:t xml:space="preserve"> </w:t>
       </w:r>
       <w:r>
         <w:rPr>
           <w:i/>
         </w:rPr>
-        <w:t xml:space="preserve">Monella varmaan herää jo kysymys, entäs asuminen?</w:t>
-      </w:r>
-      <w:r>
-        <w:t xml:space="preserve">) tekeekin poikkeuksen.</w:t>
-      </w:r>
-      <w:r>
-        <w:t xml:space="preserve"> </w:t>
-      </w:r>
-      <w:r>
-        <w:t xml:space="preserve">Nämä 6 esimerkkiä edustavat Dikin jaottelussa uusia topiikkeja</w:t>
-      </w:r>
-      <w:r>
-        <w:t xml:space="preserve"> </w:t>
-      </w:r>
-      <w:r>
-        <w:t xml:space="preserve">(1989: 268)</w:t>
-      </w:r>
-      <w:r>
-        <w:t xml:space="preserve">, ja</w:t>
-      </w:r>
-      <w:r>
-        <w:t xml:space="preserve"> </w:t>
-      </w:r>
-      <w:r>
-        <w:t xml:space="preserve">ovat aiheeseen johdattamisen implisiittisyys–eksplisiittisyys-asteikon</w:t>
-      </w:r>
-      <w:r>
-        <w:t xml:space="preserve"> </w:t>
-      </w:r>
-      <w:r>
-        <w:t xml:space="preserve">eksplisiittisessä ääripäässä (vrt. päinvastaisessa ääripäässä sijaitseva ryhmä 1).</w:t>
+        <w:t xml:space="preserve">Asumisjärjestelyt</w:t>
+      </w:r>
+      <w:r>
+        <w:t xml:space="preserve">.</w:t>
+      </w:r>
+    </w:p>
+    <w:p>
+      <w:pPr>
+        <w:pStyle w:val="Heading3"/>
+      </w:pPr>
+      <w:bookmarkStart w:id="32" w:name="metatason-lahestymistavat"/>
+      <w:bookmarkEnd w:id="32"/>
+      <w:r>
+        <w:t xml:space="preserve">Metatason (??) lähestymistavat</w:t>
+      </w:r>
+    </w:p>
+    <w:p>
+      <w:pPr>
+        <w:pStyle w:val="FirstParagraph"/>
+      </w:pPr>
+      <w:r>
+        <w:t xml:space="preserve">Metatason lähestymistavat olivat tutkimusaineistossa harvassa, vaikka</w:t>
+      </w:r>
+      <w:r>
+        <w:t xml:space="preserve"> </w:t>
+      </w:r>
+      <w:r>
+        <w:t xml:space="preserve">oletus on, että.. Tähän on otettu kaksi ryhmää.</w:t>
       </w:r>
     </w:p>
     <w:p>
@@ -3810,13 +3798,31 @@
         <w:pStyle w:val="TextBody"/>
       </w:pPr>
       <w:r>
-        <w:t xml:space="preserve">Laadullisessa analyysissa luokiteltiin omaksi pieneksi ryhmäkseen</w:t>
-      </w:r>
-      <w:r>
-        <w:t xml:space="preserve"> </w:t>
-      </w:r>
-      <w:r>
-        <w:t xml:space="preserve">myös esimerkin 12 kaltaiset 5 tapausta:</w:t>
+        <w:t xml:space="preserve">Ensimmäinen metatason lähestymistavoista nimettiin</w:t>
+      </w:r>
+      <w:r>
+        <w:t xml:space="preserve"> </w:t>
+      </w:r>
+      <w:r>
+        <w:rPr>
+          <w:i/>
+        </w:rPr>
+        <w:t xml:space="preserve">intertekstuaaliset</w:t>
+      </w:r>
+      <w:r>
+        <w:t xml:space="preserve">-ryhmäksi sillä perusteella, että näissä tapauksissa</w:t>
+      </w:r>
+      <w:r>
+        <w:t xml:space="preserve"> </w:t>
+      </w:r>
+      <w:r>
+        <w:t xml:space="preserve">topiikki esiteltiin käyttämällä hyväksi jotakin jo aiemmin mainittua</w:t>
+      </w:r>
+      <w:r>
+        <w:t xml:space="preserve"> </w:t>
+      </w:r>
+      <w:r>
+        <w:t xml:space="preserve">viittauskohdetta kuten esimerkissä 12.</w:t>
       </w:r>
     </w:p>
     <w:p>
@@ -3828,7 +3834,7 @@
         </w:numPr>
       </w:pPr>
       <w:r>
-        <w:t xml:space="preserve">Saapuessani Varsovaan minulla oli onneksi jo asunto tiedossa.</w:t>
+        <w:t xml:space="preserve">Asuntoloista valitsin Julius Raab Heimin vanhojen matkakertomusten perusteella.</w:t>
       </w:r>
     </w:p>
     <w:p>
@@ -3836,73 +3842,64 @@
         <w:pStyle w:val="FirstParagraph"/>
       </w:pPr>
       <w:r>
-        <w:t xml:space="preserve">Nämä topiikkia asettavat tapaukset sijoittuvat ryhmien 2,</w:t>
-      </w:r>
-      <w:r>
-        <w:t xml:space="preserve"> </w:t>
-      </w:r>
-      <w:r>
-        <w:t xml:space="preserve">3 ja 10 välimaastoon. Kuten mainituissa ryhmissä,</w:t>
-      </w:r>
-      <w:r>
-        <w:t xml:space="preserve"> </w:t>
-      </w:r>
-      <w:r>
-        <w:t xml:space="preserve">myös näissä tapauksissa kyseessä on varsinainen aiheeseen johdattava</w:t>
-      </w:r>
-      <w:r>
-        <w:t xml:space="preserve"> </w:t>
-      </w:r>
-      <w:r>
-        <w:t xml:space="preserve">virke, jossa kappaleen topiikki esitellään uutena avausvirkkeen</w:t>
-      </w:r>
-      <w:r>
-        <w:t xml:space="preserve"> </w:t>
-      </w:r>
-      <w:r>
-        <w:t xml:space="preserve">loppupuolella. Myös ryhmässä 12</w:t>
-      </w:r>
-      <w:r>
-        <w:t xml:space="preserve"> </w:t>
-      </w:r>
-      <w:r>
-        <w:t xml:space="preserve">kuvataan ajallinen jännite, mutta se esitetään usein eri järjestyksessä</w:t>
-      </w:r>
-      <w:r>
-        <w:t xml:space="preserve"> </w:t>
-      </w:r>
-      <w:r>
-        <w:t xml:space="preserve">kuin ryhmässä 3. Siinä missä esimerkki 3</w:t>
-      </w:r>
-      <w:r>
-        <w:t xml:space="preserve"> </w:t>
-      </w:r>
-      <w:r>
-        <w:t xml:space="preserve">esitti kappaleen alussa avoimen tilanteen ja myöhemmässä kappaleessa tilanteen</w:t>
-      </w:r>
-      <w:r>
-        <w:t xml:space="preserve"> </w:t>
-      </w:r>
-      <w:r>
-        <w:t xml:space="preserve">ratkaisun, aloittaa esimerkki 12 ratkaisusta (saavuttaessa asunto</w:t>
-      </w:r>
-      <w:r>
-        <w:t xml:space="preserve"> </w:t>
-      </w:r>
-      <w:r>
-        <w:t xml:space="preserve">oli jo löydetty) ja käyttää lopun kappaleen takaumamaisesti sen kuvailuun,</w:t>
-      </w:r>
-      <w:r>
-        <w:t xml:space="preserve"> </w:t>
-      </w:r>
-      <w:r>
-        <w:t xml:space="preserve">miten ratkaisuun päästiin (kirjoittaja oli etsinyt asuntoa valmiiksi Facebookin</w:t>
-      </w:r>
-      <w:r>
-        <w:t xml:space="preserve"> </w:t>
-      </w:r>
-      <w:r>
-        <w:t xml:space="preserve">kautta).</w:t>
+        <w:t xml:space="preserve">Esimerkissä 12 indikaattorina on</w:t>
+      </w:r>
+      <w:r>
+        <w:t xml:space="preserve"> </w:t>
+      </w:r>
+      <w:r>
+        <w:rPr>
+          <w:i/>
+        </w:rPr>
+        <w:t xml:space="preserve">asuntoloista</w:t>
+      </w:r>
+      <w:r>
+        <w:t xml:space="preserve">-sana. Ilman kontekstia</w:t>
+      </w:r>
+      <w:r>
+        <w:t xml:space="preserve"> </w:t>
+      </w:r>
+      <w:r>
+        <w:t xml:space="preserve">tarkasteltuna tämäkin tapaus vaikuttaa samalta kuin listamainen esimerkki,</w:t>
+      </w:r>
+      <w:r>
+        <w:t xml:space="preserve"> </w:t>
+      </w:r>
+      <w:r>
+        <w:t xml:space="preserve">mutta laajemman analyysin tuloksena selvisi, että kirjoittaja on</w:t>
+      </w:r>
+      <w:r>
+        <w:t xml:space="preserve"> </w:t>
+      </w:r>
+      <w:r>
+        <w:t xml:space="preserve">jo etukäteisjärjestelyistä ja kohdemaahan saapumisesta raportoidessaan rakentanut</w:t>
+      </w:r>
+      <w:r>
+        <w:t xml:space="preserve"> </w:t>
+      </w:r>
+      <w:r>
+        <w:t xml:space="preserve">kuvaa paikallisista asuntolavaihtoehdoista ja asuntolassa elämisestä. Esimerkin 12</w:t>
+      </w:r>
+      <w:r>
+        <w:t xml:space="preserve"> </w:t>
+      </w:r>
+      <w:r>
+        <w:rPr>
+          <w:i/>
+        </w:rPr>
+        <w:t xml:space="preserve">asuntolat</w:t>
+      </w:r>
+      <w:r>
+        <w:t xml:space="preserve"> </w:t>
+      </w:r>
+      <w:r>
+        <w:t xml:space="preserve">on siis jo mainittu ja kyseessä on tässä kohtaa informaatiorakenteen</w:t>
+      </w:r>
+      <w:r>
+        <w:t xml:space="preserve"> </w:t>
+      </w:r>
+      <w:r>
+        <w:t xml:space="preserve">kannalta esittely- tai lohkotopiikin sijasta esitelty topiikki.</w:t>
       </w:r>
     </w:p>
     <w:p>
@@ -3910,13 +3907,19 @@
         <w:pStyle w:val="TextBody"/>
       </w:pPr>
       <w:r>
-        <w:t xml:space="preserve">Pienimmän mutta silti tarkastelemisen arvoisen ryhmän aineistossamme muodostivat</w:t>
-      </w:r>
-      <w:r>
-        <w:t xml:space="preserve"> </w:t>
-      </w:r>
-      <w:r>
-        <w:t xml:space="preserve">esimerkki 13 ja kolme muuta vastaavaa tapausta:</w:t>
+        <w:t xml:space="preserve">Oman, selvästi muista erottuvan ryhmänsä muodostavat ne esimerkin 13</w:t>
+      </w:r>
+      <w:r>
+        <w:t xml:space="preserve"> </w:t>
+      </w:r>
+      <w:r>
+        <w:t xml:space="preserve">edustamat tapaukset, joissa kirjoittaja</w:t>
+      </w:r>
+      <w:r>
+        <w:t xml:space="preserve"> </w:t>
+      </w:r>
+      <w:r>
+        <w:t xml:space="preserve">eksplisiittisesti ilmaisee siirtyvänsä käsittelemään asumista.</w:t>
       </w:r>
     </w:p>
     <w:p>
@@ -3928,7 +3931,7 @@
         </w:numPr>
       </w:pPr>
       <w:r>
-        <w:t xml:space="preserve">Lähes kaikki Bratislavan kauppakorkeakoulun vaihto-opiskelijat asuivat Ekonom-nimisessä dormitoryssa.</w:t>
+        <w:t xml:space="preserve">Sitten pari sanaa asumisesta.</w:t>
       </w:r>
     </w:p>
     <w:p>
@@ -3936,49 +3939,7 @@
         <w:pStyle w:val="FirstParagraph"/>
       </w:pPr>
       <w:r>
-        <w:t xml:space="preserve">Nämä topiikkia asettavat virkkeet ovat lähellä ryhmää 7, johon luetuissa</w:t>
-      </w:r>
-      <w:r>
-        <w:t xml:space="preserve"> </w:t>
-      </w:r>
-      <w:r>
-        <w:t xml:space="preserve">tapauksissa oleellista on kirjoittajan itsensä vertailu muihin. Ryhmässä</w:t>
-      </w:r>
-      <w:r>
-        <w:t xml:space="preserve"> </w:t>
-      </w:r>
-      <w:r>
-        <w:t xml:space="preserve">13 kirjoittaja lähtee liikkeelle siitä, miten yleensä</w:t>
-      </w:r>
-      <w:r>
-        <w:t xml:space="preserve"> </w:t>
-      </w:r>
-      <w:r>
-        <w:t xml:space="preserve">tehdään tai miten suurin osa tekee. Tämä voitaisiin esittää</w:t>
-      </w:r>
-      <w:r>
-        <w:t xml:space="preserve"> </w:t>
-      </w:r>
-      <w:r>
-        <w:t xml:space="preserve">vastakohtana omalla kokemukselle, mutta ryhmän 13 tapauksille on</w:t>
-      </w:r>
-      <w:r>
-        <w:t xml:space="preserve"> </w:t>
-      </w:r>
-      <w:r>
-        <w:t xml:space="preserve">tyypillistä, että myös kirjoittaja noudattaa kuvailtua ennemmistön toimintatapaa.</w:t>
-      </w:r>
-      <w:r>
-        <w:t xml:space="preserve"> </w:t>
-      </w:r>
-      <w:r>
-        <w:t xml:space="preserve">Virke 13 on todella vain keino johdattaa lukija kappaleen varsinaiseen</w:t>
-      </w:r>
-      <w:r>
-        <w:t xml:space="preserve"> </w:t>
-      </w:r>
-      <w:r>
-        <w:t xml:space="preserve">aiheeseen,</w:t>
+        <w:t xml:space="preserve">Tähän</w:t>
       </w:r>
       <w:r>
         <w:t xml:space="preserve"> </w:t>
@@ -3987,30 +3948,777 @@
         <w:rPr>
           <w:i/>
         </w:rPr>
-        <w:t xml:space="preserve">Ekonom</w:t>
-      </w:r>
-      <w:r>
-        <w:t xml:space="preserve">-nimiseen asuntolaan (uusi topiikki), jonka sijainnista, vuokratasosta</w:t>
-      </w:r>
-      <w:r>
-        <w:t xml:space="preserve"> </w:t>
-      </w:r>
-      <w:r>
-        <w:t xml:space="preserve">ja muista ominaisuuksista kappale kertoo. Yhtä lukuun ottamatta</w:t>
-      </w:r>
-      <w:r>
-        <w:t xml:space="preserve"> </w:t>
-      </w:r>
-      <w:r>
-        <w:t xml:space="preserve">kaikki tämän ryhmän tapaukset sisältävät myös asumiseen viittaavan</w:t>
-      </w:r>
-      <w:r>
-        <w:t xml:space="preserve"> </w:t>
-      </w:r>
-      <w:r>
-        <w:t xml:space="preserve">väliotsikon.</w:t>
-      </w:r>
-    </w:p>
+        <w:t xml:space="preserve">eksplisiittiset</w:t>
+      </w:r>
+      <w:r>
+        <w:t xml:space="preserve">-ryhmään kuuluvien esimerkin 13 kaltaisten</w:t>
+      </w:r>
+      <w:r>
+        <w:t xml:space="preserve"> </w:t>
+      </w:r>
+      <w:r>
+        <w:t xml:space="preserve">johdantovirkkeiden voisi ajatella jossain määrin korvaavan väliotsikoita tekstissä,</w:t>
+      </w:r>
+      <w:r>
+        <w:t xml:space="preserve"> </w:t>
+      </w:r>
+      <w:r>
+        <w:t xml:space="preserve">vaikka yksi tähän ryhmään luokiteltu virke</w:t>
+      </w:r>
+      <w:r>
+        <w:t xml:space="preserve"> </w:t>
+      </w:r>
+      <w:r>
+        <w:t xml:space="preserve">(</w:t>
+      </w:r>
+      <w:r>
+        <w:rPr>
+          <w:i/>
+        </w:rPr>
+        <w:t xml:space="preserve">Monella varmaan herää jo kysymys, entäs asuminen?</w:t>
+      </w:r>
+      <w:r>
+        <w:t xml:space="preserve">) tekeekin poikkeuksen siinä, että</w:t>
+      </w:r>
+      <w:r>
+        <w:t xml:space="preserve"> </w:t>
+      </w:r>
+      <w:r>
+        <w:t xml:space="preserve">teksti sisältää sekä johdantovirkkeen että väliotsikon.</w:t>
+      </w:r>
+      <w:r>
+        <w:t xml:space="preserve"> </w:t>
+      </w:r>
+      <w:r>
+        <w:t xml:space="preserve">Nämä esimerkit edustavat luonnollisesti esittelytopiikkeja ja</w:t>
+      </w:r>
+      <w:r>
+        <w:t xml:space="preserve"> </w:t>
+      </w:r>
+      <w:r>
+        <w:t xml:space="preserve">ovat aiheeseen johdattamisen implisiittisyys–eksplisiittisyys-asteikon</w:t>
+      </w:r>
+      <w:r>
+        <w:t xml:space="preserve"> </w:t>
+      </w:r>
+      <w:r>
+        <w:t xml:space="preserve">eksplisiittisessä ääripäässä (vrt. päinvastaisessa ääripäässä sijaitseva ryhmä 1).</w:t>
+      </w:r>
+    </w:p>
+    <w:p>
+      <w:pPr>
+        <w:pStyle w:val="Heading3"/>
+      </w:pPr>
+      <w:bookmarkStart w:id="33" w:name="kokoavasti"/>
+      <w:bookmarkEnd w:id="33"/>
+      <w:r>
+        <w:t xml:space="preserve">Kokoavasti</w:t>
+      </w:r>
+    </w:p>
+    <w:p>
+      <w:pPr>
+        <w:pStyle w:val="FirstParagraph"/>
+      </w:pPr>
+      <w:r>
+        <w:t xml:space="preserve">Edellä käsitellyt 13 ryhmää on tiivistetty</w:t>
+      </w:r>
+      <w:r>
+        <w:t xml:space="preserve"> </w:t>
+      </w:r>
+      <w:r>
+        <w:t xml:space="preserve">taulukkoon X:</w:t>
+      </w:r>
+    </w:p>
+    <w:tbl>
+      <w:tblPr>
+        <w:tblStyle w:val="TableNormal"/>
+        <w:tblW w:type="pct" w:w="5000.0"/>
+        <w:tblLook w:firstRow="1"/>
+      </w:tblPr>
+      <w:tblGrid>
+        <w:gridCol w:w="2722"/>
+        <w:gridCol w:w="1732"/>
+        <w:gridCol w:w="1650"/>
+        <w:gridCol w:w="1815"/>
+      </w:tblGrid>
+      <w:tr>
+        <w:trPr>
+          <w:cnfStyle w:firstRow="1"/>
+        </w:trPr>
+        <w:tc>
+          <w:tcPr>
+            <w:tcBorders>
+              <w:bottom w:val="single"/>
+            </w:tcBorders>
+            <w:vAlign w:val="bottom"/>
+          </w:tcPr>
+          <w:p>
+            <w:pPr>
+              <w:pStyle w:val="Compact"/>
+              <w:jc w:val="left"/>
+            </w:pPr>
+            <w:r>
+              <w:t xml:space="preserve">Ryhmän nimi</w:t>
+            </w:r>
+          </w:p>
+        </w:tc>
+        <w:tc>
+          <w:tcPr>
+            <w:tcBorders>
+              <w:bottom w:val="single"/>
+            </w:tcBorders>
+            <w:vAlign w:val="bottom"/>
+          </w:tcPr>
+          <w:p>
+            <w:pPr>
+              <w:pStyle w:val="Compact"/>
+              <w:jc w:val="right"/>
+            </w:pPr>
+            <w:r>
+              <w:t xml:space="preserve">Tapauksia yhteensä</w:t>
+            </w:r>
+          </w:p>
+        </w:tc>
+        <w:tc>
+          <w:tcPr>
+            <w:tcBorders>
+              <w:bottom w:val="single"/>
+            </w:tcBorders>
+            <w:vAlign w:val="bottom"/>
+          </w:tcPr>
+          <w:p>
+            <w:pPr>
+              <w:pStyle w:val="Compact"/>
+              <w:jc w:val="left"/>
+            </w:pPr>
+            <w:r>
+              <w:t xml:space="preserve">Topiikin laji</w:t>
+            </w:r>
+          </w:p>
+        </w:tc>
+        <w:tc>
+          <w:tcPr>
+            <w:tcBorders>
+              <w:bottom w:val="single"/>
+            </w:tcBorders>
+            <w:vAlign w:val="bottom"/>
+          </w:tcPr>
+          <w:p>
+            <w:pPr>
+              <w:pStyle w:val="Compact"/>
+              <w:jc w:val="left"/>
+            </w:pPr>
+            <w:r>
+              <w:t xml:space="preserve">Näkökulma</w:t>
+            </w:r>
+          </w:p>
+        </w:tc>
+      </w:tr>
+      <w:tr>
+        <w:tc>
+          <w:p>
+            <w:pPr>
+              <w:pStyle w:val="Compact"/>
+              <w:jc w:val="left"/>
+            </w:pPr>
+            <w:r>
+              <w:t xml:space="preserve">Listamaiset</w:t>
+            </w:r>
+          </w:p>
+        </w:tc>
+        <w:tc>
+          <w:p>
+            <w:pPr>
+              <w:pStyle w:val="Compact"/>
+              <w:jc w:val="right"/>
+            </w:pPr>
+            <w:r>
+              <w:t xml:space="preserve">31</w:t>
+            </w:r>
+          </w:p>
+        </w:tc>
+        <w:tc>
+          <w:p>
+            <w:pPr>
+              <w:pStyle w:val="Compact"/>
+              <w:jc w:val="left"/>
+            </w:pPr>
+            <w:r>
+              <w:t xml:space="preserve">lohkotopiikki</w:t>
+            </w:r>
+          </w:p>
+        </w:tc>
+        <w:tc>
+          <w:p>
+            <w:pPr>
+              <w:pStyle w:val="Compact"/>
+              <w:jc w:val="left"/>
+            </w:pPr>
+            <w:r>
+              <w:t xml:space="preserve">kirjoittajakeskeinen</w:t>
+            </w:r>
+          </w:p>
+        </w:tc>
+      </w:tr>
+      <w:tr>
+        <w:tc>
+          <w:p>
+            <w:pPr>
+              <w:pStyle w:val="Compact"/>
+              <w:jc w:val="left"/>
+            </w:pPr>
+            <w:r>
+              <w:t xml:space="preserve">Asuin x:ssä</w:t>
+            </w:r>
+          </w:p>
+        </w:tc>
+        <w:tc>
+          <w:p>
+            <w:pPr>
+              <w:pStyle w:val="Compact"/>
+              <w:jc w:val="right"/>
+            </w:pPr>
+            <w:r>
+              <w:t xml:space="preserve">21</w:t>
+            </w:r>
+          </w:p>
+        </w:tc>
+        <w:tc>
+          <w:p>
+            <w:pPr>
+              <w:pStyle w:val="Compact"/>
+              <w:jc w:val="left"/>
+            </w:pPr>
+            <w:r>
+              <w:t xml:space="preserve">esittelytopiikki</w:t>
+            </w:r>
+          </w:p>
+        </w:tc>
+        <w:tc>
+          <w:p>
+            <w:pPr>
+              <w:pStyle w:val="Compact"/>
+              <w:jc w:val="left"/>
+            </w:pPr>
+            <w:r>
+              <w:t xml:space="preserve">kirjoittajakeskeinen</w:t>
+            </w:r>
+          </w:p>
+        </w:tc>
+      </w:tr>
+      <w:tr>
+        <w:tc>
+          <w:p>
+            <w:pPr>
+              <w:pStyle w:val="Compact"/>
+              <w:jc w:val="left"/>
+            </w:pPr>
+            <w:r>
+              <w:t xml:space="preserve">Ennakoivat</w:t>
+            </w:r>
+          </w:p>
+        </w:tc>
+        <w:tc>
+          <w:p>
+            <w:pPr>
+              <w:pStyle w:val="Compact"/>
+              <w:jc w:val="right"/>
+            </w:pPr>
+            <w:r>
+              <w:t xml:space="preserve">21</w:t>
+            </w:r>
+          </w:p>
+        </w:tc>
+        <w:tc>
+          <w:p>
+            <w:pPr>
+              <w:pStyle w:val="Compact"/>
+              <w:jc w:val="left"/>
+            </w:pPr>
+            <w:r>
+              <w:t xml:space="preserve">esittelytopiikki</w:t>
+            </w:r>
+          </w:p>
+        </w:tc>
+        <w:tc>
+          <w:p>
+            <w:pPr>
+              <w:pStyle w:val="Compact"/>
+              <w:jc w:val="left"/>
+            </w:pPr>
+            <w:r>
+              <w:t xml:space="preserve">kirjoittajakeskeinen</w:t>
+            </w:r>
+          </w:p>
+        </w:tc>
+      </w:tr>
+      <w:tr>
+        <w:tc>
+          <w:p>
+            <w:pPr>
+              <w:pStyle w:val="Compact"/>
+              <w:jc w:val="left"/>
+            </w:pPr>
+            <w:r>
+              <w:t xml:space="preserve">oma kokemus</w:t>
+            </w:r>
+          </w:p>
+        </w:tc>
+        <w:tc>
+          <w:p>
+            <w:pPr>
+              <w:pStyle w:val="Compact"/>
+              <w:jc w:val="right"/>
+            </w:pPr>
+            <w:r>
+              <w:t xml:space="preserve">16</w:t>
+            </w:r>
+          </w:p>
+        </w:tc>
+        <w:tc>
+          <w:p>
+            <w:pPr>
+              <w:pStyle w:val="Compact"/>
+              <w:jc w:val="left"/>
+            </w:pPr>
+            <w:r>
+              <w:t xml:space="preserve">esittelytopiikki</w:t>
+            </w:r>
+          </w:p>
+        </w:tc>
+        <w:tc>
+          <w:p>
+            <w:pPr>
+              <w:pStyle w:val="Compact"/>
+              <w:jc w:val="left"/>
+            </w:pPr>
+            <w:r>
+              <w:t xml:space="preserve">kirjoittajakeskeinen</w:t>
+            </w:r>
+          </w:p>
+        </w:tc>
+      </w:tr>
+      <w:tr>
+        <w:tc>
+          <w:p>
+            <w:pPr>
+              <w:pStyle w:val="Compact"/>
+              <w:jc w:val="left"/>
+            </w:pPr>
+            <w:r>
+              <w:t xml:space="preserve">Intertekstuaaliset</w:t>
+            </w:r>
+          </w:p>
+        </w:tc>
+        <w:tc>
+          <w:p>
+            <w:pPr>
+              <w:pStyle w:val="Compact"/>
+              <w:jc w:val="right"/>
+            </w:pPr>
+            <w:r>
+              <w:t xml:space="preserve">14</w:t>
+            </w:r>
+          </w:p>
+        </w:tc>
+        <w:tc>
+          <w:p>
+            <w:pPr>
+              <w:pStyle w:val="Compact"/>
+              <w:jc w:val="left"/>
+            </w:pPr>
+            <w:r>
+              <w:t xml:space="preserve">esitelty topiikki</w:t>
+            </w:r>
+          </w:p>
+        </w:tc>
+        <w:tc>
+          <w:p>
+            <w:pPr>
+              <w:pStyle w:val="Compact"/>
+              <w:jc w:val="left"/>
+            </w:pPr>
+            <w:r>
+              <w:t xml:space="preserve">metataso</w:t>
+            </w:r>
+          </w:p>
+        </w:tc>
+      </w:tr>
+      <w:tr>
+        <w:tc>
+          <w:p>
+            <w:pPr>
+              <w:pStyle w:val="Compact"/>
+              <w:jc w:val="left"/>
+            </w:pPr>
+            <w:r>
+              <w:t xml:space="preserve">asunnon ja asumisen staattinen</w:t>
+            </w:r>
+            <w:r>
+              <w:t xml:space="preserve"> </w:t>
+            </w:r>
+            <w:r>
+              <w:t xml:space="preserve">kuvailu</w:t>
+            </w:r>
+          </w:p>
+        </w:tc>
+        <w:tc>
+          <w:p>
+            <w:pPr>
+              <w:pStyle w:val="Compact"/>
+              <w:jc w:val="right"/>
+            </w:pPr>
+            <w:r>
+              <w:t xml:space="preserve">12</w:t>
+            </w:r>
+          </w:p>
+        </w:tc>
+        <w:tc>
+          <w:p>
+            <w:pPr>
+              <w:pStyle w:val="Compact"/>
+              <w:jc w:val="left"/>
+            </w:pPr>
+            <w:r>
+              <w:t xml:space="preserve">esittelytopiikki</w:t>
+            </w:r>
+          </w:p>
+        </w:tc>
+        <w:tc>
+          <w:p>
+            <w:pPr>
+              <w:pStyle w:val="Compact"/>
+              <w:jc w:val="left"/>
+            </w:pPr>
+            <w:r>
+              <w:t xml:space="preserve">depersonalisoitu</w:t>
+            </w:r>
+          </w:p>
+        </w:tc>
+      </w:tr>
+      <w:tr>
+        <w:tc>
+          <w:p>
+            <w:pPr>
+              <w:pStyle w:val="Compact"/>
+              <w:jc w:val="left"/>
+            </w:pPr>
+            <w:r>
+              <w:t xml:space="preserve">Kontrasti</w:t>
+            </w:r>
+          </w:p>
+        </w:tc>
+        <w:tc>
+          <w:p>
+            <w:pPr>
+              <w:pStyle w:val="Compact"/>
+              <w:jc w:val="right"/>
+            </w:pPr>
+            <w:r>
+              <w:t xml:space="preserve">10</w:t>
+            </w:r>
+          </w:p>
+        </w:tc>
+        <w:tc>
+          <w:p>
+            <w:pPr>
+              <w:pStyle w:val="Compact"/>
+              <w:jc w:val="left"/>
+            </w:pPr>
+            <w:r>
+              <w:t xml:space="preserve">lohkotopiikki</w:t>
+            </w:r>
+          </w:p>
+        </w:tc>
+        <w:tc>
+          <w:p>
+            <w:pPr>
+              <w:pStyle w:val="Compact"/>
+              <w:jc w:val="left"/>
+            </w:pPr>
+            <w:r>
+              <w:t xml:space="preserve">kirjoittajakeskeinen</w:t>
+            </w:r>
+          </w:p>
+        </w:tc>
+      </w:tr>
+      <w:tr>
+        <w:tc>
+          <w:p>
+            <w:pPr>
+              <w:pStyle w:val="Compact"/>
+              <w:jc w:val="left"/>
+            </w:pPr>
+            <w:r>
+              <w:t xml:space="preserve">Yleistys</w:t>
+            </w:r>
+          </w:p>
+        </w:tc>
+        <w:tc>
+          <w:p>
+            <w:pPr>
+              <w:pStyle w:val="Compact"/>
+              <w:jc w:val="right"/>
+            </w:pPr>
+            <w:r>
+              <w:t xml:space="preserve">10</w:t>
+            </w:r>
+          </w:p>
+        </w:tc>
+        <w:tc>
+          <w:p>
+            <w:pPr>
+              <w:pStyle w:val="Compact"/>
+              <w:jc w:val="left"/>
+            </w:pPr>
+            <w:r>
+              <w:t xml:space="preserve">esittelytopiikki</w:t>
+            </w:r>
+          </w:p>
+        </w:tc>
+        <w:tc>
+          <w:p>
+            <w:pPr>
+              <w:pStyle w:val="Compact"/>
+              <w:jc w:val="left"/>
+            </w:pPr>
+            <w:r>
+              <w:t xml:space="preserve">depersonalisoitu</w:t>
+            </w:r>
+          </w:p>
+        </w:tc>
+      </w:tr>
+      <w:tr>
+        <w:tc>
+          <w:p>
+            <w:pPr>
+              <w:pStyle w:val="Compact"/>
+              <w:jc w:val="left"/>
+            </w:pPr>
+            <w:r>
+              <w:t xml:space="preserve">Ulkoinen toimija</w:t>
+            </w:r>
+          </w:p>
+        </w:tc>
+        <w:tc>
+          <w:p>
+            <w:pPr>
+              <w:pStyle w:val="Compact"/>
+              <w:jc w:val="right"/>
+            </w:pPr>
+            <w:r>
+              <w:t xml:space="preserve">9</w:t>
+            </w:r>
+          </w:p>
+        </w:tc>
+        <w:tc>
+          <w:p>
+            <w:pPr>
+              <w:pStyle w:val="Compact"/>
+              <w:jc w:val="left"/>
+            </w:pPr>
+            <w:r>
+              <w:t xml:space="preserve">esittelytopiikki</w:t>
+            </w:r>
+          </w:p>
+        </w:tc>
+        <w:tc>
+          <w:p>
+            <w:pPr>
+              <w:pStyle w:val="Compact"/>
+              <w:jc w:val="left"/>
+            </w:pPr>
+            <w:r>
+              <w:t xml:space="preserve">depersonalisoitu</w:t>
+            </w:r>
+          </w:p>
+        </w:tc>
+      </w:tr>
+      <w:tr>
+        <w:tc>
+          <w:p>
+            <w:pPr>
+              <w:pStyle w:val="Compact"/>
+              <w:jc w:val="left"/>
+            </w:pPr>
+            <w:r>
+              <w:t xml:space="preserve">Narratiiviset</w:t>
+            </w:r>
+          </w:p>
+        </w:tc>
+        <w:tc>
+          <w:p>
+            <w:pPr>
+              <w:pStyle w:val="Compact"/>
+              <w:jc w:val="right"/>
+            </w:pPr>
+            <w:r>
+              <w:t xml:space="preserve">9</w:t>
+            </w:r>
+          </w:p>
+        </w:tc>
+        <w:tc>
+          <w:p>
+            <w:pPr>
+              <w:pStyle w:val="Compact"/>
+              <w:jc w:val="left"/>
+            </w:pPr>
+            <w:r>
+              <w:t xml:space="preserve">esittelytopiikki</w:t>
+            </w:r>
+          </w:p>
+        </w:tc>
+        <w:tc>
+          <w:p>
+            <w:pPr>
+              <w:pStyle w:val="Compact"/>
+              <w:jc w:val="left"/>
+            </w:pPr>
+            <w:r>
+              <w:t xml:space="preserve">kirjoittajakeskeinen</w:t>
+            </w:r>
+          </w:p>
+        </w:tc>
+      </w:tr>
+      <w:tr>
+        <w:tc>
+          <w:p>
+            <w:pPr>
+              <w:pStyle w:val="Compact"/>
+              <w:jc w:val="left"/>
+            </w:pPr>
+            <w:r>
+              <w:t xml:space="preserve">Eksplisiittiset</w:t>
+            </w:r>
+          </w:p>
+        </w:tc>
+        <w:tc>
+          <w:p>
+            <w:pPr>
+              <w:pStyle w:val="Compact"/>
+              <w:jc w:val="right"/>
+            </w:pPr>
+            <w:r>
+              <w:t xml:space="preserve">6</w:t>
+            </w:r>
+          </w:p>
+        </w:tc>
+        <w:tc>
+          <w:p>
+            <w:pPr>
+              <w:pStyle w:val="Compact"/>
+              <w:jc w:val="left"/>
+            </w:pPr>
+            <w:r>
+              <w:t xml:space="preserve">esittelytopiikki</w:t>
+            </w:r>
+          </w:p>
+        </w:tc>
+        <w:tc>
+          <w:p>
+            <w:pPr>
+              <w:pStyle w:val="Compact"/>
+              <w:jc w:val="left"/>
+            </w:pPr>
+            <w:r>
+              <w:t xml:space="preserve">metataso</w:t>
+            </w:r>
+          </w:p>
+        </w:tc>
+      </w:tr>
+      <w:tr>
+        <w:tc>
+          <w:p>
+            <w:pPr>
+              <w:pStyle w:val="Compact"/>
+              <w:jc w:val="left"/>
+            </w:pPr>
+            <w:r>
+              <w:t xml:space="preserve">Ennakoivat/narratiiviset</w:t>
+            </w:r>
+          </w:p>
+        </w:tc>
+        <w:tc>
+          <w:p>
+            <w:pPr>
+              <w:pStyle w:val="Compact"/>
+              <w:jc w:val="right"/>
+            </w:pPr>
+            <w:r>
+              <w:t xml:space="preserve">5</w:t>
+            </w:r>
+          </w:p>
+        </w:tc>
+        <w:tc>
+          <w:p>
+            <w:pPr>
+              <w:pStyle w:val="Compact"/>
+              <w:jc w:val="left"/>
+            </w:pPr>
+            <w:r>
+              <w:t xml:space="preserve">esittelytopiikki</w:t>
+            </w:r>
+          </w:p>
+        </w:tc>
+        <w:tc>
+          <w:p>
+            <w:pPr>
+              <w:pStyle w:val="Compact"/>
+              <w:jc w:val="left"/>
+            </w:pPr>
+            <w:r>
+              <w:t xml:space="preserve">kirjoittajakeskeinen</w:t>
+            </w:r>
+          </w:p>
+        </w:tc>
+      </w:tr>
+      <w:tr>
+        <w:tc>
+          <w:p>
+            <w:pPr>
+              <w:pStyle w:val="Compact"/>
+              <w:jc w:val="left"/>
+            </w:pPr>
+            <w:r>
+              <w:t xml:space="preserve">Suurin osa</w:t>
+            </w:r>
+          </w:p>
+        </w:tc>
+        <w:tc>
+          <w:p>
+            <w:pPr>
+              <w:pStyle w:val="Compact"/>
+              <w:jc w:val="right"/>
+            </w:pPr>
+            <w:r>
+              <w:t xml:space="preserve">4</w:t>
+            </w:r>
+          </w:p>
+        </w:tc>
+        <w:tc>
+          <w:p>
+            <w:pPr>
+              <w:pStyle w:val="Compact"/>
+              <w:jc w:val="left"/>
+            </w:pPr>
+            <w:r>
+              <w:t xml:space="preserve">esittelytopiikki</w:t>
+            </w:r>
+          </w:p>
+        </w:tc>
+        <w:tc>
+          <w:p>
+            <w:pPr>
+              <w:pStyle w:val="Compact"/>
+              <w:jc w:val="left"/>
+            </w:pPr>
+            <w:r>
+              <w:t xml:space="preserve">depersonalisoitu</w:t>
+            </w:r>
+          </w:p>
+        </w:tc>
+      </w:tr>
+    </w:tbl>
     <w:p>
       <w:pPr>
         <w:pStyle w:val="TextBody"/>
@@ -4028,7 +4736,7 @@
         <w:t xml:space="preserve"> </w:t>
       </w:r>
       <w:r>
-        <w:t xml:space="preserve">sijoittamalla aina toisaan muistuttavat tapaukset samaan kategoriaan. Ryhmien</w:t>
+        <w:t xml:space="preserve">sijoittamalla aina toisiaan muistuttavat tapaukset samaan kategoriaan. Ryhmien</w:t>
       </w:r>
       <w:r>
         <w:t xml:space="preserve"> </w:t>
@@ -4088,7 +4796,7 @@
         <w:t xml:space="preserve"> </w:t>
       </w:r>
       <w:r>
-        <w:t xml:space="preserve">joiden soveltaminen voi joillekin kirjoittajille tai opettajulle olla abstrakteja</w:t>
+        <w:t xml:space="preserve">joiden soveltaminen voi joillekin kirjoittajille tai opettajille olla abstrakteja</w:t>
       </w:r>
       <w:r>
         <w:t xml:space="preserve"> </w:t>
@@ -4101,8 +4809,8 @@
       <w:pPr>
         <w:pStyle w:val="Heading2"/>
       </w:pPr>
-      <w:bookmarkStart w:id="31" w:name="tilastollinen-tarkastelu"/>
-      <w:bookmarkEnd w:id="31"/>
+      <w:bookmarkStart w:id="34" w:name="tilastollinen-tarkastelu"/>
+      <w:bookmarkEnd w:id="34"/>
       <w:r>
         <w:t xml:space="preserve">Tilastollinen tarkastelu</w:t>
       </w:r>
@@ -4195,10 +4903,10 @@
         <w:t xml:space="preserve"> </w:t>
       </w:r>
       <w:r>
-        <w:t xml:space="preserve">on luokiteltu. Käytössämme ovat taulukon</w:t>
-      </w:r>
-      <w:r>
-        <w:br w:type="textWrapping"/>
+        <w:t xml:space="preserve">on luokiteltu. Käytössämme ovat taulukon 2</w:t>
+      </w:r>
+      <w:r>
+        <w:t xml:space="preserve"> </w:t>
       </w:r>
       <w:r>
         <w:t xml:space="preserve">mukaiset selittävät muuttujat.</w:t>
@@ -4788,7 +5496,7 @@
               <w:rPr>
                 <w:rStyle w:val="FootnoteReference"/>
               </w:rPr>
-              <w:footnoteReference w:id="32"/>
+              <w:footnoteReference w:id="35"/>
             </w:r>
             <w:r>
               <w:t xml:space="preserve">,</w:t>
@@ -4858,139 +5566,13 @@
         <w:rPr>
           <w:rStyle w:val="FootnoteReference"/>
         </w:rPr>
-        <w:footnoteReference w:id="33"/>
-      </w:r>
-      <w:r>
-        <w:t xml:space="preserve"> </w:t>
-      </w:r>
-      <w:r>
-        <w:t xml:space="preserve">Analyysin tulos on esitetty kuviossa .</w:t>
-      </w:r>
-    </w:p>
-    <w:p>
-      <w:pPr>
-        <w:pStyle w:val="SourceCode"/>
-      </w:pPr>
-      <w:r>
-        <w:rPr>
-          <w:rStyle w:val="VerbatimChar"/>
-        </w:rPr>
-        <w:t xml:space="preserve">## Loading required package: grid</w:t>
-      </w:r>
-    </w:p>
-    <w:p>
-      <w:pPr>
-        <w:pStyle w:val="SourceCode"/>
-      </w:pPr>
-      <w:r>
-        <w:rPr>
-          <w:rStyle w:val="VerbatimChar"/>
-        </w:rPr>
-        <w:t xml:space="preserve">## Loading required package: mvtnorm</w:t>
-      </w:r>
-    </w:p>
-    <w:p>
-      <w:pPr>
-        <w:pStyle w:val="SourceCode"/>
-      </w:pPr>
-      <w:r>
-        <w:rPr>
-          <w:rStyle w:val="VerbatimChar"/>
-        </w:rPr>
-        <w:t xml:space="preserve">## Loading required package: modeltools</w:t>
-      </w:r>
-    </w:p>
-    <w:p>
-      <w:pPr>
-        <w:pStyle w:val="SourceCode"/>
-      </w:pPr>
-      <w:r>
-        <w:rPr>
-          <w:rStyle w:val="VerbatimChar"/>
-        </w:rPr>
-        <w:t xml:space="preserve">## Loading required package: stats4</w:t>
-      </w:r>
-    </w:p>
-    <w:p>
-      <w:pPr>
-        <w:pStyle w:val="SourceCode"/>
-      </w:pPr>
-      <w:r>
-        <w:rPr>
-          <w:rStyle w:val="VerbatimChar"/>
-        </w:rPr>
-        <w:t xml:space="preserve">## Loading required package: strucchange</w:t>
-      </w:r>
-    </w:p>
-    <w:p>
-      <w:pPr>
-        <w:pStyle w:val="SourceCode"/>
-      </w:pPr>
-      <w:r>
-        <w:rPr>
-          <w:rStyle w:val="VerbatimChar"/>
-        </w:rPr>
-        <w:t xml:space="preserve">## Loading required package: zoo</w:t>
-      </w:r>
-    </w:p>
-    <w:p>
-      <w:pPr>
-        <w:pStyle w:val="SourceCode"/>
-      </w:pPr>
-      <w:r>
-        <w:rPr>
-          <w:rStyle w:val="VerbatimChar"/>
-        </w:rPr>
-        <w:t xml:space="preserve">## </w:t>
-      </w:r>
-      <w:r>
-        <w:br w:type="textWrapping"/>
-      </w:r>
-      <w:r>
-        <w:rPr>
-          <w:rStyle w:val="VerbatimChar"/>
-        </w:rPr>
-        <w:t xml:space="preserve">## Attaching package: 'zoo'</w:t>
-      </w:r>
-    </w:p>
-    <w:p>
-      <w:pPr>
-        <w:pStyle w:val="SourceCode"/>
-      </w:pPr>
-      <w:r>
-        <w:rPr>
-          <w:rStyle w:val="VerbatimChar"/>
-        </w:rPr>
-        <w:t xml:space="preserve">## The following objects are masked from 'package:base':</w:t>
-      </w:r>
-      <w:r>
-        <w:br w:type="textWrapping"/>
-      </w:r>
-      <w:r>
-        <w:rPr>
-          <w:rStyle w:val="VerbatimChar"/>
-        </w:rPr>
-        <w:t xml:space="preserve">## </w:t>
-      </w:r>
-      <w:r>
-        <w:br w:type="textWrapping"/>
-      </w:r>
-      <w:r>
-        <w:rPr>
-          <w:rStyle w:val="VerbatimChar"/>
-        </w:rPr>
-        <w:t xml:space="preserve">##     as.Date, as.Date.numeric</w:t>
-      </w:r>
-    </w:p>
-    <w:p>
-      <w:pPr>
-        <w:pStyle w:val="SourceCode"/>
-      </w:pPr>
-      <w:r>
-        <w:rPr>
-          <w:rStyle w:val="VerbatimChar"/>
-        </w:rPr>
-        <w:t xml:space="preserve">## Loading required package: sandwich</w:t>
+        <w:footnoteReference w:id="36"/>
+      </w:r>
+      <w:r>
+        <w:t xml:space="preserve"> </w:t>
+      </w:r>
+      <w:r>
+        <w:t xml:space="preserve">Analyysin tulos on esitetty kuviossa 3.</w:t>
       </w:r>
     </w:p>
     <w:p>
@@ -5007,13 +5589,13 @@
               <a:graphicData uri="http://schemas.openxmlformats.org/drawingml/2006/picture">
                 <pic:pic>
                   <pic:nvPicPr>
-                    <pic:cNvPr descr="/home/juho/projects/work/100-tapaa-indikoida-topiikkia/output/koko_artikkeli_files/figure-docx/unnamed-chunk-17-1.png" id="0" name="Picture"/>
+                    <pic:cNvPr descr="/home/juho/projects/work/100-tapaa-indikoida-topiikkia/output/koko_artikkeli_files/figure-docx/unnamed-chunk-4-1.png" id="0" name="Picture"/>
                     <pic:cNvPicPr>
                       <a:picLocks noChangeArrowheads="1" noChangeAspect="1"/>
                     </pic:cNvPicPr>
                   </pic:nvPicPr>
                   <pic:blipFill>
-                    <a:blip r:embed="rId34"/>
+                    <a:blip r:embed="rId37"/>
                     <a:stretch>
                       <a:fillRect/>
                     </a:stretch>
@@ -5241,7 +5823,7 @@
         <w:rPr>
           <w:rStyle w:val="FootnoteReference"/>
         </w:rPr>
-        <w:footnoteReference w:id="35"/>
+        <w:footnoteReference w:id="38"/>
       </w:r>
       <w:r>
         <w:t xml:space="preserve"> </w:t>
@@ -5259,7 +5841,7 @@
         <w:t xml:space="preserve"> </w:t>
       </w:r>
       <w:r>
-        <w:t xml:space="preserve">Taulukossa on tiivistetty</w:t>
+        <w:t xml:space="preserve">Taulukossa 3 on tiivistetty</w:t>
       </w:r>
       <w:r>
         <w:t xml:space="preserve"> </w:t>
@@ -6063,8 +6645,8 @@
       <w:pPr>
         <w:pStyle w:val="Heading1"/>
       </w:pPr>
-      <w:bookmarkStart w:id="36" w:name="paatelmat"/>
-      <w:bookmarkEnd w:id="36"/>
+      <w:bookmarkStart w:id="39" w:name="paatelmat"/>
+      <w:bookmarkEnd w:id="39"/>
       <w:r>
         <w:t xml:space="preserve">Päätelmät</w:t>
       </w:r>
@@ -6531,7 +7113,7 @@
       <w:r>
         <w:t xml:space="preserve"> </w:t>
       </w:r>
-      <w:hyperlink r:id="rId37">
+      <w:hyperlink r:id="rId40">
         <w:r>
           <w:rPr>
             <w:rStyle w:val="Hyperlink"/>
@@ -6597,7 +7179,7 @@
       <w:r>
         <w:t xml:space="preserve"> </w:t>
       </w:r>
-      <w:hyperlink r:id="rId38">
+      <w:hyperlink r:id="rId41">
         <w:r>
           <w:rPr>
             <w:rStyle w:val="Hyperlink"/>
@@ -6695,7 +7277,7 @@
       <w:r>
         <w:t xml:space="preserve"> </w:t>
       </w:r>
-      <w:hyperlink r:id="rId39">
+      <w:hyperlink r:id="rId42">
         <w:r>
           <w:rPr>
             <w:rStyle w:val="Hyperlink"/>
@@ -6804,7 +7386,7 @@
       <w:r>
         <w:t xml:space="preserve"> </w:t>
       </w:r>
-      <w:hyperlink r:id="rId40">
+      <w:hyperlink r:id="rId43">
         <w:r>
           <w:rPr>
             <w:rStyle w:val="Hyperlink"/>
@@ -6930,7 +7512,7 @@
       <w:r>
         <w:t xml:space="preserve"> </w:t>
       </w:r>
-      <w:hyperlink r:id="rId41">
+      <w:hyperlink r:id="rId44">
         <w:r>
           <w:rPr>
             <w:rStyle w:val="Hyperlink"/>
@@ -7024,7 +7606,7 @@
       </w:r>
     </w:p>
   </w:footnote>
-  <w:footnote w:id="30">
+  <w:footnote w:id="35">
     <w:p>
       <w:pPr>
         <w:pStyle w:val="Footnote"/>
@@ -7039,17 +7621,23 @@
         <w:t xml:space="preserve"> </w:t>
       </w:r>
       <w:r>
-        <w:t xml:space="preserve">Viitaamme jatkossa ryhmiin tässä esitettyjen esimerkkien numeron</w:t>
-      </w:r>
-      <w:r>
-        <w:t xml:space="preserve"> </w:t>
-      </w:r>
-      <w:r>
-        <w:t xml:space="preserve">perusteella.</w:t>
+        <w:t xml:space="preserve">Perfektitapauksia aineistossa oli vain yksi ja sekin</w:t>
+      </w:r>
+      <w:r>
+        <w:t xml:space="preserve"> </w:t>
+      </w:r>
+      <w:r>
+        <w:t xml:space="preserve">konditionaalissa, joten molemmat suomen liittoaikamuodot yhdistettiin samaan</w:t>
+      </w:r>
+      <w:r>
+        <w:t xml:space="preserve"> </w:t>
+      </w:r>
+      <w:r>
+        <w:t xml:space="preserve">kategoriaan.</w:t>
       </w:r>
     </w:p>
   </w:footnote>
-  <w:footnote w:id="32">
+  <w:footnote w:id="36">
     <w:p>
       <w:pPr>
         <w:pStyle w:val="Footnote"/>
@@ -7064,42 +7652,11 @@
         <w:t xml:space="preserve"> </w:t>
       </w:r>
       <w:r>
-        <w:t xml:space="preserve">Perfektitapauksia aineistossa oli vain yksi ja sekin</w:t>
-      </w:r>
-      <w:r>
-        <w:t xml:space="preserve"> </w:t>
-      </w:r>
-      <w:r>
-        <w:t xml:space="preserve">konditionaalissa, joten molemmat suomen liittoaikamuodot yhdistettiin samaan</w:t>
-      </w:r>
-      <w:r>
-        <w:t xml:space="preserve"> </w:t>
-      </w:r>
-      <w:r>
-        <w:t xml:space="preserve">kategoriaan.</w:t>
+        <w:t xml:space="preserve">viittaus githubiin</w:t>
       </w:r>
     </w:p>
   </w:footnote>
-  <w:footnote w:id="33">
-    <w:p>
-      <w:pPr>
-        <w:pStyle w:val="Footnote"/>
-      </w:pPr>
-      <w:r>
-        <w:rPr>
-          <w:rStyle w:val="FootnoteReference"/>
-        </w:rPr>
-        <w:footnoteRef/>
-      </w:r>
-      <w:r>
-        <w:t xml:space="preserve"> </w:t>
-      </w:r>
-      <w:r>
-        <w:t xml:space="preserve">viittaus githubiin</w:t>
-      </w:r>
-    </w:p>
-  </w:footnote>
-  <w:footnote w:id="35">
+  <w:footnote w:id="38">
     <w:p>
       <w:pPr>
         <w:pStyle w:val="Footnote"/>
@@ -7667,7 +8224,7 @@
     </w:lvl>
   </w:abstractNum>
   <w:abstractNum w:abstractNumId="990">
-    <w:nsid w:val="7d586999"/>
+    <w:nsid w:val="15c9be11"/>
     <w:multiLevelType w:val="multilevel"/>
     <w:lvl w:ilvl="0">
       <w:numFmt w:val="bullet"/>
@@ -7748,7 +8305,7 @@
     </w:lvl>
   </w:abstractNum>
   <w:abstractNum w:abstractNumId="99421">
-    <w:nsid w:val="dd19739c"/>
+    <w:nsid w:val="5ab1e10b"/>
     <w:multiLevelType w:val="multilevel"/>
     <w:lvl w:ilvl="0">
       <w:start w:val="1"/>
@@ -7836,7 +8393,7 @@
     </w:lvl>
   </w:abstractNum>
   <w:abstractNum w:abstractNumId="99411">
-    <w:nsid w:val="3f783165"/>
+    <w:nsid w:val="f5a113ef"/>
     <w:multiLevelType w:val="multilevel"/>
     <w:lvl w:ilvl="0">
       <w:start w:val="1"/>
@@ -7924,7 +8481,7 @@
     </w:lvl>
   </w:abstractNum>
   <w:abstractNum w:abstractNumId="99331">
-    <w:nsid w:val="697259a6"/>
+    <w:nsid w:val="2f192d25"/>
     <w:multiLevelType w:val="multilevel"/>
     <w:lvl w:ilvl="0">
       <w:start w:val="1"/>
@@ -8012,7 +8569,7 @@
     </w:lvl>
   </w:abstractNum>
   <w:abstractNum w:abstractNumId="99332">
-    <w:nsid w:val="7481f6c7"/>
+    <w:nsid w:val="4c42f099"/>
     <w:multiLevelType w:val="multilevel"/>
     <w:lvl w:ilvl="0">
       <w:start w:val="2"/>
@@ -8100,7 +8657,7 @@
     </w:lvl>
   </w:abstractNum>
   <w:abstractNum w:abstractNumId="99333">
-    <w:nsid w:val="c2286211"/>
+    <w:nsid w:val="c4343f0a"/>
     <w:multiLevelType w:val="multilevel"/>
     <w:lvl w:ilvl="0">
       <w:start w:val="3"/>
@@ -8188,7 +8745,7 @@
     </w:lvl>
   </w:abstractNum>
   <w:abstractNum w:abstractNumId="99334">
-    <w:nsid w:val="8b2d181e"/>
+    <w:nsid w:val="e3c73cfc"/>
     <w:multiLevelType w:val="multilevel"/>
     <w:lvl w:ilvl="0">
       <w:start w:val="4"/>
@@ -8276,7 +8833,7 @@
     </w:lvl>
   </w:abstractNum>
   <w:abstractNum w:abstractNumId="99335">
-    <w:nsid w:val="2abffc55"/>
+    <w:nsid w:val="a6fd7b86"/>
     <w:multiLevelType w:val="multilevel"/>
     <w:lvl w:ilvl="0">
       <w:start w:val="5"/>
@@ -8364,7 +8921,7 @@
     </w:lvl>
   </w:abstractNum>
   <w:abstractNum w:abstractNumId="99336">
-    <w:nsid w:val="14cdcc27"/>
+    <w:nsid w:val="4ebdfd49"/>
     <w:multiLevelType w:val="multilevel"/>
     <w:lvl w:ilvl="0">
       <w:start w:val="6"/>
@@ -8452,7 +9009,7 @@
     </w:lvl>
   </w:abstractNum>
   <w:abstractNum w:abstractNumId="99337">
-    <w:nsid w:val="460f97ce"/>
+    <w:nsid w:val="7eccb52a"/>
     <w:multiLevelType w:val="multilevel"/>
     <w:lvl w:ilvl="0">
       <w:start w:val="7"/>
@@ -8540,7 +9097,7 @@
     </w:lvl>
   </w:abstractNum>
   <w:abstractNum w:abstractNumId="99338">
-    <w:nsid w:val="b9b66d19"/>
+    <w:nsid w:val="a7ea2e00"/>
     <w:multiLevelType w:val="multilevel"/>
     <w:lvl w:ilvl="0">
       <w:start w:val="8"/>
@@ -8628,7 +9185,7 @@
     </w:lvl>
   </w:abstractNum>
   <w:abstractNum w:abstractNumId="99339">
-    <w:nsid w:val="3c9b530c"/>
+    <w:nsid w:val="612a9b57"/>
     <w:multiLevelType w:val="multilevel"/>
     <w:lvl w:ilvl="0">
       <w:start w:val="9"/>
@@ -8716,7 +9273,7 @@
     </w:lvl>
   </w:abstractNum>
   <w:abstractNum w:abstractNumId="993310">
-    <w:nsid w:val="9f3de26d"/>
+    <w:nsid w:val="f697a704"/>
     <w:multiLevelType w:val="multilevel"/>
     <w:lvl w:ilvl="0">
       <w:start w:val="10"/>
@@ -8804,7 +9361,7 @@
     </w:lvl>
   </w:abstractNum>
   <w:abstractNum w:abstractNumId="993311">
-    <w:nsid w:val="1799e87c"/>
+    <w:nsid w:val="89fb304b"/>
     <w:multiLevelType w:val="multilevel"/>
     <w:lvl w:ilvl="0">
       <w:start w:val="11"/>
@@ -8892,7 +9449,7 @@
     </w:lvl>
   </w:abstractNum>
   <w:abstractNum w:abstractNumId="993312">
-    <w:nsid w:val="efff243d"/>
+    <w:nsid w:val="7c532cd8"/>
     <w:multiLevelType w:val="multilevel"/>
     <w:lvl w:ilvl="0">
       <w:start w:val="12"/>
@@ -8980,7 +9537,7 @@
     </w:lvl>
   </w:abstractNum>
   <w:abstractNum w:abstractNumId="993313">
-    <w:nsid w:val="778daaf2"/>
+    <w:nsid w:val="34961b53"/>
     <w:multiLevelType w:val="multilevel"/>
     <w:lvl w:ilvl="0">
       <w:start w:val="13"/>

</xml_diff>

<commit_message>
ehdotus siitä, miten rakennetaan 4.1
</commit_message>
<xml_diff>
--- a/output/koko_artikkeli.docx
+++ b/output/koko_artikkeli.docx
@@ -3405,11 +3405,480 @@
         <w:rPr>
           <w:lang w:val="fi-FI"/>
         </w:rPr>
+        <w:lastRenderedPageBreak/>
         <w:t>Tekstikappaleiden analyysi</w:t>
       </w:r>
     </w:p>
     <w:p>
       <w:pPr>
+        <w:pStyle w:val="Otsikko3"/>
+        <w:rPr>
+          <w:lang w:val="fi-FI"/>
+        </w:rPr>
+      </w:pPr>
+      <w:bookmarkStart w:id="5" w:name="kirjoittajakeskeiset-lahestymistavat"/>
+      <w:bookmarkEnd w:id="5"/>
+      <w:r>
+        <w:rPr>
+          <w:lang w:val="fi-FI"/>
+        </w:rPr>
+        <w:t xml:space="preserve">Usein kun opetetaan ja muuta </w:t>
+      </w:r>
+      <w:proofErr w:type="spellStart"/>
+      <w:r>
+        <w:rPr>
+          <w:lang w:val="fi-FI"/>
+        </w:rPr>
+        <w:t>blabalaa</w:t>
+      </w:r>
+      <w:proofErr w:type="spellEnd"/>
+      <w:r>
+        <w:rPr>
+          <w:lang w:val="fi-FI"/>
+        </w:rPr>
+        <w:t xml:space="preserve"> niin annetaan hienoja esimerkkejä ja malleja. </w:t>
+      </w:r>
+      <w:proofErr w:type="spellStart"/>
+      <w:r>
+        <w:rPr>
+          <w:lang w:val="fi-FI"/>
+        </w:rPr>
+        <w:t>adasd</w:t>
+      </w:r>
+      <w:proofErr w:type="spellEnd"/>
+      <w:r>
+        <w:rPr>
+          <w:lang w:val="fi-FI"/>
+        </w:rPr>
+        <w:t xml:space="preserve"> </w:t>
+      </w:r>
+      <w:proofErr w:type="spellStart"/>
+      <w:r>
+        <w:rPr>
+          <w:lang w:val="fi-FI"/>
+        </w:rPr>
+        <w:t>lkjlkj</w:t>
+      </w:r>
+      <w:proofErr w:type="spellEnd"/>
+      <w:r>
+        <w:rPr>
+          <w:lang w:val="fi-FI"/>
+        </w:rPr>
+        <w:t xml:space="preserve"> </w:t>
+      </w:r>
+      <w:proofErr w:type="spellStart"/>
+      <w:proofErr w:type="gramStart"/>
+      <w:r>
+        <w:rPr>
+          <w:lang w:val="fi-FI"/>
+        </w:rPr>
+        <w:t>Teoreettiset..</w:t>
+      </w:r>
+      <w:proofErr w:type="gramEnd"/>
+      <w:r>
+        <w:rPr>
+          <w:lang w:val="fi-FI"/>
+        </w:rPr>
+        <w:t>ideaaleja</w:t>
+      </w:r>
+      <w:proofErr w:type="spellEnd"/>
+      <w:r>
+        <w:rPr>
+          <w:lang w:val="fi-FI"/>
+        </w:rPr>
+        <w:t xml:space="preserve">.. Meidän agendalla </w:t>
+      </w:r>
+      <w:proofErr w:type="spellStart"/>
+      <w:r>
+        <w:rPr>
+          <w:lang w:val="fi-FI"/>
+        </w:rPr>
+        <w:t>promota</w:t>
+      </w:r>
+      <w:proofErr w:type="spellEnd"/>
+      <w:r>
+        <w:rPr>
+          <w:lang w:val="fi-FI"/>
+        </w:rPr>
+        <w:t xml:space="preserve"> tosielämän aineistoja… Tutkiessamme aineistoa havaitsimme, että vaikea löytää ideaalimalliin sopivia</w:t>
+      </w:r>
+      <w:proofErr w:type="gramStart"/>
+      <w:r>
+        <w:rPr>
+          <w:lang w:val="fi-FI"/>
+        </w:rPr>
+        <w:t>.,…</w:t>
+      </w:r>
+      <w:proofErr w:type="gramEnd"/>
+      <w:r>
+        <w:rPr>
+          <w:lang w:val="fi-FI"/>
+        </w:rPr>
+        <w:t>..</w:t>
+      </w:r>
+    </w:p>
+    <w:p>
+      <w:pPr>
+        <w:pStyle w:val="Otsikko3"/>
+        <w:rPr>
+          <w:lang w:val="fi-FI"/>
+        </w:rPr>
+      </w:pPr>
+      <w:r>
+        <w:rPr>
+          <w:lang w:val="fi-FI"/>
+        </w:rPr>
+        <w:t xml:space="preserve">päädyimme xxxx </w:t>
+      </w:r>
+      <w:proofErr w:type="spellStart"/>
+      <w:r>
+        <w:rPr>
+          <w:lang w:val="fi-FI"/>
+        </w:rPr>
+        <w:t>persusteella</w:t>
+      </w:r>
+      <w:proofErr w:type="spellEnd"/>
+      <w:r>
+        <w:rPr>
+          <w:lang w:val="fi-FI"/>
+        </w:rPr>
+        <w:t xml:space="preserve"> lopulta kolmeentoista </w:t>
+      </w:r>
+      <w:proofErr w:type="spellStart"/>
+      <w:r>
+        <w:rPr>
+          <w:lang w:val="fi-FI"/>
+        </w:rPr>
+        <w:t>ryhmöön</w:t>
+      </w:r>
+      <w:proofErr w:type="spellEnd"/>
+      <w:r>
+        <w:rPr>
+          <w:lang w:val="fi-FI"/>
+        </w:rPr>
+        <w:t xml:space="preserve">, joita ovat </w:t>
+      </w:r>
+      <w:proofErr w:type="spellStart"/>
+      <w:r>
+        <w:rPr>
+          <w:lang w:val="fi-FI"/>
+        </w:rPr>
+        <w:t>ninni</w:t>
+      </w:r>
+      <w:proofErr w:type="spellEnd"/>
+      <w:r>
+        <w:rPr>
+          <w:lang w:val="fi-FI"/>
+        </w:rPr>
+        <w:t xml:space="preserve"> </w:t>
+      </w:r>
+      <w:proofErr w:type="spellStart"/>
+      <w:r>
+        <w:rPr>
+          <w:lang w:val="fi-FI"/>
+        </w:rPr>
+        <w:t>nunnu</w:t>
+      </w:r>
+      <w:proofErr w:type="spellEnd"/>
+      <w:r>
+        <w:rPr>
+          <w:lang w:val="fi-FI"/>
+        </w:rPr>
+        <w:t xml:space="preserve"> </w:t>
+      </w:r>
+      <w:proofErr w:type="spellStart"/>
+      <w:proofErr w:type="gramStart"/>
+      <w:r>
+        <w:rPr>
+          <w:lang w:val="fi-FI"/>
+        </w:rPr>
+        <w:t>nono</w:t>
+      </w:r>
+      <w:proofErr w:type="spellEnd"/>
+      <w:r>
+        <w:rPr>
+          <w:lang w:val="fi-FI"/>
+        </w:rPr>
+        <w:t>..</w:t>
+      </w:r>
+      <w:proofErr w:type="gramEnd"/>
+      <w:r>
+        <w:rPr>
+          <w:lang w:val="fi-FI"/>
+        </w:rPr>
+        <w:t xml:space="preserve">,m…   Näistä xx ja </w:t>
+      </w:r>
+      <w:proofErr w:type="spellStart"/>
+      <w:r>
+        <w:rPr>
+          <w:lang w:val="fi-FI"/>
+        </w:rPr>
+        <w:t>yy</w:t>
+      </w:r>
+      <w:proofErr w:type="spellEnd"/>
+      <w:r>
+        <w:rPr>
+          <w:lang w:val="fi-FI"/>
+        </w:rPr>
+        <w:t xml:space="preserve">… Seuraavassa esittelemme </w:t>
+      </w:r>
+      <w:proofErr w:type="spellStart"/>
+      <w:r>
+        <w:rPr>
+          <w:lang w:val="fi-FI"/>
+        </w:rPr>
+        <w:t>ryhmiö</w:t>
+      </w:r>
+      <w:proofErr w:type="spellEnd"/>
+      <w:r>
+        <w:rPr>
+          <w:lang w:val="fi-FI"/>
+        </w:rPr>
+        <w:t xml:space="preserve"> tarkemmin jaoteltuna…</w:t>
+      </w:r>
+    </w:p>
+    <w:p>
+      <w:pPr>
+        <w:pStyle w:val="Otsikko3"/>
+        <w:rPr>
+          <w:lang w:val="fi-FI"/>
+        </w:rPr>
+      </w:pPr>
+      <w:r>
+        <w:rPr>
+          <w:lang w:val="fi-FI"/>
+        </w:rPr>
+        <w:t xml:space="preserve">esimerkiksi peilattuna dikin </w:t>
+      </w:r>
+      <w:proofErr w:type="spellStart"/>
+      <w:r>
+        <w:rPr>
+          <w:lang w:val="fi-FI"/>
+        </w:rPr>
+        <w:t>topiikkeihin</w:t>
+      </w:r>
+      <w:proofErr w:type="spellEnd"/>
+      <w:r>
+        <w:rPr>
+          <w:lang w:val="fi-FI"/>
+        </w:rPr>
+        <w:t>, voidaan sanoa että</w:t>
+      </w:r>
+      <w:proofErr w:type="gramStart"/>
+      <w:r>
+        <w:rPr>
+          <w:lang w:val="fi-FI"/>
+        </w:rPr>
+        <w:t xml:space="preserve"> ..</w:t>
+      </w:r>
+      <w:proofErr w:type="gramEnd"/>
+    </w:p>
+    <w:p>
+      <w:pPr>
+        <w:pStyle w:val="Otsikko3"/>
+        <w:rPr>
+          <w:lang w:val="fi-FI"/>
+        </w:rPr>
+      </w:pPr>
+    </w:p>
+    <w:p>
+      <w:pPr>
+        <w:pStyle w:val="Otsikko3"/>
+        <w:rPr>
+          <w:lang w:val="fi-FI"/>
+        </w:rPr>
+      </w:pPr>
+      <w:r>
+        <w:rPr>
+          <w:lang w:val="fi-FI"/>
+        </w:rPr>
+        <w:t>Ideaalit</w:t>
+      </w:r>
+    </w:p>
+    <w:p>
+      <w:pPr>
+        <w:pStyle w:val="Otsikko3"/>
+        <w:rPr>
+          <w:lang w:val="fi-FI"/>
+        </w:rPr>
+      </w:pPr>
+      <w:proofErr w:type="spellStart"/>
+      <w:r>
+        <w:rPr>
+          <w:lang w:val="fi-FI"/>
+        </w:rPr>
+        <w:t>Dik</w:t>
+      </w:r>
+      <w:proofErr w:type="spellEnd"/>
+      <w:r>
+        <w:rPr>
+          <w:lang w:val="fi-FI"/>
+        </w:rPr>
+        <w:t xml:space="preserve"> määrittelee uuden topiikin asetustavoiksi X, Y ja X. XXX määrittelee, että tekstikeskeisyys on hienoa. Tekstikeskeisiä aineistossa edustaa oikeastaan vain </w:t>
+      </w:r>
+      <w:proofErr w:type="spellStart"/>
+      <w:r>
+        <w:rPr>
+          <w:lang w:val="fi-FI"/>
+        </w:rPr>
+        <w:t>Expliziittiset</w:t>
+      </w:r>
+      <w:proofErr w:type="spellEnd"/>
+      <w:r>
+        <w:rPr>
+          <w:lang w:val="fi-FI"/>
+        </w:rPr>
+        <w:t xml:space="preserve">-ryhmä, josta </w:t>
+      </w:r>
+      <w:proofErr w:type="gramStart"/>
+      <w:r>
+        <w:rPr>
+          <w:lang w:val="fi-FI"/>
+        </w:rPr>
+        <w:t>esimerkkinä :</w:t>
+      </w:r>
+      <w:proofErr w:type="spellStart"/>
+      <w:r>
+        <w:rPr>
+          <w:lang w:val="fi-FI"/>
+        </w:rPr>
+        <w:t>zxc</w:t>
+      </w:r>
+      <w:proofErr w:type="spellEnd"/>
+      <w:proofErr w:type="gramEnd"/>
+    </w:p>
+    <w:p>
+      <w:pPr>
+        <w:pStyle w:val="Otsikko3"/>
+        <w:rPr>
+          <w:lang w:val="fi-FI"/>
+        </w:rPr>
+      </w:pPr>
+    </w:p>
+    <w:p>
+      <w:pPr>
+        <w:pStyle w:val="Otsikko3"/>
+        <w:rPr>
+          <w:lang w:val="fi-FI"/>
+        </w:rPr>
+      </w:pPr>
+      <w:proofErr w:type="spellStart"/>
+      <w:r>
+        <w:rPr>
+          <w:lang w:val="fi-FI"/>
+        </w:rPr>
+        <w:t>zxczxc</w:t>
+      </w:r>
+      <w:proofErr w:type="spellEnd"/>
+    </w:p>
+    <w:p>
+      <w:pPr>
+        <w:pStyle w:val="Otsikko3"/>
+        <w:rPr>
+          <w:lang w:val="fi-FI"/>
+        </w:rPr>
+      </w:pPr>
+    </w:p>
+    <w:p>
+      <w:pPr>
+        <w:pStyle w:val="Otsikko3"/>
+        <w:rPr>
+          <w:lang w:val="fi-FI"/>
+        </w:rPr>
+      </w:pPr>
+      <w:r>
+        <w:rPr>
+          <w:lang w:val="fi-FI"/>
+        </w:rPr>
+        <w:t xml:space="preserve">XX taas näkyy BBB-ryhmässä, josta </w:t>
+      </w:r>
+      <w:proofErr w:type="spellStart"/>
+      <w:r>
+        <w:rPr>
+          <w:lang w:val="fi-FI"/>
+        </w:rPr>
+        <w:t>esimerko</w:t>
+      </w:r>
+      <w:proofErr w:type="spellEnd"/>
+      <w:r>
+        <w:rPr>
+          <w:lang w:val="fi-FI"/>
+        </w:rPr>
+        <w:t>-.</w:t>
+      </w:r>
+    </w:p>
+    <w:p>
+      <w:pPr>
+        <w:pStyle w:val="Otsikko3"/>
+        <w:rPr>
+          <w:lang w:val="fi-FI"/>
+        </w:rPr>
+      </w:pPr>
+    </w:p>
+    <w:p>
+      <w:pPr>
+        <w:pStyle w:val="Otsikko3"/>
+        <w:rPr>
+          <w:lang w:val="fi-FI"/>
+        </w:rPr>
+      </w:pPr>
+      <w:r>
+        <w:rPr>
+          <w:lang w:val="fi-FI"/>
+        </w:rPr>
+        <w:t>Vähemmän</w:t>
+      </w:r>
+    </w:p>
+    <w:p>
+      <w:pPr>
+        <w:pStyle w:val="Otsikko3"/>
+        <w:rPr>
+          <w:lang w:val="fi-FI"/>
+        </w:rPr>
+      </w:pPr>
+    </w:p>
+    <w:p>
+      <w:pPr>
+        <w:pStyle w:val="Otsikko3"/>
+        <w:rPr>
+          <w:lang w:val="fi-FI"/>
+        </w:rPr>
+      </w:pPr>
+    </w:p>
+    <w:p>
+      <w:pPr>
+        <w:pStyle w:val="Otsikko3"/>
+        <w:rPr>
+          <w:lang w:val="fi-FI"/>
+        </w:rPr>
+      </w:pPr>
+    </w:p>
+    <w:p>
+      <w:pPr>
+        <w:pStyle w:val="Otsikko3"/>
+        <w:rPr>
+          <w:lang w:val="fi-FI"/>
+        </w:rPr>
+      </w:pPr>
+      <w:bookmarkStart w:id="6" w:name="_GoBack"/>
+      <w:bookmarkEnd w:id="6"/>
+    </w:p>
+    <w:p>
+      <w:pPr>
+        <w:pStyle w:val="Otsikko3"/>
+        <w:rPr>
+          <w:lang w:val="fi-FI"/>
+        </w:rPr>
+      </w:pPr>
+      <w:r>
+        <w:rPr>
+          <w:lang w:val="fi-FI"/>
+        </w:rPr>
+        <w:t>Kirjoittajakeskeiset lähestymistavat</w:t>
+      </w:r>
+    </w:p>
+    <w:p>
+      <w:pPr>
         <w:pStyle w:val="FirstParagraph"/>
         <w:rPr>
           <w:lang w:val="fi-FI"/>
@@ -3419,113 +3888,7 @@
         <w:rPr>
           <w:lang w:val="fi-FI"/>
         </w:rPr>
-        <w:t>A</w:t>
-      </w:r>
-      <w:bookmarkStart w:id="5" w:name="_GoBack"/>
-      <w:bookmarkEnd w:id="5"/>
-      <w:r>
-        <w:rPr>
-          <w:lang w:val="fi-FI"/>
-        </w:rPr>
-        <w:t>nalyysin tuloksena päädyttiin melko suureen määrään eri kategorioita. Jaottelun hienojakoisuudella haluttiin säilytt</w:t>
-      </w:r>
-      <w:r>
-        <w:rPr>
-          <w:lang w:val="fi-FI"/>
-        </w:rPr>
-        <w:t>ää intuitio tiettyjen topiikin asettamistapojen muita suuremmasta samankaltaisuudesta. Määrittelemämme 13 kategoriaa voitaisiin luonnollisesti koota myös laajemmiksi ryppäiksi. Yksi ryhmiä vertailemalla esiin nouseva yhdistävä piirre on kirjoittamisen tutk</w:t>
-      </w:r>
-      <w:r>
-        <w:rPr>
-          <w:lang w:val="fi-FI"/>
-        </w:rPr>
-        <w:t xml:space="preserve">imuksessa (viite x, y, z) käytetty jaottelu kirjoittajakeskeisiin, </w:t>
-      </w:r>
-      <w:proofErr w:type="spellStart"/>
-      <w:r>
-        <w:rPr>
-          <w:i/>
-          <w:lang w:val="fi-FI"/>
-        </w:rPr>
-        <w:t>XXXXkeskeisiin</w:t>
-      </w:r>
-      <w:proofErr w:type="spellEnd"/>
-      <w:r>
-        <w:rPr>
-          <w:lang w:val="fi-FI"/>
-        </w:rPr>
-        <w:t xml:space="preserve"> ja </w:t>
-      </w:r>
-      <w:proofErr w:type="spellStart"/>
-      <w:r>
-        <w:rPr>
-          <w:i/>
-          <w:lang w:val="fi-FI"/>
-        </w:rPr>
-        <w:t>XXXXkeskeisiin</w:t>
-      </w:r>
-      <w:proofErr w:type="spellEnd"/>
-      <w:r>
-        <w:rPr>
-          <w:lang w:val="fi-FI"/>
-        </w:rPr>
-        <w:t xml:space="preserve">. Esittelemmekin erottelemamme topiikin asettamistavat seuraavassa jaoteltuna löyhästi näiden kolmen kategorian mukaisiin </w:t>
-      </w:r>
-      <w:r>
-        <w:rPr>
-          <w:lang w:val="fi-FI"/>
-        </w:rPr>
         <w:lastRenderedPageBreak/>
-        <w:t>alalukuihin. Esittely tehdään käytt</w:t>
-      </w:r>
-      <w:r>
-        <w:rPr>
-          <w:lang w:val="fi-FI"/>
-        </w:rPr>
-        <w:t>ämällä jokaisesta ryhmästä mallina yhtä kappaleen avaavaa virkettä, jonka laajempi konteksti on nähtävillä liitteessä 1.</w:t>
-      </w:r>
-    </w:p>
-    <w:p>
-      <w:pPr>
-        <w:pStyle w:val="Otsikko3"/>
-        <w:rPr>
-          <w:lang w:val="fi-FI"/>
-        </w:rPr>
-      </w:pPr>
-      <w:bookmarkStart w:id="6" w:name="kirjoittajakeskeiset-lahestymistavat"/>
-      <w:bookmarkEnd w:id="6"/>
-      <w:r>
-        <w:rPr>
-          <w:lang w:val="fi-FI"/>
-        </w:rPr>
-        <w:t>Kirjoittajakeskeiset lähestymistavat</w:t>
-      </w:r>
-    </w:p>
-    <w:p>
-      <w:pPr>
-        <w:pStyle w:val="FirstParagraph"/>
-        <w:rPr>
-          <w:lang w:val="fi-FI"/>
-        </w:rPr>
-      </w:pPr>
-      <w:r>
-        <w:rPr>
-          <w:lang w:val="fi-FI"/>
-        </w:rPr>
-        <w:t xml:space="preserve">Analyysin avulla löysimme 13 erilaista tekstistrategiaryhmää, jotka olemme pyrkineet nimeämään strategiaa kuvaavalla tavalla ja jakaneet kirjoittajakeskisiin, tapahtumakeskisiin ja tekstikeskisiin (vrt. lähdeviite). Näiden ryhmien kuvailussa olemme hyödyntäneet topiikin käsitettä. </w:t>
-      </w:r>
-    </w:p>
-    <w:p>
-      <w:pPr>
-        <w:pStyle w:val="FirstParagraph"/>
-        <w:rPr>
-          <w:lang w:val="fi-FI"/>
-        </w:rPr>
-      </w:pPr>
-      <w:r>
-        <w:rPr>
-          <w:lang w:val="fi-FI"/>
-        </w:rPr>
         <w:t xml:space="preserve">Omassa aineistossamme tällaisiksi </w:t>
       </w:r>
       <w:proofErr w:type="spellStart"/>
@@ -3841,7 +4204,6 @@
         <w:rPr>
           <w:lang w:val="fi-FI"/>
         </w:rPr>
-        <w:lastRenderedPageBreak/>
         <w:t>Esim</w:t>
       </w:r>
       <w:r>
@@ -3968,6 +4330,7 @@
         <w:rPr>
           <w:lang w:val="fi-FI"/>
         </w:rPr>
+        <w:lastRenderedPageBreak/>
         <w:t>Kolmannen kirjoittajakeskeisen ryhmän virkkeet ovat ajallisesti muita monitasoisempia. Nämä tapaukset on ryhmitelty yhteen, koska niissä kaikissa pohjustetaan asumisesta kerto</w:t>
       </w:r>
       <w:r>
@@ -4218,7 +4581,6 @@
         <w:rPr>
           <w:lang w:val="fi-FI"/>
         </w:rPr>
-        <w:lastRenderedPageBreak/>
         <w:t>Osa satunna</w:t>
       </w:r>
       <w:r>
@@ -4342,7 +4704,14 @@
         <w:rPr>
           <w:lang w:val="fi-FI"/>
         </w:rPr>
-        <w:t>atkeamisen suunta on eri: Siinä missä esimerkki 3 esitti kappaleen alussa avoimen tilanteen ja myöhemmässä kappaleessa tilanteen ratkaisun, aloittaa esimerkki 5 ratkaisusta (saavuttaessa asunto oli jo löydetty) ja käyttää lopun kappaleen takaumamaisesti se</w:t>
+        <w:t xml:space="preserve">atkeamisen suunta on eri: Siinä missä esimerkki 3 esitti kappaleen alussa avoimen tilanteen ja myöhemmässä kappaleessa tilanteen ratkaisun, aloittaa esimerkki 5 ratkaisusta (saavuttaessa asunto oli jo löydetty) ja käyttää lopun kappaleen takaumamaisesti </w:t>
+      </w:r>
+      <w:r>
+        <w:rPr>
+          <w:lang w:val="fi-FI"/>
+        </w:rPr>
+        <w:lastRenderedPageBreak/>
+        <w:t>se</w:t>
       </w:r>
       <w:r>
         <w:rPr>
@@ -4590,15 +4959,7 @@
           <w:i/>
           <w:lang w:val="fi-FI"/>
         </w:rPr>
-        <w:t xml:space="preserve">kontrastia </w:t>
-      </w:r>
-      <w:r>
-        <w:rPr>
-          <w:i/>
-          <w:lang w:val="fi-FI"/>
-        </w:rPr>
-        <w:lastRenderedPageBreak/>
-        <w:t>ilmai</w:t>
+        <w:t>kontrastia ilmai</w:t>
       </w:r>
       <w:r>
         <w:rPr>
@@ -4723,6 +5084,7 @@
         <w:rPr>
           <w:lang w:val="fi-FI"/>
         </w:rPr>
+        <w:lastRenderedPageBreak/>
         <w:t>Laadullisen ana</w:t>
       </w:r>
       <w:r>
@@ -4891,14 +5253,7 @@
         <w:rPr>
           <w:lang w:val="fi-FI"/>
         </w:rPr>
-        <w:t xml:space="preserve">esittely toteutetaan hyödyntämällä jotakin tekstin kannalta keskeistä ulkoista toimijaa (kuten suurlähetystön henkilökuntaa), minkä takia tämä </w:t>
-      </w:r>
-      <w:r>
-        <w:rPr>
-          <w:lang w:val="fi-FI"/>
-        </w:rPr>
-        <w:lastRenderedPageBreak/>
-        <w:t xml:space="preserve">tapausjoukko nimettiin </w:t>
+        <w:t xml:space="preserve">esittely toteutetaan hyödyntämällä jotakin tekstin kannalta keskeistä ulkoista toimijaa (kuten suurlähetystön henkilökuntaa), minkä takia tämä tapausjoukko nimettiin </w:t>
       </w:r>
       <w:r>
         <w:rPr>
@@ -5031,7 +5386,14 @@
         <w:rPr>
           <w:lang w:val="fi-FI"/>
         </w:rPr>
-        <w:t xml:space="preserve">yleiselle toimintatavalle vastakkaisena, vaan useimmiten noudattaa myös itse kuvailemaansa enemmistön mallia. Virke 10 on todella vain keino johdattaa lukija kappaleen varsinaiseen aiheeseen, </w:t>
+        <w:t xml:space="preserve">yleiselle toimintatavalle vastakkaisena, vaan useimmiten noudattaa myös itse kuvailemaansa </w:t>
+      </w:r>
+      <w:r>
+        <w:rPr>
+          <w:lang w:val="fi-FI"/>
+        </w:rPr>
+        <w:lastRenderedPageBreak/>
+        <w:t xml:space="preserve">enemmistön mallia. Virke 10 on todella vain keino johdattaa lukija kappaleen varsinaiseen aiheeseen, </w:t>
       </w:r>
       <w:proofErr w:type="spellStart"/>
       <w:r>
@@ -5235,7 +5597,6 @@
         <w:rPr>
           <w:lang w:val="fi-FI"/>
         </w:rPr>
-        <w:lastRenderedPageBreak/>
         <w:t>Ensimmäinen metataso</w:t>
       </w:r>
       <w:r>
@@ -5350,7 +5711,14 @@
         <w:rPr>
           <w:lang w:val="fi-FI"/>
         </w:rPr>
-        <w:t xml:space="preserve">ärjestelyistä ja kohdemaahan saapumisesta raportoidessaan rakentanut kuvaa paikallisista asuntolavaihtoehdoista ja asuntolassa elämisestä. Esimerkin 12 </w:t>
+        <w:t xml:space="preserve">ärjestelyistä ja kohdemaahan saapumisesta raportoidessaan rakentanut kuvaa paikallisista asuntolavaihtoehdoista ja asuntolassa </w:t>
+      </w:r>
+      <w:r>
+        <w:rPr>
+          <w:lang w:val="fi-FI"/>
+        </w:rPr>
+        <w:lastRenderedPageBreak/>
+        <w:t xml:space="preserve">elämisestä. Esimerkin 12 </w:t>
       </w:r>
       <w:r>
         <w:rPr>
@@ -6012,7 +6380,6 @@
               <w:pStyle w:val="Compact"/>
             </w:pPr>
             <w:r>
-              <w:lastRenderedPageBreak/>
               <w:t>Kontrasti</w:t>
             </w:r>
           </w:p>
@@ -6406,7 +6773,14 @@
         <w:rPr>
           <w:lang w:val="fi-FI"/>
         </w:rPr>
-        <w:t>sijoittamalla aina toisiaan muistuttavat tapaukset samaan kategoriaan. Ryhmien väliset rajat eivät luonnollisestikaan ole suoraviivaisia, ja jaottelun olisi voinut tehdä muillakin tavoilla. Eri ryhmät ovat lisäksi enemmän tai vähemmän läheisessä yhteydessä</w:t>
+        <w:t xml:space="preserve">sijoittamalla aina toisiaan muistuttavat tapaukset samaan kategoriaan. Ryhmien väliset rajat eivät luonnollisestikaan ole </w:t>
+      </w:r>
+      <w:r>
+        <w:rPr>
+          <w:lang w:val="fi-FI"/>
+        </w:rPr>
+        <w:lastRenderedPageBreak/>
+        <w:t>suoraviivaisia, ja jaottelun olisi voinut tehdä muillakin tavoilla. Eri ryhmät ovat lisäksi enemmän tai vähemmän läheisessä yhteydessä</w:t>
       </w:r>
       <w:r>
         <w:rPr>
@@ -6553,14 +6927,7 @@
         <w:rPr>
           <w:lang w:val="fi-FI"/>
         </w:rPr>
-        <w:t xml:space="preserve">neiston 168 tapauksen ominaisuudet (selittävät muuttujat) parhaiten ennustavat sen, mihin </w:t>
-      </w:r>
-      <w:r>
-        <w:rPr>
-          <w:lang w:val="fi-FI"/>
-        </w:rPr>
-        <w:lastRenderedPageBreak/>
-        <w:t xml:space="preserve">kolmestatoista ryhmästä (selitettävä muuttuja) tapaus on luokiteltu. </w:t>
+        <w:t xml:space="preserve">neiston 168 tapauksen ominaisuudet (selittävät muuttujat) parhaiten ennustavat sen, mihin kolmestatoista ryhmästä (selitettävä muuttuja) tapaus on luokiteltu. </w:t>
       </w:r>
       <w:proofErr w:type="spellStart"/>
       <w:r>
@@ -7008,7 +7375,14 @@
               <w:rPr>
                 <w:lang w:val="fi-FI"/>
               </w:rPr>
-              <w:t>joissa topiikki asetetaan viittaamalla selkeästi johonkin edellä muodostettuun linkkiin (</w:t>
+              <w:t xml:space="preserve">joissa topiikki asetetaan viittaamalla selkeästi johonkin edellä </w:t>
+            </w:r>
+            <w:r>
+              <w:rPr>
+                <w:lang w:val="fi-FI"/>
+              </w:rPr>
+              <w:lastRenderedPageBreak/>
+              <w:t>muodostettuun linkkiin (</w:t>
             </w:r>
             <w:r>
               <w:rPr>
@@ -7112,6 +7486,7 @@
               <w:rPr>
                 <w:lang w:val="fi-FI"/>
               </w:rPr>
+              <w:lastRenderedPageBreak/>
               <w:t>Topiikki-indikaattorin morfologinen rakenne (</w:t>
             </w:r>
             <w:proofErr w:type="spellStart"/>
@@ -7346,7 +7721,6 @@
         <w:rPr>
           <w:noProof/>
         </w:rPr>
-        <w:lastRenderedPageBreak/>
         <w:drawing>
           <wp:inline distT="0" distB="0" distL="0" distR="0">
             <wp:extent cx="5600700" cy="4000500"/>
@@ -7401,6 +7775,7 @@
         <w:rPr>
           <w:lang w:val="fi-FI"/>
         </w:rPr>
+        <w:lastRenderedPageBreak/>
         <w:t xml:space="preserve">Kuvio 3: </w:t>
       </w:r>
       <w:proofErr w:type="spellStart"/>
@@ -7509,14 +7884,7 @@
         <w:rPr>
           <w:lang w:val="fi-FI"/>
         </w:rPr>
-        <w:t xml:space="preserve"> </w:t>
-      </w:r>
-      <w:r>
-        <w:rPr>
-          <w:lang w:val="fi-FI"/>
-        </w:rPr>
-        <w:lastRenderedPageBreak/>
-        <w:t>että kuviossa esitetyt jaot ovat kaiken kaikkiaan merkitseviä (</w:t>
+        <w:t xml:space="preserve"> että kuviossa esitetyt jaot ovat kaiken kaikkiaan merkitseviä (</w:t>
       </w:r>
       <w:proofErr w:type="spellStart"/>
       <w:r>
@@ -7867,6 +8235,7 @@
               <w:pStyle w:val="Compact"/>
             </w:pPr>
             <w:r>
+              <w:lastRenderedPageBreak/>
               <w:t>–</w:t>
             </w:r>
           </w:p>
@@ -8360,14 +8729,7 @@
         <w:rPr>
           <w:lang w:val="fi-FI"/>
         </w:rPr>
-        <w:t xml:space="preserve"> 12 osalta ei </w:t>
-      </w:r>
-      <w:r>
-        <w:rPr>
-          <w:lang w:val="fi-FI"/>
-        </w:rPr>
-        <w:lastRenderedPageBreak/>
-        <w:t>tässä esitetyn päätöksentekopuun perusteella voida esittää selkeitä piirteitä, jotka johtaisivat tapauksen sijoittamiseen juuri näihin ryhmiin. Lisäksi on huomattava, että esimerkin sijoittaminen ryhmään 5 on perustunut täysin artikkelin kirj</w:t>
+        <w:t xml:space="preserve"> 12 osalta ei tässä esitetyn päätöksentekopuun perusteella voida esittää selkeitä piirteitä, jotka johtaisivat tapauksen sijoittamiseen juuri näihin ryhmiin. Lisäksi on huomattava, että esimerkin sijoittaminen ryhmään 5 on perustunut täysin artikkelin kirj</w:t>
       </w:r>
       <w:r>
         <w:rPr>
@@ -8491,7 +8853,14 @@
         <w:rPr>
           <w:lang w:val="fi-FI"/>
         </w:rPr>
-        <w:t>jille ominaisiin ilmaisutapoihin, vaikka tutkimuksen keskiössä olivat virkkeet ja niiden väliset suhteet. Käyttämämme aineisto ja menetelmät eivät tarjoa vastauksia siihen, miksi kirjoittajat ovat päätyneet ehkä hieman luettelomaisestikin kirjoittamaan ohj</w:t>
+        <w:t xml:space="preserve">jille ominaisiin ilmaisutapoihin, vaikka tutkimuksen keskiössä olivat virkkeet ja niiden väliset </w:t>
+      </w:r>
+      <w:r>
+        <w:rPr>
+          <w:lang w:val="fi-FI"/>
+        </w:rPr>
+        <w:lastRenderedPageBreak/>
+        <w:t>suhteet. Käyttämämme aineisto ja menetelmät eivät tarjoa vastauksia siihen, miksi kirjoittajat ovat päätyneet ehkä hieman luettelomaisestikin kirjoittamaan ohj</w:t>
       </w:r>
       <w:r>
         <w:rPr>
@@ -8543,95 +8912,95 @@
         <w:rPr>
           <w:lang w:val="fi-FI"/>
         </w:rPr>
+        <w:t>Esimerkiksi tekstilajeja tai argumentointia käsitellessään opettajan tai oppimateriaalin tekijän on usein turvauduttava melko abstrakteihin komponentteihin ja määritelmiin. Yhtenä tämän tutkimuks</w:t>
+      </w:r>
+      <w:r>
+        <w:rPr>
+          <w:lang w:val="fi-FI"/>
+        </w:rPr>
+        <w:t>en tuloksena ovatkin funktionaalisten kuvausten lisäksi tuotetut rakenteiden tason määritelmät, jotka tarjoavat vaihtoehtoisen lähestymistavan kappaleiden rakentamisen opettamiseen ja omaksumiseen. Tämä lähestymistapa voi olla erityisen hedelmällinen suome</w:t>
+      </w:r>
+      <w:r>
+        <w:rPr>
+          <w:lang w:val="fi-FI"/>
+        </w:rPr>
+        <w:t xml:space="preserve">a toisena tai vieraana kielenä kirjoittaville: konkreettiset kielenaineksiin viittaavat ohjeet kuten “rakenna lause yksikön kolmannessa persoonassa” tai “muodosta käsiteltävästä asiasta </w:t>
+      </w:r>
+      <w:proofErr w:type="spellStart"/>
+      <w:r>
+        <w:rPr>
+          <w:lang w:val="fi-FI"/>
+        </w:rPr>
+        <w:t>minen</w:t>
+      </w:r>
+      <w:proofErr w:type="spellEnd"/>
+      <w:r>
+        <w:rPr>
+          <w:lang w:val="fi-FI"/>
+        </w:rPr>
+        <w:t>-substantiivi ja kuvaile sitä adjektiivilla” voivat monissa tilan</w:t>
+      </w:r>
+      <w:r>
+        <w:rPr>
+          <w:lang w:val="fi-FI"/>
+        </w:rPr>
+        <w:t>teissa olla helpommin lähestyttäviä kuin abstraktit kuvaukset siitä, minkälaisia kappaleiden tulisi olla. Tässä tuotetut ryhmittelyt voisivatkin toimia lähtölaukauksena myös erilaisia todellisista teksteistä poimittuja mallirakenteita esittelevälle fraasip</w:t>
+      </w:r>
+      <w:r>
+        <w:rPr>
+          <w:lang w:val="fi-FI"/>
+        </w:rPr>
+        <w:t xml:space="preserve">ankille (vrt. </w:t>
+      </w:r>
+      <w:proofErr w:type="spellStart"/>
+      <w:r>
+        <w:rPr>
+          <w:lang w:val="fi-FI"/>
+        </w:rPr>
+        <w:t>Chitez</w:t>
+      </w:r>
+      <w:proofErr w:type="spellEnd"/>
+      <w:r>
+        <w:rPr>
+          <w:lang w:val="fi-FI"/>
+        </w:rPr>
+        <w:t xml:space="preserve"> ym. 2015). Juuri tällaiset materiaalit istuvat hyvin ajatukseen uudesta kirjoittajasta, joka ei niinkään kysy, miten asiat pitäisi tehdä, vaan etsii malleja siitä, millä eri tavoilla on jo tehty.</w:t>
+      </w:r>
+    </w:p>
+    <w:p>
+      <w:pPr>
+        <w:pStyle w:val="Lhdeluettelo"/>
+      </w:pPr>
+      <w:proofErr w:type="spellStart"/>
+      <w:r>
+        <w:t>Baayen</w:t>
+      </w:r>
+      <w:proofErr w:type="spellEnd"/>
+      <w:r>
+        <w:t xml:space="preserve">, R. H. 2012. </w:t>
+      </w:r>
+      <w:r>
+        <w:rPr>
+          <w:i/>
+        </w:rPr>
+        <w:t>Analyzing Linguisti</w:t>
+      </w:r>
+      <w:r>
+        <w:rPr>
+          <w:i/>
+        </w:rPr>
+        <w:t>c Data: A Practical Introduction to Statistics using R</w:t>
+      </w:r>
+      <w:r>
+        <w:t>. Cambridge: Cambridge university press.</w:t>
+      </w:r>
+    </w:p>
+    <w:p>
+      <w:pPr>
+        <w:pStyle w:val="Lhdeluettelo"/>
+      </w:pPr>
+      <w:r>
         <w:lastRenderedPageBreak/>
-        <w:t>Esimerkiksi tekstilajeja tai argumentointia käsitellessään opettajan tai oppimateriaalin tekijän on usein turvauduttava melko abstrakteihin komponentteihin ja määritelmiin. Yhtenä tämän tutkimuks</w:t>
-      </w:r>
-      <w:r>
-        <w:rPr>
-          <w:lang w:val="fi-FI"/>
-        </w:rPr>
-        <w:t>en tuloksena ovatkin funktionaalisten kuvausten lisäksi tuotetut rakenteiden tason määritelmät, jotka tarjoavat vaihtoehtoisen lähestymistavan kappaleiden rakentamisen opettamiseen ja omaksumiseen. Tämä lähestymistapa voi olla erityisen hedelmällinen suome</w:t>
-      </w:r>
-      <w:r>
-        <w:rPr>
-          <w:lang w:val="fi-FI"/>
-        </w:rPr>
-        <w:t xml:space="preserve">a toisena tai vieraana kielenä kirjoittaville: konkreettiset kielenaineksiin viittaavat ohjeet kuten “rakenna lause yksikön kolmannessa persoonassa” tai “muodosta käsiteltävästä asiasta </w:t>
-      </w:r>
-      <w:proofErr w:type="spellStart"/>
-      <w:r>
-        <w:rPr>
-          <w:lang w:val="fi-FI"/>
-        </w:rPr>
-        <w:t>minen</w:t>
-      </w:r>
-      <w:proofErr w:type="spellEnd"/>
-      <w:r>
-        <w:rPr>
-          <w:lang w:val="fi-FI"/>
-        </w:rPr>
-        <w:t>-substantiivi ja kuvaile sitä adjektiivilla” voivat monissa tilan</w:t>
-      </w:r>
-      <w:r>
-        <w:rPr>
-          <w:lang w:val="fi-FI"/>
-        </w:rPr>
-        <w:t>teissa olla helpommin lähestyttäviä kuin abstraktit kuvaukset siitä, minkälaisia kappaleiden tulisi olla. Tässä tuotetut ryhmittelyt voisivatkin toimia lähtölaukauksena myös erilaisia todellisista teksteistä poimittuja mallirakenteita esittelevälle fraasip</w:t>
-      </w:r>
-      <w:r>
-        <w:rPr>
-          <w:lang w:val="fi-FI"/>
-        </w:rPr>
-        <w:t xml:space="preserve">ankille (vrt. </w:t>
-      </w:r>
-      <w:proofErr w:type="spellStart"/>
-      <w:r>
-        <w:rPr>
-          <w:lang w:val="fi-FI"/>
-        </w:rPr>
-        <w:t>Chitez</w:t>
-      </w:r>
-      <w:proofErr w:type="spellEnd"/>
-      <w:r>
-        <w:rPr>
-          <w:lang w:val="fi-FI"/>
-        </w:rPr>
-        <w:t xml:space="preserve"> ym. 2015). Juuri tällaiset materiaalit istuvat hyvin ajatukseen uudesta kirjoittajasta, joka ei niinkään kysy, miten asiat pitäisi tehdä, vaan etsii malleja siitä, millä eri tavoilla on jo tehty.</w:t>
-      </w:r>
-    </w:p>
-    <w:p>
-      <w:pPr>
-        <w:pStyle w:val="Lhdeluettelo"/>
-      </w:pPr>
-      <w:proofErr w:type="spellStart"/>
-      <w:r>
-        <w:t>Baayen</w:t>
-      </w:r>
-      <w:proofErr w:type="spellEnd"/>
-      <w:r>
-        <w:t xml:space="preserve">, R. H. 2012. </w:t>
-      </w:r>
-      <w:r>
-        <w:rPr>
-          <w:i/>
-        </w:rPr>
-        <w:t>Analyzing Linguisti</w:t>
-      </w:r>
-      <w:r>
-        <w:rPr>
-          <w:i/>
-        </w:rPr>
-        <w:t>c Data: A Practical Introduction to Statistics using R</w:t>
-      </w:r>
-      <w:r>
-        <w:t>. Cambridge: Cambridge university press.</w:t>
-      </w:r>
-    </w:p>
-    <w:p>
-      <w:pPr>
-        <w:pStyle w:val="Lhdeluettelo"/>
-      </w:pPr>
-      <w:r>
         <w:t xml:space="preserve">Biber, D., U. Connor &amp; T. A. Upton 2007. </w:t>
       </w:r>
       <w:r>
@@ -8791,7 +9160,6 @@
         <w:rPr>
           <w:lang w:val="fi-FI"/>
         </w:rPr>
-        <w:lastRenderedPageBreak/>
         <w:t xml:space="preserve">Haverinen, K., J. Nyblom, T. Viljanen, V. </w:t>
       </w:r>
       <w:proofErr w:type="spellStart"/>
@@ -9223,6 +9591,7 @@
         <w:rPr>
           <w:lang w:val="fi-FI"/>
         </w:rPr>
+        <w:lastRenderedPageBreak/>
         <w:t xml:space="preserve">Ketokivi, M. 2015. </w:t>
       </w:r>
       <w:r>

</xml_diff>